<commit_message>
Apply basic semantic styles
</commit_message>
<xml_diff>
--- a/Manuscript.docx
+++ b/Manuscript.docx
@@ -2,32 +2,395 @@
 <file path=word/document.xml><?xml version="1.0" encoding="utf-8"?>
 <w:document xmlns:wpc="http://schemas.microsoft.com/office/word/2010/wordprocessingCanvas" xmlns:cx="http://schemas.microsoft.com/office/drawing/2014/chartex" xmlns:cx1="http://schemas.microsoft.com/office/drawing/2015/9/8/chartex" xmlns:cx2="http://schemas.microsoft.com/office/drawing/2015/10/21/chartex" xmlns:cx3="http://schemas.microsoft.com/office/drawing/2016/5/9/chartex" xmlns:cx4="http://schemas.microsoft.com/office/drawing/2016/5/10/chartex" xmlns:cx5="http://schemas.microsoft.com/office/drawing/2016/5/11/chartex" xmlns:cx6="http://schemas.microsoft.com/office/drawing/2016/5/12/chartex" xmlns:cx7="http://schemas.microsoft.com/office/drawing/2016/5/13/chartex" xmlns:cx8="http://schemas.microsoft.com/office/drawing/2016/5/14/chartex" xmlns:mc="http://schemas.openxmlformats.org/markup-compatibility/2006" xmlns:aink="http://schemas.microsoft.com/office/drawing/2016/ink" xmlns:am3d="http://schemas.microsoft.com/office/drawing/2017/model3d" xmlns:o="urn:schemas-microsoft-com:office:office" xmlns:r="http://schemas.openxmlformats.org/officeDocument/2006/relationships" xmlns:m="http://schemas.openxmlformats.org/officeDocument/2006/math" xmlns:v="urn:schemas-microsoft-com:vml" xmlns:wp14="http://schemas.microsoft.com/office/word/2010/wordprocessingDrawing" xmlns:wp="http://schemas.openxmlformats.org/drawingml/2006/wordprocessingDrawing" xmlns:w10="urn:schemas-microsoft-com:office:word" xmlns:w="http://schemas.openxmlformats.org/wordprocessingml/2006/main" xmlns:w14="http://schemas.microsoft.com/office/word/2010/wordml" xmlns:w15="http://schemas.microsoft.com/office/word/2012/wordml" xmlns:w16cex="http://schemas.microsoft.com/office/word/2018/wordml/cex" xmlns:w16cid="http://schemas.microsoft.com/office/word/2016/wordml/cid" xmlns:w16="http://schemas.microsoft.com/office/word/2018/wordml" xmlns:w16sdtdh="http://schemas.microsoft.com/office/word/2020/wordml/sdtdatahash" xmlns:w16se="http://schemas.microsoft.com/office/word/2015/wordml/symex" xmlns:wpg="http://schemas.microsoft.com/office/word/2010/wordprocessingGroup" xmlns:wpi="http://schemas.microsoft.com/office/word/2010/wordprocessingInk" xmlns:wne="http://schemas.microsoft.com/office/word/2006/wordml" xmlns:wps="http://schemas.microsoft.com/office/word/2010/wordprocessingShape" mc:Ignorable="w14 w15 w16se w16cid w16 w16cex w16sdtdh wp14">
   <w:body>
+    <w:p>
+      <w:r>
+        <w:t>&lt;first line&gt;</w:t>
+      </w:r>
+    </w:p>
+    <w:p>
+      <w:pPr>
+        <w:pStyle w:val="Heading1"/>
+      </w:pPr>
+      <w:r>
+        <w:t>Chapter I</w:t>
+      </w:r>
+    </w:p>
+    <w:p>
+      <w:pPr>
+        <w:pStyle w:val="Heading2"/>
+      </w:pPr>
+      <w:r>
+        <w:t>Introduction</w:t>
+      </w:r>
+    </w:p>
+    <w:p>
+      <w:pPr>
+        <w:pStyle w:val="Heading2"/>
+      </w:pPr>
+      <w:r>
+        <w:t>Objectives of the Project</w:t>
+      </w:r>
+    </w:p>
+    <w:p>
+      <w:pPr>
+        <w:pStyle w:val="Heading2"/>
+      </w:pPr>
+      <w:r>
+        <w:t>Scope and Delimitations of the Project</w:t>
+      </w:r>
+    </w:p>
+    <w:p>
+      <w:pPr>
+        <w:pStyle w:val="Heading2"/>
+      </w:pPr>
+      <w:r>
+        <w:t>Significance of the Project</w:t>
+      </w:r>
+    </w:p>
     <w:p/>
     <w:p>
-      <w:r>
-        <w:t>Chapter I</w:t>
-      </w:r>
-    </w:p>
-    <w:p>
-      <w:r>
-        <w:t>Introduction</w:t>
-      </w:r>
-    </w:p>
-    <w:p>
-      <w:r>
-        <w:t>Objectives of the Project</w:t>
-      </w:r>
-    </w:p>
-    <w:p>
-      <w:r>
-        <w:t>Scope and Delimitations of the Project</w:t>
-      </w:r>
-    </w:p>
-    <w:p>
-      <w:r>
-        <w:t>Significance of the Project</w:t>
-      </w:r>
-    </w:p>
+      <w:pPr>
+        <w:pStyle w:val="Heading1"/>
+      </w:pPr>
+      <w:r>
+        <w:t>Chapter II</w:t>
+      </w:r>
+    </w:p>
+    <w:p>
+      <w:pPr>
+        <w:pStyle w:val="Heading2"/>
+      </w:pPr>
+      <w:r>
+        <w:t>Theoretical Framework</w:t>
+      </w:r>
+    </w:p>
+    <w:p>
+      <w:pPr>
+        <w:pStyle w:val="Heading2"/>
+      </w:pPr>
+      <w:r>
+        <w:t>Review of Related Literature</w:t>
+      </w:r>
+    </w:p>
+    <w:p>
+      <w:pPr>
+        <w:pStyle w:val="Heading2"/>
+      </w:pPr>
+      <w:r>
+        <w:t>Conceptual Framework</w:t>
+      </w:r>
+    </w:p>
+    <w:p>
+      <w:pPr>
+        <w:pStyle w:val="Heading2"/>
+      </w:pPr>
+      <w:r>
+        <w:t>Definition of Terms</w:t>
+      </w:r>
+    </w:p>
+    <w:p/>
+    <w:p>
+      <w:pPr>
+        <w:pStyle w:val="Heading1"/>
+      </w:pPr>
+      <w:r>
+        <w:t>Chapter III</w:t>
+      </w:r>
+    </w:p>
+    <w:p>
+      <w:pPr>
+        <w:pStyle w:val="Heading2"/>
+      </w:pPr>
+      <w:r>
+        <w:t>Operational Framework</w:t>
+      </w:r>
+    </w:p>
+    <w:p>
+      <w:pPr>
+        <w:pStyle w:val="Heading3"/>
+      </w:pPr>
+      <w:r>
+        <w:t>Materials</w:t>
+      </w:r>
+    </w:p>
+    <w:p>
+      <w:pPr>
+        <w:pStyle w:val="Heading3"/>
+      </w:pPr>
+      <w:r>
+        <w:t>Software</w:t>
+      </w:r>
+    </w:p>
+    <w:p>
+      <w:pPr>
+        <w:pStyle w:val="Heading3"/>
+      </w:pPr>
+      <w:r>
+        <w:t>Hardware</w:t>
+      </w:r>
+    </w:p>
+    <w:p>
+      <w:pPr>
+        <w:pStyle w:val="Heading3"/>
+      </w:pPr>
+      <w:r>
+        <w:t>Data</w:t>
+      </w:r>
+    </w:p>
+    <w:p>
+      <w:pPr>
+        <w:pStyle w:val="Heading3"/>
+      </w:pPr>
+      <w:r>
+        <w:t>Systems Environment</w:t>
+      </w:r>
+    </w:p>
+    <w:p>
+      <w:pPr>
+        <w:pStyle w:val="Heading2"/>
+      </w:pPr>
+      <w:r>
+        <w:t>Methods</w:t>
+      </w:r>
+    </w:p>
+    <w:p>
+      <w:pPr>
+        <w:pStyle w:val="Heading3"/>
+      </w:pPr>
+      <w:r>
+        <w:t>SLDC Model</w:t>
+      </w:r>
+    </w:p>
+    <w:p>
+      <w:pPr>
+        <w:pStyle w:val="Heading3"/>
+      </w:pPr>
+      <w:r>
+        <w:t>&lt;Procedures for the different phases&gt;</w:t>
+      </w:r>
+    </w:p>
+    <w:p>
+      <w:pPr>
+        <w:pStyle w:val="Heading3"/>
+      </w:pPr>
+      <w:r>
+        <w:t>Evaluation</w:t>
+      </w:r>
+    </w:p>
+    <w:p/>
+    <w:p>
+      <w:pPr>
+        <w:pStyle w:val="Heading1"/>
+      </w:pPr>
+      <w:r>
+        <w:t>Chapter IV</w:t>
+      </w:r>
+    </w:p>
+    <w:p>
+      <w:pPr>
+        <w:pStyle w:val="Heading2"/>
+      </w:pPr>
+      <w:r>
+        <w:t>Results and Discussions</w:t>
+      </w:r>
+    </w:p>
+    <w:p>
+      <w:pPr>
+        <w:pStyle w:val="Heading2"/>
+      </w:pPr>
+      <w:r>
+        <w:t>&lt;Results by phase of study&gt;</w:t>
+      </w:r>
+    </w:p>
+    <w:p>
+      <w:pPr>
+        <w:pStyle w:val="Heading2"/>
+      </w:pPr>
+      <w:r>
+        <w:t>&lt;Verification studies&gt;</w:t>
+      </w:r>
+    </w:p>
+    <w:p/>
+    <w:p>
+      <w:pPr>
+        <w:pStyle w:val="Heading1"/>
+      </w:pPr>
+      <w:r>
+        <w:lastRenderedPageBreak/>
+        <w:t>Chapter V</w:t>
+      </w:r>
+    </w:p>
+    <w:p>
+      <w:pPr>
+        <w:pStyle w:val="Heading2"/>
+      </w:pPr>
+      <w:r>
+        <w:t>Summary, Conclusions, and Recommendations</w:t>
+      </w:r>
+    </w:p>
+    <w:p>
+      <w:pPr>
+        <w:pStyle w:val="Heading2"/>
+      </w:pPr>
+      <w:r>
+        <w:t>Summary</w:t>
+      </w:r>
+    </w:p>
+    <w:p>
+      <w:pPr>
+        <w:pStyle w:val="Heading2"/>
+      </w:pPr>
+      <w:r>
+        <w:t>Conclusions</w:t>
+      </w:r>
+    </w:p>
+    <w:p>
+      <w:pPr>
+        <w:pStyle w:val="Heading2"/>
+      </w:pPr>
+      <w:r>
+        <w:t>Recommendations</w:t>
+      </w:r>
+    </w:p>
+    <w:p/>
+    <w:p>
+      <w:pPr>
+        <w:pStyle w:val="Heading1"/>
+      </w:pPr>
+      <w:r>
+        <w:t>References</w:t>
+      </w:r>
+    </w:p>
+    <w:p>
+      <w:pPr>
+        <w:pStyle w:val="ListParagraph"/>
+        <w:numPr>
+          <w:ilvl w:val="0"/>
+          <w:numId w:val="1"/>
+        </w:numPr>
+      </w:pPr>
+      <w:r>
+        <w:t>Books</w:t>
+      </w:r>
+    </w:p>
+    <w:p>
+      <w:pPr>
+        <w:pStyle w:val="ListParagraph"/>
+        <w:numPr>
+          <w:ilvl w:val="0"/>
+          <w:numId w:val="1"/>
+        </w:numPr>
+      </w:pPr>
+      <w:r>
+        <w:t>Journals</w:t>
+      </w:r>
+    </w:p>
+    <w:p>
+      <w:pPr>
+        <w:pStyle w:val="ListParagraph"/>
+        <w:numPr>
+          <w:ilvl w:val="0"/>
+          <w:numId w:val="1"/>
+        </w:numPr>
+      </w:pPr>
+      <w:r>
+        <w:t>Unpublished Materials</w:t>
+      </w:r>
+    </w:p>
+    <w:p>
+      <w:pPr>
+        <w:pStyle w:val="ListParagraph"/>
+        <w:numPr>
+          <w:ilvl w:val="0"/>
+          <w:numId w:val="1"/>
+        </w:numPr>
+      </w:pPr>
+      <w:r>
+        <w:t>Online Sources</w:t>
+      </w:r>
+    </w:p>
+    <w:p/>
+    <w:p>
+      <w:pPr>
+        <w:pStyle w:val="Heading1"/>
+      </w:pPr>
+      <w:r>
+        <w:t>Appendices</w:t>
+      </w:r>
+    </w:p>
+    <w:p>
+      <w:pPr>
+        <w:pStyle w:val="Heading2"/>
+      </w:pPr>
+      <w:r>
+        <w:t>Letter Request to Client</w:t>
+      </w:r>
+    </w:p>
+    <w:p>
+      <w:pPr>
+        <w:pStyle w:val="Heading2"/>
+      </w:pPr>
+      <w:r>
+        <w:t>Relevant Source Codes</w:t>
+      </w:r>
+    </w:p>
+    <w:p>
+      <w:pPr>
+        <w:pStyle w:val="Heading2"/>
+      </w:pPr>
+      <w:r>
+        <w:t>Evaluation Tool</w:t>
+      </w:r>
+    </w:p>
+    <w:p>
+      <w:pPr>
+        <w:pStyle w:val="Heading2"/>
+      </w:pPr>
+      <w:r>
+        <w:t>Sample Input/Output/Reports</w:t>
+      </w:r>
+    </w:p>
+    <w:p>
+      <w:pPr>
+        <w:pStyle w:val="Heading2"/>
+      </w:pPr>
+      <w:r>
+        <w:t>User’s Guide/Manual</w:t>
+      </w:r>
+    </w:p>
+    <w:p>
+      <w:pPr>
+        <w:pStyle w:val="Heading2"/>
+      </w:pPr>
+      <w:r>
+        <w:t>&lt;Other Relevant Documents&gt;</w:t>
+      </w:r>
+    </w:p>
+    <w:p>
+      <w:pPr>
+        <w:pStyle w:val="Heading2"/>
+      </w:pPr>
+      <w:r>
+        <w:t>Acceptance Sheet</w:t>
+      </w:r>
+    </w:p>
+    <w:p>
+      <w:pPr>
+        <w:pStyle w:val="Heading2"/>
+      </w:pPr>
+      <w:r>
+        <w:t>20% Plagiarism in Grammarly</w:t>
+      </w:r>
+    </w:p>
+    <w:p>
+      <w:pPr>
+        <w:pStyle w:val="Heading1"/>
+      </w:pPr>
+      <w:r>
+        <w:t>Curriculum Vitae</w:t>
+      </w:r>
+    </w:p>
+    <w:p/>
     <w:sectPr>
       <w:pgSz w:w="12240" w:h="15840"/>
       <w:pgMar w:top="1440" w:right="1440" w:bottom="1440" w:left="1440" w:header="720" w:footer="720" w:gutter="0"/>
@@ -36,6 +399,103 @@
     </w:sectPr>
   </w:body>
 </w:document>
+</file>
+
+<file path=word/numbering.xml><?xml version="1.0" encoding="utf-8"?>
+<w:numbering xmlns:wpc="http://schemas.microsoft.com/office/word/2010/wordprocessingCanvas" xmlns:cx="http://schemas.microsoft.com/office/drawing/2014/chartex" xmlns:cx1="http://schemas.microsoft.com/office/drawing/2015/9/8/chartex" xmlns:cx2="http://schemas.microsoft.com/office/drawing/2015/10/21/chartex" xmlns:cx3="http://schemas.microsoft.com/office/drawing/2016/5/9/chartex" xmlns:cx4="http://schemas.microsoft.com/office/drawing/2016/5/10/chartex" xmlns:cx5="http://schemas.microsoft.com/office/drawing/2016/5/11/chartex" xmlns:cx6="http://schemas.microsoft.com/office/drawing/2016/5/12/chartex" xmlns:cx7="http://schemas.microsoft.com/office/drawing/2016/5/13/chartex" xmlns:cx8="http://schemas.microsoft.com/office/drawing/2016/5/14/chartex" xmlns:mc="http://schemas.openxmlformats.org/markup-compatibility/2006" xmlns:aink="http://schemas.microsoft.com/office/drawing/2016/ink" xmlns:am3d="http://schemas.microsoft.com/office/drawing/2017/model3d" xmlns:o="urn:schemas-microsoft-com:office:office" xmlns:r="http://schemas.openxmlformats.org/officeDocument/2006/relationships" xmlns:m="http://schemas.openxmlformats.org/officeDocument/2006/math" xmlns:v="urn:schemas-microsoft-com:vml" xmlns:wp14="http://schemas.microsoft.com/office/word/2010/wordprocessingDrawing" xmlns:wp="http://schemas.openxmlformats.org/drawingml/2006/wordprocessingDrawing" xmlns:w10="urn:schemas-microsoft-com:office:word" xmlns:w="http://schemas.openxmlformats.org/wordprocessingml/2006/main" xmlns:w14="http://schemas.microsoft.com/office/word/2010/wordml" xmlns:w15="http://schemas.microsoft.com/office/word/2012/wordml" xmlns:w16cex="http://schemas.microsoft.com/office/word/2018/wordml/cex" xmlns:w16cid="http://schemas.microsoft.com/office/word/2016/wordml/cid" xmlns:w16="http://schemas.microsoft.com/office/word/2018/wordml" xmlns:w16sdtdh="http://schemas.microsoft.com/office/word/2020/wordml/sdtdatahash" xmlns:w16se="http://schemas.microsoft.com/office/word/2015/wordml/symex" xmlns:wpg="http://schemas.microsoft.com/office/word/2010/wordprocessingGroup" xmlns:wpi="http://schemas.microsoft.com/office/word/2010/wordprocessingInk" xmlns:wne="http://schemas.microsoft.com/office/word/2006/wordml" xmlns:wps="http://schemas.microsoft.com/office/word/2010/wordprocessingShape" mc:Ignorable="w14 w15 w16se w16cid w16 w16cex w16sdtdh wp14">
+  <w:abstractNum w:abstractNumId="0" w15:restartNumberingAfterBreak="0">
+    <w:nsid w:val="199D53E9"/>
+    <w:multiLevelType w:val="hybridMultilevel"/>
+    <w:tmpl w:val="E3BAF3B6"/>
+    <w:lvl w:ilvl="0" w:tplc="04090015">
+      <w:start w:val="1"/>
+      <w:numFmt w:val="upperLetter"/>
+      <w:lvlText w:val="%1."/>
+      <w:lvlJc w:val="left"/>
+      <w:pPr>
+        <w:ind w:left="720" w:hanging="360"/>
+      </w:pPr>
+      <w:rPr>
+        <w:rFonts w:hint="default"/>
+      </w:rPr>
+    </w:lvl>
+    <w:lvl w:ilvl="1" w:tplc="04090019" w:tentative="1">
+      <w:start w:val="1"/>
+      <w:numFmt w:val="lowerLetter"/>
+      <w:lvlText w:val="%2."/>
+      <w:lvlJc w:val="left"/>
+      <w:pPr>
+        <w:ind w:left="1440" w:hanging="360"/>
+      </w:pPr>
+    </w:lvl>
+    <w:lvl w:ilvl="2" w:tplc="0409001B" w:tentative="1">
+      <w:start w:val="1"/>
+      <w:numFmt w:val="lowerRoman"/>
+      <w:lvlText w:val="%3."/>
+      <w:lvlJc w:val="right"/>
+      <w:pPr>
+        <w:ind w:left="2160" w:hanging="180"/>
+      </w:pPr>
+    </w:lvl>
+    <w:lvl w:ilvl="3" w:tplc="0409000F" w:tentative="1">
+      <w:start w:val="1"/>
+      <w:numFmt w:val="decimal"/>
+      <w:lvlText w:val="%4."/>
+      <w:lvlJc w:val="left"/>
+      <w:pPr>
+        <w:ind w:left="2880" w:hanging="360"/>
+      </w:pPr>
+    </w:lvl>
+    <w:lvl w:ilvl="4" w:tplc="04090019" w:tentative="1">
+      <w:start w:val="1"/>
+      <w:numFmt w:val="lowerLetter"/>
+      <w:lvlText w:val="%5."/>
+      <w:lvlJc w:val="left"/>
+      <w:pPr>
+        <w:ind w:left="3600" w:hanging="360"/>
+      </w:pPr>
+    </w:lvl>
+    <w:lvl w:ilvl="5" w:tplc="0409001B" w:tentative="1">
+      <w:start w:val="1"/>
+      <w:numFmt w:val="lowerRoman"/>
+      <w:lvlText w:val="%6."/>
+      <w:lvlJc w:val="right"/>
+      <w:pPr>
+        <w:ind w:left="4320" w:hanging="180"/>
+      </w:pPr>
+    </w:lvl>
+    <w:lvl w:ilvl="6" w:tplc="0409000F" w:tentative="1">
+      <w:start w:val="1"/>
+      <w:numFmt w:val="decimal"/>
+      <w:lvlText w:val="%7."/>
+      <w:lvlJc w:val="left"/>
+      <w:pPr>
+        <w:ind w:left="5040" w:hanging="360"/>
+      </w:pPr>
+    </w:lvl>
+    <w:lvl w:ilvl="7" w:tplc="04090019" w:tentative="1">
+      <w:start w:val="1"/>
+      <w:numFmt w:val="lowerLetter"/>
+      <w:lvlText w:val="%8."/>
+      <w:lvlJc w:val="left"/>
+      <w:pPr>
+        <w:ind w:left="5760" w:hanging="360"/>
+      </w:pPr>
+    </w:lvl>
+    <w:lvl w:ilvl="8" w:tplc="0409001B" w:tentative="1">
+      <w:start w:val="1"/>
+      <w:numFmt w:val="lowerRoman"/>
+      <w:lvlText w:val="%9."/>
+      <w:lvlJc w:val="right"/>
+      <w:pPr>
+        <w:ind w:left="6480" w:hanging="180"/>
+      </w:pPr>
+    </w:lvl>
+  </w:abstractNum>
+  <w:num w:numId="1">
+    <w:abstractNumId w:val="0"/>
+  </w:num>
+</w:numbering>
 </file>
 
 <file path=word/styles.xml><?xml version="1.0" encoding="utf-8"?>
@@ -437,6 +897,71 @@
     <w:name w:val="Normal"/>
     <w:qFormat/>
   </w:style>
+  <w:style w:type="paragraph" w:styleId="Heading1">
+    <w:name w:val="heading 1"/>
+    <w:basedOn w:val="Normal"/>
+    <w:next w:val="Normal"/>
+    <w:link w:val="Heading1Char"/>
+    <w:uiPriority w:val="9"/>
+    <w:qFormat/>
+    <w:rsid w:val="00F760CD"/>
+    <w:pPr>
+      <w:keepNext/>
+      <w:keepLines/>
+      <w:spacing w:before="240" w:after="0"/>
+      <w:outlineLvl w:val="0"/>
+    </w:pPr>
+    <w:rPr>
+      <w:rFonts w:asciiTheme="majorHAnsi" w:eastAsiaTheme="majorEastAsia" w:hAnsiTheme="majorHAnsi" w:cstheme="majorBidi"/>
+      <w:color w:val="2F5496" w:themeColor="accent1" w:themeShade="BF"/>
+      <w:sz w:val="32"/>
+      <w:szCs w:val="32"/>
+    </w:rPr>
+  </w:style>
+  <w:style w:type="paragraph" w:styleId="Heading2">
+    <w:name w:val="heading 2"/>
+    <w:basedOn w:val="Normal"/>
+    <w:next w:val="Normal"/>
+    <w:link w:val="Heading2Char"/>
+    <w:uiPriority w:val="9"/>
+    <w:unhideWhenUsed/>
+    <w:qFormat/>
+    <w:rsid w:val="00ED3C93"/>
+    <w:pPr>
+      <w:keepNext/>
+      <w:keepLines/>
+      <w:spacing w:before="40" w:after="0"/>
+      <w:outlineLvl w:val="1"/>
+    </w:pPr>
+    <w:rPr>
+      <w:rFonts w:asciiTheme="majorHAnsi" w:eastAsiaTheme="majorEastAsia" w:hAnsiTheme="majorHAnsi" w:cstheme="majorBidi"/>
+      <w:color w:val="2F5496" w:themeColor="accent1" w:themeShade="BF"/>
+      <w:sz w:val="26"/>
+      <w:szCs w:val="26"/>
+    </w:rPr>
+  </w:style>
+  <w:style w:type="paragraph" w:styleId="Heading3">
+    <w:name w:val="heading 3"/>
+    <w:basedOn w:val="Normal"/>
+    <w:next w:val="Normal"/>
+    <w:link w:val="Heading3Char"/>
+    <w:uiPriority w:val="9"/>
+    <w:unhideWhenUsed/>
+    <w:qFormat/>
+    <w:rsid w:val="00ED3C93"/>
+    <w:pPr>
+      <w:keepNext/>
+      <w:keepLines/>
+      <w:spacing w:before="40" w:after="0"/>
+      <w:outlineLvl w:val="2"/>
+    </w:pPr>
+    <w:rPr>
+      <w:rFonts w:asciiTheme="majorHAnsi" w:eastAsiaTheme="majorEastAsia" w:hAnsiTheme="majorHAnsi" w:cstheme="majorBidi"/>
+      <w:color w:val="1F3763" w:themeColor="accent1" w:themeShade="7F"/>
+      <w:sz w:val="24"/>
+      <w:szCs w:val="24"/>
+    </w:rPr>
+  </w:style>
   <w:style w:type="character" w:default="1" w:styleId="DefaultParagraphFont">
     <w:name w:val="Default Paragraph Font"/>
     <w:uiPriority w:val="1"/>
@@ -463,6 +988,85 @@
     <w:uiPriority w:val="99"/>
     <w:semiHidden/>
     <w:unhideWhenUsed/>
+  </w:style>
+  <w:style w:type="paragraph" w:styleId="ListParagraph">
+    <w:name w:val="List Paragraph"/>
+    <w:basedOn w:val="Normal"/>
+    <w:uiPriority w:val="34"/>
+    <w:qFormat/>
+    <w:rsid w:val="00F760CD"/>
+    <w:pPr>
+      <w:ind w:left="720"/>
+      <w:contextualSpacing/>
+    </w:pPr>
+  </w:style>
+  <w:style w:type="character" w:customStyle="1" w:styleId="Heading1Char">
+    <w:name w:val="Heading 1 Char"/>
+    <w:basedOn w:val="DefaultParagraphFont"/>
+    <w:link w:val="Heading1"/>
+    <w:uiPriority w:val="9"/>
+    <w:rsid w:val="00F760CD"/>
+    <w:rPr>
+      <w:rFonts w:asciiTheme="majorHAnsi" w:eastAsiaTheme="majorEastAsia" w:hAnsiTheme="majorHAnsi" w:cstheme="majorBidi"/>
+      <w:color w:val="2F5496" w:themeColor="accent1" w:themeShade="BF"/>
+      <w:sz w:val="32"/>
+      <w:szCs w:val="32"/>
+    </w:rPr>
+  </w:style>
+  <w:style w:type="character" w:customStyle="1" w:styleId="Heading2Char">
+    <w:name w:val="Heading 2 Char"/>
+    <w:basedOn w:val="DefaultParagraphFont"/>
+    <w:link w:val="Heading2"/>
+    <w:uiPriority w:val="9"/>
+    <w:rsid w:val="00ED3C93"/>
+    <w:rPr>
+      <w:rFonts w:asciiTheme="majorHAnsi" w:eastAsiaTheme="majorEastAsia" w:hAnsiTheme="majorHAnsi" w:cstheme="majorBidi"/>
+      <w:color w:val="2F5496" w:themeColor="accent1" w:themeShade="BF"/>
+      <w:sz w:val="26"/>
+      <w:szCs w:val="26"/>
+    </w:rPr>
+  </w:style>
+  <w:style w:type="paragraph" w:styleId="Subtitle">
+    <w:name w:val="Subtitle"/>
+    <w:basedOn w:val="Normal"/>
+    <w:next w:val="Normal"/>
+    <w:link w:val="SubtitleChar"/>
+    <w:uiPriority w:val="11"/>
+    <w:qFormat/>
+    <w:rsid w:val="00ED3C93"/>
+    <w:pPr>
+      <w:numPr>
+        <w:ilvl w:val="1"/>
+      </w:numPr>
+    </w:pPr>
+    <w:rPr>
+      <w:color w:val="5A5A5A" w:themeColor="text1" w:themeTint="A5"/>
+      <w:spacing w:val="15"/>
+    </w:rPr>
+  </w:style>
+  <w:style w:type="character" w:customStyle="1" w:styleId="SubtitleChar">
+    <w:name w:val="Subtitle Char"/>
+    <w:basedOn w:val="DefaultParagraphFont"/>
+    <w:link w:val="Subtitle"/>
+    <w:uiPriority w:val="11"/>
+    <w:rsid w:val="00ED3C93"/>
+    <w:rPr>
+      <w:color w:val="5A5A5A" w:themeColor="text1" w:themeTint="A5"/>
+      <w:spacing w:val="15"/>
+    </w:rPr>
+  </w:style>
+  <w:style w:type="character" w:customStyle="1" w:styleId="Heading3Char">
+    <w:name w:val="Heading 3 Char"/>
+    <w:basedOn w:val="DefaultParagraphFont"/>
+    <w:link w:val="Heading3"/>
+    <w:uiPriority w:val="9"/>
+    <w:rsid w:val="00ED3C93"/>
+    <w:rPr>
+      <w:rFonts w:asciiTheme="majorHAnsi" w:eastAsiaTheme="majorEastAsia" w:hAnsiTheme="majorHAnsi" w:cstheme="majorBidi"/>
+      <w:color w:val="1F3763" w:themeColor="accent1" w:themeShade="7F"/>
+      <w:sz w:val="24"/>
+      <w:szCs w:val="24"/>
+    </w:rPr>
   </w:style>
 </w:styles>
 </file>
@@ -760,4 +1364,16 @@
     </a:ext>
   </a:extLst>
 </a:theme>
+</file>
+
+<file path=customXml/item1.xml><?xml version="1.0" encoding="utf-8"?>
+<b:Sources xmlns:b="http://schemas.openxmlformats.org/officeDocument/2006/bibliography" xmlns="http://schemas.openxmlformats.org/officeDocument/2006/bibliography" SelectedStyle="\APASixthEditionOfficeOnline.xsl" StyleName="APA" Version="6"/>
+</file>
+
+<file path=customXml/itemProps1.xml><?xml version="1.0" encoding="utf-8"?>
+<ds:datastoreItem xmlns:ds="http://schemas.openxmlformats.org/officeDocument/2006/customXml" ds:itemID="{FDAE5782-B638-407C-B524-4F0CAF62DE9B}">
+  <ds:schemaRefs>
+    <ds:schemaRef ds:uri="http://schemas.openxmlformats.org/officeDocument/2006/bibliography"/>
+  </ds:schemaRefs>
+</ds:datastoreItem>
 </file>
</xml_diff>

<commit_message>
apply basic multilevel list style
</commit_message>
<xml_diff>
--- a/Manuscript.docx
+++ b/Manuscript.docx
@@ -492,8 +492,106 @@
       </w:pPr>
     </w:lvl>
   </w:abstractNum>
+  <w:abstractNum w:abstractNumId="1" w15:restartNumberingAfterBreak="0">
+    <w:nsid w:val="541C7E20"/>
+    <w:multiLevelType w:val="multilevel"/>
+    <w:tmpl w:val="04090025"/>
+    <w:lvl w:ilvl="0">
+      <w:start w:val="1"/>
+      <w:numFmt w:val="decimal"/>
+      <w:pStyle w:val="Heading1"/>
+      <w:lvlText w:val="%1"/>
+      <w:lvlJc w:val="left"/>
+      <w:pPr>
+        <w:ind w:left="432" w:hanging="432"/>
+      </w:pPr>
+    </w:lvl>
+    <w:lvl w:ilvl="1">
+      <w:start w:val="1"/>
+      <w:numFmt w:val="decimal"/>
+      <w:pStyle w:val="Heading2"/>
+      <w:lvlText w:val="%1.%2"/>
+      <w:lvlJc w:val="left"/>
+      <w:pPr>
+        <w:ind w:left="576" w:hanging="576"/>
+      </w:pPr>
+    </w:lvl>
+    <w:lvl w:ilvl="2">
+      <w:start w:val="1"/>
+      <w:numFmt w:val="decimal"/>
+      <w:pStyle w:val="Heading3"/>
+      <w:lvlText w:val="%1.%2.%3"/>
+      <w:lvlJc w:val="left"/>
+      <w:pPr>
+        <w:ind w:left="720" w:hanging="720"/>
+      </w:pPr>
+    </w:lvl>
+    <w:lvl w:ilvl="3">
+      <w:start w:val="1"/>
+      <w:numFmt w:val="decimal"/>
+      <w:pStyle w:val="Heading4"/>
+      <w:lvlText w:val="%1.%2.%3.%4"/>
+      <w:lvlJc w:val="left"/>
+      <w:pPr>
+        <w:ind w:left="864" w:hanging="864"/>
+      </w:pPr>
+    </w:lvl>
+    <w:lvl w:ilvl="4">
+      <w:start w:val="1"/>
+      <w:numFmt w:val="decimal"/>
+      <w:pStyle w:val="Heading5"/>
+      <w:lvlText w:val="%1.%2.%3.%4.%5"/>
+      <w:lvlJc w:val="left"/>
+      <w:pPr>
+        <w:ind w:left="1008" w:hanging="1008"/>
+      </w:pPr>
+    </w:lvl>
+    <w:lvl w:ilvl="5">
+      <w:start w:val="1"/>
+      <w:numFmt w:val="decimal"/>
+      <w:pStyle w:val="Heading6"/>
+      <w:lvlText w:val="%1.%2.%3.%4.%5.%6"/>
+      <w:lvlJc w:val="left"/>
+      <w:pPr>
+        <w:ind w:left="1152" w:hanging="1152"/>
+      </w:pPr>
+    </w:lvl>
+    <w:lvl w:ilvl="6">
+      <w:start w:val="1"/>
+      <w:numFmt w:val="decimal"/>
+      <w:pStyle w:val="Heading7"/>
+      <w:lvlText w:val="%1.%2.%3.%4.%5.%6.%7"/>
+      <w:lvlJc w:val="left"/>
+      <w:pPr>
+        <w:ind w:left="1296" w:hanging="1296"/>
+      </w:pPr>
+    </w:lvl>
+    <w:lvl w:ilvl="7">
+      <w:start w:val="1"/>
+      <w:numFmt w:val="decimal"/>
+      <w:pStyle w:val="Heading8"/>
+      <w:lvlText w:val="%1.%2.%3.%4.%5.%6.%7.%8"/>
+      <w:lvlJc w:val="left"/>
+      <w:pPr>
+        <w:ind w:left="1440" w:hanging="1440"/>
+      </w:pPr>
+    </w:lvl>
+    <w:lvl w:ilvl="8">
+      <w:start w:val="1"/>
+      <w:numFmt w:val="decimal"/>
+      <w:pStyle w:val="Heading9"/>
+      <w:lvlText w:val="%1.%2.%3.%4.%5.%6.%7.%8.%9"/>
+      <w:lvlJc w:val="left"/>
+      <w:pPr>
+        <w:ind w:left="1584" w:hanging="1584"/>
+      </w:pPr>
+    </w:lvl>
+  </w:abstractNum>
   <w:num w:numId="1">
     <w:abstractNumId w:val="0"/>
+  </w:num>
+  <w:num w:numId="2">
+    <w:abstractNumId w:val="1"/>
   </w:num>
 </w:numbering>
 </file>
@@ -908,6 +1006,9 @@
     <w:pPr>
       <w:keepNext/>
       <w:keepLines/>
+      <w:numPr>
+        <w:numId w:val="2"/>
+      </w:numPr>
       <w:spacing w:before="240" w:after="0"/>
       <w:outlineLvl w:val="0"/>
     </w:pPr>
@@ -930,6 +1031,10 @@
     <w:pPr>
       <w:keepNext/>
       <w:keepLines/>
+      <w:numPr>
+        <w:ilvl w:val="1"/>
+        <w:numId w:val="2"/>
+      </w:numPr>
       <w:spacing w:before="40" w:after="0"/>
       <w:outlineLvl w:val="1"/>
     </w:pPr>
@@ -952,6 +1057,10 @@
     <w:pPr>
       <w:keepNext/>
       <w:keepLines/>
+      <w:numPr>
+        <w:ilvl w:val="2"/>
+        <w:numId w:val="2"/>
+      </w:numPr>
       <w:spacing w:before="40" w:after="0"/>
       <w:outlineLvl w:val="2"/>
     </w:pPr>
@@ -960,6 +1069,166 @@
       <w:color w:val="1F3763" w:themeColor="accent1" w:themeShade="7F"/>
       <w:sz w:val="24"/>
       <w:szCs w:val="24"/>
+    </w:rPr>
+  </w:style>
+  <w:style w:type="paragraph" w:styleId="Heading4">
+    <w:name w:val="heading 4"/>
+    <w:basedOn w:val="Normal"/>
+    <w:next w:val="Normal"/>
+    <w:link w:val="Heading4Char"/>
+    <w:uiPriority w:val="9"/>
+    <w:semiHidden/>
+    <w:unhideWhenUsed/>
+    <w:qFormat/>
+    <w:rsid w:val="004A616D"/>
+    <w:pPr>
+      <w:keepNext/>
+      <w:keepLines/>
+      <w:numPr>
+        <w:ilvl w:val="3"/>
+        <w:numId w:val="2"/>
+      </w:numPr>
+      <w:spacing w:before="40" w:after="0"/>
+      <w:outlineLvl w:val="3"/>
+    </w:pPr>
+    <w:rPr>
+      <w:rFonts w:asciiTheme="majorHAnsi" w:eastAsiaTheme="majorEastAsia" w:hAnsiTheme="majorHAnsi" w:cstheme="majorBidi"/>
+      <w:i/>
+      <w:iCs/>
+      <w:color w:val="2F5496" w:themeColor="accent1" w:themeShade="BF"/>
+    </w:rPr>
+  </w:style>
+  <w:style w:type="paragraph" w:styleId="Heading5">
+    <w:name w:val="heading 5"/>
+    <w:basedOn w:val="Normal"/>
+    <w:next w:val="Normal"/>
+    <w:link w:val="Heading5Char"/>
+    <w:uiPriority w:val="9"/>
+    <w:semiHidden/>
+    <w:unhideWhenUsed/>
+    <w:qFormat/>
+    <w:rsid w:val="004A616D"/>
+    <w:pPr>
+      <w:keepNext/>
+      <w:keepLines/>
+      <w:numPr>
+        <w:ilvl w:val="4"/>
+        <w:numId w:val="2"/>
+      </w:numPr>
+      <w:spacing w:before="40" w:after="0"/>
+      <w:outlineLvl w:val="4"/>
+    </w:pPr>
+    <w:rPr>
+      <w:rFonts w:asciiTheme="majorHAnsi" w:eastAsiaTheme="majorEastAsia" w:hAnsiTheme="majorHAnsi" w:cstheme="majorBidi"/>
+      <w:color w:val="2F5496" w:themeColor="accent1" w:themeShade="BF"/>
+    </w:rPr>
+  </w:style>
+  <w:style w:type="paragraph" w:styleId="Heading6">
+    <w:name w:val="heading 6"/>
+    <w:basedOn w:val="Normal"/>
+    <w:next w:val="Normal"/>
+    <w:link w:val="Heading6Char"/>
+    <w:uiPriority w:val="9"/>
+    <w:semiHidden/>
+    <w:unhideWhenUsed/>
+    <w:qFormat/>
+    <w:rsid w:val="004A616D"/>
+    <w:pPr>
+      <w:keepNext/>
+      <w:keepLines/>
+      <w:numPr>
+        <w:ilvl w:val="5"/>
+        <w:numId w:val="2"/>
+      </w:numPr>
+      <w:spacing w:before="40" w:after="0"/>
+      <w:outlineLvl w:val="5"/>
+    </w:pPr>
+    <w:rPr>
+      <w:rFonts w:asciiTheme="majorHAnsi" w:eastAsiaTheme="majorEastAsia" w:hAnsiTheme="majorHAnsi" w:cstheme="majorBidi"/>
+      <w:color w:val="1F3763" w:themeColor="accent1" w:themeShade="7F"/>
+    </w:rPr>
+  </w:style>
+  <w:style w:type="paragraph" w:styleId="Heading7">
+    <w:name w:val="heading 7"/>
+    <w:basedOn w:val="Normal"/>
+    <w:next w:val="Normal"/>
+    <w:link w:val="Heading7Char"/>
+    <w:uiPriority w:val="9"/>
+    <w:semiHidden/>
+    <w:unhideWhenUsed/>
+    <w:qFormat/>
+    <w:rsid w:val="004A616D"/>
+    <w:pPr>
+      <w:keepNext/>
+      <w:keepLines/>
+      <w:numPr>
+        <w:ilvl w:val="6"/>
+        <w:numId w:val="2"/>
+      </w:numPr>
+      <w:spacing w:before="40" w:after="0"/>
+      <w:outlineLvl w:val="6"/>
+    </w:pPr>
+    <w:rPr>
+      <w:rFonts w:asciiTheme="majorHAnsi" w:eastAsiaTheme="majorEastAsia" w:hAnsiTheme="majorHAnsi" w:cstheme="majorBidi"/>
+      <w:i/>
+      <w:iCs/>
+      <w:color w:val="1F3763" w:themeColor="accent1" w:themeShade="7F"/>
+    </w:rPr>
+  </w:style>
+  <w:style w:type="paragraph" w:styleId="Heading8">
+    <w:name w:val="heading 8"/>
+    <w:basedOn w:val="Normal"/>
+    <w:next w:val="Normal"/>
+    <w:link w:val="Heading8Char"/>
+    <w:uiPriority w:val="9"/>
+    <w:semiHidden/>
+    <w:unhideWhenUsed/>
+    <w:qFormat/>
+    <w:rsid w:val="004A616D"/>
+    <w:pPr>
+      <w:keepNext/>
+      <w:keepLines/>
+      <w:numPr>
+        <w:ilvl w:val="7"/>
+        <w:numId w:val="2"/>
+      </w:numPr>
+      <w:spacing w:before="40" w:after="0"/>
+      <w:outlineLvl w:val="7"/>
+    </w:pPr>
+    <w:rPr>
+      <w:rFonts w:asciiTheme="majorHAnsi" w:eastAsiaTheme="majorEastAsia" w:hAnsiTheme="majorHAnsi" w:cstheme="majorBidi"/>
+      <w:color w:val="272727" w:themeColor="text1" w:themeTint="D8"/>
+      <w:sz w:val="21"/>
+      <w:szCs w:val="21"/>
+    </w:rPr>
+  </w:style>
+  <w:style w:type="paragraph" w:styleId="Heading9">
+    <w:name w:val="heading 9"/>
+    <w:basedOn w:val="Normal"/>
+    <w:next w:val="Normal"/>
+    <w:link w:val="Heading9Char"/>
+    <w:uiPriority w:val="9"/>
+    <w:semiHidden/>
+    <w:unhideWhenUsed/>
+    <w:qFormat/>
+    <w:rsid w:val="004A616D"/>
+    <w:pPr>
+      <w:keepNext/>
+      <w:keepLines/>
+      <w:numPr>
+        <w:ilvl w:val="8"/>
+        <w:numId w:val="2"/>
+      </w:numPr>
+      <w:spacing w:before="40" w:after="0"/>
+      <w:outlineLvl w:val="8"/>
+    </w:pPr>
+    <w:rPr>
+      <w:rFonts w:asciiTheme="majorHAnsi" w:eastAsiaTheme="majorEastAsia" w:hAnsiTheme="majorHAnsi" w:cstheme="majorBidi"/>
+      <w:i/>
+      <w:iCs/>
+      <w:color w:val="272727" w:themeColor="text1" w:themeTint="D8"/>
+      <w:sz w:val="21"/>
+      <w:szCs w:val="21"/>
     </w:rPr>
   </w:style>
   <w:style w:type="character" w:default="1" w:styleId="DefaultParagraphFont">
@@ -1066,6 +1335,88 @@
       <w:color w:val="1F3763" w:themeColor="accent1" w:themeShade="7F"/>
       <w:sz w:val="24"/>
       <w:szCs w:val="24"/>
+    </w:rPr>
+  </w:style>
+  <w:style w:type="character" w:customStyle="1" w:styleId="Heading4Char">
+    <w:name w:val="Heading 4 Char"/>
+    <w:basedOn w:val="DefaultParagraphFont"/>
+    <w:link w:val="Heading4"/>
+    <w:uiPriority w:val="9"/>
+    <w:semiHidden/>
+    <w:rsid w:val="004A616D"/>
+    <w:rPr>
+      <w:rFonts w:asciiTheme="majorHAnsi" w:eastAsiaTheme="majorEastAsia" w:hAnsiTheme="majorHAnsi" w:cstheme="majorBidi"/>
+      <w:i/>
+      <w:iCs/>
+      <w:color w:val="2F5496" w:themeColor="accent1" w:themeShade="BF"/>
+    </w:rPr>
+  </w:style>
+  <w:style w:type="character" w:customStyle="1" w:styleId="Heading5Char">
+    <w:name w:val="Heading 5 Char"/>
+    <w:basedOn w:val="DefaultParagraphFont"/>
+    <w:link w:val="Heading5"/>
+    <w:uiPriority w:val="9"/>
+    <w:semiHidden/>
+    <w:rsid w:val="004A616D"/>
+    <w:rPr>
+      <w:rFonts w:asciiTheme="majorHAnsi" w:eastAsiaTheme="majorEastAsia" w:hAnsiTheme="majorHAnsi" w:cstheme="majorBidi"/>
+      <w:color w:val="2F5496" w:themeColor="accent1" w:themeShade="BF"/>
+    </w:rPr>
+  </w:style>
+  <w:style w:type="character" w:customStyle="1" w:styleId="Heading6Char">
+    <w:name w:val="Heading 6 Char"/>
+    <w:basedOn w:val="DefaultParagraphFont"/>
+    <w:link w:val="Heading6"/>
+    <w:uiPriority w:val="9"/>
+    <w:semiHidden/>
+    <w:rsid w:val="004A616D"/>
+    <w:rPr>
+      <w:rFonts w:asciiTheme="majorHAnsi" w:eastAsiaTheme="majorEastAsia" w:hAnsiTheme="majorHAnsi" w:cstheme="majorBidi"/>
+      <w:color w:val="1F3763" w:themeColor="accent1" w:themeShade="7F"/>
+    </w:rPr>
+  </w:style>
+  <w:style w:type="character" w:customStyle="1" w:styleId="Heading7Char">
+    <w:name w:val="Heading 7 Char"/>
+    <w:basedOn w:val="DefaultParagraphFont"/>
+    <w:link w:val="Heading7"/>
+    <w:uiPriority w:val="9"/>
+    <w:semiHidden/>
+    <w:rsid w:val="004A616D"/>
+    <w:rPr>
+      <w:rFonts w:asciiTheme="majorHAnsi" w:eastAsiaTheme="majorEastAsia" w:hAnsiTheme="majorHAnsi" w:cstheme="majorBidi"/>
+      <w:i/>
+      <w:iCs/>
+      <w:color w:val="1F3763" w:themeColor="accent1" w:themeShade="7F"/>
+    </w:rPr>
+  </w:style>
+  <w:style w:type="character" w:customStyle="1" w:styleId="Heading8Char">
+    <w:name w:val="Heading 8 Char"/>
+    <w:basedOn w:val="DefaultParagraphFont"/>
+    <w:link w:val="Heading8"/>
+    <w:uiPriority w:val="9"/>
+    <w:semiHidden/>
+    <w:rsid w:val="004A616D"/>
+    <w:rPr>
+      <w:rFonts w:asciiTheme="majorHAnsi" w:eastAsiaTheme="majorEastAsia" w:hAnsiTheme="majorHAnsi" w:cstheme="majorBidi"/>
+      <w:color w:val="272727" w:themeColor="text1" w:themeTint="D8"/>
+      <w:sz w:val="21"/>
+      <w:szCs w:val="21"/>
+    </w:rPr>
+  </w:style>
+  <w:style w:type="character" w:customStyle="1" w:styleId="Heading9Char">
+    <w:name w:val="Heading 9 Char"/>
+    <w:basedOn w:val="DefaultParagraphFont"/>
+    <w:link w:val="Heading9"/>
+    <w:uiPriority w:val="9"/>
+    <w:semiHidden/>
+    <w:rsid w:val="004A616D"/>
+    <w:rPr>
+      <w:rFonts w:asciiTheme="majorHAnsi" w:eastAsiaTheme="majorEastAsia" w:hAnsiTheme="majorHAnsi" w:cstheme="majorBidi"/>
+      <w:i/>
+      <w:iCs/>
+      <w:color w:val="272727" w:themeColor="text1" w:themeTint="D8"/>
+      <w:sz w:val="21"/>
+      <w:szCs w:val="21"/>
     </w:rPr>
   </w:style>
 </w:styles>

</xml_diff>

<commit_message>
Change typeface to Arial Narrow
</commit_message>
<xml_diff>
--- a/Manuscript.docx
+++ b/Manuscript.docx
@@ -1463,110 +1463,16 @@
         <a:srgbClr val="954F72"/>
       </a:folHlink>
     </a:clrScheme>
-    <a:fontScheme name="Office">
+    <a:fontScheme name="Arial Narrow">
       <a:majorFont>
-        <a:latin typeface="Calibri Light" panose="020F0302020204030204"/>
+        <a:latin typeface="Arial Narrow"/>
         <a:ea typeface=""/>
         <a:cs typeface=""/>
-        <a:font script="Jpan" typeface="游ゴシック Light"/>
-        <a:font script="Hang" typeface="맑은 고딕"/>
-        <a:font script="Hans" typeface="等线 Light"/>
-        <a:font script="Hant" typeface="新細明體"/>
-        <a:font script="Arab" typeface="Times New Roman"/>
-        <a:font script="Hebr" typeface="Times New Roman"/>
-        <a:font script="Thai" typeface="Angsana New"/>
-        <a:font script="Ethi" typeface="Nyala"/>
-        <a:font script="Beng" typeface="Vrinda"/>
-        <a:font script="Gujr" typeface="Shruti"/>
-        <a:font script="Khmr" typeface="MoolBoran"/>
-        <a:font script="Knda" typeface="Tunga"/>
-        <a:font script="Guru" typeface="Raavi"/>
-        <a:font script="Cans" typeface="Euphemia"/>
-        <a:font script="Cher" typeface="Plantagenet Cherokee"/>
-        <a:font script="Yiii" typeface="Microsoft Yi Baiti"/>
-        <a:font script="Tibt" typeface="Microsoft Himalaya"/>
-        <a:font script="Thaa" typeface="MV Boli"/>
-        <a:font script="Deva" typeface="Mangal"/>
-        <a:font script="Telu" typeface="Gautami"/>
-        <a:font script="Taml" typeface="Latha"/>
-        <a:font script="Syrc" typeface="Estrangelo Edessa"/>
-        <a:font script="Orya" typeface="Kalinga"/>
-        <a:font script="Mlym" typeface="Kartika"/>
-        <a:font script="Laoo" typeface="DokChampa"/>
-        <a:font script="Sinh" typeface="Iskoola Pota"/>
-        <a:font script="Mong" typeface="Mongolian Baiti"/>
-        <a:font script="Viet" typeface="Times New Roman"/>
-        <a:font script="Uigh" typeface="Microsoft Uighur"/>
-        <a:font script="Geor" typeface="Sylfaen"/>
-        <a:font script="Armn" typeface="Arial"/>
-        <a:font script="Bugi" typeface="Leelawadee UI"/>
-        <a:font script="Bopo" typeface="Microsoft JhengHei"/>
-        <a:font script="Java" typeface="Javanese Text"/>
-        <a:font script="Lisu" typeface="Segoe UI"/>
-        <a:font script="Mymr" typeface="Myanmar Text"/>
-        <a:font script="Nkoo" typeface="Ebrima"/>
-        <a:font script="Olck" typeface="Nirmala UI"/>
-        <a:font script="Osma" typeface="Ebrima"/>
-        <a:font script="Phag" typeface="Phagspa"/>
-        <a:font script="Syrn" typeface="Estrangelo Edessa"/>
-        <a:font script="Syrj" typeface="Estrangelo Edessa"/>
-        <a:font script="Syre" typeface="Estrangelo Edessa"/>
-        <a:font script="Sora" typeface="Nirmala UI"/>
-        <a:font script="Tale" typeface="Microsoft Tai Le"/>
-        <a:font script="Talu" typeface="Microsoft New Tai Lue"/>
-        <a:font script="Tfng" typeface="Ebrima"/>
       </a:majorFont>
       <a:minorFont>
-        <a:latin typeface="Calibri" panose="020F0502020204030204"/>
+        <a:latin typeface="Arial Narrow"/>
         <a:ea typeface=""/>
         <a:cs typeface=""/>
-        <a:font script="Jpan" typeface="游明朝"/>
-        <a:font script="Hang" typeface="맑은 고딕"/>
-        <a:font script="Hans" typeface="等线"/>
-        <a:font script="Hant" typeface="新細明體"/>
-        <a:font script="Arab" typeface="Arial"/>
-        <a:font script="Hebr" typeface="Arial"/>
-        <a:font script="Thai" typeface="Cordia New"/>
-        <a:font script="Ethi" typeface="Nyala"/>
-        <a:font script="Beng" typeface="Vrinda"/>
-        <a:font script="Gujr" typeface="Shruti"/>
-        <a:font script="Khmr" typeface="DaunPenh"/>
-        <a:font script="Knda" typeface="Tunga"/>
-        <a:font script="Guru" typeface="Raavi"/>
-        <a:font script="Cans" typeface="Euphemia"/>
-        <a:font script="Cher" typeface="Plantagenet Cherokee"/>
-        <a:font script="Yiii" typeface="Microsoft Yi Baiti"/>
-        <a:font script="Tibt" typeface="Microsoft Himalaya"/>
-        <a:font script="Thaa" typeface="MV Boli"/>
-        <a:font script="Deva" typeface="Mangal"/>
-        <a:font script="Telu" typeface="Gautami"/>
-        <a:font script="Taml" typeface="Latha"/>
-        <a:font script="Syrc" typeface="Estrangelo Edessa"/>
-        <a:font script="Orya" typeface="Kalinga"/>
-        <a:font script="Mlym" typeface="Kartika"/>
-        <a:font script="Laoo" typeface="DokChampa"/>
-        <a:font script="Sinh" typeface="Iskoola Pota"/>
-        <a:font script="Mong" typeface="Mongolian Baiti"/>
-        <a:font script="Viet" typeface="Arial"/>
-        <a:font script="Uigh" typeface="Microsoft Uighur"/>
-        <a:font script="Geor" typeface="Sylfaen"/>
-        <a:font script="Armn" typeface="Arial"/>
-        <a:font script="Bugi" typeface="Leelawadee UI"/>
-        <a:font script="Bopo" typeface="Microsoft JhengHei"/>
-        <a:font script="Java" typeface="Javanese Text"/>
-        <a:font script="Lisu" typeface="Segoe UI"/>
-        <a:font script="Mymr" typeface="Myanmar Text"/>
-        <a:font script="Nkoo" typeface="Ebrima"/>
-        <a:font script="Olck" typeface="Nirmala UI"/>
-        <a:font script="Osma" typeface="Ebrima"/>
-        <a:font script="Phag" typeface="Phagspa"/>
-        <a:font script="Syrn" typeface="Estrangelo Edessa"/>
-        <a:font script="Syrj" typeface="Estrangelo Edessa"/>
-        <a:font script="Syre" typeface="Estrangelo Edessa"/>
-        <a:font script="Sora" typeface="Nirmala UI"/>
-        <a:font script="Tale" typeface="Microsoft Tai Le"/>
-        <a:font script="Talu" typeface="Microsoft New Tai Lue"/>
-        <a:font script="Tfng" typeface="Ebrima"/>
       </a:minorFont>
     </a:fontScheme>
     <a:fmtScheme name="Office">

</xml_diff>

<commit_message>
Create Non-Chapter Heading style
</commit_message>
<xml_diff>
--- a/Manuscript.docx
+++ b/Manuscript.docx
@@ -9,7 +9,7 @@
     </w:p>
     <w:p>
       <w:pPr>
-        <w:pStyle w:val="Heading1"/>
+        <w:pStyle w:val="Non-ChapterHeading"/>
       </w:pPr>
       <w:r>
         <w:t>Approval Sheet</w:t>
@@ -17,7 +17,7 @@
     </w:p>
     <w:p>
       <w:pPr>
-        <w:pStyle w:val="Heading1"/>
+        <w:pStyle w:val="Non-ChapterHeading"/>
       </w:pPr>
       <w:r>
         <w:t>Acknowledgements</w:t>
@@ -25,7 +25,7 @@
     </w:p>
     <w:p>
       <w:pPr>
-        <w:pStyle w:val="Heading1"/>
+        <w:pStyle w:val="Non-ChapterHeading"/>
       </w:pPr>
       <w:r>
         <w:t>Table of Contents</w:t>
@@ -33,7 +33,7 @@
     </w:p>
     <w:p>
       <w:pPr>
-        <w:pStyle w:val="Heading1"/>
+        <w:pStyle w:val="Non-ChapterHeading"/>
       </w:pPr>
       <w:r>
         <w:t>List of Tables</w:t>
@@ -41,7 +41,7 @@
     </w:p>
     <w:p>
       <w:pPr>
-        <w:pStyle w:val="Heading1"/>
+        <w:pStyle w:val="Non-ChapterHeading"/>
       </w:pPr>
       <w:r>
         <w:t>List of Figures</w:t>
@@ -49,7 +49,7 @@
     </w:p>
     <w:p>
       <w:pPr>
-        <w:pStyle w:val="Heading1"/>
+        <w:pStyle w:val="Non-ChapterHeading"/>
       </w:pPr>
       <w:r>
         <w:t>Abstract</w:t>
@@ -544,7 +544,7 @@
   <w:abstractNum w:abstractNumId="1" w15:restartNumberingAfterBreak="0">
     <w:nsid w:val="541C7E20"/>
     <w:multiLevelType w:val="multilevel"/>
-    <w:tmpl w:val="04090025"/>
+    <w:tmpl w:val="02BC6006"/>
     <w:lvl w:ilvl="0">
       <w:start w:val="1"/>
       <w:numFmt w:val="decimal"/>
@@ -1462,6 +1462,28 @@
       <w:szCs w:val="21"/>
     </w:rPr>
   </w:style>
+  <w:style w:type="paragraph" w:customStyle="1" w:styleId="Non-ChapterHeading">
+    <w:name w:val="Non-Chapter Heading"/>
+    <w:basedOn w:val="Heading1"/>
+    <w:link w:val="Non-ChapterHeadingChar"/>
+    <w:qFormat/>
+    <w:rsid w:val="00DA2CE9"/>
+    <w:rPr>
+      <w:caps/>
+    </w:rPr>
+  </w:style>
+  <w:style w:type="character" w:customStyle="1" w:styleId="Non-ChapterHeadingChar">
+    <w:name w:val="Non-Chapter Heading Char"/>
+    <w:basedOn w:val="Heading1Char"/>
+    <w:link w:val="Non-ChapterHeading"/>
+    <w:rsid w:val="00DA2CE9"/>
+    <w:rPr>
+      <w:rFonts w:asciiTheme="majorHAnsi" w:eastAsiaTheme="majorEastAsia" w:hAnsiTheme="majorHAnsi" w:cstheme="majorBidi"/>
+      <w:caps/>
+      <w:sz w:val="32"/>
+      <w:szCs w:val="32"/>
+    </w:rPr>
+  </w:style>
 </w:styles>
 </file>
 

</xml_diff>

<commit_message>
Hide numbering on heading 1
</commit_message>
<xml_diff>
--- a/Manuscript.docx
+++ b/Manuscript.docx
@@ -9,7 +9,7 @@
     </w:p>
     <w:p>
       <w:pPr>
-        <w:pStyle w:val="Non-ChapterHeading"/>
+        <w:pStyle w:val="Heading1"/>
       </w:pPr>
       <w:r>
         <w:t>Approval Sheet</w:t>
@@ -17,7 +17,7 @@
     </w:p>
     <w:p>
       <w:pPr>
-        <w:pStyle w:val="Non-ChapterHeading"/>
+        <w:pStyle w:val="Heading1"/>
       </w:pPr>
       <w:r>
         <w:t>Acknowledgements</w:t>
@@ -25,7 +25,7 @@
     </w:p>
     <w:p>
       <w:pPr>
-        <w:pStyle w:val="Non-ChapterHeading"/>
+        <w:pStyle w:val="Heading1"/>
       </w:pPr>
       <w:r>
         <w:t>Table of Contents</w:t>
@@ -33,7 +33,7 @@
     </w:p>
     <w:p>
       <w:pPr>
-        <w:pStyle w:val="Non-ChapterHeading"/>
+        <w:pStyle w:val="Heading1"/>
       </w:pPr>
       <w:r>
         <w:t>List of Tables</w:t>
@@ -41,7 +41,7 @@
     </w:p>
     <w:p>
       <w:pPr>
-        <w:pStyle w:val="Non-ChapterHeading"/>
+        <w:pStyle w:val="Heading1"/>
       </w:pPr>
       <w:r>
         <w:t>List of Figures</w:t>
@@ -49,7 +49,7 @@
     </w:p>
     <w:p>
       <w:pPr>
-        <w:pStyle w:val="Non-ChapterHeading"/>
+        <w:pStyle w:val="Heading1"/>
       </w:pPr>
       <w:r>
         <w:t>Abstract</w:t>
@@ -57,10 +57,154 @@
     </w:p>
     <w:p>
       <w:pPr>
+        <w:pStyle w:val="Caption"/>
+      </w:pPr>
+      <w:r>
+        <w:t xml:space="preserve">Figure </w:t>
+      </w:r>
+      <w:r>
+        <w:fldChar w:fldCharType="begin"/>
+      </w:r>
+      <w:r>
+        <w:instrText xml:space="preserve"> STYLEREF 1 \s </w:instrText>
+      </w:r>
+      <w:r>
+        <w:fldChar w:fldCharType="separate"/>
+      </w:r>
+      <w:r>
+        <w:rPr>
+          <w:noProof/>
+        </w:rPr>
+        <w:t>6</w:t>
+      </w:r>
+      <w:r>
+        <w:fldChar w:fldCharType="end"/>
+      </w:r>
+      <w:r>
+        <w:noBreakHyphen/>
+      </w:r>
+      <w:r>
+        <w:fldChar w:fldCharType="begin"/>
+      </w:r>
+      <w:r>
+        <w:instrText xml:space="preserve"> SEQ Figure \* ARABIC \s 1 </w:instrText>
+      </w:r>
+      <w:r>
+        <w:fldChar w:fldCharType="separate"/>
+      </w:r>
+      <w:r>
+        <w:rPr>
+          <w:noProof/>
+        </w:rPr>
+        <w:t>1</w:t>
+      </w:r>
+      <w:r>
+        <w:fldChar w:fldCharType="end"/>
+      </w:r>
+    </w:p>
+    <w:p>
+      <w:pPr>
         <w:pStyle w:val="Heading1"/>
       </w:pPr>
       <w:r>
-        <w:t>Chapter I</w:t>
+        <w:t>Chapter</w:t>
+      </w:r>
+      <w:r>
+        <w:t xml:space="preserve"> I</w:t>
+      </w:r>
+    </w:p>
+    <w:p>
+      <w:pPr>
+        <w:pStyle w:val="Caption"/>
+      </w:pPr>
+      <w:r>
+        <w:t xml:space="preserve">Figure </w:t>
+      </w:r>
+      <w:r>
+        <w:fldChar w:fldCharType="begin"/>
+      </w:r>
+      <w:r>
+        <w:instrText xml:space="preserve"> STYLEREF 1 \s </w:instrText>
+      </w:r>
+      <w:r>
+        <w:fldChar w:fldCharType="separate"/>
+      </w:r>
+      <w:r>
+        <w:rPr>
+          <w:noProof/>
+        </w:rPr>
+        <w:t>7</w:t>
+      </w:r>
+      <w:r>
+        <w:fldChar w:fldCharType="end"/>
+      </w:r>
+      <w:r>
+        <w:noBreakHyphen/>
+      </w:r>
+      <w:r>
+        <w:fldChar w:fldCharType="begin"/>
+      </w:r>
+      <w:r>
+        <w:instrText xml:space="preserve"> SEQ Figure \* ARABIC \s 1 </w:instrText>
+      </w:r>
+      <w:r>
+        <w:fldChar w:fldCharType="separate"/>
+      </w:r>
+      <w:r>
+        <w:rPr>
+          <w:noProof/>
+        </w:rPr>
+        <w:t>1</w:t>
+      </w:r>
+      <w:r>
+        <w:fldChar w:fldCharType="end"/>
+      </w:r>
+    </w:p>
+    <w:p>
+      <w:pPr>
+        <w:pStyle w:val="Caption"/>
+      </w:pPr>
+      <w:r>
+        <w:t xml:space="preserve">Figure </w:t>
+      </w:r>
+      <w:r>
+        <w:fldChar w:fldCharType="begin"/>
+      </w:r>
+      <w:r>
+        <w:instrText xml:space="preserve"> STYLEREF 1 \s </w:instrText>
+      </w:r>
+      <w:r>
+        <w:fldChar w:fldCharType="separate"/>
+      </w:r>
+      <w:r>
+        <w:rPr>
+          <w:noProof/>
+        </w:rPr>
+        <w:t>7</w:t>
+      </w:r>
+      <w:r>
+        <w:fldChar w:fldCharType="end"/>
+      </w:r>
+      <w:r>
+        <w:noBreakHyphen/>
+      </w:r>
+      <w:r>
+        <w:fldChar w:fldCharType="begin"/>
+      </w:r>
+      <w:r>
+        <w:instrText xml:space="preserve"> SEQ Figure \* ARABIC \s 1 </w:instrText>
+      </w:r>
+      <w:r>
+        <w:fldChar w:fldCharType="separate"/>
+      </w:r>
+      <w:r>
+        <w:rPr>
+          <w:noProof/>
+        </w:rPr>
+        <w:t>2</w:t>
+      </w:r>
+      <w:r>
+        <w:fldChar w:fldCharType="end"/>
       </w:r>
     </w:p>
     <w:p>
@@ -544,7 +688,7 @@
   <w:abstractNum w:abstractNumId="1" w15:restartNumberingAfterBreak="0">
     <w:nsid w:val="541C7E20"/>
     <w:multiLevelType w:val="multilevel"/>
-    <w:tmpl w:val="02BC6006"/>
+    <w:tmpl w:val="5A7CDDB2"/>
     <w:lvl w:ilvl="0">
       <w:start w:val="1"/>
       <w:numFmt w:val="decimal"/>
@@ -552,8 +696,15 @@
       <w:lvlText w:val="%1"/>
       <w:lvlJc w:val="left"/>
       <w:pPr>
-        <w:ind w:left="432" w:hanging="432"/>
-      </w:pPr>
+        <w:ind w:left="360" w:hanging="360"/>
+      </w:pPr>
+      <w:rPr>
+        <w:rFonts w:hint="default"/>
+        <w:caps/>
+        <w:vanish/>
+        <w:color w:val="auto"/>
+        <w:em w:val="none"/>
+      </w:rPr>
     </w:lvl>
     <w:lvl w:ilvl="1">
       <w:start w:val="1"/>
@@ -1051,7 +1202,7 @@
     <w:link w:val="Heading1Char"/>
     <w:uiPriority w:val="9"/>
     <w:qFormat/>
-    <w:rsid w:val="00601C85"/>
+    <w:rsid w:val="0005020F"/>
     <w:pPr>
       <w:keepNext/>
       <w:keepLines/>
@@ -1059,6 +1210,7 @@
         <w:numId w:val="2"/>
       </w:numPr>
       <w:spacing w:before="240" w:after="0"/>
+      <w:ind w:left="0" w:firstLine="0"/>
       <w:outlineLvl w:val="0"/>
     </w:pPr>
     <w:rPr>
@@ -1320,7 +1472,7 @@
     <w:basedOn w:val="DefaultParagraphFont"/>
     <w:link w:val="Heading1"/>
     <w:uiPriority w:val="9"/>
-    <w:rsid w:val="00601C85"/>
+    <w:rsid w:val="0005020F"/>
     <w:rPr>
       <w:rFonts w:asciiTheme="majorHAnsi" w:eastAsiaTheme="majorEastAsia" w:hAnsiTheme="majorHAnsi" w:cstheme="majorBidi"/>
       <w:sz w:val="32"/>
@@ -1462,26 +1614,23 @@
       <w:szCs w:val="21"/>
     </w:rPr>
   </w:style>
-  <w:style w:type="paragraph" w:customStyle="1" w:styleId="Non-ChapterHeading">
-    <w:name w:val="Non-Chapter Heading"/>
-    <w:basedOn w:val="Heading1"/>
-    <w:link w:val="Non-ChapterHeadingChar"/>
+  <w:style w:type="paragraph" w:styleId="Caption">
+    <w:name w:val="caption"/>
+    <w:basedOn w:val="Normal"/>
+    <w:next w:val="Normal"/>
+    <w:uiPriority w:val="35"/>
+    <w:unhideWhenUsed/>
     <w:qFormat/>
-    <w:rsid w:val="00DA2CE9"/>
-    <w:rPr>
-      <w:caps/>
-    </w:rPr>
-  </w:style>
-  <w:style w:type="character" w:customStyle="1" w:styleId="Non-ChapterHeadingChar">
-    <w:name w:val="Non-Chapter Heading Char"/>
-    <w:basedOn w:val="Heading1Char"/>
-    <w:link w:val="Non-ChapterHeading"/>
-    <w:rsid w:val="00DA2CE9"/>
-    <w:rPr>
-      <w:rFonts w:asciiTheme="majorHAnsi" w:eastAsiaTheme="majorEastAsia" w:hAnsiTheme="majorHAnsi" w:cstheme="majorBidi"/>
-      <w:caps/>
-      <w:sz w:val="32"/>
-      <w:szCs w:val="32"/>
+    <w:rsid w:val="0005020F"/>
+    <w:pPr>
+      <w:spacing w:after="200" w:line="240" w:lineRule="auto"/>
+    </w:pPr>
+    <w:rPr>
+      <w:i/>
+      <w:iCs/>
+      <w:color w:val="44546A" w:themeColor="text2"/>
+      <w:sz w:val="18"/>
+      <w:szCs w:val="18"/>
     </w:rPr>
   </w:style>
 </w:styles>

</xml_diff>

<commit_message>
rewrite non-chapters to uppercase
</commit_message>
<xml_diff>
--- a/Manuscript.docx
+++ b/Manuscript.docx
@@ -12,7 +12,7 @@
         <w:pStyle w:val="Heading1"/>
       </w:pPr>
       <w:r>
-        <w:t>Approval Sheet</w:t>
+        <w:t>APPROVAL SHEET</w:t>
       </w:r>
     </w:p>
     <w:p>
@@ -20,7 +20,7 @@
         <w:pStyle w:val="Heading1"/>
       </w:pPr>
       <w:r>
-        <w:t>Acknowledgements</w:t>
+        <w:t>ACKNOWLEDGEMENTS</w:t>
       </w:r>
     </w:p>
     <w:p>
@@ -28,7 +28,7 @@
         <w:pStyle w:val="Heading1"/>
       </w:pPr>
       <w:r>
-        <w:t>Table of Contents</w:t>
+        <w:t>TABLE OF CONTENTS</w:t>
       </w:r>
     </w:p>
     <w:p>
@@ -36,7 +36,7 @@
         <w:pStyle w:val="Heading1"/>
       </w:pPr>
       <w:r>
-        <w:t>List of Tables</w:t>
+        <w:t>LIST OF TABLES</w:t>
       </w:r>
     </w:p>
     <w:p>
@@ -44,7 +44,7 @@
         <w:pStyle w:val="Heading1"/>
       </w:pPr>
       <w:r>
-        <w:t>List of Figures</w:t>
+        <w:t>LIST OF FIGURES</w:t>
       </w:r>
     </w:p>
     <w:p>
@@ -52,7 +52,7 @@
         <w:pStyle w:val="Heading1"/>
       </w:pPr>
       <w:r>
-        <w:t>Abstract</w:t>
+        <w:t>ABSTRACT</w:t>
       </w:r>
     </w:p>
     <w:p>
@@ -97,6 +97,53 @@
           <w:noProof/>
         </w:rPr>
         <w:t>1</w:t>
+      </w:r>
+      <w:r>
+        <w:fldChar w:fldCharType="end"/>
+      </w:r>
+    </w:p>
+    <w:p>
+      <w:pPr>
+        <w:pStyle w:val="Caption"/>
+      </w:pPr>
+      <w:r>
+        <w:t xml:space="preserve">Figure </w:t>
+      </w:r>
+      <w:r>
+        <w:fldChar w:fldCharType="begin"/>
+      </w:r>
+      <w:r>
+        <w:instrText xml:space="preserve"> STYLEREF 1 \s </w:instrText>
+      </w:r>
+      <w:r>
+        <w:fldChar w:fldCharType="separate"/>
+      </w:r>
+      <w:r>
+        <w:rPr>
+          <w:noProof/>
+        </w:rPr>
+        <w:t>6</w:t>
+      </w:r>
+      <w:r>
+        <w:fldChar w:fldCharType="end"/>
+      </w:r>
+      <w:r>
+        <w:noBreakHyphen/>
+      </w:r>
+      <w:r>
+        <w:fldChar w:fldCharType="begin"/>
+      </w:r>
+      <w:r>
+        <w:instrText xml:space="preserve"> SEQ Figure \* ARABIC \s 1 </w:instrText>
+      </w:r>
+      <w:r>
+        <w:fldChar w:fldCharType="separate"/>
+      </w:r>
+      <w:r>
+        <w:rPr>
+          <w:noProof/>
+        </w:rPr>
+        <w:t>2</w:t>
       </w:r>
       <w:r>
         <w:fldChar w:fldCharType="end"/>

</xml_diff>

<commit_message>
Manually remove numbers from non-chapters
</commit_message>
<xml_diff>
--- a/Manuscript.docx
+++ b/Manuscript.docx
@@ -10,6 +10,10 @@
     <w:p>
       <w:pPr>
         <w:pStyle w:val="Heading1"/>
+        <w:numPr>
+          <w:ilvl w:val="0"/>
+          <w:numId w:val="0"/>
+        </w:numPr>
       </w:pPr>
       <w:r>
         <w:t>APPROVAL SHEET</w:t>
@@ -18,6 +22,10 @@
     <w:p>
       <w:pPr>
         <w:pStyle w:val="Heading1"/>
+        <w:numPr>
+          <w:ilvl w:val="0"/>
+          <w:numId w:val="0"/>
+        </w:numPr>
       </w:pPr>
       <w:r>
         <w:t>ACKNOWLEDGEMENTS</w:t>
@@ -26,6 +34,10 @@
     <w:p>
       <w:pPr>
         <w:pStyle w:val="Heading1"/>
+        <w:numPr>
+          <w:ilvl w:val="0"/>
+          <w:numId w:val="0"/>
+        </w:numPr>
       </w:pPr>
       <w:r>
         <w:t>TABLE OF CONTENTS</w:t>
@@ -34,6 +46,10 @@
     <w:p>
       <w:pPr>
         <w:pStyle w:val="Heading1"/>
+        <w:numPr>
+          <w:ilvl w:val="0"/>
+          <w:numId w:val="0"/>
+        </w:numPr>
       </w:pPr>
       <w:r>
         <w:t>LIST OF TABLES</w:t>
@@ -42,6 +58,10 @@
     <w:p>
       <w:pPr>
         <w:pStyle w:val="Heading1"/>
+        <w:numPr>
+          <w:ilvl w:val="0"/>
+          <w:numId w:val="0"/>
+        </w:numPr>
       </w:pPr>
       <w:r>
         <w:t>LIST OF FIGURES</w:t>
@@ -50,6 +70,10 @@
     <w:p>
       <w:pPr>
         <w:pStyle w:val="Heading1"/>
+        <w:numPr>
+          <w:ilvl w:val="0"/>
+          <w:numId w:val="0"/>
+        </w:numPr>
       </w:pPr>
       <w:r>
         <w:t>ABSTRACT</w:t>
@@ -75,7 +99,7 @@
         <w:rPr>
           <w:noProof/>
         </w:rPr>
-        <w:t>6</w:t>
+        <w:t>0</w:t>
       </w:r>
       <w:r>
         <w:fldChar w:fldCharType="end"/>
@@ -122,7 +146,7 @@
         <w:rPr>
           <w:noProof/>
         </w:rPr>
-        <w:t>6</w:t>
+        <w:t>0</w:t>
       </w:r>
       <w:r>
         <w:fldChar w:fldCharType="end"/>
@@ -180,7 +204,7 @@
         <w:rPr>
           <w:noProof/>
         </w:rPr>
-        <w:t>7</w:t>
+        <w:t>1</w:t>
       </w:r>
       <w:r>
         <w:fldChar w:fldCharType="end"/>
@@ -227,7 +251,7 @@
         <w:rPr>
           <w:noProof/>
         </w:rPr>
-        <w:t>7</w:t>
+        <w:t>1</w:t>
       </w:r>
       <w:r>
         <w:fldChar w:fldCharType="end"/>

</xml_diff>

<commit_message>
update heading 1 style
Font: (Asian) +Headings Asian (MS Gothic), (Default) +Headings (Arial Narrow), 14 pt, Bold, Centered, Space
    Before:  12 pt
    After:  0 pt, Keep with next, Keep lines together, Level 1, Outline numbered + Level: 1 + Numbering Style: 1, 2, 3, … + Start at: 1 + Alignment: Left + Aligned at:  0" + Indent at:  0.25", Style: Linked, Show in the Styles gallery, Priority: 10
    Based on: Normal
    Following style: Normal
</commit_message>
<xml_diff>
--- a/Manuscript.docx
+++ b/Manuscript.docx
@@ -521,7 +521,7 @@
         <w:pStyle w:val="Heading1"/>
       </w:pPr>
       <w:r>
-        <w:t>References</w:t>
+        <w:t>REFERENCES</w:t>
       </w:r>
     </w:p>
     <w:p>
@@ -579,7 +579,7 @@
       </w:pPr>
       <w:r>
         <w:lastRenderedPageBreak/>
-        <w:t>Appendices</w:t>
+        <w:t>REFERENCES</w:t>
       </w:r>
     </w:p>
     <w:p>
@@ -651,7 +651,7 @@
         <w:pStyle w:val="Heading1"/>
       </w:pPr>
       <w:r>
-        <w:t>Curriculum Vitae</w:t>
+        <w:t>CURRICULUM VITAE</w:t>
       </w:r>
     </w:p>
     <w:p/>
@@ -1273,7 +1273,7 @@
     <w:link w:val="Heading1Char"/>
     <w:uiPriority w:val="9"/>
     <w:qFormat/>
-    <w:rsid w:val="0005020F"/>
+    <w:rsid w:val="00706336"/>
     <w:pPr>
       <w:keepNext/>
       <w:keepLines/>
@@ -1282,11 +1282,13 @@
       </w:numPr>
       <w:spacing w:before="240" w:after="0"/>
       <w:ind w:left="0" w:firstLine="0"/>
+      <w:jc w:val="center"/>
       <w:outlineLvl w:val="0"/>
     </w:pPr>
     <w:rPr>
       <w:rFonts w:asciiTheme="majorHAnsi" w:eastAsiaTheme="majorEastAsia" w:hAnsiTheme="majorHAnsi" w:cstheme="majorBidi"/>
-      <w:sz w:val="32"/>
+      <w:b/>
+      <w:sz w:val="28"/>
       <w:szCs w:val="32"/>
     </w:rPr>
   </w:style>
@@ -1543,10 +1545,11 @@
     <w:basedOn w:val="DefaultParagraphFont"/>
     <w:link w:val="Heading1"/>
     <w:uiPriority w:val="9"/>
-    <w:rsid w:val="0005020F"/>
+    <w:rsid w:val="00706336"/>
     <w:rPr>
       <w:rFonts w:asciiTheme="majorHAnsi" w:eastAsiaTheme="majorEastAsia" w:hAnsiTheme="majorHAnsi" w:cstheme="majorBidi"/>
-      <w:sz w:val="32"/>
+      <w:b/>
+      <w:sz w:val="28"/>
       <w:szCs w:val="32"/>
     </w:rPr>
   </w:style>

</xml_diff>

<commit_message>
add sample table caption
</commit_message>
<xml_diff>
--- a/Manuscript.docx
+++ b/Manuscript.docx
@@ -317,6 +317,53 @@
       </w:pPr>
       <w:r>
         <w:t>Chapter II</w:t>
+      </w:r>
+    </w:p>
+    <w:p>
+      <w:pPr>
+        <w:pStyle w:val="Caption"/>
+      </w:pPr>
+      <w:r>
+        <w:t xml:space="preserve">Table </w:t>
+      </w:r>
+      <w:r>
+        <w:fldChar w:fldCharType="begin"/>
+      </w:r>
+      <w:r>
+        <w:instrText xml:space="preserve"> STYLEREF 1 \s </w:instrText>
+      </w:r>
+      <w:r>
+        <w:fldChar w:fldCharType="separate"/>
+      </w:r>
+      <w:r>
+        <w:rPr>
+          <w:noProof/>
+        </w:rPr>
+        <w:t>2</w:t>
+      </w:r>
+      <w:r>
+        <w:fldChar w:fldCharType="end"/>
+      </w:r>
+      <w:r>
+        <w:noBreakHyphen/>
+      </w:r>
+      <w:r>
+        <w:fldChar w:fldCharType="begin"/>
+      </w:r>
+      <w:r>
+        <w:instrText xml:space="preserve"> SEQ Table \* ARABIC \s 1 </w:instrText>
+      </w:r>
+      <w:r>
+        <w:fldChar w:fldCharType="separate"/>
+      </w:r>
+      <w:r>
+        <w:rPr>
+          <w:noProof/>
+        </w:rPr>
+        <w:t>1</w:t>
+      </w:r>
+      <w:r>
+        <w:fldChar w:fldCharType="end"/>
       </w:r>
     </w:p>
     <w:p>

</xml_diff>

<commit_message>
update heading 2 style
Font: (Asian) +Headings Asian (MS Gothic), (Default) +Headings (Arial Narrow), 12 pt, Bold, Space
    Before:  2 pt
    After:  0 pt, Keep with next, Keep lines together, Level 2, Numbered + Level: 1 + Numbering Style: 1, 2, 3, … + Start at: 1 + Alignment: Left + Aligned at:  0.25" + Indent at:  0.5", Style: Linked, Hide until used, Show in the Styles gallery, Priority: 10
    Based on: Normal
    Following style: Normal
</commit_message>
<xml_diff>
--- a/Manuscript.docx
+++ b/Manuscript.docx
@@ -804,17 +804,17 @@
     </w:lvl>
   </w:abstractNum>
   <w:abstractNum w:abstractNumId="1" w15:restartNumberingAfterBreak="0">
-    <w:nsid w:val="541C7E20"/>
-    <w:multiLevelType w:val="multilevel"/>
-    <w:tmpl w:val="5A7CDDB2"/>
-    <w:lvl w:ilvl="0">
+    <w:nsid w:val="46F15B64"/>
+    <w:multiLevelType w:val="hybridMultilevel"/>
+    <w:tmpl w:val="CE8A213C"/>
+    <w:lvl w:ilvl="0" w:tplc="AAAAAA58">
       <w:start w:val="1"/>
       <w:numFmt w:val="decimal"/>
-      <w:pStyle w:val="Heading1"/>
+      <w:pStyle w:val="Heading2"/>
       <w:lvlText w:val="%1"/>
       <w:lvlJc w:val="left"/>
       <w:pPr>
-        <w:ind w:left="360" w:hanging="360"/>
+        <w:ind w:left="720" w:hanging="360"/>
       </w:pPr>
       <w:rPr>
         <w:rFonts w:hint="default"/>
@@ -824,10 +824,103 @@
         <w:em w:val="none"/>
       </w:rPr>
     </w:lvl>
+    <w:lvl w:ilvl="1" w:tplc="04090019" w:tentative="1">
+      <w:start w:val="1"/>
+      <w:numFmt w:val="lowerLetter"/>
+      <w:lvlText w:val="%2."/>
+      <w:lvlJc w:val="left"/>
+      <w:pPr>
+        <w:ind w:left="1440" w:hanging="360"/>
+      </w:pPr>
+    </w:lvl>
+    <w:lvl w:ilvl="2" w:tplc="0409001B" w:tentative="1">
+      <w:start w:val="1"/>
+      <w:numFmt w:val="lowerRoman"/>
+      <w:lvlText w:val="%3."/>
+      <w:lvlJc w:val="right"/>
+      <w:pPr>
+        <w:ind w:left="2160" w:hanging="180"/>
+      </w:pPr>
+    </w:lvl>
+    <w:lvl w:ilvl="3" w:tplc="0409000F" w:tentative="1">
+      <w:start w:val="1"/>
+      <w:numFmt w:val="decimal"/>
+      <w:lvlText w:val="%4."/>
+      <w:lvlJc w:val="left"/>
+      <w:pPr>
+        <w:ind w:left="2880" w:hanging="360"/>
+      </w:pPr>
+    </w:lvl>
+    <w:lvl w:ilvl="4" w:tplc="04090019" w:tentative="1">
+      <w:start w:val="1"/>
+      <w:numFmt w:val="lowerLetter"/>
+      <w:lvlText w:val="%5."/>
+      <w:lvlJc w:val="left"/>
+      <w:pPr>
+        <w:ind w:left="3600" w:hanging="360"/>
+      </w:pPr>
+    </w:lvl>
+    <w:lvl w:ilvl="5" w:tplc="0409001B" w:tentative="1">
+      <w:start w:val="1"/>
+      <w:numFmt w:val="lowerRoman"/>
+      <w:lvlText w:val="%6."/>
+      <w:lvlJc w:val="right"/>
+      <w:pPr>
+        <w:ind w:left="4320" w:hanging="180"/>
+      </w:pPr>
+    </w:lvl>
+    <w:lvl w:ilvl="6" w:tplc="0409000F" w:tentative="1">
+      <w:start w:val="1"/>
+      <w:numFmt w:val="decimal"/>
+      <w:lvlText w:val="%7."/>
+      <w:lvlJc w:val="left"/>
+      <w:pPr>
+        <w:ind w:left="5040" w:hanging="360"/>
+      </w:pPr>
+    </w:lvl>
+    <w:lvl w:ilvl="7" w:tplc="04090019" w:tentative="1">
+      <w:start w:val="1"/>
+      <w:numFmt w:val="lowerLetter"/>
+      <w:lvlText w:val="%8."/>
+      <w:lvlJc w:val="left"/>
+      <w:pPr>
+        <w:ind w:left="5760" w:hanging="360"/>
+      </w:pPr>
+    </w:lvl>
+    <w:lvl w:ilvl="8" w:tplc="0409001B" w:tentative="1">
+      <w:start w:val="1"/>
+      <w:numFmt w:val="lowerRoman"/>
+      <w:lvlText w:val="%9."/>
+      <w:lvlJc w:val="right"/>
+      <w:pPr>
+        <w:ind w:left="6480" w:hanging="180"/>
+      </w:pPr>
+    </w:lvl>
+  </w:abstractNum>
+  <w:abstractNum w:abstractNumId="2" w15:restartNumberingAfterBreak="0">
+    <w:nsid w:val="541C7E20"/>
+    <w:multiLevelType w:val="multilevel"/>
+    <w:tmpl w:val="52643CA6"/>
+    <w:lvl w:ilvl="0">
+      <w:start w:val="1"/>
+      <w:numFmt w:val="decimal"/>
+      <w:pStyle w:val="Heading1"/>
+      <w:lvlText w:val="%1"/>
+      <w:lvlJc w:val="left"/>
+      <w:pPr>
+        <w:ind w:left="360" w:hanging="360"/>
+      </w:pPr>
+      <w:rPr>
+        <w:rFonts w:hint="default"/>
+        <w:caps/>
+        <w:vanish/>
+        <w:color w:val="auto"/>
+        <w:em w:val="none"/>
+      </w:rPr>
+    </w:lvl>
     <w:lvl w:ilvl="1">
       <w:start w:val="1"/>
       <w:numFmt w:val="decimal"/>
-      <w:pStyle w:val="Heading2"/>
       <w:lvlText w:val="%1.%2"/>
       <w:lvlJc w:val="left"/>
       <w:pPr>
@@ -909,6 +1002,9 @@
     <w:abstractNumId w:val="0"/>
   </w:num>
   <w:num w:numId="2">
+    <w:abstractNumId w:val="2"/>
+  </w:num>
+  <w:num w:numId="3">
     <w:abstractNumId w:val="1"/>
   </w:num>
 </w:numbering>
@@ -1347,20 +1443,21 @@
     <w:uiPriority w:val="9"/>
     <w:unhideWhenUsed/>
     <w:qFormat/>
-    <w:rsid w:val="00601C85"/>
+    <w:rsid w:val="00230559"/>
     <w:pPr>
       <w:keepNext/>
       <w:keepLines/>
       <w:numPr>
-        <w:ilvl w:val="1"/>
-        <w:numId w:val="2"/>
+        <w:numId w:val="3"/>
       </w:numPr>
       <w:spacing w:before="40" w:after="0"/>
+      <w:ind w:left="0" w:firstLine="0"/>
       <w:outlineLvl w:val="1"/>
     </w:pPr>
     <w:rPr>
       <w:rFonts w:asciiTheme="majorHAnsi" w:eastAsiaTheme="majorEastAsia" w:hAnsiTheme="majorHAnsi" w:cstheme="majorBidi"/>
-      <w:sz w:val="26"/>
+      <w:b/>
+      <w:sz w:val="24"/>
       <w:szCs w:val="26"/>
     </w:rPr>
   </w:style>
@@ -1605,10 +1702,11 @@
     <w:basedOn w:val="DefaultParagraphFont"/>
     <w:link w:val="Heading2"/>
     <w:uiPriority w:val="9"/>
-    <w:rsid w:val="00601C85"/>
+    <w:rsid w:val="00230559"/>
     <w:rPr>
       <w:rFonts w:asciiTheme="majorHAnsi" w:eastAsiaTheme="majorEastAsia" w:hAnsiTheme="majorHAnsi" w:cstheme="majorBidi"/>
-      <w:sz w:val="26"/>
+      <w:b/>
+      <w:sz w:val="24"/>
       <w:szCs w:val="26"/>
     </w:rPr>
   </w:style>

</xml_diff>

<commit_message>
update multilevel list style
</commit_message>
<xml_diff>
--- a/Manuscript.docx
+++ b/Manuscript.docx
@@ -280,7 +280,7 @@
     </w:p>
     <w:p>
       <w:pPr>
-        <w:pStyle w:val="Heading2"/>
+        <w:pStyle w:val="Heading1"/>
       </w:pPr>
       <w:r>
         <w:t>Introduction</w:t>
@@ -331,6 +331,74 @@
       </w:r>
       <w:r>
         <w:instrText xml:space="preserve"> STYLEREF 1 \s </w:instrText>
+      </w:r>
+      <w:r>
+        <w:fldChar w:fldCharType="separate"/>
+      </w:r>
+      <w:r>
+        <w:rPr>
+          <w:noProof/>
+        </w:rPr>
+        <w:t>3</w:t>
+      </w:r>
+      <w:r>
+        <w:fldChar w:fldCharType="end"/>
+      </w:r>
+      <w:r>
+        <w:noBreakHyphen/>
+      </w:r>
+      <w:r>
+        <w:fldChar w:fldCharType="begin"/>
+      </w:r>
+      <w:r>
+        <w:instrText xml:space="preserve"> SEQ Table \* ARABIC \s 1 </w:instrText>
+      </w:r>
+      <w:r>
+        <w:fldChar w:fldCharType="separate"/>
+      </w:r>
+      <w:r>
+        <w:rPr>
+          <w:noProof/>
+        </w:rPr>
+        <w:t>1</w:t>
+      </w:r>
+      <w:r>
+        <w:fldChar w:fldCharType="end"/>
+      </w:r>
+    </w:p>
+    <w:p>
+      <w:pPr>
+        <w:pStyle w:val="Caption"/>
+      </w:pPr>
+      <w:r>
+        <w:t xml:space="preserve">Table </w:t>
+      </w:r>
+      <w:r>
+        <w:fldChar w:fldCharType="begin"/>
+      </w:r>
+      <w:r>
+        <w:instrText xml:space="preserve"> STYLEREF 1 \s </w:instrText>
+      </w:r>
+      <w:r>
+        <w:fldChar w:fldCharType="separate"/>
+      </w:r>
+      <w:r>
+        <w:rPr>
+          <w:noProof/>
+        </w:rPr>
+        <w:t>3</w:t>
+      </w:r>
+      <w:r>
+        <w:fldChar w:fldCharType="end"/>
+      </w:r>
+      <w:r>
+        <w:noBreakHyphen/>
+      </w:r>
+      <w:r>
+        <w:fldChar w:fldCharType="begin"/>
+      </w:r>
+      <w:r>
+        <w:instrText xml:space="preserve"> SEQ Table \* ARABIC \s 1 </w:instrText>
       </w:r>
       <w:r>
         <w:fldChar w:fldCharType="separate"/>
@@ -340,27 +408,6 @@
           <w:noProof/>
         </w:rPr>
         <w:t>2</w:t>
-      </w:r>
-      <w:r>
-        <w:fldChar w:fldCharType="end"/>
-      </w:r>
-      <w:r>
-        <w:noBreakHyphen/>
-      </w:r>
-      <w:r>
-        <w:fldChar w:fldCharType="begin"/>
-      </w:r>
-      <w:r>
-        <w:instrText xml:space="preserve"> SEQ Table \* ARABIC \s 1 </w:instrText>
-      </w:r>
-      <w:r>
-        <w:fldChar w:fldCharType="separate"/>
-      </w:r>
-      <w:r>
-        <w:rPr>
-          <w:noProof/>
-        </w:rPr>
-        <w:t>1</w:t>
       </w:r>
       <w:r>
         <w:fldChar w:fldCharType="end"/>
@@ -805,16 +852,17 @@
   </w:abstractNum>
   <w:abstractNum w:abstractNumId="1" w15:restartNumberingAfterBreak="0">
     <w:nsid w:val="46F15B64"/>
-    <w:multiLevelType w:val="hybridMultilevel"/>
-    <w:tmpl w:val="CE8A213C"/>
-    <w:lvl w:ilvl="0" w:tplc="AAAAAA58">
+    <w:multiLevelType w:val="multilevel"/>
+    <w:tmpl w:val="F82A1EA0"/>
+    <w:lvl w:ilvl="0">
       <w:start w:val="1"/>
       <w:numFmt w:val="decimal"/>
-      <w:pStyle w:val="Heading2"/>
+      <w:pStyle w:val="Heading1"/>
+      <w:suff w:val="nothing"/>
       <w:lvlText w:val="%1"/>
       <w:lvlJc w:val="left"/>
       <w:pPr>
-        <w:ind w:left="720" w:hanging="360"/>
+        <w:ind w:left="0" w:firstLine="0"/>
       </w:pPr>
       <w:rPr>
         <w:rFonts w:hint="default"/>
@@ -824,87 +872,126 @@
         <w:em w:val="none"/>
       </w:rPr>
     </w:lvl>
-    <w:lvl w:ilvl="1" w:tplc="04090019" w:tentative="1">
-      <w:start w:val="1"/>
-      <w:numFmt w:val="lowerLetter"/>
-      <w:lvlText w:val="%2."/>
-      <w:lvlJc w:val="left"/>
-      <w:pPr>
-        <w:ind w:left="1440" w:hanging="360"/>
-      </w:pPr>
-    </w:lvl>
-    <w:lvl w:ilvl="2" w:tplc="0409001B" w:tentative="1">
-      <w:start w:val="1"/>
-      <w:numFmt w:val="lowerRoman"/>
-      <w:lvlText w:val="%3."/>
-      <w:lvlJc w:val="right"/>
-      <w:pPr>
-        <w:ind w:left="2160" w:hanging="180"/>
-      </w:pPr>
-    </w:lvl>
-    <w:lvl w:ilvl="3" w:tplc="0409000F" w:tentative="1">
-      <w:start w:val="1"/>
-      <w:numFmt w:val="decimal"/>
-      <w:lvlText w:val="%4."/>
-      <w:lvlJc w:val="left"/>
-      <w:pPr>
-        <w:ind w:left="2880" w:hanging="360"/>
-      </w:pPr>
-    </w:lvl>
-    <w:lvl w:ilvl="4" w:tplc="04090019" w:tentative="1">
-      <w:start w:val="1"/>
-      <w:numFmt w:val="lowerLetter"/>
-      <w:lvlText w:val="%5."/>
-      <w:lvlJc w:val="left"/>
-      <w:pPr>
-        <w:ind w:left="3600" w:hanging="360"/>
-      </w:pPr>
-    </w:lvl>
-    <w:lvl w:ilvl="5" w:tplc="0409001B" w:tentative="1">
-      <w:start w:val="1"/>
-      <w:numFmt w:val="lowerRoman"/>
-      <w:lvlText w:val="%6."/>
-      <w:lvlJc w:val="right"/>
-      <w:pPr>
-        <w:ind w:left="4320" w:hanging="180"/>
-      </w:pPr>
-    </w:lvl>
-    <w:lvl w:ilvl="6" w:tplc="0409000F" w:tentative="1">
-      <w:start w:val="1"/>
-      <w:numFmt w:val="decimal"/>
-      <w:lvlText w:val="%7."/>
-      <w:lvlJc w:val="left"/>
-      <w:pPr>
-        <w:ind w:left="5040" w:hanging="360"/>
-      </w:pPr>
-    </w:lvl>
-    <w:lvl w:ilvl="7" w:tplc="04090019" w:tentative="1">
-      <w:start w:val="1"/>
-      <w:numFmt w:val="lowerLetter"/>
-      <w:lvlText w:val="%8."/>
-      <w:lvlJc w:val="left"/>
-      <w:pPr>
-        <w:ind w:left="5760" w:hanging="360"/>
-      </w:pPr>
-    </w:lvl>
-    <w:lvl w:ilvl="8" w:tplc="0409001B" w:tentative="1">
-      <w:start w:val="1"/>
-      <w:numFmt w:val="lowerRoman"/>
-      <w:lvlText w:val="%9."/>
-      <w:lvlJc w:val="right"/>
-      <w:pPr>
-        <w:ind w:left="6480" w:hanging="180"/>
-      </w:pPr>
+    <w:lvl w:ilvl="1">
+      <w:start w:val="1"/>
+      <w:numFmt w:val="none"/>
+      <w:pStyle w:val="Heading2"/>
+      <w:suff w:val="nothing"/>
+      <w:lvlText w:val=""/>
+      <w:lvlJc w:val="left"/>
+      <w:pPr>
+        <w:ind w:left="0" w:firstLine="0"/>
+      </w:pPr>
+      <w:rPr>
+        <w:rFonts w:hint="default"/>
+      </w:rPr>
+    </w:lvl>
+    <w:lvl w:ilvl="2">
+      <w:start w:val="1"/>
+      <w:numFmt w:val="none"/>
+      <w:pStyle w:val="Heading3"/>
+      <w:suff w:val="nothing"/>
+      <w:lvlText w:val=""/>
+      <w:lvlJc w:val="left"/>
+      <w:pPr>
+        <w:ind w:left="0" w:firstLine="0"/>
+      </w:pPr>
+      <w:rPr>
+        <w:rFonts w:hint="default"/>
+      </w:rPr>
+    </w:lvl>
+    <w:lvl w:ilvl="3">
+      <w:start w:val="1"/>
+      <w:numFmt w:val="none"/>
+      <w:pStyle w:val="Heading4"/>
+      <w:suff w:val="nothing"/>
+      <w:lvlText w:val=""/>
+      <w:lvlJc w:val="left"/>
+      <w:pPr>
+        <w:ind w:left="0" w:firstLine="0"/>
+      </w:pPr>
+      <w:rPr>
+        <w:rFonts w:hint="default"/>
+      </w:rPr>
+    </w:lvl>
+    <w:lvl w:ilvl="4">
+      <w:start w:val="1"/>
+      <w:numFmt w:val="none"/>
+      <w:pStyle w:val="Heading5"/>
+      <w:suff w:val="nothing"/>
+      <w:lvlText w:val=""/>
+      <w:lvlJc w:val="left"/>
+      <w:pPr>
+        <w:ind w:left="0" w:firstLine="0"/>
+      </w:pPr>
+      <w:rPr>
+        <w:rFonts w:hint="default"/>
+      </w:rPr>
+    </w:lvl>
+    <w:lvl w:ilvl="5">
+      <w:start w:val="1"/>
+      <w:numFmt w:val="none"/>
+      <w:pStyle w:val="Heading6"/>
+      <w:suff w:val="nothing"/>
+      <w:lvlText w:val=""/>
+      <w:lvlJc w:val="left"/>
+      <w:pPr>
+        <w:ind w:left="0" w:firstLine="0"/>
+      </w:pPr>
+      <w:rPr>
+        <w:rFonts w:hint="default"/>
+      </w:rPr>
+    </w:lvl>
+    <w:lvl w:ilvl="6">
+      <w:start w:val="1"/>
+      <w:numFmt w:val="none"/>
+      <w:pStyle w:val="Heading7"/>
+      <w:suff w:val="nothing"/>
+      <w:lvlText w:val=""/>
+      <w:lvlJc w:val="left"/>
+      <w:pPr>
+        <w:ind w:left="0" w:firstLine="0"/>
+      </w:pPr>
+      <w:rPr>
+        <w:rFonts w:hint="default"/>
+      </w:rPr>
+    </w:lvl>
+    <w:lvl w:ilvl="7">
+      <w:start w:val="1"/>
+      <w:numFmt w:val="none"/>
+      <w:pStyle w:val="Heading8"/>
+      <w:suff w:val="nothing"/>
+      <w:lvlText w:val=""/>
+      <w:lvlJc w:val="left"/>
+      <w:pPr>
+        <w:ind w:left="0" w:firstLine="0"/>
+      </w:pPr>
+      <w:rPr>
+        <w:rFonts w:hint="default"/>
+      </w:rPr>
+    </w:lvl>
+    <w:lvl w:ilvl="8">
+      <w:start w:val="1"/>
+      <w:numFmt w:val="none"/>
+      <w:pStyle w:val="Heading9"/>
+      <w:suff w:val="nothing"/>
+      <w:lvlText w:val=""/>
+      <w:lvlJc w:val="left"/>
+      <w:pPr>
+        <w:ind w:left="0" w:firstLine="0"/>
+      </w:pPr>
+      <w:rPr>
+        <w:rFonts w:hint="default"/>
+      </w:rPr>
     </w:lvl>
   </w:abstractNum>
   <w:abstractNum w:abstractNumId="2" w15:restartNumberingAfterBreak="0">
     <w:nsid w:val="541C7E20"/>
     <w:multiLevelType w:val="multilevel"/>
-    <w:tmpl w:val="52643CA6"/>
+    <w:tmpl w:val="96AA9A08"/>
     <w:lvl w:ilvl="0">
       <w:start w:val="1"/>
       <w:numFmt w:val="decimal"/>
-      <w:pStyle w:val="Heading1"/>
       <w:lvlText w:val="%1"/>
       <w:lvlJc w:val="left"/>
       <w:pPr>
@@ -930,7 +1017,6 @@
     <w:lvl w:ilvl="2">
       <w:start w:val="1"/>
       <w:numFmt w:val="decimal"/>
-      <w:pStyle w:val="Heading3"/>
       <w:lvlText w:val="%1.%2.%3"/>
       <w:lvlJc w:val="left"/>
       <w:pPr>
@@ -940,7 +1026,6 @@
     <w:lvl w:ilvl="3">
       <w:start w:val="1"/>
       <w:numFmt w:val="decimal"/>
-      <w:pStyle w:val="Heading4"/>
       <w:lvlText w:val="%1.%2.%3.%4"/>
       <w:lvlJc w:val="left"/>
       <w:pPr>
@@ -950,7 +1035,6 @@
     <w:lvl w:ilvl="4">
       <w:start w:val="1"/>
       <w:numFmt w:val="decimal"/>
-      <w:pStyle w:val="Heading5"/>
       <w:lvlText w:val="%1.%2.%3.%4.%5"/>
       <w:lvlJc w:val="left"/>
       <w:pPr>
@@ -960,7 +1044,6 @@
     <w:lvl w:ilvl="5">
       <w:start w:val="1"/>
       <w:numFmt w:val="decimal"/>
-      <w:pStyle w:val="Heading6"/>
       <w:lvlText w:val="%1.%2.%3.%4.%5.%6"/>
       <w:lvlJc w:val="left"/>
       <w:pPr>
@@ -970,7 +1053,6 @@
     <w:lvl w:ilvl="6">
       <w:start w:val="1"/>
       <w:numFmt w:val="decimal"/>
-      <w:pStyle w:val="Heading7"/>
       <w:lvlText w:val="%1.%2.%3.%4.%5.%6.%7"/>
       <w:lvlJc w:val="left"/>
       <w:pPr>
@@ -980,7 +1062,6 @@
     <w:lvl w:ilvl="7">
       <w:start w:val="1"/>
       <w:numFmt w:val="decimal"/>
-      <w:pStyle w:val="Heading8"/>
       <w:lvlText w:val="%1.%2.%3.%4.%5.%6.%7.%8"/>
       <w:lvlJc w:val="left"/>
       <w:pPr>
@@ -990,11 +1071,103 @@
     <w:lvl w:ilvl="8">
       <w:start w:val="1"/>
       <w:numFmt w:val="decimal"/>
-      <w:pStyle w:val="Heading9"/>
       <w:lvlText w:val="%1.%2.%3.%4.%5.%6.%7.%8.%9"/>
       <w:lvlJc w:val="left"/>
       <w:pPr>
         <w:ind w:left="1584" w:hanging="1584"/>
+      </w:pPr>
+    </w:lvl>
+  </w:abstractNum>
+  <w:abstractNum w:abstractNumId="3" w15:restartNumberingAfterBreak="0">
+    <w:nsid w:val="62551B56"/>
+    <w:multiLevelType w:val="multilevel"/>
+    <w:tmpl w:val="CE8A213C"/>
+    <w:lvl w:ilvl="0">
+      <w:start w:val="1"/>
+      <w:numFmt w:val="decimal"/>
+      <w:lvlText w:val="%1"/>
+      <w:lvlJc w:val="left"/>
+      <w:pPr>
+        <w:ind w:left="720" w:hanging="360"/>
+      </w:pPr>
+      <w:rPr>
+        <w:rFonts w:hint="default"/>
+        <w:caps/>
+        <w:vanish/>
+        <w:color w:val="auto"/>
+        <w:em w:val="none"/>
+      </w:rPr>
+    </w:lvl>
+    <w:lvl w:ilvl="1">
+      <w:start w:val="1"/>
+      <w:numFmt w:val="lowerLetter"/>
+      <w:lvlText w:val="%2."/>
+      <w:lvlJc w:val="left"/>
+      <w:pPr>
+        <w:ind w:left="1440" w:hanging="360"/>
+      </w:pPr>
+    </w:lvl>
+    <w:lvl w:ilvl="2">
+      <w:start w:val="1"/>
+      <w:numFmt w:val="lowerRoman"/>
+      <w:lvlText w:val="%3."/>
+      <w:lvlJc w:val="right"/>
+      <w:pPr>
+        <w:ind w:left="2160" w:hanging="180"/>
+      </w:pPr>
+    </w:lvl>
+    <w:lvl w:ilvl="3">
+      <w:start w:val="1"/>
+      <w:numFmt w:val="decimal"/>
+      <w:lvlText w:val="%4."/>
+      <w:lvlJc w:val="left"/>
+      <w:pPr>
+        <w:ind w:left="2880" w:hanging="360"/>
+      </w:pPr>
+    </w:lvl>
+    <w:lvl w:ilvl="4">
+      <w:start w:val="1"/>
+      <w:numFmt w:val="lowerLetter"/>
+      <w:lvlText w:val="%5."/>
+      <w:lvlJc w:val="left"/>
+      <w:pPr>
+        <w:ind w:left="3600" w:hanging="360"/>
+      </w:pPr>
+    </w:lvl>
+    <w:lvl w:ilvl="5">
+      <w:start w:val="1"/>
+      <w:numFmt w:val="lowerRoman"/>
+      <w:lvlText w:val="%6."/>
+      <w:lvlJc w:val="right"/>
+      <w:pPr>
+        <w:ind w:left="4320" w:hanging="180"/>
+      </w:pPr>
+    </w:lvl>
+    <w:lvl w:ilvl="6">
+      <w:start w:val="1"/>
+      <w:numFmt w:val="decimal"/>
+      <w:lvlText w:val="%7."/>
+      <w:lvlJc w:val="left"/>
+      <w:pPr>
+        <w:ind w:left="5040" w:hanging="360"/>
+      </w:pPr>
+    </w:lvl>
+    <w:lvl w:ilvl="7">
+      <w:start w:val="1"/>
+      <w:numFmt w:val="lowerLetter"/>
+      <w:lvlText w:val="%8."/>
+      <w:lvlJc w:val="left"/>
+      <w:pPr>
+        <w:ind w:left="5760" w:hanging="360"/>
+      </w:pPr>
+    </w:lvl>
+    <w:lvl w:ilvl="8">
+      <w:start w:val="1"/>
+      <w:numFmt w:val="lowerRoman"/>
+      <w:lvlText w:val="%9."/>
+      <w:lvlJc w:val="right"/>
+      <w:pPr>
+        <w:ind w:left="6480" w:hanging="180"/>
       </w:pPr>
     </w:lvl>
   </w:abstractNum>
@@ -1006,6 +1179,9 @@
   </w:num>
   <w:num w:numId="3">
     <w:abstractNumId w:val="1"/>
+  </w:num>
+  <w:num w:numId="4">
+    <w:abstractNumId w:val="3"/>
   </w:num>
 </w:numbering>
 </file>
@@ -1421,10 +1597,9 @@
       <w:keepNext/>
       <w:keepLines/>
       <w:numPr>
-        <w:numId w:val="2"/>
+        <w:numId w:val="3"/>
       </w:numPr>
       <w:spacing w:before="240" w:after="0"/>
-      <w:ind w:left="0" w:firstLine="0"/>
       <w:jc w:val="center"/>
       <w:outlineLvl w:val="0"/>
     </w:pPr>
@@ -1448,10 +1623,10 @@
       <w:keepNext/>
       <w:keepLines/>
       <w:numPr>
+        <w:ilvl w:val="1"/>
         <w:numId w:val="3"/>
       </w:numPr>
       <w:spacing w:before="40" w:after="0"/>
-      <w:ind w:left="0" w:firstLine="0"/>
       <w:outlineLvl w:val="1"/>
     </w:pPr>
     <w:rPr>
@@ -1475,7 +1650,7 @@
       <w:keepLines/>
       <w:numPr>
         <w:ilvl w:val="2"/>
-        <w:numId w:val="2"/>
+        <w:numId w:val="3"/>
       </w:numPr>
       <w:spacing w:before="40" w:after="0"/>
       <w:outlineLvl w:val="2"/>
@@ -1501,7 +1676,7 @@
       <w:keepLines/>
       <w:numPr>
         <w:ilvl w:val="3"/>
-        <w:numId w:val="2"/>
+        <w:numId w:val="3"/>
       </w:numPr>
       <w:spacing w:before="40" w:after="0"/>
       <w:outlineLvl w:val="3"/>
@@ -1528,7 +1703,7 @@
       <w:keepLines/>
       <w:numPr>
         <w:ilvl w:val="4"/>
-        <w:numId w:val="2"/>
+        <w:numId w:val="3"/>
       </w:numPr>
       <w:spacing w:before="40" w:after="0"/>
       <w:outlineLvl w:val="4"/>
@@ -1553,7 +1728,7 @@
       <w:keepLines/>
       <w:numPr>
         <w:ilvl w:val="5"/>
-        <w:numId w:val="2"/>
+        <w:numId w:val="3"/>
       </w:numPr>
       <w:spacing w:before="40" w:after="0"/>
       <w:outlineLvl w:val="5"/>
@@ -1578,7 +1753,7 @@
       <w:keepLines/>
       <w:numPr>
         <w:ilvl w:val="6"/>
-        <w:numId w:val="2"/>
+        <w:numId w:val="3"/>
       </w:numPr>
       <w:spacing w:before="40" w:after="0"/>
       <w:outlineLvl w:val="6"/>
@@ -1605,7 +1780,7 @@
       <w:keepLines/>
       <w:numPr>
         <w:ilvl w:val="7"/>
-        <w:numId w:val="2"/>
+        <w:numId w:val="3"/>
       </w:numPr>
       <w:spacing w:before="40" w:after="0"/>
       <w:outlineLvl w:val="7"/>
@@ -1632,7 +1807,7 @@
       <w:keepLines/>
       <w:numPr>
         <w:ilvl w:val="8"/>
-        <w:numId w:val="2"/>
+        <w:numId w:val="3"/>
       </w:numPr>
       <w:spacing w:before="40" w:after="0"/>
       <w:outlineLvl w:val="8"/>

</xml_diff>

<commit_message>
add page break before heading 1
Font: (Asian) +Headings Asian (MS Gothic), (Default) +Headings (Arial Narrow), 14 pt, Bold, Centered, Space
    Before:  12 pt
    After:  0 pt, Page break before, Keep with next, Keep lines together, Level 1, Outline numbered + Level: 1 + Numbering Style: 1, 2, 3, … + Start at: 1 + Alignment: Left + Aligned at:  0" + Indent at:  0", Style: Linked, Show in the Styles gallery, Priority: 10
    Based on: Normal
    Following style: Normal
</commit_message>
<xml_diff>
--- a/Manuscript.docx
+++ b/Manuscript.docx
@@ -7,6 +7,7 @@
         <w:t>&lt;first line&gt;</w:t>
       </w:r>
     </w:p>
+    <w:p/>
     <w:p>
       <w:pPr>
         <w:pStyle w:val="Heading1"/>
@@ -16,9 +17,11 @@
         </w:numPr>
       </w:pPr>
       <w:r>
+        <w:lastRenderedPageBreak/>
         <w:t>APPROVAL SHEET</w:t>
       </w:r>
     </w:p>
+    <w:p/>
     <w:p>
       <w:pPr>
         <w:pStyle w:val="Heading1"/>
@@ -28,9 +31,11 @@
         </w:numPr>
       </w:pPr>
       <w:r>
+        <w:lastRenderedPageBreak/>
         <w:t>ACKNOWLEDGEMENTS</w:t>
       </w:r>
     </w:p>
+    <w:p/>
     <w:p>
       <w:pPr>
         <w:pStyle w:val="Heading1"/>
@@ -40,9 +45,11 @@
         </w:numPr>
       </w:pPr>
       <w:r>
+        <w:lastRenderedPageBreak/>
         <w:t>TABLE OF CONTENTS</w:t>
       </w:r>
     </w:p>
+    <w:p/>
     <w:p>
       <w:pPr>
         <w:pStyle w:val="Heading1"/>
@@ -52,9 +59,11 @@
         </w:numPr>
       </w:pPr>
       <w:r>
+        <w:lastRenderedPageBreak/>
         <w:t>LIST OF TABLES</w:t>
       </w:r>
     </w:p>
+    <w:p/>
     <w:p>
       <w:pPr>
         <w:pStyle w:val="Heading1"/>
@@ -64,9 +73,11 @@
         </w:numPr>
       </w:pPr>
       <w:r>
+        <w:lastRenderedPageBreak/>
         <w:t>LIST OF FIGURES</w:t>
       </w:r>
     </w:p>
+    <w:p/>
     <w:p>
       <w:pPr>
         <w:pStyle w:val="Heading1"/>
@@ -76,6 +87,7 @@
         </w:numPr>
       </w:pPr>
       <w:r>
+        <w:lastRenderedPageBreak/>
         <w:t>ABSTRACT</w:t>
       </w:r>
     </w:p>
@@ -178,10 +190,19 @@
         <w:pStyle w:val="Heading1"/>
       </w:pPr>
       <w:r>
+        <w:lastRenderedPageBreak/>
         <w:t>Chapter</w:t>
       </w:r>
       <w:r>
         <w:t xml:space="preserve"> I</w:t>
+      </w:r>
+    </w:p>
+    <w:p>
+      <w:pPr>
+        <w:pStyle w:val="Heading2"/>
+      </w:pPr>
+      <w:r>
+        <w:t>Introduction</w:t>
       </w:r>
     </w:p>
     <w:p>
@@ -280,43 +301,44 @@
     </w:p>
     <w:p>
       <w:pPr>
+        <w:pStyle w:val="Heading2"/>
+      </w:pPr>
+      <w:r>
+        <w:t>Objectives of the Project</w:t>
+      </w:r>
+    </w:p>
+    <w:p>
+      <w:pPr>
+        <w:pStyle w:val="Heading2"/>
+      </w:pPr>
+      <w:r>
+        <w:t>Scope and Delimitations of the Project</w:t>
+      </w:r>
+    </w:p>
+    <w:p>
+      <w:pPr>
+        <w:pStyle w:val="Heading2"/>
+      </w:pPr>
+      <w:r>
+        <w:t>Significance of the Project</w:t>
+      </w:r>
+    </w:p>
+    <w:p/>
+    <w:p>
+      <w:pPr>
         <w:pStyle w:val="Heading1"/>
       </w:pPr>
       <w:r>
-        <w:t>Introduction</w:t>
-      </w:r>
-    </w:p>
-    <w:p>
-      <w:pPr>
-        <w:pStyle w:val="Heading2"/>
-      </w:pPr>
-      <w:r>
-        <w:t>Objectives of the Project</w:t>
-      </w:r>
-    </w:p>
-    <w:p>
-      <w:pPr>
-        <w:pStyle w:val="Heading2"/>
-      </w:pPr>
-      <w:r>
-        <w:t>Scope and Delimitations of the Project</w:t>
-      </w:r>
-    </w:p>
-    <w:p>
-      <w:pPr>
-        <w:pStyle w:val="Heading2"/>
-      </w:pPr>
-      <w:r>
-        <w:t>Significance of the Project</w:t>
-      </w:r>
-    </w:p>
-    <w:p/>
-    <w:p>
-      <w:pPr>
-        <w:pStyle w:val="Heading1"/>
-      </w:pPr>
-      <w:r>
+        <w:lastRenderedPageBreak/>
         <w:t>Chapter II</w:t>
+      </w:r>
+    </w:p>
+    <w:p>
+      <w:pPr>
+        <w:pStyle w:val="Heading2"/>
+      </w:pPr>
+      <w:r>
+        <w:t>Theoretical Framework</w:t>
       </w:r>
     </w:p>
     <w:p>
@@ -413,14 +435,7 @@
         <w:fldChar w:fldCharType="end"/>
       </w:r>
     </w:p>
-    <w:p>
-      <w:pPr>
-        <w:pStyle w:val="Heading2"/>
-      </w:pPr>
-      <w:r>
-        <w:t>Theoretical Framework</w:t>
-      </w:r>
-    </w:p>
+    <w:p/>
     <w:p>
       <w:pPr>
         <w:pStyle w:val="Heading2"/>
@@ -541,6 +556,7 @@
         <w:pStyle w:val="Heading1"/>
       </w:pPr>
       <w:r>
+        <w:lastRenderedPageBreak/>
         <w:t>Chapter IV</w:t>
       </w:r>
     </w:p>
@@ -574,6 +590,7 @@
         <w:pStyle w:val="Heading1"/>
       </w:pPr>
       <w:r>
+        <w:lastRenderedPageBreak/>
         <w:t>Chapter V</w:t>
       </w:r>
     </w:p>
@@ -615,6 +632,7 @@
         <w:pStyle w:val="Heading1"/>
       </w:pPr>
       <w:r>
+        <w:lastRenderedPageBreak/>
         <w:t>REFERENCES</w:t>
       </w:r>
     </w:p>
@@ -745,6 +763,7 @@
         <w:pStyle w:val="Heading1"/>
       </w:pPr>
       <w:r>
+        <w:lastRenderedPageBreak/>
         <w:t>CURRICULUM VITAE</w:t>
       </w:r>
     </w:p>
@@ -1592,10 +1611,11 @@
     <w:link w:val="Heading1Char"/>
     <w:uiPriority w:val="9"/>
     <w:qFormat/>
-    <w:rsid w:val="00706336"/>
+    <w:rsid w:val="0003190D"/>
     <w:pPr>
       <w:keepNext/>
       <w:keepLines/>
+      <w:pageBreakBefore/>
       <w:numPr>
         <w:numId w:val="3"/>
       </w:numPr>
@@ -1864,7 +1884,7 @@
     <w:basedOn w:val="DefaultParagraphFont"/>
     <w:link w:val="Heading1"/>
     <w:uiPriority w:val="9"/>
-    <w:rsid w:val="00706336"/>
+    <w:rsid w:val="0003190D"/>
     <w:rPr>
       <w:rFonts w:asciiTheme="majorHAnsi" w:eastAsiaTheme="majorEastAsia" w:hAnsiTheme="majorHAnsi" w:cstheme="majorBidi"/>
       <w:b/>
@@ -2008,6 +2028,28 @@
       <w:szCs w:val="21"/>
     </w:rPr>
   </w:style>
+  <w:style w:type="paragraph" w:styleId="TOCHeading">
+    <w:name w:val="TOC Heading"/>
+    <w:basedOn w:val="Heading1"/>
+    <w:next w:val="Normal"/>
+    <w:uiPriority w:val="39"/>
+    <w:unhideWhenUsed/>
+    <w:qFormat/>
+    <w:rsid w:val="0003190D"/>
+    <w:pPr>
+      <w:numPr>
+        <w:numId w:val="0"/>
+      </w:numPr>
+      <w:jc w:val="left"/>
+      <w:outlineLvl w:val="9"/>
+    </w:pPr>
+    <w:rPr>
+      <w:b w:val="0"/>
+      <w:color w:val="2F5496" w:themeColor="accent1" w:themeShade="BF"/>
+      <w:sz w:val="32"/>
+      <w:lang w:eastAsia="en-US"/>
+    </w:rPr>
+  </w:style>
   <w:style w:type="paragraph" w:styleId="Caption">
     <w:name w:val="caption"/>
     <w:basedOn w:val="Normal"/>
@@ -2025,6 +2067,55 @@
       <w:color w:val="44546A" w:themeColor="text2"/>
       <w:sz w:val="18"/>
       <w:szCs w:val="18"/>
+    </w:rPr>
+  </w:style>
+  <w:style w:type="paragraph" w:styleId="TOC1">
+    <w:name w:val="toc 1"/>
+    <w:basedOn w:val="Normal"/>
+    <w:next w:val="Normal"/>
+    <w:autoRedefine/>
+    <w:uiPriority w:val="39"/>
+    <w:unhideWhenUsed/>
+    <w:rsid w:val="0003190D"/>
+    <w:pPr>
+      <w:spacing w:after="100"/>
+    </w:pPr>
+  </w:style>
+  <w:style w:type="paragraph" w:styleId="TOC2">
+    <w:name w:val="toc 2"/>
+    <w:basedOn w:val="Normal"/>
+    <w:next w:val="Normal"/>
+    <w:autoRedefine/>
+    <w:uiPriority w:val="39"/>
+    <w:unhideWhenUsed/>
+    <w:rsid w:val="0003190D"/>
+    <w:pPr>
+      <w:spacing w:after="100"/>
+      <w:ind w:left="220"/>
+    </w:pPr>
+  </w:style>
+  <w:style w:type="paragraph" w:styleId="TOC3">
+    <w:name w:val="toc 3"/>
+    <w:basedOn w:val="Normal"/>
+    <w:next w:val="Normal"/>
+    <w:autoRedefine/>
+    <w:uiPriority w:val="39"/>
+    <w:unhideWhenUsed/>
+    <w:rsid w:val="0003190D"/>
+    <w:pPr>
+      <w:spacing w:after="100"/>
+      <w:ind w:left="440"/>
+    </w:pPr>
+  </w:style>
+  <w:style w:type="character" w:styleId="Hyperlink">
+    <w:name w:val="Hyperlink"/>
+    <w:basedOn w:val="DefaultParagraphFont"/>
+    <w:uiPriority w:val="99"/>
+    <w:unhideWhenUsed/>
+    <w:rsid w:val="0003190D"/>
+    <w:rPr>
+      <w:color w:val="0563C1" w:themeColor="hyperlink"/>
+      <w:u w:val="single"/>
     </w:rPr>
   </w:style>
 </w:styles>

</xml_diff>

<commit_message>
update heading 2 styles
Font: (Asian) +Headings Asian (MS Gothic), (Default) +Headings (Arial Narrow), Bold, Left, Space
    Before:  12 pt, Keep with next, Keep lines together, Level 2, Outline numbered + Level: 2 + Aligned at:  0" + Indent at:  0", Style: Linked, Hide until used, Show in the Styles gallery, Priority: 10
    Based on: Normal
    Following style: Normal
</commit_message>
<xml_diff>
--- a/Manuscript.docx
+++ b/Manuscript.docx
@@ -91,6 +91,38 @@
         <w:t>ABSTRACT</w:t>
       </w:r>
     </w:p>
+    <w:p/>
+    <w:p>
+      <w:pPr>
+        <w:pStyle w:val="Heading1"/>
+      </w:pPr>
+      <w:r>
+        <w:lastRenderedPageBreak/>
+        <w:t>Chapter</w:t>
+      </w:r>
+      <w:r>
+        <w:t xml:space="preserve"> I</w:t>
+      </w:r>
+    </w:p>
+    <w:p>
+      <w:pPr>
+        <w:pStyle w:val="Heading2ChapterTitle"/>
+      </w:pPr>
+      <w:r>
+        <w:t>INTRODUCTION</w:t>
+      </w:r>
+    </w:p>
+    <w:p>
+      <w:pPr>
+        <w:ind w:firstLine="720"/>
+      </w:pPr>
+      <w:r>
+        <w:t>Lorem ipsum dolor sit amet, consectetur adipiscing elit, sed do eiusmod tempor incididunt ut labore et dolore magna aliqua. Ut enim ad minim veniam, quis nostrud exercitation ullamco laboris nisi ut aliquip ex ea commodo consequat. Duis aute irure dolor in reprehenderit in voluptate velit esse cillum dolore eu fugiat nulla pariatur</w:t>
+      </w:r>
+      <w:r>
+        <w:t>.</w:t>
+      </w:r>
+    </w:p>
     <w:p>
       <w:pPr>
         <w:pStyle w:val="Caption"/>
@@ -103,7 +135,7 @@
           <w:rPr>
             <w:noProof/>
           </w:rPr>
-          <w:t>0</w:t>
+          <w:t>1</w:t>
         </w:r>
       </w:fldSimple>
       <w:r>
@@ -130,7 +162,7 @@
           <w:rPr>
             <w:noProof/>
           </w:rPr>
-          <w:t>0</w:t>
+          <w:t>1</w:t>
         </w:r>
       </w:fldSimple>
       <w:r>
@@ -147,65 +179,11 @@
     </w:p>
     <w:p>
       <w:pPr>
-        <w:pStyle w:val="Heading1"/>
-      </w:pPr>
-      <w:r>
-        <w:lastRenderedPageBreak/>
-        <w:t>Chapter</w:t>
-      </w:r>
-      <w:r>
-        <w:t xml:space="preserve"> I</w:t>
-      </w:r>
-    </w:p>
-    <w:p>
-      <w:pPr>
         <w:pStyle w:val="Heading2"/>
       </w:pPr>
       <w:r>
-        <w:t>Introduction</w:t>
-      </w:r>
-    </w:p>
-    <w:p>
-      <w:pPr>
-        <w:pStyle w:val="Caption"/>
-      </w:pPr>
-      <w:r>
-        <w:t xml:space="preserve">Figure </w:t>
-      </w:r>
-      <w:fldSimple w:instr=" STYLEREF 1 \s ">
-        <w:r>
-          <w:t>1</w:t>
-        </w:r>
-      </w:fldSimple>
-      <w:r>
-        <w:noBreakHyphen/>
-      </w:r>
-      <w:fldSimple w:instr=" SEQ Figure \* ARABIC \s 1 ">
-        <w:r>
-          <w:t>1</w:t>
-        </w:r>
-      </w:fldSimple>
-    </w:p>
-    <w:p>
-      <w:pPr>
-        <w:pStyle w:val="Caption"/>
-      </w:pPr>
-      <w:r>
-        <w:t xml:space="preserve">Figure </w:t>
-      </w:r>
-      <w:fldSimple w:instr=" STYLEREF 1 \s ">
-        <w:r>
-          <w:t>1</w:t>
-        </w:r>
-      </w:fldSimple>
-      <w:r>
-        <w:noBreakHyphen/>
-      </w:r>
-      <w:fldSimple w:instr=" SEQ Figure \* ARABIC \s 1 ">
-        <w:r>
-          <w:t>2</w:t>
-        </w:r>
-      </w:fldSimple>
+        <w:t>Objectives of the Project</w:t>
+      </w:r>
     </w:p>
     <w:p>
       <w:pPr>
@@ -216,14 +194,6 @@
       </w:r>
       <w:r>
         <w:t>.</w:t>
-      </w:r>
-    </w:p>
-    <w:p>
-      <w:pPr>
-        <w:pStyle w:val="Heading2"/>
-      </w:pPr>
-      <w:r>
-        <w:t>Objectives of the Project</w:t>
       </w:r>
     </w:p>
     <w:p>
@@ -250,6 +220,17 @@
       <w:r>
         <w:lastRenderedPageBreak/>
         <w:t>Chapter II</w:t>
+      </w:r>
+    </w:p>
+    <w:p>
+      <w:pPr>
+        <w:ind w:firstLine="720"/>
+      </w:pPr>
+      <w:r>
+        <w:t>Lorem ipsum dolor sit amet, consectetur adipiscing elit, sed do eiusmod tempor incididunt ut labore et dolore magna aliqua. Ut enim ad minim veniam, quis nostrud exercitation ullamco laboris nisi ut aliquip ex ea commodo consequat. Duis aute irure dolor in reprehenderit in voluptate velit esse cillum dolore eu fugiat nulla pariatur</w:t>
+      </w:r>
+      <w:r>
+        <w:t>.</w:t>
       </w:r>
     </w:p>
     <w:p>
@@ -272,7 +253,7 @@
           <w:rPr>
             <w:noProof/>
           </w:rPr>
-          <w:t>3</w:t>
+          <w:t>2</w:t>
         </w:r>
       </w:fldSimple>
       <w:r>
@@ -299,7 +280,7 @@
           <w:rPr>
             <w:noProof/>
           </w:rPr>
-          <w:t>3</w:t>
+          <w:t>2</w:t>
         </w:r>
       </w:fldSimple>
       <w:r>
@@ -351,15 +332,26 @@
     </w:p>
     <w:p>
       <w:pPr>
+        <w:pStyle w:val="Heading2ChapterTitle"/>
+      </w:pPr>
+      <w:r>
+        <w:t>OPERATIONAL FRAMEWORK</w:t>
+      </w:r>
+    </w:p>
+    <w:p>
+      <w:pPr>
+        <w:ind w:firstLine="720"/>
+      </w:pPr>
+      <w:r>
+        <w:t>Lorem ipsum dolor sit amet, consectetur adipiscing elit, sed do eiusmod tempor incididunt ut labore et dolore magna aliqua. Ut enim ad minim veniam, quis nostrud exercitation ullamco laboris nisi ut aliquip ex ea commodo consequat. Duis aute irure dolor in reprehenderit in voluptate velit esse cillum dolore eu fugiat nulla pariatur</w:t>
+      </w:r>
+      <w:r>
+        <w:t>.</w:t>
+      </w:r>
+    </w:p>
+    <w:p>
+      <w:pPr>
         <w:pStyle w:val="Heading2"/>
-      </w:pPr>
-      <w:r>
-        <w:t>Operational Framework</w:t>
-      </w:r>
-    </w:p>
-    <w:p>
-      <w:pPr>
-        <w:pStyle w:val="Heading3"/>
       </w:pPr>
       <w:r>
         <w:t>Materials</w:t>
@@ -441,10 +433,21 @@
     </w:p>
     <w:p>
       <w:pPr>
-        <w:pStyle w:val="Heading2"/>
-      </w:pPr>
-      <w:r>
-        <w:t>Results and Discussions</w:t>
+        <w:pStyle w:val="Heading2ChapterTitle"/>
+      </w:pPr>
+      <w:r>
+        <w:t>RESULTS AND DISCUSSIONS</w:t>
+      </w:r>
+    </w:p>
+    <w:p>
+      <w:pPr>
+        <w:ind w:firstLine="720"/>
+      </w:pPr>
+      <w:r>
+        <w:t>Lorem ipsum dolor sit amet, consectetur adipiscing elit, sed do eiusmod tempor incididunt ut labore et dolore magna aliqua. Ut enim ad minim veniam, quis nostrud exercitation ullamco laboris nisi ut aliquip ex ea commodo consequat. Duis aute irure dolor in reprehenderit in voluptate velit esse cillum dolore eu fugiat nulla pariatur</w:t>
+      </w:r>
+      <w:r>
+        <w:t>.</w:t>
       </w:r>
     </w:p>
     <w:p>
@@ -475,10 +478,21 @@
     </w:p>
     <w:p>
       <w:pPr>
-        <w:pStyle w:val="Heading2"/>
-      </w:pPr>
-      <w:r>
-        <w:t>Summary, Conclusions, and Recommendations</w:t>
+        <w:pStyle w:val="Heading2ChapterTitle"/>
+      </w:pPr>
+      <w:r>
+        <w:t>SUMMARY, CONCLUSIONS, AND RECOMMENDATIONS</w:t>
+      </w:r>
+    </w:p>
+    <w:p>
+      <w:pPr>
+        <w:ind w:firstLine="720"/>
+      </w:pPr>
+      <w:r>
+        <w:t>Lorem ipsum dolor sit amet, consectetur adipiscing elit, sed do eiusmod tempor incididunt ut labore et dolore magna aliqua. Ut enim ad minim veniam, quis nostrud exercitation ullamco laboris nisi ut aliquip ex ea commodo consequat. Duis aute irure dolor in reprehenderit in voluptate velit esse cillum dolore eu fugiat nulla pariatur</w:t>
+      </w:r>
+      <w:r>
+        <w:t>.</w:t>
       </w:r>
     </w:p>
     <w:p>
@@ -751,7 +765,7 @@
   <w:abstractNum w:abstractNumId="1" w15:restartNumberingAfterBreak="0">
     <w:nsid w:val="46F15B64"/>
     <w:multiLevelType w:val="multilevel"/>
-    <w:tmpl w:val="F82A1EA0"/>
+    <w:tmpl w:val="A678DDA6"/>
     <w:lvl w:ilvl="0">
       <w:start w:val="1"/>
       <w:numFmt w:val="decimal"/>
@@ -1525,7 +1539,7 @@
     <w:uiPriority w:val="9"/>
     <w:unhideWhenUsed/>
     <w:qFormat/>
-    <w:rsid w:val="00230559"/>
+    <w:rsid w:val="0095702F"/>
     <w:pPr>
       <w:keepNext/>
       <w:keepLines/>
@@ -1533,7 +1547,8 @@
         <w:ilvl w:val="1"/>
         <w:numId w:val="3"/>
       </w:numPr>
-      <w:spacing w:before="40"/>
+      <w:spacing w:before="240"/>
+      <w:jc w:val="left"/>
       <w:outlineLvl w:val="1"/>
     </w:pPr>
     <w:rPr>
@@ -1782,7 +1797,7 @@
     <w:basedOn w:val="DefaultParagraphFont"/>
     <w:link w:val="Heading2"/>
     <w:uiPriority w:val="9"/>
-    <w:rsid w:val="00230559"/>
+    <w:rsid w:val="0095702F"/>
     <w:rPr>
       <w:rFonts w:asciiTheme="majorHAnsi" w:eastAsiaTheme="majorEastAsia" w:hAnsiTheme="majorHAnsi" w:cstheme="majorBidi"/>
       <w:b/>
@@ -1994,6 +2009,20 @@
     <w:rPr>
       <w:color w:val="0563C1" w:themeColor="hyperlink"/>
       <w:u w:val="single"/>
+    </w:rPr>
+  </w:style>
+  <w:style w:type="paragraph" w:customStyle="1" w:styleId="Heading2ChapterTitle">
+    <w:name w:val="Heading 2 (Chapter Title)"/>
+    <w:basedOn w:val="Heading2"/>
+    <w:next w:val="Normal"/>
+    <w:qFormat/>
+    <w:rsid w:val="0095702F"/>
+    <w:pPr>
+      <w:spacing w:before="0" w:after="240"/>
+      <w:jc w:val="center"/>
+    </w:pPr>
+    <w:rPr>
+      <w:sz w:val="28"/>
     </w:rPr>
   </w:style>
 </w:styles>

</xml_diff>

<commit_message>
all caps chapter 2 title
</commit_message>
<xml_diff>
--- a/Manuscript.docx
+++ b/Manuscript.docx
@@ -16,10 +16,12 @@
           <w:numId w:val="0"/>
         </w:numPr>
       </w:pPr>
+      <w:bookmarkStart w:id="0" w:name="_Toc138099697"/>
       <w:r>
         <w:lastRenderedPageBreak/>
         <w:t>APPROVAL SHEET</w:t>
       </w:r>
+      <w:bookmarkEnd w:id="0"/>
     </w:p>
     <w:p/>
     <w:p>
@@ -30,10 +32,12 @@
           <w:numId w:val="0"/>
         </w:numPr>
       </w:pPr>
+      <w:bookmarkStart w:id="1" w:name="_Toc138099698"/>
       <w:r>
         <w:lastRenderedPageBreak/>
         <w:t>ACKNOWLEDGEMENTS</w:t>
       </w:r>
+      <w:bookmarkEnd w:id="1"/>
     </w:p>
     <w:p/>
     <w:p>
@@ -44,11 +48,3320 @@
           <w:numId w:val="0"/>
         </w:numPr>
       </w:pPr>
+      <w:bookmarkStart w:id="2" w:name="_Toc138099699"/>
       <w:r>
         <w:lastRenderedPageBreak/>
         <w:t>TABLE OF CONTENTS</w:t>
       </w:r>
-    </w:p>
+      <w:bookmarkEnd w:id="2"/>
+    </w:p>
+    <w:sdt>
+      <w:sdtPr>
+        <w:id w:val="1715080159"/>
+        <w:docPartObj>
+          <w:docPartGallery w:val="Table of Contents"/>
+          <w:docPartUnique/>
+        </w:docPartObj>
+      </w:sdtPr>
+      <w:sdtEndPr>
+        <w:rPr>
+          <w:rFonts w:asciiTheme="minorHAnsi" w:eastAsiaTheme="minorEastAsia" w:hAnsiTheme="minorHAnsi" w:cstheme="minorBidi"/>
+          <w:b/>
+          <w:bCs/>
+          <w:noProof/>
+          <w:color w:val="auto"/>
+          <w:sz w:val="24"/>
+          <w:szCs w:val="22"/>
+          <w:lang w:eastAsia="ja-JP"/>
+        </w:rPr>
+      </w:sdtEndPr>
+      <w:sdtContent>
+        <w:p>
+          <w:pPr>
+            <w:pStyle w:val="TOCHeading"/>
+          </w:pPr>
+          <w:r>
+            <w:t>Table of Contents</w:t>
+          </w:r>
+        </w:p>
+        <w:p>
+          <w:pPr>
+            <w:pStyle w:val="TOC1"/>
+            <w:tabs>
+              <w:tab w:val="right" w:leader="dot" w:pos="9350"/>
+            </w:tabs>
+            <w:rPr>
+              <w:noProof/>
+              <w:sz w:val="22"/>
+            </w:rPr>
+          </w:pPr>
+          <w:r>
+            <w:fldChar w:fldCharType="begin"/>
+          </w:r>
+          <w:r>
+            <w:instrText xml:space="preserve"> TOC \o "1-3" \h \z \u </w:instrText>
+          </w:r>
+          <w:r>
+            <w:fldChar w:fldCharType="separate"/>
+          </w:r>
+          <w:hyperlink w:anchor="_Toc138099697" w:history="1">
+            <w:r>
+              <w:rPr>
+                <w:rStyle w:val="Hyperlink"/>
+                <w:noProof/>
+              </w:rPr>
+              <w:t>APPROVAL SHEET</w:t>
+            </w:r>
+            <w:r>
+              <w:rPr>
+                <w:noProof/>
+                <w:webHidden/>
+              </w:rPr>
+              <w:tab/>
+            </w:r>
+            <w:r>
+              <w:rPr>
+                <w:noProof/>
+                <w:webHidden/>
+              </w:rPr>
+              <w:fldChar w:fldCharType="begin"/>
+            </w:r>
+            <w:r>
+              <w:rPr>
+                <w:noProof/>
+                <w:webHidden/>
+              </w:rPr>
+              <w:instrText xml:space="preserve"> PAGEREF _Toc138099697 \h </w:instrText>
+            </w:r>
+            <w:r>
+              <w:rPr>
+                <w:noProof/>
+                <w:webHidden/>
+              </w:rPr>
+            </w:r>
+            <w:r>
+              <w:rPr>
+                <w:noProof/>
+                <w:webHidden/>
+              </w:rPr>
+              <w:fldChar w:fldCharType="separate"/>
+            </w:r>
+            <w:r>
+              <w:rPr>
+                <w:noProof/>
+                <w:webHidden/>
+              </w:rPr>
+              <w:t>2</w:t>
+            </w:r>
+            <w:r>
+              <w:rPr>
+                <w:noProof/>
+                <w:webHidden/>
+              </w:rPr>
+              <w:fldChar w:fldCharType="end"/>
+            </w:r>
+          </w:hyperlink>
+        </w:p>
+        <w:p>
+          <w:pPr>
+            <w:pStyle w:val="TOC1"/>
+            <w:tabs>
+              <w:tab w:val="right" w:leader="dot" w:pos="9350"/>
+            </w:tabs>
+            <w:rPr>
+              <w:noProof/>
+              <w:sz w:val="22"/>
+            </w:rPr>
+          </w:pPr>
+          <w:hyperlink w:anchor="_Toc138099698" w:history="1">
+            <w:r>
+              <w:rPr>
+                <w:rStyle w:val="Hyperlink"/>
+                <w:noProof/>
+              </w:rPr>
+              <w:t>ACKNOWLEDGEMENTS</w:t>
+            </w:r>
+            <w:r>
+              <w:rPr>
+                <w:noProof/>
+                <w:webHidden/>
+              </w:rPr>
+              <w:tab/>
+            </w:r>
+            <w:r>
+              <w:rPr>
+                <w:noProof/>
+                <w:webHidden/>
+              </w:rPr>
+              <w:fldChar w:fldCharType="begin"/>
+            </w:r>
+            <w:r>
+              <w:rPr>
+                <w:noProof/>
+                <w:webHidden/>
+              </w:rPr>
+              <w:instrText xml:space="preserve"> PAGEREF _Toc138099698 \h </w:instrText>
+            </w:r>
+            <w:r>
+              <w:rPr>
+                <w:noProof/>
+                <w:webHidden/>
+              </w:rPr>
+            </w:r>
+            <w:r>
+              <w:rPr>
+                <w:noProof/>
+                <w:webHidden/>
+              </w:rPr>
+              <w:fldChar w:fldCharType="separate"/>
+            </w:r>
+            <w:r>
+              <w:rPr>
+                <w:noProof/>
+                <w:webHidden/>
+              </w:rPr>
+              <w:t>3</w:t>
+            </w:r>
+            <w:r>
+              <w:rPr>
+                <w:noProof/>
+                <w:webHidden/>
+              </w:rPr>
+              <w:fldChar w:fldCharType="end"/>
+            </w:r>
+          </w:hyperlink>
+        </w:p>
+        <w:p>
+          <w:pPr>
+            <w:pStyle w:val="TOC1"/>
+            <w:tabs>
+              <w:tab w:val="right" w:leader="dot" w:pos="9350"/>
+            </w:tabs>
+            <w:rPr>
+              <w:noProof/>
+              <w:sz w:val="22"/>
+            </w:rPr>
+          </w:pPr>
+          <w:hyperlink w:anchor="_Toc138099699" w:history="1">
+            <w:r>
+              <w:rPr>
+                <w:rStyle w:val="Hyperlink"/>
+                <w:noProof/>
+              </w:rPr>
+              <w:t>TABLE OF CONTENTS</w:t>
+            </w:r>
+            <w:r>
+              <w:rPr>
+                <w:noProof/>
+                <w:webHidden/>
+              </w:rPr>
+              <w:tab/>
+            </w:r>
+            <w:r>
+              <w:rPr>
+                <w:noProof/>
+                <w:webHidden/>
+              </w:rPr>
+              <w:fldChar w:fldCharType="begin"/>
+            </w:r>
+            <w:r>
+              <w:rPr>
+                <w:noProof/>
+                <w:webHidden/>
+              </w:rPr>
+              <w:instrText xml:space="preserve"> PAGEREF _Toc138099699 \h </w:instrText>
+            </w:r>
+            <w:r>
+              <w:rPr>
+                <w:noProof/>
+                <w:webHidden/>
+              </w:rPr>
+            </w:r>
+            <w:r>
+              <w:rPr>
+                <w:noProof/>
+                <w:webHidden/>
+              </w:rPr>
+              <w:fldChar w:fldCharType="separate"/>
+            </w:r>
+            <w:r>
+              <w:rPr>
+                <w:noProof/>
+                <w:webHidden/>
+              </w:rPr>
+              <w:t>4</w:t>
+            </w:r>
+            <w:r>
+              <w:rPr>
+                <w:noProof/>
+                <w:webHidden/>
+              </w:rPr>
+              <w:fldChar w:fldCharType="end"/>
+            </w:r>
+          </w:hyperlink>
+        </w:p>
+        <w:p>
+          <w:pPr>
+            <w:pStyle w:val="TOC1"/>
+            <w:tabs>
+              <w:tab w:val="right" w:leader="dot" w:pos="9350"/>
+            </w:tabs>
+            <w:rPr>
+              <w:noProof/>
+              <w:sz w:val="22"/>
+            </w:rPr>
+          </w:pPr>
+          <w:hyperlink w:anchor="_Toc138099700" w:history="1">
+            <w:r>
+              <w:rPr>
+                <w:rStyle w:val="Hyperlink"/>
+                <w:noProof/>
+              </w:rPr>
+              <w:t>LIST OF TABLES</w:t>
+            </w:r>
+            <w:r>
+              <w:rPr>
+                <w:noProof/>
+                <w:webHidden/>
+              </w:rPr>
+              <w:tab/>
+            </w:r>
+            <w:r>
+              <w:rPr>
+                <w:noProof/>
+                <w:webHidden/>
+              </w:rPr>
+              <w:fldChar w:fldCharType="begin"/>
+            </w:r>
+            <w:r>
+              <w:rPr>
+                <w:noProof/>
+                <w:webHidden/>
+              </w:rPr>
+              <w:instrText xml:space="preserve"> PAGEREF _Toc138099700 \h </w:instrText>
+            </w:r>
+            <w:r>
+              <w:rPr>
+                <w:noProof/>
+                <w:webHidden/>
+              </w:rPr>
+            </w:r>
+            <w:r>
+              <w:rPr>
+                <w:noProof/>
+                <w:webHidden/>
+              </w:rPr>
+              <w:fldChar w:fldCharType="separate"/>
+            </w:r>
+            <w:r>
+              <w:rPr>
+                <w:noProof/>
+                <w:webHidden/>
+              </w:rPr>
+              <w:t>5</w:t>
+            </w:r>
+            <w:r>
+              <w:rPr>
+                <w:noProof/>
+                <w:webHidden/>
+              </w:rPr>
+              <w:fldChar w:fldCharType="end"/>
+            </w:r>
+          </w:hyperlink>
+        </w:p>
+        <w:p>
+          <w:pPr>
+            <w:pStyle w:val="TOC1"/>
+            <w:tabs>
+              <w:tab w:val="right" w:leader="dot" w:pos="9350"/>
+            </w:tabs>
+            <w:rPr>
+              <w:noProof/>
+              <w:sz w:val="22"/>
+            </w:rPr>
+          </w:pPr>
+          <w:hyperlink w:anchor="_Toc138099701" w:history="1">
+            <w:r>
+              <w:rPr>
+                <w:rStyle w:val="Hyperlink"/>
+                <w:noProof/>
+              </w:rPr>
+              <w:t>LIST OF FIGURES</w:t>
+            </w:r>
+            <w:r>
+              <w:rPr>
+                <w:noProof/>
+                <w:webHidden/>
+              </w:rPr>
+              <w:tab/>
+            </w:r>
+            <w:r>
+              <w:rPr>
+                <w:noProof/>
+                <w:webHidden/>
+              </w:rPr>
+              <w:fldChar w:fldCharType="begin"/>
+            </w:r>
+            <w:r>
+              <w:rPr>
+                <w:noProof/>
+                <w:webHidden/>
+              </w:rPr>
+              <w:instrText xml:space="preserve"> PAGEREF _Toc138099701 \h </w:instrText>
+            </w:r>
+            <w:r>
+              <w:rPr>
+                <w:noProof/>
+                <w:webHidden/>
+              </w:rPr>
+            </w:r>
+            <w:r>
+              <w:rPr>
+                <w:noProof/>
+                <w:webHidden/>
+              </w:rPr>
+              <w:fldChar w:fldCharType="separate"/>
+            </w:r>
+            <w:r>
+              <w:rPr>
+                <w:noProof/>
+                <w:webHidden/>
+              </w:rPr>
+              <w:t>6</w:t>
+            </w:r>
+            <w:r>
+              <w:rPr>
+                <w:noProof/>
+                <w:webHidden/>
+              </w:rPr>
+              <w:fldChar w:fldCharType="end"/>
+            </w:r>
+          </w:hyperlink>
+        </w:p>
+        <w:p>
+          <w:pPr>
+            <w:pStyle w:val="TOC1"/>
+            <w:tabs>
+              <w:tab w:val="right" w:leader="dot" w:pos="9350"/>
+            </w:tabs>
+            <w:rPr>
+              <w:noProof/>
+              <w:sz w:val="22"/>
+            </w:rPr>
+          </w:pPr>
+          <w:hyperlink w:anchor="_Toc138099702" w:history="1">
+            <w:r>
+              <w:rPr>
+                <w:rStyle w:val="Hyperlink"/>
+                <w:noProof/>
+              </w:rPr>
+              <w:t>ABSTRACT</w:t>
+            </w:r>
+            <w:r>
+              <w:rPr>
+                <w:noProof/>
+                <w:webHidden/>
+              </w:rPr>
+              <w:tab/>
+            </w:r>
+            <w:r>
+              <w:rPr>
+                <w:noProof/>
+                <w:webHidden/>
+              </w:rPr>
+              <w:fldChar w:fldCharType="begin"/>
+            </w:r>
+            <w:r>
+              <w:rPr>
+                <w:noProof/>
+                <w:webHidden/>
+              </w:rPr>
+              <w:instrText xml:space="preserve"> PAGEREF _Toc138099702 \h </w:instrText>
+            </w:r>
+            <w:r>
+              <w:rPr>
+                <w:noProof/>
+                <w:webHidden/>
+              </w:rPr>
+            </w:r>
+            <w:r>
+              <w:rPr>
+                <w:noProof/>
+                <w:webHidden/>
+              </w:rPr>
+              <w:fldChar w:fldCharType="separate"/>
+            </w:r>
+            <w:r>
+              <w:rPr>
+                <w:noProof/>
+                <w:webHidden/>
+              </w:rPr>
+              <w:t>7</w:t>
+            </w:r>
+            <w:r>
+              <w:rPr>
+                <w:noProof/>
+                <w:webHidden/>
+              </w:rPr>
+              <w:fldChar w:fldCharType="end"/>
+            </w:r>
+          </w:hyperlink>
+        </w:p>
+        <w:p>
+          <w:pPr>
+            <w:pStyle w:val="TOC1"/>
+            <w:tabs>
+              <w:tab w:val="right" w:leader="dot" w:pos="9350"/>
+            </w:tabs>
+            <w:rPr>
+              <w:noProof/>
+              <w:sz w:val="22"/>
+            </w:rPr>
+          </w:pPr>
+          <w:hyperlink w:anchor="_Toc138099703" w:history="1">
+            <w:r>
+              <w:rPr>
+                <w:rStyle w:val="Hyperlink"/>
+                <w:noProof/>
+              </w:rPr>
+              <w:t xml:space="preserve"> Cha</w:t>
+            </w:r>
+            <w:r>
+              <w:rPr>
+                <w:rStyle w:val="Hyperlink"/>
+                <w:noProof/>
+              </w:rPr>
+              <w:t>p</w:t>
+            </w:r>
+            <w:r>
+              <w:rPr>
+                <w:rStyle w:val="Hyperlink"/>
+                <w:noProof/>
+              </w:rPr>
+              <w:t>ter I</w:t>
+            </w:r>
+            <w:r>
+              <w:rPr>
+                <w:noProof/>
+                <w:webHidden/>
+              </w:rPr>
+              <w:tab/>
+            </w:r>
+            <w:r>
+              <w:rPr>
+                <w:noProof/>
+                <w:webHidden/>
+              </w:rPr>
+              <w:fldChar w:fldCharType="begin"/>
+            </w:r>
+            <w:r>
+              <w:rPr>
+                <w:noProof/>
+                <w:webHidden/>
+              </w:rPr>
+              <w:instrText xml:space="preserve"> PAGEREF _Toc138099703 \h </w:instrText>
+            </w:r>
+            <w:r>
+              <w:rPr>
+                <w:noProof/>
+                <w:webHidden/>
+              </w:rPr>
+            </w:r>
+            <w:r>
+              <w:rPr>
+                <w:noProof/>
+                <w:webHidden/>
+              </w:rPr>
+              <w:fldChar w:fldCharType="separate"/>
+            </w:r>
+            <w:r>
+              <w:rPr>
+                <w:noProof/>
+                <w:webHidden/>
+              </w:rPr>
+              <w:t>8</w:t>
+            </w:r>
+            <w:r>
+              <w:rPr>
+                <w:noProof/>
+                <w:webHidden/>
+              </w:rPr>
+              <w:fldChar w:fldCharType="end"/>
+            </w:r>
+          </w:hyperlink>
+        </w:p>
+        <w:p>
+          <w:pPr>
+            <w:pStyle w:val="TOC2"/>
+            <w:tabs>
+              <w:tab w:val="right" w:leader="dot" w:pos="9350"/>
+            </w:tabs>
+            <w:rPr>
+              <w:noProof/>
+              <w:sz w:val="22"/>
+            </w:rPr>
+          </w:pPr>
+          <w:hyperlink w:anchor="_Toc138099704" w:history="1">
+            <w:r>
+              <w:rPr>
+                <w:rStyle w:val="Hyperlink"/>
+                <w:noProof/>
+              </w:rPr>
+              <w:t>INTRODUCTION</w:t>
+            </w:r>
+            <w:r>
+              <w:rPr>
+                <w:noProof/>
+                <w:webHidden/>
+              </w:rPr>
+              <w:tab/>
+            </w:r>
+            <w:r>
+              <w:rPr>
+                <w:noProof/>
+                <w:webHidden/>
+              </w:rPr>
+              <w:fldChar w:fldCharType="begin"/>
+            </w:r>
+            <w:r>
+              <w:rPr>
+                <w:noProof/>
+                <w:webHidden/>
+              </w:rPr>
+              <w:instrText xml:space="preserve"> PAGEREF _Toc138099704 \h </w:instrText>
+            </w:r>
+            <w:r>
+              <w:rPr>
+                <w:noProof/>
+                <w:webHidden/>
+              </w:rPr>
+            </w:r>
+            <w:r>
+              <w:rPr>
+                <w:noProof/>
+                <w:webHidden/>
+              </w:rPr>
+              <w:fldChar w:fldCharType="separate"/>
+            </w:r>
+            <w:r>
+              <w:rPr>
+                <w:noProof/>
+                <w:webHidden/>
+              </w:rPr>
+              <w:t>8</w:t>
+            </w:r>
+            <w:r>
+              <w:rPr>
+                <w:noProof/>
+                <w:webHidden/>
+              </w:rPr>
+              <w:fldChar w:fldCharType="end"/>
+            </w:r>
+          </w:hyperlink>
+        </w:p>
+        <w:p>
+          <w:pPr>
+            <w:pStyle w:val="TOC2"/>
+            <w:tabs>
+              <w:tab w:val="right" w:leader="dot" w:pos="9350"/>
+            </w:tabs>
+            <w:rPr>
+              <w:noProof/>
+              <w:sz w:val="22"/>
+            </w:rPr>
+          </w:pPr>
+          <w:hyperlink w:anchor="_Toc138099705" w:history="1">
+            <w:r>
+              <w:rPr>
+                <w:rStyle w:val="Hyperlink"/>
+                <w:noProof/>
+              </w:rPr>
+              <w:t>Objectives of the Project</w:t>
+            </w:r>
+            <w:r>
+              <w:rPr>
+                <w:noProof/>
+                <w:webHidden/>
+              </w:rPr>
+              <w:tab/>
+            </w:r>
+            <w:r>
+              <w:rPr>
+                <w:noProof/>
+                <w:webHidden/>
+              </w:rPr>
+              <w:fldChar w:fldCharType="begin"/>
+            </w:r>
+            <w:r>
+              <w:rPr>
+                <w:noProof/>
+                <w:webHidden/>
+              </w:rPr>
+              <w:instrText xml:space="preserve"> PAGEREF _Toc138099705 \h </w:instrText>
+            </w:r>
+            <w:r>
+              <w:rPr>
+                <w:noProof/>
+                <w:webHidden/>
+              </w:rPr>
+            </w:r>
+            <w:r>
+              <w:rPr>
+                <w:noProof/>
+                <w:webHidden/>
+              </w:rPr>
+              <w:fldChar w:fldCharType="separate"/>
+            </w:r>
+            <w:r>
+              <w:rPr>
+                <w:noProof/>
+                <w:webHidden/>
+              </w:rPr>
+              <w:t>8</w:t>
+            </w:r>
+            <w:r>
+              <w:rPr>
+                <w:noProof/>
+                <w:webHidden/>
+              </w:rPr>
+              <w:fldChar w:fldCharType="end"/>
+            </w:r>
+          </w:hyperlink>
+        </w:p>
+        <w:p>
+          <w:pPr>
+            <w:pStyle w:val="TOC2"/>
+            <w:tabs>
+              <w:tab w:val="right" w:leader="dot" w:pos="9350"/>
+            </w:tabs>
+            <w:rPr>
+              <w:noProof/>
+              <w:sz w:val="22"/>
+            </w:rPr>
+          </w:pPr>
+          <w:hyperlink w:anchor="_Toc138099706" w:history="1">
+            <w:r>
+              <w:rPr>
+                <w:rStyle w:val="Hyperlink"/>
+                <w:noProof/>
+              </w:rPr>
+              <w:t>Scope and Delimitations of the Project</w:t>
+            </w:r>
+            <w:r>
+              <w:rPr>
+                <w:noProof/>
+                <w:webHidden/>
+              </w:rPr>
+              <w:tab/>
+            </w:r>
+            <w:r>
+              <w:rPr>
+                <w:noProof/>
+                <w:webHidden/>
+              </w:rPr>
+              <w:fldChar w:fldCharType="begin"/>
+            </w:r>
+            <w:r>
+              <w:rPr>
+                <w:noProof/>
+                <w:webHidden/>
+              </w:rPr>
+              <w:instrText xml:space="preserve"> PAGEREF _Toc138099706 \h </w:instrText>
+            </w:r>
+            <w:r>
+              <w:rPr>
+                <w:noProof/>
+                <w:webHidden/>
+              </w:rPr>
+            </w:r>
+            <w:r>
+              <w:rPr>
+                <w:noProof/>
+                <w:webHidden/>
+              </w:rPr>
+              <w:fldChar w:fldCharType="separate"/>
+            </w:r>
+            <w:r>
+              <w:rPr>
+                <w:noProof/>
+                <w:webHidden/>
+              </w:rPr>
+              <w:t>8</w:t>
+            </w:r>
+            <w:r>
+              <w:rPr>
+                <w:noProof/>
+                <w:webHidden/>
+              </w:rPr>
+              <w:fldChar w:fldCharType="end"/>
+            </w:r>
+          </w:hyperlink>
+        </w:p>
+        <w:p>
+          <w:pPr>
+            <w:pStyle w:val="TOC2"/>
+            <w:tabs>
+              <w:tab w:val="right" w:leader="dot" w:pos="9350"/>
+            </w:tabs>
+            <w:rPr>
+              <w:noProof/>
+              <w:sz w:val="22"/>
+            </w:rPr>
+          </w:pPr>
+          <w:hyperlink w:anchor="_Toc138099707" w:history="1">
+            <w:r>
+              <w:rPr>
+                <w:rStyle w:val="Hyperlink"/>
+                <w:noProof/>
+              </w:rPr>
+              <w:t>Significance of the Project</w:t>
+            </w:r>
+            <w:r>
+              <w:rPr>
+                <w:noProof/>
+                <w:webHidden/>
+              </w:rPr>
+              <w:tab/>
+            </w:r>
+            <w:r>
+              <w:rPr>
+                <w:noProof/>
+                <w:webHidden/>
+              </w:rPr>
+              <w:fldChar w:fldCharType="begin"/>
+            </w:r>
+            <w:r>
+              <w:rPr>
+                <w:noProof/>
+                <w:webHidden/>
+              </w:rPr>
+              <w:instrText xml:space="preserve"> PAGEREF _Toc138099707 \h </w:instrText>
+            </w:r>
+            <w:r>
+              <w:rPr>
+                <w:noProof/>
+                <w:webHidden/>
+              </w:rPr>
+            </w:r>
+            <w:r>
+              <w:rPr>
+                <w:noProof/>
+                <w:webHidden/>
+              </w:rPr>
+              <w:fldChar w:fldCharType="separate"/>
+            </w:r>
+            <w:r>
+              <w:rPr>
+                <w:noProof/>
+                <w:webHidden/>
+              </w:rPr>
+              <w:t>8</w:t>
+            </w:r>
+            <w:r>
+              <w:rPr>
+                <w:noProof/>
+                <w:webHidden/>
+              </w:rPr>
+              <w:fldChar w:fldCharType="end"/>
+            </w:r>
+          </w:hyperlink>
+        </w:p>
+        <w:p>
+          <w:pPr>
+            <w:pStyle w:val="TOC1"/>
+            <w:tabs>
+              <w:tab w:val="right" w:leader="dot" w:pos="9350"/>
+            </w:tabs>
+            <w:rPr>
+              <w:noProof/>
+              <w:sz w:val="22"/>
+            </w:rPr>
+          </w:pPr>
+          <w:hyperlink w:anchor="_Toc138099708" w:history="1">
+            <w:r>
+              <w:rPr>
+                <w:rStyle w:val="Hyperlink"/>
+                <w:noProof/>
+              </w:rPr>
+              <w:t xml:space="preserve"> Chapter II</w:t>
+            </w:r>
+            <w:r>
+              <w:rPr>
+                <w:noProof/>
+                <w:webHidden/>
+              </w:rPr>
+              <w:tab/>
+            </w:r>
+            <w:r>
+              <w:rPr>
+                <w:noProof/>
+                <w:webHidden/>
+              </w:rPr>
+              <w:fldChar w:fldCharType="begin"/>
+            </w:r>
+            <w:r>
+              <w:rPr>
+                <w:noProof/>
+                <w:webHidden/>
+              </w:rPr>
+              <w:instrText xml:space="preserve"> PAGEREF _Toc138099708 \h </w:instrText>
+            </w:r>
+            <w:r>
+              <w:rPr>
+                <w:noProof/>
+                <w:webHidden/>
+              </w:rPr>
+            </w:r>
+            <w:r>
+              <w:rPr>
+                <w:noProof/>
+                <w:webHidden/>
+              </w:rPr>
+              <w:fldChar w:fldCharType="separate"/>
+            </w:r>
+            <w:r>
+              <w:rPr>
+                <w:noProof/>
+                <w:webHidden/>
+              </w:rPr>
+              <w:t>9</w:t>
+            </w:r>
+            <w:r>
+              <w:rPr>
+                <w:noProof/>
+                <w:webHidden/>
+              </w:rPr>
+              <w:fldChar w:fldCharType="end"/>
+            </w:r>
+          </w:hyperlink>
+        </w:p>
+        <w:p>
+          <w:pPr>
+            <w:pStyle w:val="TOC2"/>
+            <w:tabs>
+              <w:tab w:val="right" w:leader="dot" w:pos="9350"/>
+            </w:tabs>
+            <w:rPr>
+              <w:noProof/>
+              <w:sz w:val="22"/>
+            </w:rPr>
+          </w:pPr>
+          <w:hyperlink w:anchor="_Toc138099709" w:history="1">
+            <w:r>
+              <w:rPr>
+                <w:rStyle w:val="Hyperlink"/>
+                <w:noProof/>
+              </w:rPr>
+              <w:t>Theoretical Framework</w:t>
+            </w:r>
+            <w:r>
+              <w:rPr>
+                <w:noProof/>
+                <w:webHidden/>
+              </w:rPr>
+              <w:tab/>
+            </w:r>
+            <w:r>
+              <w:rPr>
+                <w:noProof/>
+                <w:webHidden/>
+              </w:rPr>
+              <w:fldChar w:fldCharType="begin"/>
+            </w:r>
+            <w:r>
+              <w:rPr>
+                <w:noProof/>
+                <w:webHidden/>
+              </w:rPr>
+              <w:instrText xml:space="preserve"> PAGEREF _Toc138099709 \h </w:instrText>
+            </w:r>
+            <w:r>
+              <w:rPr>
+                <w:noProof/>
+                <w:webHidden/>
+              </w:rPr>
+            </w:r>
+            <w:r>
+              <w:rPr>
+                <w:noProof/>
+                <w:webHidden/>
+              </w:rPr>
+              <w:fldChar w:fldCharType="separate"/>
+            </w:r>
+            <w:r>
+              <w:rPr>
+                <w:noProof/>
+                <w:webHidden/>
+              </w:rPr>
+              <w:t>9</w:t>
+            </w:r>
+            <w:r>
+              <w:rPr>
+                <w:noProof/>
+                <w:webHidden/>
+              </w:rPr>
+              <w:fldChar w:fldCharType="end"/>
+            </w:r>
+          </w:hyperlink>
+        </w:p>
+        <w:p>
+          <w:pPr>
+            <w:pStyle w:val="TOC2"/>
+            <w:tabs>
+              <w:tab w:val="right" w:leader="dot" w:pos="9350"/>
+            </w:tabs>
+            <w:rPr>
+              <w:noProof/>
+              <w:sz w:val="22"/>
+            </w:rPr>
+          </w:pPr>
+          <w:hyperlink w:anchor="_Toc138099710" w:history="1">
+            <w:r>
+              <w:rPr>
+                <w:rStyle w:val="Hyperlink"/>
+                <w:noProof/>
+              </w:rPr>
+              <w:t>Review of Related Literature</w:t>
+            </w:r>
+            <w:r>
+              <w:rPr>
+                <w:noProof/>
+                <w:webHidden/>
+              </w:rPr>
+              <w:tab/>
+            </w:r>
+            <w:r>
+              <w:rPr>
+                <w:noProof/>
+                <w:webHidden/>
+              </w:rPr>
+              <w:fldChar w:fldCharType="begin"/>
+            </w:r>
+            <w:r>
+              <w:rPr>
+                <w:noProof/>
+                <w:webHidden/>
+              </w:rPr>
+              <w:instrText xml:space="preserve"> PAGEREF _Toc138099710 \h </w:instrText>
+            </w:r>
+            <w:r>
+              <w:rPr>
+                <w:noProof/>
+                <w:webHidden/>
+              </w:rPr>
+            </w:r>
+            <w:r>
+              <w:rPr>
+                <w:noProof/>
+                <w:webHidden/>
+              </w:rPr>
+              <w:fldChar w:fldCharType="separate"/>
+            </w:r>
+            <w:r>
+              <w:rPr>
+                <w:noProof/>
+                <w:webHidden/>
+              </w:rPr>
+              <w:t>9</w:t>
+            </w:r>
+            <w:r>
+              <w:rPr>
+                <w:noProof/>
+                <w:webHidden/>
+              </w:rPr>
+              <w:fldChar w:fldCharType="end"/>
+            </w:r>
+          </w:hyperlink>
+        </w:p>
+        <w:p>
+          <w:pPr>
+            <w:pStyle w:val="TOC2"/>
+            <w:tabs>
+              <w:tab w:val="right" w:leader="dot" w:pos="9350"/>
+            </w:tabs>
+            <w:rPr>
+              <w:noProof/>
+              <w:sz w:val="22"/>
+            </w:rPr>
+          </w:pPr>
+          <w:hyperlink w:anchor="_Toc138099711" w:history="1">
+            <w:r>
+              <w:rPr>
+                <w:rStyle w:val="Hyperlink"/>
+                <w:noProof/>
+              </w:rPr>
+              <w:t>Conceptual Framework</w:t>
+            </w:r>
+            <w:r>
+              <w:rPr>
+                <w:noProof/>
+                <w:webHidden/>
+              </w:rPr>
+              <w:tab/>
+            </w:r>
+            <w:r>
+              <w:rPr>
+                <w:noProof/>
+                <w:webHidden/>
+              </w:rPr>
+              <w:fldChar w:fldCharType="begin"/>
+            </w:r>
+            <w:r>
+              <w:rPr>
+                <w:noProof/>
+                <w:webHidden/>
+              </w:rPr>
+              <w:instrText xml:space="preserve"> PAGEREF _Toc138099711 \h </w:instrText>
+            </w:r>
+            <w:r>
+              <w:rPr>
+                <w:noProof/>
+                <w:webHidden/>
+              </w:rPr>
+            </w:r>
+            <w:r>
+              <w:rPr>
+                <w:noProof/>
+                <w:webHidden/>
+              </w:rPr>
+              <w:fldChar w:fldCharType="separate"/>
+            </w:r>
+            <w:r>
+              <w:rPr>
+                <w:noProof/>
+                <w:webHidden/>
+              </w:rPr>
+              <w:t>9</w:t>
+            </w:r>
+            <w:r>
+              <w:rPr>
+                <w:noProof/>
+                <w:webHidden/>
+              </w:rPr>
+              <w:fldChar w:fldCharType="end"/>
+            </w:r>
+          </w:hyperlink>
+        </w:p>
+        <w:p>
+          <w:pPr>
+            <w:pStyle w:val="TOC2"/>
+            <w:tabs>
+              <w:tab w:val="right" w:leader="dot" w:pos="9350"/>
+            </w:tabs>
+            <w:rPr>
+              <w:noProof/>
+              <w:sz w:val="22"/>
+            </w:rPr>
+          </w:pPr>
+          <w:hyperlink w:anchor="_Toc138099712" w:history="1">
+            <w:r>
+              <w:rPr>
+                <w:rStyle w:val="Hyperlink"/>
+                <w:noProof/>
+              </w:rPr>
+              <w:t>Definition of Terms</w:t>
+            </w:r>
+            <w:r>
+              <w:rPr>
+                <w:noProof/>
+                <w:webHidden/>
+              </w:rPr>
+              <w:tab/>
+            </w:r>
+            <w:r>
+              <w:rPr>
+                <w:noProof/>
+                <w:webHidden/>
+              </w:rPr>
+              <w:fldChar w:fldCharType="begin"/>
+            </w:r>
+            <w:r>
+              <w:rPr>
+                <w:noProof/>
+                <w:webHidden/>
+              </w:rPr>
+              <w:instrText xml:space="preserve"> PAGEREF _Toc138099712 \h </w:instrText>
+            </w:r>
+            <w:r>
+              <w:rPr>
+                <w:noProof/>
+                <w:webHidden/>
+              </w:rPr>
+            </w:r>
+            <w:r>
+              <w:rPr>
+                <w:noProof/>
+                <w:webHidden/>
+              </w:rPr>
+              <w:fldChar w:fldCharType="separate"/>
+            </w:r>
+            <w:r>
+              <w:rPr>
+                <w:noProof/>
+                <w:webHidden/>
+              </w:rPr>
+              <w:t>9</w:t>
+            </w:r>
+            <w:r>
+              <w:rPr>
+                <w:noProof/>
+                <w:webHidden/>
+              </w:rPr>
+              <w:fldChar w:fldCharType="end"/>
+            </w:r>
+          </w:hyperlink>
+        </w:p>
+        <w:p>
+          <w:pPr>
+            <w:pStyle w:val="TOC1"/>
+            <w:tabs>
+              <w:tab w:val="right" w:leader="dot" w:pos="9350"/>
+            </w:tabs>
+            <w:rPr>
+              <w:noProof/>
+              <w:sz w:val="22"/>
+            </w:rPr>
+          </w:pPr>
+          <w:hyperlink w:anchor="_Toc138099713" w:history="1">
+            <w:r>
+              <w:rPr>
+                <w:rStyle w:val="Hyperlink"/>
+                <w:noProof/>
+              </w:rPr>
+              <w:t xml:space="preserve"> Chapter III</w:t>
+            </w:r>
+            <w:r>
+              <w:rPr>
+                <w:noProof/>
+                <w:webHidden/>
+              </w:rPr>
+              <w:tab/>
+            </w:r>
+            <w:r>
+              <w:rPr>
+                <w:noProof/>
+                <w:webHidden/>
+              </w:rPr>
+              <w:fldChar w:fldCharType="begin"/>
+            </w:r>
+            <w:r>
+              <w:rPr>
+                <w:noProof/>
+                <w:webHidden/>
+              </w:rPr>
+              <w:instrText xml:space="preserve"> PAGEREF _Toc138099713 \h </w:instrText>
+            </w:r>
+            <w:r>
+              <w:rPr>
+                <w:noProof/>
+                <w:webHidden/>
+              </w:rPr>
+            </w:r>
+            <w:r>
+              <w:rPr>
+                <w:noProof/>
+                <w:webHidden/>
+              </w:rPr>
+              <w:fldChar w:fldCharType="separate"/>
+            </w:r>
+            <w:r>
+              <w:rPr>
+                <w:noProof/>
+                <w:webHidden/>
+              </w:rPr>
+              <w:t>10</w:t>
+            </w:r>
+            <w:r>
+              <w:rPr>
+                <w:noProof/>
+                <w:webHidden/>
+              </w:rPr>
+              <w:fldChar w:fldCharType="end"/>
+            </w:r>
+          </w:hyperlink>
+        </w:p>
+        <w:p>
+          <w:pPr>
+            <w:pStyle w:val="TOC2"/>
+            <w:tabs>
+              <w:tab w:val="right" w:leader="dot" w:pos="9350"/>
+            </w:tabs>
+            <w:rPr>
+              <w:noProof/>
+              <w:sz w:val="22"/>
+            </w:rPr>
+          </w:pPr>
+          <w:hyperlink w:anchor="_Toc138099714" w:history="1">
+            <w:r>
+              <w:rPr>
+                <w:rStyle w:val="Hyperlink"/>
+                <w:noProof/>
+              </w:rPr>
+              <w:t>OPERATIONAL FRAMEWORK</w:t>
+            </w:r>
+            <w:r>
+              <w:rPr>
+                <w:noProof/>
+                <w:webHidden/>
+              </w:rPr>
+              <w:tab/>
+            </w:r>
+            <w:r>
+              <w:rPr>
+                <w:noProof/>
+                <w:webHidden/>
+              </w:rPr>
+              <w:fldChar w:fldCharType="begin"/>
+            </w:r>
+            <w:r>
+              <w:rPr>
+                <w:noProof/>
+                <w:webHidden/>
+              </w:rPr>
+              <w:instrText xml:space="preserve"> PAGEREF _Toc138099714 \h </w:instrText>
+            </w:r>
+            <w:r>
+              <w:rPr>
+                <w:noProof/>
+                <w:webHidden/>
+              </w:rPr>
+            </w:r>
+            <w:r>
+              <w:rPr>
+                <w:noProof/>
+                <w:webHidden/>
+              </w:rPr>
+              <w:fldChar w:fldCharType="separate"/>
+            </w:r>
+            <w:r>
+              <w:rPr>
+                <w:noProof/>
+                <w:webHidden/>
+              </w:rPr>
+              <w:t>10</w:t>
+            </w:r>
+            <w:r>
+              <w:rPr>
+                <w:noProof/>
+                <w:webHidden/>
+              </w:rPr>
+              <w:fldChar w:fldCharType="end"/>
+            </w:r>
+          </w:hyperlink>
+        </w:p>
+        <w:p>
+          <w:pPr>
+            <w:pStyle w:val="TOC2"/>
+            <w:tabs>
+              <w:tab w:val="right" w:leader="dot" w:pos="9350"/>
+            </w:tabs>
+            <w:rPr>
+              <w:noProof/>
+              <w:sz w:val="22"/>
+            </w:rPr>
+          </w:pPr>
+          <w:hyperlink w:anchor="_Toc138099715" w:history="1">
+            <w:r>
+              <w:rPr>
+                <w:rStyle w:val="Hyperlink"/>
+                <w:noProof/>
+              </w:rPr>
+              <w:t>Materials</w:t>
+            </w:r>
+            <w:r>
+              <w:rPr>
+                <w:noProof/>
+                <w:webHidden/>
+              </w:rPr>
+              <w:tab/>
+            </w:r>
+            <w:r>
+              <w:rPr>
+                <w:noProof/>
+                <w:webHidden/>
+              </w:rPr>
+              <w:fldChar w:fldCharType="begin"/>
+            </w:r>
+            <w:r>
+              <w:rPr>
+                <w:noProof/>
+                <w:webHidden/>
+              </w:rPr>
+              <w:instrText xml:space="preserve"> PAGEREF _Toc138099715 \h </w:instrText>
+            </w:r>
+            <w:r>
+              <w:rPr>
+                <w:noProof/>
+                <w:webHidden/>
+              </w:rPr>
+            </w:r>
+            <w:r>
+              <w:rPr>
+                <w:noProof/>
+                <w:webHidden/>
+              </w:rPr>
+              <w:fldChar w:fldCharType="separate"/>
+            </w:r>
+            <w:r>
+              <w:rPr>
+                <w:noProof/>
+                <w:webHidden/>
+              </w:rPr>
+              <w:t>10</w:t>
+            </w:r>
+            <w:r>
+              <w:rPr>
+                <w:noProof/>
+                <w:webHidden/>
+              </w:rPr>
+              <w:fldChar w:fldCharType="end"/>
+            </w:r>
+          </w:hyperlink>
+        </w:p>
+        <w:p>
+          <w:pPr>
+            <w:pStyle w:val="TOC3"/>
+            <w:tabs>
+              <w:tab w:val="right" w:leader="dot" w:pos="9350"/>
+            </w:tabs>
+            <w:rPr>
+              <w:noProof/>
+              <w:sz w:val="22"/>
+            </w:rPr>
+          </w:pPr>
+          <w:hyperlink w:anchor="_Toc138099716" w:history="1">
+            <w:r>
+              <w:rPr>
+                <w:rStyle w:val="Hyperlink"/>
+                <w:noProof/>
+              </w:rPr>
+              <w:t>Software</w:t>
+            </w:r>
+            <w:r>
+              <w:rPr>
+                <w:noProof/>
+                <w:webHidden/>
+              </w:rPr>
+              <w:tab/>
+            </w:r>
+            <w:r>
+              <w:rPr>
+                <w:noProof/>
+                <w:webHidden/>
+              </w:rPr>
+              <w:fldChar w:fldCharType="begin"/>
+            </w:r>
+            <w:r>
+              <w:rPr>
+                <w:noProof/>
+                <w:webHidden/>
+              </w:rPr>
+              <w:instrText xml:space="preserve"> PAGEREF _Toc138099716 \h </w:instrText>
+            </w:r>
+            <w:r>
+              <w:rPr>
+                <w:noProof/>
+                <w:webHidden/>
+              </w:rPr>
+            </w:r>
+            <w:r>
+              <w:rPr>
+                <w:noProof/>
+                <w:webHidden/>
+              </w:rPr>
+              <w:fldChar w:fldCharType="separate"/>
+            </w:r>
+            <w:r>
+              <w:rPr>
+                <w:noProof/>
+                <w:webHidden/>
+              </w:rPr>
+              <w:t>10</w:t>
+            </w:r>
+            <w:r>
+              <w:rPr>
+                <w:noProof/>
+                <w:webHidden/>
+              </w:rPr>
+              <w:fldChar w:fldCharType="end"/>
+            </w:r>
+          </w:hyperlink>
+        </w:p>
+        <w:p>
+          <w:pPr>
+            <w:pStyle w:val="TOC3"/>
+            <w:tabs>
+              <w:tab w:val="right" w:leader="dot" w:pos="9350"/>
+            </w:tabs>
+            <w:rPr>
+              <w:noProof/>
+              <w:sz w:val="22"/>
+            </w:rPr>
+          </w:pPr>
+          <w:hyperlink w:anchor="_Toc138099717" w:history="1">
+            <w:r>
+              <w:rPr>
+                <w:rStyle w:val="Hyperlink"/>
+                <w:noProof/>
+              </w:rPr>
+              <w:t>Hardware</w:t>
+            </w:r>
+            <w:r>
+              <w:rPr>
+                <w:noProof/>
+                <w:webHidden/>
+              </w:rPr>
+              <w:tab/>
+            </w:r>
+            <w:r>
+              <w:rPr>
+                <w:noProof/>
+                <w:webHidden/>
+              </w:rPr>
+              <w:fldChar w:fldCharType="begin"/>
+            </w:r>
+            <w:r>
+              <w:rPr>
+                <w:noProof/>
+                <w:webHidden/>
+              </w:rPr>
+              <w:instrText xml:space="preserve"> PAGEREF _Toc138099717 \h </w:instrText>
+            </w:r>
+            <w:r>
+              <w:rPr>
+                <w:noProof/>
+                <w:webHidden/>
+              </w:rPr>
+            </w:r>
+            <w:r>
+              <w:rPr>
+                <w:noProof/>
+                <w:webHidden/>
+              </w:rPr>
+              <w:fldChar w:fldCharType="separate"/>
+            </w:r>
+            <w:r>
+              <w:rPr>
+                <w:noProof/>
+                <w:webHidden/>
+              </w:rPr>
+              <w:t>10</w:t>
+            </w:r>
+            <w:r>
+              <w:rPr>
+                <w:noProof/>
+                <w:webHidden/>
+              </w:rPr>
+              <w:fldChar w:fldCharType="end"/>
+            </w:r>
+          </w:hyperlink>
+        </w:p>
+        <w:p>
+          <w:pPr>
+            <w:pStyle w:val="TOC3"/>
+            <w:tabs>
+              <w:tab w:val="right" w:leader="dot" w:pos="9350"/>
+            </w:tabs>
+            <w:rPr>
+              <w:noProof/>
+              <w:sz w:val="22"/>
+            </w:rPr>
+          </w:pPr>
+          <w:hyperlink w:anchor="_Toc138099718" w:history="1">
+            <w:r>
+              <w:rPr>
+                <w:rStyle w:val="Hyperlink"/>
+                <w:noProof/>
+              </w:rPr>
+              <w:t>Data</w:t>
+            </w:r>
+            <w:r>
+              <w:rPr>
+                <w:noProof/>
+                <w:webHidden/>
+              </w:rPr>
+              <w:tab/>
+            </w:r>
+            <w:r>
+              <w:rPr>
+                <w:noProof/>
+                <w:webHidden/>
+              </w:rPr>
+              <w:fldChar w:fldCharType="begin"/>
+            </w:r>
+            <w:r>
+              <w:rPr>
+                <w:noProof/>
+                <w:webHidden/>
+              </w:rPr>
+              <w:instrText xml:space="preserve"> PAGEREF _Toc138099718 \h </w:instrText>
+            </w:r>
+            <w:r>
+              <w:rPr>
+                <w:noProof/>
+                <w:webHidden/>
+              </w:rPr>
+            </w:r>
+            <w:r>
+              <w:rPr>
+                <w:noProof/>
+                <w:webHidden/>
+              </w:rPr>
+              <w:fldChar w:fldCharType="separate"/>
+            </w:r>
+            <w:r>
+              <w:rPr>
+                <w:noProof/>
+                <w:webHidden/>
+              </w:rPr>
+              <w:t>10</w:t>
+            </w:r>
+            <w:r>
+              <w:rPr>
+                <w:noProof/>
+                <w:webHidden/>
+              </w:rPr>
+              <w:fldChar w:fldCharType="end"/>
+            </w:r>
+          </w:hyperlink>
+        </w:p>
+        <w:p>
+          <w:pPr>
+            <w:pStyle w:val="TOC3"/>
+            <w:tabs>
+              <w:tab w:val="right" w:leader="dot" w:pos="9350"/>
+            </w:tabs>
+            <w:rPr>
+              <w:noProof/>
+              <w:sz w:val="22"/>
+            </w:rPr>
+          </w:pPr>
+          <w:hyperlink w:anchor="_Toc138099719" w:history="1">
+            <w:r>
+              <w:rPr>
+                <w:rStyle w:val="Hyperlink"/>
+                <w:noProof/>
+              </w:rPr>
+              <w:t>Systems Environment</w:t>
+            </w:r>
+            <w:r>
+              <w:rPr>
+                <w:noProof/>
+                <w:webHidden/>
+              </w:rPr>
+              <w:tab/>
+            </w:r>
+            <w:r>
+              <w:rPr>
+                <w:noProof/>
+                <w:webHidden/>
+              </w:rPr>
+              <w:fldChar w:fldCharType="begin"/>
+            </w:r>
+            <w:r>
+              <w:rPr>
+                <w:noProof/>
+                <w:webHidden/>
+              </w:rPr>
+              <w:instrText xml:space="preserve"> PAGEREF _Toc138099719 \h </w:instrText>
+            </w:r>
+            <w:r>
+              <w:rPr>
+                <w:noProof/>
+                <w:webHidden/>
+              </w:rPr>
+            </w:r>
+            <w:r>
+              <w:rPr>
+                <w:noProof/>
+                <w:webHidden/>
+              </w:rPr>
+              <w:fldChar w:fldCharType="separate"/>
+            </w:r>
+            <w:r>
+              <w:rPr>
+                <w:noProof/>
+                <w:webHidden/>
+              </w:rPr>
+              <w:t>10</w:t>
+            </w:r>
+            <w:r>
+              <w:rPr>
+                <w:noProof/>
+                <w:webHidden/>
+              </w:rPr>
+              <w:fldChar w:fldCharType="end"/>
+            </w:r>
+          </w:hyperlink>
+        </w:p>
+        <w:p>
+          <w:pPr>
+            <w:pStyle w:val="TOC2"/>
+            <w:tabs>
+              <w:tab w:val="right" w:leader="dot" w:pos="9350"/>
+            </w:tabs>
+            <w:rPr>
+              <w:noProof/>
+              <w:sz w:val="22"/>
+            </w:rPr>
+          </w:pPr>
+          <w:hyperlink w:anchor="_Toc138099720" w:history="1">
+            <w:r>
+              <w:rPr>
+                <w:rStyle w:val="Hyperlink"/>
+                <w:noProof/>
+              </w:rPr>
+              <w:t>Methods</w:t>
+            </w:r>
+            <w:r>
+              <w:rPr>
+                <w:noProof/>
+                <w:webHidden/>
+              </w:rPr>
+              <w:tab/>
+            </w:r>
+            <w:r>
+              <w:rPr>
+                <w:noProof/>
+                <w:webHidden/>
+              </w:rPr>
+              <w:fldChar w:fldCharType="begin"/>
+            </w:r>
+            <w:r>
+              <w:rPr>
+                <w:noProof/>
+                <w:webHidden/>
+              </w:rPr>
+              <w:instrText xml:space="preserve"> PAGEREF _Toc138099720 \h </w:instrText>
+            </w:r>
+            <w:r>
+              <w:rPr>
+                <w:noProof/>
+                <w:webHidden/>
+              </w:rPr>
+            </w:r>
+            <w:r>
+              <w:rPr>
+                <w:noProof/>
+                <w:webHidden/>
+              </w:rPr>
+              <w:fldChar w:fldCharType="separate"/>
+            </w:r>
+            <w:r>
+              <w:rPr>
+                <w:noProof/>
+                <w:webHidden/>
+              </w:rPr>
+              <w:t>10</w:t>
+            </w:r>
+            <w:r>
+              <w:rPr>
+                <w:noProof/>
+                <w:webHidden/>
+              </w:rPr>
+              <w:fldChar w:fldCharType="end"/>
+            </w:r>
+          </w:hyperlink>
+        </w:p>
+        <w:p>
+          <w:pPr>
+            <w:pStyle w:val="TOC3"/>
+            <w:tabs>
+              <w:tab w:val="right" w:leader="dot" w:pos="9350"/>
+            </w:tabs>
+            <w:rPr>
+              <w:noProof/>
+              <w:sz w:val="22"/>
+            </w:rPr>
+          </w:pPr>
+          <w:hyperlink w:anchor="_Toc138099721" w:history="1">
+            <w:r>
+              <w:rPr>
+                <w:rStyle w:val="Hyperlink"/>
+                <w:noProof/>
+              </w:rPr>
+              <w:t>SLDC Model</w:t>
+            </w:r>
+            <w:r>
+              <w:rPr>
+                <w:noProof/>
+                <w:webHidden/>
+              </w:rPr>
+              <w:tab/>
+            </w:r>
+            <w:r>
+              <w:rPr>
+                <w:noProof/>
+                <w:webHidden/>
+              </w:rPr>
+              <w:fldChar w:fldCharType="begin"/>
+            </w:r>
+            <w:r>
+              <w:rPr>
+                <w:noProof/>
+                <w:webHidden/>
+              </w:rPr>
+              <w:instrText xml:space="preserve"> PAGEREF _Toc138099721 \h </w:instrText>
+            </w:r>
+            <w:r>
+              <w:rPr>
+                <w:noProof/>
+                <w:webHidden/>
+              </w:rPr>
+            </w:r>
+            <w:r>
+              <w:rPr>
+                <w:noProof/>
+                <w:webHidden/>
+              </w:rPr>
+              <w:fldChar w:fldCharType="separate"/>
+            </w:r>
+            <w:r>
+              <w:rPr>
+                <w:noProof/>
+                <w:webHidden/>
+              </w:rPr>
+              <w:t>10</w:t>
+            </w:r>
+            <w:r>
+              <w:rPr>
+                <w:noProof/>
+                <w:webHidden/>
+              </w:rPr>
+              <w:fldChar w:fldCharType="end"/>
+            </w:r>
+          </w:hyperlink>
+        </w:p>
+        <w:p>
+          <w:pPr>
+            <w:pStyle w:val="TOC3"/>
+            <w:tabs>
+              <w:tab w:val="right" w:leader="dot" w:pos="9350"/>
+            </w:tabs>
+            <w:rPr>
+              <w:noProof/>
+              <w:sz w:val="22"/>
+            </w:rPr>
+          </w:pPr>
+          <w:hyperlink w:anchor="_Toc138099722" w:history="1">
+            <w:r>
+              <w:rPr>
+                <w:rStyle w:val="Hyperlink"/>
+                <w:noProof/>
+              </w:rPr>
+              <w:t>&lt;Procedures for the different phases&gt;</w:t>
+            </w:r>
+            <w:r>
+              <w:rPr>
+                <w:noProof/>
+                <w:webHidden/>
+              </w:rPr>
+              <w:tab/>
+            </w:r>
+            <w:r>
+              <w:rPr>
+                <w:noProof/>
+                <w:webHidden/>
+              </w:rPr>
+              <w:fldChar w:fldCharType="begin"/>
+            </w:r>
+            <w:r>
+              <w:rPr>
+                <w:noProof/>
+                <w:webHidden/>
+              </w:rPr>
+              <w:instrText xml:space="preserve"> PAGEREF _Toc138099722 \h </w:instrText>
+            </w:r>
+            <w:r>
+              <w:rPr>
+                <w:noProof/>
+                <w:webHidden/>
+              </w:rPr>
+            </w:r>
+            <w:r>
+              <w:rPr>
+                <w:noProof/>
+                <w:webHidden/>
+              </w:rPr>
+              <w:fldChar w:fldCharType="separate"/>
+            </w:r>
+            <w:r>
+              <w:rPr>
+                <w:noProof/>
+                <w:webHidden/>
+              </w:rPr>
+              <w:t>10</w:t>
+            </w:r>
+            <w:r>
+              <w:rPr>
+                <w:noProof/>
+                <w:webHidden/>
+              </w:rPr>
+              <w:fldChar w:fldCharType="end"/>
+            </w:r>
+          </w:hyperlink>
+        </w:p>
+        <w:p>
+          <w:pPr>
+            <w:pStyle w:val="TOC3"/>
+            <w:tabs>
+              <w:tab w:val="right" w:leader="dot" w:pos="9350"/>
+            </w:tabs>
+            <w:rPr>
+              <w:noProof/>
+              <w:sz w:val="22"/>
+            </w:rPr>
+          </w:pPr>
+          <w:hyperlink w:anchor="_Toc138099723" w:history="1">
+            <w:r>
+              <w:rPr>
+                <w:rStyle w:val="Hyperlink"/>
+                <w:noProof/>
+              </w:rPr>
+              <w:t>Evaluation</w:t>
+            </w:r>
+            <w:r>
+              <w:rPr>
+                <w:noProof/>
+                <w:webHidden/>
+              </w:rPr>
+              <w:tab/>
+            </w:r>
+            <w:r>
+              <w:rPr>
+                <w:noProof/>
+                <w:webHidden/>
+              </w:rPr>
+              <w:fldChar w:fldCharType="begin"/>
+            </w:r>
+            <w:r>
+              <w:rPr>
+                <w:noProof/>
+                <w:webHidden/>
+              </w:rPr>
+              <w:instrText xml:space="preserve"> PAGEREF _Toc138099723 \h </w:instrText>
+            </w:r>
+            <w:r>
+              <w:rPr>
+                <w:noProof/>
+                <w:webHidden/>
+              </w:rPr>
+            </w:r>
+            <w:r>
+              <w:rPr>
+                <w:noProof/>
+                <w:webHidden/>
+              </w:rPr>
+              <w:fldChar w:fldCharType="separate"/>
+            </w:r>
+            <w:r>
+              <w:rPr>
+                <w:noProof/>
+                <w:webHidden/>
+              </w:rPr>
+              <w:t>10</w:t>
+            </w:r>
+            <w:r>
+              <w:rPr>
+                <w:noProof/>
+                <w:webHidden/>
+              </w:rPr>
+              <w:fldChar w:fldCharType="end"/>
+            </w:r>
+          </w:hyperlink>
+        </w:p>
+        <w:p>
+          <w:pPr>
+            <w:pStyle w:val="TOC1"/>
+            <w:tabs>
+              <w:tab w:val="right" w:leader="dot" w:pos="9350"/>
+            </w:tabs>
+            <w:rPr>
+              <w:noProof/>
+              <w:sz w:val="22"/>
+            </w:rPr>
+          </w:pPr>
+          <w:hyperlink w:anchor="_Toc138099724" w:history="1">
+            <w:r>
+              <w:rPr>
+                <w:rStyle w:val="Hyperlink"/>
+                <w:noProof/>
+              </w:rPr>
+              <w:t xml:space="preserve"> Chapter IV</w:t>
+            </w:r>
+            <w:r>
+              <w:rPr>
+                <w:noProof/>
+                <w:webHidden/>
+              </w:rPr>
+              <w:tab/>
+            </w:r>
+            <w:r>
+              <w:rPr>
+                <w:noProof/>
+                <w:webHidden/>
+              </w:rPr>
+              <w:fldChar w:fldCharType="begin"/>
+            </w:r>
+            <w:r>
+              <w:rPr>
+                <w:noProof/>
+                <w:webHidden/>
+              </w:rPr>
+              <w:instrText xml:space="preserve"> PAGEREF _Toc138099724 \h </w:instrText>
+            </w:r>
+            <w:r>
+              <w:rPr>
+                <w:noProof/>
+                <w:webHidden/>
+              </w:rPr>
+            </w:r>
+            <w:r>
+              <w:rPr>
+                <w:noProof/>
+                <w:webHidden/>
+              </w:rPr>
+              <w:fldChar w:fldCharType="separate"/>
+            </w:r>
+            <w:r>
+              <w:rPr>
+                <w:noProof/>
+                <w:webHidden/>
+              </w:rPr>
+              <w:t>11</w:t>
+            </w:r>
+            <w:r>
+              <w:rPr>
+                <w:noProof/>
+                <w:webHidden/>
+              </w:rPr>
+              <w:fldChar w:fldCharType="end"/>
+            </w:r>
+          </w:hyperlink>
+        </w:p>
+        <w:p>
+          <w:pPr>
+            <w:pStyle w:val="TOC2"/>
+            <w:tabs>
+              <w:tab w:val="right" w:leader="dot" w:pos="9350"/>
+            </w:tabs>
+            <w:rPr>
+              <w:noProof/>
+              <w:sz w:val="22"/>
+            </w:rPr>
+          </w:pPr>
+          <w:hyperlink w:anchor="_Toc138099725" w:history="1">
+            <w:r>
+              <w:rPr>
+                <w:rStyle w:val="Hyperlink"/>
+                <w:noProof/>
+              </w:rPr>
+              <w:t>RESULTS AND DISCUSSIONS</w:t>
+            </w:r>
+            <w:r>
+              <w:rPr>
+                <w:noProof/>
+                <w:webHidden/>
+              </w:rPr>
+              <w:tab/>
+            </w:r>
+            <w:r>
+              <w:rPr>
+                <w:noProof/>
+                <w:webHidden/>
+              </w:rPr>
+              <w:fldChar w:fldCharType="begin"/>
+            </w:r>
+            <w:r>
+              <w:rPr>
+                <w:noProof/>
+                <w:webHidden/>
+              </w:rPr>
+              <w:instrText xml:space="preserve"> PAGEREF _Toc138099725 \h </w:instrText>
+            </w:r>
+            <w:r>
+              <w:rPr>
+                <w:noProof/>
+                <w:webHidden/>
+              </w:rPr>
+            </w:r>
+            <w:r>
+              <w:rPr>
+                <w:noProof/>
+                <w:webHidden/>
+              </w:rPr>
+              <w:fldChar w:fldCharType="separate"/>
+            </w:r>
+            <w:r>
+              <w:rPr>
+                <w:noProof/>
+                <w:webHidden/>
+              </w:rPr>
+              <w:t>11</w:t>
+            </w:r>
+            <w:r>
+              <w:rPr>
+                <w:noProof/>
+                <w:webHidden/>
+              </w:rPr>
+              <w:fldChar w:fldCharType="end"/>
+            </w:r>
+          </w:hyperlink>
+        </w:p>
+        <w:p>
+          <w:pPr>
+            <w:pStyle w:val="TOC2"/>
+            <w:tabs>
+              <w:tab w:val="right" w:leader="dot" w:pos="9350"/>
+            </w:tabs>
+            <w:rPr>
+              <w:noProof/>
+              <w:sz w:val="22"/>
+            </w:rPr>
+          </w:pPr>
+          <w:hyperlink w:anchor="_Toc138099726" w:history="1">
+            <w:r>
+              <w:rPr>
+                <w:rStyle w:val="Hyperlink"/>
+                <w:noProof/>
+              </w:rPr>
+              <w:t>&lt;Results by phase of study&gt;</w:t>
+            </w:r>
+            <w:r>
+              <w:rPr>
+                <w:noProof/>
+                <w:webHidden/>
+              </w:rPr>
+              <w:tab/>
+            </w:r>
+            <w:r>
+              <w:rPr>
+                <w:noProof/>
+                <w:webHidden/>
+              </w:rPr>
+              <w:fldChar w:fldCharType="begin"/>
+            </w:r>
+            <w:r>
+              <w:rPr>
+                <w:noProof/>
+                <w:webHidden/>
+              </w:rPr>
+              <w:instrText xml:space="preserve"> PAGEREF _Toc138099726 \h </w:instrText>
+            </w:r>
+            <w:r>
+              <w:rPr>
+                <w:noProof/>
+                <w:webHidden/>
+              </w:rPr>
+            </w:r>
+            <w:r>
+              <w:rPr>
+                <w:noProof/>
+                <w:webHidden/>
+              </w:rPr>
+              <w:fldChar w:fldCharType="separate"/>
+            </w:r>
+            <w:r>
+              <w:rPr>
+                <w:noProof/>
+                <w:webHidden/>
+              </w:rPr>
+              <w:t>11</w:t>
+            </w:r>
+            <w:r>
+              <w:rPr>
+                <w:noProof/>
+                <w:webHidden/>
+              </w:rPr>
+              <w:fldChar w:fldCharType="end"/>
+            </w:r>
+          </w:hyperlink>
+        </w:p>
+        <w:p>
+          <w:pPr>
+            <w:pStyle w:val="TOC2"/>
+            <w:tabs>
+              <w:tab w:val="right" w:leader="dot" w:pos="9350"/>
+            </w:tabs>
+            <w:rPr>
+              <w:noProof/>
+              <w:sz w:val="22"/>
+            </w:rPr>
+          </w:pPr>
+          <w:hyperlink w:anchor="_Toc138099727" w:history="1">
+            <w:r>
+              <w:rPr>
+                <w:rStyle w:val="Hyperlink"/>
+                <w:noProof/>
+              </w:rPr>
+              <w:t>&lt;Verification studies&gt;</w:t>
+            </w:r>
+            <w:r>
+              <w:rPr>
+                <w:noProof/>
+                <w:webHidden/>
+              </w:rPr>
+              <w:tab/>
+            </w:r>
+            <w:r>
+              <w:rPr>
+                <w:noProof/>
+                <w:webHidden/>
+              </w:rPr>
+              <w:fldChar w:fldCharType="begin"/>
+            </w:r>
+            <w:r>
+              <w:rPr>
+                <w:noProof/>
+                <w:webHidden/>
+              </w:rPr>
+              <w:instrText xml:space="preserve"> PAGEREF _Toc138099727 \h </w:instrText>
+            </w:r>
+            <w:r>
+              <w:rPr>
+                <w:noProof/>
+                <w:webHidden/>
+              </w:rPr>
+            </w:r>
+            <w:r>
+              <w:rPr>
+                <w:noProof/>
+                <w:webHidden/>
+              </w:rPr>
+              <w:fldChar w:fldCharType="separate"/>
+            </w:r>
+            <w:r>
+              <w:rPr>
+                <w:noProof/>
+                <w:webHidden/>
+              </w:rPr>
+              <w:t>11</w:t>
+            </w:r>
+            <w:r>
+              <w:rPr>
+                <w:noProof/>
+                <w:webHidden/>
+              </w:rPr>
+              <w:fldChar w:fldCharType="end"/>
+            </w:r>
+          </w:hyperlink>
+        </w:p>
+        <w:p>
+          <w:pPr>
+            <w:pStyle w:val="TOC1"/>
+            <w:tabs>
+              <w:tab w:val="right" w:leader="dot" w:pos="9350"/>
+            </w:tabs>
+            <w:rPr>
+              <w:noProof/>
+              <w:sz w:val="22"/>
+            </w:rPr>
+          </w:pPr>
+          <w:hyperlink w:anchor="_Toc138099728" w:history="1">
+            <w:r>
+              <w:rPr>
+                <w:rStyle w:val="Hyperlink"/>
+                <w:noProof/>
+              </w:rPr>
+              <w:t xml:space="preserve"> Chapter V</w:t>
+            </w:r>
+            <w:r>
+              <w:rPr>
+                <w:noProof/>
+                <w:webHidden/>
+              </w:rPr>
+              <w:tab/>
+            </w:r>
+            <w:r>
+              <w:rPr>
+                <w:noProof/>
+                <w:webHidden/>
+              </w:rPr>
+              <w:fldChar w:fldCharType="begin"/>
+            </w:r>
+            <w:r>
+              <w:rPr>
+                <w:noProof/>
+                <w:webHidden/>
+              </w:rPr>
+              <w:instrText xml:space="preserve"> PAGEREF _Toc138099728 \h </w:instrText>
+            </w:r>
+            <w:r>
+              <w:rPr>
+                <w:noProof/>
+                <w:webHidden/>
+              </w:rPr>
+            </w:r>
+            <w:r>
+              <w:rPr>
+                <w:noProof/>
+                <w:webHidden/>
+              </w:rPr>
+              <w:fldChar w:fldCharType="separate"/>
+            </w:r>
+            <w:r>
+              <w:rPr>
+                <w:noProof/>
+                <w:webHidden/>
+              </w:rPr>
+              <w:t>12</w:t>
+            </w:r>
+            <w:r>
+              <w:rPr>
+                <w:noProof/>
+                <w:webHidden/>
+              </w:rPr>
+              <w:fldChar w:fldCharType="end"/>
+            </w:r>
+          </w:hyperlink>
+        </w:p>
+        <w:p>
+          <w:pPr>
+            <w:pStyle w:val="TOC2"/>
+            <w:tabs>
+              <w:tab w:val="right" w:leader="dot" w:pos="9350"/>
+            </w:tabs>
+            <w:rPr>
+              <w:noProof/>
+              <w:sz w:val="22"/>
+            </w:rPr>
+          </w:pPr>
+          <w:hyperlink w:anchor="_Toc138099729" w:history="1">
+            <w:r>
+              <w:rPr>
+                <w:rStyle w:val="Hyperlink"/>
+                <w:noProof/>
+              </w:rPr>
+              <w:t>SUMMARY, CONCLUSIONS, AND RECOMMENDATIONS</w:t>
+            </w:r>
+            <w:r>
+              <w:rPr>
+                <w:noProof/>
+                <w:webHidden/>
+              </w:rPr>
+              <w:tab/>
+            </w:r>
+            <w:r>
+              <w:rPr>
+                <w:noProof/>
+                <w:webHidden/>
+              </w:rPr>
+              <w:fldChar w:fldCharType="begin"/>
+            </w:r>
+            <w:r>
+              <w:rPr>
+                <w:noProof/>
+                <w:webHidden/>
+              </w:rPr>
+              <w:instrText xml:space="preserve"> PAGEREF _Toc138099729 \h </w:instrText>
+            </w:r>
+            <w:r>
+              <w:rPr>
+                <w:noProof/>
+                <w:webHidden/>
+              </w:rPr>
+            </w:r>
+            <w:r>
+              <w:rPr>
+                <w:noProof/>
+                <w:webHidden/>
+              </w:rPr>
+              <w:fldChar w:fldCharType="separate"/>
+            </w:r>
+            <w:r>
+              <w:rPr>
+                <w:noProof/>
+                <w:webHidden/>
+              </w:rPr>
+              <w:t>12</w:t>
+            </w:r>
+            <w:r>
+              <w:rPr>
+                <w:noProof/>
+                <w:webHidden/>
+              </w:rPr>
+              <w:fldChar w:fldCharType="end"/>
+            </w:r>
+          </w:hyperlink>
+        </w:p>
+        <w:p>
+          <w:pPr>
+            <w:pStyle w:val="TOC2"/>
+            <w:tabs>
+              <w:tab w:val="right" w:leader="dot" w:pos="9350"/>
+            </w:tabs>
+            <w:rPr>
+              <w:noProof/>
+              <w:sz w:val="22"/>
+            </w:rPr>
+          </w:pPr>
+          <w:hyperlink w:anchor="_Toc138099730" w:history="1">
+            <w:r>
+              <w:rPr>
+                <w:rStyle w:val="Hyperlink"/>
+                <w:noProof/>
+              </w:rPr>
+              <w:t>Summary</w:t>
+            </w:r>
+            <w:r>
+              <w:rPr>
+                <w:noProof/>
+                <w:webHidden/>
+              </w:rPr>
+              <w:tab/>
+            </w:r>
+            <w:r>
+              <w:rPr>
+                <w:noProof/>
+                <w:webHidden/>
+              </w:rPr>
+              <w:fldChar w:fldCharType="begin"/>
+            </w:r>
+            <w:r>
+              <w:rPr>
+                <w:noProof/>
+                <w:webHidden/>
+              </w:rPr>
+              <w:instrText xml:space="preserve"> PAGEREF _Toc138099730 \h </w:instrText>
+            </w:r>
+            <w:r>
+              <w:rPr>
+                <w:noProof/>
+                <w:webHidden/>
+              </w:rPr>
+            </w:r>
+            <w:r>
+              <w:rPr>
+                <w:noProof/>
+                <w:webHidden/>
+              </w:rPr>
+              <w:fldChar w:fldCharType="separate"/>
+            </w:r>
+            <w:r>
+              <w:rPr>
+                <w:noProof/>
+                <w:webHidden/>
+              </w:rPr>
+              <w:t>12</w:t>
+            </w:r>
+            <w:r>
+              <w:rPr>
+                <w:noProof/>
+                <w:webHidden/>
+              </w:rPr>
+              <w:fldChar w:fldCharType="end"/>
+            </w:r>
+          </w:hyperlink>
+        </w:p>
+        <w:p>
+          <w:pPr>
+            <w:pStyle w:val="TOC2"/>
+            <w:tabs>
+              <w:tab w:val="right" w:leader="dot" w:pos="9350"/>
+            </w:tabs>
+            <w:rPr>
+              <w:noProof/>
+              <w:sz w:val="22"/>
+            </w:rPr>
+          </w:pPr>
+          <w:hyperlink w:anchor="_Toc138099731" w:history="1">
+            <w:r>
+              <w:rPr>
+                <w:rStyle w:val="Hyperlink"/>
+                <w:noProof/>
+              </w:rPr>
+              <w:t>Conclusions</w:t>
+            </w:r>
+            <w:r>
+              <w:rPr>
+                <w:noProof/>
+                <w:webHidden/>
+              </w:rPr>
+              <w:tab/>
+            </w:r>
+            <w:r>
+              <w:rPr>
+                <w:noProof/>
+                <w:webHidden/>
+              </w:rPr>
+              <w:fldChar w:fldCharType="begin"/>
+            </w:r>
+            <w:r>
+              <w:rPr>
+                <w:noProof/>
+                <w:webHidden/>
+              </w:rPr>
+              <w:instrText xml:space="preserve"> PAGEREF _Toc138099731 \h </w:instrText>
+            </w:r>
+            <w:r>
+              <w:rPr>
+                <w:noProof/>
+                <w:webHidden/>
+              </w:rPr>
+            </w:r>
+            <w:r>
+              <w:rPr>
+                <w:noProof/>
+                <w:webHidden/>
+              </w:rPr>
+              <w:fldChar w:fldCharType="separate"/>
+            </w:r>
+            <w:r>
+              <w:rPr>
+                <w:noProof/>
+                <w:webHidden/>
+              </w:rPr>
+              <w:t>12</w:t>
+            </w:r>
+            <w:r>
+              <w:rPr>
+                <w:noProof/>
+                <w:webHidden/>
+              </w:rPr>
+              <w:fldChar w:fldCharType="end"/>
+            </w:r>
+          </w:hyperlink>
+        </w:p>
+        <w:p>
+          <w:pPr>
+            <w:pStyle w:val="TOC2"/>
+            <w:tabs>
+              <w:tab w:val="right" w:leader="dot" w:pos="9350"/>
+            </w:tabs>
+            <w:rPr>
+              <w:noProof/>
+              <w:sz w:val="22"/>
+            </w:rPr>
+          </w:pPr>
+          <w:hyperlink w:anchor="_Toc138099732" w:history="1">
+            <w:r>
+              <w:rPr>
+                <w:rStyle w:val="Hyperlink"/>
+                <w:noProof/>
+              </w:rPr>
+              <w:t>Recommendations</w:t>
+            </w:r>
+            <w:r>
+              <w:rPr>
+                <w:noProof/>
+                <w:webHidden/>
+              </w:rPr>
+              <w:tab/>
+            </w:r>
+            <w:r>
+              <w:rPr>
+                <w:noProof/>
+                <w:webHidden/>
+              </w:rPr>
+              <w:fldChar w:fldCharType="begin"/>
+            </w:r>
+            <w:r>
+              <w:rPr>
+                <w:noProof/>
+                <w:webHidden/>
+              </w:rPr>
+              <w:instrText xml:space="preserve"> PAGEREF _Toc138099732 \h </w:instrText>
+            </w:r>
+            <w:r>
+              <w:rPr>
+                <w:noProof/>
+                <w:webHidden/>
+              </w:rPr>
+            </w:r>
+            <w:r>
+              <w:rPr>
+                <w:noProof/>
+                <w:webHidden/>
+              </w:rPr>
+              <w:fldChar w:fldCharType="separate"/>
+            </w:r>
+            <w:r>
+              <w:rPr>
+                <w:noProof/>
+                <w:webHidden/>
+              </w:rPr>
+              <w:t>12</w:t>
+            </w:r>
+            <w:r>
+              <w:rPr>
+                <w:noProof/>
+                <w:webHidden/>
+              </w:rPr>
+              <w:fldChar w:fldCharType="end"/>
+            </w:r>
+          </w:hyperlink>
+        </w:p>
+        <w:p>
+          <w:pPr>
+            <w:pStyle w:val="TOC1"/>
+            <w:tabs>
+              <w:tab w:val="right" w:leader="dot" w:pos="9350"/>
+            </w:tabs>
+            <w:rPr>
+              <w:noProof/>
+              <w:sz w:val="22"/>
+            </w:rPr>
+          </w:pPr>
+          <w:hyperlink w:anchor="_Toc138099733" w:history="1">
+            <w:r>
+              <w:rPr>
+                <w:rStyle w:val="Hyperlink"/>
+                <w:noProof/>
+              </w:rPr>
+              <w:t xml:space="preserve"> REFERENCES</w:t>
+            </w:r>
+            <w:r>
+              <w:rPr>
+                <w:noProof/>
+                <w:webHidden/>
+              </w:rPr>
+              <w:tab/>
+            </w:r>
+            <w:r>
+              <w:rPr>
+                <w:noProof/>
+                <w:webHidden/>
+              </w:rPr>
+              <w:fldChar w:fldCharType="begin"/>
+            </w:r>
+            <w:r>
+              <w:rPr>
+                <w:noProof/>
+                <w:webHidden/>
+              </w:rPr>
+              <w:instrText xml:space="preserve"> PAGEREF _Toc138099733 \h </w:instrText>
+            </w:r>
+            <w:r>
+              <w:rPr>
+                <w:noProof/>
+                <w:webHidden/>
+              </w:rPr>
+            </w:r>
+            <w:r>
+              <w:rPr>
+                <w:noProof/>
+                <w:webHidden/>
+              </w:rPr>
+              <w:fldChar w:fldCharType="separate"/>
+            </w:r>
+            <w:r>
+              <w:rPr>
+                <w:noProof/>
+                <w:webHidden/>
+              </w:rPr>
+              <w:t>13</w:t>
+            </w:r>
+            <w:r>
+              <w:rPr>
+                <w:noProof/>
+                <w:webHidden/>
+              </w:rPr>
+              <w:fldChar w:fldCharType="end"/>
+            </w:r>
+          </w:hyperlink>
+        </w:p>
+        <w:p>
+          <w:pPr>
+            <w:pStyle w:val="TOC1"/>
+            <w:tabs>
+              <w:tab w:val="right" w:leader="dot" w:pos="9350"/>
+            </w:tabs>
+            <w:rPr>
+              <w:noProof/>
+              <w:sz w:val="22"/>
+            </w:rPr>
+          </w:pPr>
+          <w:hyperlink w:anchor="_Toc138099734" w:history="1">
+            <w:r>
+              <w:rPr>
+                <w:rStyle w:val="Hyperlink"/>
+                <w:noProof/>
+              </w:rPr>
+              <w:t xml:space="preserve"> APPENDICES</w:t>
+            </w:r>
+            <w:r>
+              <w:rPr>
+                <w:noProof/>
+                <w:webHidden/>
+              </w:rPr>
+              <w:tab/>
+            </w:r>
+            <w:r>
+              <w:rPr>
+                <w:noProof/>
+                <w:webHidden/>
+              </w:rPr>
+              <w:fldChar w:fldCharType="begin"/>
+            </w:r>
+            <w:r>
+              <w:rPr>
+                <w:noProof/>
+                <w:webHidden/>
+              </w:rPr>
+              <w:instrText xml:space="preserve"> PAGEREF _Toc138099734 \h </w:instrText>
+            </w:r>
+            <w:r>
+              <w:rPr>
+                <w:noProof/>
+                <w:webHidden/>
+              </w:rPr>
+            </w:r>
+            <w:r>
+              <w:rPr>
+                <w:noProof/>
+                <w:webHidden/>
+              </w:rPr>
+              <w:fldChar w:fldCharType="separate"/>
+            </w:r>
+            <w:r>
+              <w:rPr>
+                <w:noProof/>
+                <w:webHidden/>
+              </w:rPr>
+              <w:t>14</w:t>
+            </w:r>
+            <w:r>
+              <w:rPr>
+                <w:noProof/>
+                <w:webHidden/>
+              </w:rPr>
+              <w:fldChar w:fldCharType="end"/>
+            </w:r>
+          </w:hyperlink>
+        </w:p>
+        <w:p>
+          <w:pPr>
+            <w:pStyle w:val="TOC2"/>
+            <w:tabs>
+              <w:tab w:val="right" w:leader="dot" w:pos="9350"/>
+            </w:tabs>
+            <w:rPr>
+              <w:noProof/>
+              <w:sz w:val="22"/>
+            </w:rPr>
+          </w:pPr>
+          <w:hyperlink w:anchor="_Toc138099735" w:history="1">
+            <w:r>
+              <w:rPr>
+                <w:rStyle w:val="Hyperlink"/>
+                <w:noProof/>
+              </w:rPr>
+              <w:t>Letter Request to Client</w:t>
+            </w:r>
+            <w:r>
+              <w:rPr>
+                <w:noProof/>
+                <w:webHidden/>
+              </w:rPr>
+              <w:tab/>
+            </w:r>
+            <w:r>
+              <w:rPr>
+                <w:noProof/>
+                <w:webHidden/>
+              </w:rPr>
+              <w:fldChar w:fldCharType="begin"/>
+            </w:r>
+            <w:r>
+              <w:rPr>
+                <w:noProof/>
+                <w:webHidden/>
+              </w:rPr>
+              <w:instrText xml:space="preserve"> PAGEREF _Toc138099735 \h </w:instrText>
+            </w:r>
+            <w:r>
+              <w:rPr>
+                <w:noProof/>
+                <w:webHidden/>
+              </w:rPr>
+            </w:r>
+            <w:r>
+              <w:rPr>
+                <w:noProof/>
+                <w:webHidden/>
+              </w:rPr>
+              <w:fldChar w:fldCharType="separate"/>
+            </w:r>
+            <w:r>
+              <w:rPr>
+                <w:noProof/>
+                <w:webHidden/>
+              </w:rPr>
+              <w:t>14</w:t>
+            </w:r>
+            <w:r>
+              <w:rPr>
+                <w:noProof/>
+                <w:webHidden/>
+              </w:rPr>
+              <w:fldChar w:fldCharType="end"/>
+            </w:r>
+          </w:hyperlink>
+        </w:p>
+        <w:p>
+          <w:pPr>
+            <w:pStyle w:val="TOC2"/>
+            <w:tabs>
+              <w:tab w:val="right" w:leader="dot" w:pos="9350"/>
+            </w:tabs>
+            <w:rPr>
+              <w:noProof/>
+              <w:sz w:val="22"/>
+            </w:rPr>
+          </w:pPr>
+          <w:hyperlink w:anchor="_Toc138099736" w:history="1">
+            <w:r>
+              <w:rPr>
+                <w:rStyle w:val="Hyperlink"/>
+                <w:noProof/>
+              </w:rPr>
+              <w:t>Relevant Source Codes</w:t>
+            </w:r>
+            <w:r>
+              <w:rPr>
+                <w:noProof/>
+                <w:webHidden/>
+              </w:rPr>
+              <w:tab/>
+            </w:r>
+            <w:r>
+              <w:rPr>
+                <w:noProof/>
+                <w:webHidden/>
+              </w:rPr>
+              <w:fldChar w:fldCharType="begin"/>
+            </w:r>
+            <w:r>
+              <w:rPr>
+                <w:noProof/>
+                <w:webHidden/>
+              </w:rPr>
+              <w:instrText xml:space="preserve"> PAGEREF _Toc138099736 \h </w:instrText>
+            </w:r>
+            <w:r>
+              <w:rPr>
+                <w:noProof/>
+                <w:webHidden/>
+              </w:rPr>
+            </w:r>
+            <w:r>
+              <w:rPr>
+                <w:noProof/>
+                <w:webHidden/>
+              </w:rPr>
+              <w:fldChar w:fldCharType="separate"/>
+            </w:r>
+            <w:r>
+              <w:rPr>
+                <w:noProof/>
+                <w:webHidden/>
+              </w:rPr>
+              <w:t>14</w:t>
+            </w:r>
+            <w:r>
+              <w:rPr>
+                <w:noProof/>
+                <w:webHidden/>
+              </w:rPr>
+              <w:fldChar w:fldCharType="end"/>
+            </w:r>
+          </w:hyperlink>
+        </w:p>
+        <w:p>
+          <w:pPr>
+            <w:pStyle w:val="TOC2"/>
+            <w:tabs>
+              <w:tab w:val="right" w:leader="dot" w:pos="9350"/>
+            </w:tabs>
+            <w:rPr>
+              <w:noProof/>
+              <w:sz w:val="22"/>
+            </w:rPr>
+          </w:pPr>
+          <w:hyperlink w:anchor="_Toc138099737" w:history="1">
+            <w:r>
+              <w:rPr>
+                <w:rStyle w:val="Hyperlink"/>
+                <w:noProof/>
+              </w:rPr>
+              <w:t>Evaluation Tool</w:t>
+            </w:r>
+            <w:r>
+              <w:rPr>
+                <w:noProof/>
+                <w:webHidden/>
+              </w:rPr>
+              <w:tab/>
+            </w:r>
+            <w:r>
+              <w:rPr>
+                <w:noProof/>
+                <w:webHidden/>
+              </w:rPr>
+              <w:fldChar w:fldCharType="begin"/>
+            </w:r>
+            <w:r>
+              <w:rPr>
+                <w:noProof/>
+                <w:webHidden/>
+              </w:rPr>
+              <w:instrText xml:space="preserve"> PAGEREF _Toc138099737 \h </w:instrText>
+            </w:r>
+            <w:r>
+              <w:rPr>
+                <w:noProof/>
+                <w:webHidden/>
+              </w:rPr>
+            </w:r>
+            <w:r>
+              <w:rPr>
+                <w:noProof/>
+                <w:webHidden/>
+              </w:rPr>
+              <w:fldChar w:fldCharType="separate"/>
+            </w:r>
+            <w:r>
+              <w:rPr>
+                <w:noProof/>
+                <w:webHidden/>
+              </w:rPr>
+              <w:t>14</w:t>
+            </w:r>
+            <w:r>
+              <w:rPr>
+                <w:noProof/>
+                <w:webHidden/>
+              </w:rPr>
+              <w:fldChar w:fldCharType="end"/>
+            </w:r>
+          </w:hyperlink>
+        </w:p>
+        <w:p>
+          <w:pPr>
+            <w:pStyle w:val="TOC2"/>
+            <w:tabs>
+              <w:tab w:val="right" w:leader="dot" w:pos="9350"/>
+            </w:tabs>
+            <w:rPr>
+              <w:noProof/>
+              <w:sz w:val="22"/>
+            </w:rPr>
+          </w:pPr>
+          <w:hyperlink w:anchor="_Toc138099738" w:history="1">
+            <w:r>
+              <w:rPr>
+                <w:rStyle w:val="Hyperlink"/>
+                <w:noProof/>
+              </w:rPr>
+              <w:t>Sample Input/Output/Reports</w:t>
+            </w:r>
+            <w:r>
+              <w:rPr>
+                <w:noProof/>
+                <w:webHidden/>
+              </w:rPr>
+              <w:tab/>
+            </w:r>
+            <w:r>
+              <w:rPr>
+                <w:noProof/>
+                <w:webHidden/>
+              </w:rPr>
+              <w:fldChar w:fldCharType="begin"/>
+            </w:r>
+            <w:r>
+              <w:rPr>
+                <w:noProof/>
+                <w:webHidden/>
+              </w:rPr>
+              <w:instrText xml:space="preserve"> PAGEREF _Toc138099738 \h </w:instrText>
+            </w:r>
+            <w:r>
+              <w:rPr>
+                <w:noProof/>
+                <w:webHidden/>
+              </w:rPr>
+            </w:r>
+            <w:r>
+              <w:rPr>
+                <w:noProof/>
+                <w:webHidden/>
+              </w:rPr>
+              <w:fldChar w:fldCharType="separate"/>
+            </w:r>
+            <w:r>
+              <w:rPr>
+                <w:noProof/>
+                <w:webHidden/>
+              </w:rPr>
+              <w:t>14</w:t>
+            </w:r>
+            <w:r>
+              <w:rPr>
+                <w:noProof/>
+                <w:webHidden/>
+              </w:rPr>
+              <w:fldChar w:fldCharType="end"/>
+            </w:r>
+          </w:hyperlink>
+        </w:p>
+        <w:p>
+          <w:pPr>
+            <w:pStyle w:val="TOC2"/>
+            <w:tabs>
+              <w:tab w:val="right" w:leader="dot" w:pos="9350"/>
+            </w:tabs>
+            <w:rPr>
+              <w:noProof/>
+              <w:sz w:val="22"/>
+            </w:rPr>
+          </w:pPr>
+          <w:hyperlink w:anchor="_Toc138099739" w:history="1">
+            <w:r>
+              <w:rPr>
+                <w:rStyle w:val="Hyperlink"/>
+                <w:noProof/>
+              </w:rPr>
+              <w:t>User’s Guide/Manual</w:t>
+            </w:r>
+            <w:r>
+              <w:rPr>
+                <w:noProof/>
+                <w:webHidden/>
+              </w:rPr>
+              <w:tab/>
+            </w:r>
+            <w:r>
+              <w:rPr>
+                <w:noProof/>
+                <w:webHidden/>
+              </w:rPr>
+              <w:fldChar w:fldCharType="begin"/>
+            </w:r>
+            <w:r>
+              <w:rPr>
+                <w:noProof/>
+                <w:webHidden/>
+              </w:rPr>
+              <w:instrText xml:space="preserve"> PAGEREF _Toc138099739 \h </w:instrText>
+            </w:r>
+            <w:r>
+              <w:rPr>
+                <w:noProof/>
+                <w:webHidden/>
+              </w:rPr>
+            </w:r>
+            <w:r>
+              <w:rPr>
+                <w:noProof/>
+                <w:webHidden/>
+              </w:rPr>
+              <w:fldChar w:fldCharType="separate"/>
+            </w:r>
+            <w:r>
+              <w:rPr>
+                <w:noProof/>
+                <w:webHidden/>
+              </w:rPr>
+              <w:t>14</w:t>
+            </w:r>
+            <w:r>
+              <w:rPr>
+                <w:noProof/>
+                <w:webHidden/>
+              </w:rPr>
+              <w:fldChar w:fldCharType="end"/>
+            </w:r>
+          </w:hyperlink>
+        </w:p>
+        <w:p>
+          <w:pPr>
+            <w:pStyle w:val="TOC2"/>
+            <w:tabs>
+              <w:tab w:val="right" w:leader="dot" w:pos="9350"/>
+            </w:tabs>
+            <w:rPr>
+              <w:noProof/>
+              <w:sz w:val="22"/>
+            </w:rPr>
+          </w:pPr>
+          <w:hyperlink w:anchor="_Toc138099740" w:history="1">
+            <w:r>
+              <w:rPr>
+                <w:rStyle w:val="Hyperlink"/>
+                <w:noProof/>
+              </w:rPr>
+              <w:t>&lt;Other Relevant Documents&gt;</w:t>
+            </w:r>
+            <w:r>
+              <w:rPr>
+                <w:noProof/>
+                <w:webHidden/>
+              </w:rPr>
+              <w:tab/>
+            </w:r>
+            <w:r>
+              <w:rPr>
+                <w:noProof/>
+                <w:webHidden/>
+              </w:rPr>
+              <w:fldChar w:fldCharType="begin"/>
+            </w:r>
+            <w:r>
+              <w:rPr>
+                <w:noProof/>
+                <w:webHidden/>
+              </w:rPr>
+              <w:instrText xml:space="preserve"> PAGEREF _Toc138099740 \h </w:instrText>
+            </w:r>
+            <w:r>
+              <w:rPr>
+                <w:noProof/>
+                <w:webHidden/>
+              </w:rPr>
+            </w:r>
+            <w:r>
+              <w:rPr>
+                <w:noProof/>
+                <w:webHidden/>
+              </w:rPr>
+              <w:fldChar w:fldCharType="separate"/>
+            </w:r>
+            <w:r>
+              <w:rPr>
+                <w:noProof/>
+                <w:webHidden/>
+              </w:rPr>
+              <w:t>14</w:t>
+            </w:r>
+            <w:r>
+              <w:rPr>
+                <w:noProof/>
+                <w:webHidden/>
+              </w:rPr>
+              <w:fldChar w:fldCharType="end"/>
+            </w:r>
+          </w:hyperlink>
+        </w:p>
+        <w:p>
+          <w:pPr>
+            <w:pStyle w:val="TOC2"/>
+            <w:tabs>
+              <w:tab w:val="right" w:leader="dot" w:pos="9350"/>
+            </w:tabs>
+            <w:rPr>
+              <w:noProof/>
+              <w:sz w:val="22"/>
+            </w:rPr>
+          </w:pPr>
+          <w:hyperlink w:anchor="_Toc138099741" w:history="1">
+            <w:r>
+              <w:rPr>
+                <w:rStyle w:val="Hyperlink"/>
+                <w:noProof/>
+              </w:rPr>
+              <w:t>Acceptance Sheet</w:t>
+            </w:r>
+            <w:r>
+              <w:rPr>
+                <w:noProof/>
+                <w:webHidden/>
+              </w:rPr>
+              <w:tab/>
+            </w:r>
+            <w:r>
+              <w:rPr>
+                <w:noProof/>
+                <w:webHidden/>
+              </w:rPr>
+              <w:fldChar w:fldCharType="begin"/>
+            </w:r>
+            <w:r>
+              <w:rPr>
+                <w:noProof/>
+                <w:webHidden/>
+              </w:rPr>
+              <w:instrText xml:space="preserve"> PAGEREF _Toc138099741 \h </w:instrText>
+            </w:r>
+            <w:r>
+              <w:rPr>
+                <w:noProof/>
+                <w:webHidden/>
+              </w:rPr>
+            </w:r>
+            <w:r>
+              <w:rPr>
+                <w:noProof/>
+                <w:webHidden/>
+              </w:rPr>
+              <w:fldChar w:fldCharType="separate"/>
+            </w:r>
+            <w:r>
+              <w:rPr>
+                <w:noProof/>
+                <w:webHidden/>
+              </w:rPr>
+              <w:t>14</w:t>
+            </w:r>
+            <w:r>
+              <w:rPr>
+                <w:noProof/>
+                <w:webHidden/>
+              </w:rPr>
+              <w:fldChar w:fldCharType="end"/>
+            </w:r>
+          </w:hyperlink>
+        </w:p>
+        <w:p>
+          <w:pPr>
+            <w:pStyle w:val="TOC2"/>
+            <w:tabs>
+              <w:tab w:val="right" w:leader="dot" w:pos="9350"/>
+            </w:tabs>
+            <w:rPr>
+              <w:noProof/>
+              <w:sz w:val="22"/>
+            </w:rPr>
+          </w:pPr>
+          <w:hyperlink w:anchor="_Toc138099742" w:history="1">
+            <w:r>
+              <w:rPr>
+                <w:rStyle w:val="Hyperlink"/>
+                <w:noProof/>
+              </w:rPr>
+              <w:t>20% Plagiarism in Grammarly</w:t>
+            </w:r>
+            <w:r>
+              <w:rPr>
+                <w:noProof/>
+                <w:webHidden/>
+              </w:rPr>
+              <w:tab/>
+            </w:r>
+            <w:r>
+              <w:rPr>
+                <w:noProof/>
+                <w:webHidden/>
+              </w:rPr>
+              <w:fldChar w:fldCharType="begin"/>
+            </w:r>
+            <w:r>
+              <w:rPr>
+                <w:noProof/>
+                <w:webHidden/>
+              </w:rPr>
+              <w:instrText xml:space="preserve"> PAGEREF _Toc138099742 \h </w:instrText>
+            </w:r>
+            <w:r>
+              <w:rPr>
+                <w:noProof/>
+                <w:webHidden/>
+              </w:rPr>
+            </w:r>
+            <w:r>
+              <w:rPr>
+                <w:noProof/>
+                <w:webHidden/>
+              </w:rPr>
+              <w:fldChar w:fldCharType="separate"/>
+            </w:r>
+            <w:r>
+              <w:rPr>
+                <w:noProof/>
+                <w:webHidden/>
+              </w:rPr>
+              <w:t>14</w:t>
+            </w:r>
+            <w:r>
+              <w:rPr>
+                <w:noProof/>
+                <w:webHidden/>
+              </w:rPr>
+              <w:fldChar w:fldCharType="end"/>
+            </w:r>
+          </w:hyperlink>
+        </w:p>
+        <w:p>
+          <w:pPr>
+            <w:pStyle w:val="TOC1"/>
+            <w:tabs>
+              <w:tab w:val="right" w:leader="dot" w:pos="9350"/>
+            </w:tabs>
+            <w:rPr>
+              <w:noProof/>
+              <w:sz w:val="22"/>
+            </w:rPr>
+          </w:pPr>
+          <w:hyperlink w:anchor="_Toc138099743" w:history="1">
+            <w:r>
+              <w:rPr>
+                <w:rStyle w:val="Hyperlink"/>
+                <w:noProof/>
+              </w:rPr>
+              <w:t xml:space="preserve"> CURRICULUM VITAE</w:t>
+            </w:r>
+            <w:r>
+              <w:rPr>
+                <w:noProof/>
+                <w:webHidden/>
+              </w:rPr>
+              <w:tab/>
+            </w:r>
+            <w:r>
+              <w:rPr>
+                <w:noProof/>
+                <w:webHidden/>
+              </w:rPr>
+              <w:fldChar w:fldCharType="begin"/>
+            </w:r>
+            <w:r>
+              <w:rPr>
+                <w:noProof/>
+                <w:webHidden/>
+              </w:rPr>
+              <w:instrText xml:space="preserve"> PAGEREF _Toc138099743 \h </w:instrText>
+            </w:r>
+            <w:r>
+              <w:rPr>
+                <w:noProof/>
+                <w:webHidden/>
+              </w:rPr>
+            </w:r>
+            <w:r>
+              <w:rPr>
+                <w:noProof/>
+                <w:webHidden/>
+              </w:rPr>
+              <w:fldChar w:fldCharType="separate"/>
+            </w:r>
+            <w:r>
+              <w:rPr>
+                <w:noProof/>
+                <w:webHidden/>
+              </w:rPr>
+              <w:t>15</w:t>
+            </w:r>
+            <w:r>
+              <w:rPr>
+                <w:noProof/>
+                <w:webHidden/>
+              </w:rPr>
+              <w:fldChar w:fldCharType="end"/>
+            </w:r>
+          </w:hyperlink>
+        </w:p>
+        <w:p>
+          <w:r>
+            <w:rPr>
+              <w:b/>
+              <w:bCs/>
+              <w:noProof/>
+            </w:rPr>
+            <w:fldChar w:fldCharType="end"/>
+          </w:r>
+        </w:p>
+      </w:sdtContent>
+    </w:sdt>
     <w:p/>
     <w:p>
       <w:pPr>
@@ -58,10 +3371,12 @@
           <w:numId w:val="0"/>
         </w:numPr>
       </w:pPr>
+      <w:bookmarkStart w:id="3" w:name="_Toc138099700"/>
       <w:r>
         <w:lastRenderedPageBreak/>
         <w:t>LIST OF TABLES</w:t>
       </w:r>
+      <w:bookmarkEnd w:id="3"/>
     </w:p>
     <w:p/>
     <w:p>
@@ -72,10 +3387,12 @@
           <w:numId w:val="0"/>
         </w:numPr>
       </w:pPr>
+      <w:bookmarkStart w:id="4" w:name="_Toc138099701"/>
       <w:r>
         <w:lastRenderedPageBreak/>
         <w:t>LIST OF FIGURES</w:t>
       </w:r>
+      <w:bookmarkEnd w:id="4"/>
     </w:p>
     <w:p/>
     <w:p>
@@ -86,16 +3403,19 @@
           <w:numId w:val="0"/>
         </w:numPr>
       </w:pPr>
+      <w:bookmarkStart w:id="5" w:name="_Toc138099702"/>
       <w:r>
         <w:lastRenderedPageBreak/>
         <w:t>ABSTRACT</w:t>
       </w:r>
+      <w:bookmarkEnd w:id="5"/>
     </w:p>
     <w:p/>
     <w:p>
       <w:pPr>
         <w:pStyle w:val="Heading1"/>
       </w:pPr>
+      <w:bookmarkStart w:id="6" w:name="_Toc138099703"/>
       <w:r>
         <w:lastRenderedPageBreak/>
         <w:t>Chapter</w:t>
@@ -103,14 +3423,17 @@
       <w:r>
         <w:t xml:space="preserve"> I</w:t>
       </w:r>
+      <w:bookmarkEnd w:id="6"/>
     </w:p>
     <w:p>
       <w:pPr>
         <w:pStyle w:val="Heading2ChapterTitle"/>
       </w:pPr>
+      <w:bookmarkStart w:id="7" w:name="_Toc138099704"/>
       <w:r>
         <w:t>INTRODUCTION</w:t>
       </w:r>
+      <w:bookmarkEnd w:id="7"/>
     </w:p>
     <w:p>
       <w:pPr>
@@ -181,9 +3504,11 @@
       <w:pPr>
         <w:pStyle w:val="Heading2"/>
       </w:pPr>
+      <w:bookmarkStart w:id="8" w:name="_Toc138099705"/>
       <w:r>
         <w:t>Objectives of the Project</w:t>
       </w:r>
+      <w:bookmarkEnd w:id="8"/>
     </w:p>
     <w:p>
       <w:pPr>
@@ -200,27 +3525,43 @@
       <w:pPr>
         <w:pStyle w:val="Heading2"/>
       </w:pPr>
+      <w:bookmarkStart w:id="9" w:name="_Toc138099706"/>
       <w:r>
         <w:t>Scope and Delimitations of the Project</w:t>
       </w:r>
+      <w:bookmarkEnd w:id="9"/>
     </w:p>
     <w:p>
       <w:pPr>
         <w:pStyle w:val="Heading2"/>
       </w:pPr>
+      <w:bookmarkStart w:id="10" w:name="_Toc138099707"/>
       <w:r>
         <w:t>Significance of the Project</w:t>
       </w:r>
+      <w:bookmarkEnd w:id="10"/>
     </w:p>
     <w:p/>
     <w:p>
       <w:pPr>
         <w:pStyle w:val="Heading1"/>
       </w:pPr>
+      <w:bookmarkStart w:id="11" w:name="_Toc138099708"/>
       <w:r>
         <w:lastRenderedPageBreak/>
         <w:t>Chapter II</w:t>
       </w:r>
+      <w:bookmarkEnd w:id="11"/>
+    </w:p>
+    <w:p>
+      <w:pPr>
+        <w:pStyle w:val="Heading2ChapterTitle"/>
+      </w:pPr>
+      <w:bookmarkStart w:id="12" w:name="_Toc138099709"/>
+      <w:r>
+        <w:t>THEORETICAL FRAMEWORK</w:t>
+      </w:r>
+      <w:bookmarkEnd w:id="12"/>
     </w:p>
     <w:p>
       <w:pPr>
@@ -231,14 +3572,6 @@
       </w:r>
       <w:r>
         <w:t>.</w:t>
-      </w:r>
-    </w:p>
-    <w:p>
-      <w:pPr>
-        <w:pStyle w:val="Heading2"/>
-      </w:pPr>
-      <w:r>
-        <w:t>Theoretical Framework</w:t>
       </w:r>
     </w:p>
     <w:p>
@@ -300,43 +3633,53 @@
       <w:pPr>
         <w:pStyle w:val="Heading2"/>
       </w:pPr>
+      <w:bookmarkStart w:id="13" w:name="_Toc138099710"/>
       <w:r>
         <w:t>Review of Related Literature</w:t>
       </w:r>
+      <w:bookmarkEnd w:id="13"/>
     </w:p>
     <w:p>
       <w:pPr>
         <w:pStyle w:val="Heading2"/>
       </w:pPr>
+      <w:bookmarkStart w:id="14" w:name="_Toc138099711"/>
       <w:r>
         <w:t>Conceptual Framework</w:t>
       </w:r>
+      <w:bookmarkEnd w:id="14"/>
     </w:p>
     <w:p>
       <w:pPr>
         <w:pStyle w:val="Heading2"/>
       </w:pPr>
+      <w:bookmarkStart w:id="15" w:name="_Toc138099712"/>
       <w:r>
         <w:t>Definition of Terms</w:t>
       </w:r>
+      <w:bookmarkEnd w:id="15"/>
     </w:p>
     <w:p/>
     <w:p>
       <w:pPr>
         <w:pStyle w:val="Heading1"/>
       </w:pPr>
+      <w:bookmarkStart w:id="16" w:name="_Toc138099713"/>
       <w:r>
         <w:lastRenderedPageBreak/>
         <w:t>Chapter III</w:t>
       </w:r>
+      <w:bookmarkEnd w:id="16"/>
     </w:p>
     <w:p>
       <w:pPr>
         <w:pStyle w:val="Heading2ChapterTitle"/>
       </w:pPr>
+      <w:bookmarkStart w:id="17" w:name="_Toc138099714"/>
       <w:r>
         <w:t>OPERATIONAL FRAMEWORK</w:t>
       </w:r>
+      <w:bookmarkEnd w:id="17"/>
     </w:p>
     <w:p>
       <w:pPr>
@@ -353,91 +3696,113 @@
       <w:pPr>
         <w:pStyle w:val="Heading2"/>
       </w:pPr>
+      <w:bookmarkStart w:id="18" w:name="_Toc138099715"/>
       <w:r>
         <w:t>Materials</w:t>
       </w:r>
+      <w:bookmarkEnd w:id="18"/>
     </w:p>
     <w:p>
       <w:pPr>
         <w:pStyle w:val="Heading3"/>
       </w:pPr>
+      <w:bookmarkStart w:id="19" w:name="_Toc138099716"/>
       <w:r>
         <w:t>Software</w:t>
       </w:r>
+      <w:bookmarkEnd w:id="19"/>
     </w:p>
     <w:p>
       <w:pPr>
         <w:pStyle w:val="Heading3"/>
       </w:pPr>
+      <w:bookmarkStart w:id="20" w:name="_Toc138099717"/>
       <w:r>
         <w:t>Hardware</w:t>
       </w:r>
+      <w:bookmarkEnd w:id="20"/>
     </w:p>
     <w:p>
       <w:pPr>
         <w:pStyle w:val="Heading3"/>
       </w:pPr>
+      <w:bookmarkStart w:id="21" w:name="_Toc138099718"/>
       <w:r>
         <w:t>Data</w:t>
       </w:r>
+      <w:bookmarkEnd w:id="21"/>
     </w:p>
     <w:p>
       <w:pPr>
         <w:pStyle w:val="Heading3"/>
       </w:pPr>
+      <w:bookmarkStart w:id="22" w:name="_Toc138099719"/>
       <w:r>
         <w:t>Systems Environment</w:t>
       </w:r>
+      <w:bookmarkEnd w:id="22"/>
     </w:p>
     <w:p>
       <w:pPr>
         <w:pStyle w:val="Heading2"/>
       </w:pPr>
+      <w:bookmarkStart w:id="23" w:name="_Toc138099720"/>
       <w:r>
         <w:t>Methods</w:t>
       </w:r>
+      <w:bookmarkEnd w:id="23"/>
     </w:p>
     <w:p>
       <w:pPr>
         <w:pStyle w:val="Heading3"/>
       </w:pPr>
+      <w:bookmarkStart w:id="24" w:name="_Toc138099721"/>
       <w:r>
         <w:t>SLDC Model</w:t>
       </w:r>
+      <w:bookmarkEnd w:id="24"/>
     </w:p>
     <w:p>
       <w:pPr>
         <w:pStyle w:val="Heading3"/>
       </w:pPr>
+      <w:bookmarkStart w:id="25" w:name="_Toc138099722"/>
       <w:r>
         <w:t>&lt;Procedures for the different phases&gt;</w:t>
       </w:r>
+      <w:bookmarkEnd w:id="25"/>
     </w:p>
     <w:p>
       <w:pPr>
         <w:pStyle w:val="Heading3"/>
       </w:pPr>
+      <w:bookmarkStart w:id="26" w:name="_Toc138099723"/>
       <w:r>
         <w:t>Evaluation</w:t>
       </w:r>
+      <w:bookmarkEnd w:id="26"/>
     </w:p>
     <w:p/>
     <w:p>
       <w:pPr>
         <w:pStyle w:val="Heading1"/>
       </w:pPr>
+      <w:bookmarkStart w:id="27" w:name="_Toc138099724"/>
       <w:r>
         <w:lastRenderedPageBreak/>
         <w:t>Chapter IV</w:t>
       </w:r>
+      <w:bookmarkEnd w:id="27"/>
     </w:p>
     <w:p>
       <w:pPr>
         <w:pStyle w:val="Heading2ChapterTitle"/>
       </w:pPr>
+      <w:bookmarkStart w:id="28" w:name="_Toc138099725"/>
       <w:r>
         <w:t>RESULTS AND DISCUSSIONS</w:t>
       </w:r>
+      <w:bookmarkEnd w:id="28"/>
     </w:p>
     <w:p>
       <w:pPr>
@@ -454,35 +3819,43 @@
       <w:pPr>
         <w:pStyle w:val="Heading2"/>
       </w:pPr>
+      <w:bookmarkStart w:id="29" w:name="_Toc138099726"/>
       <w:r>
         <w:t>&lt;Results by phase of study&gt;</w:t>
       </w:r>
+      <w:bookmarkEnd w:id="29"/>
     </w:p>
     <w:p>
       <w:pPr>
         <w:pStyle w:val="Heading2"/>
       </w:pPr>
+      <w:bookmarkStart w:id="30" w:name="_Toc138099727"/>
       <w:r>
         <w:t>&lt;Verification studies&gt;</w:t>
       </w:r>
+      <w:bookmarkEnd w:id="30"/>
     </w:p>
     <w:p/>
     <w:p>
       <w:pPr>
         <w:pStyle w:val="Heading1"/>
       </w:pPr>
+      <w:bookmarkStart w:id="31" w:name="_Toc138099728"/>
       <w:r>
         <w:lastRenderedPageBreak/>
         <w:t>Chapter V</w:t>
       </w:r>
+      <w:bookmarkEnd w:id="31"/>
     </w:p>
     <w:p>
       <w:pPr>
         <w:pStyle w:val="Heading2ChapterTitle"/>
       </w:pPr>
+      <w:bookmarkStart w:id="32" w:name="_Toc138099729"/>
       <w:r>
         <w:t>SUMMARY, CONCLUSIONS, AND RECOMMENDATIONS</w:t>
       </w:r>
+      <w:bookmarkEnd w:id="32"/>
     </w:p>
     <w:p>
       <w:pPr>
@@ -499,35 +3872,43 @@
       <w:pPr>
         <w:pStyle w:val="Heading2"/>
       </w:pPr>
+      <w:bookmarkStart w:id="33" w:name="_Toc138099730"/>
       <w:r>
         <w:t>Summary</w:t>
       </w:r>
+      <w:bookmarkEnd w:id="33"/>
     </w:p>
     <w:p>
       <w:pPr>
         <w:pStyle w:val="Heading2"/>
       </w:pPr>
+      <w:bookmarkStart w:id="34" w:name="_Toc138099731"/>
       <w:r>
         <w:t>Conclusions</w:t>
       </w:r>
+      <w:bookmarkEnd w:id="34"/>
     </w:p>
     <w:p>
       <w:pPr>
         <w:pStyle w:val="Heading2"/>
       </w:pPr>
+      <w:bookmarkStart w:id="35" w:name="_Toc138099732"/>
       <w:r>
         <w:t>Recommendations</w:t>
       </w:r>
+      <w:bookmarkEnd w:id="35"/>
     </w:p>
     <w:p/>
     <w:p>
       <w:pPr>
         <w:pStyle w:val="Heading1"/>
       </w:pPr>
+      <w:bookmarkStart w:id="36" w:name="_Toc138099733"/>
       <w:r>
         <w:lastRenderedPageBreak/>
         <w:t>REFERENCES</w:t>
       </w:r>
+      <w:bookmarkEnd w:id="36"/>
     </w:p>
     <w:p>
       <w:pPr>
@@ -582,83 +3963,103 @@
       <w:pPr>
         <w:pStyle w:val="Heading1"/>
       </w:pPr>
+      <w:bookmarkStart w:id="37" w:name="_Toc138099734"/>
       <w:r>
         <w:lastRenderedPageBreak/>
         <w:t>APPENDICES</w:t>
       </w:r>
+      <w:bookmarkEnd w:id="37"/>
     </w:p>
     <w:p>
       <w:pPr>
         <w:pStyle w:val="Heading2"/>
       </w:pPr>
+      <w:bookmarkStart w:id="38" w:name="_Toc138099735"/>
       <w:r>
         <w:t>Letter Request to Client</w:t>
       </w:r>
+      <w:bookmarkEnd w:id="38"/>
     </w:p>
     <w:p>
       <w:pPr>
         <w:pStyle w:val="Heading2"/>
       </w:pPr>
+      <w:bookmarkStart w:id="39" w:name="_Toc138099736"/>
       <w:r>
         <w:t>Relevant Source Codes</w:t>
       </w:r>
+      <w:bookmarkEnd w:id="39"/>
     </w:p>
     <w:p>
       <w:pPr>
         <w:pStyle w:val="Heading2"/>
       </w:pPr>
+      <w:bookmarkStart w:id="40" w:name="_Toc138099737"/>
       <w:r>
         <w:t>Evaluation Tool</w:t>
       </w:r>
+      <w:bookmarkEnd w:id="40"/>
     </w:p>
     <w:p>
       <w:pPr>
         <w:pStyle w:val="Heading2"/>
       </w:pPr>
+      <w:bookmarkStart w:id="41" w:name="_Toc138099738"/>
       <w:r>
         <w:t>Sample Input/Output/Reports</w:t>
       </w:r>
+      <w:bookmarkEnd w:id="41"/>
     </w:p>
     <w:p>
       <w:pPr>
         <w:pStyle w:val="Heading2"/>
       </w:pPr>
+      <w:bookmarkStart w:id="42" w:name="_Toc138099739"/>
       <w:r>
         <w:t>User’s Guide/Manual</w:t>
       </w:r>
+      <w:bookmarkEnd w:id="42"/>
     </w:p>
     <w:p>
       <w:pPr>
         <w:pStyle w:val="Heading2"/>
       </w:pPr>
+      <w:bookmarkStart w:id="43" w:name="_Toc138099740"/>
       <w:r>
         <w:t>&lt;Other Relevant Documents&gt;</w:t>
       </w:r>
+      <w:bookmarkEnd w:id="43"/>
     </w:p>
     <w:p>
       <w:pPr>
         <w:pStyle w:val="Heading2"/>
       </w:pPr>
+      <w:bookmarkStart w:id="44" w:name="_Toc138099741"/>
       <w:r>
         <w:t>Acceptance Sheet</w:t>
       </w:r>
+      <w:bookmarkEnd w:id="44"/>
     </w:p>
     <w:p>
       <w:pPr>
         <w:pStyle w:val="Heading2"/>
       </w:pPr>
+      <w:bookmarkStart w:id="45" w:name="_Toc138099742"/>
       <w:r>
         <w:t>20% Plagiarism in Grammarly</w:t>
       </w:r>
+      <w:bookmarkEnd w:id="45"/>
     </w:p>
     <w:p>
       <w:pPr>
         <w:pStyle w:val="Heading1"/>
       </w:pPr>
+      <w:bookmarkStart w:id="46" w:name="_Toc138099743"/>
       <w:r>
         <w:lastRenderedPageBreak/>
         <w:t>CURRICULUM VITAE</w:t>
       </w:r>
+      <w:bookmarkEnd w:id="46"/>
     </w:p>
     <w:p/>
     <w:sectPr>

</xml_diff>

<commit_message>
add section breaks before heading 1
</commit_message>
<xml_diff>
--- a/Manuscript.docx
+++ b/Manuscript.docx
@@ -12,9 +12,8 @@
       <w:pPr>
         <w:pStyle w:val="Heading1Non-Chapter"/>
       </w:pPr>
-      <w:bookmarkStart w:id="0" w:name="_Toc138100825"/>
-      <w:r>
-        <w:lastRenderedPageBreak/>
+      <w:bookmarkStart w:id="0" w:name="_Toc138101482"/>
+      <w:r>
         <w:t>APPROVAL SHEET</w:t>
       </w:r>
       <w:bookmarkEnd w:id="0"/>
@@ -24,15 +23,14 @@
       <w:pPr>
         <w:pStyle w:val="TOCHeading"/>
       </w:pPr>
-      <w:bookmarkStart w:id="1" w:name="_Toc138100826"/>
-      <w:r>
-        <w:lastRenderedPageBreak/>
+      <w:bookmarkStart w:id="1" w:name="_Toc138101483"/>
+      <w:r>
         <w:t>ACKNOWLEDGEMENTS</w:t>
       </w:r>
       <w:bookmarkEnd w:id="1"/>
     </w:p>
     <w:p/>
-    <w:bookmarkStart w:id="2" w:name="_Toc138100827" w:displacedByCustomXml="next"/>
+    <w:bookmarkStart w:id="2" w:name="_Toc138101484" w:displacedByCustomXml="next"/>
     <w:sdt>
       <w:sdtPr>
         <w:id w:val="1715080159"/>
@@ -81,7 +79,7 @@
           <w:r>
             <w:fldChar w:fldCharType="separate"/>
           </w:r>
-          <w:hyperlink w:anchor="_Toc138100825" w:history="1">
+          <w:hyperlink w:anchor="_Toc138101482" w:history="1">
             <w:r>
               <w:rPr>
                 <w:rStyle w:val="Hyperlink"/>
@@ -108,7 +106,7 @@
                 <w:noProof/>
                 <w:webHidden/>
               </w:rPr>
-              <w:instrText xml:space="preserve"> PAGEREF _Toc138100825 \h </w:instrText>
+              <w:instrText xml:space="preserve"> PAGEREF _Toc138101482 \h </w:instrText>
             </w:r>
             <w:r>
               <w:rPr>
@@ -151,7 +149,7 @@
               <w:sz w:val="22"/>
             </w:rPr>
           </w:pPr>
-          <w:hyperlink w:anchor="_Toc138100826" w:history="1">
+          <w:hyperlink w:anchor="_Toc138101483" w:history="1">
             <w:r>
               <w:rPr>
                 <w:rStyle w:val="Hyperlink"/>
@@ -178,7 +176,7 @@
                 <w:noProof/>
                 <w:webHidden/>
               </w:rPr>
-              <w:instrText xml:space="preserve"> PAGEREF _Toc138100826 \h </w:instrText>
+              <w:instrText xml:space="preserve"> PAGEREF _Toc138101483 \h </w:instrText>
             </w:r>
             <w:r>
               <w:rPr>
@@ -221,7 +219,7 @@
               <w:sz w:val="22"/>
             </w:rPr>
           </w:pPr>
-          <w:hyperlink w:anchor="_Toc138100827" w:history="1">
+          <w:hyperlink w:anchor="_Toc138101484" w:history="1">
             <w:r>
               <w:rPr>
                 <w:rStyle w:val="Hyperlink"/>
@@ -248,7 +246,7 @@
                 <w:noProof/>
                 <w:webHidden/>
               </w:rPr>
-              <w:instrText xml:space="preserve"> PAGEREF _Toc138100827 \h </w:instrText>
+              <w:instrText xml:space="preserve"> PAGEREF _Toc138101484 \h </w:instrText>
             </w:r>
             <w:r>
               <w:rPr>
@@ -291,7 +289,7 @@
               <w:sz w:val="22"/>
             </w:rPr>
           </w:pPr>
-          <w:hyperlink w:anchor="_Toc138100828" w:history="1">
+          <w:hyperlink w:anchor="_Toc138101485" w:history="1">
             <w:r>
               <w:rPr>
                 <w:rStyle w:val="Hyperlink"/>
@@ -318,7 +316,7 @@
                 <w:noProof/>
                 <w:webHidden/>
               </w:rPr>
-              <w:instrText xml:space="preserve"> PAGEREF _Toc138100828 \h </w:instrText>
+              <w:instrText xml:space="preserve"> PAGEREF _Toc138101485 \h </w:instrText>
             </w:r>
             <w:r>
               <w:rPr>
@@ -361,7 +359,7 @@
               <w:sz w:val="22"/>
             </w:rPr>
           </w:pPr>
-          <w:hyperlink w:anchor="_Toc138100829" w:history="1">
+          <w:hyperlink w:anchor="_Toc138101486" w:history="1">
             <w:r>
               <w:rPr>
                 <w:rStyle w:val="Hyperlink"/>
@@ -388,7 +386,7 @@
                 <w:noProof/>
                 <w:webHidden/>
               </w:rPr>
-              <w:instrText xml:space="preserve"> PAGEREF _Toc138100829 \h </w:instrText>
+              <w:instrText xml:space="preserve"> PAGEREF _Toc138101486 \h </w:instrText>
             </w:r>
             <w:r>
               <w:rPr>
@@ -431,7 +429,7 @@
               <w:sz w:val="22"/>
             </w:rPr>
           </w:pPr>
-          <w:hyperlink w:anchor="_Toc138100830" w:history="1">
+          <w:hyperlink w:anchor="_Toc138101487" w:history="1">
             <w:r>
               <w:rPr>
                 <w:rStyle w:val="Hyperlink"/>
@@ -458,7 +456,7 @@
                 <w:noProof/>
                 <w:webHidden/>
               </w:rPr>
-              <w:instrText xml:space="preserve"> PAGEREF _Toc138100830 \h </w:instrText>
+              <w:instrText xml:space="preserve"> PAGEREF _Toc138101487 \h </w:instrText>
             </w:r>
             <w:r>
               <w:rPr>
@@ -502,7 +500,7 @@
               <w:sz w:val="22"/>
             </w:rPr>
           </w:pPr>
-          <w:hyperlink w:anchor="_Toc138100831" w:history="1">
+          <w:hyperlink w:anchor="_Toc138101488" w:history="1">
             <w:r>
               <w:rPr>
                 <w:rStyle w:val="Hyperlink"/>
@@ -529,7 +527,7 @@
                 <w:noProof/>
                 <w:webHidden/>
               </w:rPr>
-              <w:instrText xml:space="preserve"> PAGEREF _Toc138100831 \h </w:instrText>
+              <w:instrText xml:space="preserve"> PAGEREF _Toc138101488 \h </w:instrText>
             </w:r>
             <w:r>
               <w:rPr>
@@ -567,11 +565,12 @@
               <w:tab w:val="right" w:leader="dot" w:pos="9350"/>
             </w:tabs>
             <w:rPr>
+              <w:b w:val="0"/>
               <w:noProof/>
               <w:sz w:val="22"/>
             </w:rPr>
           </w:pPr>
-          <w:hyperlink w:anchor="_Toc138100832" w:history="1">
+          <w:hyperlink w:anchor="_Toc138101489" w:history="1">
             <w:r>
               <w:rPr>
                 <w:rStyle w:val="Hyperlink"/>
@@ -598,7 +597,7 @@
                 <w:noProof/>
                 <w:webHidden/>
               </w:rPr>
-              <w:instrText xml:space="preserve"> PAGEREF _Toc138100832 \h </w:instrText>
+              <w:instrText xml:space="preserve"> PAGEREF _Toc138101489 \h </w:instrText>
             </w:r>
             <w:r>
               <w:rPr>
@@ -640,7 +639,7 @@
               <w:sz w:val="22"/>
             </w:rPr>
           </w:pPr>
-          <w:hyperlink w:anchor="_Toc138100833" w:history="1">
+          <w:hyperlink w:anchor="_Toc138101490" w:history="1">
             <w:r>
               <w:rPr>
                 <w:rStyle w:val="Hyperlink"/>
@@ -667,7 +666,7 @@
                 <w:noProof/>
                 <w:webHidden/>
               </w:rPr>
-              <w:instrText xml:space="preserve"> PAGEREF _Toc138100833 \h </w:instrText>
+              <w:instrText xml:space="preserve"> PAGEREF _Toc138101490 \h </w:instrText>
             </w:r>
             <w:r>
               <w:rPr>
@@ -709,7 +708,7 @@
               <w:sz w:val="22"/>
             </w:rPr>
           </w:pPr>
-          <w:hyperlink w:anchor="_Toc138100834" w:history="1">
+          <w:hyperlink w:anchor="_Toc138101491" w:history="1">
             <w:r>
               <w:rPr>
                 <w:rStyle w:val="Hyperlink"/>
@@ -736,7 +735,7 @@
                 <w:noProof/>
                 <w:webHidden/>
               </w:rPr>
-              <w:instrText xml:space="preserve"> PAGEREF _Toc138100834 \h </w:instrText>
+              <w:instrText xml:space="preserve"> PAGEREF _Toc138101491 \h </w:instrText>
             </w:r>
             <w:r>
               <w:rPr>
@@ -778,7 +777,7 @@
               <w:sz w:val="22"/>
             </w:rPr>
           </w:pPr>
-          <w:hyperlink w:anchor="_Toc138100835" w:history="1">
+          <w:hyperlink w:anchor="_Toc138101492" w:history="1">
             <w:r>
               <w:rPr>
                 <w:rStyle w:val="Hyperlink"/>
@@ -805,7 +804,7 @@
                 <w:noProof/>
                 <w:webHidden/>
               </w:rPr>
-              <w:instrText xml:space="preserve"> PAGEREF _Toc138100835 \h </w:instrText>
+              <w:instrText xml:space="preserve"> PAGEREF _Toc138101492 \h </w:instrText>
             </w:r>
             <w:r>
               <w:rPr>
@@ -849,7 +848,7 @@
               <w:sz w:val="22"/>
             </w:rPr>
           </w:pPr>
-          <w:hyperlink w:anchor="_Toc138100836" w:history="1">
+          <w:hyperlink w:anchor="_Toc138101493" w:history="1">
             <w:r>
               <w:rPr>
                 <w:rStyle w:val="Hyperlink"/>
@@ -876,7 +875,7 @@
                 <w:noProof/>
                 <w:webHidden/>
               </w:rPr>
-              <w:instrText xml:space="preserve"> PAGEREF _Toc138100836 \h </w:instrText>
+              <w:instrText xml:space="preserve"> PAGEREF _Toc138101493 \h </w:instrText>
             </w:r>
             <w:r>
               <w:rPr>
@@ -914,11 +913,12 @@
               <w:tab w:val="right" w:leader="dot" w:pos="9350"/>
             </w:tabs>
             <w:rPr>
+              <w:b w:val="0"/>
               <w:noProof/>
               <w:sz w:val="22"/>
             </w:rPr>
           </w:pPr>
-          <w:hyperlink w:anchor="_Toc138100837" w:history="1">
+          <w:hyperlink w:anchor="_Toc138101494" w:history="1">
             <w:r>
               <w:rPr>
                 <w:rStyle w:val="Hyperlink"/>
@@ -945,7 +945,7 @@
                 <w:noProof/>
                 <w:webHidden/>
               </w:rPr>
-              <w:instrText xml:space="preserve"> PAGEREF _Toc138100837 \h </w:instrText>
+              <w:instrText xml:space="preserve"> PAGEREF _Toc138101494 \h </w:instrText>
             </w:r>
             <w:r>
               <w:rPr>
@@ -987,7 +987,7 @@
               <w:sz w:val="22"/>
             </w:rPr>
           </w:pPr>
-          <w:hyperlink w:anchor="_Toc138100838" w:history="1">
+          <w:hyperlink w:anchor="_Toc138101495" w:history="1">
             <w:r>
               <w:rPr>
                 <w:rStyle w:val="Hyperlink"/>
@@ -1014,7 +1014,7 @@
                 <w:noProof/>
                 <w:webHidden/>
               </w:rPr>
-              <w:instrText xml:space="preserve"> PAGEREF _Toc138100838 \h </w:instrText>
+              <w:instrText xml:space="preserve"> PAGEREF _Toc138101495 \h </w:instrText>
             </w:r>
             <w:r>
               <w:rPr>
@@ -1056,7 +1056,7 @@
               <w:sz w:val="22"/>
             </w:rPr>
           </w:pPr>
-          <w:hyperlink w:anchor="_Toc138100839" w:history="1">
+          <w:hyperlink w:anchor="_Toc138101496" w:history="1">
             <w:r>
               <w:rPr>
                 <w:rStyle w:val="Hyperlink"/>
@@ -1083,7 +1083,7 @@
                 <w:noProof/>
                 <w:webHidden/>
               </w:rPr>
-              <w:instrText xml:space="preserve"> PAGEREF _Toc138100839 \h </w:instrText>
+              <w:instrText xml:space="preserve"> PAGEREF _Toc138101496 \h </w:instrText>
             </w:r>
             <w:r>
               <w:rPr>
@@ -1125,7 +1125,7 @@
               <w:sz w:val="22"/>
             </w:rPr>
           </w:pPr>
-          <w:hyperlink w:anchor="_Toc138100840" w:history="1">
+          <w:hyperlink w:anchor="_Toc138101497" w:history="1">
             <w:r>
               <w:rPr>
                 <w:rStyle w:val="Hyperlink"/>
@@ -1152,7 +1152,7 @@
                 <w:noProof/>
                 <w:webHidden/>
               </w:rPr>
-              <w:instrText xml:space="preserve"> PAGEREF _Toc138100840 \h </w:instrText>
+              <w:instrText xml:space="preserve"> PAGEREF _Toc138101497 \h </w:instrText>
             </w:r>
             <w:r>
               <w:rPr>
@@ -1196,7 +1196,7 @@
               <w:sz w:val="22"/>
             </w:rPr>
           </w:pPr>
-          <w:hyperlink w:anchor="_Toc138100841" w:history="1">
+          <w:hyperlink w:anchor="_Toc138101498" w:history="1">
             <w:r>
               <w:rPr>
                 <w:rStyle w:val="Hyperlink"/>
@@ -1223,7 +1223,7 @@
                 <w:noProof/>
                 <w:webHidden/>
               </w:rPr>
-              <w:instrText xml:space="preserve"> PAGEREF _Toc138100841 \h </w:instrText>
+              <w:instrText xml:space="preserve"> PAGEREF _Toc138101498 \h </w:instrText>
             </w:r>
             <w:r>
               <w:rPr>
@@ -1261,11 +1261,12 @@
               <w:tab w:val="right" w:leader="dot" w:pos="9350"/>
             </w:tabs>
             <w:rPr>
+              <w:b w:val="0"/>
               <w:noProof/>
               <w:sz w:val="22"/>
             </w:rPr>
           </w:pPr>
-          <w:hyperlink w:anchor="_Toc138100842" w:history="1">
+          <w:hyperlink w:anchor="_Toc138101499" w:history="1">
             <w:r>
               <w:rPr>
                 <w:rStyle w:val="Hyperlink"/>
@@ -1292,7 +1293,7 @@
                 <w:noProof/>
                 <w:webHidden/>
               </w:rPr>
-              <w:instrText xml:space="preserve"> PAGEREF _Toc138100842 \h </w:instrText>
+              <w:instrText xml:space="preserve"> PAGEREF _Toc138101499 \h </w:instrText>
             </w:r>
             <w:r>
               <w:rPr>
@@ -1334,7 +1335,7 @@
               <w:sz w:val="22"/>
             </w:rPr>
           </w:pPr>
-          <w:hyperlink w:anchor="_Toc138100843" w:history="1">
+          <w:hyperlink w:anchor="_Toc138101500" w:history="1">
             <w:r>
               <w:rPr>
                 <w:rStyle w:val="Hyperlink"/>
@@ -1361,7 +1362,7 @@
                 <w:noProof/>
                 <w:webHidden/>
               </w:rPr>
-              <w:instrText xml:space="preserve"> PAGEREF _Toc138100843 \h </w:instrText>
+              <w:instrText xml:space="preserve"> PAGEREF _Toc138101500 \h </w:instrText>
             </w:r>
             <w:r>
               <w:rPr>
@@ -1403,7 +1404,7 @@
               <w:sz w:val="22"/>
             </w:rPr>
           </w:pPr>
-          <w:hyperlink w:anchor="_Toc138100844" w:history="1">
+          <w:hyperlink w:anchor="_Toc138101501" w:history="1">
             <w:r>
               <w:rPr>
                 <w:rStyle w:val="Hyperlink"/>
@@ -1430,7 +1431,7 @@
                 <w:noProof/>
                 <w:webHidden/>
               </w:rPr>
-              <w:instrText xml:space="preserve"> PAGEREF _Toc138100844 \h </w:instrText>
+              <w:instrText xml:space="preserve"> PAGEREF _Toc138101501 \h </w:instrText>
             </w:r>
             <w:r>
               <w:rPr>
@@ -1472,7 +1473,7 @@
               <w:sz w:val="22"/>
             </w:rPr>
           </w:pPr>
-          <w:hyperlink w:anchor="_Toc138100845" w:history="1">
+          <w:hyperlink w:anchor="_Toc138101502" w:history="1">
             <w:r>
               <w:rPr>
                 <w:rStyle w:val="Hyperlink"/>
@@ -1499,7 +1500,7 @@
                 <w:noProof/>
                 <w:webHidden/>
               </w:rPr>
-              <w:instrText xml:space="preserve"> PAGEREF _Toc138100845 \h </w:instrText>
+              <w:instrText xml:space="preserve"> PAGEREF _Toc138101502 \h </w:instrText>
             </w:r>
             <w:r>
               <w:rPr>
@@ -1541,7 +1542,7 @@
               <w:sz w:val="22"/>
             </w:rPr>
           </w:pPr>
-          <w:hyperlink w:anchor="_Toc138100846" w:history="1">
+          <w:hyperlink w:anchor="_Toc138101503" w:history="1">
             <w:r>
               <w:rPr>
                 <w:rStyle w:val="Hyperlink"/>
@@ -1568,7 +1569,7 @@
                 <w:noProof/>
                 <w:webHidden/>
               </w:rPr>
-              <w:instrText xml:space="preserve"> PAGEREF _Toc138100846 \h </w:instrText>
+              <w:instrText xml:space="preserve"> PAGEREF _Toc138101503 \h </w:instrText>
             </w:r>
             <w:r>
               <w:rPr>
@@ -1610,7 +1611,7 @@
               <w:sz w:val="22"/>
             </w:rPr>
           </w:pPr>
-          <w:hyperlink w:anchor="_Toc138100847" w:history="1">
+          <w:hyperlink w:anchor="_Toc138101504" w:history="1">
             <w:r>
               <w:rPr>
                 <w:rStyle w:val="Hyperlink"/>
@@ -1637,7 +1638,7 @@
                 <w:noProof/>
                 <w:webHidden/>
               </w:rPr>
-              <w:instrText xml:space="preserve"> PAGEREF _Toc138100847 \h </w:instrText>
+              <w:instrText xml:space="preserve"> PAGEREF _Toc138101504 \h </w:instrText>
             </w:r>
             <w:r>
               <w:rPr>
@@ -1679,7 +1680,7 @@
               <w:sz w:val="22"/>
             </w:rPr>
           </w:pPr>
-          <w:hyperlink w:anchor="_Toc138100848" w:history="1">
+          <w:hyperlink w:anchor="_Toc138101505" w:history="1">
             <w:r>
               <w:rPr>
                 <w:rStyle w:val="Hyperlink"/>
@@ -1706,7 +1707,7 @@
                 <w:noProof/>
                 <w:webHidden/>
               </w:rPr>
-              <w:instrText xml:space="preserve"> PAGEREF _Toc138100848 \h </w:instrText>
+              <w:instrText xml:space="preserve"> PAGEREF _Toc138101505 \h </w:instrText>
             </w:r>
             <w:r>
               <w:rPr>
@@ -1748,7 +1749,7 @@
               <w:sz w:val="22"/>
             </w:rPr>
           </w:pPr>
-          <w:hyperlink w:anchor="_Toc138100849" w:history="1">
+          <w:hyperlink w:anchor="_Toc138101506" w:history="1">
             <w:r>
               <w:rPr>
                 <w:rStyle w:val="Hyperlink"/>
@@ -1775,7 +1776,7 @@
                 <w:noProof/>
                 <w:webHidden/>
               </w:rPr>
-              <w:instrText xml:space="preserve"> PAGEREF _Toc138100849 \h </w:instrText>
+              <w:instrText xml:space="preserve"> PAGEREF _Toc138101506 \h </w:instrText>
             </w:r>
             <w:r>
               <w:rPr>
@@ -1817,7 +1818,7 @@
               <w:sz w:val="22"/>
             </w:rPr>
           </w:pPr>
-          <w:hyperlink w:anchor="_Toc138100850" w:history="1">
+          <w:hyperlink w:anchor="_Toc138101507" w:history="1">
             <w:r>
               <w:rPr>
                 <w:rStyle w:val="Hyperlink"/>
@@ -1844,7 +1845,7 @@
                 <w:noProof/>
                 <w:webHidden/>
               </w:rPr>
-              <w:instrText xml:space="preserve"> PAGEREF _Toc138100850 \h </w:instrText>
+              <w:instrText xml:space="preserve"> PAGEREF _Toc138101507 \h </w:instrText>
             </w:r>
             <w:r>
               <w:rPr>
@@ -1886,7 +1887,7 @@
               <w:sz w:val="22"/>
             </w:rPr>
           </w:pPr>
-          <w:hyperlink w:anchor="_Toc138100851" w:history="1">
+          <w:hyperlink w:anchor="_Toc138101508" w:history="1">
             <w:r>
               <w:rPr>
                 <w:rStyle w:val="Hyperlink"/>
@@ -1913,7 +1914,7 @@
                 <w:noProof/>
                 <w:webHidden/>
               </w:rPr>
-              <w:instrText xml:space="preserve"> PAGEREF _Toc138100851 \h </w:instrText>
+              <w:instrText xml:space="preserve"> PAGEREF _Toc138101508 \h </w:instrText>
             </w:r>
             <w:r>
               <w:rPr>
@@ -1957,7 +1958,7 @@
               <w:sz w:val="22"/>
             </w:rPr>
           </w:pPr>
-          <w:hyperlink w:anchor="_Toc138100852" w:history="1">
+          <w:hyperlink w:anchor="_Toc138101509" w:history="1">
             <w:r>
               <w:rPr>
                 <w:rStyle w:val="Hyperlink"/>
@@ -1984,7 +1985,7 @@
                 <w:noProof/>
                 <w:webHidden/>
               </w:rPr>
-              <w:instrText xml:space="preserve"> PAGEREF _Toc138100852 \h </w:instrText>
+              <w:instrText xml:space="preserve"> PAGEREF _Toc138101509 \h </w:instrText>
             </w:r>
             <w:r>
               <w:rPr>
@@ -2022,11 +2023,12 @@
               <w:tab w:val="right" w:leader="dot" w:pos="9350"/>
             </w:tabs>
             <w:rPr>
+              <w:b w:val="0"/>
               <w:noProof/>
               <w:sz w:val="22"/>
             </w:rPr>
           </w:pPr>
-          <w:hyperlink w:anchor="_Toc138100853" w:history="1">
+          <w:hyperlink w:anchor="_Toc138101510" w:history="1">
             <w:r>
               <w:rPr>
                 <w:rStyle w:val="Hyperlink"/>
@@ -2053,7 +2055,7 @@
                 <w:noProof/>
                 <w:webHidden/>
               </w:rPr>
-              <w:instrText xml:space="preserve"> PAGEREF _Toc138100853 \h </w:instrText>
+              <w:instrText xml:space="preserve"> PAGEREF _Toc138101510 \h </w:instrText>
             </w:r>
             <w:r>
               <w:rPr>
@@ -2095,13 +2097,13 @@
               <w:sz w:val="22"/>
             </w:rPr>
           </w:pPr>
-          <w:hyperlink w:anchor="_Toc138100854" w:history="1">
+          <w:hyperlink w:anchor="_Toc138101511" w:history="1">
             <w:r>
               <w:rPr>
                 <w:rStyle w:val="Hyperlink"/>
                 <w:noProof/>
               </w:rPr>
-              <w:t>&lt;Results by phase of study&gt;</w:t>
+              <w:t>[Results by phase of study]</w:t>
             </w:r>
             <w:r>
               <w:rPr>
@@ -2122,7 +2124,7 @@
                 <w:noProof/>
                 <w:webHidden/>
               </w:rPr>
-              <w:instrText xml:space="preserve"> PAGEREF _Toc138100854 \h </w:instrText>
+              <w:instrText xml:space="preserve"> PAGEREF _Toc138101511 \h </w:instrText>
             </w:r>
             <w:r>
               <w:rPr>
@@ -2164,13 +2166,13 @@
               <w:sz w:val="22"/>
             </w:rPr>
           </w:pPr>
-          <w:hyperlink w:anchor="_Toc138100855" w:history="1">
+          <w:hyperlink w:anchor="_Toc138101512" w:history="1">
             <w:r>
               <w:rPr>
                 <w:rStyle w:val="Hyperlink"/>
                 <w:noProof/>
               </w:rPr>
-              <w:t>&lt;Verification studies&gt;</w:t>
+              <w:t>[Verification studies]</w:t>
             </w:r>
             <w:r>
               <w:rPr>
@@ -2191,7 +2193,7 @@
                 <w:noProof/>
                 <w:webHidden/>
               </w:rPr>
-              <w:instrText xml:space="preserve"> PAGEREF _Toc138100855 \h </w:instrText>
+              <w:instrText xml:space="preserve"> PAGEREF _Toc138101512 \h </w:instrText>
             </w:r>
             <w:r>
               <w:rPr>
@@ -2235,7 +2237,7 @@
               <w:sz w:val="22"/>
             </w:rPr>
           </w:pPr>
-          <w:hyperlink w:anchor="_Toc138100856" w:history="1">
+          <w:hyperlink w:anchor="_Toc138101513" w:history="1">
             <w:r>
               <w:rPr>
                 <w:rStyle w:val="Hyperlink"/>
@@ -2262,7 +2264,7 @@
                 <w:noProof/>
                 <w:webHidden/>
               </w:rPr>
-              <w:instrText xml:space="preserve"> PAGEREF _Toc138100856 \h </w:instrText>
+              <w:instrText xml:space="preserve"> PAGEREF _Toc138101513 \h </w:instrText>
             </w:r>
             <w:r>
               <w:rPr>
@@ -2300,11 +2302,12 @@
               <w:tab w:val="right" w:leader="dot" w:pos="9350"/>
             </w:tabs>
             <w:rPr>
+              <w:b w:val="0"/>
               <w:noProof/>
               <w:sz w:val="22"/>
             </w:rPr>
           </w:pPr>
-          <w:hyperlink w:anchor="_Toc138100857" w:history="1">
+          <w:hyperlink w:anchor="_Toc138101514" w:history="1">
             <w:r>
               <w:rPr>
                 <w:rStyle w:val="Hyperlink"/>
@@ -2331,7 +2334,7 @@
                 <w:noProof/>
                 <w:webHidden/>
               </w:rPr>
-              <w:instrText xml:space="preserve"> PAGEREF _Toc138100857 \h </w:instrText>
+              <w:instrText xml:space="preserve"> PAGEREF _Toc138101514 \h </w:instrText>
             </w:r>
             <w:r>
               <w:rPr>
@@ -2373,7 +2376,7 @@
               <w:sz w:val="22"/>
             </w:rPr>
           </w:pPr>
-          <w:hyperlink w:anchor="_Toc138100858" w:history="1">
+          <w:hyperlink w:anchor="_Toc138101515" w:history="1">
             <w:r>
               <w:rPr>
                 <w:rStyle w:val="Hyperlink"/>
@@ -2400,7 +2403,7 @@
                 <w:noProof/>
                 <w:webHidden/>
               </w:rPr>
-              <w:instrText xml:space="preserve"> PAGEREF _Toc138100858 \h </w:instrText>
+              <w:instrText xml:space="preserve"> PAGEREF _Toc138101515 \h </w:instrText>
             </w:r>
             <w:r>
               <w:rPr>
@@ -2442,7 +2445,7 @@
               <w:sz w:val="22"/>
             </w:rPr>
           </w:pPr>
-          <w:hyperlink w:anchor="_Toc138100859" w:history="1">
+          <w:hyperlink w:anchor="_Toc138101516" w:history="1">
             <w:r>
               <w:rPr>
                 <w:rStyle w:val="Hyperlink"/>
@@ -2469,7 +2472,7 @@
                 <w:noProof/>
                 <w:webHidden/>
               </w:rPr>
-              <w:instrText xml:space="preserve"> PAGEREF _Toc138100859 \h </w:instrText>
+              <w:instrText xml:space="preserve"> PAGEREF _Toc138101516 \h </w:instrText>
             </w:r>
             <w:r>
               <w:rPr>
@@ -2511,7 +2514,7 @@
               <w:sz w:val="22"/>
             </w:rPr>
           </w:pPr>
-          <w:hyperlink w:anchor="_Toc138100860" w:history="1">
+          <w:hyperlink w:anchor="_Toc138101517" w:history="1">
             <w:r>
               <w:rPr>
                 <w:rStyle w:val="Hyperlink"/>
@@ -2538,7 +2541,7 @@
                 <w:noProof/>
                 <w:webHidden/>
               </w:rPr>
-              <w:instrText xml:space="preserve"> PAGEREF _Toc138100860 \h </w:instrText>
+              <w:instrText xml:space="preserve"> PAGEREF _Toc138101517 \h </w:instrText>
             </w:r>
             <w:r>
               <w:rPr>
@@ -2581,7 +2584,7 @@
               <w:sz w:val="22"/>
             </w:rPr>
           </w:pPr>
-          <w:hyperlink w:anchor="_Toc138100861" w:history="1">
+          <w:hyperlink w:anchor="_Toc138101518" w:history="1">
             <w:r>
               <w:rPr>
                 <w:rStyle w:val="Hyperlink"/>
@@ -2608,7 +2611,7 @@
                 <w:noProof/>
                 <w:webHidden/>
               </w:rPr>
-              <w:instrText xml:space="preserve"> PAGEREF _Toc138100861 \h </w:instrText>
+              <w:instrText xml:space="preserve"> PAGEREF _Toc138101518 \h </w:instrText>
             </w:r>
             <w:r>
               <w:rPr>
@@ -2651,7 +2654,7 @@
               <w:sz w:val="22"/>
             </w:rPr>
           </w:pPr>
-          <w:hyperlink w:anchor="_Toc138100862" w:history="1">
+          <w:hyperlink w:anchor="_Toc138101519" w:history="1">
             <w:r>
               <w:rPr>
                 <w:rStyle w:val="Hyperlink"/>
@@ -2678,7 +2681,7 @@
                 <w:noProof/>
                 <w:webHidden/>
               </w:rPr>
-              <w:instrText xml:space="preserve"> PAGEREF _Toc138100862 \h </w:instrText>
+              <w:instrText xml:space="preserve"> PAGEREF _Toc138101519 \h </w:instrText>
             </w:r>
             <w:r>
               <w:rPr>
@@ -2720,7 +2723,7 @@
               <w:sz w:val="22"/>
             </w:rPr>
           </w:pPr>
-          <w:hyperlink w:anchor="_Toc138100863" w:history="1">
+          <w:hyperlink w:anchor="_Toc138101520" w:history="1">
             <w:r>
               <w:rPr>
                 <w:rStyle w:val="Hyperlink"/>
@@ -2747,7 +2750,7 @@
                 <w:noProof/>
                 <w:webHidden/>
               </w:rPr>
-              <w:instrText xml:space="preserve"> PAGEREF _Toc138100863 \h </w:instrText>
+              <w:instrText xml:space="preserve"> PAGEREF _Toc138101520 \h </w:instrText>
             </w:r>
             <w:r>
               <w:rPr>
@@ -2789,7 +2792,7 @@
               <w:sz w:val="22"/>
             </w:rPr>
           </w:pPr>
-          <w:hyperlink w:anchor="_Toc138100864" w:history="1">
+          <w:hyperlink w:anchor="_Toc138101521" w:history="1">
             <w:r>
               <w:rPr>
                 <w:rStyle w:val="Hyperlink"/>
@@ -2816,7 +2819,7 @@
                 <w:noProof/>
                 <w:webHidden/>
               </w:rPr>
-              <w:instrText xml:space="preserve"> PAGEREF _Toc138100864 \h </w:instrText>
+              <w:instrText xml:space="preserve"> PAGEREF _Toc138101521 \h </w:instrText>
             </w:r>
             <w:r>
               <w:rPr>
@@ -2858,7 +2861,7 @@
               <w:sz w:val="22"/>
             </w:rPr>
           </w:pPr>
-          <w:hyperlink w:anchor="_Toc138100865" w:history="1">
+          <w:hyperlink w:anchor="_Toc138101522" w:history="1">
             <w:r>
               <w:rPr>
                 <w:rStyle w:val="Hyperlink"/>
@@ -2885,7 +2888,7 @@
                 <w:noProof/>
                 <w:webHidden/>
               </w:rPr>
-              <w:instrText xml:space="preserve"> PAGEREF _Toc138100865 \h </w:instrText>
+              <w:instrText xml:space="preserve"> PAGEREF _Toc138101522 \h </w:instrText>
             </w:r>
             <w:r>
               <w:rPr>
@@ -2927,7 +2930,7 @@
               <w:sz w:val="22"/>
             </w:rPr>
           </w:pPr>
-          <w:hyperlink w:anchor="_Toc138100866" w:history="1">
+          <w:hyperlink w:anchor="_Toc138101523" w:history="1">
             <w:r>
               <w:rPr>
                 <w:rStyle w:val="Hyperlink"/>
@@ -2954,7 +2957,7 @@
                 <w:noProof/>
                 <w:webHidden/>
               </w:rPr>
-              <w:instrText xml:space="preserve"> PAGEREF _Toc138100866 \h </w:instrText>
+              <w:instrText xml:space="preserve"> PAGEREF _Toc138101523 \h </w:instrText>
             </w:r>
             <w:r>
               <w:rPr>
@@ -2996,7 +2999,7 @@
               <w:sz w:val="22"/>
             </w:rPr>
           </w:pPr>
-          <w:hyperlink w:anchor="_Toc138100867" w:history="1">
+          <w:hyperlink w:anchor="_Toc138101524" w:history="1">
             <w:r>
               <w:rPr>
                 <w:rStyle w:val="Hyperlink"/>
@@ -3023,7 +3026,7 @@
                 <w:noProof/>
                 <w:webHidden/>
               </w:rPr>
-              <w:instrText xml:space="preserve"> PAGEREF _Toc138100867 \h </w:instrText>
+              <w:instrText xml:space="preserve"> PAGEREF _Toc138101524 \h </w:instrText>
             </w:r>
             <w:r>
               <w:rPr>
@@ -3065,13 +3068,13 @@
               <w:sz w:val="22"/>
             </w:rPr>
           </w:pPr>
-          <w:hyperlink w:anchor="_Toc138100868" w:history="1">
+          <w:hyperlink w:anchor="_Toc138101525" w:history="1">
             <w:r>
               <w:rPr>
                 <w:rStyle w:val="Hyperlink"/>
                 <w:noProof/>
               </w:rPr>
-              <w:t>&lt;Other Relevant Documents&gt;</w:t>
+              <w:t>[Other Relevant Documents]</w:t>
             </w:r>
             <w:r>
               <w:rPr>
@@ -3092,7 +3095,7 @@
                 <w:noProof/>
                 <w:webHidden/>
               </w:rPr>
-              <w:instrText xml:space="preserve"> PAGEREF _Toc138100868 \h </w:instrText>
+              <w:instrText xml:space="preserve"> PAGEREF _Toc138101525 \h </w:instrText>
             </w:r>
             <w:r>
               <w:rPr>
@@ -3134,7 +3137,7 @@
               <w:sz w:val="22"/>
             </w:rPr>
           </w:pPr>
-          <w:hyperlink w:anchor="_Toc138100869" w:history="1">
+          <w:hyperlink w:anchor="_Toc138101526" w:history="1">
             <w:r>
               <w:rPr>
                 <w:rStyle w:val="Hyperlink"/>
@@ -3161,7 +3164,7 @@
                 <w:noProof/>
                 <w:webHidden/>
               </w:rPr>
-              <w:instrText xml:space="preserve"> PAGEREF _Toc138100869 \h </w:instrText>
+              <w:instrText xml:space="preserve"> PAGEREF _Toc138101526 \h </w:instrText>
             </w:r>
             <w:r>
               <w:rPr>
@@ -3203,7 +3206,7 @@
               <w:sz w:val="22"/>
             </w:rPr>
           </w:pPr>
-          <w:hyperlink w:anchor="_Toc138100870" w:history="1">
+          <w:hyperlink w:anchor="_Toc138101527" w:history="1">
             <w:r>
               <w:rPr>
                 <w:rStyle w:val="Hyperlink"/>
@@ -3230,7 +3233,7 @@
                 <w:noProof/>
                 <w:webHidden/>
               </w:rPr>
-              <w:instrText xml:space="preserve"> PAGEREF _Toc138100870 \h </w:instrText>
+              <w:instrText xml:space="preserve"> PAGEREF _Toc138101527 \h </w:instrText>
             </w:r>
             <w:r>
               <w:rPr>
@@ -3273,7 +3276,7 @@
               <w:sz w:val="22"/>
             </w:rPr>
           </w:pPr>
-          <w:hyperlink w:anchor="_Toc138100871" w:history="1">
+          <w:hyperlink w:anchor="_Toc138101528" w:history="1">
             <w:r>
               <w:rPr>
                 <w:rStyle w:val="Hyperlink"/>
@@ -3300,7 +3303,7 @@
                 <w:noProof/>
                 <w:webHidden/>
               </w:rPr>
-              <w:instrText xml:space="preserve"> PAGEREF _Toc138100871 \h </w:instrText>
+              <w:instrText xml:space="preserve"> PAGEREF _Toc138101528 \h </w:instrText>
             </w:r>
             <w:r>
               <w:rPr>
@@ -3343,9 +3346,8 @@
       <w:pPr>
         <w:pStyle w:val="Heading1Non-Chapter"/>
       </w:pPr>
-      <w:bookmarkStart w:id="3" w:name="_Toc138100828"/>
-      <w:r>
-        <w:lastRenderedPageBreak/>
+      <w:bookmarkStart w:id="3" w:name="_Toc138101485"/>
+      <w:r>
         <w:t>LIST OF TABLES</w:t>
       </w:r>
       <w:bookmarkEnd w:id="3"/>
@@ -3355,9 +3357,8 @@
       <w:pPr>
         <w:pStyle w:val="Heading1Non-Chapter"/>
       </w:pPr>
-      <w:bookmarkStart w:id="4" w:name="_Toc138100829"/>
-      <w:r>
-        <w:lastRenderedPageBreak/>
+      <w:bookmarkStart w:id="4" w:name="_Toc138101486"/>
+      <w:r>
         <w:t>LIST OF FIGURES</w:t>
       </w:r>
       <w:bookmarkEnd w:id="4"/>
@@ -3367,7 +3368,7 @@
       <w:pPr>
         <w:pStyle w:val="Heading1Non-Chapter"/>
       </w:pPr>
-      <w:bookmarkStart w:id="5" w:name="_Toc138100830"/>
+      <w:bookmarkStart w:id="5" w:name="_Toc138101487"/>
       <w:r>
         <w:lastRenderedPageBreak/>
         <w:t>ABSTRACT</w:t>
@@ -3378,8 +3379,21 @@
     <w:p>
       <w:pPr>
         <w:pStyle w:val="Heading1"/>
-      </w:pPr>
-      <w:bookmarkStart w:id="6" w:name="_Toc138100831"/>
+        <w:sectPr>
+          <w:headerReference w:type="default" r:id="rId8"/>
+          <w:pgSz w:w="12240" w:h="15840"/>
+          <w:pgMar w:top="1440" w:right="1440" w:bottom="1440" w:left="1440" w:header="720" w:footer="720" w:gutter="0"/>
+          <w:cols w:space="720"/>
+          <w:titlePg/>
+          <w:docGrid w:linePitch="360"/>
+        </w:sectPr>
+      </w:pPr>
+      <w:bookmarkStart w:id="6" w:name="_Toc138101488"/>
+    </w:p>
+    <w:p>
+      <w:pPr>
+        <w:pStyle w:val="Heading1"/>
+      </w:pPr>
       <w:r>
         <w:lastRenderedPageBreak/>
         <w:t>Chapter</w:t>
@@ -3393,7 +3407,7 @@
       <w:pPr>
         <w:pStyle w:val="Heading2ChapterTitle"/>
       </w:pPr>
-      <w:bookmarkStart w:id="7" w:name="_Toc138100832"/>
+      <w:bookmarkStart w:id="7" w:name="_Toc138101489"/>
       <w:r>
         <w:t>INTRODUCTION</w:t>
       </w:r>
@@ -3508,7 +3522,7 @@
       <w:pPr>
         <w:pStyle w:val="Heading2"/>
       </w:pPr>
-      <w:bookmarkStart w:id="8" w:name="_Toc138100833"/>
+      <w:bookmarkStart w:id="8" w:name="_Toc138101490"/>
       <w:r>
         <w:t>Objectives of the Project</w:t>
       </w:r>
@@ -3529,7 +3543,7 @@
       <w:pPr>
         <w:pStyle w:val="Heading2"/>
       </w:pPr>
-      <w:bookmarkStart w:id="9" w:name="_Toc138100834"/>
+      <w:bookmarkStart w:id="9" w:name="_Toc138101491"/>
       <w:r>
         <w:t>Scope and Delimitations of the Project</w:t>
       </w:r>
@@ -3539,7 +3553,7 @@
       <w:pPr>
         <w:pStyle w:val="Heading2"/>
       </w:pPr>
-      <w:bookmarkStart w:id="10" w:name="_Toc138100835"/>
+      <w:bookmarkStart w:id="10" w:name="_Toc138101492"/>
       <w:r>
         <w:t>Significance of the Project</w:t>
       </w:r>
@@ -3549,8 +3563,20 @@
     <w:p>
       <w:pPr>
         <w:pStyle w:val="Heading1"/>
-      </w:pPr>
-      <w:bookmarkStart w:id="11" w:name="_Toc138100836"/>
+        <w:sectPr>
+          <w:pgSz w:w="12240" w:h="15840"/>
+          <w:pgMar w:top="1440" w:right="1440" w:bottom="1440" w:left="1440" w:header="720" w:footer="720" w:gutter="0"/>
+          <w:cols w:space="720"/>
+          <w:titlePg/>
+          <w:docGrid w:linePitch="360"/>
+        </w:sectPr>
+      </w:pPr>
+      <w:bookmarkStart w:id="11" w:name="_Toc138101493"/>
+    </w:p>
+    <w:p>
+      <w:pPr>
+        <w:pStyle w:val="Heading1"/>
+      </w:pPr>
       <w:r>
         <w:lastRenderedPageBreak/>
         <w:t>Chapter II</w:t>
@@ -3561,7 +3587,7 @@
       <w:pPr>
         <w:pStyle w:val="Heading2ChapterTitle"/>
       </w:pPr>
-      <w:bookmarkStart w:id="12" w:name="_Toc138100837"/>
+      <w:bookmarkStart w:id="12" w:name="_Toc138101494"/>
       <w:r>
         <w:t>THEORETICAL FRAMEWORK</w:t>
       </w:r>
@@ -3672,43 +3698,54 @@
         <w:fldChar w:fldCharType="end"/>
       </w:r>
     </w:p>
+    <w:p>
+      <w:pPr>
+        <w:pStyle w:val="Heading2"/>
+      </w:pPr>
+      <w:bookmarkStart w:id="13" w:name="_Toc138101495"/>
+      <w:r>
+        <w:t>Review of Related Literature</w:t>
+      </w:r>
+      <w:bookmarkEnd w:id="13"/>
+    </w:p>
+    <w:p>
+      <w:pPr>
+        <w:pStyle w:val="Heading2"/>
+      </w:pPr>
+      <w:bookmarkStart w:id="14" w:name="_Toc138101496"/>
+      <w:r>
+        <w:t>Conceptual Framework</w:t>
+      </w:r>
+      <w:bookmarkEnd w:id="14"/>
+    </w:p>
+    <w:p>
+      <w:pPr>
+        <w:pStyle w:val="Heading2"/>
+      </w:pPr>
+      <w:bookmarkStart w:id="15" w:name="_Toc138101497"/>
+      <w:r>
+        <w:t>Definition of Terms</w:t>
+      </w:r>
+      <w:bookmarkEnd w:id="15"/>
+    </w:p>
     <w:p/>
     <w:p>
       <w:pPr>
-        <w:pStyle w:val="Heading2"/>
-      </w:pPr>
-      <w:bookmarkStart w:id="13" w:name="_Toc138100838"/>
-      <w:r>
-        <w:t>Review of Related Literature</w:t>
-      </w:r>
-      <w:bookmarkEnd w:id="13"/>
-    </w:p>
-    <w:p>
-      <w:pPr>
-        <w:pStyle w:val="Heading2"/>
-      </w:pPr>
-      <w:bookmarkStart w:id="14" w:name="_Toc138100839"/>
-      <w:r>
-        <w:t>Conceptual Framework</w:t>
-      </w:r>
-      <w:bookmarkEnd w:id="14"/>
-    </w:p>
-    <w:p>
-      <w:pPr>
-        <w:pStyle w:val="Heading2"/>
-      </w:pPr>
-      <w:bookmarkStart w:id="15" w:name="_Toc138100840"/>
-      <w:r>
-        <w:t>Definition of Terms</w:t>
-      </w:r>
-      <w:bookmarkEnd w:id="15"/>
-    </w:p>
-    <w:p/>
-    <w:p>
-      <w:pPr>
         <w:pStyle w:val="Heading1"/>
-      </w:pPr>
-      <w:bookmarkStart w:id="16" w:name="_Toc138100841"/>
+        <w:sectPr>
+          <w:pgSz w:w="12240" w:h="15840"/>
+          <w:pgMar w:top="1440" w:right="1440" w:bottom="1440" w:left="1440" w:header="720" w:footer="720" w:gutter="0"/>
+          <w:cols w:space="720"/>
+          <w:titlePg/>
+          <w:docGrid w:linePitch="360"/>
+        </w:sectPr>
+      </w:pPr>
+      <w:bookmarkStart w:id="16" w:name="_Toc138101498"/>
+    </w:p>
+    <w:p>
+      <w:pPr>
+        <w:pStyle w:val="Heading1"/>
+      </w:pPr>
       <w:r>
         <w:lastRenderedPageBreak/>
         <w:t>Chapter III</w:t>
@@ -3719,7 +3756,7 @@
       <w:pPr>
         <w:pStyle w:val="Heading2ChapterTitle"/>
       </w:pPr>
-      <w:bookmarkStart w:id="17" w:name="_Toc138100842"/>
+      <w:bookmarkStart w:id="17" w:name="_Toc138101499"/>
       <w:r>
         <w:t>OPERATIONAL FRAMEWORK</w:t>
       </w:r>
@@ -3740,7 +3777,7 @@
       <w:pPr>
         <w:pStyle w:val="Heading2"/>
       </w:pPr>
-      <w:bookmarkStart w:id="18" w:name="_Toc138100843"/>
+      <w:bookmarkStart w:id="18" w:name="_Toc138101500"/>
       <w:r>
         <w:t>Materials</w:t>
       </w:r>
@@ -3750,7 +3787,7 @@
       <w:pPr>
         <w:pStyle w:val="Heading3"/>
       </w:pPr>
-      <w:bookmarkStart w:id="19" w:name="_Toc138100844"/>
+      <w:bookmarkStart w:id="19" w:name="_Toc138101501"/>
       <w:r>
         <w:t>Software</w:t>
       </w:r>
@@ -3760,7 +3797,7 @@
       <w:pPr>
         <w:pStyle w:val="Heading3"/>
       </w:pPr>
-      <w:bookmarkStart w:id="20" w:name="_Toc138100845"/>
+      <w:bookmarkStart w:id="20" w:name="_Toc138101502"/>
       <w:r>
         <w:t>Hardware</w:t>
       </w:r>
@@ -3770,7 +3807,7 @@
       <w:pPr>
         <w:pStyle w:val="Heading3"/>
       </w:pPr>
-      <w:bookmarkStart w:id="21" w:name="_Toc138100846"/>
+      <w:bookmarkStart w:id="21" w:name="_Toc138101503"/>
       <w:r>
         <w:t>Data</w:t>
       </w:r>
@@ -3780,7 +3817,7 @@
       <w:pPr>
         <w:pStyle w:val="Heading3"/>
       </w:pPr>
-      <w:bookmarkStart w:id="22" w:name="_Toc138100847"/>
+      <w:bookmarkStart w:id="22" w:name="_Toc138101504"/>
       <w:r>
         <w:t>Systems Environment</w:t>
       </w:r>
@@ -3790,7 +3827,7 @@
       <w:pPr>
         <w:pStyle w:val="Heading2"/>
       </w:pPr>
-      <w:bookmarkStart w:id="23" w:name="_Toc138100848"/>
+      <w:bookmarkStart w:id="23" w:name="_Toc138101505"/>
       <w:r>
         <w:t>Methods</w:t>
       </w:r>
@@ -3800,7 +3837,7 @@
       <w:pPr>
         <w:pStyle w:val="Heading3"/>
       </w:pPr>
-      <w:bookmarkStart w:id="24" w:name="_Toc138100849"/>
+      <w:bookmarkStart w:id="24" w:name="_Toc138101506"/>
       <w:r>
         <w:t>SLDC Model</w:t>
       </w:r>
@@ -3810,7 +3847,7 @@
       <w:pPr>
         <w:pStyle w:val="Heading3"/>
       </w:pPr>
-      <w:bookmarkStart w:id="25" w:name="_Toc138100850"/>
+      <w:bookmarkStart w:id="25" w:name="_Toc138101507"/>
       <w:r>
         <w:t>&lt;Procedures for the different phases&gt;</w:t>
       </w:r>
@@ -3820,7 +3857,7 @@
       <w:pPr>
         <w:pStyle w:val="Heading3"/>
       </w:pPr>
-      <w:bookmarkStart w:id="26" w:name="_Toc138100851"/>
+      <w:bookmarkStart w:id="26" w:name="_Toc138101508"/>
       <w:r>
         <w:t>Evaluation</w:t>
       </w:r>
@@ -3830,8 +3867,20 @@
     <w:p>
       <w:pPr>
         <w:pStyle w:val="Heading1"/>
-      </w:pPr>
-      <w:bookmarkStart w:id="27" w:name="_Toc138100852"/>
+        <w:sectPr>
+          <w:pgSz w:w="12240" w:h="15840"/>
+          <w:pgMar w:top="1440" w:right="1440" w:bottom="1440" w:left="1440" w:header="720" w:footer="720" w:gutter="0"/>
+          <w:cols w:space="720"/>
+          <w:titlePg/>
+          <w:docGrid w:linePitch="360"/>
+        </w:sectPr>
+      </w:pPr>
+      <w:bookmarkStart w:id="27" w:name="_Toc138101509"/>
+    </w:p>
+    <w:p>
+      <w:pPr>
+        <w:pStyle w:val="Heading1"/>
+      </w:pPr>
       <w:r>
         <w:lastRenderedPageBreak/>
         <w:t>Chapter IV</w:t>
@@ -3842,7 +3891,7 @@
       <w:pPr>
         <w:pStyle w:val="Heading2ChapterTitle"/>
       </w:pPr>
-      <w:bookmarkStart w:id="28" w:name="_Toc138100853"/>
+      <w:bookmarkStart w:id="28" w:name="_Toc138101510"/>
       <w:r>
         <w:t>RESULTS AND DISCUSSIONS</w:t>
       </w:r>
@@ -3863,9 +3912,15 @@
       <w:pPr>
         <w:pStyle w:val="Heading2"/>
       </w:pPr>
-      <w:bookmarkStart w:id="29" w:name="_Toc138100854"/>
-      <w:r>
-        <w:t>&lt;Results by phase of study&gt;</w:t>
+      <w:bookmarkStart w:id="29" w:name="_Toc138101511"/>
+      <w:r>
+        <w:t>[</w:t>
+      </w:r>
+      <w:r>
+        <w:t>Results by phase of study</w:t>
+      </w:r>
+      <w:r>
+        <w:t>]</w:t>
       </w:r>
       <w:bookmarkEnd w:id="29"/>
     </w:p>
@@ -3873,9 +3928,15 @@
       <w:pPr>
         <w:pStyle w:val="Heading2"/>
       </w:pPr>
-      <w:bookmarkStart w:id="30" w:name="_Toc138100855"/>
-      <w:r>
-        <w:t>&lt;Verification studies&gt;</w:t>
+      <w:bookmarkStart w:id="30" w:name="_Toc138101512"/>
+      <w:r>
+        <w:t>[</w:t>
+      </w:r>
+      <w:r>
+        <w:t>Verification studies</w:t>
+      </w:r>
+      <w:r>
+        <w:t>]</w:t>
       </w:r>
       <w:bookmarkEnd w:id="30"/>
     </w:p>
@@ -3883,8 +3944,32 @@
     <w:p>
       <w:pPr>
         <w:pStyle w:val="Heading1"/>
-      </w:pPr>
-      <w:bookmarkStart w:id="31" w:name="_Toc138100856"/>
+        <w:sectPr>
+          <w:pgSz w:w="12240" w:h="15840"/>
+          <w:pgMar w:top="1440" w:right="1440" w:bottom="1440" w:left="1440" w:header="720" w:footer="720" w:gutter="0"/>
+          <w:cols w:space="720"/>
+          <w:titlePg/>
+          <w:docGrid w:linePitch="360"/>
+        </w:sectPr>
+      </w:pPr>
+      <w:bookmarkStart w:id="31" w:name="_Toc138101513"/>
+    </w:p>
+    <w:p>
+      <w:pPr>
+        <w:pStyle w:val="Heading1"/>
+        <w:sectPr>
+          <w:pgSz w:w="12240" w:h="15840"/>
+          <w:pgMar w:top="1440" w:right="1440" w:bottom="1440" w:left="1440" w:header="720" w:footer="720" w:gutter="0"/>
+          <w:cols w:space="720"/>
+          <w:titlePg/>
+          <w:docGrid w:linePitch="360"/>
+        </w:sectPr>
+      </w:pPr>
+    </w:p>
+    <w:p>
+      <w:pPr>
+        <w:pStyle w:val="Heading1"/>
+      </w:pPr>
       <w:r>
         <w:lastRenderedPageBreak/>
         <w:t>Chapter V</w:t>
@@ -3895,7 +3980,7 @@
       <w:pPr>
         <w:pStyle w:val="Heading2ChapterTitle"/>
       </w:pPr>
-      <w:bookmarkStart w:id="32" w:name="_Toc138100857"/>
+      <w:bookmarkStart w:id="32" w:name="_Toc138101514"/>
       <w:r>
         <w:t>SUMMARY, CONCLUSIONS, AND RECOMMENDATIONS</w:t>
       </w:r>
@@ -3916,7 +4001,7 @@
       <w:pPr>
         <w:pStyle w:val="Heading2"/>
       </w:pPr>
-      <w:bookmarkStart w:id="33" w:name="_Toc138100858"/>
+      <w:bookmarkStart w:id="33" w:name="_Toc138101515"/>
       <w:r>
         <w:t>Summary</w:t>
       </w:r>
@@ -3926,7 +4011,7 @@
       <w:pPr>
         <w:pStyle w:val="Heading2"/>
       </w:pPr>
-      <w:bookmarkStart w:id="34" w:name="_Toc138100859"/>
+      <w:bookmarkStart w:id="34" w:name="_Toc138101516"/>
       <w:r>
         <w:t>Conclusions</w:t>
       </w:r>
@@ -3936,7 +4021,7 @@
       <w:pPr>
         <w:pStyle w:val="Heading2"/>
       </w:pPr>
-      <w:bookmarkStart w:id="35" w:name="_Toc138100860"/>
+      <w:bookmarkStart w:id="35" w:name="_Toc138101517"/>
       <w:r>
         <w:t>Recommendations</w:t>
       </w:r>
@@ -3946,8 +4031,20 @@
     <w:p>
       <w:pPr>
         <w:pStyle w:val="Heading1Non-Chapter"/>
-      </w:pPr>
-      <w:bookmarkStart w:id="36" w:name="_Toc138100861"/>
+        <w:sectPr>
+          <w:pgSz w:w="12240" w:h="15840"/>
+          <w:pgMar w:top="1440" w:right="1440" w:bottom="1440" w:left="1440" w:header="720" w:footer="720" w:gutter="0"/>
+          <w:cols w:space="720"/>
+          <w:titlePg/>
+          <w:docGrid w:linePitch="360"/>
+        </w:sectPr>
+      </w:pPr>
+      <w:bookmarkStart w:id="36" w:name="_Toc138101518"/>
+    </w:p>
+    <w:p>
+      <w:pPr>
+        <w:pStyle w:val="Heading1Non-Chapter"/>
+      </w:pPr>
       <w:r>
         <w:lastRenderedPageBreak/>
         <w:t>REFERENCES</w:t>
@@ -4006,8 +4103,20 @@
     <w:p>
       <w:pPr>
         <w:pStyle w:val="Heading1Non-Chapter"/>
-      </w:pPr>
-      <w:bookmarkStart w:id="37" w:name="_Toc138100862"/>
+        <w:sectPr>
+          <w:pgSz w:w="12240" w:h="15840"/>
+          <w:pgMar w:top="1440" w:right="1440" w:bottom="1440" w:left="1440" w:header="720" w:footer="720" w:gutter="0"/>
+          <w:cols w:space="720"/>
+          <w:titlePg/>
+          <w:docGrid w:linePitch="360"/>
+        </w:sectPr>
+      </w:pPr>
+      <w:bookmarkStart w:id="37" w:name="_Toc138101519"/>
+    </w:p>
+    <w:p>
+      <w:pPr>
+        <w:pStyle w:val="Heading1Non-Chapter"/>
+      </w:pPr>
       <w:r>
         <w:lastRenderedPageBreak/>
         <w:t>APPENDICES</w:t>
@@ -4018,7 +4127,7 @@
       <w:pPr>
         <w:pStyle w:val="Heading2"/>
       </w:pPr>
-      <w:bookmarkStart w:id="38" w:name="_Toc138100863"/>
+      <w:bookmarkStart w:id="38" w:name="_Toc138101520"/>
       <w:r>
         <w:t>Letter Request to Client</w:t>
       </w:r>
@@ -4028,7 +4137,7 @@
       <w:pPr>
         <w:pStyle w:val="Heading2"/>
       </w:pPr>
-      <w:bookmarkStart w:id="39" w:name="_Toc138100864"/>
+      <w:bookmarkStart w:id="39" w:name="_Toc138101521"/>
       <w:r>
         <w:t>Relevant Source Codes</w:t>
       </w:r>
@@ -4038,7 +4147,7 @@
       <w:pPr>
         <w:pStyle w:val="Heading2"/>
       </w:pPr>
-      <w:bookmarkStart w:id="40" w:name="_Toc138100865"/>
+      <w:bookmarkStart w:id="40" w:name="_Toc138101522"/>
       <w:r>
         <w:t>Evaluation Tool</w:t>
       </w:r>
@@ -4048,7 +4157,7 @@
       <w:pPr>
         <w:pStyle w:val="Heading2"/>
       </w:pPr>
-      <w:bookmarkStart w:id="41" w:name="_Toc138100866"/>
+      <w:bookmarkStart w:id="41" w:name="_Toc138101523"/>
       <w:r>
         <w:t>Sample Input/Output/Reports</w:t>
       </w:r>
@@ -4058,7 +4167,7 @@
       <w:pPr>
         <w:pStyle w:val="Heading2"/>
       </w:pPr>
-      <w:bookmarkStart w:id="42" w:name="_Toc138100867"/>
+      <w:bookmarkStart w:id="42" w:name="_Toc138101524"/>
       <w:r>
         <w:t>User’s Guide/Manual</w:t>
       </w:r>
@@ -4068,9 +4177,15 @@
       <w:pPr>
         <w:pStyle w:val="Heading2"/>
       </w:pPr>
-      <w:bookmarkStart w:id="43" w:name="_Toc138100868"/>
-      <w:r>
-        <w:t>&lt;Other Relevant Documents&gt;</w:t>
+      <w:bookmarkStart w:id="43" w:name="_Toc138101525"/>
+      <w:r>
+        <w:t>[</w:t>
+      </w:r>
+      <w:r>
+        <w:t>Other Relevant Documents</w:t>
+      </w:r>
+      <w:r>
+        <w:t>]</w:t>
       </w:r>
       <w:bookmarkEnd w:id="43"/>
     </w:p>
@@ -4078,7 +4193,7 @@
       <w:pPr>
         <w:pStyle w:val="Heading2"/>
       </w:pPr>
-      <w:bookmarkStart w:id="44" w:name="_Toc138100869"/>
+      <w:bookmarkStart w:id="44" w:name="_Toc138101526"/>
       <w:r>
         <w:t>Acceptance Sheet</w:t>
       </w:r>
@@ -4088,7 +4203,7 @@
       <w:pPr>
         <w:pStyle w:val="Heading2"/>
       </w:pPr>
-      <w:bookmarkStart w:id="45" w:name="_Toc138100870"/>
+      <w:bookmarkStart w:id="45" w:name="_Toc138101527"/>
       <w:r>
         <w:t>20% Plagiarism in Grammarly</w:t>
       </w:r>
@@ -4097,8 +4212,20 @@
     <w:p>
       <w:pPr>
         <w:pStyle w:val="Heading1Non-Chapter"/>
-      </w:pPr>
-      <w:bookmarkStart w:id="46" w:name="_Toc138100871"/>
+        <w:sectPr>
+          <w:pgSz w:w="12240" w:h="15840"/>
+          <w:pgMar w:top="1440" w:right="1440" w:bottom="1440" w:left="1440" w:header="720" w:footer="720" w:gutter="0"/>
+          <w:cols w:space="720"/>
+          <w:titlePg/>
+          <w:docGrid w:linePitch="360"/>
+        </w:sectPr>
+      </w:pPr>
+      <w:bookmarkStart w:id="46" w:name="_Toc138101528"/>
+    </w:p>
+    <w:p>
+      <w:pPr>
+        <w:pStyle w:val="Heading1Non-Chapter"/>
+      </w:pPr>
       <w:r>
         <w:lastRenderedPageBreak/>
         <w:t>CURRICULUM VITAE</w:t>
@@ -4110,10 +4237,114 @@
       <w:pgSz w:w="12240" w:h="15840"/>
       <w:pgMar w:top="1440" w:right="1440" w:bottom="1440" w:left="1440" w:header="720" w:footer="720" w:gutter="0"/>
       <w:cols w:space="720"/>
+      <w:titlePg/>
       <w:docGrid w:linePitch="360"/>
     </w:sectPr>
   </w:body>
 </w:document>
+</file>
+
+<file path=word/endnotes.xml><?xml version="1.0" encoding="utf-8"?>
+<w:endnotes xmlns:wpc="http://schemas.microsoft.com/office/word/2010/wordprocessingCanvas" xmlns:cx="http://schemas.microsoft.com/office/drawing/2014/chartex" xmlns:cx1="http://schemas.microsoft.com/office/drawing/2015/9/8/chartex" xmlns:cx2="http://schemas.microsoft.com/office/drawing/2015/10/21/chartex" xmlns:cx3="http://schemas.microsoft.com/office/drawing/2016/5/9/chartex" xmlns:cx4="http://schemas.microsoft.com/office/drawing/2016/5/10/chartex" xmlns:cx5="http://schemas.microsoft.com/office/drawing/2016/5/11/chartex" xmlns:cx6="http://schemas.microsoft.com/office/drawing/2016/5/12/chartex" xmlns:cx7="http://schemas.microsoft.com/office/drawing/2016/5/13/chartex" xmlns:cx8="http://schemas.microsoft.com/office/drawing/2016/5/14/chartex" xmlns:mc="http://schemas.openxmlformats.org/markup-compatibility/2006" xmlns:aink="http://schemas.microsoft.com/office/drawing/2016/ink" xmlns:am3d="http://schemas.microsoft.com/office/drawing/2017/model3d" xmlns:o="urn:schemas-microsoft-com:office:office" xmlns:r="http://schemas.openxmlformats.org/officeDocument/2006/relationships" xmlns:m="http://schemas.openxmlformats.org/officeDocument/2006/math" xmlns:v="urn:schemas-microsoft-com:vml" xmlns:wp14="http://schemas.microsoft.com/office/word/2010/wordprocessingDrawing" xmlns:wp="http://schemas.openxmlformats.org/drawingml/2006/wordprocessingDrawing" xmlns:w10="urn:schemas-microsoft-com:office:word" xmlns:w="http://schemas.openxmlformats.org/wordprocessingml/2006/main" xmlns:w14="http://schemas.microsoft.com/office/word/2010/wordml" xmlns:w15="http://schemas.microsoft.com/office/word/2012/wordml" xmlns:w16cex="http://schemas.microsoft.com/office/word/2018/wordml/cex" xmlns:w16cid="http://schemas.microsoft.com/office/word/2016/wordml/cid" xmlns:w16="http://schemas.microsoft.com/office/word/2018/wordml" xmlns:w16sdtdh="http://schemas.microsoft.com/office/word/2020/wordml/sdtdatahash" xmlns:w16se="http://schemas.microsoft.com/office/word/2015/wordml/symex" xmlns:wpg="http://schemas.microsoft.com/office/word/2010/wordprocessingGroup" xmlns:wpi="http://schemas.microsoft.com/office/word/2010/wordprocessingInk" xmlns:wne="http://schemas.microsoft.com/office/word/2006/wordml" xmlns:wps="http://schemas.microsoft.com/office/word/2010/wordprocessingShape" mc:Ignorable="w14 w15 w16se w16cid w16 w16cex w16sdtdh wp14">
+  <w:endnote w:type="separator" w:id="-1">
+    <w:p>
+      <w:pPr>
+        <w:spacing w:line="240" w:lineRule="auto"/>
+      </w:pPr>
+      <w:r>
+        <w:separator/>
+      </w:r>
+    </w:p>
+  </w:endnote>
+  <w:endnote w:type="continuationSeparator" w:id="0">
+    <w:p>
+      <w:pPr>
+        <w:spacing w:line="240" w:lineRule="auto"/>
+      </w:pPr>
+      <w:r>
+        <w:continuationSeparator/>
+      </w:r>
+    </w:p>
+  </w:endnote>
+</w:endnotes>
+</file>
+
+<file path=word/footnotes.xml><?xml version="1.0" encoding="utf-8"?>
+<w:footnotes xmlns:wpc="http://schemas.microsoft.com/office/word/2010/wordprocessingCanvas" xmlns:cx="http://schemas.microsoft.com/office/drawing/2014/chartex" xmlns:cx1="http://schemas.microsoft.com/office/drawing/2015/9/8/chartex" xmlns:cx2="http://schemas.microsoft.com/office/drawing/2015/10/21/chartex" xmlns:cx3="http://schemas.microsoft.com/office/drawing/2016/5/9/chartex" xmlns:cx4="http://schemas.microsoft.com/office/drawing/2016/5/10/chartex" xmlns:cx5="http://schemas.microsoft.com/office/drawing/2016/5/11/chartex" xmlns:cx6="http://schemas.microsoft.com/office/drawing/2016/5/12/chartex" xmlns:cx7="http://schemas.microsoft.com/office/drawing/2016/5/13/chartex" xmlns:cx8="http://schemas.microsoft.com/office/drawing/2016/5/14/chartex" xmlns:mc="http://schemas.openxmlformats.org/markup-compatibility/2006" xmlns:aink="http://schemas.microsoft.com/office/drawing/2016/ink" xmlns:am3d="http://schemas.microsoft.com/office/drawing/2017/model3d" xmlns:o="urn:schemas-microsoft-com:office:office" xmlns:r="http://schemas.openxmlformats.org/officeDocument/2006/relationships" xmlns:m="http://schemas.openxmlformats.org/officeDocument/2006/math" xmlns:v="urn:schemas-microsoft-com:vml" xmlns:wp14="http://schemas.microsoft.com/office/word/2010/wordprocessingDrawing" xmlns:wp="http://schemas.openxmlformats.org/drawingml/2006/wordprocessingDrawing" xmlns:w10="urn:schemas-microsoft-com:office:word" xmlns:w="http://schemas.openxmlformats.org/wordprocessingml/2006/main" xmlns:w14="http://schemas.microsoft.com/office/word/2010/wordml" xmlns:w15="http://schemas.microsoft.com/office/word/2012/wordml" xmlns:w16cex="http://schemas.microsoft.com/office/word/2018/wordml/cex" xmlns:w16cid="http://schemas.microsoft.com/office/word/2016/wordml/cid" xmlns:w16="http://schemas.microsoft.com/office/word/2018/wordml" xmlns:w16sdtdh="http://schemas.microsoft.com/office/word/2020/wordml/sdtdatahash" xmlns:w16se="http://schemas.microsoft.com/office/word/2015/wordml/symex" xmlns:wpg="http://schemas.microsoft.com/office/word/2010/wordprocessingGroup" xmlns:wpi="http://schemas.microsoft.com/office/word/2010/wordprocessingInk" xmlns:wne="http://schemas.microsoft.com/office/word/2006/wordml" xmlns:wps="http://schemas.microsoft.com/office/word/2010/wordprocessingShape" mc:Ignorable="w14 w15 w16se w16cid w16 w16cex w16sdtdh wp14">
+  <w:footnote w:type="separator" w:id="-1">
+    <w:p>
+      <w:pPr>
+        <w:spacing w:line="240" w:lineRule="auto"/>
+      </w:pPr>
+      <w:r>
+        <w:separator/>
+      </w:r>
+    </w:p>
+  </w:footnote>
+  <w:footnote w:type="continuationSeparator" w:id="0">
+    <w:p>
+      <w:pPr>
+        <w:spacing w:line="240" w:lineRule="auto"/>
+      </w:pPr>
+      <w:r>
+        <w:continuationSeparator/>
+      </w:r>
+    </w:p>
+  </w:footnote>
+</w:footnotes>
+</file>
+
+<file path=word/header1.xml><?xml version="1.0" encoding="utf-8"?>
+<w:hdr xmlns:wpc="http://schemas.microsoft.com/office/word/2010/wordprocessingCanvas" xmlns:cx="http://schemas.microsoft.com/office/drawing/2014/chartex" xmlns:cx1="http://schemas.microsoft.com/office/drawing/2015/9/8/chartex" xmlns:cx2="http://schemas.microsoft.com/office/drawing/2015/10/21/chartex" xmlns:cx3="http://schemas.microsoft.com/office/drawing/2016/5/9/chartex" xmlns:cx4="http://schemas.microsoft.com/office/drawing/2016/5/10/chartex" xmlns:cx5="http://schemas.microsoft.com/office/drawing/2016/5/11/chartex" xmlns:cx6="http://schemas.microsoft.com/office/drawing/2016/5/12/chartex" xmlns:cx7="http://schemas.microsoft.com/office/drawing/2016/5/13/chartex" xmlns:cx8="http://schemas.microsoft.com/office/drawing/2016/5/14/chartex" xmlns:mc="http://schemas.openxmlformats.org/markup-compatibility/2006" xmlns:aink="http://schemas.microsoft.com/office/drawing/2016/ink" xmlns:am3d="http://schemas.microsoft.com/office/drawing/2017/model3d" xmlns:o="urn:schemas-microsoft-com:office:office" xmlns:r="http://schemas.openxmlformats.org/officeDocument/2006/relationships" xmlns:m="http://schemas.openxmlformats.org/officeDocument/2006/math" xmlns:v="urn:schemas-microsoft-com:vml" xmlns:wp14="http://schemas.microsoft.com/office/word/2010/wordprocessingDrawing" xmlns:wp="http://schemas.openxmlformats.org/drawingml/2006/wordprocessingDrawing" xmlns:w10="urn:schemas-microsoft-com:office:word" xmlns:w="http://schemas.openxmlformats.org/wordprocessingml/2006/main" xmlns:w14="http://schemas.microsoft.com/office/word/2010/wordml" xmlns:w15="http://schemas.microsoft.com/office/word/2012/wordml" xmlns:w16cex="http://schemas.microsoft.com/office/word/2018/wordml/cex" xmlns:w16cid="http://schemas.microsoft.com/office/word/2016/wordml/cid" xmlns:w16="http://schemas.microsoft.com/office/word/2018/wordml" xmlns:w16sdtdh="http://schemas.microsoft.com/office/word/2020/wordml/sdtdatahash" xmlns:w16se="http://schemas.microsoft.com/office/word/2015/wordml/symex" xmlns:wpg="http://schemas.microsoft.com/office/word/2010/wordprocessingGroup" xmlns:wpi="http://schemas.microsoft.com/office/word/2010/wordprocessingInk" xmlns:wne="http://schemas.microsoft.com/office/word/2006/wordml" xmlns:wps="http://schemas.microsoft.com/office/word/2010/wordprocessingShape" mc:Ignorable="w14 w15 w16se w16cid w16 w16cex w16sdtdh wp14">
+  <w:sdt>
+    <w:sdtPr>
+      <w:id w:val="-37354642"/>
+      <w:docPartObj>
+        <w:docPartGallery w:val="Page Numbers (Top of Page)"/>
+        <w:docPartUnique/>
+      </w:docPartObj>
+    </w:sdtPr>
+    <w:sdtEndPr>
+      <w:rPr>
+        <w:noProof/>
+      </w:rPr>
+    </w:sdtEndPr>
+    <w:sdtContent>
+      <w:p>
+        <w:pPr>
+          <w:pStyle w:val="Header"/>
+          <w:jc w:val="right"/>
+        </w:pPr>
+        <w:r>
+          <w:fldChar w:fldCharType="begin"/>
+        </w:r>
+        <w:r>
+          <w:instrText xml:space="preserve"> PAGE   \* MERGEFORMAT </w:instrText>
+        </w:r>
+        <w:r>
+          <w:fldChar w:fldCharType="separate"/>
+        </w:r>
+        <w:r>
+          <w:rPr>
+            <w:noProof/>
+          </w:rPr>
+          <w:t>2</w:t>
+        </w:r>
+        <w:r>
+          <w:rPr>
+            <w:noProof/>
+          </w:rPr>
+          <w:fldChar w:fldCharType="end"/>
+        </w:r>
+      </w:p>
+    </w:sdtContent>
+  </w:sdt>
+  <w:p>
+    <w:pPr>
+      <w:pStyle w:val="Header"/>
+    </w:pPr>
+  </w:p>
+</w:hdr>
 </file>
 
 <file path=word/numbering.xml><?xml version="1.0" encoding="utf-8"?>
@@ -4957,11 +5188,10 @@
     <w:link w:val="Heading1Char"/>
     <w:uiPriority w:val="9"/>
     <w:qFormat/>
-    <w:rsid w:val="0003190D"/>
+    <w:rsid w:val="00654633"/>
     <w:pPr>
       <w:keepNext/>
       <w:keepLines/>
-      <w:pageBreakBefore/>
       <w:numPr>
         <w:numId w:val="3"/>
       </w:numPr>
@@ -5229,7 +5459,7 @@
     <w:basedOn w:val="DefaultParagraphFont"/>
     <w:link w:val="Heading1"/>
     <w:uiPriority w:val="9"/>
-    <w:rsid w:val="0003190D"/>
+    <w:rsid w:val="00654633"/>
     <w:rPr>
       <w:rFonts w:asciiTheme="majorHAnsi" w:eastAsiaTheme="majorEastAsia" w:hAnsiTheme="majorHAnsi" w:cstheme="majorBidi"/>
       <w:b/>
@@ -5505,6 +5735,56 @@
       <w:ind w:left="446"/>
     </w:pPr>
   </w:style>
+  <w:style w:type="paragraph" w:styleId="Header">
+    <w:name w:val="header"/>
+    <w:basedOn w:val="Normal"/>
+    <w:link w:val="HeaderChar"/>
+    <w:uiPriority w:val="99"/>
+    <w:unhideWhenUsed/>
+    <w:rsid w:val="00654633"/>
+    <w:pPr>
+      <w:tabs>
+        <w:tab w:val="center" w:pos="4680"/>
+        <w:tab w:val="right" w:pos="9360"/>
+      </w:tabs>
+      <w:spacing w:line="240" w:lineRule="auto"/>
+    </w:pPr>
+  </w:style>
+  <w:style w:type="character" w:customStyle="1" w:styleId="HeaderChar">
+    <w:name w:val="Header Char"/>
+    <w:basedOn w:val="DefaultParagraphFont"/>
+    <w:link w:val="Header"/>
+    <w:uiPriority w:val="99"/>
+    <w:rsid w:val="00654633"/>
+    <w:rPr>
+      <w:sz w:val="24"/>
+    </w:rPr>
+  </w:style>
+  <w:style w:type="paragraph" w:styleId="Footer">
+    <w:name w:val="footer"/>
+    <w:basedOn w:val="Normal"/>
+    <w:link w:val="FooterChar"/>
+    <w:uiPriority w:val="99"/>
+    <w:unhideWhenUsed/>
+    <w:rsid w:val="00654633"/>
+    <w:pPr>
+      <w:tabs>
+        <w:tab w:val="center" w:pos="4680"/>
+        <w:tab w:val="right" w:pos="9360"/>
+      </w:tabs>
+      <w:spacing w:line="240" w:lineRule="auto"/>
+    </w:pPr>
+  </w:style>
+  <w:style w:type="character" w:customStyle="1" w:styleId="FooterChar">
+    <w:name w:val="Footer Char"/>
+    <w:basedOn w:val="DefaultParagraphFont"/>
+    <w:link w:val="Footer"/>
+    <w:uiPriority w:val="99"/>
+    <w:rsid w:val="00654633"/>
+    <w:rPr>
+      <w:sz w:val="24"/>
+    </w:rPr>
+  </w:style>
 </w:styles>
 </file>
 

</xml_diff>

<commit_message>
add some dummy text under heading 1
</commit_message>
<xml_diff>
--- a/Manuscript.docx
+++ b/Manuscript.docx
@@ -3,33 +3,102 @@
 <w:document xmlns:wpc="http://schemas.microsoft.com/office/word/2010/wordprocessingCanvas" xmlns:cx="http://schemas.microsoft.com/office/drawing/2014/chartex" xmlns:cx1="http://schemas.microsoft.com/office/drawing/2015/9/8/chartex" xmlns:cx2="http://schemas.microsoft.com/office/drawing/2015/10/21/chartex" xmlns:cx3="http://schemas.microsoft.com/office/drawing/2016/5/9/chartex" xmlns:cx4="http://schemas.microsoft.com/office/drawing/2016/5/10/chartex" xmlns:cx5="http://schemas.microsoft.com/office/drawing/2016/5/11/chartex" xmlns:cx6="http://schemas.microsoft.com/office/drawing/2016/5/12/chartex" xmlns:cx7="http://schemas.microsoft.com/office/drawing/2016/5/13/chartex" xmlns:cx8="http://schemas.microsoft.com/office/drawing/2016/5/14/chartex" xmlns:mc="http://schemas.openxmlformats.org/markup-compatibility/2006" xmlns:aink="http://schemas.microsoft.com/office/drawing/2016/ink" xmlns:am3d="http://schemas.microsoft.com/office/drawing/2017/model3d" xmlns:o="urn:schemas-microsoft-com:office:office" xmlns:r="http://schemas.openxmlformats.org/officeDocument/2006/relationships" xmlns:m="http://schemas.openxmlformats.org/officeDocument/2006/math" xmlns:v="urn:schemas-microsoft-com:vml" xmlns:wp14="http://schemas.microsoft.com/office/word/2010/wordprocessingDrawing" xmlns:wp="http://schemas.openxmlformats.org/drawingml/2006/wordprocessingDrawing" xmlns:w10="urn:schemas-microsoft-com:office:word" xmlns:w="http://schemas.openxmlformats.org/wordprocessingml/2006/main" xmlns:w14="http://schemas.microsoft.com/office/word/2010/wordml" xmlns:w15="http://schemas.microsoft.com/office/word/2012/wordml" xmlns:w16cex="http://schemas.microsoft.com/office/word/2018/wordml/cex" xmlns:w16cid="http://schemas.microsoft.com/office/word/2016/wordml/cid" xmlns:w16="http://schemas.microsoft.com/office/word/2018/wordml" xmlns:w16sdtdh="http://schemas.microsoft.com/office/word/2020/wordml/sdtdatahash" xmlns:w16se="http://schemas.microsoft.com/office/word/2015/wordml/symex" xmlns:wpg="http://schemas.microsoft.com/office/word/2010/wordprocessingGroup" xmlns:wpi="http://schemas.microsoft.com/office/word/2010/wordprocessingInk" xmlns:wne="http://schemas.microsoft.com/office/word/2006/wordml" xmlns:wps="http://schemas.microsoft.com/office/word/2010/wordprocessingShape" mc:Ignorable="w14 w15 w16se w16cid w16 w16cex w16sdtdh wp14">
   <w:body>
     <w:p>
-      <w:r>
-        <w:t>&lt;first line&gt;</w:t>
+      <w:pPr>
+        <w:jc w:val="center"/>
+      </w:pPr>
+      <w:r>
+        <w:t>&lt;</w:t>
+      </w:r>
+      <w:r>
+        <w:t>cover page</w:t>
+      </w:r>
+      <w:r>
+        <w:t>&gt;</w:t>
       </w:r>
     </w:p>
     <w:p/>
     <w:p>
       <w:pPr>
         <w:pStyle w:val="Heading1Non-Chapter"/>
+        <w:sectPr>
+          <w:headerReference w:type="default" r:id="rId8"/>
+          <w:pgSz w:w="12240" w:h="15840"/>
+          <w:pgMar w:top="1440" w:right="1440" w:bottom="1440" w:left="1440" w:header="720" w:footer="720" w:gutter="0"/>
+          <w:cols w:space="720"/>
+          <w:titlePg/>
+          <w:docGrid w:linePitch="360"/>
+        </w:sectPr>
       </w:pPr>
       <w:bookmarkStart w:id="0" w:name="_Toc138101482"/>
-      <w:r>
+    </w:p>
+    <w:p>
+      <w:pPr>
+        <w:pStyle w:val="Heading1Non-Chapter"/>
+      </w:pPr>
+      <w:r>
+        <w:lastRenderedPageBreak/>
         <w:t>APPROVAL SHEET</w:t>
       </w:r>
       <w:bookmarkEnd w:id="0"/>
     </w:p>
+    <w:p>
+      <w:pPr>
+        <w:ind w:firstLine="720"/>
+      </w:pPr>
+      <w:r>
+        <w:t>Lorem ipsum dolor sit amet, consectetur adipiscing elit, sed do eiusmod tempor incididunt ut labore et dolore magna aliqua. Ut enim ad minim veniam, quis nostrud exercitation ullamco laboris nisi ut aliquip ex ea commodo consequat. Duis aute irure dolor in reprehenderit in voluptate velit esse cillum dolore eu fugiat nulla pariatur</w:t>
+      </w:r>
+      <w:r>
+        <w:t>.</w:t>
+      </w:r>
+    </w:p>
     <w:p/>
     <w:p>
       <w:pPr>
         <w:pStyle w:val="TOCHeading"/>
+        <w:sectPr>
+          <w:pgSz w:w="12240" w:h="15840"/>
+          <w:pgMar w:top="1440" w:right="1440" w:bottom="1440" w:left="1440" w:header="720" w:footer="720" w:gutter="0"/>
+          <w:cols w:space="720"/>
+          <w:titlePg/>
+          <w:docGrid w:linePitch="360"/>
+        </w:sectPr>
       </w:pPr>
       <w:bookmarkStart w:id="1" w:name="_Toc138101483"/>
-      <w:r>
+    </w:p>
+    <w:p>
+      <w:pPr>
+        <w:pStyle w:val="TOCHeading"/>
+      </w:pPr>
+      <w:r>
+        <w:lastRenderedPageBreak/>
         <w:t>ACKNOWLEDGEMENTS</w:t>
       </w:r>
       <w:bookmarkEnd w:id="1"/>
     </w:p>
+    <w:p>
+      <w:pPr>
+        <w:ind w:firstLine="720"/>
+      </w:pPr>
+      <w:r>
+        <w:t>Lorem ipsum dolor sit amet, consectetur adipiscing elit, sed do eiusmod tempor incididunt ut labore et dolore magna aliqua. Ut enim ad minim veniam, quis nostrud exercitation ullamco laboris nisi ut aliquip ex ea commodo consequat. Duis aute irure dolor in reprehenderit in voluptate velit esse cillum dolore eu fugiat nulla pariatur</w:t>
+      </w:r>
+      <w:r>
+        <w:t>.</w:t>
+      </w:r>
+    </w:p>
     <w:p/>
+    <w:p>
+      <w:pPr>
+        <w:sectPr>
+          <w:pgSz w:w="12240" w:h="15840"/>
+          <w:pgMar w:top="1440" w:right="1440" w:bottom="1440" w:left="1440" w:header="720" w:footer="720" w:gutter="0"/>
+          <w:cols w:space="720"/>
+          <w:titlePg/>
+          <w:docGrid w:linePitch="360"/>
+        </w:sectPr>
+      </w:pPr>
+    </w:p>
     <w:bookmarkStart w:id="2" w:name="_Toc138101484" w:displacedByCustomXml="next"/>
     <w:sdt>
       <w:sdtPr>
@@ -3345,42 +3414,7 @@
     <w:p>
       <w:pPr>
         <w:pStyle w:val="Heading1Non-Chapter"/>
-      </w:pPr>
-      <w:bookmarkStart w:id="3" w:name="_Toc138101485"/>
-      <w:r>
-        <w:t>LIST OF TABLES</w:t>
-      </w:r>
-      <w:bookmarkEnd w:id="3"/>
-    </w:p>
-    <w:p/>
-    <w:p>
-      <w:pPr>
-        <w:pStyle w:val="Heading1Non-Chapter"/>
-      </w:pPr>
-      <w:bookmarkStart w:id="4" w:name="_Toc138101486"/>
-      <w:r>
-        <w:t>LIST OF FIGURES</w:t>
-      </w:r>
-      <w:bookmarkEnd w:id="4"/>
-    </w:p>
-    <w:p/>
-    <w:p>
-      <w:pPr>
-        <w:pStyle w:val="Heading1Non-Chapter"/>
-      </w:pPr>
-      <w:bookmarkStart w:id="5" w:name="_Toc138101487"/>
-      <w:r>
-        <w:lastRenderedPageBreak/>
-        <w:t>ABSTRACT</w:t>
-      </w:r>
-      <w:bookmarkEnd w:id="5"/>
-    </w:p>
-    <w:p/>
-    <w:p>
-      <w:pPr>
-        <w:pStyle w:val="Heading1"/>
         <w:sectPr>
-          <w:headerReference w:type="default" r:id="rId8"/>
           <w:pgSz w:w="12240" w:h="15840"/>
           <w:pgMar w:top="1440" w:right="1440" w:bottom="1440" w:left="1440" w:header="720" w:footer="720" w:gutter="0"/>
           <w:cols w:space="720"/>
@@ -3388,30 +3422,17 @@
           <w:docGrid w:linePitch="360"/>
         </w:sectPr>
       </w:pPr>
-      <w:bookmarkStart w:id="6" w:name="_Toc138101488"/>
-    </w:p>
-    <w:p>
-      <w:pPr>
-        <w:pStyle w:val="Heading1"/>
+      <w:bookmarkStart w:id="3" w:name="_Toc138101485"/>
+    </w:p>
+    <w:p>
+      <w:pPr>
+        <w:pStyle w:val="Heading1Non-Chapter"/>
       </w:pPr>
       <w:r>
         <w:lastRenderedPageBreak/>
-        <w:t>Chapter</w:t>
-      </w:r>
-      <w:r>
-        <w:t xml:space="preserve"> I</w:t>
-      </w:r>
-      <w:bookmarkEnd w:id="6"/>
-    </w:p>
-    <w:p>
-      <w:pPr>
-        <w:pStyle w:val="Heading2ChapterTitle"/>
-      </w:pPr>
-      <w:bookmarkStart w:id="7" w:name="_Toc138101489"/>
-      <w:r>
-        <w:t>INTRODUCTION</w:t>
-      </w:r>
-      <w:bookmarkEnd w:id="7"/>
+        <w:t>LIST OF TABLES</w:t>
+      </w:r>
+      <w:bookmarkEnd w:id="3"/>
     </w:p>
     <w:p>
       <w:pPr>
@@ -3424,109 +3445,29 @@
         <w:t>.</w:t>
       </w:r>
     </w:p>
-    <w:p>
-      <w:pPr>
-        <w:pStyle w:val="Caption"/>
-      </w:pPr>
-      <w:r>
-        <w:t xml:space="preserve">Figure </w:t>
-      </w:r>
-      <w:r>
-        <w:fldChar w:fldCharType="begin"/>
-      </w:r>
-      <w:r>
-        <w:instrText xml:space="preserve"> STYLEREF 1 \s </w:instrText>
-      </w:r>
-      <w:r>
-        <w:fldChar w:fldCharType="separate"/>
-      </w:r>
-      <w:r>
-        <w:rPr>
-          <w:noProof/>
-        </w:rPr>
-        <w:t>1</w:t>
-      </w:r>
-      <w:r>
-        <w:fldChar w:fldCharType="end"/>
-      </w:r>
-      <w:r>
-        <w:noBreakHyphen/>
-      </w:r>
-      <w:r>
-        <w:fldChar w:fldCharType="begin"/>
-      </w:r>
-      <w:r>
-        <w:instrText xml:space="preserve"> SEQ Figure \* ARABIC \s 1 </w:instrText>
-      </w:r>
-      <w:r>
-        <w:fldChar w:fldCharType="separate"/>
-      </w:r>
-      <w:r>
-        <w:rPr>
-          <w:noProof/>
-        </w:rPr>
-        <w:t>1</w:t>
-      </w:r>
-      <w:r>
-        <w:fldChar w:fldCharType="end"/>
-      </w:r>
-    </w:p>
-    <w:p>
-      <w:pPr>
-        <w:pStyle w:val="Caption"/>
-      </w:pPr>
-      <w:r>
-        <w:t xml:space="preserve">Figure </w:t>
-      </w:r>
-      <w:r>
-        <w:fldChar w:fldCharType="begin"/>
-      </w:r>
-      <w:r>
-        <w:instrText xml:space="preserve"> STYLEREF 1 \s </w:instrText>
-      </w:r>
-      <w:r>
-        <w:fldChar w:fldCharType="separate"/>
-      </w:r>
-      <w:r>
-        <w:rPr>
-          <w:noProof/>
-        </w:rPr>
-        <w:t>1</w:t>
-      </w:r>
-      <w:r>
-        <w:fldChar w:fldCharType="end"/>
-      </w:r>
-      <w:r>
-        <w:noBreakHyphen/>
-      </w:r>
-      <w:r>
-        <w:fldChar w:fldCharType="begin"/>
-      </w:r>
-      <w:r>
-        <w:instrText xml:space="preserve"> SEQ Figure \* ARABIC \s 1 </w:instrText>
-      </w:r>
-      <w:r>
-        <w:fldChar w:fldCharType="separate"/>
-      </w:r>
-      <w:r>
-        <w:rPr>
-          <w:noProof/>
-        </w:rPr>
-        <w:t>2</w:t>
-      </w:r>
-      <w:r>
-        <w:fldChar w:fldCharType="end"/>
-      </w:r>
-    </w:p>
-    <w:p>
-      <w:pPr>
-        <w:pStyle w:val="Heading2"/>
-      </w:pPr>
-      <w:bookmarkStart w:id="8" w:name="_Toc138101490"/>
-      <w:r>
-        <w:t>Objectives of the Project</w:t>
-      </w:r>
-      <w:bookmarkEnd w:id="8"/>
+    <w:p/>
+    <w:p>
+      <w:pPr>
+        <w:pStyle w:val="Heading1Non-Chapter"/>
+        <w:sectPr>
+          <w:pgSz w:w="12240" w:h="15840"/>
+          <w:pgMar w:top="1440" w:right="1440" w:bottom="1440" w:left="1440" w:header="720" w:footer="720" w:gutter="0"/>
+          <w:cols w:space="720"/>
+          <w:titlePg/>
+          <w:docGrid w:linePitch="360"/>
+        </w:sectPr>
+      </w:pPr>
+      <w:bookmarkStart w:id="4" w:name="_Toc138101486"/>
+    </w:p>
+    <w:p>
+      <w:pPr>
+        <w:pStyle w:val="Heading1Non-Chapter"/>
+      </w:pPr>
+      <w:r>
+        <w:lastRenderedPageBreak/>
+        <w:t>LIST OF FIGURES</w:t>
+      </w:r>
+      <w:bookmarkEnd w:id="4"/>
     </w:p>
     <w:p>
       <w:pPr>
@@ -3539,25 +3480,40 @@
         <w:t>.</w:t>
       </w:r>
     </w:p>
-    <w:p>
-      <w:pPr>
-        <w:pStyle w:val="Heading2"/>
-      </w:pPr>
-      <w:bookmarkStart w:id="9" w:name="_Toc138101491"/>
-      <w:r>
-        <w:t>Scope and Delimitations of the Project</w:t>
-      </w:r>
-      <w:bookmarkEnd w:id="9"/>
-    </w:p>
-    <w:p>
-      <w:pPr>
-        <w:pStyle w:val="Heading2"/>
-      </w:pPr>
-      <w:bookmarkStart w:id="10" w:name="_Toc138101492"/>
-      <w:r>
-        <w:t>Significance of the Project</w:t>
-      </w:r>
-      <w:bookmarkEnd w:id="10"/>
+    <w:p/>
+    <w:p>
+      <w:pPr>
+        <w:pStyle w:val="Heading1Non-Chapter"/>
+        <w:sectPr>
+          <w:pgSz w:w="12240" w:h="15840"/>
+          <w:pgMar w:top="1440" w:right="1440" w:bottom="1440" w:left="1440" w:header="720" w:footer="720" w:gutter="0"/>
+          <w:cols w:space="720"/>
+          <w:titlePg/>
+          <w:docGrid w:linePitch="360"/>
+        </w:sectPr>
+      </w:pPr>
+      <w:bookmarkStart w:id="5" w:name="_Toc138101487"/>
+    </w:p>
+    <w:p>
+      <w:pPr>
+        <w:pStyle w:val="Heading1Non-Chapter"/>
+      </w:pPr>
+      <w:r>
+        <w:lastRenderedPageBreak/>
+        <w:t>ABSTRACT</w:t>
+      </w:r>
+      <w:bookmarkEnd w:id="5"/>
+    </w:p>
+    <w:p>
+      <w:pPr>
+        <w:ind w:firstLine="720"/>
+      </w:pPr>
+      <w:r>
+        <w:t>Lorem ipsum dolor sit amet, consectetur adipiscing elit, sed do eiusmod tempor incididunt ut labore et dolore magna aliqua. Ut enim ad minim veniam, quis nostrud exercitation ullamco laboris nisi ut aliquip ex ea commodo consequat. Duis aute irure dolor in reprehenderit in voluptate velit esse cillum dolore eu fugiat nulla pariatur</w:t>
+      </w:r>
+      <w:r>
+        <w:t>.</w:t>
+      </w:r>
     </w:p>
     <w:p/>
     <w:p>
@@ -3571,7 +3527,7 @@
           <w:docGrid w:linePitch="360"/>
         </w:sectPr>
       </w:pPr>
-      <w:bookmarkStart w:id="11" w:name="_Toc138101493"/>
+      <w:bookmarkStart w:id="6" w:name="_Toc138101488"/>
     </w:p>
     <w:p>
       <w:pPr>
@@ -3579,19 +3535,22 @@
       </w:pPr>
       <w:r>
         <w:lastRenderedPageBreak/>
-        <w:t>Chapter II</w:t>
-      </w:r>
-      <w:bookmarkEnd w:id="11"/>
+        <w:t>Chapter</w:t>
+      </w:r>
+      <w:r>
+        <w:t xml:space="preserve"> I</w:t>
+      </w:r>
+      <w:bookmarkEnd w:id="6"/>
     </w:p>
     <w:p>
       <w:pPr>
         <w:pStyle w:val="Heading2ChapterTitle"/>
       </w:pPr>
-      <w:bookmarkStart w:id="12" w:name="_Toc138101494"/>
-      <w:r>
-        <w:t>THEORETICAL FRAMEWORK</w:t>
-      </w:r>
-      <w:bookmarkEnd w:id="12"/>
+      <w:bookmarkStart w:id="7" w:name="_Toc138101489"/>
+      <w:r>
+        <w:t>INTRODUCTION</w:t>
+      </w:r>
+      <w:bookmarkEnd w:id="7"/>
     </w:p>
     <w:p>
       <w:pPr>
@@ -3609,13 +3568,81 @@
         <w:pStyle w:val="Caption"/>
       </w:pPr>
       <w:r>
-        <w:t xml:space="preserve">Table </w:t>
+        <w:t xml:space="preserve">Figure </w:t>
       </w:r>
       <w:r>
         <w:fldChar w:fldCharType="begin"/>
       </w:r>
       <w:r>
         <w:instrText xml:space="preserve"> STYLEREF 1 \s </w:instrText>
+      </w:r>
+      <w:r>
+        <w:fldChar w:fldCharType="separate"/>
+      </w:r>
+      <w:r>
+        <w:rPr>
+          <w:noProof/>
+        </w:rPr>
+        <w:t>1</w:t>
+      </w:r>
+      <w:r>
+        <w:fldChar w:fldCharType="end"/>
+      </w:r>
+      <w:r>
+        <w:noBreakHyphen/>
+      </w:r>
+      <w:r>
+        <w:fldChar w:fldCharType="begin"/>
+      </w:r>
+      <w:r>
+        <w:instrText xml:space="preserve"> SEQ Figure \* ARABIC \s 1 </w:instrText>
+      </w:r>
+      <w:r>
+        <w:fldChar w:fldCharType="separate"/>
+      </w:r>
+      <w:r>
+        <w:rPr>
+          <w:noProof/>
+        </w:rPr>
+        <w:t>1</w:t>
+      </w:r>
+      <w:r>
+        <w:fldChar w:fldCharType="end"/>
+      </w:r>
+    </w:p>
+    <w:p>
+      <w:pPr>
+        <w:pStyle w:val="Caption"/>
+      </w:pPr>
+      <w:r>
+        <w:t xml:space="preserve">Figure </w:t>
+      </w:r>
+      <w:r>
+        <w:fldChar w:fldCharType="begin"/>
+      </w:r>
+      <w:r>
+        <w:instrText xml:space="preserve"> STYLEREF 1 \s </w:instrText>
+      </w:r>
+      <w:r>
+        <w:fldChar w:fldCharType="separate"/>
+      </w:r>
+      <w:r>
+        <w:rPr>
+          <w:noProof/>
+        </w:rPr>
+        <w:t>1</w:t>
+      </w:r>
+      <w:r>
+        <w:fldChar w:fldCharType="end"/>
+      </w:r>
+      <w:r>
+        <w:noBreakHyphen/>
+      </w:r>
+      <w:r>
+        <w:fldChar w:fldCharType="begin"/>
+      </w:r>
+      <w:r>
+        <w:instrText xml:space="preserve"> SEQ Figure \* ARABIC \s 1 </w:instrText>
       </w:r>
       <w:r>
         <w:fldChar w:fldCharType="separate"/>
@@ -3629,104 +3656,47 @@
       <w:r>
         <w:fldChar w:fldCharType="end"/>
       </w:r>
-      <w:r>
-        <w:noBreakHyphen/>
-      </w:r>
-      <w:r>
-        <w:fldChar w:fldCharType="begin"/>
-      </w:r>
-      <w:r>
-        <w:instrText xml:space="preserve"> SEQ Table \* ARABIC \s 1 </w:instrText>
-      </w:r>
-      <w:r>
-        <w:fldChar w:fldCharType="separate"/>
-      </w:r>
-      <w:r>
-        <w:rPr>
-          <w:noProof/>
-        </w:rPr>
-        <w:t>1</w:t>
-      </w:r>
-      <w:r>
-        <w:fldChar w:fldCharType="end"/>
-      </w:r>
-    </w:p>
-    <w:p>
-      <w:pPr>
-        <w:pStyle w:val="Caption"/>
-      </w:pPr>
-      <w:r>
-        <w:t xml:space="preserve">Table </w:t>
-      </w:r>
-      <w:r>
-        <w:fldChar w:fldCharType="begin"/>
-      </w:r>
-      <w:r>
-        <w:instrText xml:space="preserve"> STYLEREF 1 \s </w:instrText>
-      </w:r>
-      <w:r>
-        <w:fldChar w:fldCharType="separate"/>
-      </w:r>
-      <w:r>
-        <w:rPr>
-          <w:noProof/>
-        </w:rPr>
-        <w:t>2</w:t>
-      </w:r>
-      <w:r>
-        <w:fldChar w:fldCharType="end"/>
-      </w:r>
-      <w:r>
-        <w:noBreakHyphen/>
-      </w:r>
-      <w:r>
-        <w:fldChar w:fldCharType="begin"/>
-      </w:r>
-      <w:r>
-        <w:instrText xml:space="preserve"> SEQ Table \* ARABIC \s 1 </w:instrText>
-      </w:r>
-      <w:r>
-        <w:fldChar w:fldCharType="separate"/>
-      </w:r>
-      <w:r>
-        <w:rPr>
-          <w:noProof/>
-        </w:rPr>
-        <w:t>2</w:t>
-      </w:r>
-      <w:r>
-        <w:fldChar w:fldCharType="end"/>
-      </w:r>
     </w:p>
     <w:p>
       <w:pPr>
         <w:pStyle w:val="Heading2"/>
       </w:pPr>
-      <w:bookmarkStart w:id="13" w:name="_Toc138101495"/>
-      <w:r>
-        <w:t>Review of Related Literature</w:t>
-      </w:r>
-      <w:bookmarkEnd w:id="13"/>
+      <w:bookmarkStart w:id="8" w:name="_Toc138101490"/>
+      <w:r>
+        <w:t>Objectives of the Project</w:t>
+      </w:r>
+      <w:bookmarkEnd w:id="8"/>
+    </w:p>
+    <w:p>
+      <w:pPr>
+        <w:ind w:firstLine="720"/>
+      </w:pPr>
+      <w:r>
+        <w:t>Lorem ipsum dolor sit amet, consectetur adipiscing elit, sed do eiusmod tempor incididunt ut labore et dolore magna aliqua. Ut enim ad minim veniam, quis nostrud exercitation ullamco laboris nisi ut aliquip ex ea commodo consequat. Duis aute irure dolor in reprehenderit in voluptate velit esse cillum dolore eu fugiat nulla pariatur</w:t>
+      </w:r>
+      <w:r>
+        <w:t>.</w:t>
+      </w:r>
     </w:p>
     <w:p>
       <w:pPr>
         <w:pStyle w:val="Heading2"/>
       </w:pPr>
-      <w:bookmarkStart w:id="14" w:name="_Toc138101496"/>
-      <w:r>
-        <w:t>Conceptual Framework</w:t>
-      </w:r>
-      <w:bookmarkEnd w:id="14"/>
+      <w:bookmarkStart w:id="9" w:name="_Toc138101491"/>
+      <w:r>
+        <w:t>Scope and Delimitations of the Project</w:t>
+      </w:r>
+      <w:bookmarkEnd w:id="9"/>
     </w:p>
     <w:p>
       <w:pPr>
         <w:pStyle w:val="Heading2"/>
       </w:pPr>
-      <w:bookmarkStart w:id="15" w:name="_Toc138101497"/>
-      <w:r>
-        <w:t>Definition of Terms</w:t>
-      </w:r>
-      <w:bookmarkEnd w:id="15"/>
+      <w:bookmarkStart w:id="10" w:name="_Toc138101492"/>
+      <w:r>
+        <w:t>Significance of the Project</w:t>
+      </w:r>
+      <w:bookmarkEnd w:id="10"/>
     </w:p>
     <w:p/>
     <w:p>
@@ -3740,7 +3710,7 @@
           <w:docGrid w:linePitch="360"/>
         </w:sectPr>
       </w:pPr>
-      <w:bookmarkStart w:id="16" w:name="_Toc138101498"/>
+      <w:bookmarkStart w:id="11" w:name="_Toc138101493"/>
     </w:p>
     <w:p>
       <w:pPr>
@@ -3748,19 +3718,19 @@
       </w:pPr>
       <w:r>
         <w:lastRenderedPageBreak/>
-        <w:t>Chapter III</w:t>
-      </w:r>
-      <w:bookmarkEnd w:id="16"/>
+        <w:t>Chapter II</w:t>
+      </w:r>
+      <w:bookmarkEnd w:id="11"/>
     </w:p>
     <w:p>
       <w:pPr>
         <w:pStyle w:val="Heading2ChapterTitle"/>
       </w:pPr>
-      <w:bookmarkStart w:id="17" w:name="_Toc138101499"/>
-      <w:r>
-        <w:t>OPERATIONAL FRAMEWORK</w:t>
-      </w:r>
-      <w:bookmarkEnd w:id="17"/>
+      <w:bookmarkStart w:id="12" w:name="_Toc138101494"/>
+      <w:r>
+        <w:t>THEORETICAL FRAMEWORK</w:t>
+      </w:r>
+      <w:bookmarkEnd w:id="12"/>
     </w:p>
     <w:p>
       <w:pPr>
@@ -3775,93 +3745,127 @@
     </w:p>
     <w:p>
       <w:pPr>
+        <w:pStyle w:val="Caption"/>
+      </w:pPr>
+      <w:r>
+        <w:t xml:space="preserve">Table </w:t>
+      </w:r>
+      <w:r>
+        <w:fldChar w:fldCharType="begin"/>
+      </w:r>
+      <w:r>
+        <w:instrText xml:space="preserve"> STYLEREF 1 \s </w:instrText>
+      </w:r>
+      <w:r>
+        <w:fldChar w:fldCharType="separate"/>
+      </w:r>
+      <w:r>
+        <w:rPr>
+          <w:noProof/>
+        </w:rPr>
+        <w:t>2</w:t>
+      </w:r>
+      <w:r>
+        <w:fldChar w:fldCharType="end"/>
+      </w:r>
+      <w:r>
+        <w:noBreakHyphen/>
+      </w:r>
+      <w:r>
+        <w:fldChar w:fldCharType="begin"/>
+      </w:r>
+      <w:r>
+        <w:instrText xml:space="preserve"> SEQ Table \* ARABIC \s 1 </w:instrText>
+      </w:r>
+      <w:r>
+        <w:fldChar w:fldCharType="separate"/>
+      </w:r>
+      <w:r>
+        <w:rPr>
+          <w:noProof/>
+        </w:rPr>
+        <w:t>1</w:t>
+      </w:r>
+      <w:r>
+        <w:fldChar w:fldCharType="end"/>
+      </w:r>
+    </w:p>
+    <w:p>
+      <w:pPr>
+        <w:pStyle w:val="Caption"/>
+      </w:pPr>
+      <w:r>
+        <w:t xml:space="preserve">Table </w:t>
+      </w:r>
+      <w:r>
+        <w:fldChar w:fldCharType="begin"/>
+      </w:r>
+      <w:r>
+        <w:instrText xml:space="preserve"> STYLEREF 1 \s </w:instrText>
+      </w:r>
+      <w:r>
+        <w:fldChar w:fldCharType="separate"/>
+      </w:r>
+      <w:r>
+        <w:rPr>
+          <w:noProof/>
+        </w:rPr>
+        <w:t>2</w:t>
+      </w:r>
+      <w:r>
+        <w:fldChar w:fldCharType="end"/>
+      </w:r>
+      <w:r>
+        <w:noBreakHyphen/>
+      </w:r>
+      <w:r>
+        <w:fldChar w:fldCharType="begin"/>
+      </w:r>
+      <w:r>
+        <w:instrText xml:space="preserve"> SEQ Table \* ARABIC \s 1 </w:instrText>
+      </w:r>
+      <w:r>
+        <w:fldChar w:fldCharType="separate"/>
+      </w:r>
+      <w:r>
+        <w:rPr>
+          <w:noProof/>
+        </w:rPr>
+        <w:t>2</w:t>
+      </w:r>
+      <w:r>
+        <w:fldChar w:fldCharType="end"/>
+      </w:r>
+    </w:p>
+    <w:p>
+      <w:pPr>
         <w:pStyle w:val="Heading2"/>
       </w:pPr>
-      <w:bookmarkStart w:id="18" w:name="_Toc138101500"/>
-      <w:r>
-        <w:t>Materials</w:t>
-      </w:r>
-      <w:bookmarkEnd w:id="18"/>
-    </w:p>
-    <w:p>
-      <w:pPr>
-        <w:pStyle w:val="Heading3"/>
-      </w:pPr>
-      <w:bookmarkStart w:id="19" w:name="_Toc138101501"/>
-      <w:r>
-        <w:t>Software</w:t>
-      </w:r>
-      <w:bookmarkEnd w:id="19"/>
-    </w:p>
-    <w:p>
-      <w:pPr>
-        <w:pStyle w:val="Heading3"/>
-      </w:pPr>
-      <w:bookmarkStart w:id="20" w:name="_Toc138101502"/>
-      <w:r>
-        <w:t>Hardware</w:t>
-      </w:r>
-      <w:bookmarkEnd w:id="20"/>
-    </w:p>
-    <w:p>
-      <w:pPr>
-        <w:pStyle w:val="Heading3"/>
-      </w:pPr>
-      <w:bookmarkStart w:id="21" w:name="_Toc138101503"/>
-      <w:r>
-        <w:t>Data</w:t>
-      </w:r>
-      <w:bookmarkEnd w:id="21"/>
-    </w:p>
-    <w:p>
-      <w:pPr>
-        <w:pStyle w:val="Heading3"/>
-      </w:pPr>
-      <w:bookmarkStart w:id="22" w:name="_Toc138101504"/>
-      <w:r>
-        <w:t>Systems Environment</w:t>
-      </w:r>
-      <w:bookmarkEnd w:id="22"/>
+      <w:bookmarkStart w:id="13" w:name="_Toc138101495"/>
+      <w:r>
+        <w:t>Review of Related Literature</w:t>
+      </w:r>
+      <w:bookmarkEnd w:id="13"/>
     </w:p>
     <w:p>
       <w:pPr>
         <w:pStyle w:val="Heading2"/>
       </w:pPr>
-      <w:bookmarkStart w:id="23" w:name="_Toc138101505"/>
-      <w:r>
-        <w:t>Methods</w:t>
-      </w:r>
-      <w:bookmarkEnd w:id="23"/>
-    </w:p>
-    <w:p>
-      <w:pPr>
-        <w:pStyle w:val="Heading3"/>
-      </w:pPr>
-      <w:bookmarkStart w:id="24" w:name="_Toc138101506"/>
-      <w:r>
-        <w:t>SLDC Model</w:t>
-      </w:r>
-      <w:bookmarkEnd w:id="24"/>
-    </w:p>
-    <w:p>
-      <w:pPr>
-        <w:pStyle w:val="Heading3"/>
-      </w:pPr>
-      <w:bookmarkStart w:id="25" w:name="_Toc138101507"/>
-      <w:r>
-        <w:t>&lt;Procedures for the different phases&gt;</w:t>
-      </w:r>
-      <w:bookmarkEnd w:id="25"/>
-    </w:p>
-    <w:p>
-      <w:pPr>
-        <w:pStyle w:val="Heading3"/>
-      </w:pPr>
-      <w:bookmarkStart w:id="26" w:name="_Toc138101508"/>
-      <w:r>
-        <w:t>Evaluation</w:t>
-      </w:r>
-      <w:bookmarkEnd w:id="26"/>
+      <w:bookmarkStart w:id="14" w:name="_Toc138101496"/>
+      <w:r>
+        <w:t>Conceptual Framework</w:t>
+      </w:r>
+      <w:bookmarkEnd w:id="14"/>
+    </w:p>
+    <w:p>
+      <w:pPr>
+        <w:pStyle w:val="Heading2"/>
+      </w:pPr>
+      <w:bookmarkStart w:id="15" w:name="_Toc138101497"/>
+      <w:r>
+        <w:t>Definition of Terms</w:t>
+      </w:r>
+      <w:bookmarkEnd w:id="15"/>
     </w:p>
     <w:p/>
     <w:p>
@@ -3875,7 +3879,7 @@
           <w:docGrid w:linePitch="360"/>
         </w:sectPr>
       </w:pPr>
-      <w:bookmarkStart w:id="27" w:name="_Toc138101509"/>
+      <w:bookmarkStart w:id="16" w:name="_Toc138101498"/>
     </w:p>
     <w:p>
       <w:pPr>
@@ -3883,19 +3887,19 @@
       </w:pPr>
       <w:r>
         <w:lastRenderedPageBreak/>
-        <w:t>Chapter IV</w:t>
-      </w:r>
-      <w:bookmarkEnd w:id="27"/>
+        <w:t>Chapter III</w:t>
+      </w:r>
+      <w:bookmarkEnd w:id="16"/>
     </w:p>
     <w:p>
       <w:pPr>
         <w:pStyle w:val="Heading2ChapterTitle"/>
       </w:pPr>
-      <w:bookmarkStart w:id="28" w:name="_Toc138101510"/>
-      <w:r>
-        <w:t>RESULTS AND DISCUSSIONS</w:t>
-      </w:r>
-      <w:bookmarkEnd w:id="28"/>
+      <w:bookmarkStart w:id="17" w:name="_Toc138101499"/>
+      <w:r>
+        <w:t>OPERATIONAL FRAMEWORK</w:t>
+      </w:r>
+      <w:bookmarkEnd w:id="17"/>
     </w:p>
     <w:p>
       <w:pPr>
@@ -3912,33 +3916,91 @@
       <w:pPr>
         <w:pStyle w:val="Heading2"/>
       </w:pPr>
-      <w:bookmarkStart w:id="29" w:name="_Toc138101511"/>
-      <w:r>
-        <w:t>[</w:t>
-      </w:r>
-      <w:r>
-        <w:t>Results by phase of study</w:t>
-      </w:r>
-      <w:r>
-        <w:t>]</w:t>
-      </w:r>
-      <w:bookmarkEnd w:id="29"/>
+      <w:bookmarkStart w:id="18" w:name="_Toc138101500"/>
+      <w:r>
+        <w:t>Materials</w:t>
+      </w:r>
+      <w:bookmarkEnd w:id="18"/>
+    </w:p>
+    <w:p>
+      <w:pPr>
+        <w:pStyle w:val="Heading3"/>
+      </w:pPr>
+      <w:bookmarkStart w:id="19" w:name="_Toc138101501"/>
+      <w:r>
+        <w:t>Software</w:t>
+      </w:r>
+      <w:bookmarkEnd w:id="19"/>
+    </w:p>
+    <w:p>
+      <w:pPr>
+        <w:pStyle w:val="Heading3"/>
+      </w:pPr>
+      <w:bookmarkStart w:id="20" w:name="_Toc138101502"/>
+      <w:r>
+        <w:t>Hardware</w:t>
+      </w:r>
+      <w:bookmarkEnd w:id="20"/>
+    </w:p>
+    <w:p>
+      <w:pPr>
+        <w:pStyle w:val="Heading3"/>
+      </w:pPr>
+      <w:bookmarkStart w:id="21" w:name="_Toc138101503"/>
+      <w:r>
+        <w:t>Data</w:t>
+      </w:r>
+      <w:bookmarkEnd w:id="21"/>
+    </w:p>
+    <w:p>
+      <w:pPr>
+        <w:pStyle w:val="Heading3"/>
+      </w:pPr>
+      <w:bookmarkStart w:id="22" w:name="_Toc138101504"/>
+      <w:r>
+        <w:t>Systems Environment</w:t>
+      </w:r>
+      <w:bookmarkEnd w:id="22"/>
     </w:p>
     <w:p>
       <w:pPr>
         <w:pStyle w:val="Heading2"/>
       </w:pPr>
-      <w:bookmarkStart w:id="30" w:name="_Toc138101512"/>
-      <w:r>
-        <w:t>[</w:t>
-      </w:r>
-      <w:r>
-        <w:t>Verification studies</w:t>
-      </w:r>
-      <w:r>
-        <w:t>]</w:t>
-      </w:r>
-      <w:bookmarkEnd w:id="30"/>
+      <w:bookmarkStart w:id="23" w:name="_Toc138101505"/>
+      <w:r>
+        <w:t>Methods</w:t>
+      </w:r>
+      <w:bookmarkEnd w:id="23"/>
+    </w:p>
+    <w:p>
+      <w:pPr>
+        <w:pStyle w:val="Heading3"/>
+      </w:pPr>
+      <w:bookmarkStart w:id="24" w:name="_Toc138101506"/>
+      <w:r>
+        <w:t>SLDC Model</w:t>
+      </w:r>
+      <w:bookmarkEnd w:id="24"/>
+    </w:p>
+    <w:p>
+      <w:pPr>
+        <w:pStyle w:val="Heading3"/>
+      </w:pPr>
+      <w:bookmarkStart w:id="25" w:name="_Toc138101507"/>
+      <w:r>
+        <w:t>&lt;Procedures for the different phases&gt;</w:t>
+      </w:r>
+      <w:bookmarkEnd w:id="25"/>
+    </w:p>
+    <w:p>
+      <w:pPr>
+        <w:pStyle w:val="Heading3"/>
+      </w:pPr>
+      <w:bookmarkStart w:id="26" w:name="_Toc138101508"/>
+      <w:r>
+        <w:t>Evaluation</w:t>
+      </w:r>
+      <w:bookmarkEnd w:id="26"/>
     </w:p>
     <w:p/>
     <w:p>
@@ -3952,8 +4014,72 @@
           <w:docGrid w:linePitch="360"/>
         </w:sectPr>
       </w:pPr>
-      <w:bookmarkStart w:id="31" w:name="_Toc138101513"/>
-    </w:p>
+      <w:bookmarkStart w:id="27" w:name="_Toc138101509"/>
+    </w:p>
+    <w:p>
+      <w:pPr>
+        <w:pStyle w:val="Heading1"/>
+      </w:pPr>
+      <w:r>
+        <w:lastRenderedPageBreak/>
+        <w:t>Chapter IV</w:t>
+      </w:r>
+      <w:bookmarkEnd w:id="27"/>
+    </w:p>
+    <w:p>
+      <w:pPr>
+        <w:pStyle w:val="Heading2ChapterTitle"/>
+      </w:pPr>
+      <w:bookmarkStart w:id="28" w:name="_Toc138101510"/>
+      <w:r>
+        <w:t>RESULTS AND DISCUSSIONS</w:t>
+      </w:r>
+      <w:bookmarkEnd w:id="28"/>
+    </w:p>
+    <w:p>
+      <w:pPr>
+        <w:ind w:firstLine="720"/>
+      </w:pPr>
+      <w:r>
+        <w:t>Lorem ipsum dolor sit amet, consectetur adipiscing elit, sed do eiusmod tempor incididunt ut labore et dolore magna aliqua. Ut enim ad minim veniam, quis nostrud exercitation ullamco laboris nisi ut aliquip ex ea commodo consequat. Duis aute irure dolor in reprehenderit in voluptate velit esse cillum dolore eu fugiat nulla pariatur</w:t>
+      </w:r>
+      <w:r>
+        <w:t>.</w:t>
+      </w:r>
+    </w:p>
+    <w:p>
+      <w:pPr>
+        <w:pStyle w:val="Heading2"/>
+      </w:pPr>
+      <w:bookmarkStart w:id="29" w:name="_Toc138101511"/>
+      <w:r>
+        <w:t>[</w:t>
+      </w:r>
+      <w:r>
+        <w:t>Results by phase of study</w:t>
+      </w:r>
+      <w:r>
+        <w:t>]</w:t>
+      </w:r>
+      <w:bookmarkEnd w:id="29"/>
+    </w:p>
+    <w:p>
+      <w:pPr>
+        <w:pStyle w:val="Heading2"/>
+      </w:pPr>
+      <w:bookmarkStart w:id="30" w:name="_Toc138101512"/>
+      <w:r>
+        <w:t>[</w:t>
+      </w:r>
+      <w:r>
+        <w:t>Verification studies</w:t>
+      </w:r>
+      <w:r>
+        <w:t>]</w:t>
+      </w:r>
+      <w:bookmarkEnd w:id="30"/>
+    </w:p>
+    <w:p/>
     <w:p>
       <w:pPr>
         <w:pStyle w:val="Heading1"/>
@@ -3965,6 +4091,19 @@
           <w:docGrid w:linePitch="360"/>
         </w:sectPr>
       </w:pPr>
+      <w:bookmarkStart w:id="31" w:name="_Toc138101513"/>
+    </w:p>
+    <w:p>
+      <w:pPr>
+        <w:pStyle w:val="Heading1"/>
+        <w:sectPr>
+          <w:pgSz w:w="12240" w:h="15840"/>
+          <w:pgMar w:top="1440" w:right="1440" w:bottom="1440" w:left="1440" w:header="720" w:footer="720" w:gutter="0"/>
+          <w:cols w:space="720"/>
+          <w:titlePg/>
+          <w:docGrid w:linePitch="360"/>
+        </w:sectPr>
+      </w:pPr>
     </w:p>
     <w:p>
       <w:pPr>
@@ -4100,6 +4239,7 @@
       </w:r>
     </w:p>
     <w:p/>
+    <w:p/>
     <w:p>
       <w:pPr>
         <w:pStyle w:val="Heading1Non-Chapter"/>
@@ -4210,8 +4350,11 @@
       <w:bookmarkEnd w:id="45"/>
     </w:p>
     <w:p>
-      <w:pPr>
-        <w:pStyle w:val="Heading1Non-Chapter"/>
+      <w:bookmarkStart w:id="46" w:name="_Toc138101528"/>
+    </w:p>
+    <w:p/>
+    <w:p>
+      <w:pPr>
         <w:sectPr>
           <w:pgSz w:w="12240" w:h="15840"/>
           <w:pgMar w:top="1440" w:right="1440" w:bottom="1440" w:left="1440" w:header="720" w:footer="720" w:gutter="0"/>
@@ -4220,7 +4363,6 @@
           <w:docGrid w:linePitch="360"/>
         </w:sectPr>
       </w:pPr>
-      <w:bookmarkStart w:id="46" w:name="_Toc138101528"/>
     </w:p>
     <w:p>
       <w:pPr>
@@ -4232,7 +4374,17 @@
       </w:r>
       <w:bookmarkEnd w:id="46"/>
     </w:p>
-    <w:p/>
+    <w:p>
+      <w:pPr>
+        <w:ind w:firstLine="720"/>
+      </w:pPr>
+      <w:r>
+        <w:t>Lorem ipsum dolor sit amet, consectetur adipiscing elit, sed do eiusmod tempor incididunt ut labore et dolore magna aliqua. Ut enim ad minim veniam, quis nostrud exercitation ullamco laboris nisi ut aliquip ex ea commodo consequat. Duis aute irure dolor in reprehenderit in voluptate velit esse cillum dolore eu fugiat nulla pariatur</w:t>
+      </w:r>
+      <w:r>
+        <w:t>.</w:t>
+      </w:r>
+    </w:p>
     <w:sectPr>
       <w:pgSz w:w="12240" w:h="15840"/>
       <w:pgMar w:top="1440" w:right="1440" w:bottom="1440" w:left="1440" w:header="720" w:footer="720" w:gutter="0"/>

</xml_diff>

<commit_message>
update heading 3 style
Font: (Asian) +Headings Asian (MS Gothic), (Default) +Headings (Arial Narrow), Space
    Before:  12 pt, Keep with next, Keep lines together, Level 3, Outline numbered + Level: 3 + Aligned at:  0" + Indent at:  0", Style: Linked, Hide until used, Show in the Styles gallery, Priority: 10
</commit_message>
<xml_diff>
--- a/Manuscript.docx
+++ b/Manuscript.docx
@@ -3969,6 +3969,17 @@
     </w:p>
     <w:p>
       <w:pPr>
+        <w:ind w:firstLine="720"/>
+      </w:pPr>
+      <w:r>
+        <w:t>Lorem ipsum dolor sit amet, consectetur adipiscing elit, sed do eiusmod tempor incididunt ut labore et dolore magna aliqua. Ut enim ad minim veniam, quis nostrud exercitation ullamco laboris nisi ut aliquip ex ea commodo consequat. Duis aute irure dolor in reprehenderit in voluptate velit esse cillum dolore eu fugiat nulla pariatur</w:t>
+      </w:r>
+      <w:r>
+        <w:t>.</w:t>
+      </w:r>
+    </w:p>
+    <w:p>
+      <w:pPr>
         <w:pStyle w:val="Heading3"/>
       </w:pPr>
       <w:bookmarkStart w:id="20" w:name="_Toc138101502"/>
@@ -3979,6 +3990,17 @@
     </w:p>
     <w:p>
       <w:pPr>
+        <w:ind w:firstLine="720"/>
+      </w:pPr>
+      <w:r>
+        <w:t>Lorem ipsum dolor sit amet, consectetur adipiscing elit, sed do eiusmod tempor incididunt ut labore et dolore magna aliqua. Ut enim ad minim veniam, quis nostrud exercitation ullamco laboris nisi ut aliquip ex ea commodo consequat. Duis aute irure dolor in reprehenderit in voluptate velit esse cillum dolore eu fugiat nulla pariatur</w:t>
+      </w:r>
+      <w:r>
+        <w:t>.</w:t>
+      </w:r>
+    </w:p>
+    <w:p>
+      <w:pPr>
         <w:pStyle w:val="Heading3"/>
       </w:pPr>
       <w:bookmarkStart w:id="21" w:name="_Toc138101503"/>
@@ -3989,6 +4011,21 @@
     </w:p>
     <w:p>
       <w:pPr>
+        <w:ind w:firstLine="720"/>
+      </w:pPr>
+      <w:r>
+        <w:t xml:space="preserve">Lorem ipsum dolor sit amet, consectetur adipiscing elit, sed do eiusmod tempor incididunt ut labore et dolore magna aliqua. Ut enim ad minim veniam, quis nostrud exercitation ullamco laboris </w:t>
+      </w:r>
+      <w:r>
+        <w:lastRenderedPageBreak/>
+        <w:t>nisi ut aliquip ex ea commodo consequat. Duis aute irure dolor in reprehenderit in voluptate velit esse cillum dolore eu fugiat nulla pariatur</w:t>
+      </w:r>
+      <w:r>
+        <w:t>.</w:t>
+      </w:r>
+    </w:p>
+    <w:p>
+      <w:pPr>
         <w:pStyle w:val="Heading3"/>
       </w:pPr>
       <w:bookmarkStart w:id="22" w:name="_Toc138101504"/>
@@ -3996,6 +4033,17 @@
         <w:t>Systems Environment</w:t>
       </w:r>
       <w:bookmarkEnd w:id="22"/>
+    </w:p>
+    <w:p>
+      <w:pPr>
+        <w:ind w:firstLine="720"/>
+      </w:pPr>
+      <w:r>
+        <w:t>Lorem ipsum dolor sit amet, consectetur adipiscing elit, sed do eiusmod tempor incididunt ut labore et dolore magna aliqua. Ut enim ad minim veniam, quis nostrud exercitation ullamco laboris nisi ut aliquip ex ea commodo consequat. Duis aute irure dolor in reprehenderit in voluptate velit esse cillum dolore eu fugiat nulla pariatur</w:t>
+      </w:r>
+      <w:r>
+        <w:t>.</w:t>
+      </w:r>
     </w:p>
     <w:p>
       <w:pPr>
@@ -5489,7 +5537,7 @@
     <w:uiPriority w:val="9"/>
     <w:unhideWhenUsed/>
     <w:qFormat/>
-    <w:rsid w:val="00601C85"/>
+    <w:rsid w:val="004E0E96"/>
     <w:pPr>
       <w:keepNext/>
       <w:keepLines/>
@@ -5497,7 +5545,7 @@
         <w:ilvl w:val="2"/>
         <w:numId w:val="3"/>
       </w:numPr>
-      <w:spacing w:before="40"/>
+      <w:spacing w:before="240"/>
       <w:outlineLvl w:val="2"/>
     </w:pPr>
     <w:rPr>
@@ -5763,7 +5811,7 @@
     <w:basedOn w:val="DefaultParagraphFont"/>
     <w:link w:val="Heading3"/>
     <w:uiPriority w:val="9"/>
-    <w:rsid w:val="00601C85"/>
+    <w:rsid w:val="004E0E96"/>
     <w:rPr>
       <w:rFonts w:asciiTheme="majorHAnsi" w:eastAsiaTheme="majorEastAsia" w:hAnsiTheme="majorHAnsi" w:cstheme="majorBidi"/>
       <w:sz w:val="24"/>

</xml_diff>

<commit_message>
insert more dummy entries
</commit_message>
<xml_diff>
--- a/Manuscript.docx
+++ b/Manuscript.docx
@@ -3441,13 +3441,168 @@
     </w:p>
     <w:p>
       <w:pPr>
-        <w:ind w:firstLine="720"/>
-      </w:pPr>
-      <w:r>
-        <w:t>Lorem ipsum dolor sit amet, consectetur adipiscing elit, sed do eiusmod tempor incididunt ut labore et dolore magna aliqua. Ut enim ad minim veniam, quis nostrud exercitation ullamco laboris nisi ut aliquip ex ea commodo consequat. Duis aute irure dolor in reprehenderit in voluptate velit esse cillum dolore eu fugiat nulla pariatur</w:t>
-      </w:r>
-      <w:r>
-        <w:t>.</w:t>
+        <w:pStyle w:val="TableofFigures"/>
+        <w:tabs>
+          <w:tab w:val="right" w:leader="dot" w:pos="8630"/>
+        </w:tabs>
+        <w:rPr>
+          <w:noProof/>
+        </w:rPr>
+      </w:pPr>
+      <w:r>
+        <w:fldChar w:fldCharType="begin"/>
+      </w:r>
+      <w:r>
+        <w:instrText xml:space="preserve"> TOC \h \z \c "Table" </w:instrText>
+      </w:r>
+      <w:r>
+        <w:fldChar w:fldCharType="separate"/>
+      </w:r>
+      <w:hyperlink w:anchor="_Toc138148937" w:history="1">
+        <w:r>
+          <w:rPr>
+            <w:rStyle w:val="Hyperlink"/>
+            <w:noProof/>
+          </w:rPr>
+          <w:t>Table 2</w:t>
+        </w:r>
+        <w:r>
+          <w:rPr>
+            <w:rStyle w:val="Hyperlink"/>
+            <w:noProof/>
+          </w:rPr>
+          <w:noBreakHyphen/>
+          <w:t>1</w:t>
+        </w:r>
+        <w:r>
+          <w:rPr>
+            <w:noProof/>
+            <w:webHidden/>
+          </w:rPr>
+          <w:tab/>
+        </w:r>
+        <w:r>
+          <w:rPr>
+            <w:noProof/>
+            <w:webHidden/>
+          </w:rPr>
+          <w:fldChar w:fldCharType="begin"/>
+        </w:r>
+        <w:r>
+          <w:rPr>
+            <w:noProof/>
+            <w:webHidden/>
+          </w:rPr>
+          <w:instrText xml:space="preserve"> PAGEREF _Toc138148937 \h </w:instrText>
+        </w:r>
+        <w:r>
+          <w:rPr>
+            <w:noProof/>
+            <w:webHidden/>
+          </w:rPr>
+        </w:r>
+        <w:r>
+          <w:rPr>
+            <w:noProof/>
+            <w:webHidden/>
+          </w:rPr>
+          <w:fldChar w:fldCharType="separate"/>
+        </w:r>
+        <w:r>
+          <w:rPr>
+            <w:noProof/>
+            <w:webHidden/>
+          </w:rPr>
+          <w:t>12</w:t>
+        </w:r>
+        <w:r>
+          <w:rPr>
+            <w:noProof/>
+            <w:webHidden/>
+          </w:rPr>
+          <w:fldChar w:fldCharType="end"/>
+        </w:r>
+      </w:hyperlink>
+    </w:p>
+    <w:p>
+      <w:pPr>
+        <w:pStyle w:val="TableofFigures"/>
+        <w:tabs>
+          <w:tab w:val="right" w:leader="dot" w:pos="8630"/>
+        </w:tabs>
+        <w:rPr>
+          <w:noProof/>
+        </w:rPr>
+      </w:pPr>
+      <w:hyperlink w:anchor="_Toc138148938" w:history="1">
+        <w:r>
+          <w:rPr>
+            <w:rStyle w:val="Hyperlink"/>
+            <w:noProof/>
+          </w:rPr>
+          <w:t>Table 2</w:t>
+        </w:r>
+        <w:r>
+          <w:rPr>
+            <w:rStyle w:val="Hyperlink"/>
+            <w:noProof/>
+          </w:rPr>
+          <w:noBreakHyphen/>
+          <w:t>2</w:t>
+        </w:r>
+        <w:r>
+          <w:rPr>
+            <w:noProof/>
+            <w:webHidden/>
+          </w:rPr>
+          <w:tab/>
+        </w:r>
+        <w:r>
+          <w:rPr>
+            <w:noProof/>
+            <w:webHidden/>
+          </w:rPr>
+          <w:fldChar w:fldCharType="begin"/>
+        </w:r>
+        <w:r>
+          <w:rPr>
+            <w:noProof/>
+            <w:webHidden/>
+          </w:rPr>
+          <w:instrText xml:space="preserve"> PAGEREF _Toc138148938 \h </w:instrText>
+        </w:r>
+        <w:r>
+          <w:rPr>
+            <w:noProof/>
+            <w:webHidden/>
+          </w:rPr>
+        </w:r>
+        <w:r>
+          <w:rPr>
+            <w:noProof/>
+            <w:webHidden/>
+          </w:rPr>
+          <w:fldChar w:fldCharType="separate"/>
+        </w:r>
+        <w:r>
+          <w:rPr>
+            <w:noProof/>
+            <w:webHidden/>
+          </w:rPr>
+          <w:t>12</w:t>
+        </w:r>
+        <w:r>
+          <w:rPr>
+            <w:noProof/>
+            <w:webHidden/>
+          </w:rPr>
+          <w:fldChar w:fldCharType="end"/>
+        </w:r>
+      </w:hyperlink>
+    </w:p>
+    <w:p>
+      <w:r>
+        <w:fldChar w:fldCharType="end"/>
       </w:r>
     </w:p>
     <w:p/>
@@ -3476,13 +3631,170 @@
     </w:p>
     <w:p>
       <w:pPr>
-        <w:ind w:firstLine="720"/>
-      </w:pPr>
-      <w:r>
-        <w:t>Lorem ipsum dolor sit amet, consectetur adipiscing elit, sed do eiusmod tempor incididunt ut labore et dolore magna aliqua. Ut enim ad minim veniam, quis nostrud exercitation ullamco laboris nisi ut aliquip ex ea commodo consequat. Duis aute irure dolor in reprehenderit in voluptate velit esse cillum dolore eu fugiat nulla pariatur</w:t>
-      </w:r>
-      <w:r>
-        <w:t>.</w:t>
+        <w:pStyle w:val="TableofFigures"/>
+        <w:tabs>
+          <w:tab w:val="right" w:leader="dot" w:pos="8630"/>
+        </w:tabs>
+        <w:rPr>
+          <w:noProof/>
+          <w:sz w:val="22"/>
+        </w:rPr>
+      </w:pPr>
+      <w:r>
+        <w:fldChar w:fldCharType="begin"/>
+      </w:r>
+      <w:r>
+        <w:instrText xml:space="preserve"> TOC \h \z \c "Figure" </w:instrText>
+      </w:r>
+      <w:r>
+        <w:fldChar w:fldCharType="separate"/>
+      </w:r>
+      <w:hyperlink w:anchor="_Toc138148952" w:history="1">
+        <w:r>
+          <w:rPr>
+            <w:rStyle w:val="Hyperlink"/>
+            <w:noProof/>
+          </w:rPr>
+          <w:t>Figure 1</w:t>
+        </w:r>
+        <w:r>
+          <w:rPr>
+            <w:rStyle w:val="Hyperlink"/>
+            <w:noProof/>
+          </w:rPr>
+          <w:noBreakHyphen/>
+          <w:t>1</w:t>
+        </w:r>
+        <w:r>
+          <w:rPr>
+            <w:noProof/>
+            <w:webHidden/>
+          </w:rPr>
+          <w:tab/>
+        </w:r>
+        <w:r>
+          <w:rPr>
+            <w:noProof/>
+            <w:webHidden/>
+          </w:rPr>
+          <w:fldChar w:fldCharType="begin"/>
+        </w:r>
+        <w:r>
+          <w:rPr>
+            <w:noProof/>
+            <w:webHidden/>
+          </w:rPr>
+          <w:instrText xml:space="preserve"> PAGEREF _Toc138148952 \h </w:instrText>
+        </w:r>
+        <w:r>
+          <w:rPr>
+            <w:noProof/>
+            <w:webHidden/>
+          </w:rPr>
+        </w:r>
+        <w:r>
+          <w:rPr>
+            <w:noProof/>
+            <w:webHidden/>
+          </w:rPr>
+          <w:fldChar w:fldCharType="separate"/>
+        </w:r>
+        <w:r>
+          <w:rPr>
+            <w:noProof/>
+            <w:webHidden/>
+          </w:rPr>
+          <w:t>10</w:t>
+        </w:r>
+        <w:r>
+          <w:rPr>
+            <w:noProof/>
+            <w:webHidden/>
+          </w:rPr>
+          <w:fldChar w:fldCharType="end"/>
+        </w:r>
+      </w:hyperlink>
+    </w:p>
+    <w:p>
+      <w:pPr>
+        <w:pStyle w:val="TableofFigures"/>
+        <w:tabs>
+          <w:tab w:val="right" w:leader="dot" w:pos="8630"/>
+        </w:tabs>
+        <w:rPr>
+          <w:noProof/>
+          <w:sz w:val="22"/>
+        </w:rPr>
+      </w:pPr>
+      <w:hyperlink w:anchor="_Toc138148953" w:history="1">
+        <w:r>
+          <w:rPr>
+            <w:rStyle w:val="Hyperlink"/>
+            <w:noProof/>
+          </w:rPr>
+          <w:t>Figure 1</w:t>
+        </w:r>
+        <w:r>
+          <w:rPr>
+            <w:rStyle w:val="Hyperlink"/>
+            <w:noProof/>
+          </w:rPr>
+          <w:noBreakHyphen/>
+          <w:t>2</w:t>
+        </w:r>
+        <w:r>
+          <w:rPr>
+            <w:noProof/>
+            <w:webHidden/>
+          </w:rPr>
+          <w:tab/>
+        </w:r>
+        <w:r>
+          <w:rPr>
+            <w:noProof/>
+            <w:webHidden/>
+          </w:rPr>
+          <w:fldChar w:fldCharType="begin"/>
+        </w:r>
+        <w:r>
+          <w:rPr>
+            <w:noProof/>
+            <w:webHidden/>
+          </w:rPr>
+          <w:instrText xml:space="preserve"> PAGEREF _Toc138148953 \h </w:instrText>
+        </w:r>
+        <w:r>
+          <w:rPr>
+            <w:noProof/>
+            <w:webHidden/>
+          </w:rPr>
+        </w:r>
+        <w:r>
+          <w:rPr>
+            <w:noProof/>
+            <w:webHidden/>
+          </w:rPr>
+          <w:fldChar w:fldCharType="separate"/>
+        </w:r>
+        <w:r>
+          <w:rPr>
+            <w:noProof/>
+            <w:webHidden/>
+          </w:rPr>
+          <w:t>10</w:t>
+        </w:r>
+        <w:r>
+          <w:rPr>
+            <w:noProof/>
+            <w:webHidden/>
+          </w:rPr>
+          <w:fldChar w:fldCharType="end"/>
+        </w:r>
+      </w:hyperlink>
+    </w:p>
+    <w:p>
+      <w:r>
+        <w:fldChar w:fldCharType="end"/>
       </w:r>
     </w:p>
     <w:p/>
@@ -3511,6 +3823,7 @@
     </w:p>
     <w:p>
       <w:pPr>
+        <w:spacing w:line="360" w:lineRule="auto"/>
         <w:ind w:firstLine="720"/>
       </w:pPr>
       <w:r>
@@ -3571,7 +3884,9 @@
     <w:p>
       <w:pPr>
         <w:pStyle w:val="Caption"/>
-      </w:pPr>
+        <w:jc w:val="center"/>
+      </w:pPr>
+      <w:bookmarkStart w:id="8" w:name="_Toc138148952"/>
       <w:r>
         <w:t xml:space="preserve">Figure </w:t>
       </w:r>
@@ -3614,6 +3929,7 @@
         </w:rPr>
         <w:t>1</w:t>
       </w:r>
+      <w:bookmarkEnd w:id="8"/>
       <w:r>
         <w:rPr>
           <w:noProof/>
@@ -3624,10 +3940,12 @@
     <w:p>
       <w:pPr>
         <w:pStyle w:val="Caption"/>
+        <w:jc w:val="center"/>
         <w:rPr>
           <w:noProof/>
         </w:rPr>
       </w:pPr>
+      <w:bookmarkStart w:id="9" w:name="_Toc138148953"/>
       <w:r>
         <w:t xml:space="preserve">Figure </w:t>
       </w:r>
@@ -3670,6 +3988,7 @@
         </w:rPr>
         <w:t>2</w:t>
       </w:r>
+      <w:bookmarkEnd w:id="9"/>
       <w:r>
         <w:rPr>
           <w:noProof/>
@@ -3679,67 +3998,13 @@
     </w:p>
     <w:p>
       <w:pPr>
-        <w:pStyle w:val="Caption"/>
-      </w:pPr>
-      <w:r>
-        <w:t xml:space="preserve">Table </w:t>
-      </w:r>
-      <w:fldSimple w:instr=" STYLEREF 1 \s ">
-        <w:r>
-          <w:rPr>
-            <w:noProof/>
-          </w:rPr>
-          <w:t>1</w:t>
-        </w:r>
-      </w:fldSimple>
-      <w:r>
-        <w:noBreakHyphen/>
-      </w:r>
-      <w:fldSimple w:instr=" SEQ Table \* ARABIC \s 1 ">
-        <w:r>
-          <w:rPr>
-            <w:noProof/>
-          </w:rPr>
-          <w:t>1</w:t>
-        </w:r>
-      </w:fldSimple>
-    </w:p>
-    <w:p>
-      <w:pPr>
-        <w:pStyle w:val="Caption"/>
-      </w:pPr>
-      <w:r>
-        <w:t xml:space="preserve">Table </w:t>
-      </w:r>
-      <w:fldSimple w:instr=" STYLEREF 1 \s ">
-        <w:r>
-          <w:rPr>
-            <w:noProof/>
-          </w:rPr>
-          <w:t>1</w:t>
-        </w:r>
-      </w:fldSimple>
-      <w:r>
-        <w:noBreakHyphen/>
-      </w:r>
-      <w:fldSimple w:instr=" SEQ Table \* ARABIC \s 1 ">
-        <w:r>
-          <w:rPr>
-            <w:noProof/>
-          </w:rPr>
-          <w:t>2</w:t>
-        </w:r>
-      </w:fldSimple>
-    </w:p>
-    <w:p>
-      <w:pPr>
         <w:pStyle w:val="Heading2"/>
       </w:pPr>
-      <w:bookmarkStart w:id="8" w:name="_Toc138101490"/>
+      <w:bookmarkStart w:id="10" w:name="_Toc138101490"/>
       <w:r>
         <w:t>Objectives of the Project</w:t>
       </w:r>
-      <w:bookmarkEnd w:id="8"/>
+      <w:bookmarkEnd w:id="10"/>
     </w:p>
     <w:p>
       <w:pPr>
@@ -3756,23 +4021,49 @@
       <w:pPr>
         <w:pStyle w:val="Heading2"/>
       </w:pPr>
-      <w:bookmarkStart w:id="9" w:name="_Toc138101491"/>
+      <w:bookmarkStart w:id="11" w:name="_Toc138101491"/>
       <w:r>
         <w:t>Scope and Delimitations of the Project</w:t>
       </w:r>
-      <w:bookmarkEnd w:id="9"/>
+      <w:bookmarkEnd w:id="11"/>
+    </w:p>
+    <w:p>
+      <w:pPr>
+        <w:ind w:firstLine="720"/>
+      </w:pPr>
+      <w:r>
+        <w:t>Lorem ipsum dolor sit amet, consectetur adipiscing elit, sed do eiusmod tempor incididunt ut labore et dolore magna aliqua. Ut enim ad minim veniam, quis nostrud exercitation ullamco laboris nisi ut aliquip ex ea commodo consequat. Duis aute irure dolor in reprehenderit in voluptate velit esse cillum dolore eu fugiat nulla pariatur</w:t>
+      </w:r>
+      <w:r>
+        <w:t>.</w:t>
+      </w:r>
     </w:p>
     <w:p>
       <w:pPr>
         <w:pStyle w:val="Heading2"/>
       </w:pPr>
-      <w:bookmarkStart w:id="10" w:name="_Toc138101492"/>
+      <w:bookmarkStart w:id="12" w:name="_Toc138101492"/>
       <w:r>
         <w:t>Significance of the Project</w:t>
       </w:r>
-      <w:bookmarkEnd w:id="10"/>
-    </w:p>
-    <w:p/>
+      <w:bookmarkEnd w:id="12"/>
+    </w:p>
+    <w:p>
+      <w:pPr>
+        <w:ind w:firstLine="720"/>
+      </w:pPr>
+      <w:bookmarkStart w:id="13" w:name="_Toc138101493"/>
+      <w:r>
+        <w:t xml:space="preserve">Lorem ipsum dolor sit amet, consectetur adipiscing elit, sed do eiusmod tempor incididunt ut labore et dolore magna aliqua. Ut enim ad minim veniam, quis nostrud exercitation ullamco laboris </w:t>
+      </w:r>
+      <w:r>
+        <w:lastRenderedPageBreak/>
+        <w:t>nisi ut aliquip ex ea commodo consequat. Duis aute irure dolor in reprehenderit in voluptate velit esse cillum dolore eu fugiat nulla pariatur</w:t>
+      </w:r>
+      <w:r>
+        <w:t>.</w:t>
+      </w:r>
+    </w:p>
     <w:p>
       <w:pPr>
         <w:pStyle w:val="Heading1"/>
@@ -3785,7 +4076,6 @@
           <w:docGrid w:linePitch="360"/>
         </w:sectPr>
       </w:pPr>
-      <w:bookmarkStart w:id="11" w:name="_Toc138101493"/>
     </w:p>
     <w:p>
       <w:pPr>
@@ -3795,17 +4085,17 @@
         <w:lastRenderedPageBreak/>
         <w:t>Chapter II</w:t>
       </w:r>
-      <w:bookmarkEnd w:id="11"/>
+      <w:bookmarkEnd w:id="13"/>
     </w:p>
     <w:p>
       <w:pPr>
         <w:pStyle w:val="Heading2ChapterTitle"/>
       </w:pPr>
-      <w:bookmarkStart w:id="12" w:name="_Toc138101494"/>
+      <w:bookmarkStart w:id="14" w:name="_Toc138101494"/>
       <w:r>
         <w:t>THEORETICAL FRAMEWORK</w:t>
       </w:r>
-      <w:bookmarkEnd w:id="12"/>
+      <w:bookmarkEnd w:id="14"/>
     </w:p>
     <w:p>
       <w:pPr>
@@ -3820,88 +4110,172 @@
     </w:p>
     <w:p>
       <w:pPr>
+        <w:pStyle w:val="Heading2"/>
+      </w:pPr>
+      <w:bookmarkStart w:id="15" w:name="_Toc138101495"/>
+      <w:r>
+        <w:t>Review of Related Literature</w:t>
+      </w:r>
+      <w:bookmarkEnd w:id="15"/>
+    </w:p>
+    <w:p>
+      <w:pPr>
+        <w:ind w:firstLine="720"/>
+      </w:pPr>
+      <w:r>
+        <w:t>Lorem ipsum dolor sit amet, consectetur adipiscing elit, sed do eiusmod tempor incididunt ut labore et dolore magna aliqua. Ut enim ad minim veniam, quis nostrud exercitation ullamco laboris nisi ut aliquip ex ea commodo consequat. Duis aute irure dolor in reprehenderit in voluptate velit esse cillum dolore eu fugiat nulla pariatur</w:t>
+      </w:r>
+      <w:r>
+        <w:t>.</w:t>
+      </w:r>
+    </w:p>
+    <w:p>
+      <w:pPr>
+        <w:pStyle w:val="Heading2"/>
+      </w:pPr>
+      <w:bookmarkStart w:id="16" w:name="_Toc138101496"/>
+      <w:r>
+        <w:t>Conceptual Framework</w:t>
+      </w:r>
+      <w:bookmarkEnd w:id="16"/>
+    </w:p>
+    <w:p>
+      <w:pPr>
+        <w:ind w:firstLine="720"/>
+      </w:pPr>
+      <w:r>
+        <w:t>Lorem ipsum dolor sit amet, consectetur adipiscing elit, sed do eiusmod tempor incididunt ut labore et dolore magna aliqua. Ut enim ad minim veniam, quis nostrud exercitation ullamco laboris nisi ut aliquip ex ea commodo consequat. Duis aute irure dolor in reprehenderit in voluptate velit esse cillum dolore eu fugiat nulla pariatur</w:t>
+      </w:r>
+      <w:r>
+        <w:t>.</w:t>
+      </w:r>
+    </w:p>
+    <w:p>
+      <w:pPr>
         <w:pStyle w:val="Caption"/>
-      </w:pPr>
+        <w:jc w:val="center"/>
+      </w:pPr>
+      <w:bookmarkStart w:id="17" w:name="_Toc138148937"/>
       <w:r>
         <w:t xml:space="preserve">Table </w:t>
       </w:r>
-      <w:fldSimple w:instr=" STYLEREF 1 \s ">
-        <w:r>
-          <w:rPr>
-            <w:noProof/>
-          </w:rPr>
-          <w:t>2</w:t>
-        </w:r>
-      </w:fldSimple>
+      <w:r>
+        <w:fldChar w:fldCharType="begin"/>
+      </w:r>
+      <w:r>
+        <w:instrText xml:space="preserve"> STYLEREF 1 \s </w:instrText>
+      </w:r>
+      <w:r>
+        <w:fldChar w:fldCharType="separate"/>
+      </w:r>
+      <w:r>
+        <w:rPr>
+          <w:noProof/>
+        </w:rPr>
+        <w:t>2</w:t>
+      </w:r>
+      <w:r>
+        <w:fldChar w:fldCharType="end"/>
+      </w:r>
       <w:r>
         <w:noBreakHyphen/>
       </w:r>
-      <w:fldSimple w:instr=" SEQ Table \* ARABIC \s 1 ">
-        <w:r>
-          <w:rPr>
-            <w:noProof/>
-          </w:rPr>
-          <w:t>1</w:t>
-        </w:r>
-      </w:fldSimple>
+      <w:r>
+        <w:fldChar w:fldCharType="begin"/>
+      </w:r>
+      <w:r>
+        <w:instrText xml:space="preserve"> SEQ Table \* ARABIC \s 1 </w:instrText>
+      </w:r>
+      <w:r>
+        <w:fldChar w:fldCharType="separate"/>
+      </w:r>
+      <w:r>
+        <w:rPr>
+          <w:noProof/>
+        </w:rPr>
+        <w:t>1</w:t>
+      </w:r>
+      <w:bookmarkEnd w:id="17"/>
+      <w:r>
+        <w:fldChar w:fldCharType="end"/>
+      </w:r>
     </w:p>
     <w:p>
       <w:pPr>
         <w:pStyle w:val="Caption"/>
-      </w:pPr>
+        <w:jc w:val="center"/>
+      </w:pPr>
+      <w:bookmarkStart w:id="18" w:name="_Toc138148938"/>
       <w:r>
         <w:t xml:space="preserve">Table </w:t>
       </w:r>
-      <w:fldSimple w:instr=" STYLEREF 1 \s ">
-        <w:r>
-          <w:rPr>
-            <w:noProof/>
-          </w:rPr>
-          <w:t>2</w:t>
-        </w:r>
-      </w:fldSimple>
+      <w:r>
+        <w:fldChar w:fldCharType="begin"/>
+      </w:r>
+      <w:r>
+        <w:instrText xml:space="preserve"> STYLEREF 1 \s </w:instrText>
+      </w:r>
+      <w:r>
+        <w:fldChar w:fldCharType="separate"/>
+      </w:r>
+      <w:r>
+        <w:rPr>
+          <w:noProof/>
+        </w:rPr>
+        <w:t>2</w:t>
+      </w:r>
+      <w:r>
+        <w:fldChar w:fldCharType="end"/>
+      </w:r>
       <w:r>
         <w:noBreakHyphen/>
       </w:r>
-      <w:fldSimple w:instr=" SEQ Table \* ARABIC \s 1 ">
-        <w:r>
-          <w:rPr>
-            <w:noProof/>
-          </w:rPr>
-          <w:t>2</w:t>
-        </w:r>
-      </w:fldSimple>
+      <w:r>
+        <w:fldChar w:fldCharType="begin"/>
+      </w:r>
+      <w:r>
+        <w:instrText xml:space="preserve"> SEQ Table \* ARABIC \s 1 </w:instrText>
+      </w:r>
+      <w:r>
+        <w:fldChar w:fldCharType="separate"/>
+      </w:r>
+      <w:r>
+        <w:rPr>
+          <w:noProof/>
+        </w:rPr>
+        <w:t>2</w:t>
+      </w:r>
+      <w:bookmarkEnd w:id="18"/>
+      <w:r>
+        <w:fldChar w:fldCharType="end"/>
+      </w:r>
     </w:p>
     <w:p>
       <w:pPr>
         <w:pStyle w:val="Heading2"/>
       </w:pPr>
-      <w:bookmarkStart w:id="13" w:name="_Toc138101495"/>
-      <w:r>
-        <w:t>Review of Related Literature</w:t>
-      </w:r>
-      <w:bookmarkEnd w:id="13"/>
-    </w:p>
-    <w:p>
-      <w:pPr>
-        <w:pStyle w:val="Heading2"/>
-      </w:pPr>
-      <w:bookmarkStart w:id="14" w:name="_Toc138101496"/>
-      <w:r>
-        <w:t>Conceptual Framework</w:t>
-      </w:r>
-      <w:bookmarkEnd w:id="14"/>
-    </w:p>
-    <w:p>
-      <w:pPr>
-        <w:pStyle w:val="Heading2"/>
-      </w:pPr>
-      <w:bookmarkStart w:id="15" w:name="_Toc138101497"/>
+      <w:bookmarkStart w:id="19" w:name="_Toc138101497"/>
       <w:r>
         <w:t>Definition of Terms</w:t>
       </w:r>
-      <w:bookmarkEnd w:id="15"/>
-    </w:p>
+      <w:bookmarkEnd w:id="19"/>
+    </w:p>
+    <w:p>
+      <w:pPr>
+        <w:ind w:firstLine="720"/>
+      </w:pPr>
+      <w:r>
+        <w:t xml:space="preserve">Lorem ipsum dolor sit amet, consectetur adipiscing elit, sed do eiusmod tempor incididunt ut labore et dolore magna aliqua. Ut enim ad minim veniam, quis nostrud exercitation ullamco laboris </w:t>
+      </w:r>
+      <w:r>
+        <w:lastRenderedPageBreak/>
+        <w:t>nisi ut aliquip ex ea commodo consequat. Duis aute irure dolor in reprehenderit in voluptate velit esse cillum dolore eu fugiat nulla pariatur</w:t>
+      </w:r>
+      <w:r>
+        <w:t>.</w:t>
+      </w:r>
+    </w:p>
+    <w:p/>
     <w:p/>
     <w:p>
       <w:pPr>
@@ -3914,7 +4288,7 @@
           <w:docGrid w:linePitch="360"/>
         </w:sectPr>
       </w:pPr>
-      <w:bookmarkStart w:id="16" w:name="_Toc138101498"/>
+      <w:bookmarkStart w:id="20" w:name="_Toc138101498"/>
     </w:p>
     <w:p>
       <w:pPr>
@@ -3924,17 +4298,17 @@
         <w:lastRenderedPageBreak/>
         <w:t>Chapter III</w:t>
       </w:r>
-      <w:bookmarkEnd w:id="16"/>
+      <w:bookmarkEnd w:id="20"/>
     </w:p>
     <w:p>
       <w:pPr>
         <w:pStyle w:val="Heading2ChapterTitle"/>
       </w:pPr>
-      <w:bookmarkStart w:id="17" w:name="_Toc138101499"/>
+      <w:bookmarkStart w:id="21" w:name="_Toc138101499"/>
       <w:r>
         <w:t>OPERATIONAL FRAMEWORK</w:t>
       </w:r>
-      <w:bookmarkEnd w:id="17"/>
+      <w:bookmarkEnd w:id="21"/>
     </w:p>
     <w:p>
       <w:pPr>
@@ -3951,21 +4325,21 @@
       <w:pPr>
         <w:pStyle w:val="Heading2"/>
       </w:pPr>
-      <w:bookmarkStart w:id="18" w:name="_Toc138101500"/>
+      <w:bookmarkStart w:id="22" w:name="_Toc138101500"/>
       <w:r>
         <w:t>Materials</w:t>
       </w:r>
-      <w:bookmarkEnd w:id="18"/>
+      <w:bookmarkEnd w:id="22"/>
     </w:p>
     <w:p>
       <w:pPr>
         <w:pStyle w:val="Heading3"/>
       </w:pPr>
-      <w:bookmarkStart w:id="19" w:name="_Toc138101501"/>
+      <w:bookmarkStart w:id="23" w:name="_Toc138101501"/>
       <w:r>
         <w:t>Software</w:t>
       </w:r>
-      <w:bookmarkEnd w:id="19"/>
+      <w:bookmarkEnd w:id="23"/>
     </w:p>
     <w:p>
       <w:pPr>
@@ -3982,11 +4356,11 @@
       <w:pPr>
         <w:pStyle w:val="Heading3"/>
       </w:pPr>
-      <w:bookmarkStart w:id="20" w:name="_Toc138101502"/>
+      <w:bookmarkStart w:id="24" w:name="_Toc138101502"/>
       <w:r>
         <w:t>Hardware</w:t>
       </w:r>
-      <w:bookmarkEnd w:id="20"/>
+      <w:bookmarkEnd w:id="24"/>
     </w:p>
     <w:p>
       <w:pPr>
@@ -4003,11 +4377,11 @@
       <w:pPr>
         <w:pStyle w:val="Heading3"/>
       </w:pPr>
-      <w:bookmarkStart w:id="21" w:name="_Toc138101503"/>
+      <w:bookmarkStart w:id="25" w:name="_Toc138101503"/>
       <w:r>
         <w:t>Data</w:t>
       </w:r>
-      <w:bookmarkEnd w:id="21"/>
+      <w:bookmarkEnd w:id="25"/>
     </w:p>
     <w:p>
       <w:pPr>
@@ -4028,11 +4402,11 @@
       <w:pPr>
         <w:pStyle w:val="Heading3"/>
       </w:pPr>
-      <w:bookmarkStart w:id="22" w:name="_Toc138101504"/>
+      <w:bookmarkStart w:id="26" w:name="_Toc138101504"/>
       <w:r>
         <w:t>Systems Environment</w:t>
       </w:r>
-      <w:bookmarkEnd w:id="22"/>
+      <w:bookmarkEnd w:id="26"/>
     </w:p>
     <w:p>
       <w:pPr>
@@ -4049,48 +4423,86 @@
       <w:pPr>
         <w:pStyle w:val="Heading2"/>
       </w:pPr>
-      <w:bookmarkStart w:id="23" w:name="_Toc138101505"/>
+      <w:bookmarkStart w:id="27" w:name="_Toc138101505"/>
       <w:r>
         <w:t>Methods</w:t>
       </w:r>
-      <w:bookmarkEnd w:id="23"/>
+      <w:bookmarkEnd w:id="27"/>
     </w:p>
     <w:p>
       <w:pPr>
         <w:pStyle w:val="Heading3"/>
       </w:pPr>
-      <w:bookmarkStart w:id="24" w:name="_Toc138101506"/>
+      <w:bookmarkStart w:id="28" w:name="_Toc138101506"/>
       <w:r>
         <w:t>SLDC Model</w:t>
       </w:r>
-      <w:bookmarkEnd w:id="24"/>
+      <w:bookmarkEnd w:id="28"/>
+    </w:p>
+    <w:p>
+      <w:pPr>
+        <w:ind w:firstLine="720"/>
+      </w:pPr>
+      <w:r>
+        <w:t>Lorem ipsum dolor sit amet, consectetur adipiscing elit, sed do eiusmod tempor incididunt ut labore et dolore magna aliqua. Ut enim ad minim veniam, quis nostrud exercitation ullamco laboris nisi ut aliquip ex ea commodo consequat. Duis aute irure dolor in reprehenderit in voluptate velit esse cillum dolore eu fugiat nulla pariatur</w:t>
+      </w:r>
+      <w:r>
+        <w:t>.</w:t>
+      </w:r>
     </w:p>
     <w:p>
       <w:pPr>
         <w:pStyle w:val="Heading3"/>
       </w:pPr>
-      <w:bookmarkStart w:id="25" w:name="_Toc138101507"/>
+      <w:bookmarkStart w:id="29" w:name="_Toc138101507"/>
       <w:r>
         <w:t>[</w:t>
       </w:r>
       <w:r>
         <w:t>Procedures for the different phases</w:t>
       </w:r>
-      <w:bookmarkEnd w:id="25"/>
+      <w:bookmarkEnd w:id="29"/>
       <w:r>
         <w:t>]</w:t>
       </w:r>
     </w:p>
     <w:p>
       <w:pPr>
+        <w:ind w:firstLine="720"/>
+      </w:pPr>
+      <w:r>
+        <w:t>Lorem ipsum dolor sit amet, consectetur adipiscing elit, sed do eiusmod tempor incididunt ut labore et dolore magna aliqua. Ut enim ad minim veniam, quis nostrud exercitation ullamco laboris nisi ut aliquip ex ea commodo consequat. Duis aute irure dolor in reprehenderit in voluptate velit esse cillum dolore eu fugiat nulla pariatur</w:t>
+      </w:r>
+      <w:r>
+        <w:t>.</w:t>
+      </w:r>
+    </w:p>
+    <w:p>
+      <w:pPr>
         <w:pStyle w:val="Heading3"/>
       </w:pPr>
-      <w:bookmarkStart w:id="26" w:name="_Toc138101508"/>
+      <w:bookmarkStart w:id="30" w:name="_Toc138101508"/>
       <w:r>
         <w:t>Evaluation</w:t>
       </w:r>
-      <w:bookmarkEnd w:id="26"/>
-    </w:p>
+      <w:bookmarkEnd w:id="30"/>
+    </w:p>
+    <w:p>
+      <w:pPr>
+        <w:ind w:firstLine="720"/>
+      </w:pPr>
+      <w:r>
+        <w:t xml:space="preserve">Lorem ipsum dolor sit amet, consectetur adipiscing elit, sed do eiusmod tempor incididunt ut labore et dolore magna aliqua. Ut enim ad minim veniam, quis nostrud exercitation ullamco laboris </w:t>
+      </w:r>
+      <w:r>
+        <w:lastRenderedPageBreak/>
+        <w:t>nisi ut aliquip ex ea commodo consequat. Duis aute irure dolor in reprehenderit in voluptate velit esse cillum dolore eu fugiat nulla pariatur</w:t>
+      </w:r>
+      <w:r>
+        <w:t>.</w:t>
+      </w:r>
+    </w:p>
+    <w:p/>
     <w:p/>
     <w:p>
       <w:pPr>
@@ -4103,7 +4515,7 @@
           <w:docGrid w:linePitch="360"/>
         </w:sectPr>
       </w:pPr>
-      <w:bookmarkStart w:id="27" w:name="_Toc138101509"/>
+      <w:bookmarkStart w:id="31" w:name="_Toc138101509"/>
     </w:p>
     <w:p>
       <w:pPr>
@@ -4113,17 +4525,17 @@
         <w:lastRenderedPageBreak/>
         <w:t>Chapter IV</w:t>
       </w:r>
-      <w:bookmarkEnd w:id="27"/>
+      <w:bookmarkEnd w:id="31"/>
     </w:p>
     <w:p>
       <w:pPr>
         <w:pStyle w:val="Heading2ChapterTitle"/>
       </w:pPr>
-      <w:bookmarkStart w:id="28" w:name="_Toc138101510"/>
+      <w:bookmarkStart w:id="32" w:name="_Toc138101510"/>
       <w:r>
         <w:t>RESULTS AND DISCUSSIONS</w:t>
       </w:r>
-      <w:bookmarkEnd w:id="28"/>
+      <w:bookmarkEnd w:id="32"/>
     </w:p>
     <w:p>
       <w:pPr>
@@ -4140,7 +4552,7 @@
       <w:pPr>
         <w:pStyle w:val="Heading2"/>
       </w:pPr>
-      <w:bookmarkStart w:id="29" w:name="_Toc138101511"/>
+      <w:bookmarkStart w:id="33" w:name="_Toc138101511"/>
       <w:r>
         <w:t>[</w:t>
       </w:r>
@@ -4150,13 +4562,24 @@
       <w:r>
         <w:t>]</w:t>
       </w:r>
-      <w:bookmarkEnd w:id="29"/>
+      <w:bookmarkEnd w:id="33"/>
+    </w:p>
+    <w:p>
+      <w:pPr>
+        <w:ind w:firstLine="720"/>
+      </w:pPr>
+      <w:r>
+        <w:t>Lorem ipsum dolor sit amet, consectetur adipiscing elit, sed do eiusmod tempor incididunt ut labore et dolore magna aliqua. Ut enim ad minim veniam, quis nostrud exercitation ullamco laboris nisi ut aliquip ex ea commodo consequat. Duis aute irure dolor in reprehenderit in voluptate velit esse cillum dolore eu fugiat nulla pariatur</w:t>
+      </w:r>
+      <w:r>
+        <w:t>.</w:t>
+      </w:r>
     </w:p>
     <w:p>
       <w:pPr>
         <w:pStyle w:val="Heading2"/>
       </w:pPr>
-      <w:bookmarkStart w:id="30" w:name="_Toc138101512"/>
+      <w:bookmarkStart w:id="34" w:name="_Toc138101512"/>
       <w:r>
         <w:t>[</w:t>
       </w:r>
@@ -4166,8 +4589,20 @@
       <w:r>
         <w:t>]</w:t>
       </w:r>
-      <w:bookmarkEnd w:id="30"/>
-    </w:p>
+      <w:bookmarkEnd w:id="34"/>
+    </w:p>
+    <w:p>
+      <w:pPr>
+        <w:ind w:firstLine="720"/>
+      </w:pPr>
+      <w:r>
+        <w:t>Lorem ipsum dolor sit amet, consectetur adipiscing elit, sed do eiusmod tempor incididunt ut labore et dolore magna aliqua. Ut enim ad minim veniam, quis nostrud exercitation ullamco laboris nisi ut aliquip ex ea commodo consequat. Duis aute irure dolor in reprehenderit in voluptate velit esse cillum dolore eu fugiat nulla pariatur</w:t>
+      </w:r>
+      <w:r>
+        <w:t>.</w:t>
+      </w:r>
+    </w:p>
+    <w:p/>
     <w:p/>
     <w:p/>
     <w:p>
@@ -4181,7 +4616,7 @@
           <w:docGrid w:linePitch="360"/>
         </w:sectPr>
       </w:pPr>
-      <w:bookmarkStart w:id="31" w:name="_Toc138101513"/>
+      <w:bookmarkStart w:id="35" w:name="_Toc138101513"/>
     </w:p>
     <w:p>
       <w:pPr>
@@ -4191,17 +4626,17 @@
         <w:lastRenderedPageBreak/>
         <w:t>Chapter V</w:t>
       </w:r>
-      <w:bookmarkEnd w:id="31"/>
+      <w:bookmarkEnd w:id="35"/>
     </w:p>
     <w:p>
       <w:pPr>
         <w:pStyle w:val="Heading2ChapterTitle"/>
       </w:pPr>
-      <w:bookmarkStart w:id="32" w:name="_Toc138101514"/>
+      <w:bookmarkStart w:id="36" w:name="_Toc138101514"/>
       <w:r>
         <w:t>SUMMARY, CONCLUSIONS, AND RECOMMENDATIONS</w:t>
       </w:r>
-      <w:bookmarkEnd w:id="32"/>
+      <w:bookmarkEnd w:id="36"/>
     </w:p>
     <w:p>
       <w:pPr>
@@ -4218,31 +4653,76 @@
       <w:pPr>
         <w:pStyle w:val="Heading2"/>
       </w:pPr>
-      <w:bookmarkStart w:id="33" w:name="_Toc138101515"/>
+      <w:bookmarkStart w:id="37" w:name="_Toc138101515"/>
       <w:r>
         <w:t>Summary</w:t>
       </w:r>
-      <w:bookmarkEnd w:id="33"/>
+      <w:bookmarkEnd w:id="37"/>
+    </w:p>
+    <w:p>
+      <w:pPr>
+        <w:ind w:firstLine="720"/>
+      </w:pPr>
+      <w:r>
+        <w:t>Lorem ipsum dolor sit amet, consectetur adipiscing elit, sed do eiusmod tempor incididunt ut labore et dolore magna aliqua. Ut enim ad minim veniam, quis nostrud exercitation ullamco laboris nisi ut aliquip ex ea commodo consequat. Duis aute irure dolor in reprehenderit in voluptate velit esse cillum dolore eu fugiat nulla pariatur</w:t>
+      </w:r>
+      <w:r>
+        <w:t>.</w:t>
+      </w:r>
     </w:p>
     <w:p>
       <w:pPr>
         <w:pStyle w:val="Heading2"/>
       </w:pPr>
-      <w:bookmarkStart w:id="34" w:name="_Toc138101516"/>
+      <w:bookmarkStart w:id="38" w:name="_Toc138101516"/>
       <w:r>
         <w:t>Conclusions</w:t>
       </w:r>
-      <w:bookmarkEnd w:id="34"/>
+      <w:bookmarkEnd w:id="38"/>
+    </w:p>
+    <w:p>
+      <w:pPr>
+        <w:ind w:firstLine="720"/>
+      </w:pPr>
+      <w:r>
+        <w:t>Lorem ipsum dolor sit amet, consectetur adipiscing elit, sed do eiusmod tempor incididunt ut labore et dolore magna aliqua. Ut enim ad minim veniam, quis nostrud exercitation ullamco laboris nisi ut aliquip ex ea commodo consequat. Duis aute irure dolor in reprehenderit in voluptate velit esse cillum dolore eu fugiat nulla pariatur</w:t>
+      </w:r>
+      <w:r>
+        <w:t>.</w:t>
+      </w:r>
     </w:p>
     <w:p>
       <w:pPr>
         <w:pStyle w:val="Heading2"/>
       </w:pPr>
-      <w:bookmarkStart w:id="35" w:name="_Toc138101517"/>
+      <w:bookmarkStart w:id="39" w:name="_Toc138101517"/>
       <w:r>
         <w:t>Recommendations</w:t>
       </w:r>
-      <w:bookmarkEnd w:id="35"/>
+      <w:bookmarkEnd w:id="39"/>
+    </w:p>
+    <w:p>
+      <w:pPr>
+        <w:ind w:firstLine="720"/>
+      </w:pPr>
+      <w:r>
+        <w:t>Lorem ipsum dolor sit amet, consectetur adipiscing elit, sed do eiusmod tempor incididunt ut labore et dolore magna aliqua. Ut enim ad minim veniam, quis nostrud exercitation ullamco laboris nisi ut aliquip ex ea commodo consequat. Duis aute irure dolor in reprehenderit in voluptate velit esse cillum dolore eu fugiat nulla pariatur</w:t>
+      </w:r>
+      <w:r>
+        <w:t>.</w:t>
+      </w:r>
+    </w:p>
+    <w:p>
+      <w:pPr>
+        <w:ind w:firstLine="720"/>
+      </w:pPr>
+      <w:r>
+        <w:lastRenderedPageBreak/>
+        <w:t>Lorem ipsum dolor sit amet, consectetur adipiscing elit, sed do eiusmod tempor incididunt ut labore et dolore magna aliqua. Ut enim ad minim veniam, quis nostrud exercitation ullamco laboris nisi ut aliquip ex ea commodo consequat. Duis aute irure dolor in reprehenderit in voluptate velit esse cillum dolore eu fugiat nulla pariatur</w:t>
+      </w:r>
+      <w:r>
+        <w:t>.</w:t>
+      </w:r>
     </w:p>
     <w:p/>
     <w:p/>
@@ -4257,7 +4737,7 @@
           <w:docGrid w:linePitch="360"/>
         </w:sectPr>
       </w:pPr>
-      <w:bookmarkStart w:id="36" w:name="_Toc138101518"/>
+      <w:bookmarkStart w:id="40" w:name="_Toc138101518"/>
     </w:p>
     <w:p>
       <w:pPr>
@@ -4267,7 +4747,7 @@
         <w:lastRenderedPageBreak/>
         <w:t>REFERENCES</w:t>
       </w:r>
-      <w:bookmarkEnd w:id="36"/>
+      <w:bookmarkEnd w:id="40"/>
     </w:p>
     <w:p>
       <w:pPr>
@@ -4329,7 +4809,7 @@
           <w:docGrid w:linePitch="360"/>
         </w:sectPr>
       </w:pPr>
-      <w:bookmarkStart w:id="37" w:name="_Toc138101519"/>
+      <w:bookmarkStart w:id="41" w:name="_Toc138101519"/>
     </w:p>
     <w:p>
       <w:pPr>
@@ -4339,63 +4819,63 @@
         <w:lastRenderedPageBreak/>
         <w:t>APPENDICES</w:t>
       </w:r>
-      <w:bookmarkEnd w:id="37"/>
+      <w:bookmarkEnd w:id="41"/>
     </w:p>
     <w:p>
       <w:pPr>
         <w:pStyle w:val="Heading2"/>
       </w:pPr>
-      <w:bookmarkStart w:id="38" w:name="_Toc138101520"/>
+      <w:bookmarkStart w:id="42" w:name="_Toc138101520"/>
       <w:r>
         <w:t>Letter Request to Client</w:t>
       </w:r>
-      <w:bookmarkEnd w:id="38"/>
+      <w:bookmarkEnd w:id="42"/>
     </w:p>
     <w:p>
       <w:pPr>
         <w:pStyle w:val="Heading2"/>
       </w:pPr>
-      <w:bookmarkStart w:id="39" w:name="_Toc138101521"/>
+      <w:bookmarkStart w:id="43" w:name="_Toc138101521"/>
       <w:r>
         <w:t>Relevant Source Codes</w:t>
       </w:r>
-      <w:bookmarkEnd w:id="39"/>
+      <w:bookmarkEnd w:id="43"/>
     </w:p>
     <w:p>
       <w:pPr>
         <w:pStyle w:val="Heading2"/>
       </w:pPr>
-      <w:bookmarkStart w:id="40" w:name="_Toc138101522"/>
+      <w:bookmarkStart w:id="44" w:name="_Toc138101522"/>
       <w:r>
         <w:t>Evaluation Tool</w:t>
       </w:r>
-      <w:bookmarkEnd w:id="40"/>
+      <w:bookmarkEnd w:id="44"/>
     </w:p>
     <w:p>
       <w:pPr>
         <w:pStyle w:val="Heading2"/>
       </w:pPr>
-      <w:bookmarkStart w:id="41" w:name="_Toc138101523"/>
+      <w:bookmarkStart w:id="45" w:name="_Toc138101523"/>
       <w:r>
         <w:t>Sample Input/Output/Reports</w:t>
       </w:r>
-      <w:bookmarkEnd w:id="41"/>
+      <w:bookmarkEnd w:id="45"/>
     </w:p>
     <w:p>
       <w:pPr>
         <w:pStyle w:val="Heading2"/>
       </w:pPr>
-      <w:bookmarkStart w:id="42" w:name="_Toc138101524"/>
+      <w:bookmarkStart w:id="46" w:name="_Toc138101524"/>
       <w:r>
         <w:t>User’s Guide/Manual</w:t>
       </w:r>
-      <w:bookmarkEnd w:id="42"/>
+      <w:bookmarkEnd w:id="46"/>
     </w:p>
     <w:p>
       <w:pPr>
         <w:pStyle w:val="Heading2"/>
       </w:pPr>
-      <w:bookmarkStart w:id="43" w:name="_Toc138101525"/>
+      <w:bookmarkStart w:id="47" w:name="_Toc138101525"/>
       <w:r>
         <w:t>[</w:t>
       </w:r>
@@ -4405,30 +4885,30 @@
       <w:r>
         <w:t>]</w:t>
       </w:r>
-      <w:bookmarkEnd w:id="43"/>
+      <w:bookmarkEnd w:id="47"/>
     </w:p>
     <w:p>
       <w:pPr>
         <w:pStyle w:val="Heading2"/>
       </w:pPr>
-      <w:bookmarkStart w:id="44" w:name="_Toc138101526"/>
+      <w:bookmarkStart w:id="48" w:name="_Toc138101526"/>
       <w:r>
         <w:t>Acceptance Sheet</w:t>
       </w:r>
-      <w:bookmarkEnd w:id="44"/>
+      <w:bookmarkEnd w:id="48"/>
     </w:p>
     <w:p>
       <w:pPr>
         <w:pStyle w:val="Heading2"/>
       </w:pPr>
-      <w:bookmarkStart w:id="45" w:name="_Toc138101527"/>
+      <w:bookmarkStart w:id="49" w:name="_Toc138101527"/>
       <w:r>
         <w:t>20% Plagiarism in Grammarly</w:t>
       </w:r>
-      <w:bookmarkEnd w:id="45"/>
-    </w:p>
-    <w:p>
-      <w:bookmarkStart w:id="46" w:name="_Toc138101528"/>
+      <w:bookmarkEnd w:id="49"/>
+    </w:p>
+    <w:p>
+      <w:bookmarkStart w:id="50" w:name="_Toc138101528"/>
     </w:p>
     <w:p/>
     <w:p>
@@ -4449,7 +4929,7 @@
         <w:lastRenderedPageBreak/>
         <w:t>CURRICULUM VITAE</w:t>
       </w:r>
-      <w:bookmarkEnd w:id="46"/>
+      <w:bookmarkEnd w:id="50"/>
     </w:p>
     <w:p>
       <w:pPr>
@@ -6082,6 +6562,14 @@
       <w:sz w:val="24"/>
     </w:rPr>
   </w:style>
+  <w:style w:type="paragraph" w:styleId="TableofFigures">
+    <w:name w:val="table of figures"/>
+    <w:basedOn w:val="Normal"/>
+    <w:next w:val="Normal"/>
+    <w:uiPriority w:val="99"/>
+    <w:unhideWhenUsed/>
+    <w:rsid w:val="00D235D6"/>
+  </w:style>
 </w:styles>
 </file>
 

</xml_diff>

<commit_message>
fix paragraph spacing of heading 1
</commit_message>
<xml_diff>
--- a/Manuscript.docx
+++ b/Manuscript.docx
@@ -4455,17 +4455,6 @@
     </w:p>
     <w:p>
       <w:pPr>
-        <w:ind w:firstLine="720"/>
-      </w:pPr>
-      <w:r>
-        <w:t>Lorem ipsum dolor sit amet, consectetur adipiscing elit, sed do eiusmod tempor incididunt ut labore et dolore magna aliqua. Ut enim ad minim veniam, quis nostrud exercitation ullamco laboris nisi ut aliquip ex ea commodo consequat. Duis aute irure dolor in reprehenderit in voluptate velit esse cillum dolore eu fugiat nulla pariatur</w:t>
-      </w:r>
-      <w:r>
-        <w:t>.</w:t>
-      </w:r>
-    </w:p>
-    <w:p>
-      <w:pPr>
         <w:pStyle w:val="Heading2"/>
       </w:pPr>
       <w:bookmarkStart w:id="15" w:name="_Toc138149936"/>
@@ -4621,11 +4610,7 @@
         <w:ind w:firstLine="720"/>
       </w:pPr>
       <w:r>
-        <w:t xml:space="preserve">Lorem ipsum dolor sit amet, consectetur adipiscing elit, sed do eiusmod tempor incididunt ut labore et dolore magna aliqua. Ut enim ad minim veniam, quis nostrud exercitation ullamco laboris </w:t>
-      </w:r>
-      <w:r>
-        <w:lastRenderedPageBreak/>
-        <w:t>nisi ut aliquip ex ea commodo consequat. Duis aute irure dolor in reprehenderit in voluptate velit esse cillum dolore eu fugiat nulla pariatur</w:t>
+        <w:t>Lorem ipsum dolor sit amet, consectetur adipiscing elit, sed do eiusmod tempor incididunt ut labore et dolore magna aliqua. Ut enim ad minim veniam, quis nostrud exercitation ullamco laboris nisi ut aliquip ex ea commodo consequat. Duis aute irure dolor in reprehenderit in voluptate velit esse cillum dolore eu fugiat nulla pariatur</w:t>
       </w:r>
       <w:r>
         <w:t>.</w:t>
@@ -4668,6 +4653,26 @@
     </w:p>
     <w:p>
       <w:pPr>
+        <w:pStyle w:val="Heading2"/>
+      </w:pPr>
+      <w:bookmarkStart w:id="22" w:name="_Toc138149941"/>
+      <w:r>
+        <w:t>Materials</w:t>
+      </w:r>
+      <w:bookmarkEnd w:id="22"/>
+    </w:p>
+    <w:p>
+      <w:pPr>
+        <w:pStyle w:val="Heading3"/>
+      </w:pPr>
+      <w:bookmarkStart w:id="23" w:name="_Toc138149942"/>
+      <w:r>
+        <w:t>Software</w:t>
+      </w:r>
+      <w:bookmarkEnd w:id="23"/>
+    </w:p>
+    <w:p>
+      <w:pPr>
         <w:ind w:firstLine="720"/>
       </w:pPr>
       <w:r>
@@ -4679,23 +4684,13 @@
     </w:p>
     <w:p>
       <w:pPr>
-        <w:pStyle w:val="Heading2"/>
-      </w:pPr>
-      <w:bookmarkStart w:id="22" w:name="_Toc138149941"/>
-      <w:r>
-        <w:t>Materials</w:t>
-      </w:r>
-      <w:bookmarkEnd w:id="22"/>
-    </w:p>
-    <w:p>
-      <w:pPr>
         <w:pStyle w:val="Heading3"/>
       </w:pPr>
-      <w:bookmarkStart w:id="23" w:name="_Toc138149942"/>
-      <w:r>
-        <w:t>Software</w:t>
-      </w:r>
-      <w:bookmarkEnd w:id="23"/>
+      <w:bookmarkStart w:id="24" w:name="_Toc138149943"/>
+      <w:r>
+        <w:t>Hardware</w:t>
+      </w:r>
+      <w:bookmarkEnd w:id="24"/>
     </w:p>
     <w:p>
       <w:pPr>
@@ -4712,11 +4707,11 @@
       <w:pPr>
         <w:pStyle w:val="Heading3"/>
       </w:pPr>
-      <w:bookmarkStart w:id="24" w:name="_Toc138149943"/>
-      <w:r>
-        <w:t>Hardware</w:t>
-      </w:r>
-      <w:bookmarkEnd w:id="24"/>
+      <w:bookmarkStart w:id="25" w:name="_Toc138149944"/>
+      <w:r>
+        <w:t>Data</w:t>
+      </w:r>
+      <w:bookmarkEnd w:id="25"/>
     </w:p>
     <w:p>
       <w:pPr>
@@ -4733,11 +4728,11 @@
       <w:pPr>
         <w:pStyle w:val="Heading3"/>
       </w:pPr>
-      <w:bookmarkStart w:id="25" w:name="_Toc138149944"/>
-      <w:r>
-        <w:t>Data</w:t>
-      </w:r>
-      <w:bookmarkEnd w:id="25"/>
+      <w:bookmarkStart w:id="26" w:name="_Toc138149945"/>
+      <w:r>
+        <w:t>Systems Environment</w:t>
+      </w:r>
+      <w:bookmarkEnd w:id="26"/>
     </w:p>
     <w:p>
       <w:pPr>
@@ -4756,13 +4751,23 @@
     </w:p>
     <w:p>
       <w:pPr>
+        <w:pStyle w:val="Heading2"/>
+      </w:pPr>
+      <w:bookmarkStart w:id="27" w:name="_Toc138149946"/>
+      <w:r>
+        <w:t>Methods</w:t>
+      </w:r>
+      <w:bookmarkEnd w:id="27"/>
+    </w:p>
+    <w:p>
+      <w:pPr>
         <w:pStyle w:val="Heading3"/>
       </w:pPr>
-      <w:bookmarkStart w:id="26" w:name="_Toc138149945"/>
-      <w:r>
-        <w:t>Systems Environment</w:t>
-      </w:r>
-      <w:bookmarkEnd w:id="26"/>
+      <w:bookmarkStart w:id="28" w:name="_Toc138149947"/>
+      <w:r>
+        <w:t>SLDC Model</w:t>
+      </w:r>
+      <w:bookmarkEnd w:id="28"/>
     </w:p>
     <w:p>
       <w:pPr>
@@ -4777,23 +4782,19 @@
     </w:p>
     <w:p>
       <w:pPr>
-        <w:pStyle w:val="Heading2"/>
-      </w:pPr>
-      <w:bookmarkStart w:id="27" w:name="_Toc138149946"/>
-      <w:r>
-        <w:t>Methods</w:t>
-      </w:r>
-      <w:bookmarkEnd w:id="27"/>
-    </w:p>
-    <w:p>
-      <w:pPr>
         <w:pStyle w:val="Heading3"/>
       </w:pPr>
-      <w:bookmarkStart w:id="28" w:name="_Toc138149947"/>
-      <w:r>
-        <w:t>SLDC Model</w:t>
-      </w:r>
-      <w:bookmarkEnd w:id="28"/>
+      <w:bookmarkStart w:id="29" w:name="_Toc138149948"/>
+      <w:r>
+        <w:t>[</w:t>
+      </w:r>
+      <w:r>
+        <w:t>Procedures for the different phases</w:t>
+      </w:r>
+      <w:r>
+        <w:t>]</w:t>
+      </w:r>
+      <w:bookmarkEnd w:id="29"/>
     </w:p>
     <w:p>
       <w:pPr>
@@ -4810,17 +4811,11 @@
       <w:pPr>
         <w:pStyle w:val="Heading3"/>
       </w:pPr>
-      <w:bookmarkStart w:id="29" w:name="_Toc138149948"/>
-      <w:r>
-        <w:t>[</w:t>
-      </w:r>
-      <w:r>
-        <w:t>Procedures for the different phases</w:t>
-      </w:r>
-      <w:r>
-        <w:t>]</w:t>
-      </w:r>
-      <w:bookmarkEnd w:id="29"/>
+      <w:bookmarkStart w:id="30" w:name="_Toc138149949"/>
+      <w:r>
+        <w:t>Evaluation</w:t>
+      </w:r>
+      <w:bookmarkEnd w:id="30"/>
     </w:p>
     <w:p>
       <w:pPr>
@@ -4828,31 +4823,6 @@
       </w:pPr>
       <w:r>
         <w:t>Lorem ipsum dolor sit amet, consectetur adipiscing elit, sed do eiusmod tempor incididunt ut labore et dolore magna aliqua. Ut enim ad minim veniam, quis nostrud exercitation ullamco laboris nisi ut aliquip ex ea commodo consequat. Duis aute irure dolor in reprehenderit in voluptate velit esse cillum dolore eu fugiat nulla pariatur</w:t>
-      </w:r>
-      <w:r>
-        <w:t>.</w:t>
-      </w:r>
-    </w:p>
-    <w:p>
-      <w:pPr>
-        <w:pStyle w:val="Heading3"/>
-      </w:pPr>
-      <w:bookmarkStart w:id="30" w:name="_Toc138149949"/>
-      <w:r>
-        <w:t>Evaluation</w:t>
-      </w:r>
-      <w:bookmarkEnd w:id="30"/>
-    </w:p>
-    <w:p>
-      <w:pPr>
-        <w:ind w:firstLine="720"/>
-      </w:pPr>
-      <w:r>
-        <w:t xml:space="preserve">Lorem ipsum dolor sit amet, consectetur adipiscing elit, sed do eiusmod tempor incididunt ut labore et dolore magna aliqua. Ut enim ad minim veniam, quis nostrud exercitation ullamco laboris </w:t>
-      </w:r>
-      <w:r>
-        <w:lastRenderedPageBreak/>
-        <w:t>nisi ut aliquip ex ea commodo consequat. Duis aute irure dolor in reprehenderit in voluptate velit esse cillum dolore eu fugiat nulla pariatur</w:t>
       </w:r>
       <w:r>
         <w:t>.</w:t>
@@ -6320,14 +6290,13 @@
     <w:link w:val="Heading1Char"/>
     <w:uiPriority w:val="9"/>
     <w:qFormat/>
-    <w:rsid w:val="00654633"/>
+    <w:rsid w:val="0004501A"/>
     <w:pPr>
       <w:keepNext/>
       <w:keepLines/>
       <w:numPr>
         <w:numId w:val="3"/>
       </w:numPr>
-      <w:spacing w:before="240"/>
       <w:jc w:val="center"/>
       <w:outlineLvl w:val="0"/>
     </w:pPr>
@@ -6591,7 +6560,7 @@
     <w:basedOn w:val="DefaultParagraphFont"/>
     <w:link w:val="Heading1"/>
     <w:uiPriority w:val="9"/>
-    <w:rsid w:val="00654633"/>
+    <w:rsid w:val="0004501A"/>
     <w:rPr>
       <w:rFonts w:asciiTheme="majorHAnsi" w:eastAsiaTheme="majorEastAsia" w:hAnsiTheme="majorHAnsi" w:cstheme="majorBidi"/>
       <w:b/>

</xml_diff>

<commit_message>
remove extra spacing on TOC styles
</commit_message>
<xml_diff>
--- a/Manuscript.docx
+++ b/Manuscript.docx
@@ -4246,52 +4246,26 @@
       <w:r>
         <w:t xml:space="preserve">Figure </w:t>
       </w:r>
-      <w:r>
-        <w:fldChar w:fldCharType="begin"/>
-      </w:r>
-      <w:r>
-        <w:instrText xml:space="preserve"> STYLEREF 1 \s </w:instrText>
-      </w:r>
-      <w:r>
-        <w:fldChar w:fldCharType="separate"/>
-      </w:r>
-      <w:r>
-        <w:rPr>
-          <w:noProof/>
-        </w:rPr>
-        <w:t>1</w:t>
-      </w:r>
-      <w:r>
-        <w:rPr>
-          <w:noProof/>
-        </w:rPr>
-        <w:fldChar w:fldCharType="end"/>
-      </w:r>
+      <w:fldSimple w:instr=" STYLEREF 1 \s ">
+        <w:r>
+          <w:rPr>
+            <w:noProof/>
+          </w:rPr>
+          <w:t>1</w:t>
+        </w:r>
+      </w:fldSimple>
       <w:r>
         <w:noBreakHyphen/>
       </w:r>
-      <w:r>
-        <w:fldChar w:fldCharType="begin"/>
-      </w:r>
-      <w:r>
-        <w:instrText xml:space="preserve"> SEQ Figure \* ARABIC \s 1 </w:instrText>
-      </w:r>
-      <w:r>
-        <w:fldChar w:fldCharType="separate"/>
-      </w:r>
-      <w:r>
-        <w:rPr>
-          <w:noProof/>
-        </w:rPr>
-        <w:t>1</w:t>
-      </w:r>
-      <w:bookmarkEnd w:id="8"/>
-      <w:r>
-        <w:rPr>
-          <w:noProof/>
-        </w:rPr>
-        <w:fldChar w:fldCharType="end"/>
-      </w:r>
+      <w:fldSimple w:instr=" SEQ Figure \* ARABIC \s 1 ">
+        <w:r>
+          <w:rPr>
+            <w:noProof/>
+          </w:rPr>
+          <w:t>1</w:t>
+        </w:r>
+        <w:bookmarkEnd w:id="8"/>
+      </w:fldSimple>
     </w:p>
     <w:p>
       <w:pPr>
@@ -4305,52 +4279,26 @@
       <w:r>
         <w:t xml:space="preserve">Figure </w:t>
       </w:r>
-      <w:r>
-        <w:fldChar w:fldCharType="begin"/>
-      </w:r>
-      <w:r>
-        <w:instrText xml:space="preserve"> STYLEREF 1 \s </w:instrText>
-      </w:r>
-      <w:r>
-        <w:fldChar w:fldCharType="separate"/>
-      </w:r>
-      <w:r>
-        <w:rPr>
-          <w:noProof/>
-        </w:rPr>
-        <w:t>1</w:t>
-      </w:r>
-      <w:r>
-        <w:rPr>
-          <w:noProof/>
-        </w:rPr>
-        <w:fldChar w:fldCharType="end"/>
-      </w:r>
+      <w:fldSimple w:instr=" STYLEREF 1 \s ">
+        <w:r>
+          <w:rPr>
+            <w:noProof/>
+          </w:rPr>
+          <w:t>1</w:t>
+        </w:r>
+      </w:fldSimple>
       <w:r>
         <w:noBreakHyphen/>
       </w:r>
-      <w:r>
-        <w:fldChar w:fldCharType="begin"/>
-      </w:r>
-      <w:r>
-        <w:instrText xml:space="preserve"> SEQ Figure \* ARABIC \s 1 </w:instrText>
-      </w:r>
-      <w:r>
-        <w:fldChar w:fldCharType="separate"/>
-      </w:r>
-      <w:r>
-        <w:rPr>
-          <w:noProof/>
-        </w:rPr>
-        <w:t>2</w:t>
-      </w:r>
-      <w:bookmarkEnd w:id="9"/>
-      <w:r>
-        <w:rPr>
-          <w:noProof/>
-        </w:rPr>
-        <w:fldChar w:fldCharType="end"/>
-      </w:r>
+      <w:fldSimple w:instr=" SEQ Figure \* ARABIC \s 1 ">
+        <w:r>
+          <w:rPr>
+            <w:noProof/>
+          </w:rPr>
+          <w:t>2</w:t>
+        </w:r>
+        <w:bookmarkEnd w:id="9"/>
+      </w:fldSimple>
     </w:p>
     <w:p>
       <w:pPr>
@@ -4504,46 +4452,26 @@
       <w:r>
         <w:t xml:space="preserve">Table </w:t>
       </w:r>
-      <w:r>
-        <w:fldChar w:fldCharType="begin"/>
-      </w:r>
-      <w:r>
-        <w:instrText xml:space="preserve"> STYLEREF 1 \s </w:instrText>
-      </w:r>
-      <w:r>
-        <w:fldChar w:fldCharType="separate"/>
-      </w:r>
-      <w:r>
-        <w:rPr>
-          <w:noProof/>
-        </w:rPr>
-        <w:t>2</w:t>
-      </w:r>
-      <w:r>
-        <w:fldChar w:fldCharType="end"/>
-      </w:r>
+      <w:fldSimple w:instr=" STYLEREF 1 \s ">
+        <w:r>
+          <w:rPr>
+            <w:noProof/>
+          </w:rPr>
+          <w:t>2</w:t>
+        </w:r>
+      </w:fldSimple>
       <w:r>
         <w:noBreakHyphen/>
       </w:r>
-      <w:r>
-        <w:fldChar w:fldCharType="begin"/>
-      </w:r>
-      <w:r>
-        <w:instrText xml:space="preserve"> SEQ Table \* ARABIC \s 1 </w:instrText>
-      </w:r>
-      <w:r>
-        <w:fldChar w:fldCharType="separate"/>
-      </w:r>
-      <w:r>
-        <w:rPr>
-          <w:noProof/>
-        </w:rPr>
-        <w:t>1</w:t>
-      </w:r>
-      <w:bookmarkEnd w:id="17"/>
-      <w:r>
-        <w:fldChar w:fldCharType="end"/>
-      </w:r>
+      <w:fldSimple w:instr=" SEQ Table \* ARABIC \s 1 ">
+        <w:r>
+          <w:rPr>
+            <w:noProof/>
+          </w:rPr>
+          <w:t>1</w:t>
+        </w:r>
+        <w:bookmarkEnd w:id="17"/>
+      </w:fldSimple>
     </w:p>
     <w:p>
       <w:pPr>
@@ -4554,46 +4482,26 @@
       <w:r>
         <w:t xml:space="preserve">Table </w:t>
       </w:r>
-      <w:r>
-        <w:fldChar w:fldCharType="begin"/>
-      </w:r>
-      <w:r>
-        <w:instrText xml:space="preserve"> STYLEREF 1 \s </w:instrText>
-      </w:r>
-      <w:r>
-        <w:fldChar w:fldCharType="separate"/>
-      </w:r>
-      <w:r>
-        <w:rPr>
-          <w:noProof/>
-        </w:rPr>
-        <w:t>2</w:t>
-      </w:r>
-      <w:r>
-        <w:fldChar w:fldCharType="end"/>
-      </w:r>
+      <w:fldSimple w:instr=" STYLEREF 1 \s ">
+        <w:r>
+          <w:rPr>
+            <w:noProof/>
+          </w:rPr>
+          <w:t>2</w:t>
+        </w:r>
+      </w:fldSimple>
       <w:r>
         <w:noBreakHyphen/>
       </w:r>
-      <w:r>
-        <w:fldChar w:fldCharType="begin"/>
-      </w:r>
-      <w:r>
-        <w:instrText xml:space="preserve"> SEQ Table \* ARABIC \s 1 </w:instrText>
-      </w:r>
-      <w:r>
-        <w:fldChar w:fldCharType="separate"/>
-      </w:r>
-      <w:r>
-        <w:rPr>
-          <w:noProof/>
-        </w:rPr>
-        <w:t>2</w:t>
-      </w:r>
-      <w:bookmarkEnd w:id="18"/>
-      <w:r>
-        <w:fldChar w:fldCharType="end"/>
-      </w:r>
+      <w:fldSimple w:instr=" SEQ Table \* ARABIC \s 1 ">
+        <w:r>
+          <w:rPr>
+            <w:noProof/>
+          </w:rPr>
+          <w:t>2</w:t>
+        </w:r>
+        <w:bookmarkEnd w:id="18"/>
+      </w:fldSimple>
     </w:p>
     <w:p>
       <w:pPr>
@@ -6732,10 +6640,7 @@
     <w:autoRedefine/>
     <w:uiPriority w:val="39"/>
     <w:unhideWhenUsed/>
-    <w:rsid w:val="0031021C"/>
-    <w:pPr>
-      <w:spacing w:after="100"/>
-    </w:pPr>
+    <w:rsid w:val="00493B98"/>
     <w:rPr>
       <w:b/>
     </w:rPr>
@@ -6747,9 +6652,8 @@
     <w:autoRedefine/>
     <w:uiPriority w:val="39"/>
     <w:unhideWhenUsed/>
-    <w:rsid w:val="00F82008"/>
+    <w:rsid w:val="00493B98"/>
     <w:pPr>
-      <w:spacing w:after="100"/>
       <w:ind w:left="-58"/>
     </w:pPr>
     <w:rPr>
@@ -6764,9 +6668,8 @@
     <w:autoRedefine/>
     <w:uiPriority w:val="39"/>
     <w:unhideWhenUsed/>
-    <w:rsid w:val="00F82008"/>
+    <w:rsid w:val="00493B98"/>
     <w:pPr>
-      <w:spacing w:after="100"/>
       <w:ind w:left="216"/>
     </w:pPr>
     <w:rPr>
@@ -6817,9 +6720,8 @@
     <w:autoRedefine/>
     <w:uiPriority w:val="39"/>
     <w:unhideWhenUsed/>
-    <w:rsid w:val="00F82008"/>
+    <w:rsid w:val="00493B98"/>
     <w:pPr>
-      <w:spacing w:after="100"/>
       <w:ind w:left="216"/>
     </w:pPr>
   </w:style>
@@ -6830,9 +6732,8 @@
     <w:autoRedefine/>
     <w:uiPriority w:val="39"/>
     <w:unhideWhenUsed/>
-    <w:rsid w:val="00F82008"/>
+    <w:rsid w:val="00493B98"/>
     <w:pPr>
-      <w:spacing w:after="100"/>
       <w:ind w:left="446"/>
     </w:pPr>
   </w:style>

</xml_diff>

<commit_message>
add 12pt space below heading 1 (non-chapter)
</commit_message>
<xml_diff>
--- a/Manuscript.docx
+++ b/Manuscript.docx
@@ -425,7 +425,7 @@
     </w:p>
     <w:p>
       <w:pPr>
-        <w:pStyle w:val="TOCHeading"/>
+        <w:pStyle w:val="Heading1Non-Chapter"/>
       </w:pPr>
       <w:bookmarkStart w:id="1" w:name="_Toc138149924"/>
       <w:r>
@@ -4179,7 +4179,6 @@
     </w:p>
     <w:p>
       <w:pPr>
-        <w:spacing w:line="360" w:lineRule="auto"/>
         <w:ind w:firstLine="720"/>
       </w:pPr>
       <w:r>
@@ -4246,26 +4245,52 @@
       <w:r>
         <w:t xml:space="preserve">Figure </w:t>
       </w:r>
-      <w:fldSimple w:instr=" STYLEREF 1 \s ">
-        <w:r>
-          <w:rPr>
-            <w:noProof/>
-          </w:rPr>
-          <w:t>1</w:t>
-        </w:r>
-      </w:fldSimple>
+      <w:r>
+        <w:fldChar w:fldCharType="begin"/>
+      </w:r>
+      <w:r>
+        <w:instrText xml:space="preserve"> STYLEREF 1 \s </w:instrText>
+      </w:r>
+      <w:r>
+        <w:fldChar w:fldCharType="separate"/>
+      </w:r>
+      <w:r>
+        <w:rPr>
+          <w:noProof/>
+        </w:rPr>
+        <w:t>1</w:t>
+      </w:r>
+      <w:r>
+        <w:rPr>
+          <w:noProof/>
+        </w:rPr>
+        <w:fldChar w:fldCharType="end"/>
+      </w:r>
       <w:r>
         <w:noBreakHyphen/>
       </w:r>
-      <w:fldSimple w:instr=" SEQ Figure \* ARABIC \s 1 ">
-        <w:r>
-          <w:rPr>
-            <w:noProof/>
-          </w:rPr>
-          <w:t>1</w:t>
-        </w:r>
-        <w:bookmarkEnd w:id="8"/>
-      </w:fldSimple>
+      <w:r>
+        <w:fldChar w:fldCharType="begin"/>
+      </w:r>
+      <w:r>
+        <w:instrText xml:space="preserve"> SEQ Figure \* ARABIC \s 1 </w:instrText>
+      </w:r>
+      <w:r>
+        <w:fldChar w:fldCharType="separate"/>
+      </w:r>
+      <w:r>
+        <w:rPr>
+          <w:noProof/>
+        </w:rPr>
+        <w:t>1</w:t>
+      </w:r>
+      <w:bookmarkEnd w:id="8"/>
+      <w:r>
+        <w:rPr>
+          <w:noProof/>
+        </w:rPr>
+        <w:fldChar w:fldCharType="end"/>
+      </w:r>
     </w:p>
     <w:p>
       <w:pPr>
@@ -4279,26 +4304,52 @@
       <w:r>
         <w:t xml:space="preserve">Figure </w:t>
       </w:r>
-      <w:fldSimple w:instr=" STYLEREF 1 \s ">
-        <w:r>
-          <w:rPr>
-            <w:noProof/>
-          </w:rPr>
-          <w:t>1</w:t>
-        </w:r>
-      </w:fldSimple>
+      <w:r>
+        <w:fldChar w:fldCharType="begin"/>
+      </w:r>
+      <w:r>
+        <w:instrText xml:space="preserve"> STYLEREF 1 \s </w:instrText>
+      </w:r>
+      <w:r>
+        <w:fldChar w:fldCharType="separate"/>
+      </w:r>
+      <w:r>
+        <w:rPr>
+          <w:noProof/>
+        </w:rPr>
+        <w:t>1</w:t>
+      </w:r>
+      <w:r>
+        <w:rPr>
+          <w:noProof/>
+        </w:rPr>
+        <w:fldChar w:fldCharType="end"/>
+      </w:r>
       <w:r>
         <w:noBreakHyphen/>
       </w:r>
-      <w:fldSimple w:instr=" SEQ Figure \* ARABIC \s 1 ">
-        <w:r>
-          <w:rPr>
-            <w:noProof/>
-          </w:rPr>
-          <w:t>2</w:t>
-        </w:r>
-        <w:bookmarkEnd w:id="9"/>
-      </w:fldSimple>
+      <w:r>
+        <w:fldChar w:fldCharType="begin"/>
+      </w:r>
+      <w:r>
+        <w:instrText xml:space="preserve"> SEQ Figure \* ARABIC \s 1 </w:instrText>
+      </w:r>
+      <w:r>
+        <w:fldChar w:fldCharType="separate"/>
+      </w:r>
+      <w:r>
+        <w:rPr>
+          <w:noProof/>
+        </w:rPr>
+        <w:t>2</w:t>
+      </w:r>
+      <w:bookmarkEnd w:id="9"/>
+      <w:r>
+        <w:rPr>
+          <w:noProof/>
+        </w:rPr>
+        <w:fldChar w:fldCharType="end"/>
+      </w:r>
     </w:p>
     <w:p>
       <w:pPr>
@@ -4452,26 +4503,52 @@
       <w:r>
         <w:t xml:space="preserve">Table </w:t>
       </w:r>
-      <w:fldSimple w:instr=" STYLEREF 1 \s ">
-        <w:r>
-          <w:rPr>
-            <w:noProof/>
-          </w:rPr>
-          <w:t>2</w:t>
-        </w:r>
-      </w:fldSimple>
+      <w:r>
+        <w:fldChar w:fldCharType="begin"/>
+      </w:r>
+      <w:r>
+        <w:instrText xml:space="preserve"> STYLEREF 1 \s </w:instrText>
+      </w:r>
+      <w:r>
+        <w:fldChar w:fldCharType="separate"/>
+      </w:r>
+      <w:r>
+        <w:rPr>
+          <w:noProof/>
+        </w:rPr>
+        <w:t>2</w:t>
+      </w:r>
+      <w:r>
+        <w:rPr>
+          <w:noProof/>
+        </w:rPr>
+        <w:fldChar w:fldCharType="end"/>
+      </w:r>
       <w:r>
         <w:noBreakHyphen/>
       </w:r>
-      <w:fldSimple w:instr=" SEQ Table \* ARABIC \s 1 ">
-        <w:r>
-          <w:rPr>
-            <w:noProof/>
-          </w:rPr>
-          <w:t>1</w:t>
-        </w:r>
-        <w:bookmarkEnd w:id="17"/>
-      </w:fldSimple>
+      <w:r>
+        <w:fldChar w:fldCharType="begin"/>
+      </w:r>
+      <w:r>
+        <w:instrText xml:space="preserve"> SEQ Table \* ARABIC \s 1 </w:instrText>
+      </w:r>
+      <w:r>
+        <w:fldChar w:fldCharType="separate"/>
+      </w:r>
+      <w:r>
+        <w:rPr>
+          <w:noProof/>
+        </w:rPr>
+        <w:t>1</w:t>
+      </w:r>
+      <w:bookmarkEnd w:id="17"/>
+      <w:r>
+        <w:rPr>
+          <w:noProof/>
+        </w:rPr>
+        <w:fldChar w:fldCharType="end"/>
+      </w:r>
     </w:p>
     <w:p>
       <w:pPr>
@@ -4482,26 +4559,52 @@
       <w:r>
         <w:t xml:space="preserve">Table </w:t>
       </w:r>
-      <w:fldSimple w:instr=" STYLEREF 1 \s ">
-        <w:r>
-          <w:rPr>
-            <w:noProof/>
-          </w:rPr>
-          <w:t>2</w:t>
-        </w:r>
-      </w:fldSimple>
+      <w:r>
+        <w:fldChar w:fldCharType="begin"/>
+      </w:r>
+      <w:r>
+        <w:instrText xml:space="preserve"> STYLEREF 1 \s </w:instrText>
+      </w:r>
+      <w:r>
+        <w:fldChar w:fldCharType="separate"/>
+      </w:r>
+      <w:r>
+        <w:rPr>
+          <w:noProof/>
+        </w:rPr>
+        <w:t>2</w:t>
+      </w:r>
+      <w:r>
+        <w:rPr>
+          <w:noProof/>
+        </w:rPr>
+        <w:fldChar w:fldCharType="end"/>
+      </w:r>
       <w:r>
         <w:noBreakHyphen/>
       </w:r>
-      <w:fldSimple w:instr=" SEQ Table \* ARABIC \s 1 ">
-        <w:r>
-          <w:rPr>
-            <w:noProof/>
-          </w:rPr>
-          <w:t>2</w:t>
-        </w:r>
-        <w:bookmarkEnd w:id="18"/>
-      </w:fldSimple>
+      <w:r>
+        <w:fldChar w:fldCharType="begin"/>
+      </w:r>
+      <w:r>
+        <w:instrText xml:space="preserve"> SEQ Table \* ARABIC \s 1 </w:instrText>
+      </w:r>
+      <w:r>
+        <w:fldChar w:fldCharType="separate"/>
+      </w:r>
+      <w:r>
+        <w:rPr>
+          <w:noProof/>
+        </w:rPr>
+        <w:t>2</w:t>
+      </w:r>
+      <w:bookmarkEnd w:id="18"/>
+      <w:r>
+        <w:rPr>
+          <w:noProof/>
+        </w:rPr>
+        <w:fldChar w:fldCharType="end"/>
+      </w:r>
     </w:p>
     <w:p>
       <w:pPr>
@@ -6706,11 +6809,12 @@
     <w:basedOn w:val="Heading1"/>
     <w:next w:val="Normal"/>
     <w:qFormat/>
-    <w:rsid w:val="0031021C"/>
+    <w:rsid w:val="00E713BF"/>
     <w:pPr>
       <w:numPr>
         <w:numId w:val="0"/>
       </w:numPr>
+      <w:spacing w:after="240"/>
     </w:pPr>
   </w:style>
   <w:style w:type="paragraph" w:styleId="TOC4">

</xml_diff>

<commit_message>
restart page number to 1 on ch1
</commit_message>
<xml_diff>
--- a/Manuscript.docx
+++ b/Manuscript.docx
@@ -977,7 +977,7 @@
                 <w:noProof/>
                 <w:webHidden/>
               </w:rPr>
-              <w:t>10</w:t>
+              <w:t>1</w:t>
             </w:r>
             <w:r>
               <w:rPr>
@@ -1047,7 +1047,7 @@
                 <w:noProof/>
                 <w:webHidden/>
               </w:rPr>
-              <w:t>10</w:t>
+              <w:t>1</w:t>
             </w:r>
             <w:r>
               <w:rPr>
@@ -1116,7 +1116,7 @@
                 <w:noProof/>
                 <w:webHidden/>
               </w:rPr>
-              <w:t>10</w:t>
+              <w:t>1</w:t>
             </w:r>
             <w:r>
               <w:rPr>
@@ -1185,7 +1185,7 @@
                 <w:noProof/>
                 <w:webHidden/>
               </w:rPr>
-              <w:t>10</w:t>
+              <w:t>1</w:t>
             </w:r>
             <w:r>
               <w:rPr>
@@ -1254,7 +1254,7 @@
                 <w:noProof/>
                 <w:webHidden/>
               </w:rPr>
-              <w:t>10</w:t>
+              <w:t>1</w:t>
             </w:r>
             <w:r>
               <w:rPr>
@@ -1325,7 +1325,7 @@
                 <w:noProof/>
                 <w:webHidden/>
               </w:rPr>
-              <w:t>12</w:t>
+              <w:t>3</w:t>
             </w:r>
             <w:r>
               <w:rPr>
@@ -1395,7 +1395,7 @@
                 <w:noProof/>
                 <w:webHidden/>
               </w:rPr>
-              <w:t>12</w:t>
+              <w:t>3</w:t>
             </w:r>
             <w:r>
               <w:rPr>
@@ -1464,7 +1464,7 @@
                 <w:noProof/>
                 <w:webHidden/>
               </w:rPr>
-              <w:t>12</w:t>
+              <w:t>3</w:t>
             </w:r>
             <w:r>
               <w:rPr>
@@ -1533,7 +1533,7 @@
                 <w:noProof/>
                 <w:webHidden/>
               </w:rPr>
-              <w:t>12</w:t>
+              <w:t>3</w:t>
             </w:r>
             <w:r>
               <w:rPr>
@@ -1602,7 +1602,7 @@
                 <w:noProof/>
                 <w:webHidden/>
               </w:rPr>
-              <w:t>12</w:t>
+              <w:t>3</w:t>
             </w:r>
             <w:r>
               <w:rPr>
@@ -1673,7 +1673,7 @@
                 <w:noProof/>
                 <w:webHidden/>
               </w:rPr>
-              <w:t>14</w:t>
+              <w:t>4</w:t>
             </w:r>
             <w:r>
               <w:rPr>
@@ -1743,7 +1743,7 @@
                 <w:noProof/>
                 <w:webHidden/>
               </w:rPr>
-              <w:t>14</w:t>
+              <w:t>4</w:t>
             </w:r>
             <w:r>
               <w:rPr>
@@ -1812,7 +1812,7 @@
                 <w:noProof/>
                 <w:webHidden/>
               </w:rPr>
-              <w:t>14</w:t>
+              <w:t>4</w:t>
             </w:r>
             <w:r>
               <w:rPr>
@@ -1881,7 +1881,7 @@
                 <w:noProof/>
                 <w:webHidden/>
               </w:rPr>
-              <w:t>14</w:t>
+              <w:t>4</w:t>
             </w:r>
             <w:r>
               <w:rPr>
@@ -1950,7 +1950,7 @@
                 <w:noProof/>
                 <w:webHidden/>
               </w:rPr>
-              <w:t>14</w:t>
+              <w:t>4</w:t>
             </w:r>
             <w:r>
               <w:rPr>
@@ -2019,7 +2019,7 @@
                 <w:noProof/>
                 <w:webHidden/>
               </w:rPr>
-              <w:t>14</w:t>
+              <w:t>4</w:t>
             </w:r>
             <w:r>
               <w:rPr>
@@ -2088,7 +2088,7 @@
                 <w:noProof/>
                 <w:webHidden/>
               </w:rPr>
-              <w:t>15</w:t>
+              <w:t>4</w:t>
             </w:r>
             <w:r>
               <w:rPr>
@@ -2157,7 +2157,7 @@
                 <w:noProof/>
                 <w:webHidden/>
               </w:rPr>
-              <w:t>15</w:t>
+              <w:t>5</w:t>
             </w:r>
             <w:r>
               <w:rPr>
@@ -2226,7 +2226,7 @@
                 <w:noProof/>
                 <w:webHidden/>
               </w:rPr>
-              <w:t>15</w:t>
+              <w:t>5</w:t>
             </w:r>
             <w:r>
               <w:rPr>
@@ -2295,7 +2295,7 @@
                 <w:noProof/>
                 <w:webHidden/>
               </w:rPr>
-              <w:t>15</w:t>
+              <w:t>5</w:t>
             </w:r>
             <w:r>
               <w:rPr>
@@ -2364,7 +2364,7 @@
                 <w:noProof/>
                 <w:webHidden/>
               </w:rPr>
-              <w:t>15</w:t>
+              <w:t>5</w:t>
             </w:r>
             <w:r>
               <w:rPr>
@@ -2435,7 +2435,7 @@
                 <w:noProof/>
                 <w:webHidden/>
               </w:rPr>
-              <w:t>17</w:t>
+              <w:t>6</w:t>
             </w:r>
             <w:r>
               <w:rPr>
@@ -2505,7 +2505,7 @@
                 <w:noProof/>
                 <w:webHidden/>
               </w:rPr>
-              <w:t>17</w:t>
+              <w:t>6</w:t>
             </w:r>
             <w:r>
               <w:rPr>
@@ -2574,7 +2574,7 @@
                 <w:noProof/>
                 <w:webHidden/>
               </w:rPr>
-              <w:t>17</w:t>
+              <w:t>6</w:t>
             </w:r>
             <w:r>
               <w:rPr>
@@ -2643,7 +2643,7 @@
                 <w:noProof/>
                 <w:webHidden/>
               </w:rPr>
-              <w:t>17</w:t>
+              <w:t>6</w:t>
             </w:r>
             <w:r>
               <w:rPr>
@@ -2714,7 +2714,7 @@
                 <w:noProof/>
                 <w:webHidden/>
               </w:rPr>
-              <w:t>18</w:t>
+              <w:t>7</w:t>
             </w:r>
             <w:r>
               <w:rPr>
@@ -2784,7 +2784,7 @@
                 <w:noProof/>
                 <w:webHidden/>
               </w:rPr>
-              <w:t>18</w:t>
+              <w:t>7</w:t>
             </w:r>
             <w:r>
               <w:rPr>
@@ -2853,7 +2853,7 @@
                 <w:noProof/>
                 <w:webHidden/>
               </w:rPr>
-              <w:t>18</w:t>
+              <w:t>7</w:t>
             </w:r>
             <w:r>
               <w:rPr>
@@ -2922,7 +2922,7 @@
                 <w:noProof/>
                 <w:webHidden/>
               </w:rPr>
-              <w:t>18</w:t>
+              <w:t>7</w:t>
             </w:r>
             <w:r>
               <w:rPr>
@@ -2991,7 +2991,7 @@
                 <w:noProof/>
                 <w:webHidden/>
               </w:rPr>
-              <w:t>18</w:t>
+              <w:t>7</w:t>
             </w:r>
             <w:r>
               <w:rPr>
@@ -3061,7 +3061,7 @@
                 <w:noProof/>
                 <w:webHidden/>
               </w:rPr>
-              <w:t>20</w:t>
+              <w:t>9</w:t>
             </w:r>
             <w:r>
               <w:rPr>
@@ -3131,7 +3131,7 @@
                 <w:noProof/>
                 <w:webHidden/>
               </w:rPr>
-              <w:t>21</w:t>
+              <w:t>10</w:t>
             </w:r>
             <w:r>
               <w:rPr>
@@ -3200,7 +3200,7 @@
                 <w:noProof/>
                 <w:webHidden/>
               </w:rPr>
-              <w:t>21</w:t>
+              <w:t>10</w:t>
             </w:r>
             <w:r>
               <w:rPr>
@@ -3269,7 +3269,7 @@
                 <w:noProof/>
                 <w:webHidden/>
               </w:rPr>
-              <w:t>21</w:t>
+              <w:t>10</w:t>
             </w:r>
             <w:r>
               <w:rPr>
@@ -3338,7 +3338,7 @@
                 <w:noProof/>
                 <w:webHidden/>
               </w:rPr>
-              <w:t>21</w:t>
+              <w:t>10</w:t>
             </w:r>
             <w:r>
               <w:rPr>
@@ -3407,7 +3407,7 @@
                 <w:noProof/>
                 <w:webHidden/>
               </w:rPr>
-              <w:t>21</w:t>
+              <w:t>10</w:t>
             </w:r>
             <w:r>
               <w:rPr>
@@ -3476,7 +3476,7 @@
                 <w:noProof/>
                 <w:webHidden/>
               </w:rPr>
-              <w:t>21</w:t>
+              <w:t>10</w:t>
             </w:r>
             <w:r>
               <w:rPr>
@@ -3545,7 +3545,7 @@
                 <w:noProof/>
                 <w:webHidden/>
               </w:rPr>
-              <w:t>21</w:t>
+              <w:t>10</w:t>
             </w:r>
             <w:r>
               <w:rPr>
@@ -3614,7 +3614,7 @@
                 <w:noProof/>
                 <w:webHidden/>
               </w:rPr>
-              <w:t>21</w:t>
+              <w:t>10</w:t>
             </w:r>
             <w:r>
               <w:rPr>
@@ -3683,7 +3683,7 @@
                 <w:noProof/>
                 <w:webHidden/>
               </w:rPr>
-              <w:t>21</w:t>
+              <w:t>10</w:t>
             </w:r>
             <w:r>
               <w:rPr>
@@ -3753,7 +3753,7 @@
                 <w:noProof/>
                 <w:webHidden/>
               </w:rPr>
-              <w:t>22</w:t>
+              <w:t>11</w:t>
             </w:r>
             <w:r>
               <w:rPr>
@@ -4245,52 +4245,26 @@
       <w:r>
         <w:t xml:space="preserve">Figure </w:t>
       </w:r>
-      <w:r>
-        <w:fldChar w:fldCharType="begin"/>
-      </w:r>
-      <w:r>
-        <w:instrText xml:space="preserve"> STYLEREF 1 \s </w:instrText>
-      </w:r>
-      <w:r>
-        <w:fldChar w:fldCharType="separate"/>
-      </w:r>
-      <w:r>
-        <w:rPr>
-          <w:noProof/>
-        </w:rPr>
-        <w:t>1</w:t>
-      </w:r>
-      <w:r>
-        <w:rPr>
-          <w:noProof/>
-        </w:rPr>
-        <w:fldChar w:fldCharType="end"/>
-      </w:r>
+      <w:fldSimple w:instr=" STYLEREF 1 \s ">
+        <w:r>
+          <w:rPr>
+            <w:noProof/>
+          </w:rPr>
+          <w:t>1</w:t>
+        </w:r>
+      </w:fldSimple>
       <w:r>
         <w:noBreakHyphen/>
       </w:r>
-      <w:r>
-        <w:fldChar w:fldCharType="begin"/>
-      </w:r>
-      <w:r>
-        <w:instrText xml:space="preserve"> SEQ Figure \* ARABIC \s 1 </w:instrText>
-      </w:r>
-      <w:r>
-        <w:fldChar w:fldCharType="separate"/>
-      </w:r>
-      <w:r>
-        <w:rPr>
-          <w:noProof/>
-        </w:rPr>
-        <w:t>1</w:t>
-      </w:r>
-      <w:bookmarkEnd w:id="8"/>
-      <w:r>
-        <w:rPr>
-          <w:noProof/>
-        </w:rPr>
-        <w:fldChar w:fldCharType="end"/>
-      </w:r>
+      <w:fldSimple w:instr=" SEQ Figure \* ARABIC \s 1 ">
+        <w:r>
+          <w:rPr>
+            <w:noProof/>
+          </w:rPr>
+          <w:t>1</w:t>
+        </w:r>
+        <w:bookmarkEnd w:id="8"/>
+      </w:fldSimple>
     </w:p>
     <w:p>
       <w:pPr>
@@ -4304,52 +4278,26 @@
       <w:r>
         <w:t xml:space="preserve">Figure </w:t>
       </w:r>
-      <w:r>
-        <w:fldChar w:fldCharType="begin"/>
-      </w:r>
-      <w:r>
-        <w:instrText xml:space="preserve"> STYLEREF 1 \s </w:instrText>
-      </w:r>
-      <w:r>
-        <w:fldChar w:fldCharType="separate"/>
-      </w:r>
-      <w:r>
-        <w:rPr>
-          <w:noProof/>
-        </w:rPr>
-        <w:t>1</w:t>
-      </w:r>
-      <w:r>
-        <w:rPr>
-          <w:noProof/>
-        </w:rPr>
-        <w:fldChar w:fldCharType="end"/>
-      </w:r>
+      <w:fldSimple w:instr=" STYLEREF 1 \s ">
+        <w:r>
+          <w:rPr>
+            <w:noProof/>
+          </w:rPr>
+          <w:t>1</w:t>
+        </w:r>
+      </w:fldSimple>
       <w:r>
         <w:noBreakHyphen/>
       </w:r>
-      <w:r>
-        <w:fldChar w:fldCharType="begin"/>
-      </w:r>
-      <w:r>
-        <w:instrText xml:space="preserve"> SEQ Figure \* ARABIC \s 1 </w:instrText>
-      </w:r>
-      <w:r>
-        <w:fldChar w:fldCharType="separate"/>
-      </w:r>
-      <w:r>
-        <w:rPr>
-          <w:noProof/>
-        </w:rPr>
-        <w:t>2</w:t>
-      </w:r>
-      <w:bookmarkEnd w:id="9"/>
-      <w:r>
-        <w:rPr>
-          <w:noProof/>
-        </w:rPr>
-        <w:fldChar w:fldCharType="end"/>
-      </w:r>
+      <w:fldSimple w:instr=" SEQ Figure \* ARABIC \s 1 ">
+        <w:r>
+          <w:rPr>
+            <w:noProof/>
+          </w:rPr>
+          <w:t>2</w:t>
+        </w:r>
+        <w:bookmarkEnd w:id="9"/>
+      </w:fldSimple>
     </w:p>
     <w:p>
       <w:pPr>
@@ -4425,6 +4373,7 @@
           <w:headerReference w:type="default" r:id="rId10"/>
           <w:pgSz w:w="12240" w:h="15840"/>
           <w:pgMar w:top="1440" w:right="1440" w:bottom="1440" w:left="1440" w:header="720" w:footer="720" w:gutter="720"/>
+          <w:pgNumType w:start="1"/>
           <w:cols w:space="720"/>
           <w:titlePg/>
           <w:docGrid w:linePitch="360"/>
@@ -4503,52 +4452,26 @@
       <w:r>
         <w:t xml:space="preserve">Table </w:t>
       </w:r>
-      <w:r>
-        <w:fldChar w:fldCharType="begin"/>
-      </w:r>
-      <w:r>
-        <w:instrText xml:space="preserve"> STYLEREF 1 \s </w:instrText>
-      </w:r>
-      <w:r>
-        <w:fldChar w:fldCharType="separate"/>
-      </w:r>
-      <w:r>
-        <w:rPr>
-          <w:noProof/>
-        </w:rPr>
-        <w:t>2</w:t>
-      </w:r>
-      <w:r>
-        <w:rPr>
-          <w:noProof/>
-        </w:rPr>
-        <w:fldChar w:fldCharType="end"/>
-      </w:r>
+      <w:fldSimple w:instr=" STYLEREF 1 \s ">
+        <w:r>
+          <w:rPr>
+            <w:noProof/>
+          </w:rPr>
+          <w:t>2</w:t>
+        </w:r>
+      </w:fldSimple>
       <w:r>
         <w:noBreakHyphen/>
       </w:r>
-      <w:r>
-        <w:fldChar w:fldCharType="begin"/>
-      </w:r>
-      <w:r>
-        <w:instrText xml:space="preserve"> SEQ Table \* ARABIC \s 1 </w:instrText>
-      </w:r>
-      <w:r>
-        <w:fldChar w:fldCharType="separate"/>
-      </w:r>
-      <w:r>
-        <w:rPr>
-          <w:noProof/>
-        </w:rPr>
-        <w:t>1</w:t>
-      </w:r>
-      <w:bookmarkEnd w:id="17"/>
-      <w:r>
-        <w:rPr>
-          <w:noProof/>
-        </w:rPr>
-        <w:fldChar w:fldCharType="end"/>
-      </w:r>
+      <w:fldSimple w:instr=" SEQ Table \* ARABIC \s 1 ">
+        <w:r>
+          <w:rPr>
+            <w:noProof/>
+          </w:rPr>
+          <w:t>1</w:t>
+        </w:r>
+        <w:bookmarkEnd w:id="17"/>
+      </w:fldSimple>
     </w:p>
     <w:p>
       <w:pPr>
@@ -4559,52 +4482,26 @@
       <w:r>
         <w:t xml:space="preserve">Table </w:t>
       </w:r>
-      <w:r>
-        <w:fldChar w:fldCharType="begin"/>
-      </w:r>
-      <w:r>
-        <w:instrText xml:space="preserve"> STYLEREF 1 \s </w:instrText>
-      </w:r>
-      <w:r>
-        <w:fldChar w:fldCharType="separate"/>
-      </w:r>
-      <w:r>
-        <w:rPr>
-          <w:noProof/>
-        </w:rPr>
-        <w:t>2</w:t>
-      </w:r>
-      <w:r>
-        <w:rPr>
-          <w:noProof/>
-        </w:rPr>
-        <w:fldChar w:fldCharType="end"/>
-      </w:r>
+      <w:fldSimple w:instr=" STYLEREF 1 \s ">
+        <w:r>
+          <w:rPr>
+            <w:noProof/>
+          </w:rPr>
+          <w:t>2</w:t>
+        </w:r>
+      </w:fldSimple>
       <w:r>
         <w:noBreakHyphen/>
       </w:r>
-      <w:r>
-        <w:fldChar w:fldCharType="begin"/>
-      </w:r>
-      <w:r>
-        <w:instrText xml:space="preserve"> SEQ Table \* ARABIC \s 1 </w:instrText>
-      </w:r>
-      <w:r>
-        <w:fldChar w:fldCharType="separate"/>
-      </w:r>
-      <w:r>
-        <w:rPr>
-          <w:noProof/>
-        </w:rPr>
-        <w:t>2</w:t>
-      </w:r>
-      <w:bookmarkEnd w:id="18"/>
-      <w:r>
-        <w:rPr>
-          <w:noProof/>
-        </w:rPr>
-        <w:fldChar w:fldCharType="end"/>
-      </w:r>
+      <w:fldSimple w:instr=" SEQ Table \* ARABIC \s 1 ">
+        <w:r>
+          <w:rPr>
+            <w:noProof/>
+          </w:rPr>
+          <w:t>2</w:t>
+        </w:r>
+        <w:bookmarkEnd w:id="18"/>
+      </w:fldSimple>
     </w:p>
     <w:p>
       <w:pPr>

</xml_diff>

<commit_message>
Add normal style with 1.5 sp
</commit_message>
<xml_diff>
--- a/Manuscript.docx
+++ b/Manuscript.docx
@@ -401,19 +401,39 @@
     </w:p>
     <w:p>
       <w:pPr>
+        <w:pStyle w:val="Normal15sp"/>
         <w:ind w:firstLine="720"/>
       </w:pPr>
       <w:r>
-        <w:t>Lorem ipsum dolor sit amet, consectetur adipiscing elit, sed do eiusmod tempor incididunt ut labore et dolore magna aliqua. Ut enim ad minim veniam, quis nostrud exercitation ullamco laboris nisi ut aliquip ex ea commodo consequat. Duis aute irure dolor in reprehenderit in voluptate velit esse cillum dolore eu fugiat nulla pariatur</w:t>
-      </w:r>
-      <w:r>
-        <w:t>.</w:t>
-      </w:r>
+        <w:t xml:space="preserve">The Capstone Project Study entitled </w:t>
+      </w:r>
+      <w:r>
+        <w:rPr>
+          <w:u w:val="single"/>
+        </w:rPr>
+        <w:t>COLLEGE OF INFORMATION AND COMPUTER STUDIES ONLINE INFORMATION SYSTEM</w:t>
+      </w:r>
+      <w:r>
+        <w:t xml:space="preserve"> prepared and submitted by Juan D. Dela Cruz, Peter R. Reyes, and Luke S. Santos in partial fulfillment of the requirements for the degree of </w:t>
+      </w:r>
+      <w:r>
+        <w:rPr>
+          <w:u w:val="single"/>
+        </w:rPr>
+        <w:t>BACHELOR OF SCIENCE IN INFORMATION TECHNOLOGY</w:t>
+      </w:r>
+      <w:r>
+        <w:t xml:space="preserve"> has been examined and is recommended for acceptance and approval for FINAL DEFENSE.</w:t>
+      </w:r>
+    </w:p>
+    <w:p>
+      <w:pPr>
+        <w:spacing w:line="360" w:lineRule="auto"/>
+      </w:pPr>
     </w:p>
     <w:p/>
     <w:p>
       <w:pPr>
-        <w:pStyle w:val="TOCHeading"/>
         <w:sectPr>
           <w:pgSz w:w="12240" w:h="15840"/>
           <w:pgMar w:top="1440" w:right="1440" w:bottom="1440" w:left="1440" w:header="720" w:footer="720" w:gutter="720"/>
@@ -4245,26 +4265,52 @@
       <w:r>
         <w:t xml:space="preserve">Figure </w:t>
       </w:r>
-      <w:fldSimple w:instr=" STYLEREF 1 \s ">
-        <w:r>
-          <w:rPr>
-            <w:noProof/>
-          </w:rPr>
-          <w:t>1</w:t>
-        </w:r>
-      </w:fldSimple>
+      <w:r>
+        <w:fldChar w:fldCharType="begin"/>
+      </w:r>
+      <w:r>
+        <w:instrText xml:space="preserve"> STYLEREF 1 \s </w:instrText>
+      </w:r>
+      <w:r>
+        <w:fldChar w:fldCharType="separate"/>
+      </w:r>
+      <w:r>
+        <w:rPr>
+          <w:noProof/>
+        </w:rPr>
+        <w:t>1</w:t>
+      </w:r>
+      <w:r>
+        <w:rPr>
+          <w:noProof/>
+        </w:rPr>
+        <w:fldChar w:fldCharType="end"/>
+      </w:r>
       <w:r>
         <w:noBreakHyphen/>
       </w:r>
-      <w:fldSimple w:instr=" SEQ Figure \* ARABIC \s 1 ">
-        <w:r>
-          <w:rPr>
-            <w:noProof/>
-          </w:rPr>
-          <w:t>1</w:t>
-        </w:r>
-        <w:bookmarkEnd w:id="8"/>
-      </w:fldSimple>
+      <w:r>
+        <w:fldChar w:fldCharType="begin"/>
+      </w:r>
+      <w:r>
+        <w:instrText xml:space="preserve"> SEQ Figure \* ARABIC \s 1 </w:instrText>
+      </w:r>
+      <w:r>
+        <w:fldChar w:fldCharType="separate"/>
+      </w:r>
+      <w:r>
+        <w:rPr>
+          <w:noProof/>
+        </w:rPr>
+        <w:t>1</w:t>
+      </w:r>
+      <w:bookmarkEnd w:id="8"/>
+      <w:r>
+        <w:rPr>
+          <w:noProof/>
+        </w:rPr>
+        <w:fldChar w:fldCharType="end"/>
+      </w:r>
     </w:p>
     <w:p>
       <w:pPr>
@@ -4278,26 +4324,52 @@
       <w:r>
         <w:t xml:space="preserve">Figure </w:t>
       </w:r>
-      <w:fldSimple w:instr=" STYLEREF 1 \s ">
-        <w:r>
-          <w:rPr>
-            <w:noProof/>
-          </w:rPr>
-          <w:t>1</w:t>
-        </w:r>
-      </w:fldSimple>
+      <w:r>
+        <w:fldChar w:fldCharType="begin"/>
+      </w:r>
+      <w:r>
+        <w:instrText xml:space="preserve"> STYLEREF 1 \s </w:instrText>
+      </w:r>
+      <w:r>
+        <w:fldChar w:fldCharType="separate"/>
+      </w:r>
+      <w:r>
+        <w:rPr>
+          <w:noProof/>
+        </w:rPr>
+        <w:t>1</w:t>
+      </w:r>
+      <w:r>
+        <w:rPr>
+          <w:noProof/>
+        </w:rPr>
+        <w:fldChar w:fldCharType="end"/>
+      </w:r>
       <w:r>
         <w:noBreakHyphen/>
       </w:r>
-      <w:fldSimple w:instr=" SEQ Figure \* ARABIC \s 1 ">
-        <w:r>
-          <w:rPr>
-            <w:noProof/>
-          </w:rPr>
-          <w:t>2</w:t>
-        </w:r>
-        <w:bookmarkEnd w:id="9"/>
-      </w:fldSimple>
+      <w:r>
+        <w:fldChar w:fldCharType="begin"/>
+      </w:r>
+      <w:r>
+        <w:instrText xml:space="preserve"> SEQ Figure \* ARABIC \s 1 </w:instrText>
+      </w:r>
+      <w:r>
+        <w:fldChar w:fldCharType="separate"/>
+      </w:r>
+      <w:r>
+        <w:rPr>
+          <w:noProof/>
+        </w:rPr>
+        <w:t>2</w:t>
+      </w:r>
+      <w:bookmarkEnd w:id="9"/>
+      <w:r>
+        <w:rPr>
+          <w:noProof/>
+        </w:rPr>
+        <w:fldChar w:fldCharType="end"/>
+      </w:r>
     </w:p>
     <w:p>
       <w:pPr>
@@ -4452,26 +4524,52 @@
       <w:r>
         <w:t xml:space="preserve">Table </w:t>
       </w:r>
-      <w:fldSimple w:instr=" STYLEREF 1 \s ">
-        <w:r>
-          <w:rPr>
-            <w:noProof/>
-          </w:rPr>
-          <w:t>2</w:t>
-        </w:r>
-      </w:fldSimple>
+      <w:r>
+        <w:fldChar w:fldCharType="begin"/>
+      </w:r>
+      <w:r>
+        <w:instrText xml:space="preserve"> STYLEREF 1 \s </w:instrText>
+      </w:r>
+      <w:r>
+        <w:fldChar w:fldCharType="separate"/>
+      </w:r>
+      <w:r>
+        <w:rPr>
+          <w:noProof/>
+        </w:rPr>
+        <w:t>2</w:t>
+      </w:r>
+      <w:r>
+        <w:rPr>
+          <w:noProof/>
+        </w:rPr>
+        <w:fldChar w:fldCharType="end"/>
+      </w:r>
       <w:r>
         <w:noBreakHyphen/>
       </w:r>
-      <w:fldSimple w:instr=" SEQ Table \* ARABIC \s 1 ">
-        <w:r>
-          <w:rPr>
-            <w:noProof/>
-          </w:rPr>
-          <w:t>1</w:t>
-        </w:r>
-        <w:bookmarkEnd w:id="17"/>
-      </w:fldSimple>
+      <w:r>
+        <w:fldChar w:fldCharType="begin"/>
+      </w:r>
+      <w:r>
+        <w:instrText xml:space="preserve"> SEQ Table \* ARABIC \s 1 </w:instrText>
+      </w:r>
+      <w:r>
+        <w:fldChar w:fldCharType="separate"/>
+      </w:r>
+      <w:r>
+        <w:rPr>
+          <w:noProof/>
+        </w:rPr>
+        <w:t>1</w:t>
+      </w:r>
+      <w:bookmarkEnd w:id="17"/>
+      <w:r>
+        <w:rPr>
+          <w:noProof/>
+        </w:rPr>
+        <w:fldChar w:fldCharType="end"/>
+      </w:r>
     </w:p>
     <w:p>
       <w:pPr>
@@ -4482,26 +4580,52 @@
       <w:r>
         <w:t xml:space="preserve">Table </w:t>
       </w:r>
-      <w:fldSimple w:instr=" STYLEREF 1 \s ">
-        <w:r>
-          <w:rPr>
-            <w:noProof/>
-          </w:rPr>
-          <w:t>2</w:t>
-        </w:r>
-      </w:fldSimple>
+      <w:r>
+        <w:fldChar w:fldCharType="begin"/>
+      </w:r>
+      <w:r>
+        <w:instrText xml:space="preserve"> STYLEREF 1 \s </w:instrText>
+      </w:r>
+      <w:r>
+        <w:fldChar w:fldCharType="separate"/>
+      </w:r>
+      <w:r>
+        <w:rPr>
+          <w:noProof/>
+        </w:rPr>
+        <w:t>2</w:t>
+      </w:r>
+      <w:r>
+        <w:rPr>
+          <w:noProof/>
+        </w:rPr>
+        <w:fldChar w:fldCharType="end"/>
+      </w:r>
       <w:r>
         <w:noBreakHyphen/>
       </w:r>
-      <w:fldSimple w:instr=" SEQ Table \* ARABIC \s 1 ">
-        <w:r>
-          <w:rPr>
-            <w:noProof/>
-          </w:rPr>
-          <w:t>2</w:t>
-        </w:r>
-        <w:bookmarkEnd w:id="18"/>
-      </w:fldSimple>
+      <w:r>
+        <w:fldChar w:fldCharType="begin"/>
+      </w:r>
+      <w:r>
+        <w:instrText xml:space="preserve"> SEQ Table \* ARABIC \s 1 </w:instrText>
+      </w:r>
+      <w:r>
+        <w:fldChar w:fldCharType="separate"/>
+      </w:r>
+      <w:r>
+        <w:rPr>
+          <w:noProof/>
+        </w:rPr>
+        <w:t>2</w:t>
+      </w:r>
+      <w:bookmarkEnd w:id="18"/>
+      <w:r>
+        <w:rPr>
+          <w:noProof/>
+        </w:rPr>
+        <w:fldChar w:fldCharType="end"/>
+      </w:r>
     </w:p>
     <w:p>
       <w:pPr>
@@ -6846,6 +6970,15 @@
       <w:sz w:val="24"/>
     </w:rPr>
   </w:style>
+  <w:style w:type="paragraph" w:customStyle="1" w:styleId="Normal15sp">
+    <w:name w:val="Normal (1.5 sp)"/>
+    <w:basedOn w:val="Normal"/>
+    <w:qFormat/>
+    <w:rsid w:val="00733076"/>
+    <w:pPr>
+      <w:spacing w:line="360" w:lineRule="auto"/>
+    </w:pPr>
+  </w:style>
 </w:styles>
 </file>
 

</xml_diff>

<commit_message>
add guide text to ch1
</commit_message>
<xml_diff>
--- a/Manuscript.docx
+++ b/Manuscript.docx
@@ -5103,7 +5103,7 @@
       <w:r>
         <w:fldChar w:fldCharType="separate"/>
       </w:r>
-      <w:hyperlink w:anchor="_Toc138148952" w:history="1">
+      <w:hyperlink w:anchor="_Toc138162790" w:history="1">
         <w:r>
           <w:rPr>
             <w:rStyle w:val="Hyperlink"/>
@@ -5117,7 +5117,7 @@
             <w:noProof/>
           </w:rPr>
           <w:noBreakHyphen/>
-          <w:t>1</w:t>
+          <w:t>1. Sample Figure</w:t>
         </w:r>
         <w:r>
           <w:rPr>
@@ -5138,7 +5138,7 @@
             <w:noProof/>
             <w:webHidden/>
           </w:rPr>
-          <w:instrText xml:space="preserve"> PAGEREF _Toc138148952 \h </w:instrText>
+          <w:instrText xml:space="preserve"> PAGEREF _Toc138162790 \h </w:instrText>
         </w:r>
         <w:r>
           <w:rPr>
@@ -5158,7 +5158,7 @@
             <w:noProof/>
             <w:webHidden/>
           </w:rPr>
-          <w:t>10</w:t>
+          <w:t>1</w:t>
         </w:r>
         <w:r>
           <w:rPr>
@@ -5180,7 +5180,7 @@
           <w:sz w:val="22"/>
         </w:rPr>
       </w:pPr>
-      <w:hyperlink w:anchor="_Toc138148953" w:history="1">
+      <w:hyperlink w:anchor="_Toc138162791" w:history="1">
         <w:r>
           <w:rPr>
             <w:rStyle w:val="Hyperlink"/>
@@ -5194,7 +5194,7 @@
             <w:noProof/>
           </w:rPr>
           <w:noBreakHyphen/>
-          <w:t>2</w:t>
+          <w:t>2. Sample Figure #2</w:t>
         </w:r>
         <w:r>
           <w:rPr>
@@ -5215,7 +5215,7 @@
             <w:noProof/>
             <w:webHidden/>
           </w:rPr>
-          <w:instrText xml:space="preserve"> PAGEREF _Toc138148953 \h </w:instrText>
+          <w:instrText xml:space="preserve"> PAGEREF _Toc138162791 \h </w:instrText>
         </w:r>
         <w:r>
           <w:rPr>
@@ -5235,7 +5235,7 @@
             <w:noProof/>
             <w:webHidden/>
           </w:rPr>
-          <w:t>10</w:t>
+          <w:t>1</w:t>
         </w:r>
         <w:r>
           <w:rPr>
@@ -5300,14 +5300,12 @@
     <w:p>
       <w:pPr>
         <w:rPr>
-          <w:i/>
-          <w:iCs/>
+          <w:rStyle w:val="Emphasis"/>
         </w:rPr>
       </w:pPr>
       <w:r>
         <w:rPr>
-          <w:i/>
-          <w:iCs/>
+          <w:rStyle w:val="Emphasis"/>
         </w:rPr>
         <w:t>multiplayer, interactive, social, educational, hobby</w:t>
       </w:r>
@@ -5360,10 +5358,15 @@
         <w:ind w:firstLine="720"/>
       </w:pPr>
       <w:r>
-        <w:t>Lorem ipsum dolor sit amet, consectetur adipiscing elit, sed do eiusmod tempor incididunt ut labore et dolore magna aliqua. Ut enim ad minim veniam, quis nostrud exercitation ullamco laboris nisi ut aliquip ex ea commodo consequat. Duis aute irure dolor in reprehenderit in voluptate velit esse cillum dolore eu fugiat nulla pariatur</w:t>
-      </w:r>
-      <w:r>
-        <w:t>.</w:t>
+        <w:t>The background of the study is the story of your research.  In this portion, you give a narrative of the research.  It is suggested that you use an inverted triangle approach in the story telling, starting with a general overview and moving on to the specifics.  You should be generous in your citations because it lends credence to your work.  You should specifically cite statements of facts to support your arguments.</w:t>
+      </w:r>
+    </w:p>
+    <w:p>
+      <w:pPr>
+        <w:ind w:firstLine="720"/>
+      </w:pPr>
+      <w:r>
+        <w:t>It is suggested that you give the statement of the problem at the end of the background.  The solution to the problem would be identified in the next section</w:t>
       </w:r>
     </w:p>
     <w:p>
@@ -5371,7 +5374,7 @@
         <w:pStyle w:val="Caption"/>
         <w:jc w:val="center"/>
       </w:pPr>
-      <w:bookmarkStart w:id="11" w:name="_Toc138148952"/>
+      <w:bookmarkStart w:id="11" w:name="_Toc138162790"/>
       <w:r>
         <w:t xml:space="preserve">Figure </w:t>
       </w:r>
@@ -5414,13 +5417,19 @@
         </w:rPr>
         <w:t>1</w:t>
       </w:r>
-      <w:bookmarkEnd w:id="11"/>
       <w:r>
         <w:rPr>
           <w:noProof/>
         </w:rPr>
         <w:fldChar w:fldCharType="end"/>
       </w:r>
+      <w:r>
+        <w:rPr>
+          <w:noProof/>
+        </w:rPr>
+        <w:t>. Sample Figure</w:t>
+      </w:r>
+      <w:bookmarkEnd w:id="11"/>
     </w:p>
     <w:p>
       <w:pPr>
@@ -5430,7 +5439,7 @@
           <w:noProof/>
         </w:rPr>
       </w:pPr>
-      <w:bookmarkStart w:id="12" w:name="_Toc138148953"/>
+      <w:bookmarkStart w:id="12" w:name="_Toc138162791"/>
       <w:r>
         <w:t xml:space="preserve">Figure </w:t>
       </w:r>
@@ -5473,13 +5482,19 @@
         </w:rPr>
         <w:t>2</w:t>
       </w:r>
-      <w:bookmarkEnd w:id="12"/>
       <w:r>
         <w:rPr>
           <w:noProof/>
         </w:rPr>
         <w:fldChar w:fldCharType="end"/>
       </w:r>
+      <w:r>
+        <w:rPr>
+          <w:noProof/>
+        </w:rPr>
+        <w:t>. Sample Figure #2</w:t>
+      </w:r>
+      <w:bookmarkEnd w:id="12"/>
     </w:p>
     <w:p>
       <w:pPr>
@@ -5496,11 +5511,82 @@
         <w:ind w:firstLine="720"/>
       </w:pPr>
       <w:r>
-        <w:t>Lorem ipsum dolor sit amet, consectetur adipiscing elit, sed do eiusmod tempor incididunt ut labore et dolore magna aliqua. Ut enim ad minim veniam, quis nostrud exercitation ullamco laboris nisi ut aliquip ex ea commodo consequat. Duis aute irure dolor in reprehenderit in voluptate velit esse cillum dolore eu fugiat nulla pariatur</w:t>
+        <w:t>Start with the general objective of the research.  The general objective should provide the answer to the problem just stated above.  In a way, the general objective is a restatement of the title of the research.</w:t>
+      </w:r>
+    </w:p>
+    <w:p>
+      <w:pPr>
+        <w:ind w:firstLine="720"/>
+      </w:pPr>
+      <w:r>
+        <w:t>Explode the general objective into Specific Objectives that will help realize the proposed study. Specific objectives should be S</w:t>
       </w:r>
       <w:r>
         <w:t>.</w:t>
       </w:r>
+      <w:r>
+        <w:t>M</w:t>
+      </w:r>
+      <w:r>
+        <w:t>.</w:t>
+      </w:r>
+      <w:r>
+        <w:t>A</w:t>
+      </w:r>
+      <w:r>
+        <w:t>.</w:t>
+      </w:r>
+      <w:r>
+        <w:t>R</w:t>
+      </w:r>
+      <w:r>
+        <w:t>.</w:t>
+      </w:r>
+      <w:r>
+        <w:t>T</w:t>
+      </w:r>
+      <w:r>
+        <w:t>.</w:t>
+      </w:r>
+    </w:p>
+    <w:p>
+      <w:pPr>
+        <w:pStyle w:val="ListParagraph"/>
+        <w:numPr>
+          <w:ilvl w:val="0"/>
+          <w:numId w:val="5"/>
+        </w:numPr>
+      </w:pPr>
+      <w:r>
+        <w:t>The specific objectives must be measurable;</w:t>
+      </w:r>
+    </w:p>
+    <w:p>
+      <w:pPr>
+        <w:pStyle w:val="ListParagraph"/>
+        <w:numPr>
+          <w:ilvl w:val="0"/>
+          <w:numId w:val="5"/>
+        </w:numPr>
+      </w:pPr>
+      <w:r>
+        <w:t>They should have a one-to-one correspondence to the conclusions you will make</w:t>
+      </w:r>
+      <w:r>
+        <w:t>;</w:t>
+      </w:r>
+    </w:p>
+    <w:p>
+      <w:pPr>
+        <w:pStyle w:val="ListParagraph"/>
+        <w:numPr>
+          <w:ilvl w:val="0"/>
+          <w:numId w:val="5"/>
+        </w:numPr>
+      </w:pPr>
+      <w:r>
+        <w:t>At least three objectives.</w:t>
+      </w:r>
     </w:p>
     <w:p>
       <w:pPr>
@@ -5508,6 +5594,7 @@
       </w:pPr>
       <w:bookmarkStart w:id="14" w:name="_Toc138149932"/>
       <w:r>
+        <w:lastRenderedPageBreak/>
         <w:t>Scope and Delimitations of the Project</w:t>
       </w:r>
       <w:bookmarkEnd w:id="14"/>
@@ -5516,8 +5603,39 @@
       <w:pPr>
         <w:ind w:firstLine="720"/>
       </w:pPr>
-      <w:r>
-        <w:t>Lorem ipsum dolor sit amet, consectetur adipiscing elit, sed do eiusmod tempor incididunt ut labore et dolore magna aliqua. Ut enim ad minim veniam, quis nostrud exercitation ullamco laboris nisi ut aliquip ex ea commodo consequat. Duis aute irure dolor in reprehenderit in voluptate velit esse cillum dolore eu fugiat nulla pariatur</w:t>
+      <w:bookmarkStart w:id="15" w:name="_Toc138149933"/>
+      <w:r>
+        <w:t>Think of the project scope as a box. High-level scope defines the sides of the box and separates what is relevant to your project from what is irrelevant. The scope refers to the work that needs to be accomplished to deliver a product, service, or result with the specified features and functions. The scope explains the nature, coverage, and time frame of the study.</w:t>
+      </w:r>
+    </w:p>
+    <w:p>
+      <w:pPr>
+        <w:ind w:firstLine="720"/>
+        <w:rPr>
+          <w:rFonts w:asciiTheme="majorHAnsi" w:eastAsiaTheme="majorEastAsia" w:hAnsiTheme="majorHAnsi" w:cstheme="majorBidi"/>
+          <w:b/>
+          <w:szCs w:val="26"/>
+        </w:rPr>
+      </w:pPr>
+      <w:r>
+        <w:t>The limitations, on the other hand, explain all that is NOT included in your project. In other words, the scope of the project gives an overview of all the deliverables (i.e., the things that your project gives/delivers), and the tools and technologies used that will be used in the project development while the limitations of the project are the boundaries of the project (i.e., areas/things that are out of scope).</w:t>
+      </w:r>
+    </w:p>
+    <w:p>
+      <w:pPr>
+        <w:pStyle w:val="Heading2"/>
+      </w:pPr>
+      <w:r>
+        <w:t>Significance of the Project</w:t>
+      </w:r>
+      <w:bookmarkEnd w:id="15"/>
+    </w:p>
+    <w:p>
+      <w:pPr>
+        <w:ind w:firstLine="720"/>
+      </w:pPr>
+      <w:r>
+        <w:t>A discussion of the significance of the study typically includes an explanation of the work’s significance, its potential benefits, and its overall impact. The significance of the study attempts to explain to an audience why a researcher’s work is worth performing</w:t>
       </w:r>
       <w:r>
         <w:t>.</w:t>
@@ -5525,28 +5643,22 @@
     </w:p>
     <w:p>
       <w:pPr>
-        <w:pStyle w:val="Heading2"/>
-      </w:pPr>
-      <w:bookmarkStart w:id="15" w:name="_Toc138149933"/>
-      <w:r>
-        <w:t>Significance of the Project</w:t>
-      </w:r>
-      <w:bookmarkEnd w:id="15"/>
-    </w:p>
-    <w:p>
-      <w:pPr>
         <w:ind w:firstLine="720"/>
       </w:pPr>
       <w:r>
-        <w:t xml:space="preserve">Lorem ipsum dolor sit amet, consectetur adipiscing elit, sed do eiusmod tempor incididunt ut labore et dolore magna aliqua. Ut enim ad minim veniam, quis nostrud exercitation ullamco laboris </w:t>
-      </w:r>
-      <w:r>
-        <w:lastRenderedPageBreak/>
-        <w:t>nisi ut aliquip ex ea commodo consequat. Duis aute irure dolor in reprehenderit in voluptate velit esse cillum dolore eu fugiat nulla pariatur</w:t>
-      </w:r>
-      <w:r>
-        <w:t>.</w:t>
-      </w:r>
+        <w:rPr>
+          <w:rStyle w:val="Strong"/>
+        </w:rPr>
+        <w:t>Stakeholders</w:t>
+      </w:r>
+      <w:r>
+        <w:t>. People affected by the system may gain potential benefits and significant impacts from the project.</w:t>
+      </w:r>
+    </w:p>
+    <w:p>
+      <w:pPr>
+        <w:ind w:firstLine="720"/>
+      </w:pPr>
     </w:p>
     <w:p>
       <w:pPr>
@@ -7003,6 +7115,95 @@
       </w:pPr>
     </w:lvl>
   </w:abstractNum>
+  <w:abstractNum w:abstractNumId="4" w15:restartNumberingAfterBreak="0">
+    <w:nsid w:val="63771C9E"/>
+    <w:multiLevelType w:val="hybridMultilevel"/>
+    <w:tmpl w:val="58C04208"/>
+    <w:lvl w:ilvl="0" w:tplc="00C6299A">
+      <w:start w:val="1"/>
+      <w:numFmt w:val="lowerLetter"/>
+      <w:lvlText w:val="%1."/>
+      <w:lvlJc w:val="left"/>
+      <w:pPr>
+        <w:ind w:left="1080" w:hanging="360"/>
+      </w:pPr>
+      <w:rPr>
+        <w:rFonts w:hint="default"/>
+      </w:rPr>
+    </w:lvl>
+    <w:lvl w:ilvl="1" w:tplc="04090019" w:tentative="1">
+      <w:start w:val="1"/>
+      <w:numFmt w:val="lowerLetter"/>
+      <w:lvlText w:val="%2."/>
+      <w:lvlJc w:val="left"/>
+      <w:pPr>
+        <w:ind w:left="1800" w:hanging="360"/>
+      </w:pPr>
+    </w:lvl>
+    <w:lvl w:ilvl="2" w:tplc="0409001B" w:tentative="1">
+      <w:start w:val="1"/>
+      <w:numFmt w:val="lowerRoman"/>
+      <w:lvlText w:val="%3."/>
+      <w:lvlJc w:val="right"/>
+      <w:pPr>
+        <w:ind w:left="2520" w:hanging="180"/>
+      </w:pPr>
+    </w:lvl>
+    <w:lvl w:ilvl="3" w:tplc="0409000F" w:tentative="1">
+      <w:start w:val="1"/>
+      <w:numFmt w:val="decimal"/>
+      <w:lvlText w:val="%4."/>
+      <w:lvlJc w:val="left"/>
+      <w:pPr>
+        <w:ind w:left="3240" w:hanging="360"/>
+      </w:pPr>
+    </w:lvl>
+    <w:lvl w:ilvl="4" w:tplc="04090019" w:tentative="1">
+      <w:start w:val="1"/>
+      <w:numFmt w:val="lowerLetter"/>
+      <w:lvlText w:val="%5."/>
+      <w:lvlJc w:val="left"/>
+      <w:pPr>
+        <w:ind w:left="3960" w:hanging="360"/>
+      </w:pPr>
+    </w:lvl>
+    <w:lvl w:ilvl="5" w:tplc="0409001B" w:tentative="1">
+      <w:start w:val="1"/>
+      <w:numFmt w:val="lowerRoman"/>
+      <w:lvlText w:val="%6."/>
+      <w:lvlJc w:val="right"/>
+      <w:pPr>
+        <w:ind w:left="4680" w:hanging="180"/>
+      </w:pPr>
+    </w:lvl>
+    <w:lvl w:ilvl="6" w:tplc="0409000F" w:tentative="1">
+      <w:start w:val="1"/>
+      <w:numFmt w:val="decimal"/>
+      <w:lvlText w:val="%7."/>
+      <w:lvlJc w:val="left"/>
+      <w:pPr>
+        <w:ind w:left="5400" w:hanging="360"/>
+      </w:pPr>
+    </w:lvl>
+    <w:lvl w:ilvl="7" w:tplc="04090019" w:tentative="1">
+      <w:start w:val="1"/>
+      <w:numFmt w:val="lowerLetter"/>
+      <w:lvlText w:val="%8."/>
+      <w:lvlJc w:val="left"/>
+      <w:pPr>
+        <w:ind w:left="6120" w:hanging="360"/>
+      </w:pPr>
+    </w:lvl>
+    <w:lvl w:ilvl="8" w:tplc="0409001B" w:tentative="1">
+      <w:start w:val="1"/>
+      <w:numFmt w:val="lowerRoman"/>
+      <w:lvlText w:val="%9."/>
+      <w:lvlJc w:val="right"/>
+      <w:pPr>
+        <w:ind w:left="6840" w:hanging="180"/>
+      </w:pPr>
+    </w:lvl>
+  </w:abstractNum>
   <w:num w:numId="1">
     <w:abstractNumId w:val="0"/>
   </w:num>
@@ -7014,6 +7215,9 @@
   </w:num>
   <w:num w:numId="4">
     <w:abstractNumId w:val="3"/>
+  </w:num>
+  <w:num w:numId="5">
+    <w:abstractNumId w:val="4"/>
   </w:num>
 </w:numbering>
 </file>
@@ -8108,6 +8312,28 @@
       </w:tblBorders>
     </w:tblPr>
   </w:style>
+  <w:style w:type="character" w:styleId="Strong">
+    <w:name w:val="Strong"/>
+    <w:basedOn w:val="DefaultParagraphFont"/>
+    <w:uiPriority w:val="22"/>
+    <w:qFormat/>
+    <w:rsid w:val="00262400"/>
+    <w:rPr>
+      <w:b/>
+      <w:bCs/>
+    </w:rPr>
+  </w:style>
+  <w:style w:type="character" w:styleId="Emphasis">
+    <w:name w:val="Emphasis"/>
+    <w:basedOn w:val="DefaultParagraphFont"/>
+    <w:uiPriority w:val="20"/>
+    <w:qFormat/>
+    <w:rsid w:val="00262400"/>
+    <w:rPr>
+      <w:i/>
+      <w:iCs/>
+    </w:rPr>
+  </w:style>
 </w:styles>
 </file>
 

</xml_diff>

<commit_message>
add guide text to chapters
</commit_message>
<xml_diff>
--- a/Manuscript.docx
+++ b/Manuscript.docx
@@ -5394,9 +5394,6 @@
         <w:t>1</w:t>
       </w:r>
       <w:r>
-        <w:rPr>
-          <w:noProof/>
-        </w:rPr>
         <w:fldChar w:fldCharType="end"/>
       </w:r>
       <w:r>
@@ -5418,9 +5415,6 @@
         <w:t>1</w:t>
       </w:r>
       <w:r>
-        <w:rPr>
-          <w:noProof/>
-        </w:rPr>
         <w:fldChar w:fldCharType="end"/>
       </w:r>
       <w:r>
@@ -5459,9 +5453,6 @@
         <w:t>1</w:t>
       </w:r>
       <w:r>
-        <w:rPr>
-          <w:noProof/>
-        </w:rPr>
         <w:fldChar w:fldCharType="end"/>
       </w:r>
       <w:r>
@@ -5483,9 +5474,6 @@
         <w:t>2</w:t>
       </w:r>
       <w:r>
-        <w:rPr>
-          <w:noProof/>
-        </w:rPr>
         <w:fldChar w:fldCharType="end"/>
       </w:r>
       <w:r>
@@ -5708,39 +5696,27 @@
     <w:p>
       <w:pPr>
         <w:ind w:firstLine="720"/>
-      </w:pPr>
-      <w:r>
-        <w:t>Lorem ipsum dolor sit amet, consectetur adipiscing elit, sed do eiusmod tempor incididunt ut labore et dolore magna aliqua. Ut enim ad minim veniam, quis nostrud exercitation ullamco laboris nisi ut aliquip ex ea commodo consequat. Duis aute irure dolor in reprehenderit in voluptate velit esse cillum dolore eu fugiat nulla pariatur</w:t>
-      </w:r>
-      <w:r>
-        <w:t>.</w:t>
-      </w:r>
-    </w:p>
-    <w:p>
-      <w:pPr>
-        <w:pStyle w:val="Heading2"/>
+        <w:rPr>
+          <w:rFonts w:cs="Arial"/>
+        </w:rPr>
       </w:pPr>
       <w:bookmarkStart w:id="19" w:name="_Toc138149937"/>
       <w:r>
-        <w:t>Conceptual Framework</w:t>
-      </w:r>
-      <w:bookmarkEnd w:id="19"/>
-    </w:p>
-    <w:p>
-      <w:pPr>
-        <w:ind w:firstLine="720"/>
-      </w:pPr>
-      <w:r>
-        <w:t>Lorem ipsum dolor sit amet, consectetur adipiscing elit, sed do eiusmod tempor incididunt ut labore et dolore magna aliqua. Ut enim ad minim veniam, quis nostrud exercitation ullamco laboris nisi ut aliquip ex ea commodo consequat. Duis aute irure dolor in reprehenderit in voluptate velit esse cillum dolore eu fugiat nulla pariatur</w:t>
-      </w:r>
-      <w:r>
-        <w:t>.</w:t>
+        <w:t xml:space="preserve">For the review of related literature, make sure to touch on the most important aspects of your study.  Use a topical outline.  In your style of discussion, be sure to adopt a storyline. Do not forget to cite all statements of facts, main ideas/trends, equations, findings, etc.  Use APA format for the citation. As much as possible, use most recent journal articles.  Use books sparingly.  And no Wikipedia, please! </w:t>
+      </w:r>
+      <w:r>
+        <w:rPr>
+          <w:rFonts w:cs="Arial"/>
+        </w:rPr>
+        <w:t>Reviewed materials should be at least five related studies or projects.</w:t>
       </w:r>
     </w:p>
     <w:p>
       <w:pPr>
         <w:pStyle w:val="Caption"/>
-        <w:jc w:val="center"/>
+        <w:rPr>
+          <w:noProof/>
+        </w:rPr>
       </w:pPr>
       <w:bookmarkStart w:id="20" w:name="_Toc138148937"/>
       <w:r>
@@ -5792,15 +5768,223 @@
         </w:rPr>
         <w:fldChar w:fldCharType="end"/>
       </w:r>
+      <w:r>
+        <w:rPr>
+          <w:noProof/>
+        </w:rPr>
+        <w:t>. Sample Table</w:t>
+      </w:r>
+    </w:p>
+    <w:tbl>
+      <w:tblPr>
+        <w:tblStyle w:val="TableGrid"/>
+        <w:tblW w:w="0" w:type="auto"/>
+        <w:jc w:val="center"/>
+        <w:tblLook w:val="04A0" w:firstRow="1" w:lastRow="0" w:firstColumn="1" w:lastColumn="0" w:noHBand="0" w:noVBand="1"/>
+      </w:tblPr>
+      <w:tblGrid>
+        <w:gridCol w:w="4315"/>
+        <w:gridCol w:w="4315"/>
+      </w:tblGrid>
+      <w:tr>
+        <w:trPr>
+          <w:jc w:val="center"/>
+        </w:trPr>
+        <w:tc>
+          <w:tcPr>
+            <w:tcW w:w="4315" w:type="dxa"/>
+          </w:tcPr>
+          <w:p>
+            <w:pPr>
+              <w:pStyle w:val="NoSpacing"/>
+            </w:pPr>
+            <w:r>
+              <w:t xml:space="preserve">Indent the Table </w:t>
+            </w:r>
+            <w:r>
+              <w:t>caption</w:t>
+            </w:r>
+            <w:r>
+              <w:t xml:space="preserve"> to </w:t>
+            </w:r>
+            <w:r>
+              <w:t xml:space="preserve">the </w:t>
+            </w:r>
+            <w:r>
+              <w:t xml:space="preserve">start of </w:t>
+            </w:r>
+            <w:r>
+              <w:t xml:space="preserve">the </w:t>
+            </w:r>
+            <w:r>
+              <w:t>table</w:t>
+            </w:r>
+            <w:r>
+              <w:t>.</w:t>
+            </w:r>
+          </w:p>
+        </w:tc>
+        <w:tc>
+          <w:tcPr>
+            <w:tcW w:w="4315" w:type="dxa"/>
+          </w:tcPr>
+          <w:p>
+            <w:pPr>
+              <w:pStyle w:val="NoSpacing"/>
+            </w:pPr>
+            <w:r>
+              <w:t>Only the table number is capitalized., the label is not.</w:t>
+            </w:r>
+          </w:p>
+        </w:tc>
+      </w:tr>
+      <w:tr>
+        <w:trPr>
+          <w:jc w:val="center"/>
+        </w:trPr>
+        <w:tc>
+          <w:tcPr>
+            <w:tcW w:w="4315" w:type="dxa"/>
+          </w:tcPr>
+          <w:p>
+            <w:pPr>
+              <w:pStyle w:val="NoSpacing"/>
+            </w:pPr>
+            <w:r>
+              <w:t>The List of Tables should be automatically generated</w:t>
+            </w:r>
+            <w:r>
+              <w:t>.</w:t>
+            </w:r>
+          </w:p>
+        </w:tc>
+        <w:tc>
+          <w:tcPr>
+            <w:tcW w:w="4315" w:type="dxa"/>
+          </w:tcPr>
+          <w:p>
+            <w:pPr>
+              <w:pStyle w:val="NoSpacing"/>
+            </w:pPr>
+            <w:r>
+              <w:t>The Chapter number is included in the table number</w:t>
+            </w:r>
+            <w:r>
+              <w:t>.</w:t>
+            </w:r>
+          </w:p>
+        </w:tc>
+      </w:tr>
+    </w:tbl>
+    <w:p/>
+    <w:p>
+      <w:r>
+        <w:tab/>
+        <w:t>Provide an explanation of the table</w:t>
+      </w:r>
+      <w:r>
+        <w:t xml:space="preserve"> above.</w:t>
+      </w:r>
+      <w:r>
+        <w:t xml:space="preserve"> </w:t>
+      </w:r>
+    </w:p>
+    <w:p>
+      <w:pPr>
+        <w:pStyle w:val="Heading2"/>
+        <w:numPr>
+          <w:ilvl w:val="0"/>
+          <w:numId w:val="0"/>
+        </w:numPr>
+      </w:pPr>
+      <w:r>
+        <w:t>Concept</w:t>
+      </w:r>
+      <w:bookmarkEnd w:id="19"/>
+      <w:r>
+        <w:t xml:space="preserve"> of the Project</w:t>
+      </w:r>
+    </w:p>
+    <w:p>
+      <w:pPr>
+        <w:ind w:firstLine="720"/>
+      </w:pPr>
+      <w:bookmarkStart w:id="21" w:name="_Toc138149938"/>
+      <w:r>
+        <w:t>The conceptual framework is the most important framework of the research process. First and foremost, research should begin with an idea, a concept that triggers the researcher and the community as well. This idea should be defined and refined properly. By refining the concepts, the specific and main objectives of the research should be targeted properly and precisely. It is at this framework that the topic of the study has been conceptualized. Without an idea or concept or hypothesis, there will be no research study. The conceptual framework dictates the flow and outcome of the other frameworks</w:t>
+      </w:r>
+    </w:p>
+    <w:p>
+      <w:pPr>
+        <w:jc w:val="center"/>
+        <w:rPr>
+          <w:rFonts w:asciiTheme="majorHAnsi" w:eastAsiaTheme="majorEastAsia" w:hAnsiTheme="majorHAnsi" w:cstheme="majorBidi"/>
+          <w:b/>
+          <w:szCs w:val="26"/>
+        </w:rPr>
+      </w:pPr>
+      <w:r>
+        <w:rPr>
+          <w:rFonts w:asciiTheme="majorHAnsi" w:eastAsiaTheme="majorEastAsia" w:hAnsiTheme="majorHAnsi" w:cstheme="majorBidi"/>
+          <w:b/>
+          <w:noProof/>
+          <w:szCs w:val="26"/>
+        </w:rPr>
+        <w:lastRenderedPageBreak/>
+        <w:drawing>
+          <wp:inline distT="0" distB="0" distL="0" distR="0" wp14:anchorId="76400F77" wp14:editId="12908CC3">
+            <wp:extent cx="3753485" cy="1314450"/>
+            <wp:effectExtent l="0" t="0" r="0" b="0"/>
+            <wp:docPr id="14" name="Picture 14"/>
+            <wp:cNvGraphicFramePr>
+              <a:graphicFrameLocks xmlns:a="http://schemas.openxmlformats.org/drawingml/2006/main" noChangeAspect="1"/>
+            </wp:cNvGraphicFramePr>
+            <a:graphic xmlns:a="http://schemas.openxmlformats.org/drawingml/2006/main">
+              <a:graphicData uri="http://schemas.openxmlformats.org/drawingml/2006/picture">
+                <pic:pic xmlns:pic="http://schemas.openxmlformats.org/drawingml/2006/picture">
+                  <pic:nvPicPr>
+                    <pic:cNvPr id="0" name="Picture 2"/>
+                    <pic:cNvPicPr>
+                      <a:picLocks noChangeAspect="1" noChangeArrowheads="1"/>
+                    </pic:cNvPicPr>
+                  </pic:nvPicPr>
+                  <pic:blipFill>
+                    <a:blip r:embed="rId11">
+                      <a:extLst>
+                        <a:ext uri="{28A0092B-C50C-407E-A947-70E740481C1C}">
+                          <a14:useLocalDpi xmlns:a14="http://schemas.microsoft.com/office/drawing/2010/main" val="0"/>
+                        </a:ext>
+                      </a:extLst>
+                    </a:blip>
+                    <a:srcRect/>
+                    <a:stretch>
+                      <a:fillRect/>
+                    </a:stretch>
+                  </pic:blipFill>
+                  <pic:spPr bwMode="auto">
+                    <a:xfrm>
+                      <a:off x="0" y="0"/>
+                      <a:ext cx="3753485" cy="1314450"/>
+                    </a:xfrm>
+                    <a:prstGeom prst="rect">
+                      <a:avLst/>
+                    </a:prstGeom>
+                    <a:noFill/>
+                  </pic:spPr>
+                </pic:pic>
+              </a:graphicData>
+            </a:graphic>
+          </wp:inline>
+        </w:drawing>
+      </w:r>
     </w:p>
     <w:p>
       <w:pPr>
         <w:pStyle w:val="Caption"/>
         <w:jc w:val="center"/>
       </w:pPr>
-      <w:bookmarkStart w:id="21" w:name="_Toc138148938"/>
-      <w:r>
-        <w:t xml:space="preserve">Table </w:t>
+      <w:r>
+        <w:t xml:space="preserve">Figure </w:t>
       </w:r>
       <w:r>
         <w:fldChar w:fldCharType="begin"/>
@@ -5818,56 +6002,87 @@
         <w:t>2</w:t>
       </w:r>
       <w:r>
+        <w:fldChar w:fldCharType="end"/>
+      </w:r>
+      <w:r>
+        <w:noBreakHyphen/>
+      </w:r>
+      <w:r>
+        <w:fldChar w:fldCharType="begin"/>
+      </w:r>
+      <w:r>
+        <w:instrText xml:space="preserve"> SEQ Figure \* ARABIC \s 1 </w:instrText>
+      </w:r>
+      <w:r>
+        <w:fldChar w:fldCharType="separate"/>
+      </w:r>
+      <w:r>
         <w:rPr>
           <w:noProof/>
         </w:rPr>
+        <w:t>1</w:t>
+      </w:r>
+      <w:r>
         <w:fldChar w:fldCharType="end"/>
       </w:r>
       <w:r>
-        <w:noBreakHyphen/>
-      </w:r>
-      <w:r>
-        <w:fldChar w:fldCharType="begin"/>
-      </w:r>
-      <w:r>
-        <w:instrText xml:space="preserve"> SEQ Table \* ARABIC \s 1 </w:instrText>
-      </w:r>
-      <w:r>
-        <w:fldChar w:fldCharType="separate"/>
-      </w:r>
+        <w:t>. Conceptual Framework</w:t>
+      </w:r>
+    </w:p>
+    <w:p>
+      <w:pPr>
+        <w:ind w:firstLine="720"/>
+      </w:pPr>
+      <w:r>
+        <w:t>Provide a conceptual framework in the form of a single diagram which should show all the aspects of the study.  Provide a description of the framework after the diagram.</w:t>
+      </w:r>
+    </w:p>
+    <w:p>
+      <w:pPr>
+        <w:pStyle w:val="Heading2"/>
+      </w:pPr>
+      <w:r>
+        <w:t>Definition of Terms</w:t>
+      </w:r>
+      <w:bookmarkEnd w:id="21"/>
+    </w:p>
+    <w:p>
+      <w:pPr>
+        <w:ind w:firstLine="720"/>
+      </w:pPr>
+      <w:r>
+        <w:t>Your definition of terms must be defined operationally and use the conceptual definition on how they are used in the study.  Definitions should be as brief and clear as possible.  Acronyms should always be spelled out fully especially if it is not commonly known, or if it is used for the first time.  Must be arranged alphabetically</w:t>
+      </w:r>
+      <w:r>
+        <w:t xml:space="preserve">. </w:t>
+      </w:r>
+    </w:p>
+    <w:p>
+      <w:pPr>
+        <w:ind w:firstLine="720"/>
+      </w:pPr>
       <w:r>
         <w:rPr>
-          <w:noProof/>
+          <w:rStyle w:val="Strong"/>
         </w:rPr>
-        <w:t>2</w:t>
-      </w:r>
-      <w:bookmarkEnd w:id="21"/>
+        <w:t>Word 1</w:t>
+      </w:r>
+      <w:r>
+        <w:t>. Definition for Word 1</w:t>
+      </w:r>
+    </w:p>
+    <w:p>
+      <w:pPr>
+        <w:ind w:firstLine="720"/>
+      </w:pPr>
       <w:r>
         <w:rPr>
-          <w:noProof/>
+          <w:rStyle w:val="Strong"/>
         </w:rPr>
-        <w:fldChar w:fldCharType="end"/>
-      </w:r>
-    </w:p>
-    <w:p>
-      <w:pPr>
-        <w:pStyle w:val="Heading2"/>
-      </w:pPr>
-      <w:bookmarkStart w:id="22" w:name="_Toc138149938"/>
-      <w:r>
-        <w:t>Definition of Terms</w:t>
-      </w:r>
-      <w:bookmarkEnd w:id="22"/>
-    </w:p>
-    <w:p>
-      <w:pPr>
-        <w:ind w:firstLine="720"/>
-      </w:pPr>
-      <w:r>
-        <w:t>Lorem ipsum dolor sit amet, consectetur adipiscing elit, sed do eiusmod tempor incididunt ut labore et dolore magna aliqua. Ut enim ad minim veniam, quis nostrud exercitation ullamco laboris nisi ut aliquip ex ea commodo consequat. Duis aute irure dolor in reprehenderit in voluptate velit esse cillum dolore eu fugiat nulla pariatur</w:t>
-      </w:r>
-      <w:r>
-        <w:t>.</w:t>
+        <w:t>Word 2</w:t>
+      </w:r>
+      <w:r>
+        <w:t>. Definition for Word 2</w:t>
       </w:r>
     </w:p>
     <w:p/>
@@ -5888,40 +6103,61 @@
       <w:pPr>
         <w:pStyle w:val="Heading1"/>
       </w:pPr>
-      <w:bookmarkStart w:id="23" w:name="_Toc138149939"/>
+      <w:bookmarkStart w:id="22" w:name="_Toc138149939"/>
       <w:r>
         <w:lastRenderedPageBreak/>
         <w:t>Chapter III</w:t>
       </w:r>
+      <w:bookmarkEnd w:id="22"/>
+    </w:p>
+    <w:p>
+      <w:pPr>
+        <w:pStyle w:val="Heading2ChapterTitle"/>
+      </w:pPr>
+      <w:bookmarkStart w:id="23" w:name="_Toc138149940"/>
+      <w:r>
+        <w:t>OPERATIONAL FRAMEWORK</w:t>
+      </w:r>
       <w:bookmarkEnd w:id="23"/>
     </w:p>
     <w:p>
       <w:pPr>
-        <w:pStyle w:val="Heading2ChapterTitle"/>
-      </w:pPr>
-      <w:bookmarkStart w:id="24" w:name="_Toc138149940"/>
-      <w:r>
-        <w:t>OPERATIONAL FRAMEWORK</w:t>
+        <w:pStyle w:val="Heading2"/>
+      </w:pPr>
+      <w:bookmarkStart w:id="24" w:name="_Toc138149941"/>
+      <w:r>
+        <w:t>Materials</w:t>
       </w:r>
       <w:bookmarkEnd w:id="24"/>
     </w:p>
     <w:p>
       <w:pPr>
-        <w:pStyle w:val="Heading2"/>
-      </w:pPr>
-      <w:bookmarkStart w:id="25" w:name="_Toc138149941"/>
-      <w:r>
-        <w:t>Materials</w:t>
+        <w:pStyle w:val="Heading3"/>
+      </w:pPr>
+      <w:bookmarkStart w:id="25" w:name="_Toc138149942"/>
+      <w:r>
+        <w:t>Software</w:t>
       </w:r>
       <w:bookmarkEnd w:id="25"/>
     </w:p>
     <w:p>
       <w:pPr>
+        <w:ind w:firstLine="720"/>
+      </w:pPr>
+      <w:r>
+        <w:t>Lorem ipsum dolor sit amet, consectetur adipiscing elit, sed do eiusmod tempor incididunt ut labore et dolore magna aliqua. Ut enim ad minim veniam, quis nostrud exercitation ullamco laboris nisi ut aliquip ex ea commodo consequat. Duis aute irure dolor in reprehenderit in voluptate velit esse cillum dolore eu fugiat nulla pariatur</w:t>
+      </w:r>
+      <w:r>
+        <w:t>.</w:t>
+      </w:r>
+    </w:p>
+    <w:p>
+      <w:pPr>
         <w:pStyle w:val="Heading3"/>
       </w:pPr>
-      <w:bookmarkStart w:id="26" w:name="_Toc138149942"/>
-      <w:r>
-        <w:t>Software</w:t>
+      <w:bookmarkStart w:id="26" w:name="_Toc138149943"/>
+      <w:r>
+        <w:t>Hardware</w:t>
       </w:r>
       <w:bookmarkEnd w:id="26"/>
     </w:p>
@@ -5940,9 +6176,9 @@
       <w:pPr>
         <w:pStyle w:val="Heading3"/>
       </w:pPr>
-      <w:bookmarkStart w:id="27" w:name="_Toc138149943"/>
-      <w:r>
-        <w:t>Hardware</w:t>
+      <w:bookmarkStart w:id="27" w:name="_Toc138149944"/>
+      <w:r>
+        <w:t>Data</w:t>
       </w:r>
       <w:bookmarkEnd w:id="27"/>
     </w:p>
@@ -5961,32 +6197,11 @@
       <w:pPr>
         <w:pStyle w:val="Heading3"/>
       </w:pPr>
-      <w:bookmarkStart w:id="28" w:name="_Toc138149944"/>
-      <w:r>
-        <w:t>Data</w:t>
+      <w:bookmarkStart w:id="28" w:name="_Toc138149945"/>
+      <w:r>
+        <w:t>Systems Environment</w:t>
       </w:r>
       <w:bookmarkEnd w:id="28"/>
-    </w:p>
-    <w:p>
-      <w:pPr>
-        <w:ind w:firstLine="720"/>
-      </w:pPr>
-      <w:r>
-        <w:t>Lorem ipsum dolor sit amet, consectetur adipiscing elit, sed do eiusmod tempor incididunt ut labore et dolore magna aliqua. Ut enim ad minim veniam, quis nostrud exercitation ullamco laboris nisi ut aliquip ex ea commodo consequat. Duis aute irure dolor in reprehenderit in voluptate velit esse cillum dolore eu fugiat nulla pariatur</w:t>
-      </w:r>
-      <w:r>
-        <w:t>.</w:t>
-      </w:r>
-    </w:p>
-    <w:p>
-      <w:pPr>
-        <w:pStyle w:val="Heading3"/>
-      </w:pPr>
-      <w:bookmarkStart w:id="29" w:name="_Toc138149945"/>
-      <w:r>
-        <w:t>Systems Environment</w:t>
-      </w:r>
-      <w:bookmarkEnd w:id="29"/>
     </w:p>
     <w:p>
       <w:pPr>
@@ -6007,19 +6222,46 @@
       <w:pPr>
         <w:pStyle w:val="Heading2"/>
       </w:pPr>
-      <w:bookmarkStart w:id="30" w:name="_Toc138149946"/>
+      <w:bookmarkStart w:id="29" w:name="_Toc138149946"/>
       <w:r>
         <w:t>Methods</w:t>
       </w:r>
+      <w:bookmarkEnd w:id="29"/>
+    </w:p>
+    <w:p>
+      <w:pPr>
+        <w:pStyle w:val="Heading3"/>
+      </w:pPr>
+      <w:bookmarkStart w:id="30" w:name="_Toc138149947"/>
+      <w:r>
+        <w:t>SLDC Model</w:t>
+      </w:r>
       <w:bookmarkEnd w:id="30"/>
     </w:p>
     <w:p>
       <w:pPr>
+        <w:ind w:firstLine="720"/>
+      </w:pPr>
+      <w:r>
+        <w:t>Lorem ipsum dolor sit amet, consectetur adipiscing elit, sed do eiusmod tempor incididunt ut labore et dolore magna aliqua. Ut enim ad minim veniam, quis nostrud exercitation ullamco laboris nisi ut aliquip ex ea commodo consequat. Duis aute irure dolor in reprehenderit in voluptate velit esse cillum dolore eu fugiat nulla pariatur</w:t>
+      </w:r>
+      <w:r>
+        <w:t>.</w:t>
+      </w:r>
+    </w:p>
+    <w:p>
+      <w:pPr>
         <w:pStyle w:val="Heading3"/>
       </w:pPr>
-      <w:bookmarkStart w:id="31" w:name="_Toc138149947"/>
-      <w:r>
-        <w:t>SLDC Model</w:t>
+      <w:bookmarkStart w:id="31" w:name="_Toc138149948"/>
+      <w:r>
+        <w:t>[</w:t>
+      </w:r>
+      <w:r>
+        <w:t>Procedures for the different phases</w:t>
+      </w:r>
+      <w:r>
+        <w:t>]</w:t>
       </w:r>
       <w:bookmarkEnd w:id="31"/>
     </w:p>
@@ -6038,38 +6280,11 @@
       <w:pPr>
         <w:pStyle w:val="Heading3"/>
       </w:pPr>
-      <w:bookmarkStart w:id="32" w:name="_Toc138149948"/>
-      <w:r>
-        <w:t>[</w:t>
-      </w:r>
-      <w:r>
-        <w:t>Procedures for the different phases</w:t>
-      </w:r>
-      <w:r>
-        <w:t>]</w:t>
+      <w:bookmarkStart w:id="32" w:name="_Toc138149949"/>
+      <w:r>
+        <w:t>Evaluation</w:t>
       </w:r>
       <w:bookmarkEnd w:id="32"/>
-    </w:p>
-    <w:p>
-      <w:pPr>
-        <w:ind w:firstLine="720"/>
-      </w:pPr>
-      <w:r>
-        <w:t>Lorem ipsum dolor sit amet, consectetur adipiscing elit, sed do eiusmod tempor incididunt ut labore et dolore magna aliqua. Ut enim ad minim veniam, quis nostrud exercitation ullamco laboris nisi ut aliquip ex ea commodo consequat. Duis aute irure dolor in reprehenderit in voluptate velit esse cillum dolore eu fugiat nulla pariatur</w:t>
-      </w:r>
-      <w:r>
-        <w:t>.</w:t>
-      </w:r>
-    </w:p>
-    <w:p>
-      <w:pPr>
-        <w:pStyle w:val="Heading3"/>
-      </w:pPr>
-      <w:bookmarkStart w:id="33" w:name="_Toc138149949"/>
-      <w:r>
-        <w:t>Evaluation</w:t>
-      </w:r>
-      <w:bookmarkEnd w:id="33"/>
     </w:p>
     <w:p>
       <w:pPr>
@@ -6100,20 +6315,36 @@
       <w:pPr>
         <w:pStyle w:val="Heading1"/>
       </w:pPr>
-      <w:bookmarkStart w:id="34" w:name="_Toc138149950"/>
+      <w:bookmarkStart w:id="33" w:name="_Toc138149950"/>
       <w:r>
         <w:lastRenderedPageBreak/>
         <w:t>Chapter IV</w:t>
       </w:r>
+      <w:bookmarkEnd w:id="33"/>
+    </w:p>
+    <w:p>
+      <w:pPr>
+        <w:pStyle w:val="Heading2ChapterTitle"/>
+      </w:pPr>
+      <w:bookmarkStart w:id="34" w:name="_Toc138149951"/>
+      <w:r>
+        <w:t>RESULTS AND DISCUSSIONS</w:t>
+      </w:r>
       <w:bookmarkEnd w:id="34"/>
     </w:p>
     <w:p>
       <w:pPr>
-        <w:pStyle w:val="Heading2ChapterTitle"/>
-      </w:pPr>
-      <w:bookmarkStart w:id="35" w:name="_Toc138149951"/>
-      <w:r>
-        <w:t>RESULTS AND DISCUSSIONS</w:t>
+        <w:pStyle w:val="Heading2"/>
+      </w:pPr>
+      <w:bookmarkStart w:id="35" w:name="_Toc138149952"/>
+      <w:r>
+        <w:t>[</w:t>
+      </w:r>
+      <w:r>
+        <w:t>Results by phase of study</w:t>
+      </w:r>
+      <w:r>
+        <w:t>]</w:t>
       </w:r>
       <w:bookmarkEnd w:id="35"/>
     </w:p>
@@ -6122,64 +6353,43 @@
         <w:ind w:firstLine="720"/>
       </w:pPr>
       <w:r>
+        <w:t>Name the phases of your study and give the results.  Have as many headings as necessary depending on the number of experiments you did to attain your specific objectives.  Provide the discussions. Present using Tables/ Graphs/ Screenshots/ Statistical tools or anything that will prove your claim</w:t>
+      </w:r>
+      <w:r>
+        <w:t>.</w:t>
+      </w:r>
+    </w:p>
+    <w:p>
+      <w:pPr>
+        <w:pStyle w:val="Heading2"/>
+      </w:pPr>
+      <w:bookmarkStart w:id="36" w:name="_Toc138149953"/>
+      <w:r>
+        <w:t>[</w:t>
+      </w:r>
+      <w:r>
+        <w:t>Verification studies</w:t>
+      </w:r>
+      <w:r>
+        <w:t>]</w:t>
+      </w:r>
+      <w:bookmarkEnd w:id="36"/>
+    </w:p>
+    <w:p>
+      <w:pPr>
+        <w:ind w:firstLine="720"/>
+      </w:pPr>
+      <w:r>
         <w:t>Lorem ipsum dolor sit amet, consectetur adipiscing elit, sed do eiusmod tempor incididunt ut labore et dolore magna aliqua. Ut enim ad minim veniam, quis nostrud exercitation ullamco laboris nisi ut aliquip ex ea commodo consequat. Duis aute irure dolor in reprehenderit in voluptate velit esse cillum dolore eu fugiat nulla pariatur</w:t>
       </w:r>
       <w:r>
         <w:t>.</w:t>
       </w:r>
-    </w:p>
-    <w:p>
-      <w:pPr>
-        <w:pStyle w:val="Heading2"/>
-      </w:pPr>
-      <w:bookmarkStart w:id="36" w:name="_Toc138149952"/>
-      <w:r>
-        <w:t>[</w:t>
-      </w:r>
-      <w:r>
-        <w:t>Results by phase of study</w:t>
-      </w:r>
-      <w:r>
-        <w:t>]</w:t>
-      </w:r>
-      <w:bookmarkEnd w:id="36"/>
-    </w:p>
-    <w:p>
-      <w:pPr>
-        <w:ind w:firstLine="720"/>
-      </w:pPr>
-      <w:r>
-        <w:t>Lorem ipsum dolor sit amet, consectetur adipiscing elit, sed do eiusmod tempor incididunt ut labore et dolore magna aliqua. Ut enim ad minim veniam, quis nostrud exercitation ullamco laboris nisi ut aliquip ex ea commodo consequat. Duis aute irure dolor in reprehenderit in voluptate velit esse cillum dolore eu fugiat nulla pariatur</w:t>
-      </w:r>
-      <w:r>
-        <w:t>.</w:t>
-      </w:r>
-    </w:p>
-    <w:p>
-      <w:pPr>
-        <w:pStyle w:val="Heading2"/>
-      </w:pPr>
-      <w:bookmarkStart w:id="37" w:name="_Toc138149953"/>
-      <w:r>
-        <w:t>[</w:t>
-      </w:r>
-      <w:r>
-        <w:t>Verification studies</w:t>
-      </w:r>
-      <w:r>
-        <w:t>]</w:t>
-      </w:r>
-      <w:bookmarkEnd w:id="37"/>
-    </w:p>
-    <w:p>
-      <w:pPr>
-        <w:ind w:firstLine="720"/>
-      </w:pPr>
-      <w:r>
-        <w:t>Lorem ipsum dolor sit amet, consectetur adipiscing elit, sed do eiusmod tempor incididunt ut labore et dolore magna aliqua. Ut enim ad minim veniam, quis nostrud exercitation ullamco laboris nisi ut aliquip ex ea commodo consequat. Duis aute irure dolor in reprehenderit in voluptate velit esse cillum dolore eu fugiat nulla pariatur</w:t>
-      </w:r>
-      <w:r>
-        <w:t>.</w:t>
+      <w:r>
+        <w:t xml:space="preserve"> </w:t>
+      </w:r>
+      <w:r>
+        <w:t>The headings above are only suggestive.  Follow what is appropriate for your research work.</w:t>
       </w:r>
     </w:p>
     <w:p/>
@@ -6201,20 +6411,30 @@
       <w:pPr>
         <w:pStyle w:val="Heading1"/>
       </w:pPr>
-      <w:bookmarkStart w:id="38" w:name="_Toc138149954"/>
+      <w:bookmarkStart w:id="37" w:name="_Toc138149954"/>
       <w:r>
         <w:lastRenderedPageBreak/>
         <w:t>Chapter V</w:t>
       </w:r>
+      <w:bookmarkEnd w:id="37"/>
+    </w:p>
+    <w:p>
+      <w:pPr>
+        <w:pStyle w:val="Heading2ChapterTitle"/>
+      </w:pPr>
+      <w:bookmarkStart w:id="38" w:name="_Toc138149955"/>
+      <w:r>
+        <w:t>SUMMARY, CONCLUSIONS, AND RECOMMENDATIONS</w:t>
+      </w:r>
       <w:bookmarkEnd w:id="38"/>
     </w:p>
     <w:p>
       <w:pPr>
-        <w:pStyle w:val="Heading2ChapterTitle"/>
-      </w:pPr>
-      <w:bookmarkStart w:id="39" w:name="_Toc138149955"/>
-      <w:r>
-        <w:t>SUMMARY, CONCLUSIONS, AND RECOMMENDATIONS</w:t>
+        <w:pStyle w:val="Heading2"/>
+      </w:pPr>
+      <w:bookmarkStart w:id="39" w:name="_Toc138149956"/>
+      <w:r>
+        <w:t>Summary</w:t>
       </w:r>
       <w:bookmarkEnd w:id="39"/>
     </w:p>
@@ -6233,15 +6453,38 @@
       <w:pPr>
         <w:pStyle w:val="Heading2"/>
       </w:pPr>
-      <w:bookmarkStart w:id="40" w:name="_Toc138149956"/>
-      <w:r>
-        <w:t>Summary</w:t>
+      <w:bookmarkStart w:id="40" w:name="_Toc138149957"/>
+      <w:r>
+        <w:t>Conclusions</w:t>
       </w:r>
       <w:bookmarkEnd w:id="40"/>
     </w:p>
     <w:p>
       <w:pPr>
         <w:ind w:firstLine="720"/>
+        <w:rPr>
+          <w:rFonts w:asciiTheme="majorHAnsi" w:eastAsiaTheme="majorEastAsia" w:hAnsiTheme="majorHAnsi" w:cstheme="majorBidi"/>
+          <w:b/>
+          <w:szCs w:val="26"/>
+        </w:rPr>
+      </w:pPr>
+      <w:bookmarkStart w:id="41" w:name="_Toc138149958"/>
+      <w:r>
+        <w:t>The conclusions are direct statements that would prove the achievement of the specific objectives.  The conclusions should have one-to-one correspondence to the specific objectives, i.e. if you have 4 specific objectives (a to d) then you should have 4 conclusions (1 to 4).</w:t>
+      </w:r>
+    </w:p>
+    <w:p>
+      <w:pPr>
+        <w:pStyle w:val="Heading2"/>
+      </w:pPr>
+      <w:r>
+        <w:t>Recommendations</w:t>
+      </w:r>
+      <w:bookmarkEnd w:id="41"/>
+    </w:p>
+    <w:p>
+      <w:pPr>
+        <w:ind w:firstLine="720"/>
       </w:pPr>
       <w:r>
         <w:t>Lorem ipsum dolor sit amet, consectetur adipiscing elit, sed do eiusmod tempor incididunt ut labore et dolore magna aliqua. Ut enim ad minim veniam, quis nostrud exercitation ullamco laboris nisi ut aliquip ex ea commodo consequat. Duis aute irure dolor in reprehenderit in voluptate velit esse cillum dolore eu fugiat nulla pariatur</w:t>
@@ -6252,52 +6495,9 @@
     </w:p>
     <w:p>
       <w:pPr>
-        <w:pStyle w:val="Heading2"/>
-      </w:pPr>
-      <w:bookmarkStart w:id="41" w:name="_Toc138149957"/>
-      <w:r>
-        <w:t>Conclusions</w:t>
-      </w:r>
-      <w:bookmarkEnd w:id="41"/>
-    </w:p>
-    <w:p>
-      <w:pPr>
         <w:ind w:firstLine="720"/>
       </w:pPr>
       <w:r>
-        <w:t>Lorem ipsum dolor sit amet, consectetur adipiscing elit, sed do eiusmod tempor incididunt ut labore et dolore magna aliqua. Ut enim ad minim veniam, quis nostrud exercitation ullamco laboris nisi ut aliquip ex ea commodo consequat. Duis aute irure dolor in reprehenderit in voluptate velit esse cillum dolore eu fugiat nulla pariatur</w:t>
-      </w:r>
-      <w:r>
-        <w:t>.</w:t>
-      </w:r>
-    </w:p>
-    <w:p>
-      <w:pPr>
-        <w:pStyle w:val="Heading2"/>
-      </w:pPr>
-      <w:bookmarkStart w:id="42" w:name="_Toc138149958"/>
-      <w:r>
-        <w:t>Recommendations</w:t>
-      </w:r>
-      <w:bookmarkEnd w:id="42"/>
-    </w:p>
-    <w:p>
-      <w:pPr>
-        <w:ind w:firstLine="720"/>
-      </w:pPr>
-      <w:r>
-        <w:t>Lorem ipsum dolor sit amet, consectetur adipiscing elit, sed do eiusmod tempor incididunt ut labore et dolore magna aliqua. Ut enim ad minim veniam, quis nostrud exercitation ullamco laboris nisi ut aliquip ex ea commodo consequat. Duis aute irure dolor in reprehenderit in voluptate velit esse cillum dolore eu fugiat nulla pariatur</w:t>
-      </w:r>
-      <w:r>
-        <w:t>.</w:t>
-      </w:r>
-    </w:p>
-    <w:p>
-      <w:pPr>
-        <w:ind w:firstLine="720"/>
-      </w:pPr>
-      <w:r>
-        <w:lastRenderedPageBreak/>
         <w:t>Lorem ipsum dolor sit amet, consectetur adipiscing elit, sed do eiusmod tempor incididunt ut labore et dolore magna aliqua. Ut enim ad minim veniam, quis nostrud exercitation ullamco laboris nisi ut aliquip ex ea commodo consequat. Duis aute irure dolor in reprehenderit in voluptate velit esse cillum dolore eu fugiat nulla pariatur</w:t>
       </w:r>
       <w:r>
@@ -6322,12 +6522,12 @@
       <w:pPr>
         <w:pStyle w:val="Heading1Non-Chapter"/>
       </w:pPr>
-      <w:bookmarkStart w:id="43" w:name="_Toc138149959"/>
+      <w:bookmarkStart w:id="42" w:name="_Toc138149959"/>
       <w:r>
         <w:lastRenderedPageBreak/>
         <w:t>REFERENCES</w:t>
       </w:r>
-      <w:bookmarkEnd w:id="43"/>
+      <w:bookmarkEnd w:id="42"/>
     </w:p>
     <w:p>
       <w:pPr>
@@ -6394,20 +6594,30 @@
       <w:pPr>
         <w:pStyle w:val="Heading1Non-Chapter"/>
       </w:pPr>
-      <w:bookmarkStart w:id="44" w:name="_Toc138149960"/>
+      <w:bookmarkStart w:id="43" w:name="_Toc138149960"/>
       <w:r>
         <w:lastRenderedPageBreak/>
         <w:t>APPENDICES</w:t>
       </w:r>
+      <w:bookmarkEnd w:id="43"/>
+    </w:p>
+    <w:p>
+      <w:pPr>
+        <w:pStyle w:val="Heading2"/>
+      </w:pPr>
+      <w:bookmarkStart w:id="44" w:name="_Toc138149961"/>
+      <w:r>
+        <w:t>Letter Request to Client</w:t>
+      </w:r>
       <w:bookmarkEnd w:id="44"/>
     </w:p>
     <w:p>
       <w:pPr>
         <w:pStyle w:val="Heading2"/>
       </w:pPr>
-      <w:bookmarkStart w:id="45" w:name="_Toc138149961"/>
-      <w:r>
-        <w:t>Letter Request to Client</w:t>
+      <w:bookmarkStart w:id="45" w:name="_Toc138149962"/>
+      <w:r>
+        <w:t>Relevant Source Codes</w:t>
       </w:r>
       <w:bookmarkEnd w:id="45"/>
     </w:p>
@@ -6415,9 +6625,9 @@
       <w:pPr>
         <w:pStyle w:val="Heading2"/>
       </w:pPr>
-      <w:bookmarkStart w:id="46" w:name="_Toc138149962"/>
-      <w:r>
-        <w:t>Relevant Source Codes</w:t>
+      <w:bookmarkStart w:id="46" w:name="_Toc138149963"/>
+      <w:r>
+        <w:t>Evaluation Tool</w:t>
       </w:r>
       <w:bookmarkEnd w:id="46"/>
     </w:p>
@@ -6425,9 +6635,9 @@
       <w:pPr>
         <w:pStyle w:val="Heading2"/>
       </w:pPr>
-      <w:bookmarkStart w:id="47" w:name="_Toc138149963"/>
-      <w:r>
-        <w:t>Evaluation Tool</w:t>
+      <w:bookmarkStart w:id="47" w:name="_Toc138149964"/>
+      <w:r>
+        <w:t>Sample Input/Output/Reports</w:t>
       </w:r>
       <w:bookmarkEnd w:id="47"/>
     </w:p>
@@ -6435,9 +6645,9 @@
       <w:pPr>
         <w:pStyle w:val="Heading2"/>
       </w:pPr>
-      <w:bookmarkStart w:id="48" w:name="_Toc138149964"/>
-      <w:r>
-        <w:t>Sample Input/Output/Reports</w:t>
+      <w:bookmarkStart w:id="48" w:name="_Toc138149965"/>
+      <w:r>
+        <w:t>User’s Guide/Manual</w:t>
       </w:r>
       <w:bookmarkEnd w:id="48"/>
     </w:p>
@@ -6445,9 +6655,15 @@
       <w:pPr>
         <w:pStyle w:val="Heading2"/>
       </w:pPr>
-      <w:bookmarkStart w:id="49" w:name="_Toc138149965"/>
-      <w:r>
-        <w:t>User’s Guide/Manual</w:t>
+      <w:bookmarkStart w:id="49" w:name="_Toc138149966"/>
+      <w:r>
+        <w:t>[</w:t>
+      </w:r>
+      <w:r>
+        <w:t>Other Relevant Documents</w:t>
+      </w:r>
+      <w:r>
+        <w:t>]</w:t>
       </w:r>
       <w:bookmarkEnd w:id="49"/>
     </w:p>
@@ -6455,15 +6671,9 @@
       <w:pPr>
         <w:pStyle w:val="Heading2"/>
       </w:pPr>
-      <w:bookmarkStart w:id="50" w:name="_Toc138149966"/>
-      <w:r>
-        <w:t>[</w:t>
-      </w:r>
-      <w:r>
-        <w:t>Other Relevant Documents</w:t>
-      </w:r>
-      <w:r>
-        <w:t>]</w:t>
+      <w:bookmarkStart w:id="50" w:name="_Toc138149967"/>
+      <w:r>
+        <w:t>Acceptance Sheet</w:t>
       </w:r>
       <w:bookmarkEnd w:id="50"/>
     </w:p>
@@ -6471,21 +6681,11 @@
       <w:pPr>
         <w:pStyle w:val="Heading2"/>
       </w:pPr>
-      <w:bookmarkStart w:id="51" w:name="_Toc138149967"/>
-      <w:r>
-        <w:t>Acceptance Sheet</w:t>
+      <w:bookmarkStart w:id="51" w:name="_Toc138149968"/>
+      <w:r>
+        <w:t>20% Plagiarism in Grammarly</w:t>
       </w:r>
       <w:bookmarkEnd w:id="51"/>
-    </w:p>
-    <w:p>
-      <w:pPr>
-        <w:pStyle w:val="Heading2"/>
-      </w:pPr>
-      <w:bookmarkStart w:id="52" w:name="_Toc138149968"/>
-      <w:r>
-        <w:t>20% Plagiarism in Grammarly</w:t>
-      </w:r>
-      <w:bookmarkEnd w:id="52"/>
     </w:p>
     <w:p/>
     <w:p/>
@@ -6503,12 +6703,12 @@
       <w:pPr>
         <w:pStyle w:val="Heading1Non-Chapter"/>
       </w:pPr>
-      <w:bookmarkStart w:id="53" w:name="_Toc138149969"/>
+      <w:bookmarkStart w:id="52" w:name="_Toc138149969"/>
       <w:r>
         <w:lastRenderedPageBreak/>
         <w:t>CURRICULUM VITAE</w:t>
       </w:r>
-      <w:bookmarkEnd w:id="53"/>
+      <w:bookmarkEnd w:id="52"/>
     </w:p>
     <w:p>
       <w:pPr>

</xml_diff>

<commit_message>
update style for appendix TOC
</commit_message>
<xml_diff>
--- a/Manuscript.docx
+++ b/Manuscript.docx
@@ -411,7 +411,7 @@
       <w:pPr>
         <w:pStyle w:val="Heading1Non-Chapter"/>
       </w:pPr>
-      <w:bookmarkStart w:id="0" w:name="_Toc138168649"/>
+      <w:bookmarkStart w:id="0" w:name="_Toc138178816"/>
       <w:r>
         <w:lastRenderedPageBreak/>
         <w:t>APPROVAL SHEET</w:t>
@@ -1540,7 +1540,7 @@
       <w:pPr>
         <w:pStyle w:val="Heading1Non-Chapter"/>
       </w:pPr>
-      <w:bookmarkStart w:id="1" w:name="_Toc138168650"/>
+      <w:bookmarkStart w:id="1" w:name="_Toc138178817"/>
       <w:r>
         <w:lastRenderedPageBreak/>
         <w:t>ACKNOWLEDGEMENTS</w:t>
@@ -1579,7 +1579,7 @@
         </w:sectPr>
       </w:pPr>
     </w:p>
-    <w:bookmarkStart w:id="2" w:name="_Toc138168651" w:displacedByCustomXml="next"/>
+    <w:bookmarkStart w:id="2" w:name="_Toc138178818" w:displacedByCustomXml="next"/>
     <w:sdt>
       <w:sdtPr>
         <w:rPr>
@@ -1626,12 +1626,12 @@
             <w:fldChar w:fldCharType="begin"/>
           </w:r>
           <w:r>
-            <w:instrText xml:space="preserve"> TOC \h \z \t "Heading 1,2,Heading 2,4,Heading 3,5,Heading 4,6,TOC Heading,1,Heading 2 (Chapter Title),3,Heading 1 (Non-Chapter),1" </w:instrText>
+            <w:instrText xml:space="preserve"> TOC \h \z \t "Heading 1,2,Heading 2,4,Heading 3,6,TOC Heading,1,Heading 2 (Chapter Title),3,Heading 1 (Non-Chapter),1,Heading 2 (Appendix),5" </w:instrText>
           </w:r>
           <w:r>
             <w:fldChar w:fldCharType="separate"/>
           </w:r>
-          <w:hyperlink w:anchor="_Toc138168649" w:history="1">
+          <w:hyperlink w:anchor="_Toc138178816" w:history="1">
             <w:r>
               <w:rPr>
                 <w:rStyle w:val="Hyperlink"/>
@@ -1658,7 +1658,7 @@
                 <w:noProof/>
                 <w:webHidden/>
               </w:rPr>
-              <w:instrText xml:space="preserve"> PAGEREF _Toc138168649 \h </w:instrText>
+              <w:instrText xml:space="preserve"> PAGEREF _Toc138178816 \h </w:instrText>
             </w:r>
             <w:r>
               <w:rPr>
@@ -1701,7 +1701,7 @@
               <w:sz w:val="22"/>
             </w:rPr>
           </w:pPr>
-          <w:hyperlink w:anchor="_Toc138168650" w:history="1">
+          <w:hyperlink w:anchor="_Toc138178817" w:history="1">
             <w:r>
               <w:rPr>
                 <w:rStyle w:val="Hyperlink"/>
@@ -1728,7 +1728,7 @@
                 <w:noProof/>
                 <w:webHidden/>
               </w:rPr>
-              <w:instrText xml:space="preserve"> PAGEREF _Toc138168650 \h </w:instrText>
+              <w:instrText xml:space="preserve"> PAGEREF _Toc138178817 \h </w:instrText>
             </w:r>
             <w:r>
               <w:rPr>
@@ -1771,7 +1771,7 @@
               <w:sz w:val="22"/>
             </w:rPr>
           </w:pPr>
-          <w:hyperlink w:anchor="_Toc138168651" w:history="1">
+          <w:hyperlink w:anchor="_Toc138178818" w:history="1">
             <w:r>
               <w:rPr>
                 <w:rStyle w:val="Hyperlink"/>
@@ -1798,7 +1798,7 @@
                 <w:noProof/>
                 <w:webHidden/>
               </w:rPr>
-              <w:instrText xml:space="preserve"> PAGEREF _Toc138168651 \h </w:instrText>
+              <w:instrText xml:space="preserve"> PAGEREF _Toc138178818 \h </w:instrText>
             </w:r>
             <w:r>
               <w:rPr>
@@ -1841,7 +1841,7 @@
               <w:sz w:val="22"/>
             </w:rPr>
           </w:pPr>
-          <w:hyperlink w:anchor="_Toc138168652" w:history="1">
+          <w:hyperlink w:anchor="_Toc138178819" w:history="1">
             <w:r>
               <w:rPr>
                 <w:rStyle w:val="Hyperlink"/>
@@ -1868,7 +1868,7 @@
                 <w:noProof/>
                 <w:webHidden/>
               </w:rPr>
-              <w:instrText xml:space="preserve"> PAGEREF _Toc138168652 \h </w:instrText>
+              <w:instrText xml:space="preserve"> PAGEREF _Toc138178819 \h </w:instrText>
             </w:r>
             <w:r>
               <w:rPr>
@@ -1911,7 +1911,7 @@
               <w:sz w:val="22"/>
             </w:rPr>
           </w:pPr>
-          <w:hyperlink w:anchor="_Toc138168653" w:history="1">
+          <w:hyperlink w:anchor="_Toc138178820" w:history="1">
             <w:r>
               <w:rPr>
                 <w:rStyle w:val="Hyperlink"/>
@@ -1938,7 +1938,7 @@
                 <w:noProof/>
                 <w:webHidden/>
               </w:rPr>
-              <w:instrText xml:space="preserve"> PAGEREF _Toc138168653 \h </w:instrText>
+              <w:instrText xml:space="preserve"> PAGEREF _Toc138178820 \h </w:instrText>
             </w:r>
             <w:r>
               <w:rPr>
@@ -1981,7 +1981,7 @@
               <w:sz w:val="22"/>
             </w:rPr>
           </w:pPr>
-          <w:hyperlink w:anchor="_Toc138168654" w:history="1">
+          <w:hyperlink w:anchor="_Toc138178821" w:history="1">
             <w:r>
               <w:rPr>
                 <w:rStyle w:val="Hyperlink"/>
@@ -2008,7 +2008,7 @@
                 <w:noProof/>
                 <w:webHidden/>
               </w:rPr>
-              <w:instrText xml:space="preserve"> PAGEREF _Toc138168654 \h </w:instrText>
+              <w:instrText xml:space="preserve"> PAGEREF _Toc138178821 \h </w:instrText>
             </w:r>
             <w:r>
               <w:rPr>
@@ -2052,7 +2052,7 @@
               <w:sz w:val="22"/>
             </w:rPr>
           </w:pPr>
-          <w:hyperlink w:anchor="_Toc138168655" w:history="1">
+          <w:hyperlink w:anchor="_Toc138178822" w:history="1">
             <w:r>
               <w:rPr>
                 <w:rStyle w:val="Hyperlink"/>
@@ -2079,7 +2079,7 @@
                 <w:noProof/>
                 <w:webHidden/>
               </w:rPr>
-              <w:instrText xml:space="preserve"> PAGEREF _Toc138168655 \h </w:instrText>
+              <w:instrText xml:space="preserve"> PAGEREF _Toc138178822 \h </w:instrText>
             </w:r>
             <w:r>
               <w:rPr>
@@ -2122,7 +2122,7 @@
               <w:sz w:val="22"/>
             </w:rPr>
           </w:pPr>
-          <w:hyperlink w:anchor="_Toc138168656" w:history="1">
+          <w:hyperlink w:anchor="_Toc138178823" w:history="1">
             <w:r>
               <w:rPr>
                 <w:rStyle w:val="Hyperlink"/>
@@ -2149,7 +2149,7 @@
                 <w:noProof/>
                 <w:webHidden/>
               </w:rPr>
-              <w:instrText xml:space="preserve"> PAGEREF _Toc138168656 \h </w:instrText>
+              <w:instrText xml:space="preserve"> PAGEREF _Toc138178823 \h </w:instrText>
             </w:r>
             <w:r>
               <w:rPr>
@@ -2183,15 +2183,12 @@
         <w:p>
           <w:pPr>
             <w:pStyle w:val="TOC4"/>
-            <w:tabs>
-              <w:tab w:val="right" w:leader="dot" w:pos="8630"/>
-            </w:tabs>
             <w:rPr>
               <w:noProof/>
               <w:sz w:val="22"/>
             </w:rPr>
           </w:pPr>
-          <w:hyperlink w:anchor="_Toc138168657" w:history="1">
+          <w:hyperlink w:anchor="_Toc138178824" w:history="1">
             <w:r>
               <w:rPr>
                 <w:rStyle w:val="Hyperlink"/>
@@ -2218,7 +2215,7 @@
                 <w:noProof/>
                 <w:webHidden/>
               </w:rPr>
-              <w:instrText xml:space="preserve"> PAGEREF _Toc138168657 \h </w:instrText>
+              <w:instrText xml:space="preserve"> PAGEREF _Toc138178824 \h </w:instrText>
             </w:r>
             <w:r>
               <w:rPr>
@@ -2252,15 +2249,12 @@
         <w:p>
           <w:pPr>
             <w:pStyle w:val="TOC4"/>
-            <w:tabs>
-              <w:tab w:val="right" w:leader="dot" w:pos="8630"/>
-            </w:tabs>
             <w:rPr>
               <w:noProof/>
               <w:sz w:val="22"/>
             </w:rPr>
           </w:pPr>
-          <w:hyperlink w:anchor="_Toc138168658" w:history="1">
+          <w:hyperlink w:anchor="_Toc138178825" w:history="1">
             <w:r>
               <w:rPr>
                 <w:rStyle w:val="Hyperlink"/>
@@ -2287,7 +2281,7 @@
                 <w:noProof/>
                 <w:webHidden/>
               </w:rPr>
-              <w:instrText xml:space="preserve"> PAGEREF _Toc138168658 \h </w:instrText>
+              <w:instrText xml:space="preserve"> PAGEREF _Toc138178825 \h </w:instrText>
             </w:r>
             <w:r>
               <w:rPr>
@@ -2321,15 +2315,12 @@
         <w:p>
           <w:pPr>
             <w:pStyle w:val="TOC4"/>
-            <w:tabs>
-              <w:tab w:val="right" w:leader="dot" w:pos="8630"/>
-            </w:tabs>
             <w:rPr>
               <w:noProof/>
               <w:sz w:val="22"/>
             </w:rPr>
           </w:pPr>
-          <w:hyperlink w:anchor="_Toc138168659" w:history="1">
+          <w:hyperlink w:anchor="_Toc138178826" w:history="1">
             <w:r>
               <w:rPr>
                 <w:rStyle w:val="Hyperlink"/>
@@ -2356,7 +2347,7 @@
                 <w:noProof/>
                 <w:webHidden/>
               </w:rPr>
-              <w:instrText xml:space="preserve"> PAGEREF _Toc138168659 \h </w:instrText>
+              <w:instrText xml:space="preserve"> PAGEREF _Toc138178826 \h </w:instrText>
             </w:r>
             <w:r>
               <w:rPr>
@@ -2400,7 +2391,7 @@
               <w:sz w:val="22"/>
             </w:rPr>
           </w:pPr>
-          <w:hyperlink w:anchor="_Toc138168660" w:history="1">
+          <w:hyperlink w:anchor="_Toc138178827" w:history="1">
             <w:r>
               <w:rPr>
                 <w:rStyle w:val="Hyperlink"/>
@@ -2427,7 +2418,7 @@
                 <w:noProof/>
                 <w:webHidden/>
               </w:rPr>
-              <w:instrText xml:space="preserve"> PAGEREF _Toc138168660 \h </w:instrText>
+              <w:instrText xml:space="preserve"> PAGEREF _Toc138178827 \h </w:instrText>
             </w:r>
             <w:r>
               <w:rPr>
@@ -2470,7 +2461,7 @@
               <w:sz w:val="22"/>
             </w:rPr>
           </w:pPr>
-          <w:hyperlink w:anchor="_Toc138168661" w:history="1">
+          <w:hyperlink w:anchor="_Toc138178828" w:history="1">
             <w:r>
               <w:rPr>
                 <w:rStyle w:val="Hyperlink"/>
@@ -2497,7 +2488,7 @@
                 <w:noProof/>
                 <w:webHidden/>
               </w:rPr>
-              <w:instrText xml:space="preserve"> PAGEREF _Toc138168661 \h </w:instrText>
+              <w:instrText xml:space="preserve"> PAGEREF _Toc138178828 \h </w:instrText>
             </w:r>
             <w:r>
               <w:rPr>
@@ -2531,15 +2522,12 @@
         <w:p>
           <w:pPr>
             <w:pStyle w:val="TOC4"/>
-            <w:tabs>
-              <w:tab w:val="right" w:leader="dot" w:pos="8630"/>
-            </w:tabs>
             <w:rPr>
               <w:noProof/>
               <w:sz w:val="22"/>
             </w:rPr>
           </w:pPr>
-          <w:hyperlink w:anchor="_Toc138168662" w:history="1">
+          <w:hyperlink w:anchor="_Toc138178829" w:history="1">
             <w:r>
               <w:rPr>
                 <w:rStyle w:val="Hyperlink"/>
@@ -2566,7 +2554,7 @@
                 <w:noProof/>
                 <w:webHidden/>
               </w:rPr>
-              <w:instrText xml:space="preserve"> PAGEREF _Toc138168662 \h </w:instrText>
+              <w:instrText xml:space="preserve"> PAGEREF _Toc138178829 \h </w:instrText>
             </w:r>
             <w:r>
               <w:rPr>
@@ -2600,15 +2588,12 @@
         <w:p>
           <w:pPr>
             <w:pStyle w:val="TOC4"/>
-            <w:tabs>
-              <w:tab w:val="right" w:leader="dot" w:pos="8630"/>
-            </w:tabs>
             <w:rPr>
               <w:noProof/>
               <w:sz w:val="22"/>
             </w:rPr>
           </w:pPr>
-          <w:hyperlink w:anchor="_Toc138168663" w:history="1">
+          <w:hyperlink w:anchor="_Toc138178830" w:history="1">
             <w:r>
               <w:rPr>
                 <w:rStyle w:val="Hyperlink"/>
@@ -2635,7 +2620,7 @@
                 <w:noProof/>
                 <w:webHidden/>
               </w:rPr>
-              <w:instrText xml:space="preserve"> PAGEREF _Toc138168663 \h </w:instrText>
+              <w:instrText xml:space="preserve"> PAGEREF _Toc138178830 \h </w:instrText>
             </w:r>
             <w:r>
               <w:rPr>
@@ -2669,15 +2654,12 @@
         <w:p>
           <w:pPr>
             <w:pStyle w:val="TOC4"/>
-            <w:tabs>
-              <w:tab w:val="right" w:leader="dot" w:pos="8630"/>
-            </w:tabs>
             <w:rPr>
               <w:noProof/>
               <w:sz w:val="22"/>
             </w:rPr>
           </w:pPr>
-          <w:hyperlink w:anchor="_Toc138168664" w:history="1">
+          <w:hyperlink w:anchor="_Toc138178831" w:history="1">
             <w:r>
               <w:rPr>
                 <w:rStyle w:val="Hyperlink"/>
@@ -2704,7 +2686,7 @@
                 <w:noProof/>
                 <w:webHidden/>
               </w:rPr>
-              <w:instrText xml:space="preserve"> PAGEREF _Toc138168664 \h </w:instrText>
+              <w:instrText xml:space="preserve"> PAGEREF _Toc138178831 \h </w:instrText>
             </w:r>
             <w:r>
               <w:rPr>
@@ -2748,7 +2730,7 @@
               <w:sz w:val="22"/>
             </w:rPr>
           </w:pPr>
-          <w:hyperlink w:anchor="_Toc138168665" w:history="1">
+          <w:hyperlink w:anchor="_Toc138178832" w:history="1">
             <w:r>
               <w:rPr>
                 <w:rStyle w:val="Hyperlink"/>
@@ -2775,7 +2757,7 @@
                 <w:noProof/>
                 <w:webHidden/>
               </w:rPr>
-              <w:instrText xml:space="preserve"> PAGEREF _Toc138168665 \h </w:instrText>
+              <w:instrText xml:space="preserve"> PAGEREF _Toc138178832 \h </w:instrText>
             </w:r>
             <w:r>
               <w:rPr>
@@ -2818,7 +2800,7 @@
               <w:sz w:val="22"/>
             </w:rPr>
           </w:pPr>
-          <w:hyperlink w:anchor="_Toc138168666" w:history="1">
+          <w:hyperlink w:anchor="_Toc138178833" w:history="1">
             <w:r>
               <w:rPr>
                 <w:rStyle w:val="Hyperlink"/>
@@ -2845,7 +2827,7 @@
                 <w:noProof/>
                 <w:webHidden/>
               </w:rPr>
-              <w:instrText xml:space="preserve"> PAGEREF _Toc138168666 \h </w:instrText>
+              <w:instrText xml:space="preserve"> PAGEREF _Toc138178833 \h </w:instrText>
             </w:r>
             <w:r>
               <w:rPr>
@@ -2879,6 +2861,72 @@
         <w:p>
           <w:pPr>
             <w:pStyle w:val="TOC4"/>
+            <w:rPr>
+              <w:noProof/>
+              <w:sz w:val="22"/>
+            </w:rPr>
+          </w:pPr>
+          <w:hyperlink w:anchor="_Toc138178834" w:history="1">
+            <w:r>
+              <w:rPr>
+                <w:rStyle w:val="Hyperlink"/>
+                <w:noProof/>
+              </w:rPr>
+              <w:t>Materials</w:t>
+            </w:r>
+            <w:r>
+              <w:rPr>
+                <w:noProof/>
+                <w:webHidden/>
+              </w:rPr>
+              <w:tab/>
+            </w:r>
+            <w:r>
+              <w:rPr>
+                <w:noProof/>
+                <w:webHidden/>
+              </w:rPr>
+              <w:fldChar w:fldCharType="begin"/>
+            </w:r>
+            <w:r>
+              <w:rPr>
+                <w:noProof/>
+                <w:webHidden/>
+              </w:rPr>
+              <w:instrText xml:space="preserve"> PAGEREF _Toc138178834 \h </w:instrText>
+            </w:r>
+            <w:r>
+              <w:rPr>
+                <w:noProof/>
+                <w:webHidden/>
+              </w:rPr>
+            </w:r>
+            <w:r>
+              <w:rPr>
+                <w:noProof/>
+                <w:webHidden/>
+              </w:rPr>
+              <w:fldChar w:fldCharType="separate"/>
+            </w:r>
+            <w:r>
+              <w:rPr>
+                <w:noProof/>
+                <w:webHidden/>
+              </w:rPr>
+              <w:t>5</w:t>
+            </w:r>
+            <w:r>
+              <w:rPr>
+                <w:noProof/>
+                <w:webHidden/>
+              </w:rPr>
+              <w:fldChar w:fldCharType="end"/>
+            </w:r>
+          </w:hyperlink>
+        </w:p>
+        <w:p>
+          <w:pPr>
+            <w:pStyle w:val="TOC6"/>
             <w:tabs>
               <w:tab w:val="right" w:leader="dot" w:pos="8630"/>
             </w:tabs>
@@ -2887,13 +2935,13 @@
               <w:sz w:val="22"/>
             </w:rPr>
           </w:pPr>
-          <w:hyperlink w:anchor="_Toc138168667" w:history="1">
+          <w:hyperlink w:anchor="_Toc138178835" w:history="1">
             <w:r>
               <w:rPr>
                 <w:rStyle w:val="Hyperlink"/>
                 <w:noProof/>
               </w:rPr>
-              <w:t>Materials</w:t>
+              <w:t>Software</w:t>
             </w:r>
             <w:r>
               <w:rPr>
@@ -2914,7 +2962,7 @@
                 <w:noProof/>
                 <w:webHidden/>
               </w:rPr>
-              <w:instrText xml:space="preserve"> PAGEREF _Toc138168667 \h </w:instrText>
+              <w:instrText xml:space="preserve"> PAGEREF _Toc138178835 \h </w:instrText>
             </w:r>
             <w:r>
               <w:rPr>
@@ -2947,7 +2995,7 @@
         </w:p>
         <w:p>
           <w:pPr>
-            <w:pStyle w:val="TOC5"/>
+            <w:pStyle w:val="TOC6"/>
             <w:tabs>
               <w:tab w:val="right" w:leader="dot" w:pos="8630"/>
             </w:tabs>
@@ -2956,13 +3004,13 @@
               <w:sz w:val="22"/>
             </w:rPr>
           </w:pPr>
-          <w:hyperlink w:anchor="_Toc138168668" w:history="1">
+          <w:hyperlink w:anchor="_Toc138178836" w:history="1">
             <w:r>
               <w:rPr>
                 <w:rStyle w:val="Hyperlink"/>
                 <w:noProof/>
               </w:rPr>
-              <w:t>Software</w:t>
+              <w:t>Hardware</w:t>
             </w:r>
             <w:r>
               <w:rPr>
@@ -2983,7 +3031,7 @@
                 <w:noProof/>
                 <w:webHidden/>
               </w:rPr>
-              <w:instrText xml:space="preserve"> PAGEREF _Toc138168668 \h </w:instrText>
+              <w:instrText xml:space="preserve"> PAGEREF _Toc138178836 \h </w:instrText>
             </w:r>
             <w:r>
               <w:rPr>
@@ -3016,7 +3064,7 @@
         </w:p>
         <w:p>
           <w:pPr>
-            <w:pStyle w:val="TOC5"/>
+            <w:pStyle w:val="TOC6"/>
             <w:tabs>
               <w:tab w:val="right" w:leader="dot" w:pos="8630"/>
             </w:tabs>
@@ -3025,13 +3073,13 @@
               <w:sz w:val="22"/>
             </w:rPr>
           </w:pPr>
-          <w:hyperlink w:anchor="_Toc138168669" w:history="1">
+          <w:hyperlink w:anchor="_Toc138178837" w:history="1">
             <w:r>
               <w:rPr>
                 <w:rStyle w:val="Hyperlink"/>
                 <w:noProof/>
               </w:rPr>
-              <w:t>Hardware</w:t>
+              <w:t>Data</w:t>
             </w:r>
             <w:r>
               <w:rPr>
@@ -3052,7 +3100,7 @@
                 <w:noProof/>
                 <w:webHidden/>
               </w:rPr>
-              <w:instrText xml:space="preserve"> PAGEREF _Toc138168669 \h </w:instrText>
+              <w:instrText xml:space="preserve"> PAGEREF _Toc138178837 \h </w:instrText>
             </w:r>
             <w:r>
               <w:rPr>
@@ -3085,7 +3133,7 @@
         </w:p>
         <w:p>
           <w:pPr>
-            <w:pStyle w:val="TOC5"/>
+            <w:pStyle w:val="TOC6"/>
             <w:tabs>
               <w:tab w:val="right" w:leader="dot" w:pos="8630"/>
             </w:tabs>
@@ -3094,13 +3142,13 @@
               <w:sz w:val="22"/>
             </w:rPr>
           </w:pPr>
-          <w:hyperlink w:anchor="_Toc138168670" w:history="1">
+          <w:hyperlink w:anchor="_Toc138178838" w:history="1">
             <w:r>
               <w:rPr>
                 <w:rStyle w:val="Hyperlink"/>
                 <w:noProof/>
               </w:rPr>
-              <w:t>Data</w:t>
+              <w:t>Systems Environment</w:t>
             </w:r>
             <w:r>
               <w:rPr>
@@ -3121,7 +3169,7 @@
                 <w:noProof/>
                 <w:webHidden/>
               </w:rPr>
-              <w:instrText xml:space="preserve"> PAGEREF _Toc138168670 \h </w:instrText>
+              <w:instrText xml:space="preserve"> PAGEREF _Toc138178838 \h </w:instrText>
             </w:r>
             <w:r>
               <w:rPr>
@@ -3154,7 +3202,73 @@
         </w:p>
         <w:p>
           <w:pPr>
-            <w:pStyle w:val="TOC5"/>
+            <w:pStyle w:val="TOC4"/>
+            <w:rPr>
+              <w:noProof/>
+              <w:sz w:val="22"/>
+            </w:rPr>
+          </w:pPr>
+          <w:hyperlink w:anchor="_Toc138178839" w:history="1">
+            <w:r>
+              <w:rPr>
+                <w:rStyle w:val="Hyperlink"/>
+                <w:noProof/>
+              </w:rPr>
+              <w:t>Methods</w:t>
+            </w:r>
+            <w:r>
+              <w:rPr>
+                <w:noProof/>
+                <w:webHidden/>
+              </w:rPr>
+              <w:tab/>
+            </w:r>
+            <w:r>
+              <w:rPr>
+                <w:noProof/>
+                <w:webHidden/>
+              </w:rPr>
+              <w:fldChar w:fldCharType="begin"/>
+            </w:r>
+            <w:r>
+              <w:rPr>
+                <w:noProof/>
+                <w:webHidden/>
+              </w:rPr>
+              <w:instrText xml:space="preserve"> PAGEREF _Toc138178839 \h </w:instrText>
+            </w:r>
+            <w:r>
+              <w:rPr>
+                <w:noProof/>
+                <w:webHidden/>
+              </w:rPr>
+            </w:r>
+            <w:r>
+              <w:rPr>
+                <w:noProof/>
+                <w:webHidden/>
+              </w:rPr>
+              <w:fldChar w:fldCharType="separate"/>
+            </w:r>
+            <w:r>
+              <w:rPr>
+                <w:noProof/>
+                <w:webHidden/>
+              </w:rPr>
+              <w:t>6</w:t>
+            </w:r>
+            <w:r>
+              <w:rPr>
+                <w:noProof/>
+                <w:webHidden/>
+              </w:rPr>
+              <w:fldChar w:fldCharType="end"/>
+            </w:r>
+          </w:hyperlink>
+        </w:p>
+        <w:p>
+          <w:pPr>
+            <w:pStyle w:val="TOC6"/>
             <w:tabs>
               <w:tab w:val="right" w:leader="dot" w:pos="8630"/>
             </w:tabs>
@@ -3163,13 +3277,13 @@
               <w:sz w:val="22"/>
             </w:rPr>
           </w:pPr>
-          <w:hyperlink w:anchor="_Toc138168671" w:history="1">
+          <w:hyperlink w:anchor="_Toc138178840" w:history="1">
             <w:r>
               <w:rPr>
                 <w:rStyle w:val="Hyperlink"/>
                 <w:noProof/>
               </w:rPr>
-              <w:t>Systems Environment</w:t>
+              <w:t>SLDC Model</w:t>
             </w:r>
             <w:r>
               <w:rPr>
@@ -3190,7 +3304,7 @@
                 <w:noProof/>
                 <w:webHidden/>
               </w:rPr>
-              <w:instrText xml:space="preserve"> PAGEREF _Toc138168671 \h </w:instrText>
+              <w:instrText xml:space="preserve"> PAGEREF _Toc138178840 \h </w:instrText>
             </w:r>
             <w:r>
               <w:rPr>
@@ -3210,7 +3324,7 @@
                 <w:noProof/>
                 <w:webHidden/>
               </w:rPr>
-              <w:t>5</w:t>
+              <w:t>6</w:t>
             </w:r>
             <w:r>
               <w:rPr>
@@ -3223,7 +3337,7 @@
         </w:p>
         <w:p>
           <w:pPr>
-            <w:pStyle w:val="TOC4"/>
+            <w:pStyle w:val="TOC6"/>
             <w:tabs>
               <w:tab w:val="right" w:leader="dot" w:pos="8630"/>
             </w:tabs>
@@ -3232,13 +3346,13 @@
               <w:sz w:val="22"/>
             </w:rPr>
           </w:pPr>
-          <w:hyperlink w:anchor="_Toc138168672" w:history="1">
+          <w:hyperlink w:anchor="_Toc138178841" w:history="1">
             <w:r>
               <w:rPr>
                 <w:rStyle w:val="Hyperlink"/>
                 <w:noProof/>
               </w:rPr>
-              <w:t>Methods</w:t>
+              <w:t>[Procedures for the different phases]</w:t>
             </w:r>
             <w:r>
               <w:rPr>
@@ -3259,7 +3373,7 @@
                 <w:noProof/>
                 <w:webHidden/>
               </w:rPr>
-              <w:instrText xml:space="preserve"> PAGEREF _Toc138168672 \h </w:instrText>
+              <w:instrText xml:space="preserve"> PAGEREF _Toc138178841 \h </w:instrText>
             </w:r>
             <w:r>
               <w:rPr>
@@ -3292,7 +3406,7 @@
         </w:p>
         <w:p>
           <w:pPr>
-            <w:pStyle w:val="TOC5"/>
+            <w:pStyle w:val="TOC6"/>
             <w:tabs>
               <w:tab w:val="right" w:leader="dot" w:pos="8630"/>
             </w:tabs>
@@ -3301,13 +3415,13 @@
               <w:sz w:val="22"/>
             </w:rPr>
           </w:pPr>
-          <w:hyperlink w:anchor="_Toc138168673" w:history="1">
+          <w:hyperlink w:anchor="_Toc138178842" w:history="1">
             <w:r>
               <w:rPr>
                 <w:rStyle w:val="Hyperlink"/>
                 <w:noProof/>
               </w:rPr>
-              <w:t>SLDC Model</w:t>
+              <w:t>Evaluation</w:t>
             </w:r>
             <w:r>
               <w:rPr>
@@ -3328,145 +3442,7 @@
                 <w:noProof/>
                 <w:webHidden/>
               </w:rPr>
-              <w:instrText xml:space="preserve"> PAGEREF _Toc138168673 \h </w:instrText>
-            </w:r>
-            <w:r>
-              <w:rPr>
-                <w:noProof/>
-                <w:webHidden/>
-              </w:rPr>
-            </w:r>
-            <w:r>
-              <w:rPr>
-                <w:noProof/>
-                <w:webHidden/>
-              </w:rPr>
-              <w:fldChar w:fldCharType="separate"/>
-            </w:r>
-            <w:r>
-              <w:rPr>
-                <w:noProof/>
-                <w:webHidden/>
-              </w:rPr>
-              <w:t>6</w:t>
-            </w:r>
-            <w:r>
-              <w:rPr>
-                <w:noProof/>
-                <w:webHidden/>
-              </w:rPr>
-              <w:fldChar w:fldCharType="end"/>
-            </w:r>
-          </w:hyperlink>
-        </w:p>
-        <w:p>
-          <w:pPr>
-            <w:pStyle w:val="TOC5"/>
-            <w:tabs>
-              <w:tab w:val="right" w:leader="dot" w:pos="8630"/>
-            </w:tabs>
-            <w:rPr>
-              <w:noProof/>
-              <w:sz w:val="22"/>
-            </w:rPr>
-          </w:pPr>
-          <w:hyperlink w:anchor="_Toc138168674" w:history="1">
-            <w:r>
-              <w:rPr>
-                <w:rStyle w:val="Hyperlink"/>
-                <w:noProof/>
-              </w:rPr>
-              <w:t>[Procedures for the different phases]</w:t>
-            </w:r>
-            <w:r>
-              <w:rPr>
-                <w:noProof/>
-                <w:webHidden/>
-              </w:rPr>
-              <w:tab/>
-            </w:r>
-            <w:r>
-              <w:rPr>
-                <w:noProof/>
-                <w:webHidden/>
-              </w:rPr>
-              <w:fldChar w:fldCharType="begin"/>
-            </w:r>
-            <w:r>
-              <w:rPr>
-                <w:noProof/>
-                <w:webHidden/>
-              </w:rPr>
-              <w:instrText xml:space="preserve"> PAGEREF _Toc138168674 \h </w:instrText>
-            </w:r>
-            <w:r>
-              <w:rPr>
-                <w:noProof/>
-                <w:webHidden/>
-              </w:rPr>
-            </w:r>
-            <w:r>
-              <w:rPr>
-                <w:noProof/>
-                <w:webHidden/>
-              </w:rPr>
-              <w:fldChar w:fldCharType="separate"/>
-            </w:r>
-            <w:r>
-              <w:rPr>
-                <w:noProof/>
-                <w:webHidden/>
-              </w:rPr>
-              <w:t>6</w:t>
-            </w:r>
-            <w:r>
-              <w:rPr>
-                <w:noProof/>
-                <w:webHidden/>
-              </w:rPr>
-              <w:fldChar w:fldCharType="end"/>
-            </w:r>
-          </w:hyperlink>
-        </w:p>
-        <w:p>
-          <w:pPr>
-            <w:pStyle w:val="TOC5"/>
-            <w:tabs>
-              <w:tab w:val="right" w:leader="dot" w:pos="8630"/>
-            </w:tabs>
-            <w:rPr>
-              <w:noProof/>
-              <w:sz w:val="22"/>
-            </w:rPr>
-          </w:pPr>
-          <w:hyperlink w:anchor="_Toc138168675" w:history="1">
-            <w:r>
-              <w:rPr>
-                <w:rStyle w:val="Hyperlink"/>
-                <w:noProof/>
-              </w:rPr>
-              <w:t>Evaluation</w:t>
-            </w:r>
-            <w:r>
-              <w:rPr>
-                <w:noProof/>
-                <w:webHidden/>
-              </w:rPr>
-              <w:tab/>
-            </w:r>
-            <w:r>
-              <w:rPr>
-                <w:noProof/>
-                <w:webHidden/>
-              </w:rPr>
-              <w:fldChar w:fldCharType="begin"/>
-            </w:r>
-            <w:r>
-              <w:rPr>
-                <w:noProof/>
-                <w:webHidden/>
-              </w:rPr>
-              <w:instrText xml:space="preserve"> PAGEREF _Toc138168675 \h </w:instrText>
+              <w:instrText xml:space="preserve"> PAGEREF _Toc138178842 \h </w:instrText>
             </w:r>
             <w:r>
               <w:rPr>
@@ -3510,7 +3486,7 @@
               <w:sz w:val="22"/>
             </w:rPr>
           </w:pPr>
-          <w:hyperlink w:anchor="_Toc138168676" w:history="1">
+          <w:hyperlink w:anchor="_Toc138178843" w:history="1">
             <w:r>
               <w:rPr>
                 <w:rStyle w:val="Hyperlink"/>
@@ -3537,7 +3513,7 @@
                 <w:noProof/>
                 <w:webHidden/>
               </w:rPr>
-              <w:instrText xml:space="preserve"> PAGEREF _Toc138168676 \h </w:instrText>
+              <w:instrText xml:space="preserve"> PAGEREF _Toc138178843 \h </w:instrText>
             </w:r>
             <w:r>
               <w:rPr>
@@ -3580,7 +3556,7 @@
               <w:sz w:val="22"/>
             </w:rPr>
           </w:pPr>
-          <w:hyperlink w:anchor="_Toc138168677" w:history="1">
+          <w:hyperlink w:anchor="_Toc138178844" w:history="1">
             <w:r>
               <w:rPr>
                 <w:rStyle w:val="Hyperlink"/>
@@ -3607,7 +3583,7 @@
                 <w:noProof/>
                 <w:webHidden/>
               </w:rPr>
-              <w:instrText xml:space="preserve"> PAGEREF _Toc138168677 \h </w:instrText>
+              <w:instrText xml:space="preserve"> PAGEREF _Toc138178844 \h </w:instrText>
             </w:r>
             <w:r>
               <w:rPr>
@@ -3641,15 +3617,12 @@
         <w:p>
           <w:pPr>
             <w:pStyle w:val="TOC4"/>
-            <w:tabs>
-              <w:tab w:val="right" w:leader="dot" w:pos="8630"/>
-            </w:tabs>
             <w:rPr>
               <w:noProof/>
               <w:sz w:val="22"/>
             </w:rPr>
           </w:pPr>
-          <w:hyperlink w:anchor="_Toc138168678" w:history="1">
+          <w:hyperlink w:anchor="_Toc138178845" w:history="1">
             <w:r>
               <w:rPr>
                 <w:rStyle w:val="Hyperlink"/>
@@ -3676,7 +3649,7 @@
                 <w:noProof/>
                 <w:webHidden/>
               </w:rPr>
-              <w:instrText xml:space="preserve"> PAGEREF _Toc138168678 \h </w:instrText>
+              <w:instrText xml:space="preserve"> PAGEREF _Toc138178845 \h </w:instrText>
             </w:r>
             <w:r>
               <w:rPr>
@@ -3710,15 +3683,12 @@
         <w:p>
           <w:pPr>
             <w:pStyle w:val="TOC4"/>
-            <w:tabs>
-              <w:tab w:val="right" w:leader="dot" w:pos="8630"/>
-            </w:tabs>
             <w:rPr>
               <w:noProof/>
               <w:sz w:val="22"/>
             </w:rPr>
           </w:pPr>
-          <w:hyperlink w:anchor="_Toc138168679" w:history="1">
+          <w:hyperlink w:anchor="_Toc138178846" w:history="1">
             <w:r>
               <w:rPr>
                 <w:rStyle w:val="Hyperlink"/>
@@ -3745,7 +3715,7 @@
                 <w:noProof/>
                 <w:webHidden/>
               </w:rPr>
-              <w:instrText xml:space="preserve"> PAGEREF _Toc138168679 \h </w:instrText>
+              <w:instrText xml:space="preserve"> PAGEREF _Toc138178846 \h </w:instrText>
             </w:r>
             <w:r>
               <w:rPr>
@@ -3789,7 +3759,7 @@
               <w:sz w:val="22"/>
             </w:rPr>
           </w:pPr>
-          <w:hyperlink w:anchor="_Toc138168680" w:history="1">
+          <w:hyperlink w:anchor="_Toc138178847" w:history="1">
             <w:r>
               <w:rPr>
                 <w:rStyle w:val="Hyperlink"/>
@@ -3816,7 +3786,7 @@
                 <w:noProof/>
                 <w:webHidden/>
               </w:rPr>
-              <w:instrText xml:space="preserve"> PAGEREF _Toc138168680 \h </w:instrText>
+              <w:instrText xml:space="preserve"> PAGEREF _Toc138178847 \h </w:instrText>
             </w:r>
             <w:r>
               <w:rPr>
@@ -3859,7 +3829,7 @@
               <w:sz w:val="22"/>
             </w:rPr>
           </w:pPr>
-          <w:hyperlink w:anchor="_Toc138168681" w:history="1">
+          <w:hyperlink w:anchor="_Toc138178848" w:history="1">
             <w:r>
               <w:rPr>
                 <w:rStyle w:val="Hyperlink"/>
@@ -3886,7 +3856,7 @@
                 <w:noProof/>
                 <w:webHidden/>
               </w:rPr>
-              <w:instrText xml:space="preserve"> PAGEREF _Toc138168681 \h </w:instrText>
+              <w:instrText xml:space="preserve"> PAGEREF _Toc138178848 \h </w:instrText>
             </w:r>
             <w:r>
               <w:rPr>
@@ -3920,15 +3890,12 @@
         <w:p>
           <w:pPr>
             <w:pStyle w:val="TOC4"/>
-            <w:tabs>
-              <w:tab w:val="right" w:leader="dot" w:pos="8630"/>
-            </w:tabs>
             <w:rPr>
               <w:noProof/>
               <w:sz w:val="22"/>
             </w:rPr>
           </w:pPr>
-          <w:hyperlink w:anchor="_Toc138168682" w:history="1">
+          <w:hyperlink w:anchor="_Toc138178849" w:history="1">
             <w:r>
               <w:rPr>
                 <w:rStyle w:val="Hyperlink"/>
@@ -3955,7 +3922,7 @@
                 <w:noProof/>
                 <w:webHidden/>
               </w:rPr>
-              <w:instrText xml:space="preserve"> PAGEREF _Toc138168682 \h </w:instrText>
+              <w:instrText xml:space="preserve"> PAGEREF _Toc138178849 \h </w:instrText>
             </w:r>
             <w:r>
               <w:rPr>
@@ -3989,15 +3956,12 @@
         <w:p>
           <w:pPr>
             <w:pStyle w:val="TOC4"/>
-            <w:tabs>
-              <w:tab w:val="right" w:leader="dot" w:pos="8630"/>
-            </w:tabs>
             <w:rPr>
               <w:noProof/>
               <w:sz w:val="22"/>
             </w:rPr>
           </w:pPr>
-          <w:hyperlink w:anchor="_Toc138168683" w:history="1">
+          <w:hyperlink w:anchor="_Toc138178850" w:history="1">
             <w:r>
               <w:rPr>
                 <w:rStyle w:val="Hyperlink"/>
@@ -4024,7 +3988,7 @@
                 <w:noProof/>
                 <w:webHidden/>
               </w:rPr>
-              <w:instrText xml:space="preserve"> PAGEREF _Toc138168683 \h </w:instrText>
+              <w:instrText xml:space="preserve"> PAGEREF _Toc138178850 \h </w:instrText>
             </w:r>
             <w:r>
               <w:rPr>
@@ -4058,15 +4022,12 @@
         <w:p>
           <w:pPr>
             <w:pStyle w:val="TOC4"/>
-            <w:tabs>
-              <w:tab w:val="right" w:leader="dot" w:pos="8630"/>
-            </w:tabs>
             <w:rPr>
               <w:noProof/>
               <w:sz w:val="22"/>
             </w:rPr>
           </w:pPr>
-          <w:hyperlink w:anchor="_Toc138168684" w:history="1">
+          <w:hyperlink w:anchor="_Toc138178851" w:history="1">
             <w:r>
               <w:rPr>
                 <w:rStyle w:val="Hyperlink"/>
@@ -4093,7 +4054,7 @@
                 <w:noProof/>
                 <w:webHidden/>
               </w:rPr>
-              <w:instrText xml:space="preserve"> PAGEREF _Toc138168684 \h </w:instrText>
+              <w:instrText xml:space="preserve"> PAGEREF _Toc138178851 \h </w:instrText>
             </w:r>
             <w:r>
               <w:rPr>
@@ -4136,7 +4097,7 @@
               <w:sz w:val="22"/>
             </w:rPr>
           </w:pPr>
-          <w:hyperlink w:anchor="_Toc138168685" w:history="1">
+          <w:hyperlink w:anchor="_Toc138178852" w:history="1">
             <w:r>
               <w:rPr>
                 <w:rStyle w:val="Hyperlink"/>
@@ -4163,7 +4124,7 @@
                 <w:noProof/>
                 <w:webHidden/>
               </w:rPr>
-              <w:instrText xml:space="preserve"> PAGEREF _Toc138168685 \h </w:instrText>
+              <w:instrText xml:space="preserve"> PAGEREF _Toc138178852 \h </w:instrText>
             </w:r>
             <w:r>
               <w:rPr>
@@ -4206,7 +4167,7 @@
               <w:sz w:val="22"/>
             </w:rPr>
           </w:pPr>
-          <w:hyperlink w:anchor="_Toc138168686" w:history="1">
+          <w:hyperlink w:anchor="_Toc138178853" w:history="1">
             <w:r>
               <w:rPr>
                 <w:rStyle w:val="Hyperlink"/>
@@ -4233,7 +4194,7 @@
                 <w:noProof/>
                 <w:webHidden/>
               </w:rPr>
-              <w:instrText xml:space="preserve"> PAGEREF _Toc138168686 \h </w:instrText>
+              <w:instrText xml:space="preserve"> PAGEREF _Toc138178853 \h </w:instrText>
             </w:r>
             <w:r>
               <w:rPr>
@@ -4266,16 +4227,13 @@
         </w:p>
         <w:p>
           <w:pPr>
-            <w:pStyle w:val="TOC4"/>
-            <w:tabs>
-              <w:tab w:val="right" w:leader="dot" w:pos="8630"/>
-            </w:tabs>
+            <w:pStyle w:val="TOC5"/>
             <w:rPr>
               <w:noProof/>
               <w:sz w:val="22"/>
             </w:rPr>
           </w:pPr>
-          <w:hyperlink w:anchor="_Toc138168687" w:history="1">
+          <w:hyperlink w:anchor="_Toc138178854" w:history="1">
             <w:r>
               <w:rPr>
                 <w:rStyle w:val="Hyperlink"/>
@@ -4302,7 +4260,7 @@
                 <w:noProof/>
                 <w:webHidden/>
               </w:rPr>
-              <w:instrText xml:space="preserve"> PAGEREF _Toc138168687 \h </w:instrText>
+              <w:instrText xml:space="preserve"> PAGEREF _Toc138178854 \h </w:instrText>
             </w:r>
             <w:r>
               <w:rPr>
@@ -4335,16 +4293,13 @@
         </w:p>
         <w:p>
           <w:pPr>
-            <w:pStyle w:val="TOC4"/>
-            <w:tabs>
-              <w:tab w:val="right" w:leader="dot" w:pos="8630"/>
-            </w:tabs>
+            <w:pStyle w:val="TOC5"/>
             <w:rPr>
               <w:noProof/>
               <w:sz w:val="22"/>
             </w:rPr>
           </w:pPr>
-          <w:hyperlink w:anchor="_Toc138168688" w:history="1">
+          <w:hyperlink w:anchor="_Toc138178855" w:history="1">
             <w:r>
               <w:rPr>
                 <w:rStyle w:val="Hyperlink"/>
@@ -4371,7 +4326,7 @@
                 <w:noProof/>
                 <w:webHidden/>
               </w:rPr>
-              <w:instrText xml:space="preserve"> PAGEREF _Toc138168688 \h </w:instrText>
+              <w:instrText xml:space="preserve"> PAGEREF _Toc138178855 \h </w:instrText>
             </w:r>
             <w:r>
               <w:rPr>
@@ -4404,16 +4359,13 @@
         </w:p>
         <w:p>
           <w:pPr>
-            <w:pStyle w:val="TOC4"/>
-            <w:tabs>
-              <w:tab w:val="right" w:leader="dot" w:pos="8630"/>
-            </w:tabs>
+            <w:pStyle w:val="TOC5"/>
             <w:rPr>
               <w:noProof/>
               <w:sz w:val="22"/>
             </w:rPr>
           </w:pPr>
-          <w:hyperlink w:anchor="_Toc138168689" w:history="1">
+          <w:hyperlink w:anchor="_Toc138178856" w:history="1">
             <w:r>
               <w:rPr>
                 <w:rStyle w:val="Hyperlink"/>
@@ -4440,7 +4392,7 @@
                 <w:noProof/>
                 <w:webHidden/>
               </w:rPr>
-              <w:instrText xml:space="preserve"> PAGEREF _Toc138168689 \h </w:instrText>
+              <w:instrText xml:space="preserve"> PAGEREF _Toc138178856 \h </w:instrText>
             </w:r>
             <w:r>
               <w:rPr>
@@ -4473,16 +4425,13 @@
         </w:p>
         <w:p>
           <w:pPr>
-            <w:pStyle w:val="TOC4"/>
-            <w:tabs>
-              <w:tab w:val="right" w:leader="dot" w:pos="8630"/>
-            </w:tabs>
+            <w:pStyle w:val="TOC5"/>
             <w:rPr>
               <w:noProof/>
               <w:sz w:val="22"/>
             </w:rPr>
           </w:pPr>
-          <w:hyperlink w:anchor="_Toc138168690" w:history="1">
+          <w:hyperlink w:anchor="_Toc138178857" w:history="1">
             <w:r>
               <w:rPr>
                 <w:rStyle w:val="Hyperlink"/>
@@ -4509,7 +4458,7 @@
                 <w:noProof/>
                 <w:webHidden/>
               </w:rPr>
-              <w:instrText xml:space="preserve"> PAGEREF _Toc138168690 \h </w:instrText>
+              <w:instrText xml:space="preserve"> PAGEREF _Toc138178857 \h </w:instrText>
             </w:r>
             <w:r>
               <w:rPr>
@@ -4542,16 +4491,13 @@
         </w:p>
         <w:p>
           <w:pPr>
-            <w:pStyle w:val="TOC4"/>
-            <w:tabs>
-              <w:tab w:val="right" w:leader="dot" w:pos="8630"/>
-            </w:tabs>
+            <w:pStyle w:val="TOC5"/>
             <w:rPr>
               <w:noProof/>
               <w:sz w:val="22"/>
             </w:rPr>
           </w:pPr>
-          <w:hyperlink w:anchor="_Toc138168691" w:history="1">
+          <w:hyperlink w:anchor="_Toc138178858" w:history="1">
             <w:r>
               <w:rPr>
                 <w:rStyle w:val="Hyperlink"/>
@@ -4578,7 +4524,7 @@
                 <w:noProof/>
                 <w:webHidden/>
               </w:rPr>
-              <w:instrText xml:space="preserve"> PAGEREF _Toc138168691 \h </w:instrText>
+              <w:instrText xml:space="preserve"> PAGEREF _Toc138178858 \h </w:instrText>
             </w:r>
             <w:r>
               <w:rPr>
@@ -4611,16 +4557,13 @@
         </w:p>
         <w:p>
           <w:pPr>
-            <w:pStyle w:val="TOC4"/>
-            <w:tabs>
-              <w:tab w:val="right" w:leader="dot" w:pos="8630"/>
-            </w:tabs>
+            <w:pStyle w:val="TOC5"/>
             <w:rPr>
               <w:noProof/>
               <w:sz w:val="22"/>
             </w:rPr>
           </w:pPr>
-          <w:hyperlink w:anchor="_Toc138168692" w:history="1">
+          <w:hyperlink w:anchor="_Toc138178859" w:history="1">
             <w:r>
               <w:rPr>
                 <w:rStyle w:val="Hyperlink"/>
@@ -4647,7 +4590,7 @@
                 <w:noProof/>
                 <w:webHidden/>
               </w:rPr>
-              <w:instrText xml:space="preserve"> PAGEREF _Toc138168692 \h </w:instrText>
+              <w:instrText xml:space="preserve"> PAGEREF _Toc138178859 \h </w:instrText>
             </w:r>
             <w:r>
               <w:rPr>
@@ -4680,16 +4623,13 @@
         </w:p>
         <w:p>
           <w:pPr>
-            <w:pStyle w:val="TOC4"/>
-            <w:tabs>
-              <w:tab w:val="right" w:leader="dot" w:pos="8630"/>
-            </w:tabs>
+            <w:pStyle w:val="TOC5"/>
             <w:rPr>
               <w:noProof/>
               <w:sz w:val="22"/>
             </w:rPr>
           </w:pPr>
-          <w:hyperlink w:anchor="_Toc138168693" w:history="1">
+          <w:hyperlink w:anchor="_Toc138178860" w:history="1">
             <w:r>
               <w:rPr>
                 <w:rStyle w:val="Hyperlink"/>
@@ -4716,7 +4656,7 @@
                 <w:noProof/>
                 <w:webHidden/>
               </w:rPr>
-              <w:instrText xml:space="preserve"> PAGEREF _Toc138168693 \h </w:instrText>
+              <w:instrText xml:space="preserve"> PAGEREF _Toc138178860 \h </w:instrText>
             </w:r>
             <w:r>
               <w:rPr>
@@ -4749,16 +4689,13 @@
         </w:p>
         <w:p>
           <w:pPr>
-            <w:pStyle w:val="TOC4"/>
-            <w:tabs>
-              <w:tab w:val="right" w:leader="dot" w:pos="8630"/>
-            </w:tabs>
+            <w:pStyle w:val="TOC5"/>
             <w:rPr>
               <w:noProof/>
               <w:sz w:val="22"/>
             </w:rPr>
           </w:pPr>
-          <w:hyperlink w:anchor="_Toc138168694" w:history="1">
+          <w:hyperlink w:anchor="_Toc138178861" w:history="1">
             <w:r>
               <w:rPr>
                 <w:rStyle w:val="Hyperlink"/>
@@ -4785,7 +4722,7 @@
                 <w:noProof/>
                 <w:webHidden/>
               </w:rPr>
-              <w:instrText xml:space="preserve"> PAGEREF _Toc138168694 \h </w:instrText>
+              <w:instrText xml:space="preserve"> PAGEREF _Toc138178861 \h </w:instrText>
             </w:r>
             <w:r>
               <w:rPr>
@@ -4828,7 +4765,7 @@
               <w:sz w:val="22"/>
             </w:rPr>
           </w:pPr>
-          <w:hyperlink w:anchor="_Toc138168695" w:history="1">
+          <w:hyperlink w:anchor="_Toc138178862" w:history="1">
             <w:r>
               <w:rPr>
                 <w:rStyle w:val="Hyperlink"/>
@@ -4855,7 +4792,7 @@
                 <w:noProof/>
                 <w:webHidden/>
               </w:rPr>
-              <w:instrText xml:space="preserve"> PAGEREF _Toc138168695 \h </w:instrText>
+              <w:instrText xml:space="preserve"> PAGEREF _Toc138178862 \h </w:instrText>
             </w:r>
             <w:r>
               <w:rPr>
@@ -4910,7 +4847,7 @@
       <w:pPr>
         <w:pStyle w:val="Heading1Non-Chapter"/>
       </w:pPr>
-      <w:bookmarkStart w:id="3" w:name="_Toc138168652"/>
+      <w:bookmarkStart w:id="3" w:name="_Toc138178819"/>
       <w:r>
         <w:lastRenderedPageBreak/>
         <w:t>LIST OF TABLES</w:t>
@@ -5025,7 +4962,7 @@
       <w:pPr>
         <w:pStyle w:val="Heading1Non-Chapter"/>
       </w:pPr>
-      <w:bookmarkStart w:id="4" w:name="_Toc138168653"/>
+      <w:bookmarkStart w:id="4" w:name="_Toc138178820"/>
       <w:r>
         <w:lastRenderedPageBreak/>
         <w:t>LIST OF FIGURES</w:t>
@@ -5140,7 +5077,7 @@
       <w:pPr>
         <w:pStyle w:val="Heading1Non-Chapter"/>
       </w:pPr>
-      <w:bookmarkStart w:id="5" w:name="_Toc138168654"/>
+      <w:bookmarkStart w:id="5" w:name="_Toc138178821"/>
       <w:r>
         <w:lastRenderedPageBreak/>
         <w:t>ABSTRACT</w:t>
@@ -5202,7 +5139,7 @@
       <w:bookmarkStart w:id="6" w:name="_Ref138159720"/>
       <w:bookmarkStart w:id="7" w:name="_Ref138159735"/>
       <w:bookmarkStart w:id="8" w:name="_Ref138159740"/>
-      <w:bookmarkStart w:id="9" w:name="_Toc138168655"/>
+      <w:bookmarkStart w:id="9" w:name="_Toc138178822"/>
       <w:r>
         <w:lastRenderedPageBreak/>
         <w:t>Chapter</w:t>
@@ -5219,7 +5156,7 @@
       <w:pPr>
         <w:pStyle w:val="Heading2ChapterTitle"/>
       </w:pPr>
-      <w:bookmarkStart w:id="10" w:name="_Toc138168656"/>
+      <w:bookmarkStart w:id="10" w:name="_Toc138178823"/>
       <w:r>
         <w:t>INTRODUCTION</w:t>
       </w:r>
@@ -5245,7 +5182,7 @@
       <w:pPr>
         <w:pStyle w:val="Heading2"/>
       </w:pPr>
-      <w:bookmarkStart w:id="11" w:name="_Toc138168657"/>
+      <w:bookmarkStart w:id="11" w:name="_Toc138178824"/>
       <w:r>
         <w:t>Objectives of the Project</w:t>
       </w:r>
@@ -5313,7 +5250,7 @@
       <w:pPr>
         <w:pStyle w:val="Heading2"/>
       </w:pPr>
-      <w:bookmarkStart w:id="12" w:name="_Toc138168658"/>
+      <w:bookmarkStart w:id="12" w:name="_Toc138178825"/>
       <w:r>
         <w:t>Scope and Delimitations of the Project</w:t>
       </w:r>
@@ -5348,7 +5285,7 @@
       <w:pPr>
         <w:pStyle w:val="Heading2"/>
       </w:pPr>
-      <w:bookmarkStart w:id="13" w:name="_Toc138168659"/>
+      <w:bookmarkStart w:id="13" w:name="_Toc138178826"/>
       <w:r>
         <w:t>Significance of the Project</w:t>
       </w:r>
@@ -5402,7 +5339,7 @@
       <w:pPr>
         <w:pStyle w:val="Heading1"/>
       </w:pPr>
-      <w:bookmarkStart w:id="14" w:name="_Toc138168660"/>
+      <w:bookmarkStart w:id="14" w:name="_Toc138178827"/>
       <w:r>
         <w:lastRenderedPageBreak/>
         <w:t>Chapter II</w:t>
@@ -5413,7 +5350,7 @@
       <w:pPr>
         <w:pStyle w:val="Heading2ChapterTitle"/>
       </w:pPr>
-      <w:bookmarkStart w:id="15" w:name="_Toc138168661"/>
+      <w:bookmarkStart w:id="15" w:name="_Toc138178828"/>
       <w:r>
         <w:t>THEORETICAL FRAMEWORK</w:t>
       </w:r>
@@ -5423,7 +5360,7 @@
       <w:pPr>
         <w:pStyle w:val="Heading2"/>
       </w:pPr>
-      <w:bookmarkStart w:id="16" w:name="_Toc138168662"/>
+      <w:bookmarkStart w:id="16" w:name="_Toc138178829"/>
       <w:r>
         <w:t>Review of Related Literature</w:t>
       </w:r>
@@ -5627,7 +5564,7 @@
           <w:numId w:val="0"/>
         </w:numPr>
       </w:pPr>
-      <w:bookmarkStart w:id="18" w:name="_Toc138168663"/>
+      <w:bookmarkStart w:id="18" w:name="_Toc138178830"/>
       <w:r>
         <w:t>Concept</w:t>
       </w:r>
@@ -5829,7 +5766,7 @@
       <w:pPr>
         <w:pStyle w:val="Heading2"/>
       </w:pPr>
-      <w:bookmarkStart w:id="20" w:name="_Toc138168664"/>
+      <w:bookmarkStart w:id="20" w:name="_Toc138178831"/>
       <w:r>
         <w:t>Definition of Terms</w:t>
       </w:r>
@@ -5892,7 +5829,7 @@
       <w:pPr>
         <w:pStyle w:val="Heading1"/>
       </w:pPr>
-      <w:bookmarkStart w:id="21" w:name="_Toc138168665"/>
+      <w:bookmarkStart w:id="21" w:name="_Toc138178832"/>
       <w:r>
         <w:lastRenderedPageBreak/>
         <w:t>Chapter III</w:t>
@@ -5903,7 +5840,7 @@
       <w:pPr>
         <w:pStyle w:val="Heading2ChapterTitle"/>
       </w:pPr>
-      <w:bookmarkStart w:id="22" w:name="_Toc138168666"/>
+      <w:bookmarkStart w:id="22" w:name="_Toc138178833"/>
       <w:r>
         <w:t>OPERATIONAL FRAMEWORK</w:t>
       </w:r>
@@ -5913,7 +5850,7 @@
       <w:pPr>
         <w:pStyle w:val="Heading2"/>
       </w:pPr>
-      <w:bookmarkStart w:id="23" w:name="_Toc138168667"/>
+      <w:bookmarkStart w:id="23" w:name="_Toc138178834"/>
       <w:r>
         <w:t>Materials</w:t>
       </w:r>
@@ -5923,7 +5860,7 @@
       <w:pPr>
         <w:pStyle w:val="Heading3"/>
       </w:pPr>
-      <w:bookmarkStart w:id="24" w:name="_Toc138168668"/>
+      <w:bookmarkStart w:id="24" w:name="_Toc138178835"/>
       <w:r>
         <w:t>Software</w:t>
       </w:r>
@@ -5944,7 +5881,7 @@
       <w:pPr>
         <w:pStyle w:val="Heading3"/>
       </w:pPr>
-      <w:bookmarkStart w:id="25" w:name="_Toc138168669"/>
+      <w:bookmarkStart w:id="25" w:name="_Toc138178836"/>
       <w:r>
         <w:t>Hardware</w:t>
       </w:r>
@@ -5965,7 +5902,7 @@
       <w:pPr>
         <w:pStyle w:val="Heading3"/>
       </w:pPr>
-      <w:bookmarkStart w:id="26" w:name="_Toc138168670"/>
+      <w:bookmarkStart w:id="26" w:name="_Toc138178837"/>
       <w:r>
         <w:t>Data</w:t>
       </w:r>
@@ -5986,7 +5923,7 @@
       <w:pPr>
         <w:pStyle w:val="Heading3"/>
       </w:pPr>
-      <w:bookmarkStart w:id="27" w:name="_Toc138168671"/>
+      <w:bookmarkStart w:id="27" w:name="_Toc138178838"/>
       <w:r>
         <w:t>Systems Environment</w:t>
       </w:r>
@@ -6011,7 +5948,7 @@
       <w:pPr>
         <w:pStyle w:val="Heading2"/>
       </w:pPr>
-      <w:bookmarkStart w:id="28" w:name="_Toc138168672"/>
+      <w:bookmarkStart w:id="28" w:name="_Toc138178839"/>
       <w:r>
         <w:t>Methods</w:t>
       </w:r>
@@ -6021,7 +5958,7 @@
       <w:pPr>
         <w:pStyle w:val="Heading3"/>
       </w:pPr>
-      <w:bookmarkStart w:id="29" w:name="_Toc138168673"/>
+      <w:bookmarkStart w:id="29" w:name="_Toc138178840"/>
       <w:r>
         <w:t>SLDC Model</w:t>
       </w:r>
@@ -6042,7 +5979,7 @@
       <w:pPr>
         <w:pStyle w:val="Heading3"/>
       </w:pPr>
-      <w:bookmarkStart w:id="30" w:name="_Toc138168674"/>
+      <w:bookmarkStart w:id="30" w:name="_Toc138178841"/>
       <w:r>
         <w:t>[</w:t>
       </w:r>
@@ -6069,7 +6006,7 @@
       <w:pPr>
         <w:pStyle w:val="Heading3"/>
       </w:pPr>
-      <w:bookmarkStart w:id="31" w:name="_Toc138168675"/>
+      <w:bookmarkStart w:id="31" w:name="_Toc138178842"/>
       <w:r>
         <w:t>Evaluation</w:t>
       </w:r>
@@ -6104,7 +6041,7 @@
       <w:pPr>
         <w:pStyle w:val="Heading1"/>
       </w:pPr>
-      <w:bookmarkStart w:id="32" w:name="_Toc138168676"/>
+      <w:bookmarkStart w:id="32" w:name="_Toc138178843"/>
       <w:r>
         <w:lastRenderedPageBreak/>
         <w:t>Chapter IV</w:t>
@@ -6115,7 +6052,7 @@
       <w:pPr>
         <w:pStyle w:val="Heading2ChapterTitle"/>
       </w:pPr>
-      <w:bookmarkStart w:id="33" w:name="_Toc138168677"/>
+      <w:bookmarkStart w:id="33" w:name="_Toc138178844"/>
       <w:r>
         <w:t>RESULTS AND DISCUSSIONS</w:t>
       </w:r>
@@ -6125,7 +6062,7 @@
       <w:pPr>
         <w:pStyle w:val="Heading2"/>
       </w:pPr>
-      <w:bookmarkStart w:id="34" w:name="_Toc138168678"/>
+      <w:bookmarkStart w:id="34" w:name="_Toc138178845"/>
       <w:r>
         <w:t>[</w:t>
       </w:r>
@@ -6152,7 +6089,7 @@
       <w:pPr>
         <w:pStyle w:val="Heading2"/>
       </w:pPr>
-      <w:bookmarkStart w:id="35" w:name="_Toc138168679"/>
+      <w:bookmarkStart w:id="35" w:name="_Toc138178846"/>
       <w:r>
         <w:t>[</w:t>
       </w:r>
@@ -6200,7 +6137,7 @@
       <w:pPr>
         <w:pStyle w:val="Heading1"/>
       </w:pPr>
-      <w:bookmarkStart w:id="36" w:name="_Toc138168680"/>
+      <w:bookmarkStart w:id="36" w:name="_Toc138178847"/>
       <w:r>
         <w:lastRenderedPageBreak/>
         <w:t>Chapter V</w:t>
@@ -6211,7 +6148,7 @@
       <w:pPr>
         <w:pStyle w:val="Heading2ChapterTitle"/>
       </w:pPr>
-      <w:bookmarkStart w:id="37" w:name="_Toc138168681"/>
+      <w:bookmarkStart w:id="37" w:name="_Toc138178848"/>
       <w:r>
         <w:t>SUMMARY, CONCLUSIONS, AND RECOMMENDATIONS</w:t>
       </w:r>
@@ -6221,7 +6158,7 @@
       <w:pPr>
         <w:pStyle w:val="Heading2"/>
       </w:pPr>
-      <w:bookmarkStart w:id="38" w:name="_Toc138168682"/>
+      <w:bookmarkStart w:id="38" w:name="_Toc138178849"/>
       <w:r>
         <w:t>Summary</w:t>
       </w:r>
@@ -6242,7 +6179,7 @@
       <w:pPr>
         <w:pStyle w:val="Heading2"/>
       </w:pPr>
-      <w:bookmarkStart w:id="39" w:name="_Toc138168683"/>
+      <w:bookmarkStart w:id="39" w:name="_Toc138178850"/>
       <w:r>
         <w:t>Conclusions</w:t>
       </w:r>
@@ -6265,7 +6202,7 @@
       <w:pPr>
         <w:pStyle w:val="Heading2"/>
       </w:pPr>
-      <w:bookmarkStart w:id="40" w:name="_Toc138168684"/>
+      <w:bookmarkStart w:id="40" w:name="_Toc138178851"/>
       <w:r>
         <w:t>Recommendations</w:t>
       </w:r>
@@ -6311,7 +6248,7 @@
       <w:pPr>
         <w:pStyle w:val="Heading1Non-Chapter"/>
       </w:pPr>
-      <w:bookmarkStart w:id="41" w:name="_Toc138168685"/>
+      <w:bookmarkStart w:id="41" w:name="_Toc138178852"/>
       <w:r>
         <w:lastRenderedPageBreak/>
         <w:t>REFERENCES</w:t>
@@ -6383,7 +6320,7 @@
       <w:pPr>
         <w:pStyle w:val="Heading1Non-Chapter"/>
       </w:pPr>
-      <w:bookmarkStart w:id="42" w:name="_Toc138168686"/>
+      <w:bookmarkStart w:id="42" w:name="_Toc138178853"/>
       <w:r>
         <w:lastRenderedPageBreak/>
         <w:t>APPENDICES</w:t>
@@ -6392,9 +6329,9 @@
     </w:p>
     <w:p>
       <w:pPr>
-        <w:pStyle w:val="Heading2"/>
-      </w:pPr>
-      <w:bookmarkStart w:id="43" w:name="_Toc138168687"/>
+        <w:pStyle w:val="Heading2Appendix"/>
+      </w:pPr>
+      <w:bookmarkStart w:id="43" w:name="_Toc138178854"/>
       <w:r>
         <w:t>Letter Request to Client</w:t>
       </w:r>
@@ -6402,9 +6339,9 @@
     </w:p>
     <w:p>
       <w:pPr>
-        <w:pStyle w:val="Heading2"/>
-      </w:pPr>
-      <w:bookmarkStart w:id="44" w:name="_Toc138168688"/>
+        <w:pStyle w:val="Heading2Appendix"/>
+      </w:pPr>
+      <w:bookmarkStart w:id="44" w:name="_Toc138178855"/>
       <w:r>
         <w:t>Relevant Source Codes</w:t>
       </w:r>
@@ -6412,9 +6349,9 @@
     </w:p>
     <w:p>
       <w:pPr>
-        <w:pStyle w:val="Heading2"/>
-      </w:pPr>
-      <w:bookmarkStart w:id="45" w:name="_Toc138168689"/>
+        <w:pStyle w:val="Heading2Appendix"/>
+      </w:pPr>
+      <w:bookmarkStart w:id="45" w:name="_Toc138178856"/>
       <w:r>
         <w:t>Evaluation Tool</w:t>
       </w:r>
@@ -6422,9 +6359,9 @@
     </w:p>
     <w:p>
       <w:pPr>
-        <w:pStyle w:val="Heading2"/>
-      </w:pPr>
-      <w:bookmarkStart w:id="46" w:name="_Toc138168690"/>
+        <w:pStyle w:val="Heading2Appendix"/>
+      </w:pPr>
+      <w:bookmarkStart w:id="46" w:name="_Toc138178857"/>
       <w:r>
         <w:t>Sample Input/Output/Reports</w:t>
       </w:r>
@@ -6432,9 +6369,9 @@
     </w:p>
     <w:p>
       <w:pPr>
-        <w:pStyle w:val="Heading2"/>
-      </w:pPr>
-      <w:bookmarkStart w:id="47" w:name="_Toc138168691"/>
+        <w:pStyle w:val="Heading2Appendix"/>
+      </w:pPr>
+      <w:bookmarkStart w:id="47" w:name="_Toc138178858"/>
       <w:r>
         <w:t>User’s Guide/Manual</w:t>
       </w:r>
@@ -6442,9 +6379,9 @@
     </w:p>
     <w:p>
       <w:pPr>
-        <w:pStyle w:val="Heading2"/>
-      </w:pPr>
-      <w:bookmarkStart w:id="48" w:name="_Toc138168692"/>
+        <w:pStyle w:val="Heading2Appendix"/>
+      </w:pPr>
+      <w:bookmarkStart w:id="48" w:name="_Toc138178859"/>
       <w:r>
         <w:t>[</w:t>
       </w:r>
@@ -6458,9 +6395,9 @@
     </w:p>
     <w:p>
       <w:pPr>
-        <w:pStyle w:val="Heading2"/>
-      </w:pPr>
-      <w:bookmarkStart w:id="49" w:name="_Toc138168693"/>
+        <w:pStyle w:val="Heading2Appendix"/>
+      </w:pPr>
+      <w:bookmarkStart w:id="49" w:name="_Toc138178860"/>
       <w:r>
         <w:t>Acceptance Sheet</w:t>
       </w:r>
@@ -6468,9 +6405,9 @@
     </w:p>
     <w:p>
       <w:pPr>
-        <w:pStyle w:val="Heading2"/>
-      </w:pPr>
-      <w:bookmarkStart w:id="50" w:name="_Toc138168694"/>
+        <w:pStyle w:val="Heading2Appendix"/>
+      </w:pPr>
+      <w:bookmarkStart w:id="50" w:name="_Toc138178861"/>
       <w:r>
         <w:t>20% Plagiarism in Grammarly</w:t>
       </w:r>
@@ -6492,7 +6429,7 @@
       <w:pPr>
         <w:pStyle w:val="Heading1Non-Chapter"/>
       </w:pPr>
-      <w:bookmarkStart w:id="51" w:name="_Toc138168695"/>
+      <w:bookmarkStart w:id="51" w:name="_Toc138178862"/>
       <w:r>
         <w:lastRenderedPageBreak/>
         <w:t>CURRICULUM VITAE</w:t>
@@ -6695,16 +6632,17 @@
 <file path=word/numbering.xml><?xml version="1.0" encoding="utf-8"?>
 <w:numbering xmlns:wpc="http://schemas.microsoft.com/office/word/2010/wordprocessingCanvas" xmlns:cx="http://schemas.microsoft.com/office/drawing/2014/chartex" xmlns:cx1="http://schemas.microsoft.com/office/drawing/2015/9/8/chartex" xmlns:cx2="http://schemas.microsoft.com/office/drawing/2015/10/21/chartex" xmlns:cx3="http://schemas.microsoft.com/office/drawing/2016/5/9/chartex" xmlns:cx4="http://schemas.microsoft.com/office/drawing/2016/5/10/chartex" xmlns:cx5="http://schemas.microsoft.com/office/drawing/2016/5/11/chartex" xmlns:cx6="http://schemas.microsoft.com/office/drawing/2016/5/12/chartex" xmlns:cx7="http://schemas.microsoft.com/office/drawing/2016/5/13/chartex" xmlns:cx8="http://schemas.microsoft.com/office/drawing/2016/5/14/chartex" xmlns:mc="http://schemas.openxmlformats.org/markup-compatibility/2006" xmlns:aink="http://schemas.microsoft.com/office/drawing/2016/ink" xmlns:am3d="http://schemas.microsoft.com/office/drawing/2017/model3d" xmlns:o="urn:schemas-microsoft-com:office:office" xmlns:r="http://schemas.openxmlformats.org/officeDocument/2006/relationships" xmlns:m="http://schemas.openxmlformats.org/officeDocument/2006/math" xmlns:v="urn:schemas-microsoft-com:vml" xmlns:wp14="http://schemas.microsoft.com/office/word/2010/wordprocessingDrawing" xmlns:wp="http://schemas.openxmlformats.org/drawingml/2006/wordprocessingDrawing" xmlns:w10="urn:schemas-microsoft-com:office:word" xmlns:w="http://schemas.openxmlformats.org/wordprocessingml/2006/main" xmlns:w14="http://schemas.microsoft.com/office/word/2010/wordml" xmlns:w15="http://schemas.microsoft.com/office/word/2012/wordml" xmlns:w16cex="http://schemas.microsoft.com/office/word/2018/wordml/cex" xmlns:w16cid="http://schemas.microsoft.com/office/word/2016/wordml/cid" xmlns:w16="http://schemas.microsoft.com/office/word/2018/wordml" xmlns:w16sdtdh="http://schemas.microsoft.com/office/word/2020/wordml/sdtdatahash" xmlns:w16se="http://schemas.microsoft.com/office/word/2015/wordml/symex" xmlns:wpg="http://schemas.microsoft.com/office/word/2010/wordprocessingGroup" xmlns:wpi="http://schemas.microsoft.com/office/word/2010/wordprocessingInk" xmlns:wne="http://schemas.microsoft.com/office/word/2006/wordml" xmlns:wps="http://schemas.microsoft.com/office/word/2010/wordprocessingShape" mc:Ignorable="w14 w15 w16se w16cid w16 w16cex w16sdtdh wp14">
   <w:abstractNum w:abstractNumId="0" w15:restartNumberingAfterBreak="0">
-    <w:nsid w:val="199D53E9"/>
+    <w:nsid w:val="0B90381D"/>
     <w:multiLevelType w:val="hybridMultilevel"/>
-    <w:tmpl w:val="E3BAF3B6"/>
-    <w:lvl w:ilvl="0" w:tplc="04090015">
+    <w:tmpl w:val="F7A08136"/>
+    <w:lvl w:ilvl="0" w:tplc="9B06B286">
       <w:start w:val="1"/>
       <w:numFmt w:val="upperLetter"/>
-      <w:lvlText w:val="%1."/>
+      <w:pStyle w:val="TOC5"/>
+      <w:lvlText w:val="%1"/>
       <w:lvlJc w:val="left"/>
       <w:pPr>
-        <w:ind w:left="720" w:hanging="360"/>
+        <w:ind w:left="1166" w:hanging="360"/>
       </w:pPr>
       <w:rPr>
         <w:rFonts w:hint="default"/>
@@ -6784,9 +6722,98 @@
     </w:lvl>
   </w:abstractNum>
   <w:abstractNum w:abstractNumId="1" w15:restartNumberingAfterBreak="0">
+    <w:nsid w:val="199D53E9"/>
+    <w:multiLevelType w:val="hybridMultilevel"/>
+    <w:tmpl w:val="E3BAF3B6"/>
+    <w:lvl w:ilvl="0" w:tplc="04090015">
+      <w:start w:val="1"/>
+      <w:numFmt w:val="upperLetter"/>
+      <w:lvlText w:val="%1."/>
+      <w:lvlJc w:val="left"/>
+      <w:pPr>
+        <w:ind w:left="720" w:hanging="360"/>
+      </w:pPr>
+      <w:rPr>
+        <w:rFonts w:hint="default"/>
+      </w:rPr>
+    </w:lvl>
+    <w:lvl w:ilvl="1" w:tplc="04090019" w:tentative="1">
+      <w:start w:val="1"/>
+      <w:numFmt w:val="lowerLetter"/>
+      <w:lvlText w:val="%2."/>
+      <w:lvlJc w:val="left"/>
+      <w:pPr>
+        <w:ind w:left="1440" w:hanging="360"/>
+      </w:pPr>
+    </w:lvl>
+    <w:lvl w:ilvl="2" w:tplc="0409001B" w:tentative="1">
+      <w:start w:val="1"/>
+      <w:numFmt w:val="lowerRoman"/>
+      <w:lvlText w:val="%3."/>
+      <w:lvlJc w:val="right"/>
+      <w:pPr>
+        <w:ind w:left="2160" w:hanging="180"/>
+      </w:pPr>
+    </w:lvl>
+    <w:lvl w:ilvl="3" w:tplc="0409000F" w:tentative="1">
+      <w:start w:val="1"/>
+      <w:numFmt w:val="decimal"/>
+      <w:lvlText w:val="%4."/>
+      <w:lvlJc w:val="left"/>
+      <w:pPr>
+        <w:ind w:left="2880" w:hanging="360"/>
+      </w:pPr>
+    </w:lvl>
+    <w:lvl w:ilvl="4" w:tplc="04090019" w:tentative="1">
+      <w:start w:val="1"/>
+      <w:numFmt w:val="lowerLetter"/>
+      <w:lvlText w:val="%5."/>
+      <w:lvlJc w:val="left"/>
+      <w:pPr>
+        <w:ind w:left="3600" w:hanging="360"/>
+      </w:pPr>
+    </w:lvl>
+    <w:lvl w:ilvl="5" w:tplc="0409001B" w:tentative="1">
+      <w:start w:val="1"/>
+      <w:numFmt w:val="lowerRoman"/>
+      <w:lvlText w:val="%6."/>
+      <w:lvlJc w:val="right"/>
+      <w:pPr>
+        <w:ind w:left="4320" w:hanging="180"/>
+      </w:pPr>
+    </w:lvl>
+    <w:lvl w:ilvl="6" w:tplc="0409000F" w:tentative="1">
+      <w:start w:val="1"/>
+      <w:numFmt w:val="decimal"/>
+      <w:lvlText w:val="%7."/>
+      <w:lvlJc w:val="left"/>
+      <w:pPr>
+        <w:ind w:left="5040" w:hanging="360"/>
+      </w:pPr>
+    </w:lvl>
+    <w:lvl w:ilvl="7" w:tplc="04090019" w:tentative="1">
+      <w:start w:val="1"/>
+      <w:numFmt w:val="lowerLetter"/>
+      <w:lvlText w:val="%8."/>
+      <w:lvlJc w:val="left"/>
+      <w:pPr>
+        <w:ind w:left="5760" w:hanging="360"/>
+      </w:pPr>
+    </w:lvl>
+    <w:lvl w:ilvl="8" w:tplc="0409001B" w:tentative="1">
+      <w:start w:val="1"/>
+      <w:numFmt w:val="lowerRoman"/>
+      <w:lvlText w:val="%9."/>
+      <w:lvlJc w:val="right"/>
+      <w:pPr>
+        <w:ind w:left="6480" w:hanging="180"/>
+      </w:pPr>
+    </w:lvl>
+  </w:abstractNum>
+  <w:abstractNum w:abstractNumId="2" w15:restartNumberingAfterBreak="0">
     <w:nsid w:val="46F15B64"/>
     <w:multiLevelType w:val="multilevel"/>
-    <w:tmpl w:val="A678DDA6"/>
+    <w:tmpl w:val="5E2899BA"/>
     <w:lvl w:ilvl="0">
       <w:start w:val="1"/>
       <w:numFmt w:val="decimal"/>
@@ -6918,7 +6945,93 @@
       </w:rPr>
     </w:lvl>
   </w:abstractNum>
-  <w:abstractNum w:abstractNumId="2" w15:restartNumberingAfterBreak="0">
+  <w:abstractNum w:abstractNumId="3" w15:restartNumberingAfterBreak="0">
+    <w:nsid w:val="51B55272"/>
+    <w:multiLevelType w:val="multilevel"/>
+    <w:tmpl w:val="0409001D"/>
+    <w:lvl w:ilvl="0">
+      <w:start w:val="1"/>
+      <w:numFmt w:val="decimal"/>
+      <w:lvlText w:val="%1)"/>
+      <w:lvlJc w:val="left"/>
+      <w:pPr>
+        <w:ind w:left="360" w:hanging="360"/>
+      </w:pPr>
+    </w:lvl>
+    <w:lvl w:ilvl="1">
+      <w:start w:val="1"/>
+      <w:numFmt w:val="lowerLetter"/>
+      <w:lvlText w:val="%2)"/>
+      <w:lvlJc w:val="left"/>
+      <w:pPr>
+        <w:ind w:left="720" w:hanging="360"/>
+      </w:pPr>
+    </w:lvl>
+    <w:lvl w:ilvl="2">
+      <w:start w:val="1"/>
+      <w:numFmt w:val="lowerRoman"/>
+      <w:lvlText w:val="%3)"/>
+      <w:lvlJc w:val="left"/>
+      <w:pPr>
+        <w:ind w:left="1080" w:hanging="360"/>
+      </w:pPr>
+    </w:lvl>
+    <w:lvl w:ilvl="3">
+      <w:start w:val="1"/>
+      <w:numFmt w:val="decimal"/>
+      <w:lvlText w:val="(%4)"/>
+      <w:lvlJc w:val="left"/>
+      <w:pPr>
+        <w:ind w:left="1440" w:hanging="360"/>
+      </w:pPr>
+    </w:lvl>
+    <w:lvl w:ilvl="4">
+      <w:start w:val="1"/>
+      <w:numFmt w:val="lowerLetter"/>
+      <w:lvlText w:val="(%5)"/>
+      <w:lvlJc w:val="left"/>
+      <w:pPr>
+        <w:ind w:left="1800" w:hanging="360"/>
+      </w:pPr>
+    </w:lvl>
+    <w:lvl w:ilvl="5">
+      <w:start w:val="1"/>
+      <w:numFmt w:val="lowerRoman"/>
+      <w:lvlText w:val="(%6)"/>
+      <w:lvlJc w:val="left"/>
+      <w:pPr>
+        <w:ind w:left="2160" w:hanging="360"/>
+      </w:pPr>
+    </w:lvl>
+    <w:lvl w:ilvl="6">
+      <w:start w:val="1"/>
+      <w:numFmt w:val="decimal"/>
+      <w:lvlText w:val="%7."/>
+      <w:lvlJc w:val="left"/>
+      <w:pPr>
+        <w:ind w:left="2520" w:hanging="360"/>
+      </w:pPr>
+    </w:lvl>
+    <w:lvl w:ilvl="7">
+      <w:start w:val="1"/>
+      <w:numFmt w:val="lowerLetter"/>
+      <w:lvlText w:val="%8."/>
+      <w:lvlJc w:val="left"/>
+      <w:pPr>
+        <w:ind w:left="2880" w:hanging="360"/>
+      </w:pPr>
+    </w:lvl>
+    <w:lvl w:ilvl="8">
+      <w:start w:val="1"/>
+      <w:numFmt w:val="lowerRoman"/>
+      <w:lvlText w:val="%9."/>
+      <w:lvlJc w:val="left"/>
+      <w:pPr>
+        <w:ind w:left="3240" w:hanging="360"/>
+      </w:pPr>
+    </w:lvl>
+  </w:abstractNum>
+  <w:abstractNum w:abstractNumId="4" w15:restartNumberingAfterBreak="0">
     <w:nsid w:val="541C7E20"/>
     <w:multiLevelType w:val="multilevel"/>
     <w:tmpl w:val="96AA9A08"/>
@@ -7011,7 +7124,7 @@
       </w:pPr>
     </w:lvl>
   </w:abstractNum>
-  <w:abstractNum w:abstractNumId="3" w15:restartNumberingAfterBreak="0">
+  <w:abstractNum w:abstractNumId="5" w15:restartNumberingAfterBreak="0">
     <w:nsid w:val="62551B56"/>
     <w:multiLevelType w:val="multilevel"/>
     <w:tmpl w:val="CE8A213C"/>
@@ -7104,7 +7217,7 @@
       </w:pPr>
     </w:lvl>
   </w:abstractNum>
-  <w:abstractNum w:abstractNumId="4" w15:restartNumberingAfterBreak="0">
+  <w:abstractNum w:abstractNumId="6" w15:restartNumberingAfterBreak="0">
     <w:nsid w:val="63771C9E"/>
     <w:multiLevelType w:val="hybridMultilevel"/>
     <w:tmpl w:val="58C04208"/>
@@ -7194,19 +7307,25 @@
     </w:lvl>
   </w:abstractNum>
   <w:num w:numId="1">
-    <w:abstractNumId w:val="0"/>
+    <w:abstractNumId w:val="1"/>
   </w:num>
   <w:num w:numId="2">
+    <w:abstractNumId w:val="4"/>
+  </w:num>
+  <w:num w:numId="3">
     <w:abstractNumId w:val="2"/>
   </w:num>
-  <w:num w:numId="3">
-    <w:abstractNumId w:val="1"/>
+  <w:num w:numId="4">
+    <w:abstractNumId w:val="5"/>
   </w:num>
-  <w:num w:numId="4">
+  <w:num w:numId="5">
+    <w:abstractNumId w:val="6"/>
+  </w:num>
+  <w:num w:numId="6">
     <w:abstractNumId w:val="3"/>
   </w:num>
-  <w:num w:numId="5">
-    <w:abstractNumId w:val="4"/>
+  <w:num w:numId="7">
+    <w:abstractNumId w:val="0"/>
   </w:num>
 </w:numbering>
 </file>
@@ -8149,8 +8268,11 @@
     <w:autoRedefine/>
     <w:uiPriority w:val="39"/>
     <w:unhideWhenUsed/>
-    <w:rsid w:val="00493B98"/>
+    <w:rsid w:val="009C3EBA"/>
     <w:pPr>
+      <w:tabs>
+        <w:tab w:val="right" w:leader="dot" w:pos="8630"/>
+      </w:tabs>
       <w:ind w:left="216"/>
     </w:pPr>
   </w:style>
@@ -8161,9 +8283,15 @@
     <w:autoRedefine/>
     <w:uiPriority w:val="39"/>
     <w:unhideWhenUsed/>
-    <w:rsid w:val="00493B98"/>
+    <w:rsid w:val="0067747C"/>
     <w:pPr>
-      <w:ind w:left="446"/>
+      <w:numPr>
+        <w:numId w:val="7"/>
+      </w:numPr>
+      <w:tabs>
+        <w:tab w:val="right" w:leader="dot" w:pos="8630"/>
+      </w:tabs>
+      <w:ind w:left="1080"/>
     </w:pPr>
   </w:style>
   <w:style w:type="paragraph" w:styleId="Header">
@@ -8323,6 +8451,28 @@
       <w:i/>
       <w:iCs/>
     </w:rPr>
+  </w:style>
+  <w:style w:type="paragraph" w:customStyle="1" w:styleId="Heading2Appendix">
+    <w:name w:val="Heading 2 (Appendix)"/>
+    <w:basedOn w:val="Heading2"/>
+    <w:qFormat/>
+    <w:rsid w:val="00A1470F"/>
+    <w:rPr>
+      <w:b w:val="0"/>
+      <w:sz w:val="28"/>
+    </w:rPr>
+  </w:style>
+  <w:style w:type="paragraph" w:styleId="TOC6">
+    <w:name w:val="toc 6"/>
+    <w:basedOn w:val="Normal"/>
+    <w:next w:val="Normal"/>
+    <w:autoRedefine/>
+    <w:uiPriority w:val="39"/>
+    <w:unhideWhenUsed/>
+    <w:rsid w:val="009C3EBA"/>
+    <w:pPr>
+      <w:ind w:left="446"/>
+    </w:pPr>
   </w:style>
 </w:styles>
 </file>

</xml_diff>

<commit_message>
update descriptions for phases
</commit_message>
<xml_diff>
--- a/Manuscript.docx
+++ b/Manuscript.docx
@@ -1728,7 +1728,7 @@
                 <w:noProof/>
                 <w:webHidden/>
               </w:rPr>
-              <w:t>iii</w:t>
+              <w:t>ii</w:t>
             </w:r>
             <w:r>
               <w:rPr>
@@ -1798,7 +1798,7 @@
                 <w:noProof/>
                 <w:webHidden/>
               </w:rPr>
-              <w:t>iv</w:t>
+              <w:t>ii</w:t>
             </w:r>
             <w:r>
               <w:rPr>
@@ -1868,7 +1868,7 @@
                 <w:noProof/>
                 <w:webHidden/>
               </w:rPr>
-              <w:t>vii</w:t>
+              <w:t>ii</w:t>
             </w:r>
             <w:r>
               <w:rPr>
@@ -1938,7 +1938,7 @@
                 <w:noProof/>
                 <w:webHidden/>
               </w:rPr>
-              <w:t>viii</w:t>
+              <w:t>ii</w:t>
             </w:r>
             <w:r>
               <w:rPr>
@@ -2008,7 +2008,7 @@
                 <w:noProof/>
                 <w:webHidden/>
               </w:rPr>
-              <w:t>ix</w:t>
+              <w:t>ii</w:t>
             </w:r>
             <w:r>
               <w:rPr>
@@ -2079,7 +2079,7 @@
                 <w:noProof/>
                 <w:webHidden/>
               </w:rPr>
-              <w:t>1</w:t>
+              <w:t>2</w:t>
             </w:r>
             <w:r>
               <w:rPr>
@@ -2149,7 +2149,7 @@
                 <w:noProof/>
                 <w:webHidden/>
               </w:rPr>
-              <w:t>1</w:t>
+              <w:t>2</w:t>
             </w:r>
             <w:r>
               <w:rPr>
@@ -2281,7 +2281,7 @@
                 <w:noProof/>
                 <w:webHidden/>
               </w:rPr>
-              <w:t>3</w:t>
+              <w:t>2</w:t>
             </w:r>
             <w:r>
               <w:rPr>
@@ -2347,7 +2347,7 @@
                 <w:noProof/>
                 <w:webHidden/>
               </w:rPr>
-              <w:t>3</w:t>
+              <w:t>2</w:t>
             </w:r>
             <w:r>
               <w:rPr>
@@ -2418,7 +2418,7 @@
                 <w:noProof/>
                 <w:webHidden/>
               </w:rPr>
-              <w:t>4</w:t>
+              <w:t>2</w:t>
             </w:r>
             <w:r>
               <w:rPr>
@@ -2488,7 +2488,7 @@
                 <w:noProof/>
                 <w:webHidden/>
               </w:rPr>
-              <w:t>4</w:t>
+              <w:t>2</w:t>
             </w:r>
             <w:r>
               <w:rPr>
@@ -2554,7 +2554,7 @@
                 <w:noProof/>
                 <w:webHidden/>
               </w:rPr>
-              <w:t>4</w:t>
+              <w:t>2</w:t>
             </w:r>
             <w:r>
               <w:rPr>
@@ -2620,7 +2620,7 @@
                 <w:noProof/>
                 <w:webHidden/>
               </w:rPr>
-              <w:t>7</w:t>
+              <w:t>2</w:t>
             </w:r>
             <w:r>
               <w:rPr>
@@ -2686,7 +2686,7 @@
                 <w:noProof/>
                 <w:webHidden/>
               </w:rPr>
-              <w:t>8</w:t>
+              <w:t>2</w:t>
             </w:r>
             <w:r>
               <w:rPr>
@@ -2757,7 +2757,7 @@
                 <w:noProof/>
                 <w:webHidden/>
               </w:rPr>
-              <w:t>9</w:t>
+              <w:t>2</w:t>
             </w:r>
             <w:r>
               <w:rPr>
@@ -2827,7 +2827,7 @@
                 <w:noProof/>
                 <w:webHidden/>
               </w:rPr>
-              <w:t>9</w:t>
+              <w:t>2</w:t>
             </w:r>
             <w:r>
               <w:rPr>
@@ -2893,7 +2893,7 @@
                 <w:noProof/>
                 <w:webHidden/>
               </w:rPr>
-              <w:t>9</w:t>
+              <w:t>2</w:t>
             </w:r>
             <w:r>
               <w:rPr>
@@ -2962,7 +2962,7 @@
                 <w:noProof/>
                 <w:webHidden/>
               </w:rPr>
-              <w:t>9</w:t>
+              <w:t>2</w:t>
             </w:r>
             <w:r>
               <w:rPr>
@@ -3031,7 +3031,7 @@
                 <w:noProof/>
                 <w:webHidden/>
               </w:rPr>
-              <w:t>9</w:t>
+              <w:t>2</w:t>
             </w:r>
             <w:r>
               <w:rPr>
@@ -3100,7 +3100,7 @@
                 <w:noProof/>
                 <w:webHidden/>
               </w:rPr>
-              <w:t>10</w:t>
+              <w:t>2</w:t>
             </w:r>
             <w:r>
               <w:rPr>
@@ -3169,7 +3169,7 @@
                 <w:noProof/>
                 <w:webHidden/>
               </w:rPr>
-              <w:t>11</w:t>
+              <w:t>2</w:t>
             </w:r>
             <w:r>
               <w:rPr>
@@ -3235,7 +3235,7 @@
                 <w:noProof/>
                 <w:webHidden/>
               </w:rPr>
-              <w:t>13</w:t>
+              <w:t>2</w:t>
             </w:r>
             <w:r>
               <w:rPr>
@@ -3304,7 +3304,7 @@
                 <w:noProof/>
                 <w:webHidden/>
               </w:rPr>
-              <w:t>13</w:t>
+              <w:t>2</w:t>
             </w:r>
             <w:r>
               <w:rPr>
@@ -3373,7 +3373,7 @@
                 <w:noProof/>
                 <w:webHidden/>
               </w:rPr>
-              <w:t>13</w:t>
+              <w:t>2</w:t>
             </w:r>
             <w:r>
               <w:rPr>
@@ -3442,7 +3442,7 @@
                 <w:noProof/>
                 <w:webHidden/>
               </w:rPr>
-              <w:t>13</w:t>
+              <w:t>2</w:t>
             </w:r>
             <w:r>
               <w:rPr>
@@ -3511,7 +3511,7 @@
                 <w:noProof/>
                 <w:webHidden/>
               </w:rPr>
-              <w:t>13</w:t>
+              <w:t>2</w:t>
             </w:r>
             <w:r>
               <w:rPr>
@@ -3580,7 +3580,7 @@
                 <w:noProof/>
                 <w:webHidden/>
               </w:rPr>
-              <w:t>13</w:t>
+              <w:t>2</w:t>
             </w:r>
             <w:r>
               <w:rPr>
@@ -3649,7 +3649,7 @@
                 <w:noProof/>
                 <w:webHidden/>
               </w:rPr>
-              <w:t>13</w:t>
+              <w:t>2</w:t>
             </w:r>
             <w:r>
               <w:rPr>
@@ -3718,7 +3718,7 @@
                 <w:noProof/>
                 <w:webHidden/>
               </w:rPr>
-              <w:t>13</w:t>
+              <w:t>2</w:t>
             </w:r>
             <w:r>
               <w:rPr>
@@ -3789,7 +3789,7 @@
                 <w:noProof/>
                 <w:webHidden/>
               </w:rPr>
-              <w:t>14</w:t>
+              <w:t>2</w:t>
             </w:r>
             <w:r>
               <w:rPr>
@@ -3859,7 +3859,7 @@
                 <w:noProof/>
                 <w:webHidden/>
               </w:rPr>
-              <w:t>14</w:t>
+              <w:t>2</w:t>
             </w:r>
             <w:r>
               <w:rPr>
@@ -3925,7 +3925,7 @@
                 <w:noProof/>
                 <w:webHidden/>
               </w:rPr>
-              <w:t>14</w:t>
+              <w:t>2</w:t>
             </w:r>
             <w:r>
               <w:rPr>
@@ -3991,7 +3991,7 @@
                 <w:noProof/>
                 <w:webHidden/>
               </w:rPr>
-              <w:t>14</w:t>
+              <w:t>2</w:t>
             </w:r>
             <w:r>
               <w:rPr>
@@ -4062,7 +4062,7 @@
                 <w:noProof/>
                 <w:webHidden/>
               </w:rPr>
-              <w:t>15</w:t>
+              <w:t>2</w:t>
             </w:r>
             <w:r>
               <w:rPr>
@@ -4132,7 +4132,7 @@
                 <w:noProof/>
                 <w:webHidden/>
               </w:rPr>
-              <w:t>15</w:t>
+              <w:t>2</w:t>
             </w:r>
             <w:r>
               <w:rPr>
@@ -4198,7 +4198,7 @@
                 <w:noProof/>
                 <w:webHidden/>
               </w:rPr>
-              <w:t>15</w:t>
+              <w:t>2</w:t>
             </w:r>
             <w:r>
               <w:rPr>
@@ -4264,7 +4264,7 @@
                 <w:noProof/>
                 <w:webHidden/>
               </w:rPr>
-              <w:t>15</w:t>
+              <w:t>2</w:t>
             </w:r>
             <w:r>
               <w:rPr>
@@ -4330,7 +4330,7 @@
                 <w:noProof/>
                 <w:webHidden/>
               </w:rPr>
-              <w:t>15</w:t>
+              <w:t>2</w:t>
             </w:r>
             <w:r>
               <w:rPr>
@@ -4400,7 +4400,7 @@
                 <w:noProof/>
                 <w:webHidden/>
               </w:rPr>
-              <w:t>16</w:t>
+              <w:t>2</w:t>
             </w:r>
             <w:r>
               <w:rPr>
@@ -4470,7 +4470,7 @@
                 <w:noProof/>
                 <w:webHidden/>
               </w:rPr>
-              <w:t>17</w:t>
+              <w:t>2</w:t>
             </w:r>
             <w:r>
               <w:rPr>
@@ -4536,7 +4536,7 @@
                 <w:noProof/>
                 <w:webHidden/>
               </w:rPr>
-              <w:t>17</w:t>
+              <w:t>2</w:t>
             </w:r>
             <w:r>
               <w:rPr>
@@ -4602,7 +4602,7 @@
                 <w:noProof/>
                 <w:webHidden/>
               </w:rPr>
-              <w:t>17</w:t>
+              <w:t>2</w:t>
             </w:r>
             <w:r>
               <w:rPr>
@@ -4668,7 +4668,7 @@
                 <w:noProof/>
                 <w:webHidden/>
               </w:rPr>
-              <w:t>17</w:t>
+              <w:t>2</w:t>
             </w:r>
             <w:r>
               <w:rPr>
@@ -4734,7 +4734,7 @@
                 <w:noProof/>
                 <w:webHidden/>
               </w:rPr>
-              <w:t>17</w:t>
+              <w:t>2</w:t>
             </w:r>
             <w:r>
               <w:rPr>
@@ -4800,7 +4800,7 @@
                 <w:noProof/>
                 <w:webHidden/>
               </w:rPr>
-              <w:t>17</w:t>
+              <w:t>2</w:t>
             </w:r>
             <w:r>
               <w:rPr>
@@ -4866,7 +4866,7 @@
                 <w:noProof/>
                 <w:webHidden/>
               </w:rPr>
-              <w:t>17</w:t>
+              <w:t>2</w:t>
             </w:r>
             <w:r>
               <w:rPr>
@@ -4932,7 +4932,7 @@
                 <w:noProof/>
                 <w:webHidden/>
               </w:rPr>
-              <w:t>17</w:t>
+              <w:t>2</w:t>
             </w:r>
             <w:r>
               <w:rPr>
@@ -4998,7 +4998,7 @@
                 <w:noProof/>
                 <w:webHidden/>
               </w:rPr>
-              <w:t>17</w:t>
+              <w:t>2</w:t>
             </w:r>
             <w:r>
               <w:rPr>
@@ -5068,7 +5068,7 @@
                 <w:noProof/>
                 <w:webHidden/>
               </w:rPr>
-              <w:t>18</w:t>
+              <w:t>2</w:t>
             </w:r>
             <w:r>
               <w:rPr>
@@ -5185,7 +5185,7 @@
             <w:noProof/>
             <w:webHidden/>
           </w:rPr>
-          <w:t>9</w:t>
+          <w:t>2</w:t>
         </w:r>
         <w:r>
           <w:rPr>
@@ -5262,7 +5262,7 @@
             <w:noProof/>
             <w:webHidden/>
           </w:rPr>
-          <w:t>9</w:t>
+          <w:t>2</w:t>
         </w:r>
         <w:r>
           <w:rPr>
@@ -5339,7 +5339,7 @@
             <w:noProof/>
             <w:webHidden/>
           </w:rPr>
-          <w:t>10</w:t>
+          <w:t>2</w:t>
         </w:r>
         <w:r>
           <w:rPr>
@@ -5454,7 +5454,7 @@
             <w:noProof/>
             <w:webHidden/>
           </w:rPr>
-          <w:t>7</w:t>
+          <w:t>2</w:t>
         </w:r>
         <w:r>
           <w:rPr>
@@ -5531,7 +5531,7 @@
             <w:noProof/>
             <w:webHidden/>
           </w:rPr>
-          <w:t>11</w:t>
+          <w:t>2</w:t>
         </w:r>
         <w:r>
           <w:rPr>
@@ -5608,7 +5608,7 @@
             <w:noProof/>
             <w:webHidden/>
           </w:rPr>
-          <w:t>12</w:t>
+          <w:t>2</w:t>
         </w:r>
         <w:r>
           <w:rPr>
@@ -5870,10 +5870,7 @@
       </w:r>
       <w:r>
         <w:tab/>
-        <w:t>manpower is allocated more efficiently, ensuring successful implementation of the project</w:t>
-      </w:r>
-      <w:r>
-        <w:t>.</w:t>
+        <w:t>manpower is allocated more efficiently, ensuring successful implementation of the project.</w:t>
       </w:r>
     </w:p>
     <w:p>
@@ -6773,45 +6770,25 @@
       <w:r>
         <w:t xml:space="preserve">Figure </w:t>
       </w:r>
-      <w:r>
-        <w:fldChar w:fldCharType="begin"/>
-      </w:r>
-      <w:r>
-        <w:instrText xml:space="preserve"> STYLEREF 1 \s </w:instrText>
-      </w:r>
-      <w:r>
-        <w:fldChar w:fldCharType="separate"/>
-      </w:r>
-      <w:r>
-        <w:rPr>
-          <w:noProof/>
-        </w:rPr>
-        <w:t>2</w:t>
-      </w:r>
-      <w:r>
-        <w:fldChar w:fldCharType="end"/>
-      </w:r>
+      <w:fldSimple w:instr=" STYLEREF 1 \s ">
+        <w:r>
+          <w:rPr>
+            <w:noProof/>
+          </w:rPr>
+          <w:t>2</w:t>
+        </w:r>
+      </w:fldSimple>
       <w:r>
         <w:noBreakHyphen/>
       </w:r>
-      <w:r>
-        <w:fldChar w:fldCharType="begin"/>
-      </w:r>
-      <w:r>
-        <w:instrText xml:space="preserve"> SEQ Figure \* ARABIC \s 1 </w:instrText>
-      </w:r>
-      <w:r>
-        <w:fldChar w:fldCharType="separate"/>
-      </w:r>
-      <w:r>
-        <w:rPr>
-          <w:noProof/>
-        </w:rPr>
-        <w:t>1</w:t>
-      </w:r>
-      <w:r>
-        <w:fldChar w:fldCharType="end"/>
-      </w:r>
+      <w:fldSimple w:instr=" SEQ Figure \* ARABIC \s 1 ">
+        <w:r>
+          <w:rPr>
+            <w:noProof/>
+          </w:rPr>
+          <w:t>1</w:t>
+        </w:r>
+      </w:fldSimple>
       <w:r>
         <w:t>. Conceptual Framework</w:t>
       </w:r>
@@ -7037,45 +7014,25 @@
       <w:r>
         <w:t xml:space="preserve">Table </w:t>
       </w:r>
-      <w:r>
-        <w:fldChar w:fldCharType="begin"/>
-      </w:r>
-      <w:r>
-        <w:instrText xml:space="preserve"> STYLEREF 1 \s </w:instrText>
-      </w:r>
-      <w:r>
-        <w:fldChar w:fldCharType="separate"/>
-      </w:r>
-      <w:r>
-        <w:rPr>
-          <w:noProof/>
-        </w:rPr>
-        <w:t>3</w:t>
-      </w:r>
-      <w:r>
-        <w:fldChar w:fldCharType="end"/>
-      </w:r>
+      <w:fldSimple w:instr=" STYLEREF 1 \s ">
+        <w:r>
+          <w:rPr>
+            <w:noProof/>
+          </w:rPr>
+          <w:t>3</w:t>
+        </w:r>
+      </w:fldSimple>
       <w:r>
         <w:noBreakHyphen/>
       </w:r>
-      <w:r>
-        <w:fldChar w:fldCharType="begin"/>
-      </w:r>
-      <w:r>
-        <w:instrText xml:space="preserve"> SEQ Table \* ARABIC \s 1 </w:instrText>
-      </w:r>
-      <w:r>
-        <w:fldChar w:fldCharType="separate"/>
-      </w:r>
-      <w:r>
-        <w:rPr>
-          <w:noProof/>
-        </w:rPr>
-        <w:t>1</w:t>
-      </w:r>
-      <w:r>
-        <w:fldChar w:fldCharType="end"/>
-      </w:r>
+      <w:fldSimple w:instr=" SEQ Table \* ARABIC \s 1 ">
+        <w:r>
+          <w:rPr>
+            <w:noProof/>
+          </w:rPr>
+          <w:t>1</w:t>
+        </w:r>
+      </w:fldSimple>
       <w:r>
         <w:t>. Software Specifications</w:t>
       </w:r>
@@ -7383,45 +7340,25 @@
       <w:r>
         <w:t xml:space="preserve">Table </w:t>
       </w:r>
-      <w:r>
-        <w:fldChar w:fldCharType="begin"/>
-      </w:r>
-      <w:r>
-        <w:instrText xml:space="preserve"> STYLEREF 1 \s </w:instrText>
-      </w:r>
-      <w:r>
-        <w:fldChar w:fldCharType="separate"/>
-      </w:r>
-      <w:r>
-        <w:rPr>
-          <w:noProof/>
-        </w:rPr>
-        <w:t>3</w:t>
-      </w:r>
-      <w:r>
-        <w:fldChar w:fldCharType="end"/>
-      </w:r>
+      <w:fldSimple w:instr=" STYLEREF 1 \s ">
+        <w:r>
+          <w:rPr>
+            <w:noProof/>
+          </w:rPr>
+          <w:t>3</w:t>
+        </w:r>
+      </w:fldSimple>
       <w:r>
         <w:noBreakHyphen/>
       </w:r>
-      <w:r>
-        <w:fldChar w:fldCharType="begin"/>
-      </w:r>
-      <w:r>
-        <w:instrText xml:space="preserve"> SEQ Table \* ARABIC \s 1 </w:instrText>
-      </w:r>
-      <w:r>
-        <w:fldChar w:fldCharType="separate"/>
-      </w:r>
-      <w:r>
-        <w:rPr>
-          <w:noProof/>
-        </w:rPr>
-        <w:t>2</w:t>
-      </w:r>
-      <w:r>
-        <w:fldChar w:fldCharType="end"/>
-      </w:r>
+      <w:fldSimple w:instr=" SEQ Table \* ARABIC \s 1 ">
+        <w:r>
+          <w:rPr>
+            <w:noProof/>
+          </w:rPr>
+          <w:t>2</w:t>
+        </w:r>
+      </w:fldSimple>
       <w:r>
         <w:t>. Hardware Specifications</w:t>
       </w:r>
@@ -7690,45 +7627,25 @@
       <w:r>
         <w:t xml:space="preserve">Table </w:t>
       </w:r>
-      <w:r>
-        <w:fldChar w:fldCharType="begin"/>
-      </w:r>
-      <w:r>
-        <w:instrText xml:space="preserve"> STYLEREF 1 \s </w:instrText>
-      </w:r>
-      <w:r>
-        <w:fldChar w:fldCharType="separate"/>
-      </w:r>
-      <w:r>
-        <w:rPr>
-          <w:noProof/>
-        </w:rPr>
-        <w:t>3</w:t>
-      </w:r>
-      <w:r>
-        <w:fldChar w:fldCharType="end"/>
-      </w:r>
+      <w:fldSimple w:instr=" STYLEREF 1 \s ">
+        <w:r>
+          <w:rPr>
+            <w:noProof/>
+          </w:rPr>
+          <w:t>3</w:t>
+        </w:r>
+      </w:fldSimple>
       <w:r>
         <w:noBreakHyphen/>
       </w:r>
-      <w:r>
-        <w:fldChar w:fldCharType="begin"/>
-      </w:r>
-      <w:r>
-        <w:instrText xml:space="preserve"> SEQ Table \* ARABIC \s 1 </w:instrText>
-      </w:r>
-      <w:r>
-        <w:fldChar w:fldCharType="separate"/>
-      </w:r>
-      <w:r>
-        <w:rPr>
-          <w:noProof/>
-        </w:rPr>
-        <w:t>3</w:t>
-      </w:r>
-      <w:r>
-        <w:fldChar w:fldCharType="end"/>
-      </w:r>
+      <w:fldSimple w:instr=" SEQ Table \* ARABIC \s 1 ">
+        <w:r>
+          <w:rPr>
+            <w:noProof/>
+          </w:rPr>
+          <w:t>3</w:t>
+        </w:r>
+      </w:fldSimple>
       <w:r>
         <w:t>. Data Requirements</w:t>
       </w:r>
@@ -8016,45 +7933,25 @@
       <w:r>
         <w:t xml:space="preserve">Figure </w:t>
       </w:r>
-      <w:r>
-        <w:fldChar w:fldCharType="begin"/>
-      </w:r>
-      <w:r>
-        <w:instrText xml:space="preserve"> STYLEREF 1 \s </w:instrText>
-      </w:r>
-      <w:r>
-        <w:fldChar w:fldCharType="separate"/>
-      </w:r>
-      <w:r>
-        <w:rPr>
-          <w:noProof/>
-        </w:rPr>
-        <w:t>3</w:t>
-      </w:r>
-      <w:r>
-        <w:fldChar w:fldCharType="end"/>
-      </w:r>
+      <w:fldSimple w:instr=" STYLEREF 1 \s ">
+        <w:r>
+          <w:rPr>
+            <w:noProof/>
+          </w:rPr>
+          <w:t>3</w:t>
+        </w:r>
+      </w:fldSimple>
       <w:r>
         <w:noBreakHyphen/>
       </w:r>
-      <w:r>
-        <w:fldChar w:fldCharType="begin"/>
-      </w:r>
-      <w:r>
-        <w:instrText xml:space="preserve"> SEQ Figure \* ARABIC \s 1 </w:instrText>
-      </w:r>
-      <w:r>
-        <w:fldChar w:fldCharType="separate"/>
-      </w:r>
-      <w:r>
-        <w:rPr>
-          <w:noProof/>
-        </w:rPr>
-        <w:t>1</w:t>
-      </w:r>
-      <w:r>
-        <w:fldChar w:fldCharType="end"/>
-      </w:r>
+      <w:fldSimple w:instr=" SEQ Figure \* ARABIC \s 1 ">
+        <w:r>
+          <w:rPr>
+            <w:noProof/>
+          </w:rPr>
+          <w:t>1</w:t>
+        </w:r>
+      </w:fldSimple>
       <w:r>
         <w:t>. Locale</w:t>
       </w:r>
@@ -8136,45 +8033,25 @@
       <w:r>
         <w:t xml:space="preserve">Figure </w:t>
       </w:r>
-      <w:r>
-        <w:fldChar w:fldCharType="begin"/>
-      </w:r>
-      <w:r>
-        <w:instrText xml:space="preserve"> STYLEREF 1 \s </w:instrText>
-      </w:r>
-      <w:r>
-        <w:fldChar w:fldCharType="separate"/>
-      </w:r>
-      <w:r>
-        <w:rPr>
-          <w:noProof/>
-        </w:rPr>
-        <w:t>3</w:t>
-      </w:r>
-      <w:r>
-        <w:fldChar w:fldCharType="end"/>
-      </w:r>
+      <w:fldSimple w:instr=" STYLEREF 1 \s ">
+        <w:r>
+          <w:rPr>
+            <w:noProof/>
+          </w:rPr>
+          <w:t>3</w:t>
+        </w:r>
+      </w:fldSimple>
       <w:r>
         <w:noBreakHyphen/>
       </w:r>
-      <w:r>
-        <w:fldChar w:fldCharType="begin"/>
-      </w:r>
-      <w:r>
-        <w:instrText xml:space="preserve"> SEQ Figure \* ARABIC \s 1 </w:instrText>
-      </w:r>
-      <w:r>
-        <w:fldChar w:fldCharType="separate"/>
-      </w:r>
-      <w:r>
-        <w:rPr>
-          <w:noProof/>
-        </w:rPr>
-        <w:t>2</w:t>
-      </w:r>
-      <w:r>
-        <w:fldChar w:fldCharType="end"/>
-      </w:r>
+      <w:fldSimple w:instr=" SEQ Figure \* ARABIC \s 1 ">
+        <w:r>
+          <w:rPr>
+            <w:noProof/>
+          </w:rPr>
+          <w:t>2</w:t>
+        </w:r>
+      </w:fldSimple>
       <w:r>
         <w:t>. Organization Chart of the Barangay</w:t>
       </w:r>
@@ -8263,7 +8140,10 @@
         <w:ind w:left="720"/>
       </w:pPr>
       <w:r>
-        <w:t>The proponents travelled to the location and interviewed officials,</w:t>
+        <w:t>The proponents travelled to the location and interviewed officials</w:t>
+      </w:r>
+      <w:r>
+        <w:t>. Insert functional and non-functional requirements.</w:t>
       </w:r>
     </w:p>
     <w:p>
@@ -8283,6 +8163,9 @@
       <w:r>
         <w:t xml:space="preserve">The business requirements and required functionalities in the system are identified. </w:t>
       </w:r>
+      <w:r>
+        <w:t>Insert use case diagram, context diagram, and data flow diagram.</w:t>
+      </w:r>
     </w:p>
     <w:p>
       <w:pPr>
@@ -8301,6 +8184,9 @@
       <w:r>
         <w:t>Technical requirements for accomplishing the required functionalities are identified.</w:t>
       </w:r>
+      <w:r>
+        <w:t xml:space="preserve"> Insert the database schema, system architecture, and user interface design. For design of algorithms, use the queryset functions of the django models.</w:t>
+      </w:r>
     </w:p>
     <w:p>
       <w:pPr>
@@ -8319,6 +8205,9 @@
       <w:r>
         <w:t>The components of the system are written and tested. Then integrated into the system and the system as a whole is tested.</w:t>
       </w:r>
+      <w:r>
+        <w:t xml:space="preserve"> Write about the tools used for front-end and back-end development. For testing plan, just list down the test cases.</w:t>
+      </w:r>
     </w:p>
     <w:p>
       <w:pPr>
@@ -8344,6 +8233,7 @@
       </w:pPr>
       <w:bookmarkStart w:id="39" w:name="_Toc138279687"/>
       <w:r>
+        <w:lastRenderedPageBreak/>
         <w:t>Evaluation</w:t>
       </w:r>
       <w:bookmarkEnd w:id="39"/>

</xml_diff>

<commit_message>
update use-case and scope/delimitations
</commit_message>
<xml_diff>
--- a/Manuscript.docx
+++ b/Manuscript.docx
@@ -391,7 +391,7 @@
       <w:pPr>
         <w:pStyle w:val="Heading1Non-Chapter"/>
       </w:pPr>
-      <w:bookmarkStart w:id="0" w:name="_Toc138279657"/>
+      <w:bookmarkStart w:id="0" w:name="_Toc139493981"/>
       <w:r>
         <w:lastRenderedPageBreak/>
         <w:t>APPROVAL SHEET</w:t>
@@ -1520,7 +1520,7 @@
       <w:pPr>
         <w:pStyle w:val="Heading1Non-Chapter"/>
       </w:pPr>
-      <w:bookmarkStart w:id="1" w:name="_Toc138279658"/>
+      <w:bookmarkStart w:id="1" w:name="_Toc139493982"/>
       <w:r>
         <w:lastRenderedPageBreak/>
         <w:t>ACKNOWLEDGEMENTS</w:t>
@@ -1559,7 +1559,7 @@
         </w:sectPr>
       </w:pPr>
     </w:p>
-    <w:bookmarkStart w:id="2" w:name="_Toc138279659" w:displacedByCustomXml="next"/>
+    <w:bookmarkStart w:id="2" w:name="_Toc139493983" w:displacedByCustomXml="next"/>
     <w:sdt>
       <w:sdtPr>
         <w:rPr>
@@ -1611,7 +1611,7 @@
           <w:r>
             <w:fldChar w:fldCharType="separate"/>
           </w:r>
-          <w:hyperlink w:anchor="_Toc138279657" w:history="1">
+          <w:hyperlink w:anchor="_Toc139493981" w:history="1">
             <w:r>
               <w:rPr>
                 <w:rStyle w:val="Hyperlink"/>
@@ -1638,7 +1638,7 @@
                 <w:noProof/>
                 <w:webHidden/>
               </w:rPr>
-              <w:instrText xml:space="preserve"> PAGEREF _Toc138279657 \h </w:instrText>
+              <w:instrText xml:space="preserve"> PAGEREF _Toc139493981 \h </w:instrText>
             </w:r>
             <w:r>
               <w:rPr>
@@ -1681,7 +1681,7 @@
               <w:sz w:val="22"/>
             </w:rPr>
           </w:pPr>
-          <w:hyperlink w:anchor="_Toc138279658" w:history="1">
+          <w:hyperlink w:anchor="_Toc139493982" w:history="1">
             <w:r>
               <w:rPr>
                 <w:rStyle w:val="Hyperlink"/>
@@ -1708,7 +1708,7 @@
                 <w:noProof/>
                 <w:webHidden/>
               </w:rPr>
-              <w:instrText xml:space="preserve"> PAGEREF _Toc138279658 \h </w:instrText>
+              <w:instrText xml:space="preserve"> PAGEREF _Toc139493982 \h </w:instrText>
             </w:r>
             <w:r>
               <w:rPr>
@@ -1728,7 +1728,7 @@
                 <w:noProof/>
                 <w:webHidden/>
               </w:rPr>
-              <w:t>ii</w:t>
+              <w:t>iii</w:t>
             </w:r>
             <w:r>
               <w:rPr>
@@ -1751,7 +1751,7 @@
               <w:sz w:val="22"/>
             </w:rPr>
           </w:pPr>
-          <w:hyperlink w:anchor="_Toc138279659" w:history="1">
+          <w:hyperlink w:anchor="_Toc139493983" w:history="1">
             <w:r>
               <w:rPr>
                 <w:rStyle w:val="Hyperlink"/>
@@ -1778,7 +1778,7 @@
                 <w:noProof/>
                 <w:webHidden/>
               </w:rPr>
-              <w:instrText xml:space="preserve"> PAGEREF _Toc138279659 \h </w:instrText>
+              <w:instrText xml:space="preserve"> PAGEREF _Toc139493983 \h </w:instrText>
             </w:r>
             <w:r>
               <w:rPr>
@@ -1798,7 +1798,7 @@
                 <w:noProof/>
                 <w:webHidden/>
               </w:rPr>
-              <w:t>ii</w:t>
+              <w:t>iv</w:t>
             </w:r>
             <w:r>
               <w:rPr>
@@ -1821,7 +1821,7 @@
               <w:sz w:val="22"/>
             </w:rPr>
           </w:pPr>
-          <w:hyperlink w:anchor="_Toc138279660" w:history="1">
+          <w:hyperlink w:anchor="_Toc139493984" w:history="1">
             <w:r>
               <w:rPr>
                 <w:rStyle w:val="Hyperlink"/>
@@ -1848,7 +1848,7 @@
                 <w:noProof/>
                 <w:webHidden/>
               </w:rPr>
-              <w:instrText xml:space="preserve"> PAGEREF _Toc138279660 \h </w:instrText>
+              <w:instrText xml:space="preserve"> PAGEREF _Toc139493984 \h </w:instrText>
             </w:r>
             <w:r>
               <w:rPr>
@@ -1868,7 +1868,7 @@
                 <w:noProof/>
                 <w:webHidden/>
               </w:rPr>
-              <w:t>ii</w:t>
+              <w:t>vii</w:t>
             </w:r>
             <w:r>
               <w:rPr>
@@ -1891,7 +1891,7 @@
               <w:sz w:val="22"/>
             </w:rPr>
           </w:pPr>
-          <w:hyperlink w:anchor="_Toc138279661" w:history="1">
+          <w:hyperlink w:anchor="_Toc139493985" w:history="1">
             <w:r>
               <w:rPr>
                 <w:rStyle w:val="Hyperlink"/>
@@ -1918,7 +1918,7 @@
                 <w:noProof/>
                 <w:webHidden/>
               </w:rPr>
-              <w:instrText xml:space="preserve"> PAGEREF _Toc138279661 \h </w:instrText>
+              <w:instrText xml:space="preserve"> PAGEREF _Toc139493985 \h </w:instrText>
             </w:r>
             <w:r>
               <w:rPr>
@@ -1938,7 +1938,7 @@
                 <w:noProof/>
                 <w:webHidden/>
               </w:rPr>
-              <w:t>ii</w:t>
+              <w:t>viii</w:t>
             </w:r>
             <w:r>
               <w:rPr>
@@ -1961,7 +1961,7 @@
               <w:sz w:val="22"/>
             </w:rPr>
           </w:pPr>
-          <w:hyperlink w:anchor="_Toc138279662" w:history="1">
+          <w:hyperlink w:anchor="_Toc139493986" w:history="1">
             <w:r>
               <w:rPr>
                 <w:rStyle w:val="Hyperlink"/>
@@ -1988,7 +1988,7 @@
                 <w:noProof/>
                 <w:webHidden/>
               </w:rPr>
-              <w:instrText xml:space="preserve"> PAGEREF _Toc138279662 \h </w:instrText>
+              <w:instrText xml:space="preserve"> PAGEREF _Toc139493986 \h </w:instrText>
             </w:r>
             <w:r>
               <w:rPr>
@@ -2008,7 +2008,7 @@
                 <w:noProof/>
                 <w:webHidden/>
               </w:rPr>
-              <w:t>ii</w:t>
+              <w:t>ix</w:t>
             </w:r>
             <w:r>
               <w:rPr>
@@ -2032,7 +2032,7 @@
               <w:sz w:val="22"/>
             </w:rPr>
           </w:pPr>
-          <w:hyperlink w:anchor="_Toc138279663" w:history="1">
+          <w:hyperlink w:anchor="_Toc139493987" w:history="1">
             <w:r>
               <w:rPr>
                 <w:rStyle w:val="Hyperlink"/>
@@ -2059,7 +2059,7 @@
                 <w:noProof/>
                 <w:webHidden/>
               </w:rPr>
-              <w:instrText xml:space="preserve"> PAGEREF _Toc138279663 \h </w:instrText>
+              <w:instrText xml:space="preserve"> PAGEREF _Toc139493987 \h </w:instrText>
             </w:r>
             <w:r>
               <w:rPr>
@@ -2079,7 +2079,7 @@
                 <w:noProof/>
                 <w:webHidden/>
               </w:rPr>
-              <w:t>2</w:t>
+              <w:t>1</w:t>
             </w:r>
             <w:r>
               <w:rPr>
@@ -2102,7 +2102,7 @@
               <w:sz w:val="22"/>
             </w:rPr>
           </w:pPr>
-          <w:hyperlink w:anchor="_Toc138279664" w:history="1">
+          <w:hyperlink w:anchor="_Toc139493988" w:history="1">
             <w:r>
               <w:rPr>
                 <w:rStyle w:val="Hyperlink"/>
@@ -2129,7 +2129,7 @@
                 <w:noProof/>
                 <w:webHidden/>
               </w:rPr>
-              <w:instrText xml:space="preserve"> PAGEREF _Toc138279664 \h </w:instrText>
+              <w:instrText xml:space="preserve"> PAGEREF _Toc139493988 \h </w:instrText>
             </w:r>
             <w:r>
               <w:rPr>
@@ -2149,7 +2149,7 @@
                 <w:noProof/>
                 <w:webHidden/>
               </w:rPr>
-              <w:t>2</w:t>
+              <w:t>1</w:t>
             </w:r>
             <w:r>
               <w:rPr>
@@ -2168,7 +2168,7 @@
               <w:sz w:val="22"/>
             </w:rPr>
           </w:pPr>
-          <w:hyperlink w:anchor="_Toc138279665" w:history="1">
+          <w:hyperlink w:anchor="_Toc139493989" w:history="1">
             <w:r>
               <w:rPr>
                 <w:rStyle w:val="Hyperlink"/>
@@ -2195,7 +2195,7 @@
                 <w:noProof/>
                 <w:webHidden/>
               </w:rPr>
-              <w:instrText xml:space="preserve"> PAGEREF _Toc138279665 \h </w:instrText>
+              <w:instrText xml:space="preserve"> PAGEREF _Toc139493989 \h </w:instrText>
             </w:r>
             <w:r>
               <w:rPr>
@@ -2234,7 +2234,7 @@
               <w:sz w:val="22"/>
             </w:rPr>
           </w:pPr>
-          <w:hyperlink w:anchor="_Toc138279666" w:history="1">
+          <w:hyperlink w:anchor="_Toc139493990" w:history="1">
             <w:r>
               <w:rPr>
                 <w:rStyle w:val="Hyperlink"/>
@@ -2261,7 +2261,7 @@
                 <w:noProof/>
                 <w:webHidden/>
               </w:rPr>
-              <w:instrText xml:space="preserve"> PAGEREF _Toc138279666 \h </w:instrText>
+              <w:instrText xml:space="preserve"> PAGEREF _Toc139493990 \h </w:instrText>
             </w:r>
             <w:r>
               <w:rPr>
@@ -2281,7 +2281,7 @@
                 <w:noProof/>
                 <w:webHidden/>
               </w:rPr>
-              <w:t>2</w:t>
+              <w:t>3</w:t>
             </w:r>
             <w:r>
               <w:rPr>
@@ -2300,7 +2300,7 @@
               <w:sz w:val="22"/>
             </w:rPr>
           </w:pPr>
-          <w:hyperlink w:anchor="_Toc138279667" w:history="1">
+          <w:hyperlink w:anchor="_Toc139493991" w:history="1">
             <w:r>
               <w:rPr>
                 <w:rStyle w:val="Hyperlink"/>
@@ -2327,7 +2327,7 @@
                 <w:noProof/>
                 <w:webHidden/>
               </w:rPr>
-              <w:instrText xml:space="preserve"> PAGEREF _Toc138279667 \h </w:instrText>
+              <w:instrText xml:space="preserve"> PAGEREF _Toc139493991 \h </w:instrText>
             </w:r>
             <w:r>
               <w:rPr>
@@ -2347,7 +2347,7 @@
                 <w:noProof/>
                 <w:webHidden/>
               </w:rPr>
-              <w:t>2</w:t>
+              <w:t>3</w:t>
             </w:r>
             <w:r>
               <w:rPr>
@@ -2371,7 +2371,7 @@
               <w:sz w:val="22"/>
             </w:rPr>
           </w:pPr>
-          <w:hyperlink w:anchor="_Toc138279668" w:history="1">
+          <w:hyperlink w:anchor="_Toc139493992" w:history="1">
             <w:r>
               <w:rPr>
                 <w:rStyle w:val="Hyperlink"/>
@@ -2398,7 +2398,7 @@
                 <w:noProof/>
                 <w:webHidden/>
               </w:rPr>
-              <w:instrText xml:space="preserve"> PAGEREF _Toc138279668 \h </w:instrText>
+              <w:instrText xml:space="preserve"> PAGEREF _Toc139493992 \h </w:instrText>
             </w:r>
             <w:r>
               <w:rPr>
@@ -2418,7 +2418,7 @@
                 <w:noProof/>
                 <w:webHidden/>
               </w:rPr>
-              <w:t>2</w:t>
+              <w:t>4</w:t>
             </w:r>
             <w:r>
               <w:rPr>
@@ -2441,7 +2441,7 @@
               <w:sz w:val="22"/>
             </w:rPr>
           </w:pPr>
-          <w:hyperlink w:anchor="_Toc138279669" w:history="1">
+          <w:hyperlink w:anchor="_Toc139493993" w:history="1">
             <w:r>
               <w:rPr>
                 <w:rStyle w:val="Hyperlink"/>
@@ -2468,7 +2468,7 @@
                 <w:noProof/>
                 <w:webHidden/>
               </w:rPr>
-              <w:instrText xml:space="preserve"> PAGEREF _Toc138279669 \h </w:instrText>
+              <w:instrText xml:space="preserve"> PAGEREF _Toc139493993 \h </w:instrText>
             </w:r>
             <w:r>
               <w:rPr>
@@ -2488,7 +2488,7 @@
                 <w:noProof/>
                 <w:webHidden/>
               </w:rPr>
-              <w:t>2</w:t>
+              <w:t>4</w:t>
             </w:r>
             <w:r>
               <w:rPr>
@@ -2507,7 +2507,7 @@
               <w:sz w:val="22"/>
             </w:rPr>
           </w:pPr>
-          <w:hyperlink w:anchor="_Toc138279670" w:history="1">
+          <w:hyperlink w:anchor="_Toc139493994" w:history="1">
             <w:r>
               <w:rPr>
                 <w:rStyle w:val="Hyperlink"/>
@@ -2534,7 +2534,7 @@
                 <w:noProof/>
                 <w:webHidden/>
               </w:rPr>
-              <w:instrText xml:space="preserve"> PAGEREF _Toc138279670 \h </w:instrText>
+              <w:instrText xml:space="preserve"> PAGEREF _Toc139493994 \h </w:instrText>
             </w:r>
             <w:r>
               <w:rPr>
@@ -2554,7 +2554,7 @@
                 <w:noProof/>
                 <w:webHidden/>
               </w:rPr>
-              <w:t>2</w:t>
+              <w:t>4</w:t>
             </w:r>
             <w:r>
               <w:rPr>
@@ -2573,7 +2573,7 @@
               <w:sz w:val="22"/>
             </w:rPr>
           </w:pPr>
-          <w:hyperlink w:anchor="_Toc138279671" w:history="1">
+          <w:hyperlink w:anchor="_Toc139493995" w:history="1">
             <w:r>
               <w:rPr>
                 <w:rStyle w:val="Hyperlink"/>
@@ -2600,7 +2600,7 @@
                 <w:noProof/>
                 <w:webHidden/>
               </w:rPr>
-              <w:instrText xml:space="preserve"> PAGEREF _Toc138279671 \h </w:instrText>
+              <w:instrText xml:space="preserve"> PAGEREF _Toc139493995 \h </w:instrText>
             </w:r>
             <w:r>
               <w:rPr>
@@ -2620,7 +2620,7 @@
                 <w:noProof/>
                 <w:webHidden/>
               </w:rPr>
-              <w:t>2</w:t>
+              <w:t>7</w:t>
             </w:r>
             <w:r>
               <w:rPr>
@@ -2639,7 +2639,7 @@
               <w:sz w:val="22"/>
             </w:rPr>
           </w:pPr>
-          <w:hyperlink w:anchor="_Toc138279672" w:history="1">
+          <w:hyperlink w:anchor="_Toc139493996" w:history="1">
             <w:r>
               <w:rPr>
                 <w:rStyle w:val="Hyperlink"/>
@@ -2666,7 +2666,7 @@
                 <w:noProof/>
                 <w:webHidden/>
               </w:rPr>
-              <w:instrText xml:space="preserve"> PAGEREF _Toc138279672 \h </w:instrText>
+              <w:instrText xml:space="preserve"> PAGEREF _Toc139493996 \h </w:instrText>
             </w:r>
             <w:r>
               <w:rPr>
@@ -2686,7 +2686,7 @@
                 <w:noProof/>
                 <w:webHidden/>
               </w:rPr>
-              <w:t>2</w:t>
+              <w:t>8</w:t>
             </w:r>
             <w:r>
               <w:rPr>
@@ -2710,7 +2710,7 @@
               <w:sz w:val="22"/>
             </w:rPr>
           </w:pPr>
-          <w:hyperlink w:anchor="_Toc138279673" w:history="1">
+          <w:hyperlink w:anchor="_Toc139493997" w:history="1">
             <w:r>
               <w:rPr>
                 <w:rStyle w:val="Hyperlink"/>
@@ -2737,7 +2737,7 @@
                 <w:noProof/>
                 <w:webHidden/>
               </w:rPr>
-              <w:instrText xml:space="preserve"> PAGEREF _Toc138279673 \h </w:instrText>
+              <w:instrText xml:space="preserve"> PAGEREF _Toc139493997 \h </w:instrText>
             </w:r>
             <w:r>
               <w:rPr>
@@ -2757,7 +2757,7 @@
                 <w:noProof/>
                 <w:webHidden/>
               </w:rPr>
-              <w:t>2</w:t>
+              <w:t>9</w:t>
             </w:r>
             <w:r>
               <w:rPr>
@@ -2780,7 +2780,7 @@
               <w:sz w:val="22"/>
             </w:rPr>
           </w:pPr>
-          <w:hyperlink w:anchor="_Toc138279674" w:history="1">
+          <w:hyperlink w:anchor="_Toc139493998" w:history="1">
             <w:r>
               <w:rPr>
                 <w:rStyle w:val="Hyperlink"/>
@@ -2807,7 +2807,7 @@
                 <w:noProof/>
                 <w:webHidden/>
               </w:rPr>
-              <w:instrText xml:space="preserve"> PAGEREF _Toc138279674 \h </w:instrText>
+              <w:instrText xml:space="preserve"> PAGEREF _Toc139493998 \h </w:instrText>
             </w:r>
             <w:r>
               <w:rPr>
@@ -2827,7 +2827,7 @@
                 <w:noProof/>
                 <w:webHidden/>
               </w:rPr>
-              <w:t>2</w:t>
+              <w:t>9</w:t>
             </w:r>
             <w:r>
               <w:rPr>
@@ -2846,7 +2846,7 @@
               <w:sz w:val="22"/>
             </w:rPr>
           </w:pPr>
-          <w:hyperlink w:anchor="_Toc138279675" w:history="1">
+          <w:hyperlink w:anchor="_Toc139493999" w:history="1">
             <w:r>
               <w:rPr>
                 <w:rStyle w:val="Hyperlink"/>
@@ -2873,7 +2873,7 @@
                 <w:noProof/>
                 <w:webHidden/>
               </w:rPr>
-              <w:instrText xml:space="preserve"> PAGEREF _Toc138279675 \h </w:instrText>
+              <w:instrText xml:space="preserve"> PAGEREF _Toc139493999 \h </w:instrText>
             </w:r>
             <w:r>
               <w:rPr>
@@ -2893,7 +2893,7 @@
                 <w:noProof/>
                 <w:webHidden/>
               </w:rPr>
-              <w:t>2</w:t>
+              <w:t>9</w:t>
             </w:r>
             <w:r>
               <w:rPr>
@@ -2915,7 +2915,7 @@
               <w:sz w:val="22"/>
             </w:rPr>
           </w:pPr>
-          <w:hyperlink w:anchor="_Toc138279676" w:history="1">
+          <w:hyperlink w:anchor="_Toc139494000" w:history="1">
             <w:r>
               <w:rPr>
                 <w:rStyle w:val="Hyperlink"/>
@@ -2942,7 +2942,7 @@
                 <w:noProof/>
                 <w:webHidden/>
               </w:rPr>
-              <w:instrText xml:space="preserve"> PAGEREF _Toc138279676 \h </w:instrText>
+              <w:instrText xml:space="preserve"> PAGEREF _Toc139494000 \h </w:instrText>
             </w:r>
             <w:r>
               <w:rPr>
@@ -2962,7 +2962,7 @@
                 <w:noProof/>
                 <w:webHidden/>
               </w:rPr>
-              <w:t>2</w:t>
+              <w:t>9</w:t>
             </w:r>
             <w:r>
               <w:rPr>
@@ -2984,7 +2984,7 @@
               <w:sz w:val="22"/>
             </w:rPr>
           </w:pPr>
-          <w:hyperlink w:anchor="_Toc138279677" w:history="1">
+          <w:hyperlink w:anchor="_Toc139494001" w:history="1">
             <w:r>
               <w:rPr>
                 <w:rStyle w:val="Hyperlink"/>
@@ -3011,7 +3011,7 @@
                 <w:noProof/>
                 <w:webHidden/>
               </w:rPr>
-              <w:instrText xml:space="preserve"> PAGEREF _Toc138279677 \h </w:instrText>
+              <w:instrText xml:space="preserve"> PAGEREF _Toc139494001 \h </w:instrText>
             </w:r>
             <w:r>
               <w:rPr>
@@ -3031,7 +3031,7 @@
                 <w:noProof/>
                 <w:webHidden/>
               </w:rPr>
-              <w:t>2</w:t>
+              <w:t>9</w:t>
             </w:r>
             <w:r>
               <w:rPr>
@@ -3053,7 +3053,7 @@
               <w:sz w:val="22"/>
             </w:rPr>
           </w:pPr>
-          <w:hyperlink w:anchor="_Toc138279678" w:history="1">
+          <w:hyperlink w:anchor="_Toc139494002" w:history="1">
             <w:r>
               <w:rPr>
                 <w:rStyle w:val="Hyperlink"/>
@@ -3080,7 +3080,7 @@
                 <w:noProof/>
                 <w:webHidden/>
               </w:rPr>
-              <w:instrText xml:space="preserve"> PAGEREF _Toc138279678 \h </w:instrText>
+              <w:instrText xml:space="preserve"> PAGEREF _Toc139494002 \h </w:instrText>
             </w:r>
             <w:r>
               <w:rPr>
@@ -3100,7 +3100,7 @@
                 <w:noProof/>
                 <w:webHidden/>
               </w:rPr>
-              <w:t>2</w:t>
+              <w:t>10</w:t>
             </w:r>
             <w:r>
               <w:rPr>
@@ -3122,7 +3122,7 @@
               <w:sz w:val="22"/>
             </w:rPr>
           </w:pPr>
-          <w:hyperlink w:anchor="_Toc138279679" w:history="1">
+          <w:hyperlink w:anchor="_Toc139494003" w:history="1">
             <w:r>
               <w:rPr>
                 <w:rStyle w:val="Hyperlink"/>
@@ -3149,7 +3149,7 @@
                 <w:noProof/>
                 <w:webHidden/>
               </w:rPr>
-              <w:instrText xml:space="preserve"> PAGEREF _Toc138279679 \h </w:instrText>
+              <w:instrText xml:space="preserve"> PAGEREF _Toc139494003 \h </w:instrText>
             </w:r>
             <w:r>
               <w:rPr>
@@ -3169,7 +3169,7 @@
                 <w:noProof/>
                 <w:webHidden/>
               </w:rPr>
-              <w:t>2</w:t>
+              <w:t>11</w:t>
             </w:r>
             <w:r>
               <w:rPr>
@@ -3188,7 +3188,7 @@
               <w:sz w:val="22"/>
             </w:rPr>
           </w:pPr>
-          <w:hyperlink w:anchor="_Toc138279680" w:history="1">
+          <w:hyperlink w:anchor="_Toc139494004" w:history="1">
             <w:r>
               <w:rPr>
                 <w:rStyle w:val="Hyperlink"/>
@@ -3215,7 +3215,7 @@
                 <w:noProof/>
                 <w:webHidden/>
               </w:rPr>
-              <w:instrText xml:space="preserve"> PAGEREF _Toc138279680 \h </w:instrText>
+              <w:instrText xml:space="preserve"> PAGEREF _Toc139494004 \h </w:instrText>
             </w:r>
             <w:r>
               <w:rPr>
@@ -3235,7 +3235,7 @@
                 <w:noProof/>
                 <w:webHidden/>
               </w:rPr>
-              <w:t>2</w:t>
+              <w:t>12</w:t>
             </w:r>
             <w:r>
               <w:rPr>
@@ -3257,7 +3257,7 @@
               <w:sz w:val="22"/>
             </w:rPr>
           </w:pPr>
-          <w:hyperlink w:anchor="_Toc138279681" w:history="1">
+          <w:hyperlink w:anchor="_Toc139494005" w:history="1">
             <w:r>
               <w:rPr>
                 <w:rStyle w:val="Hyperlink"/>
@@ -3284,7 +3284,7 @@
                 <w:noProof/>
                 <w:webHidden/>
               </w:rPr>
-              <w:instrText xml:space="preserve"> PAGEREF _Toc138279681 \h </w:instrText>
+              <w:instrText xml:space="preserve"> PAGEREF _Toc139494005 \h </w:instrText>
             </w:r>
             <w:r>
               <w:rPr>
@@ -3304,7 +3304,7 @@
                 <w:noProof/>
                 <w:webHidden/>
               </w:rPr>
-              <w:t>2</w:t>
+              <w:t>12</w:t>
             </w:r>
             <w:r>
               <w:rPr>
@@ -3326,13 +3326,13 @@
               <w:sz w:val="22"/>
             </w:rPr>
           </w:pPr>
-          <w:hyperlink w:anchor="_Toc138279682" w:history="1">
+          <w:hyperlink w:anchor="_Toc139494006" w:history="1">
             <w:r>
               <w:rPr>
                 <w:rStyle w:val="Hyperlink"/>
                 <w:noProof/>
               </w:rPr>
-              <w:t>Requirements Gathering</w:t>
+              <w:t>Analysis</w:t>
             </w:r>
             <w:r>
               <w:rPr>
@@ -3353,7 +3353,7 @@
                 <w:noProof/>
                 <w:webHidden/>
               </w:rPr>
-              <w:instrText xml:space="preserve"> PAGEREF _Toc138279682 \h </w:instrText>
+              <w:instrText xml:space="preserve"> PAGEREF _Toc139494006 \h </w:instrText>
             </w:r>
             <w:r>
               <w:rPr>
@@ -3373,7 +3373,7 @@
                 <w:noProof/>
                 <w:webHidden/>
               </w:rPr>
-              <w:t>2</w:t>
+              <w:t>13</w:t>
             </w:r>
             <w:r>
               <w:rPr>
@@ -3395,13 +3395,13 @@
               <w:sz w:val="22"/>
             </w:rPr>
           </w:pPr>
-          <w:hyperlink w:anchor="_Toc138279683" w:history="1">
+          <w:hyperlink w:anchor="_Toc139494007" w:history="1">
             <w:r>
               <w:rPr>
                 <w:rStyle w:val="Hyperlink"/>
                 <w:noProof/>
               </w:rPr>
-              <w:t>Requirements Analysis</w:t>
+              <w:t>Design</w:t>
             </w:r>
             <w:r>
               <w:rPr>
@@ -3422,7 +3422,7 @@
                 <w:noProof/>
                 <w:webHidden/>
               </w:rPr>
-              <w:instrText xml:space="preserve"> PAGEREF _Toc138279683 \h </w:instrText>
+              <w:instrText xml:space="preserve"> PAGEREF _Toc139494007 \h </w:instrText>
             </w:r>
             <w:r>
               <w:rPr>
@@ -3442,7 +3442,7 @@
                 <w:noProof/>
                 <w:webHidden/>
               </w:rPr>
-              <w:t>2</w:t>
+              <w:t>15</w:t>
             </w:r>
             <w:r>
               <w:rPr>
@@ -3464,13 +3464,13 @@
               <w:sz w:val="22"/>
             </w:rPr>
           </w:pPr>
-          <w:hyperlink w:anchor="_Toc138279684" w:history="1">
+          <w:hyperlink w:anchor="_Toc139494008" w:history="1">
             <w:r>
               <w:rPr>
                 <w:rStyle w:val="Hyperlink"/>
                 <w:noProof/>
               </w:rPr>
-              <w:t>System Design</w:t>
+              <w:t>Implementation</w:t>
             </w:r>
             <w:r>
               <w:rPr>
@@ -3491,7 +3491,7 @@
                 <w:noProof/>
                 <w:webHidden/>
               </w:rPr>
-              <w:instrText xml:space="preserve"> PAGEREF _Toc138279684 \h </w:instrText>
+              <w:instrText xml:space="preserve"> PAGEREF _Toc139494008 \h </w:instrText>
             </w:r>
             <w:r>
               <w:rPr>
@@ -3511,7 +3511,7 @@
                 <w:noProof/>
                 <w:webHidden/>
               </w:rPr>
-              <w:t>2</w:t>
+              <w:t>16</w:t>
             </w:r>
             <w:r>
               <w:rPr>
@@ -3533,13 +3533,13 @@
               <w:sz w:val="22"/>
             </w:rPr>
           </w:pPr>
-          <w:hyperlink w:anchor="_Toc138279685" w:history="1">
+          <w:hyperlink w:anchor="_Toc139494009" w:history="1">
             <w:r>
               <w:rPr>
                 <w:rStyle w:val="Hyperlink"/>
                 <w:noProof/>
               </w:rPr>
-              <w:t>Development</w:t>
+              <w:t>Deployment</w:t>
             </w:r>
             <w:r>
               <w:rPr>
@@ -3560,7 +3560,7 @@
                 <w:noProof/>
                 <w:webHidden/>
               </w:rPr>
-              <w:instrText xml:space="preserve"> PAGEREF _Toc138279685 \h </w:instrText>
+              <w:instrText xml:space="preserve"> PAGEREF _Toc139494009 \h </w:instrText>
             </w:r>
             <w:r>
               <w:rPr>
@@ -3580,7 +3580,7 @@
                 <w:noProof/>
                 <w:webHidden/>
               </w:rPr>
-              <w:t>2</w:t>
+              <w:t>17</w:t>
             </w:r>
             <w:r>
               <w:rPr>
@@ -3602,13 +3602,13 @@
               <w:sz w:val="22"/>
             </w:rPr>
           </w:pPr>
-          <w:hyperlink w:anchor="_Toc138279686" w:history="1">
+          <w:hyperlink w:anchor="_Toc139494010" w:history="1">
             <w:r>
               <w:rPr>
                 <w:rStyle w:val="Hyperlink"/>
                 <w:noProof/>
               </w:rPr>
-              <w:t>Deployment</w:t>
+              <w:t>Evaluation</w:t>
             </w:r>
             <w:r>
               <w:rPr>
@@ -3629,7 +3629,7 @@
                 <w:noProof/>
                 <w:webHidden/>
               </w:rPr>
-              <w:instrText xml:space="preserve"> PAGEREF _Toc138279686 \h </w:instrText>
+              <w:instrText xml:space="preserve"> PAGEREF _Toc139494010 \h </w:instrText>
             </w:r>
             <w:r>
               <w:rPr>
@@ -3649,76 +3649,7 @@
                 <w:noProof/>
                 <w:webHidden/>
               </w:rPr>
-              <w:t>2</w:t>
-            </w:r>
-            <w:r>
-              <w:rPr>
-                <w:noProof/>
-                <w:webHidden/>
-              </w:rPr>
-              <w:fldChar w:fldCharType="end"/>
-            </w:r>
-          </w:hyperlink>
-        </w:p>
-        <w:p>
-          <w:pPr>
-            <w:pStyle w:val="TOC6"/>
-            <w:tabs>
-              <w:tab w:val="right" w:leader="dot" w:pos="8630"/>
-            </w:tabs>
-            <w:rPr>
-              <w:noProof/>
-              <w:sz w:val="22"/>
-            </w:rPr>
-          </w:pPr>
-          <w:hyperlink w:anchor="_Toc138279687" w:history="1">
-            <w:r>
-              <w:rPr>
-                <w:rStyle w:val="Hyperlink"/>
-                <w:noProof/>
-              </w:rPr>
-              <w:t>Evaluation</w:t>
-            </w:r>
-            <w:r>
-              <w:rPr>
-                <w:noProof/>
-                <w:webHidden/>
-              </w:rPr>
-              <w:tab/>
-            </w:r>
-            <w:r>
-              <w:rPr>
-                <w:noProof/>
-                <w:webHidden/>
-              </w:rPr>
-              <w:fldChar w:fldCharType="begin"/>
-            </w:r>
-            <w:r>
-              <w:rPr>
-                <w:noProof/>
-                <w:webHidden/>
-              </w:rPr>
-              <w:instrText xml:space="preserve"> PAGEREF _Toc138279687 \h </w:instrText>
-            </w:r>
-            <w:r>
-              <w:rPr>
-                <w:noProof/>
-                <w:webHidden/>
-              </w:rPr>
-            </w:r>
-            <w:r>
-              <w:rPr>
-                <w:noProof/>
-                <w:webHidden/>
-              </w:rPr>
-              <w:fldChar w:fldCharType="separate"/>
-            </w:r>
-            <w:r>
-              <w:rPr>
-                <w:noProof/>
-                <w:webHidden/>
-              </w:rPr>
-              <w:t>2</w:t>
+              <w:t>17</w:t>
             </w:r>
             <w:r>
               <w:rPr>
@@ -3742,7 +3673,7 @@
               <w:sz w:val="22"/>
             </w:rPr>
           </w:pPr>
-          <w:hyperlink w:anchor="_Toc138279688" w:history="1">
+          <w:hyperlink w:anchor="_Toc139494011" w:history="1">
             <w:r>
               <w:rPr>
                 <w:rStyle w:val="Hyperlink"/>
@@ -3769,7 +3700,7 @@
                 <w:noProof/>
                 <w:webHidden/>
               </w:rPr>
-              <w:instrText xml:space="preserve"> PAGEREF _Toc138279688 \h </w:instrText>
+              <w:instrText xml:space="preserve"> PAGEREF _Toc139494011 \h </w:instrText>
             </w:r>
             <w:r>
               <w:rPr>
@@ -3789,7 +3720,7 @@
                 <w:noProof/>
                 <w:webHidden/>
               </w:rPr>
-              <w:t>2</w:t>
+              <w:t>18</w:t>
             </w:r>
             <w:r>
               <w:rPr>
@@ -3812,7 +3743,7 @@
               <w:sz w:val="22"/>
             </w:rPr>
           </w:pPr>
-          <w:hyperlink w:anchor="_Toc138279689" w:history="1">
+          <w:hyperlink w:anchor="_Toc139494012" w:history="1">
             <w:r>
               <w:rPr>
                 <w:rStyle w:val="Hyperlink"/>
@@ -3839,7 +3770,7 @@
                 <w:noProof/>
                 <w:webHidden/>
               </w:rPr>
-              <w:instrText xml:space="preserve"> PAGEREF _Toc138279689 \h </w:instrText>
+              <w:instrText xml:space="preserve"> PAGEREF _Toc139494012 \h </w:instrText>
             </w:r>
             <w:r>
               <w:rPr>
@@ -3859,7 +3790,7 @@
                 <w:noProof/>
                 <w:webHidden/>
               </w:rPr>
-              <w:t>2</w:t>
+              <w:t>18</w:t>
             </w:r>
             <w:r>
               <w:rPr>
@@ -3878,7 +3809,7 @@
               <w:sz w:val="22"/>
             </w:rPr>
           </w:pPr>
-          <w:hyperlink w:anchor="_Toc138279690" w:history="1">
+          <w:hyperlink w:anchor="_Toc139494013" w:history="1">
             <w:r>
               <w:rPr>
                 <w:rStyle w:val="Hyperlink"/>
@@ -3905,7 +3836,7 @@
                 <w:noProof/>
                 <w:webHidden/>
               </w:rPr>
-              <w:instrText xml:space="preserve"> PAGEREF _Toc138279690 \h </w:instrText>
+              <w:instrText xml:space="preserve"> PAGEREF _Toc139494013 \h </w:instrText>
             </w:r>
             <w:r>
               <w:rPr>
@@ -3925,7 +3856,7 @@
                 <w:noProof/>
                 <w:webHidden/>
               </w:rPr>
-              <w:t>2</w:t>
+              <w:t>18</w:t>
             </w:r>
             <w:r>
               <w:rPr>
@@ -3944,7 +3875,7 @@
               <w:sz w:val="22"/>
             </w:rPr>
           </w:pPr>
-          <w:hyperlink w:anchor="_Toc138279691" w:history="1">
+          <w:hyperlink w:anchor="_Toc139494014" w:history="1">
             <w:r>
               <w:rPr>
                 <w:rStyle w:val="Hyperlink"/>
@@ -3971,7 +3902,7 @@
                 <w:noProof/>
                 <w:webHidden/>
               </w:rPr>
-              <w:instrText xml:space="preserve"> PAGEREF _Toc138279691 \h </w:instrText>
+              <w:instrText xml:space="preserve"> PAGEREF _Toc139494014 \h </w:instrText>
             </w:r>
             <w:r>
               <w:rPr>
@@ -3991,7 +3922,7 @@
                 <w:noProof/>
                 <w:webHidden/>
               </w:rPr>
-              <w:t>2</w:t>
+              <w:t>18</w:t>
             </w:r>
             <w:r>
               <w:rPr>
@@ -4015,7 +3946,7 @@
               <w:sz w:val="22"/>
             </w:rPr>
           </w:pPr>
-          <w:hyperlink w:anchor="_Toc138279692" w:history="1">
+          <w:hyperlink w:anchor="_Toc139494015" w:history="1">
             <w:r>
               <w:rPr>
                 <w:rStyle w:val="Hyperlink"/>
@@ -4042,7 +3973,7 @@
                 <w:noProof/>
                 <w:webHidden/>
               </w:rPr>
-              <w:instrText xml:space="preserve"> PAGEREF _Toc138279692 \h </w:instrText>
+              <w:instrText xml:space="preserve"> PAGEREF _Toc139494015 \h </w:instrText>
             </w:r>
             <w:r>
               <w:rPr>
@@ -4062,7 +3993,7 @@
                 <w:noProof/>
                 <w:webHidden/>
               </w:rPr>
-              <w:t>2</w:t>
+              <w:t>19</w:t>
             </w:r>
             <w:r>
               <w:rPr>
@@ -4085,7 +4016,7 @@
               <w:sz w:val="22"/>
             </w:rPr>
           </w:pPr>
-          <w:hyperlink w:anchor="_Toc138279693" w:history="1">
+          <w:hyperlink w:anchor="_Toc139494016" w:history="1">
             <w:r>
               <w:rPr>
                 <w:rStyle w:val="Hyperlink"/>
@@ -4112,7 +4043,7 @@
                 <w:noProof/>
                 <w:webHidden/>
               </w:rPr>
-              <w:instrText xml:space="preserve"> PAGEREF _Toc138279693 \h </w:instrText>
+              <w:instrText xml:space="preserve"> PAGEREF _Toc139494016 \h </w:instrText>
             </w:r>
             <w:r>
               <w:rPr>
@@ -4132,7 +4063,7 @@
                 <w:noProof/>
                 <w:webHidden/>
               </w:rPr>
-              <w:t>2</w:t>
+              <w:t>19</w:t>
             </w:r>
             <w:r>
               <w:rPr>
@@ -4151,7 +4082,7 @@
               <w:sz w:val="22"/>
             </w:rPr>
           </w:pPr>
-          <w:hyperlink w:anchor="_Toc138279694" w:history="1">
+          <w:hyperlink w:anchor="_Toc139494017" w:history="1">
             <w:r>
               <w:rPr>
                 <w:rStyle w:val="Hyperlink"/>
@@ -4178,7 +4109,7 @@
                 <w:noProof/>
                 <w:webHidden/>
               </w:rPr>
-              <w:instrText xml:space="preserve"> PAGEREF _Toc138279694 \h </w:instrText>
+              <w:instrText xml:space="preserve"> PAGEREF _Toc139494017 \h </w:instrText>
             </w:r>
             <w:r>
               <w:rPr>
@@ -4198,7 +4129,7 @@
                 <w:noProof/>
                 <w:webHidden/>
               </w:rPr>
-              <w:t>2</w:t>
+              <w:t>19</w:t>
             </w:r>
             <w:r>
               <w:rPr>
@@ -4217,7 +4148,7 @@
               <w:sz w:val="22"/>
             </w:rPr>
           </w:pPr>
-          <w:hyperlink w:anchor="_Toc138279695" w:history="1">
+          <w:hyperlink w:anchor="_Toc139494018" w:history="1">
             <w:r>
               <w:rPr>
                 <w:rStyle w:val="Hyperlink"/>
@@ -4244,7 +4175,7 @@
                 <w:noProof/>
                 <w:webHidden/>
               </w:rPr>
-              <w:instrText xml:space="preserve"> PAGEREF _Toc138279695 \h </w:instrText>
+              <w:instrText xml:space="preserve"> PAGEREF _Toc139494018 \h </w:instrText>
             </w:r>
             <w:r>
               <w:rPr>
@@ -4264,7 +4195,7 @@
                 <w:noProof/>
                 <w:webHidden/>
               </w:rPr>
-              <w:t>2</w:t>
+              <w:t>19</w:t>
             </w:r>
             <w:r>
               <w:rPr>
@@ -4283,7 +4214,7 @@
               <w:sz w:val="22"/>
             </w:rPr>
           </w:pPr>
-          <w:hyperlink w:anchor="_Toc138279696" w:history="1">
+          <w:hyperlink w:anchor="_Toc139494019" w:history="1">
             <w:r>
               <w:rPr>
                 <w:rStyle w:val="Hyperlink"/>
@@ -4310,7 +4241,7 @@
                 <w:noProof/>
                 <w:webHidden/>
               </w:rPr>
-              <w:instrText xml:space="preserve"> PAGEREF _Toc138279696 \h </w:instrText>
+              <w:instrText xml:space="preserve"> PAGEREF _Toc139494019 \h </w:instrText>
             </w:r>
             <w:r>
               <w:rPr>
@@ -4330,7 +4261,7 @@
                 <w:noProof/>
                 <w:webHidden/>
               </w:rPr>
-              <w:t>2</w:t>
+              <w:t>19</w:t>
             </w:r>
             <w:r>
               <w:rPr>
@@ -4353,7 +4284,7 @@
               <w:sz w:val="22"/>
             </w:rPr>
           </w:pPr>
-          <w:hyperlink w:anchor="_Toc138279697" w:history="1">
+          <w:hyperlink w:anchor="_Toc139494020" w:history="1">
             <w:r>
               <w:rPr>
                 <w:rStyle w:val="Hyperlink"/>
@@ -4380,7 +4311,7 @@
                 <w:noProof/>
                 <w:webHidden/>
               </w:rPr>
-              <w:instrText xml:space="preserve"> PAGEREF _Toc138279697 \h </w:instrText>
+              <w:instrText xml:space="preserve"> PAGEREF _Toc139494020 \h </w:instrText>
             </w:r>
             <w:r>
               <w:rPr>
@@ -4400,7 +4331,7 @@
                 <w:noProof/>
                 <w:webHidden/>
               </w:rPr>
-              <w:t>2</w:t>
+              <w:t>20</w:t>
             </w:r>
             <w:r>
               <w:rPr>
@@ -4423,7 +4354,7 @@
               <w:sz w:val="22"/>
             </w:rPr>
           </w:pPr>
-          <w:hyperlink w:anchor="_Toc138279698" w:history="1">
+          <w:hyperlink w:anchor="_Toc139494021" w:history="1">
             <w:r>
               <w:rPr>
                 <w:rStyle w:val="Hyperlink"/>
@@ -4450,7 +4381,7 @@
                 <w:noProof/>
                 <w:webHidden/>
               </w:rPr>
-              <w:instrText xml:space="preserve"> PAGEREF _Toc138279698 \h </w:instrText>
+              <w:instrText xml:space="preserve"> PAGEREF _Toc139494021 \h </w:instrText>
             </w:r>
             <w:r>
               <w:rPr>
@@ -4470,7 +4401,7 @@
                 <w:noProof/>
                 <w:webHidden/>
               </w:rPr>
-              <w:t>2</w:t>
+              <w:t>21</w:t>
             </w:r>
             <w:r>
               <w:rPr>
@@ -4489,7 +4420,7 @@
               <w:sz w:val="22"/>
             </w:rPr>
           </w:pPr>
-          <w:hyperlink w:anchor="_Toc138279699" w:history="1">
+          <w:hyperlink w:anchor="_Toc139494022" w:history="1">
             <w:r>
               <w:rPr>
                 <w:rStyle w:val="Hyperlink"/>
@@ -4516,7 +4447,7 @@
                 <w:noProof/>
                 <w:webHidden/>
               </w:rPr>
-              <w:instrText xml:space="preserve"> PAGEREF _Toc138279699 \h </w:instrText>
+              <w:instrText xml:space="preserve"> PAGEREF _Toc139494022 \h </w:instrText>
             </w:r>
             <w:r>
               <w:rPr>
@@ -4536,7 +4467,7 @@
                 <w:noProof/>
                 <w:webHidden/>
               </w:rPr>
-              <w:t>2</w:t>
+              <w:t>21</w:t>
             </w:r>
             <w:r>
               <w:rPr>
@@ -4555,7 +4486,7 @@
               <w:sz w:val="22"/>
             </w:rPr>
           </w:pPr>
-          <w:hyperlink w:anchor="_Toc138279700" w:history="1">
+          <w:hyperlink w:anchor="_Toc139494023" w:history="1">
             <w:r>
               <w:rPr>
                 <w:rStyle w:val="Hyperlink"/>
@@ -4582,7 +4513,7 @@
                 <w:noProof/>
                 <w:webHidden/>
               </w:rPr>
-              <w:instrText xml:space="preserve"> PAGEREF _Toc138279700 \h </w:instrText>
+              <w:instrText xml:space="preserve"> PAGEREF _Toc139494023 \h </w:instrText>
             </w:r>
             <w:r>
               <w:rPr>
@@ -4602,7 +4533,7 @@
                 <w:noProof/>
                 <w:webHidden/>
               </w:rPr>
-              <w:t>2</w:t>
+              <w:t>21</w:t>
             </w:r>
             <w:r>
               <w:rPr>
@@ -4621,7 +4552,7 @@
               <w:sz w:val="22"/>
             </w:rPr>
           </w:pPr>
-          <w:hyperlink w:anchor="_Toc138279701" w:history="1">
+          <w:hyperlink w:anchor="_Toc139494024" w:history="1">
             <w:r>
               <w:rPr>
                 <w:rStyle w:val="Hyperlink"/>
@@ -4648,7 +4579,7 @@
                 <w:noProof/>
                 <w:webHidden/>
               </w:rPr>
-              <w:instrText xml:space="preserve"> PAGEREF _Toc138279701 \h </w:instrText>
+              <w:instrText xml:space="preserve"> PAGEREF _Toc139494024 \h </w:instrText>
             </w:r>
             <w:r>
               <w:rPr>
@@ -4668,7 +4599,7 @@
                 <w:noProof/>
                 <w:webHidden/>
               </w:rPr>
-              <w:t>2</w:t>
+              <w:t>21</w:t>
             </w:r>
             <w:r>
               <w:rPr>
@@ -4687,7 +4618,7 @@
               <w:sz w:val="22"/>
             </w:rPr>
           </w:pPr>
-          <w:hyperlink w:anchor="_Toc138279702" w:history="1">
+          <w:hyperlink w:anchor="_Toc139494025" w:history="1">
             <w:r>
               <w:rPr>
                 <w:rStyle w:val="Hyperlink"/>
@@ -4714,7 +4645,7 @@
                 <w:noProof/>
                 <w:webHidden/>
               </w:rPr>
-              <w:instrText xml:space="preserve"> PAGEREF _Toc138279702 \h </w:instrText>
+              <w:instrText xml:space="preserve"> PAGEREF _Toc139494025 \h </w:instrText>
             </w:r>
             <w:r>
               <w:rPr>
@@ -4734,7 +4665,7 @@
                 <w:noProof/>
                 <w:webHidden/>
               </w:rPr>
-              <w:t>2</w:t>
+              <w:t>21</w:t>
             </w:r>
             <w:r>
               <w:rPr>
@@ -4753,7 +4684,7 @@
               <w:sz w:val="22"/>
             </w:rPr>
           </w:pPr>
-          <w:hyperlink w:anchor="_Toc138279703" w:history="1">
+          <w:hyperlink w:anchor="_Toc139494026" w:history="1">
             <w:r>
               <w:rPr>
                 <w:rStyle w:val="Hyperlink"/>
@@ -4780,7 +4711,7 @@
                 <w:noProof/>
                 <w:webHidden/>
               </w:rPr>
-              <w:instrText xml:space="preserve"> PAGEREF _Toc138279703 \h </w:instrText>
+              <w:instrText xml:space="preserve"> PAGEREF _Toc139494026 \h </w:instrText>
             </w:r>
             <w:r>
               <w:rPr>
@@ -4800,7 +4731,7 @@
                 <w:noProof/>
                 <w:webHidden/>
               </w:rPr>
-              <w:t>2</w:t>
+              <w:t>21</w:t>
             </w:r>
             <w:r>
               <w:rPr>
@@ -4819,7 +4750,7 @@
               <w:sz w:val="22"/>
             </w:rPr>
           </w:pPr>
-          <w:hyperlink w:anchor="_Toc138279704" w:history="1">
+          <w:hyperlink w:anchor="_Toc139494027" w:history="1">
             <w:r>
               <w:rPr>
                 <w:rStyle w:val="Hyperlink"/>
@@ -4846,7 +4777,7 @@
                 <w:noProof/>
                 <w:webHidden/>
               </w:rPr>
-              <w:instrText xml:space="preserve"> PAGEREF _Toc138279704 \h </w:instrText>
+              <w:instrText xml:space="preserve"> PAGEREF _Toc139494027 \h </w:instrText>
             </w:r>
             <w:r>
               <w:rPr>
@@ -4866,7 +4797,7 @@
                 <w:noProof/>
                 <w:webHidden/>
               </w:rPr>
-              <w:t>2</w:t>
+              <w:t>21</w:t>
             </w:r>
             <w:r>
               <w:rPr>
@@ -4885,7 +4816,7 @@
               <w:sz w:val="22"/>
             </w:rPr>
           </w:pPr>
-          <w:hyperlink w:anchor="_Toc138279705" w:history="1">
+          <w:hyperlink w:anchor="_Toc139494028" w:history="1">
             <w:r>
               <w:rPr>
                 <w:rStyle w:val="Hyperlink"/>
@@ -4912,7 +4843,7 @@
                 <w:noProof/>
                 <w:webHidden/>
               </w:rPr>
-              <w:instrText xml:space="preserve"> PAGEREF _Toc138279705 \h </w:instrText>
+              <w:instrText xml:space="preserve"> PAGEREF _Toc139494028 \h </w:instrText>
             </w:r>
             <w:r>
               <w:rPr>
@@ -4932,7 +4863,7 @@
                 <w:noProof/>
                 <w:webHidden/>
               </w:rPr>
-              <w:t>2</w:t>
+              <w:t>21</w:t>
             </w:r>
             <w:r>
               <w:rPr>
@@ -4951,7 +4882,7 @@
               <w:sz w:val="22"/>
             </w:rPr>
           </w:pPr>
-          <w:hyperlink w:anchor="_Toc138279706" w:history="1">
+          <w:hyperlink w:anchor="_Toc139494029" w:history="1">
             <w:r>
               <w:rPr>
                 <w:rStyle w:val="Hyperlink"/>
@@ -4978,7 +4909,7 @@
                 <w:noProof/>
                 <w:webHidden/>
               </w:rPr>
-              <w:instrText xml:space="preserve"> PAGEREF _Toc138279706 \h </w:instrText>
+              <w:instrText xml:space="preserve"> PAGEREF _Toc139494029 \h </w:instrText>
             </w:r>
             <w:r>
               <w:rPr>
@@ -4998,7 +4929,7 @@
                 <w:noProof/>
                 <w:webHidden/>
               </w:rPr>
-              <w:t>2</w:t>
+              <w:t>21</w:t>
             </w:r>
             <w:r>
               <w:rPr>
@@ -5021,7 +4952,7 @@
               <w:sz w:val="22"/>
             </w:rPr>
           </w:pPr>
-          <w:hyperlink w:anchor="_Toc138279707" w:history="1">
+          <w:hyperlink w:anchor="_Toc139494030" w:history="1">
             <w:r>
               <w:rPr>
                 <w:rStyle w:val="Hyperlink"/>
@@ -5048,7 +4979,7 @@
                 <w:noProof/>
                 <w:webHidden/>
               </w:rPr>
-              <w:instrText xml:space="preserve"> PAGEREF _Toc138279707 \h </w:instrText>
+              <w:instrText xml:space="preserve"> PAGEREF _Toc139494030 \h </w:instrText>
             </w:r>
             <w:r>
               <w:rPr>
@@ -5068,7 +4999,7 @@
                 <w:noProof/>
                 <w:webHidden/>
               </w:rPr>
-              <w:t>2</w:t>
+              <w:t>22</w:t>
             </w:r>
             <w:r>
               <w:rPr>
@@ -5103,7 +5034,7 @@
       <w:pPr>
         <w:pStyle w:val="Heading1Non-Chapter"/>
       </w:pPr>
-      <w:bookmarkStart w:id="3" w:name="_Toc138279660"/>
+      <w:bookmarkStart w:id="3" w:name="_Toc139493984"/>
       <w:r>
         <w:lastRenderedPageBreak/>
         <w:t>LIST OF TABLES</w:t>
@@ -5130,7 +5061,7 @@
       <w:r>
         <w:fldChar w:fldCharType="separate"/>
       </w:r>
-      <w:hyperlink w:anchor="_Toc139492260" w:history="1">
+      <w:hyperlink w:anchor="_Toc139493891" w:history="1">
         <w:r>
           <w:rPr>
             <w:rStyle w:val="Hyperlink"/>
@@ -5144,21 +5075,7 @@
             <w:noProof/>
           </w:rPr>
           <w:noBreakHyphen/>
-          <w:t>1. Soft</w:t>
-        </w:r>
-        <w:r>
-          <w:rPr>
-            <w:rStyle w:val="Hyperlink"/>
-            <w:noProof/>
-          </w:rPr>
-          <w:t>w</w:t>
-        </w:r>
-        <w:r>
-          <w:rPr>
-            <w:rStyle w:val="Hyperlink"/>
-            <w:noProof/>
-          </w:rPr>
-          <w:t>are Specifications</w:t>
+          <w:t>1. Software Specifications</w:t>
         </w:r>
         <w:r>
           <w:rPr>
@@ -5179,7 +5096,7 @@
             <w:noProof/>
             <w:webHidden/>
           </w:rPr>
-          <w:instrText xml:space="preserve"> PAGEREF _Toc139492260 \h </w:instrText>
+          <w:instrText xml:space="preserve"> PAGEREF _Toc139493891 \h </w:instrText>
         </w:r>
         <w:r>
           <w:rPr>
@@ -5221,7 +5138,7 @@
           <w:sz w:val="22"/>
         </w:rPr>
       </w:pPr>
-      <w:hyperlink w:anchor="_Toc139492261" w:history="1">
+      <w:hyperlink w:anchor="_Toc139493892" w:history="1">
         <w:r>
           <w:rPr>
             <w:rStyle w:val="Hyperlink"/>
@@ -5256,7 +5173,7 @@
             <w:noProof/>
             <w:webHidden/>
           </w:rPr>
-          <w:instrText xml:space="preserve"> PAGEREF _Toc139492261 \h </w:instrText>
+          <w:instrText xml:space="preserve"> PAGEREF _Toc139493892 \h </w:instrText>
         </w:r>
         <w:r>
           <w:rPr>
@@ -5298,7 +5215,7 @@
           <w:sz w:val="22"/>
         </w:rPr>
       </w:pPr>
-      <w:hyperlink w:anchor="_Toc139492262" w:history="1">
+      <w:hyperlink w:anchor="_Toc139493893" w:history="1">
         <w:r>
           <w:rPr>
             <w:rStyle w:val="Hyperlink"/>
@@ -5333,7 +5250,7 @@
             <w:noProof/>
             <w:webHidden/>
           </w:rPr>
-          <w:instrText xml:space="preserve"> PAGEREF _Toc139492262 \h </w:instrText>
+          <w:instrText xml:space="preserve"> PAGEREF _Toc139493893 \h </w:instrText>
         </w:r>
         <w:r>
           <w:rPr>
@@ -5365,6 +5282,83 @@
       </w:hyperlink>
     </w:p>
     <w:p>
+      <w:pPr>
+        <w:pStyle w:val="TableofFigures"/>
+        <w:tabs>
+          <w:tab w:val="right" w:leader="dot" w:pos="8630"/>
+        </w:tabs>
+        <w:rPr>
+          <w:noProof/>
+          <w:sz w:val="22"/>
+        </w:rPr>
+      </w:pPr>
+      <w:hyperlink w:anchor="_Toc139493894" w:history="1">
+        <w:r>
+          <w:rPr>
+            <w:rStyle w:val="Hyperlink"/>
+            <w:noProof/>
+          </w:rPr>
+          <w:t>Table 3</w:t>
+        </w:r>
+        <w:r>
+          <w:rPr>
+            <w:rStyle w:val="Hyperlink"/>
+            <w:noProof/>
+          </w:rPr>
+          <w:noBreakHyphen/>
+          <w:t>4. Functional and Non-functional Requirements</w:t>
+        </w:r>
+        <w:r>
+          <w:rPr>
+            <w:noProof/>
+            <w:webHidden/>
+          </w:rPr>
+          <w:tab/>
+        </w:r>
+        <w:r>
+          <w:rPr>
+            <w:noProof/>
+            <w:webHidden/>
+          </w:rPr>
+          <w:fldChar w:fldCharType="begin"/>
+        </w:r>
+        <w:r>
+          <w:rPr>
+            <w:noProof/>
+            <w:webHidden/>
+          </w:rPr>
+          <w:instrText xml:space="preserve"> PAGEREF _Toc139493894 \h </w:instrText>
+        </w:r>
+        <w:r>
+          <w:rPr>
+            <w:noProof/>
+            <w:webHidden/>
+          </w:rPr>
+        </w:r>
+        <w:r>
+          <w:rPr>
+            <w:noProof/>
+            <w:webHidden/>
+          </w:rPr>
+          <w:fldChar w:fldCharType="separate"/>
+        </w:r>
+        <w:r>
+          <w:rPr>
+            <w:noProof/>
+            <w:webHidden/>
+          </w:rPr>
+          <w:t>13</w:t>
+        </w:r>
+        <w:r>
+          <w:rPr>
+            <w:noProof/>
+            <w:webHidden/>
+          </w:rPr>
+          <w:fldChar w:fldCharType="end"/>
+        </w:r>
+      </w:hyperlink>
+    </w:p>
+    <w:p>
       <w:r>
         <w:fldChar w:fldCharType="end"/>
       </w:r>
@@ -5386,7 +5380,7 @@
       <w:pPr>
         <w:pStyle w:val="Heading1Non-Chapter"/>
       </w:pPr>
-      <w:bookmarkStart w:id="4" w:name="_Toc138279661"/>
+      <w:bookmarkStart w:id="4" w:name="_Toc139493985"/>
       <w:r>
         <w:lastRenderedPageBreak/>
         <w:t>LIST OF FIGURES</w:t>
@@ -5413,7 +5407,7 @@
       <w:r>
         <w:fldChar w:fldCharType="separate"/>
       </w:r>
-      <w:hyperlink w:anchor="_Toc138279711" w:history="1">
+      <w:hyperlink w:anchor="_Toc139493900" w:history="1">
         <w:r>
           <w:rPr>
             <w:rStyle w:val="Hyperlink"/>
@@ -5448,7 +5442,7 @@
             <w:noProof/>
             <w:webHidden/>
           </w:rPr>
-          <w:instrText xml:space="preserve"> PAGEREF _Toc138279711 \h </w:instrText>
+          <w:instrText xml:space="preserve"> PAGEREF _Toc139493900 \h </w:instrText>
         </w:r>
         <w:r>
           <w:rPr>
@@ -5468,7 +5462,7 @@
             <w:noProof/>
             <w:webHidden/>
           </w:rPr>
-          <w:t>2</w:t>
+          <w:t>7</w:t>
         </w:r>
         <w:r>
           <w:rPr>
@@ -5490,7 +5484,7 @@
           <w:sz w:val="22"/>
         </w:rPr>
       </w:pPr>
-      <w:hyperlink w:anchor="_Toc138279712" w:history="1">
+      <w:hyperlink w:anchor="_Toc139493901" w:history="1">
         <w:r>
           <w:rPr>
             <w:rStyle w:val="Hyperlink"/>
@@ -5525,7 +5519,7 @@
             <w:noProof/>
             <w:webHidden/>
           </w:rPr>
-          <w:instrText xml:space="preserve"> PAGEREF _Toc138279712 \h </w:instrText>
+          <w:instrText xml:space="preserve"> PAGEREF _Toc139493901 \h </w:instrText>
         </w:r>
         <w:r>
           <w:rPr>
@@ -5545,7 +5539,7 @@
             <w:noProof/>
             <w:webHidden/>
           </w:rPr>
-          <w:t>2</w:t>
+          <w:t>11</w:t>
         </w:r>
         <w:r>
           <w:rPr>
@@ -5567,7 +5561,7 @@
           <w:sz w:val="22"/>
         </w:rPr>
       </w:pPr>
-      <w:hyperlink w:anchor="_Toc138279713" w:history="1">
+      <w:hyperlink w:anchor="_Toc139493902" w:history="1">
         <w:r>
           <w:rPr>
             <w:rStyle w:val="Hyperlink"/>
@@ -5602,7 +5596,7 @@
             <w:noProof/>
             <w:webHidden/>
           </w:rPr>
-          <w:instrText xml:space="preserve"> PAGEREF _Toc138279713 \h </w:instrText>
+          <w:instrText xml:space="preserve"> PAGEREF _Toc139493902 \h </w:instrText>
         </w:r>
         <w:r>
           <w:rPr>
@@ -5622,7 +5616,7 @@
             <w:noProof/>
             <w:webHidden/>
           </w:rPr>
-          <w:t>2</w:t>
+          <w:t>11</w:t>
         </w:r>
         <w:r>
           <w:rPr>
@@ -5634,6 +5628,391 @@
       </w:hyperlink>
     </w:p>
     <w:p>
+      <w:pPr>
+        <w:pStyle w:val="TableofFigures"/>
+        <w:tabs>
+          <w:tab w:val="right" w:leader="dot" w:pos="8630"/>
+        </w:tabs>
+        <w:rPr>
+          <w:noProof/>
+          <w:sz w:val="22"/>
+        </w:rPr>
+      </w:pPr>
+      <w:hyperlink w:anchor="_Toc139493903" w:history="1">
+        <w:r>
+          <w:rPr>
+            <w:rStyle w:val="Hyperlink"/>
+            <w:noProof/>
+          </w:rPr>
+          <w:t>Figure 3</w:t>
+        </w:r>
+        <w:r>
+          <w:rPr>
+            <w:rStyle w:val="Hyperlink"/>
+            <w:noProof/>
+          </w:rPr>
+          <w:noBreakHyphen/>
+          <w:t>3. Iterative SDLC Model</w:t>
+        </w:r>
+        <w:r>
+          <w:rPr>
+            <w:noProof/>
+            <w:webHidden/>
+          </w:rPr>
+          <w:tab/>
+        </w:r>
+        <w:r>
+          <w:rPr>
+            <w:noProof/>
+            <w:webHidden/>
+          </w:rPr>
+          <w:fldChar w:fldCharType="begin"/>
+        </w:r>
+        <w:r>
+          <w:rPr>
+            <w:noProof/>
+            <w:webHidden/>
+          </w:rPr>
+          <w:instrText xml:space="preserve"> PAGEREF _Toc139493903 \h </w:instrText>
+        </w:r>
+        <w:r>
+          <w:rPr>
+            <w:noProof/>
+            <w:webHidden/>
+          </w:rPr>
+        </w:r>
+        <w:r>
+          <w:rPr>
+            <w:noProof/>
+            <w:webHidden/>
+          </w:rPr>
+          <w:fldChar w:fldCharType="separate"/>
+        </w:r>
+        <w:r>
+          <w:rPr>
+            <w:noProof/>
+            <w:webHidden/>
+          </w:rPr>
+          <w:t>12</w:t>
+        </w:r>
+        <w:r>
+          <w:rPr>
+            <w:noProof/>
+            <w:webHidden/>
+          </w:rPr>
+          <w:fldChar w:fldCharType="end"/>
+        </w:r>
+      </w:hyperlink>
+    </w:p>
+    <w:p>
+      <w:pPr>
+        <w:pStyle w:val="TableofFigures"/>
+        <w:tabs>
+          <w:tab w:val="right" w:leader="dot" w:pos="8630"/>
+        </w:tabs>
+        <w:rPr>
+          <w:noProof/>
+          <w:sz w:val="22"/>
+        </w:rPr>
+      </w:pPr>
+      <w:hyperlink w:anchor="_Toc139493904" w:history="1">
+        <w:r>
+          <w:rPr>
+            <w:rStyle w:val="Hyperlink"/>
+            <w:noProof/>
+          </w:rPr>
+          <w:t>Figure 3</w:t>
+        </w:r>
+        <w:r>
+          <w:rPr>
+            <w:rStyle w:val="Hyperlink"/>
+            <w:noProof/>
+          </w:rPr>
+          <w:noBreakHyphen/>
+          <w:t>4. Use Case Diagram</w:t>
+        </w:r>
+        <w:r>
+          <w:rPr>
+            <w:noProof/>
+            <w:webHidden/>
+          </w:rPr>
+          <w:tab/>
+        </w:r>
+        <w:r>
+          <w:rPr>
+            <w:noProof/>
+            <w:webHidden/>
+          </w:rPr>
+          <w:fldChar w:fldCharType="begin"/>
+        </w:r>
+        <w:r>
+          <w:rPr>
+            <w:noProof/>
+            <w:webHidden/>
+          </w:rPr>
+          <w:instrText xml:space="preserve"> PAGEREF _Toc139493904 \h </w:instrText>
+        </w:r>
+        <w:r>
+          <w:rPr>
+            <w:noProof/>
+            <w:webHidden/>
+          </w:rPr>
+        </w:r>
+        <w:r>
+          <w:rPr>
+            <w:noProof/>
+            <w:webHidden/>
+          </w:rPr>
+          <w:fldChar w:fldCharType="separate"/>
+        </w:r>
+        <w:r>
+          <w:rPr>
+            <w:noProof/>
+            <w:webHidden/>
+          </w:rPr>
+          <w:t>14</w:t>
+        </w:r>
+        <w:r>
+          <w:rPr>
+            <w:noProof/>
+            <w:webHidden/>
+          </w:rPr>
+          <w:fldChar w:fldCharType="end"/>
+        </w:r>
+      </w:hyperlink>
+    </w:p>
+    <w:p>
+      <w:pPr>
+        <w:pStyle w:val="TableofFigures"/>
+        <w:tabs>
+          <w:tab w:val="right" w:leader="dot" w:pos="8630"/>
+        </w:tabs>
+        <w:rPr>
+          <w:noProof/>
+          <w:sz w:val="22"/>
+        </w:rPr>
+      </w:pPr>
+      <w:hyperlink w:anchor="_Toc139493905" w:history="1">
+        <w:r>
+          <w:rPr>
+            <w:rStyle w:val="Hyperlink"/>
+            <w:noProof/>
+          </w:rPr>
+          <w:t>Figure 3</w:t>
+        </w:r>
+        <w:r>
+          <w:rPr>
+            <w:rStyle w:val="Hyperlink"/>
+            <w:noProof/>
+          </w:rPr>
+          <w:noBreakHyphen/>
+          <w:t>5. Context Diagram</w:t>
+        </w:r>
+        <w:r>
+          <w:rPr>
+            <w:noProof/>
+            <w:webHidden/>
+          </w:rPr>
+          <w:tab/>
+        </w:r>
+        <w:r>
+          <w:rPr>
+            <w:noProof/>
+            <w:webHidden/>
+          </w:rPr>
+          <w:fldChar w:fldCharType="begin"/>
+        </w:r>
+        <w:r>
+          <w:rPr>
+            <w:noProof/>
+            <w:webHidden/>
+          </w:rPr>
+          <w:instrText xml:space="preserve"> PAGEREF _Toc139493905 \h </w:instrText>
+        </w:r>
+        <w:r>
+          <w:rPr>
+            <w:noProof/>
+            <w:webHidden/>
+          </w:rPr>
+        </w:r>
+        <w:r>
+          <w:rPr>
+            <w:noProof/>
+            <w:webHidden/>
+          </w:rPr>
+          <w:fldChar w:fldCharType="separate"/>
+        </w:r>
+        <w:r>
+          <w:rPr>
+            <w:noProof/>
+            <w:webHidden/>
+          </w:rPr>
+          <w:t>14</w:t>
+        </w:r>
+        <w:r>
+          <w:rPr>
+            <w:noProof/>
+            <w:webHidden/>
+          </w:rPr>
+          <w:fldChar w:fldCharType="end"/>
+        </w:r>
+      </w:hyperlink>
+    </w:p>
+    <w:p>
+      <w:pPr>
+        <w:pStyle w:val="TableofFigures"/>
+        <w:tabs>
+          <w:tab w:val="right" w:leader="dot" w:pos="8630"/>
+        </w:tabs>
+        <w:rPr>
+          <w:noProof/>
+          <w:sz w:val="22"/>
+        </w:rPr>
+      </w:pPr>
+      <w:hyperlink w:anchor="_Toc139493906" w:history="1">
+        <w:r>
+          <w:rPr>
+            <w:rStyle w:val="Hyperlink"/>
+            <w:noProof/>
+          </w:rPr>
+          <w:t>Figure 3</w:t>
+        </w:r>
+        <w:r>
+          <w:rPr>
+            <w:rStyle w:val="Hyperlink"/>
+            <w:noProof/>
+          </w:rPr>
+          <w:noBreakHyphen/>
+          <w:t>6. Data Flow Diagram</w:t>
+        </w:r>
+        <w:r>
+          <w:rPr>
+            <w:noProof/>
+            <w:webHidden/>
+          </w:rPr>
+          <w:tab/>
+        </w:r>
+        <w:r>
+          <w:rPr>
+            <w:noProof/>
+            <w:webHidden/>
+          </w:rPr>
+          <w:fldChar w:fldCharType="begin"/>
+        </w:r>
+        <w:r>
+          <w:rPr>
+            <w:noProof/>
+            <w:webHidden/>
+          </w:rPr>
+          <w:instrText xml:space="preserve"> PAGEREF _Toc139493906 \h </w:instrText>
+        </w:r>
+        <w:r>
+          <w:rPr>
+            <w:noProof/>
+            <w:webHidden/>
+          </w:rPr>
+        </w:r>
+        <w:r>
+          <w:rPr>
+            <w:noProof/>
+            <w:webHidden/>
+          </w:rPr>
+          <w:fldChar w:fldCharType="separate"/>
+        </w:r>
+        <w:r>
+          <w:rPr>
+            <w:noProof/>
+            <w:webHidden/>
+          </w:rPr>
+          <w:t>15</w:t>
+        </w:r>
+        <w:r>
+          <w:rPr>
+            <w:noProof/>
+            <w:webHidden/>
+          </w:rPr>
+          <w:fldChar w:fldCharType="end"/>
+        </w:r>
+      </w:hyperlink>
+    </w:p>
+    <w:p>
+      <w:pPr>
+        <w:pStyle w:val="TableofFigures"/>
+        <w:tabs>
+          <w:tab w:val="right" w:leader="dot" w:pos="8630"/>
+        </w:tabs>
+        <w:rPr>
+          <w:noProof/>
+          <w:sz w:val="22"/>
+        </w:rPr>
+      </w:pPr>
+      <w:hyperlink w:anchor="_Toc139493907" w:history="1">
+        <w:r>
+          <w:rPr>
+            <w:rStyle w:val="Hyperlink"/>
+            <w:noProof/>
+          </w:rPr>
+          <w:t>Figure 3</w:t>
+        </w:r>
+        <w:r>
+          <w:rPr>
+            <w:rStyle w:val="Hyperlink"/>
+            <w:noProof/>
+          </w:rPr>
+          <w:noBreakHyphen/>
+          <w:t>7. System Architecture</w:t>
+        </w:r>
+        <w:r>
+          <w:rPr>
+            <w:noProof/>
+            <w:webHidden/>
+          </w:rPr>
+          <w:tab/>
+        </w:r>
+        <w:r>
+          <w:rPr>
+            <w:noProof/>
+            <w:webHidden/>
+          </w:rPr>
+          <w:fldChar w:fldCharType="begin"/>
+        </w:r>
+        <w:r>
+          <w:rPr>
+            <w:noProof/>
+            <w:webHidden/>
+          </w:rPr>
+          <w:instrText xml:space="preserve"> PAGEREF _Toc139493907 \h </w:instrText>
+        </w:r>
+        <w:r>
+          <w:rPr>
+            <w:noProof/>
+            <w:webHidden/>
+          </w:rPr>
+        </w:r>
+        <w:r>
+          <w:rPr>
+            <w:noProof/>
+            <w:webHidden/>
+          </w:rPr>
+          <w:fldChar w:fldCharType="separate"/>
+        </w:r>
+        <w:r>
+          <w:rPr>
+            <w:noProof/>
+            <w:webHidden/>
+          </w:rPr>
+          <w:t>16</w:t>
+        </w:r>
+        <w:r>
+          <w:rPr>
+            <w:noProof/>
+            <w:webHidden/>
+          </w:rPr>
+          <w:fldChar w:fldCharType="end"/>
+        </w:r>
+      </w:hyperlink>
+    </w:p>
+    <w:p>
       <w:r>
         <w:fldChar w:fldCharType="end"/>
       </w:r>
@@ -5655,7 +6034,7 @@
       <w:pPr>
         <w:pStyle w:val="Heading1Non-Chapter"/>
       </w:pPr>
-      <w:bookmarkStart w:id="5" w:name="_Toc138279662"/>
+      <w:bookmarkStart w:id="5" w:name="_Toc139493986"/>
       <w:r>
         <w:lastRenderedPageBreak/>
         <w:t>ABSTRACT</w:t>
@@ -5717,7 +6096,7 @@
       <w:bookmarkStart w:id="6" w:name="_Ref138159720"/>
       <w:bookmarkStart w:id="7" w:name="_Ref138159735"/>
       <w:bookmarkStart w:id="8" w:name="_Ref138159740"/>
-      <w:bookmarkStart w:id="9" w:name="_Toc138279663"/>
+      <w:bookmarkStart w:id="9" w:name="_Toc139493987"/>
       <w:r>
         <w:lastRenderedPageBreak/>
         <w:t>Chapter</w:t>
@@ -5734,7 +6113,7 @@
       <w:pPr>
         <w:pStyle w:val="Heading2ChapterTitle"/>
       </w:pPr>
-      <w:bookmarkStart w:id="10" w:name="_Toc138279664"/>
+      <w:bookmarkStart w:id="10" w:name="_Toc139493988"/>
       <w:r>
         <w:t>INTRODUCTION</w:t>
       </w:r>
@@ -5790,7 +6169,7 @@
       <w:pPr>
         <w:pStyle w:val="Heading2"/>
       </w:pPr>
-      <w:bookmarkStart w:id="11" w:name="_Toc138279665"/>
+      <w:bookmarkStart w:id="11" w:name="_Toc139493989"/>
       <w:r>
         <w:t>Objectives of the Project</w:t>
       </w:r>
@@ -5855,7 +6234,7 @@
       <w:pPr>
         <w:pStyle w:val="Heading2"/>
       </w:pPr>
-      <w:bookmarkStart w:id="12" w:name="_Toc138279666"/>
+      <w:bookmarkStart w:id="12" w:name="_Toc139493990"/>
       <w:r>
         <w:lastRenderedPageBreak/>
         <w:t>Scope and Delimitations of the Project</w:t>
@@ -5867,31 +6246,22 @@
         <w:ind w:firstLine="720"/>
       </w:pPr>
       <w:r>
-        <w:t xml:space="preserve">This project aims to create a system designed to help the stakeholders of Población District I in Barugo, Leyte to manage their community more effectively. It will include features such as organizing records of barangay inhabitants, logging, tracking document requests and generating printout records such as requested documents. </w:t>
+        <w:t>The scope of the project covers the information and processes of the barangay hall of Poblacion District I. The system is focused on the tasks of managing the records of barangay inhabitants and document requests. It is designed to assist the barangay secretary and relevant staff in executing those tasks.</w:t>
       </w:r>
     </w:p>
     <w:p>
       <w:pPr>
         <w:ind w:firstLine="720"/>
-        <w:rPr>
-          <w:rFonts w:asciiTheme="majorHAnsi" w:eastAsiaTheme="majorEastAsia" w:hAnsiTheme="majorHAnsi" w:cstheme="majorBidi"/>
-          <w:b/>
-          <w:szCs w:val="26"/>
-        </w:rPr>
-      </w:pPr>
-      <w:r>
-        <w:t xml:space="preserve">The project covers only for the barangay inhabitants by household and individual, and population. Focusing on the barangay level enables a more focused and manageable implementation of the information system. Time, budget, and </w:t>
-      </w:r>
-      <w:r>
-        <w:tab/>
-        <w:t>manpower is allocated more efficiently, ensuring successful implementation of the project.</w:t>
+      </w:pPr>
+      <w:r>
+        <w:t>While the project aims to provide a system to aid in the aforementioned tasks of the barangay hall, it does not extend to functions outside the scope of the barangay level. This boundary is defined for the implementation to be effectively carried out within the defined scope.</w:t>
       </w:r>
     </w:p>
     <w:p>
       <w:pPr>
         <w:pStyle w:val="Heading2"/>
       </w:pPr>
-      <w:bookmarkStart w:id="13" w:name="_Toc138279667"/>
+      <w:bookmarkStart w:id="13" w:name="_Toc139493991"/>
       <w:r>
         <w:t>Significance of the Project</w:t>
       </w:r>
@@ -6012,7 +6382,7 @@
       <w:pPr>
         <w:pStyle w:val="Heading1"/>
       </w:pPr>
-      <w:bookmarkStart w:id="14" w:name="_Toc138279668"/>
+      <w:bookmarkStart w:id="14" w:name="_Toc139493992"/>
       <w:r>
         <w:lastRenderedPageBreak/>
         <w:t>Chapter II</w:t>
@@ -6023,7 +6393,7 @@
       <w:pPr>
         <w:pStyle w:val="Heading2ChapterTitle"/>
       </w:pPr>
-      <w:bookmarkStart w:id="15" w:name="_Toc138279669"/>
+      <w:bookmarkStart w:id="15" w:name="_Toc139493993"/>
       <w:r>
         <w:t>THEORETICAL FRAMEWORK</w:t>
       </w:r>
@@ -6041,7 +6411,7 @@
       <w:pPr>
         <w:pStyle w:val="Heading2"/>
       </w:pPr>
-      <w:bookmarkStart w:id="16" w:name="_Toc138279670"/>
+      <w:bookmarkStart w:id="16" w:name="_Toc139493994"/>
       <w:r>
         <w:t>Review of Related Literature</w:t>
       </w:r>
@@ -6126,7 +6496,7 @@
           <w:numId w:val="0"/>
         </w:numPr>
       </w:pPr>
-      <w:bookmarkStart w:id="17" w:name="_Toc138279671"/>
+      <w:bookmarkStart w:id="17" w:name="_Toc139493995"/>
       <w:r>
         <w:t>Concept</w:t>
       </w:r>
@@ -6780,7 +7150,7 @@
         <w:pStyle w:val="Caption"/>
         <w:jc w:val="center"/>
       </w:pPr>
-      <w:bookmarkStart w:id="18" w:name="_Toc138279711"/>
+      <w:bookmarkStart w:id="18" w:name="_Toc139493900"/>
       <w:r>
         <w:t xml:space="preserve">Figure </w:t>
       </w:r>
@@ -6800,6 +7170,9 @@
         <w:t>2</w:t>
       </w:r>
       <w:r>
+        <w:rPr>
+          <w:noProof/>
+        </w:rPr>
         <w:fldChar w:fldCharType="end"/>
       </w:r>
       <w:r>
@@ -6821,6 +7194,9 @@
         <w:t>1</w:t>
       </w:r>
       <w:r>
+        <w:rPr>
+          <w:noProof/>
+        </w:rPr>
         <w:fldChar w:fldCharType="end"/>
       </w:r>
       <w:r>
@@ -6856,7 +7232,7 @@
       <w:pPr>
         <w:pStyle w:val="Heading2"/>
       </w:pPr>
-      <w:bookmarkStart w:id="19" w:name="_Toc138279672"/>
+      <w:bookmarkStart w:id="19" w:name="_Toc139493996"/>
       <w:r>
         <w:lastRenderedPageBreak/>
         <w:t>Definition of Terms</w:t>
@@ -7001,7 +7377,7 @@
       <w:pPr>
         <w:pStyle w:val="Heading1"/>
       </w:pPr>
-      <w:bookmarkStart w:id="20" w:name="_Toc138279673"/>
+      <w:bookmarkStart w:id="20" w:name="_Toc139493997"/>
       <w:r>
         <w:lastRenderedPageBreak/>
         <w:t>Chapter III</w:t>
@@ -7012,7 +7388,7 @@
       <w:pPr>
         <w:pStyle w:val="Heading2ChapterTitle"/>
       </w:pPr>
-      <w:bookmarkStart w:id="21" w:name="_Toc138279674"/>
+      <w:bookmarkStart w:id="21" w:name="_Toc139493998"/>
       <w:r>
         <w:t>OPERATIONAL FRAMEWORK</w:t>
       </w:r>
@@ -7022,7 +7398,7 @@
       <w:pPr>
         <w:pStyle w:val="Heading2"/>
       </w:pPr>
-      <w:bookmarkStart w:id="22" w:name="_Toc138279675"/>
+      <w:bookmarkStart w:id="22" w:name="_Toc139493999"/>
       <w:r>
         <w:t>Materials</w:t>
       </w:r>
@@ -7032,7 +7408,7 @@
       <w:pPr>
         <w:pStyle w:val="Heading3"/>
       </w:pPr>
-      <w:bookmarkStart w:id="23" w:name="_Toc138279676"/>
+      <w:bookmarkStart w:id="23" w:name="_Toc139494000"/>
       <w:r>
         <w:t>Software</w:t>
       </w:r>
@@ -7043,7 +7419,7 @@
         <w:pStyle w:val="Caption"/>
         <w:keepNext/>
       </w:pPr>
-      <w:bookmarkStart w:id="24" w:name="_Toc139492260"/>
+      <w:bookmarkStart w:id="24" w:name="_Toc139493891"/>
       <w:r>
         <w:t xml:space="preserve">Table </w:t>
       </w:r>
@@ -7063,6 +7439,9 @@
         <w:t>3</w:t>
       </w:r>
       <w:r>
+        <w:rPr>
+          <w:noProof/>
+        </w:rPr>
         <w:fldChar w:fldCharType="end"/>
       </w:r>
       <w:r>
@@ -7084,6 +7463,9 @@
         <w:t>1</w:t>
       </w:r>
       <w:r>
+        <w:rPr>
+          <w:noProof/>
+        </w:rPr>
         <w:fldChar w:fldCharType="end"/>
       </w:r>
       <w:r>
@@ -8006,7 +8388,7 @@
       <w:pPr>
         <w:pStyle w:val="Heading3"/>
       </w:pPr>
-      <w:bookmarkStart w:id="25" w:name="_Toc138279677"/>
+      <w:bookmarkStart w:id="25" w:name="_Toc139494001"/>
       <w:r>
         <w:t>Hardware</w:t>
       </w:r>
@@ -8017,7 +8399,7 @@
         <w:pStyle w:val="Caption"/>
         <w:keepNext/>
       </w:pPr>
-      <w:bookmarkStart w:id="26" w:name="_Toc139492261"/>
+      <w:bookmarkStart w:id="26" w:name="_Toc139493892"/>
       <w:r>
         <w:t xml:space="preserve">Table </w:t>
       </w:r>
@@ -8037,6 +8419,9 @@
         <w:t>3</w:t>
       </w:r>
       <w:r>
+        <w:rPr>
+          <w:noProof/>
+        </w:rPr>
         <w:fldChar w:fldCharType="end"/>
       </w:r>
       <w:r>
@@ -8058,6 +8443,9 @@
         <w:t>2</w:t>
       </w:r>
       <w:r>
+        <w:rPr>
+          <w:noProof/>
+        </w:rPr>
         <w:fldChar w:fldCharType="end"/>
       </w:r>
       <w:r>
@@ -8513,7 +8901,7 @@
       <w:pPr>
         <w:pStyle w:val="Heading3"/>
       </w:pPr>
-      <w:bookmarkStart w:id="27" w:name="_Toc138279678"/>
+      <w:bookmarkStart w:id="27" w:name="_Toc139494002"/>
       <w:r>
         <w:t>Data</w:t>
       </w:r>
@@ -8524,7 +8912,7 @@
         <w:pStyle w:val="Caption"/>
         <w:keepNext/>
       </w:pPr>
-      <w:bookmarkStart w:id="28" w:name="_Toc139492262"/>
+      <w:bookmarkStart w:id="28" w:name="_Toc139493893"/>
       <w:r>
         <w:t xml:space="preserve">Table </w:t>
       </w:r>
@@ -8544,6 +8932,9 @@
         <w:t>3</w:t>
       </w:r>
       <w:r>
+        <w:rPr>
+          <w:noProof/>
+        </w:rPr>
         <w:fldChar w:fldCharType="end"/>
       </w:r>
       <w:r>
@@ -8565,6 +8956,9 @@
         <w:t>3</w:t>
       </w:r>
       <w:r>
+        <w:rPr>
+          <w:noProof/>
+        </w:rPr>
         <w:fldChar w:fldCharType="end"/>
       </w:r>
       <w:r>
@@ -9044,7 +9438,7 @@
       <w:pPr>
         <w:pStyle w:val="Heading3"/>
       </w:pPr>
-      <w:bookmarkStart w:id="29" w:name="_Toc138279679"/>
+      <w:bookmarkStart w:id="29" w:name="_Toc139494003"/>
       <w:r>
         <w:lastRenderedPageBreak/>
         <w:t>Systems Environment</w:t>
@@ -9061,9 +9455,9 @@
           <w:noProof/>
         </w:rPr>
         <w:drawing>
-          <wp:inline distT="0" distB="0" distL="0" distR="0" wp14:anchorId="2C4B6F8A" wp14:editId="63CCB5E0">
-            <wp:extent cx="5486400" cy="2848610"/>
-            <wp:effectExtent l="0" t="0" r="0" b="8890"/>
+          <wp:inline distT="0" distB="0" distL="0" distR="0" wp14:anchorId="2C4B6F8A" wp14:editId="53001EE4">
+            <wp:extent cx="4467225" cy="2848610"/>
+            <wp:effectExtent l="0" t="0" r="9525" b="8890"/>
             <wp:docPr id="17" name="Picture 17"/>
             <wp:cNvGraphicFramePr>
               <a:graphicFrameLocks xmlns:a="http://schemas.openxmlformats.org/drawingml/2006/main" noChangeAspect="1"/>
@@ -9075,7 +9469,7 @@
                     <pic:cNvPr id="0" name="Picture 1"/>
                     <pic:cNvPicPr/>
                   </pic:nvPicPr>
-                  <pic:blipFill>
+                  <pic:blipFill rotWithShape="1">
                     <a:blip r:embed="rId11">
                       <a:extLst>
                         <a:ext uri="{28A0092B-C50C-407E-A947-70E740481C1C}">
@@ -9083,18 +9477,25 @@
                         </a:ext>
                       </a:extLst>
                     </a:blip>
-                    <a:stretch>
-                      <a:fillRect/>
-                    </a:stretch>
+                    <a:srcRect l="18576"/>
+                    <a:stretch/>
                   </pic:blipFill>
-                  <pic:spPr>
+                  <pic:spPr bwMode="auto">
                     <a:xfrm>
                       <a:off x="0" y="0"/>
-                      <a:ext cx="5486400" cy="2848610"/>
+                      <a:ext cx="4467225" cy="2848610"/>
                     </a:xfrm>
                     <a:prstGeom prst="rect">
                       <a:avLst/>
                     </a:prstGeom>
+                    <a:ln>
+                      <a:noFill/>
+                    </a:ln>
+                    <a:extLst>
+                      <a:ext uri="{53640926-AAD7-44D8-BBD7-CCE9431645EC}">
+                        <a14:shadowObscured xmlns:a14="http://schemas.microsoft.com/office/drawing/2010/main"/>
+                      </a:ext>
+                    </a:extLst>
                   </pic:spPr>
                 </pic:pic>
               </a:graphicData>
@@ -9108,7 +9509,7 @@
         <w:pStyle w:val="Caption"/>
         <w:jc w:val="center"/>
       </w:pPr>
-      <w:bookmarkStart w:id="30" w:name="_Toc138279712"/>
+      <w:bookmarkStart w:id="30" w:name="_Toc139493901"/>
       <w:r>
         <w:t xml:space="preserve">Figure </w:t>
       </w:r>
@@ -9128,6 +9529,9 @@
         <w:t>3</w:t>
       </w:r>
       <w:r>
+        <w:rPr>
+          <w:noProof/>
+        </w:rPr>
         <w:fldChar w:fldCharType="end"/>
       </w:r>
       <w:r>
@@ -9149,6 +9553,9 @@
         <w:t>1</w:t>
       </w:r>
       <w:r>
+        <w:rPr>
+          <w:noProof/>
+        </w:rPr>
         <w:fldChar w:fldCharType="end"/>
       </w:r>
       <w:r>
@@ -9234,7 +9641,7 @@
         <w:pStyle w:val="Caption"/>
         <w:jc w:val="center"/>
       </w:pPr>
-      <w:bookmarkStart w:id="31" w:name="_Toc138279713"/>
+      <w:bookmarkStart w:id="31" w:name="_Toc139493902"/>
       <w:r>
         <w:t xml:space="preserve">Figure </w:t>
       </w:r>
@@ -9254,6 +9661,9 @@
         <w:t>3</w:t>
       </w:r>
       <w:r>
+        <w:rPr>
+          <w:noProof/>
+        </w:rPr>
         <w:fldChar w:fldCharType="end"/>
       </w:r>
       <w:r>
@@ -9275,6 +9685,9 @@
         <w:t>2</w:t>
       </w:r>
       <w:r>
+        <w:rPr>
+          <w:noProof/>
+        </w:rPr>
         <w:fldChar w:fldCharType="end"/>
       </w:r>
       <w:r>
@@ -9320,7 +9733,7 @@
       <w:pPr>
         <w:pStyle w:val="Heading2"/>
       </w:pPr>
-      <w:bookmarkStart w:id="32" w:name="_Toc138279680"/>
+      <w:bookmarkStart w:id="32" w:name="_Toc139494004"/>
       <w:r>
         <w:t>Methods</w:t>
       </w:r>
@@ -9330,7 +9743,7 @@
       <w:pPr>
         <w:pStyle w:val="Heading3"/>
       </w:pPr>
-      <w:bookmarkStart w:id="33" w:name="_Toc138279681"/>
+      <w:bookmarkStart w:id="33" w:name="_Toc139494005"/>
       <w:r>
         <w:t>SLDC Model</w:t>
       </w:r>
@@ -9401,6 +9814,7 @@
         <w:pStyle w:val="Caption"/>
         <w:jc w:val="center"/>
       </w:pPr>
+      <w:bookmarkStart w:id="34" w:name="_Toc139493903"/>
       <w:r>
         <w:t xml:space="preserve">Figure </w:t>
       </w:r>
@@ -9420,6 +9834,9 @@
         <w:t>3</w:t>
       </w:r>
       <w:r>
+        <w:rPr>
+          <w:noProof/>
+        </w:rPr>
         <w:fldChar w:fldCharType="end"/>
       </w:r>
       <w:r>
@@ -9441,11 +9858,15 @@
         <w:t>3</w:t>
       </w:r>
       <w:r>
+        <w:rPr>
+          <w:noProof/>
+        </w:rPr>
         <w:fldChar w:fldCharType="end"/>
       </w:r>
       <w:r>
         <w:t>. Iterative SDLC Model</w:t>
       </w:r>
+      <w:bookmarkEnd w:id="34"/>
     </w:p>
     <w:p>
       <w:pPr>
@@ -9456,7 +9877,6 @@
       <w:pPr>
         <w:ind w:firstLine="720"/>
       </w:pPr>
-      <w:bookmarkStart w:id="34" w:name="_Toc138279682"/>
       <w:r>
         <w:t>The development of the project follows the iterative model of software development. The iterative model divides the project into a series of iterations, with each iteration containing a set of phases. This model allows the implementation of a system that is enhanced as further requirements are identified.</w:t>
       </w:r>
@@ -9465,8 +9885,7 @@
       <w:pPr>
         <w:pStyle w:val="Heading3"/>
       </w:pPr>
-      <w:bookmarkStart w:id="35" w:name="_Toc138279683"/>
-      <w:bookmarkEnd w:id="34"/>
+      <w:bookmarkStart w:id="35" w:name="_Toc139494006"/>
       <w:r>
         <w:lastRenderedPageBreak/>
         <w:t>Analysis</w:t>
@@ -9486,6 +9905,7 @@
         <w:pStyle w:val="Caption"/>
         <w:keepNext/>
       </w:pPr>
+      <w:bookmarkStart w:id="36" w:name="_Toc139493894"/>
       <w:r>
         <w:t xml:space="preserve">Table </w:t>
       </w:r>
@@ -9505,6 +9925,9 @@
         <w:t>3</w:t>
       </w:r>
       <w:r>
+        <w:rPr>
+          <w:noProof/>
+        </w:rPr>
         <w:fldChar w:fldCharType="end"/>
       </w:r>
       <w:r>
@@ -9526,11 +9949,15 @@
         <w:t>4</w:t>
       </w:r>
       <w:r>
+        <w:rPr>
+          <w:noProof/>
+        </w:rPr>
         <w:fldChar w:fldCharType="end"/>
       </w:r>
       <w:r>
         <w:t>. Functional and Non-functional Requirements</w:t>
       </w:r>
+      <w:bookmarkEnd w:id="36"/>
     </w:p>
     <w:tbl>
       <w:tblPr>
@@ -9912,11 +10339,12 @@
         <w:rPr>
           <w:noProof/>
         </w:rPr>
+        <w:lastRenderedPageBreak/>
         <w:drawing>
-          <wp:inline distT="0" distB="0" distL="0" distR="0" wp14:anchorId="0AC0A107" wp14:editId="5045F9EF">
-            <wp:extent cx="3267075" cy="4638675"/>
+          <wp:inline distT="0" distB="0" distL="0" distR="0" wp14:anchorId="6724703C" wp14:editId="4818B429">
+            <wp:extent cx="5495925" cy="3819525"/>
             <wp:effectExtent l="0" t="0" r="9525" b="9525"/>
-            <wp:docPr id="28" name="Picture 28"/>
+            <wp:docPr id="5" name="Picture 5"/>
             <wp:cNvGraphicFramePr>
               <a:graphicFrameLocks xmlns:a="http://schemas.openxmlformats.org/drawingml/2006/main" noChangeAspect="1"/>
             </wp:cNvGraphicFramePr>
@@ -9924,7 +10352,7 @@
               <a:graphicData uri="http://schemas.openxmlformats.org/drawingml/2006/picture">
                 <pic:pic xmlns:pic="http://schemas.openxmlformats.org/drawingml/2006/picture">
                   <pic:nvPicPr>
-                    <pic:cNvPr id="0" name="Picture 23"/>
+                    <pic:cNvPr id="0" name="Picture 1"/>
                     <pic:cNvPicPr>
                       <a:picLocks noChangeAspect="1" noChangeArrowheads="1"/>
                     </pic:cNvPicPr>
@@ -9945,7 +10373,7 @@
                   <pic:spPr bwMode="auto">
                     <a:xfrm>
                       <a:off x="0" y="0"/>
-                      <a:ext cx="3267075" cy="4638675"/>
+                      <a:ext cx="5495925" cy="3819525"/>
                     </a:xfrm>
                     <a:prstGeom prst="rect">
                       <a:avLst/>
@@ -9967,6 +10395,7 @@
         <w:pStyle w:val="Caption"/>
         <w:jc w:val="center"/>
       </w:pPr>
+      <w:bookmarkStart w:id="37" w:name="_Toc139493904"/>
       <w:r>
         <w:t xml:space="preserve">Figure </w:t>
       </w:r>
@@ -9986,6 +10415,9 @@
         <w:t>3</w:t>
       </w:r>
       <w:r>
+        <w:rPr>
+          <w:noProof/>
+        </w:rPr>
         <w:fldChar w:fldCharType="end"/>
       </w:r>
       <w:r>
@@ -10007,35 +10439,38 @@
         <w:t>4</w:t>
       </w:r>
       <w:r>
-        <w:fldChar w:fldCharType="end"/>
-      </w:r>
-      <w:r>
-        <w:t>. Use Case Diagram</w:t>
-      </w:r>
-    </w:p>
-    <w:p>
-      <w:pPr>
-        <w:pStyle w:val="NoSpacing"/>
-      </w:pPr>
-    </w:p>
-    <w:p>
-      <w:pPr>
-        <w:ind w:firstLine="720"/>
-      </w:pPr>
-      <w:r>
-        <w:t>The use case diagram depicts the system’s functionality from the user perspective. The use cases for the barangay secretary/staff pertains to managing the records of barangay inhabitants and managing document requests.</w:t>
-      </w:r>
-    </w:p>
-    <w:p>
-      <w:pPr>
-        <w:pStyle w:val="NoSpacing"/>
-        <w:jc w:val="center"/>
-      </w:pPr>
-      <w:r>
         <w:rPr>
           <w:noProof/>
         </w:rPr>
-        <w:lastRenderedPageBreak/>
+        <w:fldChar w:fldCharType="end"/>
+      </w:r>
+      <w:r>
+        <w:t>. Use Case Diagram</w:t>
+      </w:r>
+      <w:bookmarkEnd w:id="37"/>
+    </w:p>
+    <w:p>
+      <w:pPr>
+        <w:pStyle w:val="NoSpacing"/>
+      </w:pPr>
+    </w:p>
+    <w:p>
+      <w:pPr>
+        <w:ind w:firstLine="720"/>
+      </w:pPr>
+      <w:r>
+        <w:t>The use case diagram depicts the system’s functionality from the user perspective. The use cases for the barangay secretary/staff pertains to managing the records of barangay inhabitants and managing document requests.</w:t>
+      </w:r>
+    </w:p>
+    <w:p>
+      <w:pPr>
+        <w:pStyle w:val="NoSpacing"/>
+        <w:jc w:val="center"/>
+      </w:pPr>
+      <w:r>
+        <w:rPr>
+          <w:noProof/>
+        </w:rPr>
         <w:drawing>
           <wp:inline distT="0" distB="0" distL="0" distR="0" wp14:anchorId="003D4732" wp14:editId="77251A6E">
             <wp:extent cx="3228975" cy="914400"/>
@@ -10091,6 +10526,7 @@
         <w:pStyle w:val="Caption"/>
         <w:jc w:val="center"/>
       </w:pPr>
+      <w:bookmarkStart w:id="38" w:name="_Toc139493905"/>
       <w:r>
         <w:t xml:space="preserve">Figure </w:t>
       </w:r>
@@ -10110,6 +10546,9 @@
         <w:t>3</w:t>
       </w:r>
       <w:r>
+        <w:rPr>
+          <w:noProof/>
+        </w:rPr>
         <w:fldChar w:fldCharType="end"/>
       </w:r>
       <w:r>
@@ -10131,11 +10570,15 @@
         <w:t>5</w:t>
       </w:r>
       <w:r>
+        <w:rPr>
+          <w:noProof/>
+        </w:rPr>
         <w:fldChar w:fldCharType="end"/>
       </w:r>
       <w:r>
         <w:t>. Context Diagram</w:t>
       </w:r>
+      <w:bookmarkEnd w:id="38"/>
     </w:p>
     <w:p>
       <w:pPr>
@@ -10147,7 +10590,11 @@
         <w:ind w:firstLine="720"/>
       </w:pPr>
       <w:r>
-        <w:t>The context diagram depicts a high-level view of the system boundaries and the flow of information between the users and the system. The barangay secretary provides RBI data, which is used by the system to provide demographic information. The barangay secretary may also file document requests and confirm payments. The system is able to generate the requested documents and provide a log of document requests.</w:t>
+        <w:t xml:space="preserve">The context diagram depicts a high-level view of the system boundaries and the flow of information between the users and the system. The barangay secretary provides RBI data, which is used by the system to provide demographic information. The barangay secretary may also file </w:t>
+      </w:r>
+      <w:r>
+        <w:lastRenderedPageBreak/>
+        <w:t>document requests and confirm payments. The system is able to generate the requested documents and provide a log of document requests.</w:t>
       </w:r>
     </w:p>
     <w:p>
@@ -10215,6 +10662,7 @@
         <w:pStyle w:val="Caption"/>
         <w:jc w:val="center"/>
       </w:pPr>
+      <w:bookmarkStart w:id="39" w:name="_Toc139493906"/>
       <w:r>
         <w:t xml:space="preserve">Figure </w:t>
       </w:r>
@@ -10234,6 +10682,9 @@
         <w:t>3</w:t>
       </w:r>
       <w:r>
+        <w:rPr>
+          <w:noProof/>
+        </w:rPr>
         <w:fldChar w:fldCharType="end"/>
       </w:r>
       <w:r>
@@ -10255,11 +10706,15 @@
         <w:t>6</w:t>
       </w:r>
       <w:r>
+        <w:rPr>
+          <w:noProof/>
+        </w:rPr>
         <w:fldChar w:fldCharType="end"/>
       </w:r>
       <w:r>
         <w:t>. Data Flow Diagram</w:t>
       </w:r>
+      <w:bookmarkEnd w:id="39"/>
     </w:p>
     <w:p>
       <w:pPr>
@@ -10278,12 +10733,11 @@
       <w:pPr>
         <w:pStyle w:val="Heading3"/>
       </w:pPr>
-      <w:bookmarkStart w:id="36" w:name="_Toc138279684"/>
-      <w:r>
-        <w:lastRenderedPageBreak/>
+      <w:bookmarkStart w:id="40" w:name="_Toc139494007"/>
+      <w:r>
         <w:t>Design</w:t>
       </w:r>
-      <w:bookmarkEnd w:id="36"/>
+      <w:bookmarkEnd w:id="40"/>
     </w:p>
     <w:p>
       <w:pPr>
@@ -10303,6 +10757,7 @@
         <w:rPr>
           <w:noProof/>
         </w:rPr>
+        <w:lastRenderedPageBreak/>
         <w:drawing>
           <wp:inline distT="0" distB="0" distL="0" distR="0" wp14:anchorId="50B1DC7C" wp14:editId="7AD2ABD1">
             <wp:extent cx="4381500" cy="4648200"/>
@@ -10358,6 +10813,7 @@
         <w:pStyle w:val="Caption"/>
         <w:jc w:val="center"/>
       </w:pPr>
+      <w:bookmarkStart w:id="41" w:name="_Toc139493907"/>
       <w:r>
         <w:t xml:space="preserve">Figure </w:t>
       </w:r>
@@ -10377,6 +10833,9 @@
         <w:t>3</w:t>
       </w:r>
       <w:r>
+        <w:rPr>
+          <w:noProof/>
+        </w:rPr>
         <w:fldChar w:fldCharType="end"/>
       </w:r>
       <w:r>
@@ -10398,11 +10857,15 @@
         <w:t>7</w:t>
       </w:r>
       <w:r>
+        <w:rPr>
+          <w:noProof/>
+        </w:rPr>
         <w:fldChar w:fldCharType="end"/>
       </w:r>
       <w:r>
         <w:t>. System Architecture</w:t>
       </w:r>
+      <w:bookmarkEnd w:id="41"/>
     </w:p>
     <w:p>
       <w:pPr>
@@ -10421,52 +10884,54 @@
       <w:pPr>
         <w:pStyle w:val="Heading3"/>
       </w:pPr>
+      <w:bookmarkStart w:id="42" w:name="_Toc139494008"/>
+      <w:r>
+        <w:t>Implementation</w:t>
+      </w:r>
+      <w:bookmarkEnd w:id="42"/>
+    </w:p>
+    <w:p>
+      <w:pPr>
+        <w:ind w:firstLine="720"/>
+      </w:pPr>
+      <w:r>
+        <w:t>In this phase, the system is built. The goal of the implementation phase is to create a working system that meets the requirements that were defined in the analysis phase.</w:t>
+      </w:r>
+      <w:r>
+        <w:t xml:space="preserve"> For the implementation of the system, the front-end tools used include Figma, Google Chrome, and Visual Studio Code. The back-end tool used is Visual Studio Code which serves as the primary source-code editor.</w:t>
+      </w:r>
+    </w:p>
+    <w:p>
+      <w:pPr>
+        <w:pStyle w:val="Heading3"/>
+      </w:pPr>
+      <w:bookmarkStart w:id="43" w:name="_Toc139494009"/>
       <w:r>
         <w:lastRenderedPageBreak/>
-        <w:t>Implementation</w:t>
-      </w:r>
+        <w:t>Deployment</w:t>
+      </w:r>
+      <w:bookmarkEnd w:id="43"/>
     </w:p>
     <w:p>
       <w:pPr>
         <w:ind w:firstLine="720"/>
       </w:pPr>
       <w:r>
-        <w:t>In this phase, the system is built. The goal of the implementation phase is to create a working system that meets the requirements that were defined in the analysis phase.</w:t>
-      </w:r>
-      <w:r>
-        <w:t xml:space="preserve"> For the implementation of the system, the front-end tools used include Figma, Google Chrome, and Visual Studio Code. The back-end tool used is Visual Studio Code which serves as the primary source-code editor.</w:t>
+        <w:t>In this phase, the system is deployed to production. The goal of the deployment phase is to make the system available to the users</w:t>
+      </w:r>
+      <w:r>
+        <w:t xml:space="preserve">. </w:t>
       </w:r>
     </w:p>
     <w:p>
       <w:pPr>
         <w:pStyle w:val="Heading3"/>
       </w:pPr>
-      <w:bookmarkStart w:id="37" w:name="_Toc138279686"/>
-      <w:r>
-        <w:t>Deployment</w:t>
-      </w:r>
-      <w:bookmarkEnd w:id="37"/>
-    </w:p>
-    <w:p>
-      <w:pPr>
-        <w:ind w:firstLine="720"/>
-      </w:pPr>
-      <w:r>
-        <w:t>In this phase, the system is deployed to production. The goal of the deployment phase is to make the system available to the users</w:t>
-      </w:r>
-      <w:r>
-        <w:t xml:space="preserve">. </w:t>
-      </w:r>
-    </w:p>
-    <w:p>
-      <w:pPr>
-        <w:pStyle w:val="Heading3"/>
-      </w:pPr>
-      <w:bookmarkStart w:id="38" w:name="_Toc138279687"/>
+      <w:bookmarkStart w:id="44" w:name="_Toc139494010"/>
       <w:r>
         <w:t>Evaluation</w:t>
       </w:r>
-      <w:bookmarkEnd w:id="38"/>
+      <w:bookmarkEnd w:id="44"/>
     </w:p>
     <w:p>
       <w:pPr>
@@ -10497,28 +10962,28 @@
       <w:pPr>
         <w:pStyle w:val="Heading1"/>
       </w:pPr>
-      <w:bookmarkStart w:id="39" w:name="_Toc138279688"/>
+      <w:bookmarkStart w:id="45" w:name="_Toc139494011"/>
       <w:r>
         <w:lastRenderedPageBreak/>
         <w:t>Chapter IV</w:t>
       </w:r>
-      <w:bookmarkEnd w:id="39"/>
+      <w:bookmarkEnd w:id="45"/>
     </w:p>
     <w:p>
       <w:pPr>
         <w:pStyle w:val="Heading2ChapterTitle"/>
       </w:pPr>
-      <w:bookmarkStart w:id="40" w:name="_Toc138279689"/>
+      <w:bookmarkStart w:id="46" w:name="_Toc139494012"/>
       <w:r>
         <w:t>RESULTS AND DISCUSSIONS</w:t>
       </w:r>
-      <w:bookmarkEnd w:id="40"/>
+      <w:bookmarkEnd w:id="46"/>
     </w:p>
     <w:p>
       <w:pPr>
         <w:pStyle w:val="Heading2"/>
       </w:pPr>
-      <w:bookmarkStart w:id="41" w:name="_Toc138279690"/>
+      <w:bookmarkStart w:id="47" w:name="_Toc139494013"/>
       <w:r>
         <w:t>[</w:t>
       </w:r>
@@ -10528,7 +10993,7 @@
       <w:r>
         <w:t>]</w:t>
       </w:r>
-      <w:bookmarkEnd w:id="41"/>
+      <w:bookmarkEnd w:id="47"/>
     </w:p>
     <w:p>
       <w:pPr>
@@ -10545,7 +11010,7 @@
       <w:pPr>
         <w:pStyle w:val="Heading2"/>
       </w:pPr>
-      <w:bookmarkStart w:id="42" w:name="_Toc138279691"/>
+      <w:bookmarkStart w:id="48" w:name="_Toc139494014"/>
       <w:r>
         <w:t>[</w:t>
       </w:r>
@@ -10555,7 +11020,7 @@
       <w:r>
         <w:t>]</w:t>
       </w:r>
-      <w:bookmarkEnd w:id="42"/>
+      <w:bookmarkEnd w:id="48"/>
     </w:p>
     <w:p>
       <w:pPr>
@@ -10593,32 +11058,32 @@
       <w:pPr>
         <w:pStyle w:val="Heading1"/>
       </w:pPr>
-      <w:bookmarkStart w:id="43" w:name="_Toc138279692"/>
+      <w:bookmarkStart w:id="49" w:name="_Toc139494015"/>
       <w:r>
         <w:lastRenderedPageBreak/>
         <w:t>Chapter V</w:t>
       </w:r>
-      <w:bookmarkEnd w:id="43"/>
+      <w:bookmarkEnd w:id="49"/>
     </w:p>
     <w:p>
       <w:pPr>
         <w:pStyle w:val="Heading2ChapterTitle"/>
       </w:pPr>
-      <w:bookmarkStart w:id="44" w:name="_Toc138279693"/>
+      <w:bookmarkStart w:id="50" w:name="_Toc139494016"/>
       <w:r>
         <w:t>SUMMARY, CONCLUSIONS, AND RECOMMENDATIONS</w:t>
       </w:r>
-      <w:bookmarkEnd w:id="44"/>
+      <w:bookmarkEnd w:id="50"/>
     </w:p>
     <w:p>
       <w:pPr>
         <w:pStyle w:val="Heading2"/>
       </w:pPr>
-      <w:bookmarkStart w:id="45" w:name="_Toc138279694"/>
+      <w:bookmarkStart w:id="51" w:name="_Toc139494017"/>
       <w:r>
         <w:t>Summary</w:t>
       </w:r>
-      <w:bookmarkEnd w:id="45"/>
+      <w:bookmarkEnd w:id="51"/>
     </w:p>
     <w:p>
       <w:pPr>
@@ -10635,11 +11100,11 @@
       <w:pPr>
         <w:pStyle w:val="Heading2"/>
       </w:pPr>
-      <w:bookmarkStart w:id="46" w:name="_Toc138279695"/>
+      <w:bookmarkStart w:id="52" w:name="_Toc139494018"/>
       <w:r>
         <w:t>Conclusions</w:t>
       </w:r>
-      <w:bookmarkEnd w:id="46"/>
+      <w:bookmarkEnd w:id="52"/>
     </w:p>
     <w:p>
       <w:pPr>
@@ -10658,11 +11123,11 @@
       <w:pPr>
         <w:pStyle w:val="Heading2"/>
       </w:pPr>
-      <w:bookmarkStart w:id="47" w:name="_Toc138279696"/>
+      <w:bookmarkStart w:id="53" w:name="_Toc139494019"/>
       <w:r>
         <w:t>Recommendations</w:t>
       </w:r>
-      <w:bookmarkEnd w:id="47"/>
+      <w:bookmarkEnd w:id="53"/>
     </w:p>
     <w:p>
       <w:pPr>
@@ -10704,12 +11169,12 @@
       <w:pPr>
         <w:pStyle w:val="Heading1Non-Chapter"/>
       </w:pPr>
-      <w:bookmarkStart w:id="48" w:name="_Toc138279697"/>
+      <w:bookmarkStart w:id="54" w:name="_Toc139494020"/>
       <w:r>
         <w:lastRenderedPageBreak/>
         <w:t>REFERENCES</w:t>
       </w:r>
-      <w:bookmarkEnd w:id="48"/>
+      <w:bookmarkEnd w:id="54"/>
     </w:p>
     <w:p>
       <w:pPr>
@@ -10776,73 +11241,73 @@
       <w:pPr>
         <w:pStyle w:val="Heading1Non-Chapter"/>
       </w:pPr>
-      <w:bookmarkStart w:id="49" w:name="_Toc138279698"/>
+      <w:bookmarkStart w:id="55" w:name="_Toc139494021"/>
       <w:r>
         <w:lastRenderedPageBreak/>
         <w:t>APPENDICES</w:t>
       </w:r>
-      <w:bookmarkEnd w:id="49"/>
+      <w:bookmarkEnd w:id="55"/>
     </w:p>
     <w:p>
       <w:pPr>
         <w:pStyle w:val="Heading2Appendix"/>
       </w:pPr>
-      <w:bookmarkStart w:id="50" w:name="_Toc138279699"/>
+      <w:bookmarkStart w:id="56" w:name="_Toc139494022"/>
       <w:r>
         <w:t>Letter Request to Client</w:t>
       </w:r>
-      <w:bookmarkEnd w:id="50"/>
+      <w:bookmarkEnd w:id="56"/>
     </w:p>
     <w:p/>
     <w:p>
       <w:pPr>
         <w:pStyle w:val="Heading2Appendix"/>
       </w:pPr>
-      <w:bookmarkStart w:id="51" w:name="_Toc138279700"/>
+      <w:bookmarkStart w:id="57" w:name="_Toc139494023"/>
       <w:r>
         <w:t>Relevant Source Codes</w:t>
       </w:r>
-      <w:bookmarkEnd w:id="51"/>
+      <w:bookmarkEnd w:id="57"/>
     </w:p>
     <w:p/>
     <w:p>
       <w:pPr>
         <w:pStyle w:val="Heading2Appendix"/>
       </w:pPr>
-      <w:bookmarkStart w:id="52" w:name="_Toc138279701"/>
+      <w:bookmarkStart w:id="58" w:name="_Toc139494024"/>
       <w:r>
         <w:t>Evaluation Tool</w:t>
       </w:r>
-      <w:bookmarkEnd w:id="52"/>
+      <w:bookmarkEnd w:id="58"/>
     </w:p>
     <w:p/>
     <w:p>
       <w:pPr>
         <w:pStyle w:val="Heading2Appendix"/>
       </w:pPr>
-      <w:bookmarkStart w:id="53" w:name="_Toc138279702"/>
+      <w:bookmarkStart w:id="59" w:name="_Toc139494025"/>
       <w:r>
         <w:t>Sample Input/Output/Reports</w:t>
       </w:r>
-      <w:bookmarkEnd w:id="53"/>
+      <w:bookmarkEnd w:id="59"/>
     </w:p>
     <w:p/>
     <w:p>
       <w:pPr>
         <w:pStyle w:val="Heading2Appendix"/>
       </w:pPr>
-      <w:bookmarkStart w:id="54" w:name="_Toc138279703"/>
+      <w:bookmarkStart w:id="60" w:name="_Toc139494026"/>
       <w:r>
         <w:t>User’s Guide/Manual</w:t>
       </w:r>
-      <w:bookmarkEnd w:id="54"/>
+      <w:bookmarkEnd w:id="60"/>
     </w:p>
     <w:p/>
     <w:p>
       <w:pPr>
         <w:pStyle w:val="Heading2Appendix"/>
       </w:pPr>
-      <w:bookmarkStart w:id="55" w:name="_Toc138279704"/>
+      <w:bookmarkStart w:id="61" w:name="_Toc139494027"/>
       <w:r>
         <w:t>[</w:t>
       </w:r>
@@ -10852,29 +11317,29 @@
       <w:r>
         <w:t>]</w:t>
       </w:r>
-      <w:bookmarkEnd w:id="55"/>
+      <w:bookmarkEnd w:id="61"/>
     </w:p>
     <w:p/>
     <w:p>
       <w:pPr>
         <w:pStyle w:val="Heading2Appendix"/>
       </w:pPr>
-      <w:bookmarkStart w:id="56" w:name="_Toc138279705"/>
+      <w:bookmarkStart w:id="62" w:name="_Toc139494028"/>
       <w:r>
         <w:t>Acceptance Sheet</w:t>
       </w:r>
-      <w:bookmarkEnd w:id="56"/>
+      <w:bookmarkEnd w:id="62"/>
     </w:p>
     <w:p/>
     <w:p>
       <w:pPr>
         <w:pStyle w:val="Heading2Appendix"/>
       </w:pPr>
-      <w:bookmarkStart w:id="57" w:name="_Toc138279706"/>
+      <w:bookmarkStart w:id="63" w:name="_Toc139494029"/>
       <w:r>
         <w:t>20% Plagiarism in Grammarly</w:t>
       </w:r>
-      <w:bookmarkEnd w:id="57"/>
+      <w:bookmarkEnd w:id="63"/>
     </w:p>
     <w:p/>
     <w:p/>
@@ -10893,12 +11358,12 @@
       <w:pPr>
         <w:pStyle w:val="Heading1Non-Chapter"/>
       </w:pPr>
-      <w:bookmarkStart w:id="58" w:name="_Toc138279707"/>
+      <w:bookmarkStart w:id="64" w:name="_Toc139494030"/>
       <w:r>
         <w:lastRenderedPageBreak/>
         <w:t>CURRICULUM VITAE</w:t>
       </w:r>
-      <w:bookmarkEnd w:id="58"/>
+      <w:bookmarkEnd w:id="64"/>
     </w:p>
     <w:p>
       <w:pPr>
@@ -13276,6 +13741,7 @@
   <w:style w:type="character" w:default="1" w:styleId="DefaultParagraphFont">
     <w:name w:val="Default Paragraph Font"/>
     <w:uiPriority w:val="1"/>
+    <w:semiHidden/>
     <w:unhideWhenUsed/>
   </w:style>
   <w:style w:type="table" w:default="1" w:styleId="TableNormal">

</xml_diff>

<commit_message>
update system architecture figure
</commit_message>
<xml_diff>
--- a/Manuscript.docx
+++ b/Manuscript.docx
@@ -7140,25 +7140,51 @@
       <w:r>
         <w:t xml:space="preserve">Figure </w:t>
       </w:r>
-      <w:fldSimple w:instr=" STYLEREF 1 \s ">
-        <w:r>
-          <w:rPr>
-            <w:noProof/>
-          </w:rPr>
-          <w:t>2</w:t>
-        </w:r>
-      </w:fldSimple>
+      <w:r>
+        <w:fldChar w:fldCharType="begin"/>
+      </w:r>
+      <w:r>
+        <w:instrText xml:space="preserve"> STYLEREF 1 \s </w:instrText>
+      </w:r>
+      <w:r>
+        <w:fldChar w:fldCharType="separate"/>
+      </w:r>
+      <w:r>
+        <w:rPr>
+          <w:noProof/>
+        </w:rPr>
+        <w:t>2</w:t>
+      </w:r>
+      <w:r>
+        <w:rPr>
+          <w:noProof/>
+        </w:rPr>
+        <w:fldChar w:fldCharType="end"/>
+      </w:r>
       <w:r>
         <w:noBreakHyphen/>
       </w:r>
-      <w:fldSimple w:instr=" SEQ Figure \* ARABIC \s 1 ">
-        <w:r>
-          <w:rPr>
-            <w:noProof/>
-          </w:rPr>
-          <w:t>1</w:t>
-        </w:r>
-      </w:fldSimple>
+      <w:r>
+        <w:fldChar w:fldCharType="begin"/>
+      </w:r>
+      <w:r>
+        <w:instrText xml:space="preserve"> SEQ Figure \* ARABIC \s 1 </w:instrText>
+      </w:r>
+      <w:r>
+        <w:fldChar w:fldCharType="separate"/>
+      </w:r>
+      <w:r>
+        <w:rPr>
+          <w:noProof/>
+        </w:rPr>
+        <w:t>1</w:t>
+      </w:r>
+      <w:r>
+        <w:rPr>
+          <w:noProof/>
+        </w:rPr>
+        <w:fldChar w:fldCharType="end"/>
+      </w:r>
       <w:r>
         <w:t>. Conceptual Framework</w:t>
       </w:r>
@@ -7383,25 +7409,51 @@
       <w:r>
         <w:t xml:space="preserve">Table </w:t>
       </w:r>
-      <w:fldSimple w:instr=" STYLEREF 1 \s ">
-        <w:r>
-          <w:rPr>
-            <w:noProof/>
-          </w:rPr>
-          <w:t>3</w:t>
-        </w:r>
-      </w:fldSimple>
+      <w:r>
+        <w:fldChar w:fldCharType="begin"/>
+      </w:r>
+      <w:r>
+        <w:instrText xml:space="preserve"> STYLEREF 1 \s </w:instrText>
+      </w:r>
+      <w:r>
+        <w:fldChar w:fldCharType="separate"/>
+      </w:r>
+      <w:r>
+        <w:rPr>
+          <w:noProof/>
+        </w:rPr>
+        <w:t>3</w:t>
+      </w:r>
+      <w:r>
+        <w:rPr>
+          <w:noProof/>
+        </w:rPr>
+        <w:fldChar w:fldCharType="end"/>
+      </w:r>
       <w:r>
         <w:noBreakHyphen/>
       </w:r>
-      <w:fldSimple w:instr=" SEQ Table \* ARABIC \s 1 ">
-        <w:r>
-          <w:rPr>
-            <w:noProof/>
-          </w:rPr>
-          <w:t>1</w:t>
-        </w:r>
-      </w:fldSimple>
+      <w:r>
+        <w:fldChar w:fldCharType="begin"/>
+      </w:r>
+      <w:r>
+        <w:instrText xml:space="preserve"> SEQ Table \* ARABIC \s 1 </w:instrText>
+      </w:r>
+      <w:r>
+        <w:fldChar w:fldCharType="separate"/>
+      </w:r>
+      <w:r>
+        <w:rPr>
+          <w:noProof/>
+        </w:rPr>
+        <w:t>1</w:t>
+      </w:r>
+      <w:r>
+        <w:rPr>
+          <w:noProof/>
+        </w:rPr>
+        <w:fldChar w:fldCharType="end"/>
+      </w:r>
       <w:r>
         <w:t>. Software Specifications</w:t>
       </w:r>
@@ -8337,25 +8389,51 @@
       <w:r>
         <w:t xml:space="preserve">Table </w:t>
       </w:r>
-      <w:fldSimple w:instr=" STYLEREF 1 \s ">
-        <w:r>
-          <w:rPr>
-            <w:noProof/>
-          </w:rPr>
-          <w:t>3</w:t>
-        </w:r>
-      </w:fldSimple>
+      <w:r>
+        <w:fldChar w:fldCharType="begin"/>
+      </w:r>
+      <w:r>
+        <w:instrText xml:space="preserve"> STYLEREF 1 \s </w:instrText>
+      </w:r>
+      <w:r>
+        <w:fldChar w:fldCharType="separate"/>
+      </w:r>
+      <w:r>
+        <w:rPr>
+          <w:noProof/>
+        </w:rPr>
+        <w:t>3</w:t>
+      </w:r>
+      <w:r>
+        <w:rPr>
+          <w:noProof/>
+        </w:rPr>
+        <w:fldChar w:fldCharType="end"/>
+      </w:r>
       <w:r>
         <w:noBreakHyphen/>
       </w:r>
-      <w:fldSimple w:instr=" SEQ Table \* ARABIC \s 1 ">
-        <w:r>
-          <w:rPr>
-            <w:noProof/>
-          </w:rPr>
-          <w:t>2</w:t>
-        </w:r>
-      </w:fldSimple>
+      <w:r>
+        <w:fldChar w:fldCharType="begin"/>
+      </w:r>
+      <w:r>
+        <w:instrText xml:space="preserve"> SEQ Table \* ARABIC \s 1 </w:instrText>
+      </w:r>
+      <w:r>
+        <w:fldChar w:fldCharType="separate"/>
+      </w:r>
+      <w:r>
+        <w:rPr>
+          <w:noProof/>
+        </w:rPr>
+        <w:t>2</w:t>
+      </w:r>
+      <w:r>
+        <w:rPr>
+          <w:noProof/>
+        </w:rPr>
+        <w:fldChar w:fldCharType="end"/>
+      </w:r>
       <w:r>
         <w:t>. Hardware Specifications</w:t>
       </w:r>
@@ -8824,25 +8902,51 @@
       <w:r>
         <w:t xml:space="preserve">Table </w:t>
       </w:r>
-      <w:fldSimple w:instr=" STYLEREF 1 \s ">
-        <w:r>
-          <w:rPr>
-            <w:noProof/>
-          </w:rPr>
-          <w:t>3</w:t>
-        </w:r>
-      </w:fldSimple>
+      <w:r>
+        <w:fldChar w:fldCharType="begin"/>
+      </w:r>
+      <w:r>
+        <w:instrText xml:space="preserve"> STYLEREF 1 \s </w:instrText>
+      </w:r>
+      <w:r>
+        <w:fldChar w:fldCharType="separate"/>
+      </w:r>
+      <w:r>
+        <w:rPr>
+          <w:noProof/>
+        </w:rPr>
+        <w:t>3</w:t>
+      </w:r>
+      <w:r>
+        <w:rPr>
+          <w:noProof/>
+        </w:rPr>
+        <w:fldChar w:fldCharType="end"/>
+      </w:r>
       <w:r>
         <w:noBreakHyphen/>
       </w:r>
-      <w:fldSimple w:instr=" SEQ Table \* ARABIC \s 1 ">
-        <w:r>
-          <w:rPr>
-            <w:noProof/>
-          </w:rPr>
-          <w:t>3</w:t>
-        </w:r>
-      </w:fldSimple>
+      <w:r>
+        <w:fldChar w:fldCharType="begin"/>
+      </w:r>
+      <w:r>
+        <w:instrText xml:space="preserve"> SEQ Table \* ARABIC \s 1 </w:instrText>
+      </w:r>
+      <w:r>
+        <w:fldChar w:fldCharType="separate"/>
+      </w:r>
+      <w:r>
+        <w:rPr>
+          <w:noProof/>
+        </w:rPr>
+        <w:t>3</w:t>
+      </w:r>
+      <w:r>
+        <w:rPr>
+          <w:noProof/>
+        </w:rPr>
+        <w:fldChar w:fldCharType="end"/>
+      </w:r>
       <w:r>
         <w:t>. Data Requirements</w:t>
       </w:r>
@@ -9382,25 +9486,51 @@
       <w:r>
         <w:t xml:space="preserve">Figure </w:t>
       </w:r>
-      <w:fldSimple w:instr=" STYLEREF 1 \s ">
-        <w:r>
-          <w:rPr>
-            <w:noProof/>
-          </w:rPr>
-          <w:t>3</w:t>
-        </w:r>
-      </w:fldSimple>
+      <w:r>
+        <w:fldChar w:fldCharType="begin"/>
+      </w:r>
+      <w:r>
+        <w:instrText xml:space="preserve"> STYLEREF 1 \s </w:instrText>
+      </w:r>
+      <w:r>
+        <w:fldChar w:fldCharType="separate"/>
+      </w:r>
+      <w:r>
+        <w:rPr>
+          <w:noProof/>
+        </w:rPr>
+        <w:t>3</w:t>
+      </w:r>
+      <w:r>
+        <w:rPr>
+          <w:noProof/>
+        </w:rPr>
+        <w:fldChar w:fldCharType="end"/>
+      </w:r>
       <w:r>
         <w:noBreakHyphen/>
       </w:r>
-      <w:fldSimple w:instr=" SEQ Figure \* ARABIC \s 1 ">
-        <w:r>
-          <w:rPr>
-            <w:noProof/>
-          </w:rPr>
-          <w:t>1</w:t>
-        </w:r>
-      </w:fldSimple>
+      <w:r>
+        <w:fldChar w:fldCharType="begin"/>
+      </w:r>
+      <w:r>
+        <w:instrText xml:space="preserve"> SEQ Figure \* ARABIC \s 1 </w:instrText>
+      </w:r>
+      <w:r>
+        <w:fldChar w:fldCharType="separate"/>
+      </w:r>
+      <w:r>
+        <w:rPr>
+          <w:noProof/>
+        </w:rPr>
+        <w:t>1</w:t>
+      </w:r>
+      <w:r>
+        <w:rPr>
+          <w:noProof/>
+        </w:rPr>
+        <w:fldChar w:fldCharType="end"/>
+      </w:r>
       <w:r>
         <w:t>. Locale</w:t>
       </w:r>
@@ -9488,25 +9618,51 @@
       <w:r>
         <w:t xml:space="preserve">Figure </w:t>
       </w:r>
-      <w:fldSimple w:instr=" STYLEREF 1 \s ">
-        <w:r>
-          <w:rPr>
-            <w:noProof/>
-          </w:rPr>
-          <w:t>3</w:t>
-        </w:r>
-      </w:fldSimple>
+      <w:r>
+        <w:fldChar w:fldCharType="begin"/>
+      </w:r>
+      <w:r>
+        <w:instrText xml:space="preserve"> STYLEREF 1 \s </w:instrText>
+      </w:r>
+      <w:r>
+        <w:fldChar w:fldCharType="separate"/>
+      </w:r>
+      <w:r>
+        <w:rPr>
+          <w:noProof/>
+        </w:rPr>
+        <w:t>3</w:t>
+      </w:r>
+      <w:r>
+        <w:rPr>
+          <w:noProof/>
+        </w:rPr>
+        <w:fldChar w:fldCharType="end"/>
+      </w:r>
       <w:r>
         <w:noBreakHyphen/>
       </w:r>
-      <w:fldSimple w:instr=" SEQ Figure \* ARABIC \s 1 ">
-        <w:r>
-          <w:rPr>
-            <w:noProof/>
-          </w:rPr>
-          <w:t>2</w:t>
-        </w:r>
-      </w:fldSimple>
+      <w:r>
+        <w:fldChar w:fldCharType="begin"/>
+      </w:r>
+      <w:r>
+        <w:instrText xml:space="preserve"> SEQ Figure \* ARABIC \s 1 </w:instrText>
+      </w:r>
+      <w:r>
+        <w:fldChar w:fldCharType="separate"/>
+      </w:r>
+      <w:r>
+        <w:rPr>
+          <w:noProof/>
+        </w:rPr>
+        <w:t>2</w:t>
+      </w:r>
+      <w:r>
+        <w:rPr>
+          <w:noProof/>
+        </w:rPr>
+        <w:fldChar w:fldCharType="end"/>
+      </w:r>
       <w:r>
         <w:t>. Organization Chart of the Barangay</w:t>
       </w:r>
@@ -9634,25 +9790,51 @@
       <w:r>
         <w:t xml:space="preserve">Figure </w:t>
       </w:r>
-      <w:fldSimple w:instr=" STYLEREF 1 \s ">
-        <w:r>
-          <w:rPr>
-            <w:noProof/>
-          </w:rPr>
-          <w:t>3</w:t>
-        </w:r>
-      </w:fldSimple>
+      <w:r>
+        <w:fldChar w:fldCharType="begin"/>
+      </w:r>
+      <w:r>
+        <w:instrText xml:space="preserve"> STYLEREF 1 \s </w:instrText>
+      </w:r>
+      <w:r>
+        <w:fldChar w:fldCharType="separate"/>
+      </w:r>
+      <w:r>
+        <w:rPr>
+          <w:noProof/>
+        </w:rPr>
+        <w:t>3</w:t>
+      </w:r>
+      <w:r>
+        <w:rPr>
+          <w:noProof/>
+        </w:rPr>
+        <w:fldChar w:fldCharType="end"/>
+      </w:r>
       <w:r>
         <w:noBreakHyphen/>
       </w:r>
-      <w:fldSimple w:instr=" SEQ Figure \* ARABIC \s 1 ">
-        <w:r>
-          <w:rPr>
-            <w:noProof/>
-          </w:rPr>
-          <w:t>3</w:t>
-        </w:r>
-      </w:fldSimple>
+      <w:r>
+        <w:fldChar w:fldCharType="begin"/>
+      </w:r>
+      <w:r>
+        <w:instrText xml:space="preserve"> SEQ Figure \* ARABIC \s 1 </w:instrText>
+      </w:r>
+      <w:r>
+        <w:fldChar w:fldCharType="separate"/>
+      </w:r>
+      <w:r>
+        <w:rPr>
+          <w:noProof/>
+        </w:rPr>
+        <w:t>3</w:t>
+      </w:r>
+      <w:r>
+        <w:rPr>
+          <w:noProof/>
+        </w:rPr>
+        <w:fldChar w:fldCharType="end"/>
+      </w:r>
       <w:r>
         <w:t>. Iterative SDLC Model</w:t>
       </w:r>
@@ -9702,25 +9884,51 @@
       <w:r>
         <w:t xml:space="preserve">Table </w:t>
       </w:r>
-      <w:fldSimple w:instr=" STYLEREF 1 \s ">
-        <w:r>
-          <w:rPr>
-            <w:noProof/>
-          </w:rPr>
-          <w:t>3</w:t>
-        </w:r>
-      </w:fldSimple>
+      <w:r>
+        <w:fldChar w:fldCharType="begin"/>
+      </w:r>
+      <w:r>
+        <w:instrText xml:space="preserve"> STYLEREF 1 \s </w:instrText>
+      </w:r>
+      <w:r>
+        <w:fldChar w:fldCharType="separate"/>
+      </w:r>
+      <w:r>
+        <w:rPr>
+          <w:noProof/>
+        </w:rPr>
+        <w:t>3</w:t>
+      </w:r>
+      <w:r>
+        <w:rPr>
+          <w:noProof/>
+        </w:rPr>
+        <w:fldChar w:fldCharType="end"/>
+      </w:r>
       <w:r>
         <w:noBreakHyphen/>
       </w:r>
-      <w:fldSimple w:instr=" SEQ Table \* ARABIC \s 1 ">
-        <w:r>
-          <w:rPr>
-            <w:noProof/>
-          </w:rPr>
-          <w:t>4</w:t>
-        </w:r>
-      </w:fldSimple>
+      <w:r>
+        <w:fldChar w:fldCharType="begin"/>
+      </w:r>
+      <w:r>
+        <w:instrText xml:space="preserve"> SEQ Table \* ARABIC \s 1 </w:instrText>
+      </w:r>
+      <w:r>
+        <w:fldChar w:fldCharType="separate"/>
+      </w:r>
+      <w:r>
+        <w:rPr>
+          <w:noProof/>
+        </w:rPr>
+        <w:t>4</w:t>
+      </w:r>
+      <w:r>
+        <w:rPr>
+          <w:noProof/>
+        </w:rPr>
+        <w:fldChar w:fldCharType="end"/>
+      </w:r>
       <w:r>
         <w:t>. Functional and Non-functional Requirements</w:t>
       </w:r>
@@ -10169,25 +10377,54 @@
       <w:r>
         <w:t xml:space="preserve">Figure </w:t>
       </w:r>
-      <w:fldSimple w:instr=" STYLEREF 1 \s ">
-        <w:r>
-          <w:rPr>
-            <w:noProof/>
-          </w:rPr>
-          <w:t>3</w:t>
-        </w:r>
-      </w:fldSimple>
+      <w:r>
+        <w:fldChar w:fldCharType="begin"/>
+      </w:r>
+      <w:r>
+        <w:instrText xml:space="preserve"> STYLEREF 1</w:instrText>
+      </w:r>
+      <w:r>
+        <w:instrText xml:space="preserve"> \s </w:instrText>
+      </w:r>
+      <w:r>
+        <w:fldChar w:fldCharType="separate"/>
+      </w:r>
+      <w:r>
+        <w:rPr>
+          <w:noProof/>
+        </w:rPr>
+        <w:t>3</w:t>
+      </w:r>
+      <w:r>
+        <w:rPr>
+          <w:noProof/>
+        </w:rPr>
+        <w:fldChar w:fldCharType="end"/>
+      </w:r>
       <w:r>
         <w:noBreakHyphen/>
       </w:r>
-      <w:fldSimple w:instr=" SEQ Figure \* ARABIC \s 1 ">
-        <w:r>
-          <w:rPr>
-            <w:noProof/>
-          </w:rPr>
-          <w:t>4</w:t>
-        </w:r>
-      </w:fldSimple>
+      <w:r>
+        <w:fldChar w:fldCharType="begin"/>
+      </w:r>
+      <w:r>
+        <w:instrText xml:space="preserve"> SEQ Figure \* ARABIC \s 1 </w:instrText>
+      </w:r>
+      <w:r>
+        <w:fldChar w:fldCharType="separate"/>
+      </w:r>
+      <w:r>
+        <w:rPr>
+          <w:noProof/>
+        </w:rPr>
+        <w:t>4</w:t>
+      </w:r>
+      <w:r>
+        <w:rPr>
+          <w:noProof/>
+        </w:rPr>
+        <w:fldChar w:fldCharType="end"/>
+      </w:r>
       <w:r>
         <w:t>. Use Case Diagram</w:t>
       </w:r>
@@ -10274,25 +10511,51 @@
       <w:r>
         <w:t xml:space="preserve">Figure </w:t>
       </w:r>
-      <w:fldSimple w:instr=" STYLEREF 1 \s ">
-        <w:r>
-          <w:rPr>
-            <w:noProof/>
-          </w:rPr>
-          <w:t>3</w:t>
-        </w:r>
-      </w:fldSimple>
+      <w:r>
+        <w:fldChar w:fldCharType="begin"/>
+      </w:r>
+      <w:r>
+        <w:instrText xml:space="preserve"> STYLEREF 1 \s </w:instrText>
+      </w:r>
+      <w:r>
+        <w:fldChar w:fldCharType="separate"/>
+      </w:r>
+      <w:r>
+        <w:rPr>
+          <w:noProof/>
+        </w:rPr>
+        <w:t>3</w:t>
+      </w:r>
+      <w:r>
+        <w:rPr>
+          <w:noProof/>
+        </w:rPr>
+        <w:fldChar w:fldCharType="end"/>
+      </w:r>
       <w:r>
         <w:noBreakHyphen/>
       </w:r>
-      <w:fldSimple w:instr=" SEQ Figure \* ARABIC \s 1 ">
-        <w:r>
-          <w:rPr>
-            <w:noProof/>
-          </w:rPr>
-          <w:t>5</w:t>
-        </w:r>
-      </w:fldSimple>
+      <w:r>
+        <w:fldChar w:fldCharType="begin"/>
+      </w:r>
+      <w:r>
+        <w:instrText xml:space="preserve"> SEQ Figure \* ARABIC \s 1 </w:instrText>
+      </w:r>
+      <w:r>
+        <w:fldChar w:fldCharType="separate"/>
+      </w:r>
+      <w:r>
+        <w:rPr>
+          <w:noProof/>
+        </w:rPr>
+        <w:t>5</w:t>
+      </w:r>
+      <w:r>
+        <w:rPr>
+          <w:noProof/>
+        </w:rPr>
+        <w:fldChar w:fldCharType="end"/>
+      </w:r>
       <w:r>
         <w:t>. Context Diagram</w:t>
       </w:r>
@@ -10384,25 +10647,51 @@
       <w:r>
         <w:t xml:space="preserve">Figure </w:t>
       </w:r>
-      <w:fldSimple w:instr=" STYLEREF 1 \s ">
-        <w:r>
-          <w:rPr>
-            <w:noProof/>
-          </w:rPr>
-          <w:t>3</w:t>
-        </w:r>
-      </w:fldSimple>
+      <w:r>
+        <w:fldChar w:fldCharType="begin"/>
+      </w:r>
+      <w:r>
+        <w:instrText xml:space="preserve"> STYLEREF 1 \s </w:instrText>
+      </w:r>
+      <w:r>
+        <w:fldChar w:fldCharType="separate"/>
+      </w:r>
+      <w:r>
+        <w:rPr>
+          <w:noProof/>
+        </w:rPr>
+        <w:t>3</w:t>
+      </w:r>
+      <w:r>
+        <w:rPr>
+          <w:noProof/>
+        </w:rPr>
+        <w:fldChar w:fldCharType="end"/>
+      </w:r>
       <w:r>
         <w:noBreakHyphen/>
       </w:r>
-      <w:fldSimple w:instr=" SEQ Figure \* ARABIC \s 1 ">
-        <w:r>
-          <w:rPr>
-            <w:noProof/>
-          </w:rPr>
-          <w:t>6</w:t>
-        </w:r>
-      </w:fldSimple>
+      <w:r>
+        <w:fldChar w:fldCharType="begin"/>
+      </w:r>
+      <w:r>
+        <w:instrText xml:space="preserve"> SEQ Figure \* ARABIC \s 1 </w:instrText>
+      </w:r>
+      <w:r>
+        <w:fldChar w:fldCharType="separate"/>
+      </w:r>
+      <w:r>
+        <w:rPr>
+          <w:noProof/>
+        </w:rPr>
+        <w:t>6</w:t>
+      </w:r>
+      <w:r>
+        <w:rPr>
+          <w:noProof/>
+        </w:rPr>
+        <w:fldChar w:fldCharType="end"/>
+      </w:r>
       <w:r>
         <w:t>. Data Flow Diagram</w:t>
       </w:r>
@@ -10451,10 +10740,10 @@
         </w:rPr>
         <w:lastRenderedPageBreak/>
         <w:drawing>
-          <wp:inline distT="0" distB="0" distL="0" distR="0" wp14:anchorId="50B1DC7C" wp14:editId="7AD2ABD1">
-            <wp:extent cx="4381500" cy="4648200"/>
-            <wp:effectExtent l="0" t="0" r="0" b="0"/>
-            <wp:docPr id="27" name="Picture 27"/>
+          <wp:inline distT="0" distB="0" distL="0" distR="0" wp14:anchorId="6F539E9D" wp14:editId="764E6ADC">
+            <wp:extent cx="4274185" cy="2126615"/>
+            <wp:effectExtent l="0" t="0" r="0" b="6985"/>
+            <wp:docPr id="17" name="Picture 17"/>
             <wp:cNvGraphicFramePr>
               <a:graphicFrameLocks xmlns:a="http://schemas.openxmlformats.org/drawingml/2006/main" noChangeAspect="1"/>
             </wp:cNvGraphicFramePr>
@@ -10462,7 +10751,7 @@
               <a:graphicData uri="http://schemas.openxmlformats.org/drawingml/2006/picture">
                 <pic:pic xmlns:pic="http://schemas.openxmlformats.org/drawingml/2006/picture">
                   <pic:nvPicPr>
-                    <pic:cNvPr id="0" name="Picture 22"/>
+                    <pic:cNvPr id="0" name="Picture 1"/>
                     <pic:cNvPicPr>
                       <a:picLocks noChangeAspect="1" noChangeArrowheads="1"/>
                     </pic:cNvPicPr>
@@ -10483,7 +10772,7 @@
                   <pic:spPr bwMode="auto">
                     <a:xfrm>
                       <a:off x="0" y="0"/>
-                      <a:ext cx="4381500" cy="4648200"/>
+                      <a:ext cx="4274185" cy="2126615"/>
                     </a:xfrm>
                     <a:prstGeom prst="rect">
                       <a:avLst/>
@@ -10509,25 +10798,51 @@
       <w:r>
         <w:t xml:space="preserve">Figure </w:t>
       </w:r>
-      <w:fldSimple w:instr=" STYLEREF 1 \s ">
-        <w:r>
-          <w:rPr>
-            <w:noProof/>
-          </w:rPr>
-          <w:t>3</w:t>
-        </w:r>
-      </w:fldSimple>
+      <w:r>
+        <w:fldChar w:fldCharType="begin"/>
+      </w:r>
+      <w:r>
+        <w:instrText xml:space="preserve"> STYLEREF 1 \s </w:instrText>
+      </w:r>
+      <w:r>
+        <w:fldChar w:fldCharType="separate"/>
+      </w:r>
+      <w:r>
+        <w:rPr>
+          <w:noProof/>
+        </w:rPr>
+        <w:t>3</w:t>
+      </w:r>
+      <w:r>
+        <w:rPr>
+          <w:noProof/>
+        </w:rPr>
+        <w:fldChar w:fldCharType="end"/>
+      </w:r>
       <w:r>
         <w:noBreakHyphen/>
       </w:r>
-      <w:fldSimple w:instr=" SEQ Figure \* ARABIC \s 1 ">
-        <w:r>
-          <w:rPr>
-            <w:noProof/>
-          </w:rPr>
-          <w:t>7</w:t>
-        </w:r>
-      </w:fldSimple>
+      <w:r>
+        <w:fldChar w:fldCharType="begin"/>
+      </w:r>
+      <w:r>
+        <w:instrText xml:space="preserve"> SEQ Figure \* ARABIC \s 1 </w:instrText>
+      </w:r>
+      <w:r>
+        <w:fldChar w:fldCharType="separate"/>
+      </w:r>
+      <w:r>
+        <w:rPr>
+          <w:noProof/>
+        </w:rPr>
+        <w:t>7</w:t>
+      </w:r>
+      <w:r>
+        <w:rPr>
+          <w:noProof/>
+        </w:rPr>
+        <w:fldChar w:fldCharType="end"/>
+      </w:r>
       <w:r>
         <w:t>. System Architecture</w:t>
       </w:r>
@@ -10573,7 +10888,6 @@
       </w:pPr>
       <w:bookmarkStart w:id="43" w:name="_Toc139494009"/>
       <w:r>
-        <w:lastRenderedPageBreak/>
         <w:t>Deployment</w:t>
       </w:r>
       <w:bookmarkEnd w:id="43"/>

</xml_diff>